<commit_message>
Doc : mise à jour
</commit_message>
<xml_diff>
--- a/doc/userphoto_spec.docx
+++ b/doc/userphoto_spec.docx
@@ -12,6 +12,8 @@
           <w:szCs w:val="28"/>
         </w:rPr>
       </w:pPr>
+      <w:bookmarkStart w:id="0" w:name="_GoBack"/>
+      <w:bookmarkEnd w:id="0"/>
       <w:r>
         <w:rPr>
           <w:rFonts w:ascii="Arial" w:hAnsi="Arial" w:cs="Arial"/>
@@ -515,17 +517,7 @@
           <w:sz w:val="24"/>
           <w:szCs w:val="24"/>
         </w:rPr>
-        <w:t xml:space="preserve"> peut voi</w:t>
-      </w:r>
-      <w:bookmarkStart w:id="0" w:name="_GoBack"/>
-      <w:bookmarkEnd w:id="0"/>
-      <w:r>
-        <w:rPr>
-          <w:rFonts w:ascii="Arial" w:hAnsi="Arial" w:cs="Arial"/>
-          <w:sz w:val="24"/>
-          <w:szCs w:val="24"/>
-        </w:rPr>
-        <w:t xml:space="preserve">r la photo d’un user </w:t>
+        <w:t xml:space="preserve"> peut voir la photo d’un user </w:t>
       </w:r>
       <w:proofErr w:type="spellStart"/>
       <w:r>
@@ -827,6 +819,14 @@
         </w:rPr>
         <w:t>Sinon, affiche une silhouette</w:t>
       </w:r>
+      <w:r>
+        <w:rPr>
+          <w:rFonts w:ascii="Arial" w:hAnsi="Arial" w:cs="Arial"/>
+          <w:sz w:val="24"/>
+          <w:szCs w:val="24"/>
+        </w:rPr>
+        <w:t xml:space="preserve"> (avec sens interdit pour signifier pas d’autorisation)</w:t>
+      </w:r>
     </w:p>
     <w:p>
       <w:pPr>
@@ -853,7 +853,23 @@
           <w:sz w:val="24"/>
           <w:szCs w:val="24"/>
         </w:rPr>
-        <w:t xml:space="preserve"> : affiche également une silhouette si le user </w:t>
+        <w:t xml:space="preserve"> : affiche également une silhouette </w:t>
+      </w:r>
+      <w:r>
+        <w:rPr>
+          <w:rFonts w:ascii="Arial" w:hAnsi="Arial" w:cs="Arial"/>
+          <w:sz w:val="24"/>
+          <w:szCs w:val="24"/>
+        </w:rPr>
+        <w:t xml:space="preserve">(sans distinction H/F, avec point d’interrogation) </w:t>
+      </w:r>
+      <w:r>
+        <w:rPr>
+          <w:rFonts w:ascii="Arial" w:hAnsi="Arial" w:cs="Arial"/>
+          <w:sz w:val="24"/>
+          <w:szCs w:val="24"/>
+        </w:rPr>
+        <w:t xml:space="preserve">si le user </w:t>
       </w:r>
       <w:proofErr w:type="spellStart"/>
       <w:r>
@@ -874,14 +890,47 @@
         </w:rPr>
         <w:t xml:space="preserve"> est inconnu (</w:t>
       </w:r>
+      <w:r>
+        <w:rPr>
+          <w:rFonts w:ascii="Arial" w:hAnsi="Arial" w:cs="Arial"/>
+          <w:sz w:val="24"/>
+          <w:szCs w:val="24"/>
+        </w:rPr>
+        <w:t>par exemple, cas du u</w:t>
+      </w:r>
+      <w:r>
+        <w:rPr>
+          <w:rFonts w:ascii="Arial" w:hAnsi="Arial" w:cs="Arial"/>
+          <w:sz w:val="24"/>
+          <w:szCs w:val="24"/>
+        </w:rPr>
+        <w:t xml:space="preserve">ser non authentifié), ou </w:t>
+      </w:r>
+      <w:r>
+        <w:rPr>
+          <w:rFonts w:ascii="Arial" w:hAnsi="Arial" w:cs="Arial"/>
+          <w:sz w:val="24"/>
+          <w:szCs w:val="24"/>
+        </w:rPr>
+        <w:t xml:space="preserve">une silhouette simple </w:t>
+      </w:r>
+      <w:r>
+        <w:rPr>
+          <w:rFonts w:ascii="Arial" w:hAnsi="Arial" w:cs="Arial"/>
+          <w:sz w:val="24"/>
+          <w:szCs w:val="24"/>
+        </w:rPr>
+        <w:t xml:space="preserve">si </w:t>
+      </w:r>
       <w:proofErr w:type="spellStart"/>
       <w:r>
         <w:rPr>
           <w:rFonts w:ascii="Arial" w:hAnsi="Arial" w:cs="Arial"/>
-          <w:sz w:val="24"/>
-          <w:szCs w:val="24"/>
-        </w:rPr>
-        <w:t>uid</w:t>
+          <w:b/>
+          <w:sz w:val="24"/>
+          <w:szCs w:val="24"/>
+        </w:rPr>
+        <w:t>yyy</w:t>
       </w:r>
       <w:proofErr w:type="spellEnd"/>
       <w:r>
@@ -890,26 +939,15 @@
           <w:sz w:val="24"/>
           <w:szCs w:val="24"/>
         </w:rPr>
-        <w:t xml:space="preserve"> incorrect passé en paramètre ou user non authentifié), ou encore si </w:t>
-      </w:r>
-      <w:proofErr w:type="spellStart"/>
-      <w:r>
-        <w:rPr>
-          <w:rFonts w:ascii="Arial" w:hAnsi="Arial" w:cs="Arial"/>
-          <w:b/>
-          <w:sz w:val="24"/>
-          <w:szCs w:val="24"/>
-        </w:rPr>
-        <w:t>yyy</w:t>
-      </w:r>
-      <w:proofErr w:type="spellEnd"/>
-      <w:r>
-        <w:rPr>
-          <w:rFonts w:ascii="Arial" w:hAnsi="Arial" w:cs="Arial"/>
-          <w:sz w:val="24"/>
-          <w:szCs w:val="24"/>
-        </w:rPr>
         <w:t xml:space="preserve"> n’a pas de photo</w:t>
+      </w:r>
+      <w:r>
+        <w:rPr>
+          <w:rFonts w:ascii="Arial" w:hAnsi="Arial" w:cs="Arial"/>
+          <w:sz w:val="24"/>
+          <w:szCs w:val="24"/>
+        </w:rPr>
+        <w:t xml:space="preserve"> (photo inexistante)</w:t>
       </w:r>
     </w:p>
     <w:p>
@@ -2025,6 +2063,7 @@
           <w:szCs w:val="24"/>
           <w:u w:val="none"/>
         </w:rPr>
+        <w:lastRenderedPageBreak/>
         <w:t>a</w:t>
       </w:r>
       <w:r>
@@ -2184,19 +2223,31 @@
           <w:color w:val="auto"/>
           <w:sz w:val="24"/>
           <w:szCs w:val="24"/>
-          <w:u w:val="none"/>
-        </w:rPr>
-      </w:pPr>
-      <w:r>
-        <w:rPr>
-          <w:rStyle w:val="Lienhypertexte"/>
-          <w:rFonts w:ascii="Arial" w:hAnsi="Arial" w:cs="Arial"/>
-          <w:b/>
-          <w:color w:val="auto"/>
-          <w:sz w:val="24"/>
-          <w:szCs w:val="24"/>
-        </w:rPr>
-        <w:lastRenderedPageBreak/>
+        </w:rPr>
+      </w:pPr>
+    </w:p>
+    <w:p>
+      <w:pPr>
+        <w:jc w:val="both"/>
+        <w:rPr>
+          <w:rStyle w:val="Lienhypertexte"/>
+          <w:rFonts w:ascii="Arial" w:hAnsi="Arial" w:cs="Arial"/>
+          <w:b/>
+          <w:color w:val="auto"/>
+          <w:sz w:val="24"/>
+          <w:szCs w:val="24"/>
+          <w:u w:val="none"/>
+        </w:rPr>
+      </w:pPr>
+      <w:r>
+        <w:rPr>
+          <w:rStyle w:val="Lienhypertexte"/>
+          <w:rFonts w:ascii="Arial" w:hAnsi="Arial" w:cs="Arial"/>
+          <w:b/>
+          <w:color w:val="auto"/>
+          <w:sz w:val="24"/>
+          <w:szCs w:val="24"/>
+        </w:rPr>
         <w:t xml:space="preserve">Autorisations </w:t>
       </w:r>
       <w:r>

</xml_diff>

<commit_message>
Tests avec CAS et/ou LDAP de test: utilisation de 2 paramètres distincts
</commit_message>
<xml_diff>
--- a/doc/userphoto_spec.docx
+++ b/doc/userphoto_spec.docx
@@ -12,8 +12,6 @@
           <w:szCs w:val="28"/>
         </w:rPr>
       </w:pPr>
-      <w:bookmarkStart w:id="0" w:name="_GoBack"/>
-      <w:bookmarkEnd w:id="0"/>
       <w:r>
         <w:rPr>
           <w:rFonts w:ascii="Arial" w:hAnsi="Arial" w:cs="Arial"/>
@@ -87,15 +85,31 @@
           <w:sz w:val="24"/>
           <w:szCs w:val="24"/>
         </w:rPr>
-        <w:t xml:space="preserve"> le paramètre « test » pour une authentification avec le CAS de test et </w:t>
-      </w:r>
-      <w:r>
-        <w:rPr>
-          <w:rFonts w:ascii="Arial" w:hAnsi="Arial" w:cs="Arial"/>
-          <w:sz w:val="24"/>
-          <w:szCs w:val="24"/>
-        </w:rPr>
-        <w:t xml:space="preserve">des recherches dans le LDAP de test (ex : </w:t>
+        <w:t xml:space="preserve"> le paramètre « </w:t>
+      </w:r>
+      <w:r>
+        <w:rPr>
+          <w:rFonts w:ascii="Arial" w:hAnsi="Arial" w:cs="Arial"/>
+          <w:sz w:val="24"/>
+          <w:szCs w:val="24"/>
+        </w:rPr>
+        <w:t>cas-</w:t>
+      </w:r>
+      <w:r>
+        <w:rPr>
+          <w:rFonts w:ascii="Arial" w:hAnsi="Arial" w:cs="Arial"/>
+          <w:sz w:val="24"/>
+          <w:szCs w:val="24"/>
+        </w:rPr>
+        <w:t xml:space="preserve">test » pour une authentification avec le CAS de test </w:t>
+      </w:r>
+      <w:r>
+        <w:rPr>
+          <w:rFonts w:ascii="Arial" w:hAnsi="Arial" w:cs="Arial"/>
+          <w:sz w:val="24"/>
+          <w:szCs w:val="24"/>
+        </w:rPr>
+        <w:t xml:space="preserve">(ex : </w:t>
       </w:r>
       <w:hyperlink r:id="rId8" w:history="1">
         <w:r>
@@ -105,7 +119,7 @@
             <w:sz w:val="24"/>
             <w:szCs w:val="24"/>
           </w:rPr>
-          <w:t>https://userphoto.univ-paris1.fr/?test=1&amp;uid=xxxx</w:t>
+          <w:t>https://userphoto.univ-paris1.fr/?cas-test=1&amp;uid=xxxx</w:t>
         </w:r>
       </w:hyperlink>
       <w:r>
@@ -122,7 +136,23 @@
           <w:sz w:val="24"/>
           <w:szCs w:val="24"/>
         </w:rPr>
-        <w:t xml:space="preserve">; si on ne passe pas ce paramètre =&gt; CAS et LDAP de </w:t>
+        <w:t xml:space="preserve">; si on ne passe pas ce paramètre =&gt; CAS </w:t>
+      </w:r>
+      <w:r>
+        <w:rPr>
+          <w:rFonts w:ascii="Arial" w:hAnsi="Arial" w:cs="Arial"/>
+          <w:sz w:val="24"/>
+          <w:szCs w:val="24"/>
+        </w:rPr>
+        <w:t>d</w:t>
+      </w:r>
+      <w:r>
+        <w:rPr>
+          <w:rFonts w:ascii="Arial" w:hAnsi="Arial" w:cs="Arial"/>
+          <w:sz w:val="24"/>
+          <w:szCs w:val="24"/>
+        </w:rPr>
+        <w:t xml:space="preserve">e </w:t>
       </w:r>
       <w:proofErr w:type="spellStart"/>
       <w:r>
@@ -138,11 +168,12 @@
     <w:p>
       <w:pPr>
         <w:pStyle w:val="Paragraphedeliste"/>
-        <w:jc w:val="both"/>
-        <w:rPr>
-          <w:rFonts w:ascii="Arial" w:hAnsi="Arial" w:cs="Arial"/>
-          <w:sz w:val="16"/>
-          <w:szCs w:val="16"/>
+        <w:ind w:left="360"/>
+        <w:jc w:val="both"/>
+        <w:rPr>
+          <w:rFonts w:ascii="Arial" w:hAnsi="Arial" w:cs="Arial"/>
+          <w:sz w:val="24"/>
+          <w:szCs w:val="24"/>
         </w:rPr>
       </w:pPr>
     </w:p>
@@ -166,39 +197,15 @@
           <w:sz w:val="24"/>
           <w:szCs w:val="24"/>
         </w:rPr>
-        <w:t xml:space="preserve">Il est également possible d’ajouter le paramètre </w:t>
-      </w:r>
-      <w:r>
-        <w:rPr>
-          <w:rFonts w:ascii="Arial" w:hAnsi="Arial" w:cs="Arial"/>
-          <w:sz w:val="24"/>
-          <w:szCs w:val="24"/>
-        </w:rPr>
-        <w:t>« </w:t>
-      </w:r>
-      <w:r>
-        <w:rPr>
-          <w:rFonts w:ascii="Arial" w:hAnsi="Arial" w:cs="Arial"/>
-          <w:sz w:val="24"/>
-          <w:szCs w:val="24"/>
-        </w:rPr>
-        <w:t>v</w:t>
-      </w:r>
-      <w:r>
-        <w:rPr>
-          <w:rFonts w:ascii="Arial" w:hAnsi="Arial" w:cs="Arial"/>
-          <w:sz w:val="24"/>
-          <w:szCs w:val="24"/>
-        </w:rPr>
-        <w:t> »</w:t>
-      </w:r>
-      <w:r>
-        <w:rPr>
-          <w:rFonts w:ascii="Arial" w:hAnsi="Arial" w:cs="Arial"/>
-          <w:sz w:val="24"/>
-          <w:szCs w:val="24"/>
-        </w:rPr>
-        <w:t xml:space="preserve"> (pour la </w:t>
+        <w:t>De la même manière</w:t>
+      </w:r>
+      <w:r>
+        <w:rPr>
+          <w:rFonts w:ascii="Arial" w:hAnsi="Arial" w:cs="Arial"/>
+          <w:sz w:val="24"/>
+          <w:szCs w:val="24"/>
+        </w:rPr>
+        <w:t>, il est possible de passer le paramètre « </w:t>
       </w:r>
       <w:proofErr w:type="spellStart"/>
       <w:r>
@@ -207,7 +214,7 @@
           <w:sz w:val="24"/>
           <w:szCs w:val="24"/>
         </w:rPr>
-        <w:t>prolongationENT</w:t>
+        <w:t>ldap</w:t>
       </w:r>
       <w:proofErr w:type="spellEnd"/>
       <w:r>
@@ -216,76 +223,72 @@
           <w:sz w:val="24"/>
           <w:szCs w:val="24"/>
         </w:rPr>
-        <w:t xml:space="preserve">), dans ce cas, on fait un </w:t>
-      </w:r>
-      <w:proofErr w:type="gramStart"/>
-      <w:r>
-        <w:rPr>
-          <w:rFonts w:ascii="Arial" w:hAnsi="Arial" w:cs="Arial"/>
-          <w:i/>
-          <w:sz w:val="24"/>
-          <w:szCs w:val="24"/>
-        </w:rPr>
-        <w:t>header(</w:t>
-      </w:r>
-      <w:proofErr w:type="gramEnd"/>
-      <w:r>
-        <w:rPr>
-          <w:rFonts w:ascii="Arial" w:hAnsi="Arial" w:cs="Arial"/>
-          <w:i/>
-          <w:sz w:val="24"/>
-          <w:szCs w:val="24"/>
-        </w:rPr>
-        <w:t>"</w:t>
+        <w:t>-test » pour  recherche</w:t>
+      </w:r>
+      <w:r>
+        <w:rPr>
+          <w:rFonts w:ascii="Arial" w:hAnsi="Arial" w:cs="Arial"/>
+          <w:sz w:val="24"/>
+          <w:szCs w:val="24"/>
+        </w:rPr>
+        <w:t>r les infos</w:t>
+      </w:r>
+      <w:bookmarkStart w:id="0" w:name="_GoBack"/>
+      <w:bookmarkEnd w:id="0"/>
+      <w:r>
+        <w:rPr>
+          <w:rFonts w:ascii="Arial" w:hAnsi="Arial" w:cs="Arial"/>
+          <w:sz w:val="24"/>
+          <w:szCs w:val="24"/>
+        </w:rPr>
+        <w:t xml:space="preserve"> </w:t>
+      </w:r>
+      <w:r>
+        <w:rPr>
+          <w:rFonts w:ascii="Arial" w:hAnsi="Arial" w:cs="Arial"/>
+          <w:sz w:val="24"/>
+          <w:szCs w:val="24"/>
+        </w:rPr>
+        <w:t xml:space="preserve">dans le LDAP de test (ex : </w:t>
+      </w:r>
+      <w:hyperlink r:id="rId9" w:history="1">
+        <w:r>
+          <w:rPr>
+            <w:rStyle w:val="Lienhypertexte"/>
+            <w:rFonts w:ascii="Arial" w:hAnsi="Arial" w:cs="Arial"/>
+            <w:sz w:val="24"/>
+            <w:szCs w:val="24"/>
+          </w:rPr>
+          <w:t>https://userphoto.univ-paris1.fr/?ldap-test=1&amp;uid=xxxx</w:t>
+        </w:r>
+      </w:hyperlink>
+      <w:r>
+        <w:rPr>
+          <w:rFonts w:ascii="Arial" w:hAnsi="Arial" w:cs="Arial"/>
+          <w:sz w:val="24"/>
+          <w:szCs w:val="24"/>
+        </w:rPr>
+        <w:t xml:space="preserve">); si on ne passe pas ce paramètre =&gt; LDAP de </w:t>
       </w:r>
       <w:proofErr w:type="spellStart"/>
       <w:r>
         <w:rPr>
           <w:rFonts w:ascii="Arial" w:hAnsi="Arial" w:cs="Arial"/>
-          <w:i/>
-          <w:sz w:val="24"/>
-          <w:szCs w:val="24"/>
-        </w:rPr>
-        <w:t>Cache-Control:private</w:t>
+          <w:sz w:val="24"/>
+          <w:szCs w:val="24"/>
+        </w:rPr>
+        <w:t>prod</w:t>
       </w:r>
       <w:proofErr w:type="spellEnd"/>
-      <w:r>
-        <w:rPr>
-          <w:rFonts w:ascii="Arial" w:hAnsi="Arial" w:cs="Arial"/>
-          <w:i/>
-          <w:sz w:val="24"/>
-          <w:szCs w:val="24"/>
-        </w:rPr>
-        <w:t>, max-</w:t>
-      </w:r>
-      <w:proofErr w:type="spellStart"/>
-      <w:r>
-        <w:rPr>
-          <w:rFonts w:ascii="Arial" w:hAnsi="Arial" w:cs="Arial"/>
-          <w:i/>
-          <w:sz w:val="24"/>
-          <w:szCs w:val="24"/>
-        </w:rPr>
-        <w:t>age</w:t>
-      </w:r>
-      <w:proofErr w:type="spellEnd"/>
-      <w:r>
-        <w:rPr>
-          <w:rFonts w:ascii="Arial" w:hAnsi="Arial" w:cs="Arial"/>
-          <w:i/>
-          <w:sz w:val="24"/>
-          <w:szCs w:val="24"/>
-        </w:rPr>
-        <w:t>=86401")</w:t>
-      </w:r>
     </w:p>
     <w:p>
       <w:pPr>
         <w:pStyle w:val="Paragraphedeliste"/>
-        <w:rPr>
-          <w:rFonts w:ascii="Arial" w:hAnsi="Arial" w:cs="Arial"/>
-          <w:sz w:val="24"/>
-          <w:szCs w:val="24"/>
+        <w:jc w:val="both"/>
+        <w:rPr>
+          <w:rFonts w:ascii="Arial" w:hAnsi="Arial" w:cs="Arial"/>
+          <w:sz w:val="16"/>
+          <w:szCs w:val="16"/>
         </w:rPr>
       </w:pPr>
     </w:p>
@@ -303,6 +306,46 @@
           <w:szCs w:val="24"/>
         </w:rPr>
       </w:pPr>
+      <w:r>
+        <w:rPr>
+          <w:rFonts w:ascii="Arial" w:hAnsi="Arial" w:cs="Arial"/>
+          <w:sz w:val="24"/>
+          <w:szCs w:val="24"/>
+        </w:rPr>
+        <w:t xml:space="preserve">Il est également possible d’ajouter le paramètre </w:t>
+      </w:r>
+      <w:r>
+        <w:rPr>
+          <w:rFonts w:ascii="Arial" w:hAnsi="Arial" w:cs="Arial"/>
+          <w:sz w:val="24"/>
+          <w:szCs w:val="24"/>
+        </w:rPr>
+        <w:t>« </w:t>
+      </w:r>
+      <w:r>
+        <w:rPr>
+          <w:rFonts w:ascii="Arial" w:hAnsi="Arial" w:cs="Arial"/>
+          <w:sz w:val="24"/>
+          <w:szCs w:val="24"/>
+        </w:rPr>
+        <w:t>v</w:t>
+      </w:r>
+      <w:r>
+        <w:rPr>
+          <w:rFonts w:ascii="Arial" w:hAnsi="Arial" w:cs="Arial"/>
+          <w:sz w:val="24"/>
+          <w:szCs w:val="24"/>
+        </w:rPr>
+        <w:t> »</w:t>
+      </w:r>
+      <w:r>
+        <w:rPr>
+          <w:rFonts w:ascii="Arial" w:hAnsi="Arial" w:cs="Arial"/>
+          <w:sz w:val="24"/>
+          <w:szCs w:val="24"/>
+        </w:rPr>
+        <w:t xml:space="preserve"> (pour la </w:t>
+      </w:r>
       <w:proofErr w:type="spellStart"/>
       <w:r>
         <w:rPr>
@@ -310,6 +353,109 @@
           <w:sz w:val="24"/>
           <w:szCs w:val="24"/>
         </w:rPr>
+        <w:t>prolongationENT</w:t>
+      </w:r>
+      <w:proofErr w:type="spellEnd"/>
+      <w:r>
+        <w:rPr>
+          <w:rFonts w:ascii="Arial" w:hAnsi="Arial" w:cs="Arial"/>
+          <w:sz w:val="24"/>
+          <w:szCs w:val="24"/>
+        </w:rPr>
+        <w:t xml:space="preserve">), dans ce cas, on fait un </w:t>
+      </w:r>
+      <w:proofErr w:type="gramStart"/>
+      <w:r>
+        <w:rPr>
+          <w:rFonts w:ascii="Arial" w:hAnsi="Arial" w:cs="Arial"/>
+          <w:i/>
+          <w:sz w:val="24"/>
+          <w:szCs w:val="24"/>
+        </w:rPr>
+        <w:t>header(</w:t>
+      </w:r>
+      <w:proofErr w:type="gramEnd"/>
+      <w:r>
+        <w:rPr>
+          <w:rFonts w:ascii="Arial" w:hAnsi="Arial" w:cs="Arial"/>
+          <w:i/>
+          <w:sz w:val="24"/>
+          <w:szCs w:val="24"/>
+        </w:rPr>
+        <w:t>"</w:t>
+      </w:r>
+      <w:proofErr w:type="spellStart"/>
+      <w:r>
+        <w:rPr>
+          <w:rFonts w:ascii="Arial" w:hAnsi="Arial" w:cs="Arial"/>
+          <w:i/>
+          <w:sz w:val="24"/>
+          <w:szCs w:val="24"/>
+        </w:rPr>
+        <w:t>Cache-Control:private</w:t>
+      </w:r>
+      <w:proofErr w:type="spellEnd"/>
+      <w:r>
+        <w:rPr>
+          <w:rFonts w:ascii="Arial" w:hAnsi="Arial" w:cs="Arial"/>
+          <w:i/>
+          <w:sz w:val="24"/>
+          <w:szCs w:val="24"/>
+        </w:rPr>
+        <w:t>, max-</w:t>
+      </w:r>
+      <w:proofErr w:type="spellStart"/>
+      <w:r>
+        <w:rPr>
+          <w:rFonts w:ascii="Arial" w:hAnsi="Arial" w:cs="Arial"/>
+          <w:i/>
+          <w:sz w:val="24"/>
+          <w:szCs w:val="24"/>
+        </w:rPr>
+        <w:t>age</w:t>
+      </w:r>
+      <w:proofErr w:type="spellEnd"/>
+      <w:r>
+        <w:rPr>
+          <w:rFonts w:ascii="Arial" w:hAnsi="Arial" w:cs="Arial"/>
+          <w:i/>
+          <w:sz w:val="24"/>
+          <w:szCs w:val="24"/>
+        </w:rPr>
+        <w:t>=86401")</w:t>
+      </w:r>
+    </w:p>
+    <w:p>
+      <w:pPr>
+        <w:pStyle w:val="Paragraphedeliste"/>
+        <w:rPr>
+          <w:rFonts w:ascii="Arial" w:hAnsi="Arial" w:cs="Arial"/>
+          <w:sz w:val="24"/>
+          <w:szCs w:val="24"/>
+        </w:rPr>
+      </w:pPr>
+    </w:p>
+    <w:p>
+      <w:pPr>
+        <w:pStyle w:val="Paragraphedeliste"/>
+        <w:numPr>
+          <w:ilvl w:val="0"/>
+          <w:numId w:val="2"/>
+        </w:numPr>
+        <w:jc w:val="both"/>
+        <w:rPr>
+          <w:rFonts w:ascii="Arial" w:hAnsi="Arial" w:cs="Arial"/>
+          <w:sz w:val="24"/>
+          <w:szCs w:val="24"/>
+        </w:rPr>
+      </w:pPr>
+      <w:proofErr w:type="spellStart"/>
+      <w:r>
+        <w:rPr>
+          <w:rFonts w:ascii="Arial" w:hAnsi="Arial" w:cs="Arial"/>
+          <w:sz w:val="24"/>
+          <w:szCs w:val="24"/>
+        </w:rPr>
         <w:t>URL</w:t>
       </w:r>
       <w:r>
@@ -329,7 +475,7 @@
         </w:rPr>
         <w:t xml:space="preserve"> : </w:t>
       </w:r>
-      <w:hyperlink r:id="rId9" w:history="1">
+      <w:hyperlink r:id="rId10" w:history="1">
         <w:r>
           <w:rPr>
             <w:rStyle w:val="Lienhypertexte"/>
@@ -385,7 +531,7 @@
         </w:rPr>
         <w:t xml:space="preserve">) et </w:t>
       </w:r>
-      <w:hyperlink r:id="rId10" w:history="1">
+      <w:hyperlink r:id="rId11" w:history="1">
         <w:r>
           <w:rPr>
             <w:rStyle w:val="Lienhypertexte"/>
@@ -999,7 +1145,7 @@
           <w:szCs w:val="24"/>
         </w:rPr>
       </w:pPr>
-      <w:hyperlink r:id="rId11" w:history="1">
+      <w:hyperlink r:id="rId12" w:history="1">
         <w:r>
           <w:rPr>
             <w:rStyle w:val="Lienhypertexte"/>
@@ -1409,7 +1555,7 @@
           <w:szCs w:val="24"/>
         </w:rPr>
       </w:pPr>
-      <w:hyperlink r:id="rId12" w:history="1">
+      <w:hyperlink r:id="rId13" w:history="1">
         <w:r>
           <w:rPr>
             <w:rStyle w:val="Lienhypertexte"/>
@@ -1466,7 +1612,7 @@
         </w:rPr>
         <w:t xml:space="preserve"> </w:t>
       </w:r>
-      <w:hyperlink r:id="rId13" w:history="1">
+      <w:hyperlink r:id="rId14" w:history="1">
         <w:r>
           <w:rPr>
             <w:rStyle w:val="Lienhypertexte"/>
@@ -1689,7 +1835,7 @@
           <w:szCs w:val="24"/>
         </w:rPr>
       </w:pPr>
-      <w:hyperlink r:id="rId14" w:history="1">
+      <w:hyperlink r:id="rId15" w:history="1">
         <w:r>
           <w:rPr>
             <w:rStyle w:val="Lienhypertexte"/>
@@ -1834,6 +1980,7 @@
           <w:sz w:val="24"/>
           <w:szCs w:val="24"/>
         </w:rPr>
+        <w:lastRenderedPageBreak/>
         <w:t xml:space="preserve">URL avec </w:t>
       </w:r>
       <w:r>
@@ -2025,7 +2172,7 @@
           <w:szCs w:val="24"/>
         </w:rPr>
       </w:pPr>
-      <w:hyperlink r:id="rId15" w:history="1">
+      <w:hyperlink r:id="rId16" w:history="1">
         <w:r>
           <w:rPr>
             <w:rStyle w:val="Lienhypertexte"/>
@@ -2063,7 +2210,6 @@
           <w:szCs w:val="24"/>
           <w:u w:val="none"/>
         </w:rPr>
-        <w:lastRenderedPageBreak/>
         <w:t>a</w:t>
       </w:r>
       <w:r>
@@ -3194,7 +3340,7 @@
           <w:u w:val="none"/>
         </w:rPr>
       </w:pPr>
-      <w:hyperlink r:id="rId16" w:history="1">
+      <w:hyperlink r:id="rId17" w:history="1">
         <w:r>
           <w:rPr>
             <w:rStyle w:val="Lienhypertexte"/>
@@ -3363,7 +3509,7 @@
       </w:r>
     </w:p>
     <w:sectPr>
-      <w:headerReference w:type="default" r:id="rId17"/>
+      <w:headerReference w:type="default" r:id="rId18"/>
       <w:pgSz w:w="11906" w:h="16838"/>
       <w:pgMar w:top="720" w:right="567" w:bottom="720" w:left="567" w:header="709" w:footer="709" w:gutter="0"/>
       <w:cols w:space="708"/>

</xml_diff>

<commit_message>
URL Trusted : passage des paramètres :
- ajout de la possibilité de passer en paramètre les autorisations d'accès à la photo (up1termsofuse), au lieu du penpal, car pour certaines applications, comme monDossierWeb, il serait compliqué d'avoir le penpal directement
- si seul l'uid (ou le numetu) est passé en paramètre, la photo sera affichée dans tous les cas, pas de vérification d'autorisation
</commit_message>
<xml_diff>
--- a/doc/userphoto_spec.docx
+++ b/doc/userphoto_spec.docx
@@ -231,17 +231,7 @@
           <w:sz w:val="24"/>
           <w:szCs w:val="24"/>
         </w:rPr>
-        <w:t>r les infos</w:t>
-      </w:r>
-      <w:bookmarkStart w:id="0" w:name="_GoBack"/>
-      <w:bookmarkEnd w:id="0"/>
-      <w:r>
-        <w:rPr>
-          <w:rFonts w:ascii="Arial" w:hAnsi="Arial" w:cs="Arial"/>
-          <w:sz w:val="24"/>
-          <w:szCs w:val="24"/>
-        </w:rPr>
-        <w:t xml:space="preserve"> </w:t>
+        <w:t xml:space="preserve">r les infos </w:t>
       </w:r>
       <w:r>
         <w:rPr>
@@ -3110,7 +3100,19 @@
           <w:szCs w:val="24"/>
           <w:u w:val="none"/>
         </w:rPr>
-        <w:t xml:space="preserve">doivent être </w:t>
+        <w:t>sont</w:t>
+      </w:r>
+      <w:r>
+        <w:rPr>
+          <w:rStyle w:val="Lienhypertexte"/>
+          <w:rFonts w:ascii="Arial" w:hAnsi="Arial" w:cs="Arial"/>
+          <w:b/>
+          <w:color w:val="auto"/>
+          <w:sz w:val="24"/>
+          <w:szCs w:val="24"/>
+          <w:u w:val="none"/>
+        </w:rPr>
+        <w:t xml:space="preserve"> </w:t>
       </w:r>
       <w:r>
         <w:rPr>
@@ -3323,7 +3325,57 @@
           <w:szCs w:val="24"/>
           <w:u w:val="none"/>
         </w:rPr>
-        <w:t xml:space="preserve"> » : </w:t>
+        <w:t> »</w:t>
+      </w:r>
+      <w:r>
+        <w:rPr>
+          <w:rStyle w:val="Lienhypertexte"/>
+          <w:rFonts w:ascii="Arial" w:hAnsi="Arial" w:cs="Arial"/>
+          <w:b/>
+          <w:color w:val="auto"/>
+          <w:sz w:val="24"/>
+          <w:szCs w:val="24"/>
+          <w:u w:val="none"/>
+        </w:rPr>
+        <w:t xml:space="preserve"> (ou « </w:t>
+      </w:r>
+      <w:proofErr w:type="spellStart"/>
+      <w:r>
+        <w:rPr>
+          <w:rStyle w:val="Lienhypertexte"/>
+          <w:rFonts w:ascii="Arial" w:hAnsi="Arial" w:cs="Arial"/>
+          <w:b/>
+          <w:color w:val="auto"/>
+          <w:sz w:val="24"/>
+          <w:szCs w:val="24"/>
+          <w:u w:val="none"/>
+        </w:rPr>
+        <w:t>numetu</w:t>
+      </w:r>
+      <w:proofErr w:type="spellEnd"/>
+      <w:r>
+        <w:rPr>
+          <w:rStyle w:val="Lienhypertexte"/>
+          <w:rFonts w:ascii="Arial" w:hAnsi="Arial" w:cs="Arial"/>
+          <w:b/>
+          <w:color w:val="auto"/>
+          <w:sz w:val="24"/>
+          <w:szCs w:val="24"/>
+          <w:u w:val="none"/>
+        </w:rPr>
+        <w:t> »)</w:t>
+      </w:r>
+      <w:r>
+        <w:rPr>
+          <w:rStyle w:val="Lienhypertexte"/>
+          <w:rFonts w:ascii="Arial" w:hAnsi="Arial" w:cs="Arial"/>
+          <w:b/>
+          <w:color w:val="auto"/>
+          <w:sz w:val="24"/>
+          <w:szCs w:val="24"/>
+          <w:u w:val="none"/>
+        </w:rPr>
+        <w:t xml:space="preserve"> : </w:t>
       </w:r>
     </w:p>
     <w:p>
@@ -3505,11 +3557,425 @@
           <w:szCs w:val="24"/>
           <w:u w:val="none"/>
         </w:rPr>
-        <w:t>Dans tous les autres cas (s’il manque l’un des 2 paramètres, voire les 2), retourne une erreur 400</w:t>
+        <w:t>URL avec le paramètre « </w:t>
+      </w:r>
+      <w:proofErr w:type="spellStart"/>
+      <w:r>
+        <w:rPr>
+          <w:rStyle w:val="Lienhypertexte"/>
+          <w:rFonts w:ascii="Arial" w:hAnsi="Arial" w:cs="Arial"/>
+          <w:b/>
+          <w:color w:val="auto"/>
+          <w:sz w:val="24"/>
+          <w:szCs w:val="24"/>
+          <w:u w:val="none"/>
+        </w:rPr>
+        <w:t>uid</w:t>
+      </w:r>
+      <w:proofErr w:type="spellEnd"/>
+      <w:r>
+        <w:rPr>
+          <w:rStyle w:val="Lienhypertexte"/>
+          <w:rFonts w:ascii="Arial" w:hAnsi="Arial" w:cs="Arial"/>
+          <w:b/>
+          <w:color w:val="auto"/>
+          <w:sz w:val="24"/>
+          <w:szCs w:val="24"/>
+          <w:u w:val="none"/>
+        </w:rPr>
+        <w:t> » (ou « </w:t>
+      </w:r>
+      <w:proofErr w:type="spellStart"/>
+      <w:r>
+        <w:rPr>
+          <w:rStyle w:val="Lienhypertexte"/>
+          <w:rFonts w:ascii="Arial" w:hAnsi="Arial" w:cs="Arial"/>
+          <w:b/>
+          <w:color w:val="auto"/>
+          <w:sz w:val="24"/>
+          <w:szCs w:val="24"/>
+          <w:u w:val="none"/>
+        </w:rPr>
+        <w:t>numetu</w:t>
+      </w:r>
+      <w:proofErr w:type="spellEnd"/>
+      <w:r>
+        <w:rPr>
+          <w:rStyle w:val="Lienhypertexte"/>
+          <w:rFonts w:ascii="Arial" w:hAnsi="Arial" w:cs="Arial"/>
+          <w:b/>
+          <w:color w:val="auto"/>
+          <w:sz w:val="24"/>
+          <w:szCs w:val="24"/>
+          <w:u w:val="none"/>
+        </w:rPr>
+        <w:t xml:space="preserve"> ») uniquement : </w:t>
+      </w:r>
+    </w:p>
+    <w:p>
+      <w:pPr>
+        <w:pStyle w:val="Paragraphedeliste"/>
+        <w:ind w:left="360"/>
+        <w:jc w:val="both"/>
+        <w:rPr>
+          <w:rStyle w:val="Lienhypertexte"/>
+          <w:rFonts w:ascii="Arial" w:hAnsi="Arial" w:cs="Arial"/>
+          <w:b/>
+          <w:color w:val="auto"/>
+          <w:sz w:val="24"/>
+          <w:szCs w:val="24"/>
+          <w:u w:val="none"/>
+        </w:rPr>
+      </w:pPr>
+      <w:hyperlink r:id="rId18" w:history="1">
+        <w:r>
+          <w:rPr>
+            <w:rStyle w:val="Lienhypertexte"/>
+            <w:rFonts w:ascii="Arial" w:hAnsi="Arial" w:cs="Arial"/>
+            <w:sz w:val="24"/>
+            <w:szCs w:val="24"/>
+          </w:rPr>
+          <w:t>https://userphoto.univ-paris1.fr/trusted/?uid=yyyy</w:t>
+        </w:r>
+      </w:hyperlink>
+    </w:p>
+    <w:p>
+      <w:pPr>
+        <w:pStyle w:val="Paragraphedeliste"/>
+        <w:numPr>
+          <w:ilvl w:val="1"/>
+          <w:numId w:val="8"/>
+        </w:numPr>
+        <w:jc w:val="both"/>
+        <w:rPr>
+          <w:rStyle w:val="Lienhypertexte"/>
+          <w:rFonts w:ascii="Arial" w:hAnsi="Arial" w:cs="Arial"/>
+          <w:b/>
+          <w:color w:val="auto"/>
+          <w:sz w:val="24"/>
+          <w:szCs w:val="24"/>
+          <w:u w:val="none"/>
+        </w:rPr>
+      </w:pPr>
+      <w:r>
+        <w:rPr>
+          <w:rStyle w:val="Lienhypertexte"/>
+          <w:rFonts w:ascii="Arial" w:hAnsi="Arial" w:cs="Arial"/>
+          <w:color w:val="auto"/>
+          <w:sz w:val="24"/>
+          <w:szCs w:val="24"/>
+          <w:u w:val="none"/>
+        </w:rPr>
+        <w:t>affiche la photo du user « </w:t>
+      </w:r>
+      <w:proofErr w:type="spellStart"/>
+      <w:r>
+        <w:rPr>
+          <w:rStyle w:val="Lienhypertexte"/>
+          <w:rFonts w:ascii="Arial" w:hAnsi="Arial" w:cs="Arial"/>
+          <w:color w:val="auto"/>
+          <w:sz w:val="24"/>
+          <w:szCs w:val="24"/>
+          <w:u w:val="none"/>
+        </w:rPr>
+        <w:t>uid</w:t>
+      </w:r>
+      <w:proofErr w:type="spellEnd"/>
+      <w:r>
+        <w:rPr>
+          <w:rStyle w:val="Lienhypertexte"/>
+          <w:rFonts w:ascii="Arial" w:hAnsi="Arial" w:cs="Arial"/>
+          <w:color w:val="auto"/>
+          <w:sz w:val="24"/>
+          <w:szCs w:val="24"/>
+          <w:u w:val="none"/>
+        </w:rPr>
+        <w:t> » dans tous les cas</w:t>
+      </w:r>
+    </w:p>
+    <w:p>
+      <w:pPr>
+        <w:pStyle w:val="Paragraphedeliste"/>
+        <w:ind w:left="1080"/>
+        <w:jc w:val="both"/>
+        <w:rPr>
+          <w:rStyle w:val="Lienhypertexte"/>
+          <w:rFonts w:ascii="Arial" w:hAnsi="Arial" w:cs="Arial"/>
+          <w:b/>
+          <w:color w:val="auto"/>
+          <w:sz w:val="24"/>
+          <w:szCs w:val="24"/>
+          <w:u w:val="none"/>
+        </w:rPr>
+      </w:pPr>
+    </w:p>
+    <w:p>
+      <w:pPr>
+        <w:pStyle w:val="Paragraphedeliste"/>
+        <w:numPr>
+          <w:ilvl w:val="0"/>
+          <w:numId w:val="8"/>
+        </w:numPr>
+        <w:jc w:val="both"/>
+        <w:rPr>
+          <w:rStyle w:val="Lienhypertexte"/>
+          <w:rFonts w:ascii="Arial" w:hAnsi="Arial" w:cs="Arial"/>
+          <w:b/>
+          <w:color w:val="auto"/>
+          <w:sz w:val="24"/>
+          <w:szCs w:val="24"/>
+          <w:u w:val="none"/>
+        </w:rPr>
+      </w:pPr>
+      <w:r>
+        <w:rPr>
+          <w:rStyle w:val="Lienhypertexte"/>
+          <w:rFonts w:ascii="Arial" w:hAnsi="Arial" w:cs="Arial"/>
+          <w:b/>
+          <w:color w:val="auto"/>
+          <w:sz w:val="24"/>
+          <w:szCs w:val="24"/>
+          <w:u w:val="none"/>
+        </w:rPr>
+        <w:t>URL avec les paramètres « </w:t>
+      </w:r>
+      <w:proofErr w:type="spellStart"/>
+      <w:r>
+        <w:rPr>
+          <w:rStyle w:val="Lienhypertexte"/>
+          <w:rFonts w:ascii="Arial" w:hAnsi="Arial" w:cs="Arial"/>
+          <w:b/>
+          <w:color w:val="auto"/>
+          <w:sz w:val="24"/>
+          <w:szCs w:val="24"/>
+          <w:u w:val="none"/>
+        </w:rPr>
+        <w:t>uid</w:t>
+      </w:r>
+      <w:proofErr w:type="spellEnd"/>
+      <w:r>
+        <w:rPr>
+          <w:rStyle w:val="Lienhypertexte"/>
+          <w:rFonts w:ascii="Arial" w:hAnsi="Arial" w:cs="Arial"/>
+          <w:b/>
+          <w:color w:val="auto"/>
+          <w:sz w:val="24"/>
+          <w:szCs w:val="24"/>
+          <w:u w:val="none"/>
+        </w:rPr>
+        <w:t> » (ou « </w:t>
+      </w:r>
+      <w:proofErr w:type="spellStart"/>
+      <w:r>
+        <w:rPr>
+          <w:rStyle w:val="Lienhypertexte"/>
+          <w:rFonts w:ascii="Arial" w:hAnsi="Arial" w:cs="Arial"/>
+          <w:b/>
+          <w:color w:val="auto"/>
+          <w:sz w:val="24"/>
+          <w:szCs w:val="24"/>
+          <w:u w:val="none"/>
+        </w:rPr>
+        <w:t>numetu</w:t>
+      </w:r>
+      <w:proofErr w:type="spellEnd"/>
+      <w:r>
+        <w:rPr>
+          <w:rStyle w:val="Lienhypertexte"/>
+          <w:rFonts w:ascii="Arial" w:hAnsi="Arial" w:cs="Arial"/>
+          <w:b/>
+          <w:color w:val="auto"/>
+          <w:sz w:val="24"/>
+          <w:szCs w:val="24"/>
+          <w:u w:val="none"/>
+        </w:rPr>
+        <w:t> ») et « up1termsofuse » :</w:t>
+      </w:r>
+    </w:p>
+    <w:p>
+      <w:pPr>
+        <w:pStyle w:val="Paragraphedeliste"/>
+        <w:ind w:left="360"/>
+        <w:jc w:val="both"/>
+        <w:rPr>
+          <w:rFonts w:ascii="Arial" w:hAnsi="Arial" w:cs="Arial"/>
+        </w:rPr>
+      </w:pPr>
+      <w:hyperlink r:id="rId19" w:history="1">
+        <w:r>
+          <w:rPr>
+            <w:rStyle w:val="Lienhypertexte"/>
+            <w:rFonts w:ascii="Arial" w:hAnsi="Arial" w:cs="Arial"/>
+          </w:rPr>
+          <w:t>https://userphoto.univ-paris1.fr/trusted/?uid=yyyy&amp;up1termsofuse={PHOTO}INTRANET;{PHOTO}ACTIVE</w:t>
+        </w:r>
+      </w:hyperlink>
+    </w:p>
+    <w:p>
+      <w:pPr>
+        <w:pStyle w:val="Paragraphedeliste"/>
+        <w:numPr>
+          <w:ilvl w:val="1"/>
+          <w:numId w:val="8"/>
+        </w:numPr>
+        <w:jc w:val="both"/>
+        <w:rPr>
+          <w:rStyle w:val="Lienhypertexte"/>
+          <w:rFonts w:ascii="Arial" w:hAnsi="Arial" w:cs="Arial"/>
+          <w:color w:val="auto"/>
+          <w:sz w:val="24"/>
+          <w:szCs w:val="24"/>
+          <w:u w:val="none"/>
+        </w:rPr>
+      </w:pPr>
+      <w:r>
+        <w:rPr>
+          <w:rStyle w:val="Lienhypertexte"/>
+          <w:rFonts w:ascii="Arial" w:hAnsi="Arial" w:cs="Arial"/>
+          <w:color w:val="auto"/>
+          <w:sz w:val="24"/>
+          <w:szCs w:val="24"/>
+          <w:u w:val="none"/>
+        </w:rPr>
+        <w:t>a</w:t>
+      </w:r>
+      <w:r>
+        <w:rPr>
+          <w:rStyle w:val="Lienhypertexte"/>
+          <w:rFonts w:ascii="Arial" w:hAnsi="Arial" w:cs="Arial"/>
+          <w:color w:val="auto"/>
+          <w:sz w:val="24"/>
+          <w:szCs w:val="24"/>
+          <w:u w:val="none"/>
+        </w:rPr>
+        <w:t>ffiche la photo du user</w:t>
+      </w:r>
+      <w:r>
+        <w:rPr>
+          <w:rStyle w:val="Lienhypertexte"/>
+          <w:rFonts w:ascii="Arial" w:hAnsi="Arial" w:cs="Arial"/>
+          <w:color w:val="auto"/>
+          <w:sz w:val="24"/>
+          <w:szCs w:val="24"/>
+          <w:u w:val="none"/>
+        </w:rPr>
+        <w:t xml:space="preserve"> « </w:t>
+      </w:r>
+      <w:proofErr w:type="spellStart"/>
+      <w:r>
+        <w:rPr>
+          <w:rStyle w:val="Lienhypertexte"/>
+          <w:rFonts w:ascii="Arial" w:hAnsi="Arial" w:cs="Arial"/>
+          <w:color w:val="auto"/>
+          <w:sz w:val="24"/>
+          <w:szCs w:val="24"/>
+          <w:u w:val="none"/>
+        </w:rPr>
+        <w:t>uid</w:t>
+      </w:r>
+      <w:proofErr w:type="spellEnd"/>
+      <w:r>
+        <w:rPr>
+          <w:rStyle w:val="Lienhypertexte"/>
+          <w:rFonts w:ascii="Arial" w:hAnsi="Arial" w:cs="Arial"/>
+          <w:color w:val="auto"/>
+          <w:sz w:val="24"/>
+          <w:szCs w:val="24"/>
+          <w:u w:val="none"/>
+        </w:rPr>
+        <w:t> » si ce dernier a dans ses autorisations au moins une des valeurs passée dans le paramètre « up1termsofuse »</w:t>
+      </w:r>
+    </w:p>
+    <w:p>
+      <w:pPr>
+        <w:pStyle w:val="Paragraphedeliste"/>
+        <w:numPr>
+          <w:ilvl w:val="1"/>
+          <w:numId w:val="8"/>
+        </w:numPr>
+        <w:jc w:val="both"/>
+        <w:rPr>
+          <w:rStyle w:val="Lienhypertexte"/>
+          <w:rFonts w:ascii="Arial" w:hAnsi="Arial" w:cs="Arial"/>
+          <w:color w:val="auto"/>
+          <w:sz w:val="24"/>
+          <w:szCs w:val="24"/>
+          <w:u w:val="none"/>
+        </w:rPr>
+      </w:pPr>
+      <w:r>
+        <w:rPr>
+          <w:rStyle w:val="Lienhypertexte"/>
+          <w:rFonts w:ascii="Arial" w:hAnsi="Arial" w:cs="Arial"/>
+          <w:color w:val="auto"/>
+          <w:sz w:val="24"/>
+          <w:szCs w:val="24"/>
+          <w:u w:val="none"/>
+        </w:rPr>
+        <w:t xml:space="preserve">le paramètre « up1termsofuse » pourra contenir une ou plusieurs valeurs séparées par un </w:t>
+      </w:r>
+      <w:bookmarkStart w:id="0" w:name="_GoBack"/>
+      <w:bookmarkEnd w:id="0"/>
+      <w:r>
+        <w:rPr>
+          <w:rStyle w:val="Lienhypertexte"/>
+          <w:rFonts w:ascii="Arial" w:hAnsi="Arial" w:cs="Arial"/>
+          <w:color w:val="auto"/>
+          <w:sz w:val="24"/>
+          <w:szCs w:val="24"/>
+          <w:u w:val="none"/>
+        </w:rPr>
+        <w:t>point-virgule</w:t>
+      </w:r>
+    </w:p>
+    <w:p>
+      <w:pPr>
+        <w:pStyle w:val="Paragraphedeliste"/>
+        <w:ind w:left="1080"/>
+        <w:jc w:val="both"/>
+        <w:rPr>
+          <w:rStyle w:val="Lienhypertexte"/>
+          <w:rFonts w:ascii="Arial" w:hAnsi="Arial" w:cs="Arial"/>
+          <w:color w:val="auto"/>
+          <w:sz w:val="24"/>
+          <w:szCs w:val="24"/>
+          <w:u w:val="none"/>
+        </w:rPr>
+      </w:pPr>
+    </w:p>
+    <w:p>
+      <w:pPr>
+        <w:pStyle w:val="Paragraphedeliste"/>
+        <w:numPr>
+          <w:ilvl w:val="0"/>
+          <w:numId w:val="8"/>
+        </w:numPr>
+        <w:jc w:val="both"/>
+        <w:rPr>
+          <w:rStyle w:val="Lienhypertexte"/>
+          <w:rFonts w:ascii="Arial" w:hAnsi="Arial" w:cs="Arial"/>
+          <w:b/>
+          <w:color w:val="auto"/>
+          <w:sz w:val="24"/>
+          <w:szCs w:val="24"/>
+          <w:u w:val="none"/>
+        </w:rPr>
+      </w:pPr>
+      <w:r>
+        <w:rPr>
+          <w:rStyle w:val="Lienhypertexte"/>
+          <w:rFonts w:ascii="Arial" w:hAnsi="Arial" w:cs="Arial"/>
+          <w:b/>
+          <w:color w:val="auto"/>
+          <w:sz w:val="24"/>
+          <w:szCs w:val="24"/>
+          <w:u w:val="none"/>
+        </w:rPr>
+        <w:t>Dans tous les autres cas, retourne une erreur 400</w:t>
       </w:r>
     </w:p>
     <w:sectPr>
-      <w:headerReference w:type="default" r:id="rId18"/>
+      <w:headerReference w:type="default" r:id="rId20"/>
       <w:pgSz w:w="11906" w:h="16838"/>
       <w:pgMar w:top="720" w:right="567" w:bottom="720" w:left="567" w:header="709" w:footer="709" w:gutter="0"/>
       <w:cols w:space="708"/>

</xml_diff>

<commit_message>
Si passage d'un paramètre penpalAffiliation dans l'URL,
la condition suivante n'est plus vraie : un user xxx peut voir la photo d'un user yyy si xxx et yyy sont une même personne
</commit_message>
<xml_diff>
--- a/doc/userphoto_spec.docx
+++ b/doc/userphoto_spec.docx
@@ -725,6 +725,33 @@
         </w:rPr>
         <w:t xml:space="preserve"> sont une même personne</w:t>
       </w:r>
+      <w:r>
+        <w:rPr>
+          <w:rFonts w:ascii="Arial" w:hAnsi="Arial" w:cs="Arial"/>
+          <w:sz w:val="24"/>
+          <w:szCs w:val="24"/>
+        </w:rPr>
+        <w:t>, et il n’y a pas de paramètre « </w:t>
+      </w:r>
+      <w:proofErr w:type="spellStart"/>
+      <w:r>
+        <w:rPr>
+          <w:rFonts w:ascii="Arial" w:hAnsi="Arial" w:cs="Arial"/>
+          <w:b/>
+          <w:sz w:val="24"/>
+          <w:szCs w:val="24"/>
+        </w:rPr>
+        <w:t>penpalAffiliation</w:t>
+      </w:r>
+      <w:proofErr w:type="spellEnd"/>
+      <w:r>
+        <w:rPr>
+          <w:rFonts w:ascii="Arial" w:hAnsi="Arial" w:cs="Arial"/>
+          <w:sz w:val="24"/>
+          <w:szCs w:val="24"/>
+        </w:rPr>
+        <w:t xml:space="preserve"> » passé dans l’URL. </w:t>
+      </w:r>
     </w:p>
     <w:p>
       <w:pPr>
@@ -943,32 +970,6 @@
         <w:jc w:val="both"/>
         <w:rPr>
           <w:rFonts w:ascii="Arial" w:hAnsi="Arial" w:cs="Arial"/>
-          <w:sz w:val="24"/>
-          <w:szCs w:val="24"/>
-        </w:rPr>
-      </w:pPr>
-      <w:r>
-        <w:rPr>
-          <w:rFonts w:ascii="Arial" w:hAnsi="Arial" w:cs="Arial"/>
-          <w:sz w:val="24"/>
-          <w:szCs w:val="24"/>
-        </w:rPr>
-        <w:t>Sinon, affiche une silhouette</w:t>
-      </w:r>
-      <w:r>
-        <w:rPr>
-          <w:rFonts w:ascii="Arial" w:hAnsi="Arial" w:cs="Arial"/>
-          <w:sz w:val="24"/>
-          <w:szCs w:val="24"/>
-        </w:rPr>
-        <w:t xml:space="preserve"> (avec sens interdit pour signifier pas d’autorisation)</w:t>
-      </w:r>
-    </w:p>
-    <w:p>
-      <w:pPr>
-        <w:jc w:val="both"/>
-        <w:rPr>
-          <w:rFonts w:ascii="Arial" w:hAnsi="Arial" w:cs="Arial"/>
           <w:b/>
           <w:sz w:val="16"/>
           <w:szCs w:val="16"/>
@@ -979,25 +980,72 @@
           <w:rFonts w:ascii="Arial" w:hAnsi="Arial" w:cs="Arial"/>
           <w:sz w:val="24"/>
           <w:szCs w:val="24"/>
-          <w:u w:val="single"/>
-        </w:rPr>
-        <w:t>Remarque</w:t>
-      </w:r>
-      <w:r>
-        <w:rPr>
-          <w:rFonts w:ascii="Arial" w:hAnsi="Arial" w:cs="Arial"/>
-          <w:sz w:val="24"/>
-          <w:szCs w:val="24"/>
-        </w:rPr>
-        <w:t xml:space="preserve"> : affiche également une silhouette </w:t>
-      </w:r>
-      <w:r>
-        <w:rPr>
-          <w:rFonts w:ascii="Arial" w:hAnsi="Arial" w:cs="Arial"/>
-          <w:sz w:val="24"/>
-          <w:szCs w:val="24"/>
-        </w:rPr>
-        <w:t xml:space="preserve">(sans distinction H/F, avec point d’interrogation) </w:t>
+        </w:rPr>
+        <w:t>Sinon, affiche une silhouette</w:t>
+      </w:r>
+      <w:r>
+        <w:rPr>
+          <w:rFonts w:ascii="Arial" w:hAnsi="Arial" w:cs="Arial"/>
+          <w:sz w:val="24"/>
+          <w:szCs w:val="24"/>
+        </w:rPr>
+        <w:t xml:space="preserve"> avec sens interdit pour signifier </w:t>
+      </w:r>
+      <w:r>
+        <w:rPr>
+          <w:rFonts w:ascii="Arial" w:hAnsi="Arial" w:cs="Arial"/>
+          <w:sz w:val="24"/>
+          <w:szCs w:val="24"/>
+        </w:rPr>
+        <w:t>que la diffusion n’est pas autorisée</w:t>
+      </w:r>
+      <w:r>
+        <w:rPr>
+          <w:rFonts w:ascii="Arial" w:hAnsi="Arial" w:cs="Arial"/>
+          <w:sz w:val="24"/>
+          <w:szCs w:val="24"/>
+        </w:rPr>
+        <w:t>.</w:t>
+      </w:r>
+      <w:r>
+        <w:rPr>
+          <w:rFonts w:ascii="Arial" w:hAnsi="Arial" w:cs="Arial"/>
+          <w:sz w:val="24"/>
+          <w:szCs w:val="24"/>
+        </w:rPr>
+        <w:t xml:space="preserve"> </w:t>
+      </w:r>
+      <w:r>
+        <w:rPr>
+          <w:rFonts w:ascii="Arial" w:hAnsi="Arial" w:cs="Arial"/>
+          <w:sz w:val="24"/>
+          <w:szCs w:val="24"/>
+        </w:rPr>
+        <w:t>A</w:t>
+      </w:r>
+      <w:r>
+        <w:rPr>
+          <w:rFonts w:ascii="Arial" w:hAnsi="Arial" w:cs="Arial"/>
+          <w:sz w:val="24"/>
+          <w:szCs w:val="24"/>
+        </w:rPr>
+        <w:t xml:space="preserve">ffiche également une silhouette </w:t>
+      </w:r>
+      <w:r>
+        <w:rPr>
+          <w:rFonts w:ascii="Arial" w:hAnsi="Arial" w:cs="Arial"/>
+          <w:sz w:val="24"/>
+          <w:szCs w:val="24"/>
+        </w:rPr>
+        <w:t>neutre</w:t>
+      </w:r>
+      <w:r>
+        <w:rPr>
+          <w:rFonts w:ascii="Arial" w:hAnsi="Arial" w:cs="Arial"/>
+          <w:sz w:val="24"/>
+          <w:szCs w:val="24"/>
+        </w:rPr>
+        <w:t xml:space="preserve"> </w:t>
       </w:r>
       <w:r>
         <w:rPr>
@@ -1024,31 +1072,47 @@
           <w:sz w:val="24"/>
           <w:szCs w:val="24"/>
         </w:rPr>
-        <w:t xml:space="preserve"> est inconnu (</w:t>
-      </w:r>
-      <w:r>
-        <w:rPr>
-          <w:rFonts w:ascii="Arial" w:hAnsi="Arial" w:cs="Arial"/>
-          <w:sz w:val="24"/>
-          <w:szCs w:val="24"/>
-        </w:rPr>
-        <w:t>par exemple, cas du u</w:t>
-      </w:r>
-      <w:r>
-        <w:rPr>
-          <w:rFonts w:ascii="Arial" w:hAnsi="Arial" w:cs="Arial"/>
-          <w:sz w:val="24"/>
-          <w:szCs w:val="24"/>
-        </w:rPr>
-        <w:t xml:space="preserve">ser non authentifié), ou </w:t>
-      </w:r>
-      <w:r>
-        <w:rPr>
-          <w:rFonts w:ascii="Arial" w:hAnsi="Arial" w:cs="Arial"/>
-          <w:sz w:val="24"/>
-          <w:szCs w:val="24"/>
-        </w:rPr>
-        <w:t xml:space="preserve">une silhouette simple </w:t>
+        <w:t xml:space="preserve"> est inconnu</w:t>
+      </w:r>
+      <w:r>
+        <w:rPr>
+          <w:rFonts w:ascii="Arial" w:hAnsi="Arial" w:cs="Arial"/>
+          <w:sz w:val="24"/>
+          <w:szCs w:val="24"/>
+        </w:rPr>
+        <w:t>,</w:t>
+      </w:r>
+      <w:r>
+        <w:rPr>
+          <w:rFonts w:ascii="Arial" w:hAnsi="Arial" w:cs="Arial"/>
+          <w:sz w:val="24"/>
+          <w:szCs w:val="24"/>
+        </w:rPr>
+        <w:t xml:space="preserve"> ou </w:t>
+      </w:r>
+      <w:r>
+        <w:rPr>
+          <w:rFonts w:ascii="Arial" w:hAnsi="Arial" w:cs="Arial"/>
+          <w:sz w:val="24"/>
+          <w:szCs w:val="24"/>
+        </w:rPr>
+        <w:t>une silhouette simple</w:t>
+      </w:r>
+      <w:r>
+        <w:rPr>
+          <w:rFonts w:ascii="Arial" w:hAnsi="Arial" w:cs="Arial"/>
+          <w:sz w:val="24"/>
+          <w:szCs w:val="24"/>
+        </w:rPr>
+        <w:t xml:space="preserve"> H/F</w:t>
+      </w:r>
+      <w:r>
+        <w:rPr>
+          <w:rFonts w:ascii="Arial" w:hAnsi="Arial" w:cs="Arial"/>
+          <w:sz w:val="24"/>
+          <w:szCs w:val="24"/>
+        </w:rPr>
+        <w:t xml:space="preserve"> </w:t>
       </w:r>
       <w:r>
         <w:rPr>
@@ -1075,15 +1139,31 @@
           <w:sz w:val="24"/>
           <w:szCs w:val="24"/>
         </w:rPr>
-        <w:t xml:space="preserve"> n’a pas de photo</w:t>
-      </w:r>
-      <w:r>
-        <w:rPr>
-          <w:rFonts w:ascii="Arial" w:hAnsi="Arial" w:cs="Arial"/>
-          <w:sz w:val="24"/>
-          <w:szCs w:val="24"/>
-        </w:rPr>
-        <w:t xml:space="preserve"> (photo inexistante)</w:t>
+        <w:t xml:space="preserve"> n’a pas </w:t>
+      </w:r>
+      <w:r>
+        <w:rPr>
+          <w:rFonts w:ascii="Arial" w:hAnsi="Arial" w:cs="Arial"/>
+          <w:sz w:val="24"/>
+          <w:szCs w:val="24"/>
+        </w:rPr>
+        <w:t xml:space="preserve">mis </w:t>
+      </w:r>
+      <w:r>
+        <w:rPr>
+          <w:rFonts w:ascii="Arial" w:hAnsi="Arial" w:cs="Arial"/>
+          <w:sz w:val="24"/>
+          <w:szCs w:val="24"/>
+        </w:rPr>
+        <w:t>de photo</w:t>
+      </w:r>
+      <w:r>
+        <w:rPr>
+          <w:rFonts w:ascii="Arial" w:hAnsi="Arial" w:cs="Arial"/>
+          <w:sz w:val="24"/>
+          <w:szCs w:val="24"/>
+        </w:rPr>
+        <w:t>.</w:t>
       </w:r>
     </w:p>
     <w:p>
@@ -3912,20 +3992,7 @@
           <w:szCs w:val="24"/>
           <w:u w:val="none"/>
         </w:rPr>
-        <w:t xml:space="preserve">le paramètre « up1termsofuse » pourra contenir une ou plusieurs valeurs séparées par un </w:t>
-      </w:r>
-      <w:bookmarkStart w:id="0" w:name="_GoBack"/>
-      <w:bookmarkEnd w:id="0"/>
-      <w:r>
-        <w:rPr>
-          <w:rStyle w:val="Lienhypertexte"/>
-          <w:rFonts w:ascii="Arial" w:hAnsi="Arial" w:cs="Arial"/>
-          <w:color w:val="auto"/>
-          <w:sz w:val="24"/>
-          <w:szCs w:val="24"/>
-          <w:u w:val="none"/>
-        </w:rPr>
-        <w:t>point-virgule</w:t>
+        <w:t>le paramètre « up1termsofuse » pourra contenir une ou plusieurs valeurs séparées par un point-virgule</w:t>
       </w:r>
     </w:p>
     <w:p>
@@ -3973,6 +4040,1060 @@
         </w:rPr>
         <w:t>Dans tous les autres cas, retourne une erreur 400</w:t>
       </w:r>
+    </w:p>
+    <w:p>
+      <w:pPr>
+        <w:jc w:val="both"/>
+        <w:rPr>
+          <w:rStyle w:val="Lienhypertexte"/>
+          <w:rFonts w:ascii="Arial" w:hAnsi="Arial" w:cs="Arial"/>
+          <w:b/>
+          <w:color w:val="auto"/>
+          <w:sz w:val="24"/>
+          <w:szCs w:val="24"/>
+          <w:u w:val="none"/>
+        </w:rPr>
+      </w:pPr>
+    </w:p>
+    <w:p>
+      <w:pPr>
+        <w:jc w:val="both"/>
+        <w:rPr>
+          <w:rStyle w:val="Lienhypertexte"/>
+          <w:rFonts w:ascii="Arial" w:hAnsi="Arial" w:cs="Arial"/>
+          <w:b/>
+          <w:color w:val="auto"/>
+          <w:sz w:val="24"/>
+          <w:szCs w:val="24"/>
+          <w:u w:val="none"/>
+        </w:rPr>
+      </w:pPr>
+    </w:p>
+    <w:p>
+      <w:pPr>
+        <w:jc w:val="both"/>
+        <w:rPr>
+          <w:rStyle w:val="Lienhypertexte"/>
+          <w:rFonts w:ascii="Arial" w:hAnsi="Arial" w:cs="Arial"/>
+          <w:b/>
+          <w:color w:val="auto"/>
+          <w:sz w:val="24"/>
+          <w:szCs w:val="24"/>
+          <w:u w:val="none"/>
+        </w:rPr>
+      </w:pPr>
+    </w:p>
+    <w:p>
+      <w:pPr>
+        <w:jc w:val="both"/>
+        <w:rPr>
+          <w:rStyle w:val="Lienhypertexte"/>
+          <w:rFonts w:ascii="Arial" w:hAnsi="Arial" w:cs="Arial"/>
+          <w:b/>
+          <w:color w:val="auto"/>
+          <w:sz w:val="24"/>
+          <w:szCs w:val="24"/>
+          <w:u w:val="none"/>
+        </w:rPr>
+      </w:pPr>
+    </w:p>
+    <w:p>
+      <w:pPr>
+        <w:jc w:val="both"/>
+        <w:rPr>
+          <w:rStyle w:val="Lienhypertexte"/>
+          <w:rFonts w:ascii="Arial" w:hAnsi="Arial" w:cs="Arial"/>
+          <w:b/>
+          <w:color w:val="auto"/>
+          <w:sz w:val="24"/>
+          <w:szCs w:val="24"/>
+          <w:u w:val="none"/>
+        </w:rPr>
+      </w:pPr>
+    </w:p>
+    <w:p>
+      <w:pPr>
+        <w:jc w:val="both"/>
+        <w:rPr>
+          <w:rStyle w:val="Lienhypertexte"/>
+          <w:rFonts w:ascii="Arial" w:hAnsi="Arial" w:cs="Arial"/>
+          <w:b/>
+          <w:color w:val="auto"/>
+          <w:sz w:val="24"/>
+          <w:szCs w:val="24"/>
+          <w:u w:val="none"/>
+        </w:rPr>
+      </w:pPr>
+    </w:p>
+    <w:p>
+      <w:pPr>
+        <w:jc w:val="both"/>
+        <w:rPr>
+          <w:rStyle w:val="Lienhypertexte"/>
+          <w:rFonts w:ascii="Arial" w:hAnsi="Arial" w:cs="Arial"/>
+          <w:b/>
+          <w:color w:val="auto"/>
+          <w:sz w:val="24"/>
+          <w:szCs w:val="24"/>
+          <w:u w:val="none"/>
+        </w:rPr>
+      </w:pPr>
+    </w:p>
+    <w:p>
+      <w:pPr>
+        <w:jc w:val="both"/>
+        <w:rPr>
+          <w:rStyle w:val="Lienhypertexte"/>
+          <w:rFonts w:ascii="Arial" w:hAnsi="Arial" w:cs="Arial"/>
+          <w:b/>
+          <w:color w:val="auto"/>
+          <w:sz w:val="28"/>
+          <w:szCs w:val="28"/>
+          <w:u w:val="none"/>
+        </w:rPr>
+      </w:pPr>
+      <w:r>
+        <w:rPr>
+          <w:rStyle w:val="Lienhypertexte"/>
+          <w:rFonts w:ascii="Arial" w:hAnsi="Arial" w:cs="Arial"/>
+          <w:b/>
+          <w:color w:val="auto"/>
+          <w:sz w:val="28"/>
+          <w:szCs w:val="28"/>
+          <w:u w:val="none"/>
+        </w:rPr>
+        <w:t>Récapitulatif des paramètres qu’il est possible de passer dans l’URL</w:t>
+      </w:r>
+      <w:r>
+        <w:rPr>
+          <w:rStyle w:val="Lienhypertexte"/>
+          <w:rFonts w:ascii="Arial" w:hAnsi="Arial" w:cs="Arial"/>
+          <w:b/>
+          <w:color w:val="auto"/>
+          <w:sz w:val="28"/>
+          <w:szCs w:val="28"/>
+          <w:u w:val="none"/>
+        </w:rPr>
+        <w:t>, partie « </w:t>
+      </w:r>
+      <w:proofErr w:type="spellStart"/>
+      <w:r>
+        <w:rPr>
+          <w:rStyle w:val="Lienhypertexte"/>
+          <w:rFonts w:ascii="Arial" w:hAnsi="Arial" w:cs="Arial"/>
+          <w:b/>
+          <w:color w:val="auto"/>
+          <w:sz w:val="28"/>
+          <w:szCs w:val="28"/>
+          <w:u w:val="none"/>
+        </w:rPr>
+        <w:t>CASifiée</w:t>
+      </w:r>
+      <w:proofErr w:type="spellEnd"/>
+      <w:r>
+        <w:rPr>
+          <w:rStyle w:val="Lienhypertexte"/>
+          <w:rFonts w:ascii="Arial" w:hAnsi="Arial" w:cs="Arial"/>
+          <w:b/>
+          <w:color w:val="auto"/>
+          <w:sz w:val="28"/>
+          <w:szCs w:val="28"/>
+          <w:u w:val="none"/>
+        </w:rPr>
+        <w:t> »</w:t>
+      </w:r>
+      <w:r>
+        <w:rPr>
+          <w:rStyle w:val="Lienhypertexte"/>
+          <w:rFonts w:ascii="Arial" w:hAnsi="Arial" w:cs="Arial"/>
+          <w:b/>
+          <w:color w:val="auto"/>
+          <w:sz w:val="28"/>
+          <w:szCs w:val="28"/>
+          <w:u w:val="none"/>
+        </w:rPr>
+        <w:t>:</w:t>
+      </w:r>
+    </w:p>
+    <w:p>
+      <w:pPr>
+        <w:spacing w:after="0" w:line="240" w:lineRule="auto"/>
+        <w:jc w:val="both"/>
+        <w:rPr>
+          <w:rStyle w:val="Lienhypertexte"/>
+          <w:rFonts w:ascii="Arial" w:hAnsi="Arial" w:cs="Arial"/>
+          <w:color w:val="auto"/>
+          <w:sz w:val="24"/>
+          <w:szCs w:val="24"/>
+          <w:u w:val="none"/>
+        </w:rPr>
+      </w:pPr>
+      <w:r>
+        <w:rPr>
+          <w:rStyle w:val="Lienhypertexte"/>
+          <w:rFonts w:ascii="Arial" w:hAnsi="Arial" w:cs="Arial"/>
+          <w:b/>
+          <w:color w:val="auto"/>
+          <w:sz w:val="24"/>
+          <w:szCs w:val="24"/>
+          <w:u w:val="none"/>
+        </w:rPr>
+        <w:t>cas-test</w:t>
+      </w:r>
+      <w:r>
+        <w:rPr>
+          <w:rStyle w:val="Lienhypertexte"/>
+          <w:rFonts w:ascii="Arial" w:hAnsi="Arial" w:cs="Arial"/>
+          <w:color w:val="auto"/>
+          <w:sz w:val="24"/>
+          <w:szCs w:val="24"/>
+          <w:u w:val="none"/>
+        </w:rPr>
+        <w:t xml:space="preserve"> (=1 par exemple), pour indiquer une authentification via le CAS de test</w:t>
+      </w:r>
+      <w:r>
+        <w:rPr>
+          <w:rStyle w:val="Lienhypertexte"/>
+          <w:rFonts w:ascii="Arial" w:hAnsi="Arial" w:cs="Arial"/>
+          <w:color w:val="auto"/>
+          <w:sz w:val="24"/>
+          <w:szCs w:val="24"/>
+          <w:u w:val="none"/>
+        </w:rPr>
+        <w:t xml:space="preserve"> </w:t>
+      </w:r>
+    </w:p>
+    <w:p>
+      <w:pPr>
+        <w:spacing w:after="0" w:line="240" w:lineRule="auto"/>
+        <w:jc w:val="both"/>
+        <w:rPr>
+          <w:rStyle w:val="Lienhypertexte"/>
+          <w:rFonts w:ascii="Arial" w:hAnsi="Arial" w:cs="Arial"/>
+          <w:color w:val="auto"/>
+          <w:sz w:val="24"/>
+          <w:szCs w:val="24"/>
+          <w:u w:val="none"/>
+        </w:rPr>
+      </w:pPr>
+      <w:proofErr w:type="spellStart"/>
+      <w:r>
+        <w:rPr>
+          <w:rStyle w:val="Lienhypertexte"/>
+          <w:rFonts w:ascii="Arial" w:hAnsi="Arial" w:cs="Arial"/>
+          <w:b/>
+          <w:color w:val="auto"/>
+          <w:sz w:val="24"/>
+          <w:szCs w:val="24"/>
+          <w:u w:val="none"/>
+        </w:rPr>
+        <w:t>ldap</w:t>
+      </w:r>
+      <w:proofErr w:type="spellEnd"/>
+      <w:r>
+        <w:rPr>
+          <w:rStyle w:val="Lienhypertexte"/>
+          <w:rFonts w:ascii="Arial" w:hAnsi="Arial" w:cs="Arial"/>
+          <w:b/>
+          <w:color w:val="auto"/>
+          <w:sz w:val="24"/>
+          <w:szCs w:val="24"/>
+          <w:u w:val="none"/>
+        </w:rPr>
+        <w:t>-test</w:t>
+      </w:r>
+      <w:r>
+        <w:rPr>
+          <w:rStyle w:val="Lienhypertexte"/>
+          <w:rFonts w:ascii="Arial" w:hAnsi="Arial" w:cs="Arial"/>
+          <w:color w:val="auto"/>
+          <w:sz w:val="24"/>
+          <w:szCs w:val="24"/>
+          <w:u w:val="none"/>
+        </w:rPr>
+        <w:t xml:space="preserve"> (=1 par exemple), pour indiquer une recherche dans le LDAP de test</w:t>
+      </w:r>
+    </w:p>
+    <w:p>
+      <w:pPr>
+        <w:spacing w:after="0" w:line="240" w:lineRule="auto"/>
+        <w:jc w:val="both"/>
+        <w:rPr>
+          <w:rStyle w:val="Lienhypertexte"/>
+          <w:rFonts w:ascii="Arial" w:hAnsi="Arial" w:cs="Arial"/>
+          <w:color w:val="auto"/>
+          <w:sz w:val="24"/>
+          <w:szCs w:val="24"/>
+          <w:u w:val="none"/>
+        </w:rPr>
+      </w:pPr>
+      <w:proofErr w:type="spellStart"/>
+      <w:proofErr w:type="gramStart"/>
+      <w:r>
+        <w:rPr>
+          <w:rStyle w:val="Lienhypertexte"/>
+          <w:rFonts w:ascii="Arial" w:hAnsi="Arial" w:cs="Arial"/>
+          <w:b/>
+          <w:color w:val="auto"/>
+          <w:sz w:val="24"/>
+          <w:szCs w:val="24"/>
+          <w:u w:val="none"/>
+        </w:rPr>
+        <w:t>uid</w:t>
+      </w:r>
+      <w:proofErr w:type="spellEnd"/>
+      <w:proofErr w:type="gramEnd"/>
+      <w:r>
+        <w:rPr>
+          <w:rStyle w:val="Lienhypertexte"/>
+          <w:rFonts w:ascii="Arial" w:hAnsi="Arial" w:cs="Arial"/>
+          <w:color w:val="auto"/>
+          <w:sz w:val="24"/>
+          <w:szCs w:val="24"/>
+          <w:u w:val="none"/>
+        </w:rPr>
+        <w:t>, un identifiant utilisateur</w:t>
+      </w:r>
+    </w:p>
+    <w:p>
+      <w:pPr>
+        <w:spacing w:after="0" w:line="240" w:lineRule="auto"/>
+        <w:jc w:val="both"/>
+        <w:rPr>
+          <w:rStyle w:val="Lienhypertexte"/>
+          <w:rFonts w:ascii="Arial" w:hAnsi="Arial" w:cs="Arial"/>
+          <w:color w:val="auto"/>
+          <w:sz w:val="24"/>
+          <w:szCs w:val="24"/>
+          <w:u w:val="none"/>
+        </w:rPr>
+      </w:pPr>
+      <w:proofErr w:type="spellStart"/>
+      <w:proofErr w:type="gramStart"/>
+      <w:r>
+        <w:rPr>
+          <w:rStyle w:val="Lienhypertexte"/>
+          <w:rFonts w:ascii="Arial" w:hAnsi="Arial" w:cs="Arial"/>
+          <w:b/>
+          <w:color w:val="auto"/>
+          <w:sz w:val="24"/>
+          <w:szCs w:val="24"/>
+          <w:u w:val="none"/>
+        </w:rPr>
+        <w:t>numetu</w:t>
+      </w:r>
+      <w:proofErr w:type="spellEnd"/>
+      <w:proofErr w:type="gramEnd"/>
+      <w:r>
+        <w:rPr>
+          <w:rStyle w:val="Lienhypertexte"/>
+          <w:rFonts w:ascii="Arial" w:hAnsi="Arial" w:cs="Arial"/>
+          <w:color w:val="auto"/>
+          <w:sz w:val="24"/>
+          <w:szCs w:val="24"/>
+          <w:u w:val="none"/>
+        </w:rPr>
+        <w:t xml:space="preserve">, un numéro étudiant </w:t>
+      </w:r>
+    </w:p>
+    <w:p>
+      <w:pPr>
+        <w:spacing w:after="0" w:line="240" w:lineRule="auto"/>
+        <w:jc w:val="both"/>
+        <w:rPr>
+          <w:rStyle w:val="Lienhypertexte"/>
+          <w:rFonts w:ascii="Arial" w:hAnsi="Arial" w:cs="Arial"/>
+          <w:color w:val="auto"/>
+          <w:sz w:val="24"/>
+          <w:szCs w:val="24"/>
+          <w:u w:val="none"/>
+        </w:rPr>
+      </w:pPr>
+      <w:proofErr w:type="spellStart"/>
+      <w:proofErr w:type="gramStart"/>
+      <w:r>
+        <w:rPr>
+          <w:rStyle w:val="Lienhypertexte"/>
+          <w:rFonts w:ascii="Arial" w:hAnsi="Arial" w:cs="Arial"/>
+          <w:b/>
+          <w:color w:val="auto"/>
+          <w:sz w:val="24"/>
+          <w:szCs w:val="24"/>
+          <w:u w:val="none"/>
+        </w:rPr>
+        <w:t>penpal</w:t>
+      </w:r>
+      <w:proofErr w:type="spellEnd"/>
+      <w:proofErr w:type="gramEnd"/>
+      <w:r>
+        <w:rPr>
+          <w:rStyle w:val="Lienhypertexte"/>
+          <w:rFonts w:ascii="Arial" w:hAnsi="Arial" w:cs="Arial"/>
+          <w:color w:val="auto"/>
+          <w:sz w:val="24"/>
+          <w:szCs w:val="24"/>
+          <w:u w:val="none"/>
+        </w:rPr>
+        <w:t>, un identifiant utilisateur</w:t>
+      </w:r>
+    </w:p>
+    <w:p>
+      <w:pPr>
+        <w:spacing w:after="0" w:line="240" w:lineRule="auto"/>
+        <w:jc w:val="both"/>
+        <w:rPr>
+          <w:rStyle w:val="Lienhypertexte"/>
+          <w:rFonts w:ascii="Arial" w:hAnsi="Arial" w:cs="Arial"/>
+          <w:color w:val="auto"/>
+          <w:sz w:val="24"/>
+          <w:szCs w:val="24"/>
+          <w:u w:val="none"/>
+        </w:rPr>
+      </w:pPr>
+      <w:proofErr w:type="spellStart"/>
+      <w:proofErr w:type="gramStart"/>
+      <w:r>
+        <w:rPr>
+          <w:rFonts w:ascii="Arial" w:hAnsi="Arial" w:cs="Arial"/>
+          <w:b/>
+          <w:sz w:val="24"/>
+          <w:szCs w:val="24"/>
+        </w:rPr>
+        <w:t>penpalAffiliation</w:t>
+      </w:r>
+      <w:proofErr w:type="spellEnd"/>
+      <w:proofErr w:type="gramEnd"/>
+      <w:r>
+        <w:rPr>
+          <w:rFonts w:ascii="Arial" w:hAnsi="Arial" w:cs="Arial"/>
+          <w:b/>
+          <w:sz w:val="24"/>
+          <w:szCs w:val="24"/>
+        </w:rPr>
+        <w:t xml:space="preserve"> </w:t>
+      </w:r>
+      <w:r>
+        <w:rPr>
+          <w:rFonts w:ascii="Arial" w:hAnsi="Arial" w:cs="Arial"/>
+          <w:sz w:val="24"/>
+          <w:szCs w:val="24"/>
+        </w:rPr>
+        <w:t xml:space="preserve">(= </w:t>
+      </w:r>
+      <w:proofErr w:type="spellStart"/>
+      <w:r>
+        <w:rPr>
+          <w:rFonts w:ascii="Arial" w:hAnsi="Arial" w:cs="Arial"/>
+          <w:sz w:val="24"/>
+          <w:szCs w:val="24"/>
+        </w:rPr>
+        <w:t>loggedUser</w:t>
+      </w:r>
+      <w:proofErr w:type="spellEnd"/>
+      <w:r>
+        <w:rPr>
+          <w:rFonts w:ascii="Arial" w:hAnsi="Arial" w:cs="Arial"/>
+          <w:sz w:val="24"/>
+          <w:szCs w:val="24"/>
+        </w:rPr>
+        <w:t xml:space="preserve">), </w:t>
+      </w:r>
+      <w:r>
+        <w:rPr>
+          <w:rFonts w:ascii="Arial" w:hAnsi="Arial" w:cs="Arial"/>
+          <w:sz w:val="24"/>
+          <w:szCs w:val="24"/>
+        </w:rPr>
+        <w:t xml:space="preserve">pour ne pas vérifier la condition « un user xxx peut voir la photo d’un user </w:t>
+      </w:r>
+      <w:proofErr w:type="spellStart"/>
+      <w:r>
+        <w:rPr>
+          <w:rFonts w:ascii="Arial" w:hAnsi="Arial" w:cs="Arial"/>
+          <w:sz w:val="24"/>
+          <w:szCs w:val="24"/>
+        </w:rPr>
+        <w:t>yyy</w:t>
+      </w:r>
+      <w:proofErr w:type="spellEnd"/>
+      <w:r>
+        <w:rPr>
+          <w:rFonts w:ascii="Arial" w:hAnsi="Arial" w:cs="Arial"/>
+          <w:sz w:val="24"/>
+          <w:szCs w:val="24"/>
+        </w:rPr>
+        <w:t xml:space="preserve"> </w:t>
+      </w:r>
+      <w:r>
+        <w:rPr>
+          <w:rFonts w:ascii="Arial" w:hAnsi="Arial" w:cs="Arial"/>
+          <w:sz w:val="24"/>
+          <w:szCs w:val="24"/>
+          <w:u w:val="single"/>
+        </w:rPr>
+        <w:t xml:space="preserve">si xxx et </w:t>
+      </w:r>
+      <w:proofErr w:type="spellStart"/>
+      <w:r>
+        <w:rPr>
+          <w:rFonts w:ascii="Arial" w:hAnsi="Arial" w:cs="Arial"/>
+          <w:sz w:val="24"/>
+          <w:szCs w:val="24"/>
+          <w:u w:val="single"/>
+        </w:rPr>
+        <w:t>yyy</w:t>
+      </w:r>
+      <w:proofErr w:type="spellEnd"/>
+      <w:r>
+        <w:rPr>
+          <w:rFonts w:ascii="Arial" w:hAnsi="Arial" w:cs="Arial"/>
+          <w:sz w:val="24"/>
+          <w:szCs w:val="24"/>
+          <w:u w:val="single"/>
+        </w:rPr>
+        <w:t xml:space="preserve"> sont une même personne</w:t>
+      </w:r>
+      <w:r>
+        <w:rPr>
+          <w:rFonts w:ascii="Arial" w:hAnsi="Arial" w:cs="Arial"/>
+          <w:sz w:val="24"/>
+          <w:szCs w:val="24"/>
+        </w:rPr>
+        <w:t xml:space="preserve"> » </w:t>
+      </w:r>
+    </w:p>
+    <w:p>
+      <w:pPr>
+        <w:spacing w:after="0" w:line="240" w:lineRule="auto"/>
+        <w:jc w:val="both"/>
+        <w:rPr>
+          <w:rStyle w:val="Lienhypertexte"/>
+          <w:rFonts w:ascii="Arial" w:hAnsi="Arial" w:cs="Arial"/>
+          <w:color w:val="auto"/>
+          <w:sz w:val="24"/>
+          <w:szCs w:val="24"/>
+          <w:u w:val="none"/>
+        </w:rPr>
+      </w:pPr>
+      <w:bookmarkStart w:id="0" w:name="_GoBack"/>
+      <w:bookmarkEnd w:id="0"/>
+    </w:p>
+    <w:p>
+      <w:pPr>
+        <w:spacing w:after="0" w:line="240" w:lineRule="auto"/>
+        <w:jc w:val="both"/>
+        <w:rPr>
+          <w:rStyle w:val="Lienhypertexte"/>
+          <w:rFonts w:ascii="Arial" w:hAnsi="Arial" w:cs="Arial"/>
+          <w:color w:val="auto"/>
+          <w:sz w:val="24"/>
+          <w:szCs w:val="24"/>
+          <w:u w:val="none"/>
+        </w:rPr>
+      </w:pPr>
+    </w:p>
+    <w:p>
+      <w:pPr>
+        <w:jc w:val="both"/>
+        <w:rPr>
+          <w:rStyle w:val="Lienhypertexte"/>
+          <w:rFonts w:ascii="Arial" w:hAnsi="Arial" w:cs="Arial"/>
+          <w:b/>
+          <w:color w:val="auto"/>
+          <w:sz w:val="28"/>
+          <w:szCs w:val="28"/>
+          <w:u w:val="none"/>
+        </w:rPr>
+      </w:pPr>
+      <w:r>
+        <w:rPr>
+          <w:rStyle w:val="Lienhypertexte"/>
+          <w:rFonts w:ascii="Arial" w:hAnsi="Arial" w:cs="Arial"/>
+          <w:b/>
+          <w:color w:val="auto"/>
+          <w:sz w:val="28"/>
+          <w:szCs w:val="28"/>
+          <w:u w:val="none"/>
+        </w:rPr>
+        <w:t>Récapitulatif des paramètres qu’il est possible de passer dans l’URL</w:t>
+      </w:r>
+      <w:r>
+        <w:rPr>
+          <w:rStyle w:val="Lienhypertexte"/>
+          <w:rFonts w:ascii="Arial" w:hAnsi="Arial" w:cs="Arial"/>
+          <w:b/>
+          <w:color w:val="auto"/>
+          <w:sz w:val="28"/>
+          <w:szCs w:val="28"/>
+          <w:u w:val="none"/>
+        </w:rPr>
+        <w:t xml:space="preserve">, </w:t>
+      </w:r>
+      <w:r>
+        <w:rPr>
+          <w:rStyle w:val="Lienhypertexte"/>
+          <w:rFonts w:ascii="Arial" w:hAnsi="Arial" w:cs="Arial"/>
+          <w:b/>
+          <w:color w:val="auto"/>
+          <w:sz w:val="28"/>
+          <w:szCs w:val="28"/>
+          <w:u w:val="none"/>
+        </w:rPr>
+        <w:t>partie « </w:t>
+      </w:r>
+      <w:proofErr w:type="spellStart"/>
+      <w:r>
+        <w:rPr>
+          <w:rStyle w:val="Lienhypertexte"/>
+          <w:rFonts w:ascii="Arial" w:hAnsi="Arial" w:cs="Arial"/>
+          <w:b/>
+          <w:color w:val="auto"/>
+          <w:sz w:val="28"/>
+          <w:szCs w:val="28"/>
+          <w:u w:val="none"/>
+        </w:rPr>
+        <w:t>Trusted</w:t>
+      </w:r>
+      <w:proofErr w:type="spellEnd"/>
+      <w:r>
+        <w:rPr>
+          <w:rStyle w:val="Lienhypertexte"/>
+          <w:rFonts w:ascii="Arial" w:hAnsi="Arial" w:cs="Arial"/>
+          <w:b/>
+          <w:color w:val="auto"/>
+          <w:sz w:val="28"/>
+          <w:szCs w:val="28"/>
+          <w:u w:val="none"/>
+        </w:rPr>
+        <w:t> »:</w:t>
+      </w:r>
+    </w:p>
+    <w:p>
+      <w:pPr>
+        <w:spacing w:after="0" w:line="240" w:lineRule="auto"/>
+        <w:jc w:val="both"/>
+        <w:rPr>
+          <w:rStyle w:val="Lienhypertexte"/>
+          <w:rFonts w:ascii="Arial" w:hAnsi="Arial" w:cs="Arial"/>
+          <w:color w:val="auto"/>
+          <w:sz w:val="24"/>
+          <w:szCs w:val="24"/>
+          <w:u w:val="none"/>
+        </w:rPr>
+      </w:pPr>
+      <w:proofErr w:type="spellStart"/>
+      <w:r>
+        <w:rPr>
+          <w:rStyle w:val="Lienhypertexte"/>
+          <w:rFonts w:ascii="Arial" w:hAnsi="Arial" w:cs="Arial"/>
+          <w:b/>
+          <w:color w:val="auto"/>
+          <w:sz w:val="24"/>
+          <w:szCs w:val="24"/>
+          <w:u w:val="none"/>
+        </w:rPr>
+        <w:t>ldap</w:t>
+      </w:r>
+      <w:proofErr w:type="spellEnd"/>
+      <w:r>
+        <w:rPr>
+          <w:rStyle w:val="Lienhypertexte"/>
+          <w:rFonts w:ascii="Arial" w:hAnsi="Arial" w:cs="Arial"/>
+          <w:b/>
+          <w:color w:val="auto"/>
+          <w:sz w:val="24"/>
+          <w:szCs w:val="24"/>
+          <w:u w:val="none"/>
+        </w:rPr>
+        <w:t>-test</w:t>
+      </w:r>
+      <w:r>
+        <w:rPr>
+          <w:rStyle w:val="Lienhypertexte"/>
+          <w:rFonts w:ascii="Arial" w:hAnsi="Arial" w:cs="Arial"/>
+          <w:color w:val="auto"/>
+          <w:sz w:val="24"/>
+          <w:szCs w:val="24"/>
+          <w:u w:val="none"/>
+        </w:rPr>
+        <w:t xml:space="preserve"> (=1 par exemple), pour indiquer une recherche dans le LDAP de test</w:t>
+      </w:r>
+    </w:p>
+    <w:p>
+      <w:pPr>
+        <w:spacing w:after="0" w:line="240" w:lineRule="auto"/>
+        <w:jc w:val="both"/>
+        <w:rPr>
+          <w:rStyle w:val="Lienhypertexte"/>
+          <w:rFonts w:ascii="Arial" w:hAnsi="Arial" w:cs="Arial"/>
+          <w:color w:val="auto"/>
+          <w:sz w:val="24"/>
+          <w:szCs w:val="24"/>
+          <w:u w:val="none"/>
+        </w:rPr>
+      </w:pPr>
+      <w:proofErr w:type="spellStart"/>
+      <w:proofErr w:type="gramStart"/>
+      <w:r>
+        <w:rPr>
+          <w:rStyle w:val="Lienhypertexte"/>
+          <w:rFonts w:ascii="Arial" w:hAnsi="Arial" w:cs="Arial"/>
+          <w:b/>
+          <w:color w:val="auto"/>
+          <w:sz w:val="24"/>
+          <w:szCs w:val="24"/>
+          <w:u w:val="none"/>
+        </w:rPr>
+        <w:t>uid</w:t>
+      </w:r>
+      <w:proofErr w:type="spellEnd"/>
+      <w:proofErr w:type="gramEnd"/>
+      <w:r>
+        <w:rPr>
+          <w:rStyle w:val="Lienhypertexte"/>
+          <w:rFonts w:ascii="Arial" w:hAnsi="Arial" w:cs="Arial"/>
+          <w:color w:val="auto"/>
+          <w:sz w:val="24"/>
+          <w:szCs w:val="24"/>
+          <w:u w:val="none"/>
+        </w:rPr>
+        <w:t>, un identifiant utilisateur</w:t>
+      </w:r>
+    </w:p>
+    <w:p>
+      <w:pPr>
+        <w:spacing w:after="0" w:line="240" w:lineRule="auto"/>
+        <w:jc w:val="both"/>
+        <w:rPr>
+          <w:rStyle w:val="Lienhypertexte"/>
+          <w:rFonts w:ascii="Arial" w:hAnsi="Arial" w:cs="Arial"/>
+          <w:color w:val="auto"/>
+          <w:sz w:val="24"/>
+          <w:szCs w:val="24"/>
+          <w:u w:val="none"/>
+        </w:rPr>
+      </w:pPr>
+      <w:proofErr w:type="spellStart"/>
+      <w:proofErr w:type="gramStart"/>
+      <w:r>
+        <w:rPr>
+          <w:rStyle w:val="Lienhypertexte"/>
+          <w:rFonts w:ascii="Arial" w:hAnsi="Arial" w:cs="Arial"/>
+          <w:b/>
+          <w:color w:val="auto"/>
+          <w:sz w:val="24"/>
+          <w:szCs w:val="24"/>
+          <w:u w:val="none"/>
+        </w:rPr>
+        <w:t>numetu</w:t>
+      </w:r>
+      <w:proofErr w:type="spellEnd"/>
+      <w:proofErr w:type="gramEnd"/>
+      <w:r>
+        <w:rPr>
+          <w:rStyle w:val="Lienhypertexte"/>
+          <w:rFonts w:ascii="Arial" w:hAnsi="Arial" w:cs="Arial"/>
+          <w:color w:val="auto"/>
+          <w:sz w:val="24"/>
+          <w:szCs w:val="24"/>
+          <w:u w:val="none"/>
+        </w:rPr>
+        <w:t xml:space="preserve">, un numéro étudiant </w:t>
+      </w:r>
+    </w:p>
+    <w:p>
+      <w:pPr>
+        <w:spacing w:after="0" w:line="240" w:lineRule="auto"/>
+        <w:jc w:val="both"/>
+        <w:rPr>
+          <w:rStyle w:val="Lienhypertexte"/>
+          <w:rFonts w:ascii="Arial" w:hAnsi="Arial" w:cs="Arial"/>
+          <w:color w:val="auto"/>
+          <w:sz w:val="24"/>
+          <w:szCs w:val="24"/>
+          <w:u w:val="none"/>
+        </w:rPr>
+      </w:pPr>
+      <w:proofErr w:type="spellStart"/>
+      <w:proofErr w:type="gramStart"/>
+      <w:r>
+        <w:rPr>
+          <w:rStyle w:val="Lienhypertexte"/>
+          <w:rFonts w:ascii="Arial" w:hAnsi="Arial" w:cs="Arial"/>
+          <w:b/>
+          <w:color w:val="auto"/>
+          <w:sz w:val="24"/>
+          <w:szCs w:val="24"/>
+          <w:u w:val="none"/>
+        </w:rPr>
+        <w:t>penpal</w:t>
+      </w:r>
+      <w:proofErr w:type="spellEnd"/>
+      <w:proofErr w:type="gramEnd"/>
+      <w:r>
+        <w:rPr>
+          <w:rStyle w:val="Lienhypertexte"/>
+          <w:rFonts w:ascii="Arial" w:hAnsi="Arial" w:cs="Arial"/>
+          <w:color w:val="auto"/>
+          <w:sz w:val="24"/>
+          <w:szCs w:val="24"/>
+          <w:u w:val="none"/>
+        </w:rPr>
+        <w:t>, un identifiant utilisateur</w:t>
+      </w:r>
+    </w:p>
+    <w:p>
+      <w:pPr>
+        <w:spacing w:after="0" w:line="240" w:lineRule="auto"/>
+        <w:jc w:val="both"/>
+        <w:rPr>
+          <w:rStyle w:val="Lienhypertexte"/>
+          <w:rFonts w:ascii="Arial" w:hAnsi="Arial" w:cs="Arial"/>
+          <w:color w:val="auto"/>
+          <w:sz w:val="24"/>
+          <w:szCs w:val="24"/>
+          <w:u w:val="none"/>
+        </w:rPr>
+      </w:pPr>
+      <w:r>
+        <w:rPr>
+          <w:rStyle w:val="Lienhypertexte"/>
+          <w:rFonts w:ascii="Arial" w:hAnsi="Arial" w:cs="Arial"/>
+          <w:b/>
+          <w:color w:val="auto"/>
+          <w:sz w:val="24"/>
+          <w:szCs w:val="24"/>
+          <w:u w:val="none"/>
+        </w:rPr>
+        <w:t xml:space="preserve">up1termsofuse, </w:t>
+      </w:r>
+      <w:r>
+        <w:rPr>
+          <w:rStyle w:val="Lienhypertexte"/>
+          <w:rFonts w:ascii="Arial" w:hAnsi="Arial" w:cs="Arial"/>
+          <w:color w:val="auto"/>
+          <w:sz w:val="24"/>
+          <w:szCs w:val="24"/>
+          <w:u w:val="none"/>
+        </w:rPr>
+        <w:t>une liste d’autorisations (telles qu’elles figurent dans le LDAP)</w:t>
+      </w:r>
+    </w:p>
+    <w:p>
+      <w:pPr>
+        <w:spacing w:after="0" w:line="240" w:lineRule="auto"/>
+        <w:jc w:val="both"/>
+        <w:rPr>
+          <w:rStyle w:val="Lienhypertexte"/>
+          <w:rFonts w:ascii="Arial" w:hAnsi="Arial" w:cs="Arial"/>
+          <w:color w:val="auto"/>
+          <w:sz w:val="24"/>
+          <w:szCs w:val="24"/>
+          <w:u w:val="none"/>
+        </w:rPr>
+      </w:pPr>
+      <w:proofErr w:type="spellStart"/>
+      <w:proofErr w:type="gramStart"/>
+      <w:r>
+        <w:rPr>
+          <w:rFonts w:ascii="Arial" w:hAnsi="Arial" w:cs="Arial"/>
+          <w:b/>
+          <w:sz w:val="24"/>
+          <w:szCs w:val="24"/>
+        </w:rPr>
+        <w:t>penpalAffiliation</w:t>
+      </w:r>
+      <w:proofErr w:type="spellEnd"/>
+      <w:proofErr w:type="gramEnd"/>
+      <w:r>
+        <w:rPr>
+          <w:rFonts w:ascii="Arial" w:hAnsi="Arial" w:cs="Arial"/>
+          <w:b/>
+          <w:sz w:val="24"/>
+          <w:szCs w:val="24"/>
+        </w:rPr>
+        <w:t xml:space="preserve"> </w:t>
+      </w:r>
+      <w:r>
+        <w:rPr>
+          <w:rFonts w:ascii="Arial" w:hAnsi="Arial" w:cs="Arial"/>
+          <w:sz w:val="24"/>
+          <w:szCs w:val="24"/>
+        </w:rPr>
+        <w:t xml:space="preserve">(= </w:t>
+      </w:r>
+      <w:proofErr w:type="spellStart"/>
+      <w:r>
+        <w:rPr>
+          <w:rFonts w:ascii="Arial" w:hAnsi="Arial" w:cs="Arial"/>
+          <w:sz w:val="24"/>
+          <w:szCs w:val="24"/>
+        </w:rPr>
+        <w:t>loggedUser</w:t>
+      </w:r>
+      <w:proofErr w:type="spellEnd"/>
+      <w:r>
+        <w:rPr>
+          <w:rFonts w:ascii="Arial" w:hAnsi="Arial" w:cs="Arial"/>
+          <w:sz w:val="24"/>
+          <w:szCs w:val="24"/>
+        </w:rPr>
+        <w:t>)</w:t>
+      </w:r>
+      <w:r>
+        <w:rPr>
+          <w:rFonts w:ascii="Arial" w:hAnsi="Arial" w:cs="Arial"/>
+          <w:sz w:val="24"/>
+          <w:szCs w:val="24"/>
+        </w:rPr>
+        <w:t xml:space="preserve">, </w:t>
+      </w:r>
+      <w:r>
+        <w:rPr>
+          <w:rFonts w:ascii="Arial" w:hAnsi="Arial" w:cs="Arial"/>
+          <w:sz w:val="24"/>
+          <w:szCs w:val="24"/>
+        </w:rPr>
+        <w:t xml:space="preserve">pour ne pas vérifier la condition « un user xxx peut voir la photo d’un user </w:t>
+      </w:r>
+      <w:proofErr w:type="spellStart"/>
+      <w:r>
+        <w:rPr>
+          <w:rFonts w:ascii="Arial" w:hAnsi="Arial" w:cs="Arial"/>
+          <w:sz w:val="24"/>
+          <w:szCs w:val="24"/>
+        </w:rPr>
+        <w:t>yyy</w:t>
+      </w:r>
+      <w:proofErr w:type="spellEnd"/>
+      <w:r>
+        <w:rPr>
+          <w:rFonts w:ascii="Arial" w:hAnsi="Arial" w:cs="Arial"/>
+          <w:sz w:val="24"/>
+          <w:szCs w:val="24"/>
+        </w:rPr>
+        <w:t xml:space="preserve"> </w:t>
+      </w:r>
+      <w:r>
+        <w:rPr>
+          <w:rFonts w:ascii="Arial" w:hAnsi="Arial" w:cs="Arial"/>
+          <w:sz w:val="24"/>
+          <w:szCs w:val="24"/>
+          <w:u w:val="single"/>
+        </w:rPr>
+        <w:t xml:space="preserve">si xxx et </w:t>
+      </w:r>
+      <w:proofErr w:type="spellStart"/>
+      <w:r>
+        <w:rPr>
+          <w:rFonts w:ascii="Arial" w:hAnsi="Arial" w:cs="Arial"/>
+          <w:sz w:val="24"/>
+          <w:szCs w:val="24"/>
+          <w:u w:val="single"/>
+        </w:rPr>
+        <w:t>yyy</w:t>
+      </w:r>
+      <w:proofErr w:type="spellEnd"/>
+      <w:r>
+        <w:rPr>
+          <w:rFonts w:ascii="Arial" w:hAnsi="Arial" w:cs="Arial"/>
+          <w:sz w:val="24"/>
+          <w:szCs w:val="24"/>
+          <w:u w:val="single"/>
+        </w:rPr>
+        <w:t xml:space="preserve"> sont une même personne</w:t>
+      </w:r>
+      <w:r>
+        <w:rPr>
+          <w:rFonts w:ascii="Arial" w:hAnsi="Arial" w:cs="Arial"/>
+          <w:sz w:val="24"/>
+          <w:szCs w:val="24"/>
+        </w:rPr>
+        <w:t xml:space="preserve"> » </w:t>
+      </w:r>
+    </w:p>
+    <w:p>
+      <w:pPr>
+        <w:spacing w:after="0" w:line="240" w:lineRule="auto"/>
+        <w:jc w:val="both"/>
+        <w:rPr>
+          <w:rStyle w:val="Lienhypertexte"/>
+          <w:rFonts w:ascii="Arial" w:hAnsi="Arial" w:cs="Arial"/>
+          <w:color w:val="auto"/>
+          <w:sz w:val="24"/>
+          <w:szCs w:val="24"/>
+          <w:u w:val="none"/>
+        </w:rPr>
+      </w:pPr>
+    </w:p>
+    <w:p>
+      <w:pPr>
+        <w:spacing w:after="0" w:line="240" w:lineRule="auto"/>
+        <w:jc w:val="both"/>
+        <w:rPr>
+          <w:rStyle w:val="Lienhypertexte"/>
+          <w:rFonts w:ascii="Arial" w:hAnsi="Arial" w:cs="Arial"/>
+          <w:color w:val="auto"/>
+          <w:sz w:val="24"/>
+          <w:szCs w:val="24"/>
+          <w:u w:val="none"/>
+        </w:rPr>
+      </w:pPr>
+    </w:p>
+    <w:p>
+      <w:pPr>
+        <w:spacing w:after="0" w:line="240" w:lineRule="auto"/>
+        <w:jc w:val="both"/>
+        <w:rPr>
+          <w:rStyle w:val="Lienhypertexte"/>
+          <w:rFonts w:ascii="Arial" w:hAnsi="Arial" w:cs="Arial"/>
+          <w:color w:val="auto"/>
+          <w:sz w:val="24"/>
+          <w:szCs w:val="24"/>
+          <w:u w:val="none"/>
+        </w:rPr>
+      </w:pPr>
+    </w:p>
+    <w:p>
+      <w:pPr>
+        <w:jc w:val="both"/>
+        <w:rPr>
+          <w:rStyle w:val="Lienhypertexte"/>
+          <w:rFonts w:ascii="Arial" w:hAnsi="Arial" w:cs="Arial"/>
+          <w:color w:val="auto"/>
+          <w:sz w:val="24"/>
+          <w:szCs w:val="24"/>
+          <w:u w:val="none"/>
+        </w:rPr>
+      </w:pPr>
+    </w:p>
+    <w:p>
+      <w:pPr>
+        <w:jc w:val="both"/>
+        <w:rPr>
+          <w:rStyle w:val="Lienhypertexte"/>
+          <w:rFonts w:ascii="Arial" w:hAnsi="Arial" w:cs="Arial"/>
+          <w:b/>
+          <w:color w:val="auto"/>
+          <w:sz w:val="28"/>
+          <w:szCs w:val="28"/>
+          <w:u w:val="none"/>
+        </w:rPr>
+      </w:pPr>
+    </w:p>
+    <w:p>
+      <w:pPr>
+        <w:jc w:val="both"/>
+        <w:rPr>
+          <w:rStyle w:val="Lienhypertexte"/>
+          <w:rFonts w:ascii="Arial" w:hAnsi="Arial" w:cs="Arial"/>
+          <w:b/>
+          <w:color w:val="auto"/>
+          <w:sz w:val="28"/>
+          <w:szCs w:val="28"/>
+          <w:u w:val="none"/>
+        </w:rPr>
+      </w:pPr>
     </w:p>
     <w:sectPr>
       <w:headerReference w:type="default" r:id="rId20"/>

</xml_diff>

<commit_message>
Les membres de userinfo.l2-users peuvent voir toutes les photos que depuis userinfo
</commit_message>
<xml_diff>
--- a/doc/userphoto_spec.docx
+++ b/doc/userphoto_spec.docx
@@ -1,6 +1,6 @@
 
 <file path=word/document.xml><?xml version="1.0" encoding="utf-8"?>
-<w:document xmlns:wpc="http://schemas.microsoft.com/office/word/2010/wordprocessingCanvas" xmlns:mc="http://schemas.openxmlformats.org/markup-compatibility/2006" xmlns:o="urn:schemas-microsoft-com:office:office" xmlns:r="http://schemas.openxmlformats.org/officeDocument/2006/relationships" xmlns:m="http://schemas.openxmlformats.org/officeDocument/2006/math" xmlns:v="urn:schemas-microsoft-com:vml" xmlns:wp14="http://schemas.microsoft.com/office/word/2010/wordprocessingDrawing" xmlns:wp="http://schemas.openxmlformats.org/drawingml/2006/wordprocessingDrawing" xmlns:w10="urn:schemas-microsoft-com:office:word" xmlns:w="http://schemas.openxmlformats.org/wordprocessingml/2006/main" xmlns:w14="http://schemas.microsoft.com/office/word/2010/wordml" xmlns:wpg="http://schemas.microsoft.com/office/word/2010/wordprocessingGroup" xmlns:wpi="http://schemas.microsoft.com/office/word/2010/wordprocessingInk" xmlns:wne="http://schemas.microsoft.com/office/word/2006/wordml" xmlns:wps="http://schemas.microsoft.com/office/word/2010/wordprocessingShape" mc:Ignorable="w14 wp14">
+<w:document xmlns:wpc="http://schemas.microsoft.com/office/word/2010/wordprocessingCanvas" xmlns:mc="http://schemas.openxmlformats.org/markup-compatibility/2006" xmlns:o="urn:schemas-microsoft-com:office:office" xmlns:r="http://schemas.openxmlformats.org/officeDocument/2006/relationships" xmlns:m="http://schemas.openxmlformats.org/officeDocument/2006/math" xmlns:v="urn:schemas-microsoft-com:vml" xmlns:wp14="http://schemas.microsoft.com/office/word/2010/wordprocessingDrawing" xmlns:wp="http://schemas.openxmlformats.org/drawingml/2006/wordprocessingDrawing" xmlns:w10="urn:schemas-microsoft-com:office:word" xmlns:w="http://schemas.openxmlformats.org/wordprocessingml/2006/main" xmlns:w14="http://schemas.microsoft.com/office/word/2010/wordml" xmlns:w15="http://schemas.microsoft.com/office/word/2012/wordml" xmlns:wpg="http://schemas.microsoft.com/office/word/2010/wordprocessingGroup" xmlns:wpi="http://schemas.microsoft.com/office/word/2010/wordprocessingInk" xmlns:wne="http://schemas.microsoft.com/office/word/2006/wordml" xmlns:wps="http://schemas.microsoft.com/office/word/2010/wordprocessingShape" mc:Ignorable="w14 w15 wp14">
   <w:body>
     <w:p>
       <w:pPr>
@@ -111,7 +111,7 @@
         </w:rPr>
         <w:t xml:space="preserve">(ex : </w:t>
       </w:r>
-      <w:hyperlink r:id="rId8" w:history="1">
+      <w:hyperlink r:id="rId7" w:history="1">
         <w:r>
           <w:rPr>
             <w:rStyle w:val="Lienhypertexte"/>
@@ -241,7 +241,7 @@
         </w:rPr>
         <w:t xml:space="preserve">dans le LDAP de test (ex : </w:t>
       </w:r>
-      <w:hyperlink r:id="rId9" w:history="1">
+      <w:hyperlink r:id="rId8" w:history="1">
         <w:r>
           <w:rPr>
             <w:rStyle w:val="Lienhypertexte"/>
@@ -465,7 +465,7 @@
         </w:rPr>
         <w:t xml:space="preserve"> : </w:t>
       </w:r>
-      <w:hyperlink r:id="rId10" w:history="1">
+      <w:hyperlink r:id="rId9" w:history="1">
         <w:r>
           <w:rPr>
             <w:rStyle w:val="Lienhypertexte"/>
@@ -521,7 +521,7 @@
         </w:rPr>
         <w:t xml:space="preserve">) et </w:t>
       </w:r>
-      <w:hyperlink r:id="rId11" w:history="1">
+      <w:hyperlink r:id="rId10" w:history="1">
         <w:r>
           <w:rPr>
             <w:rStyle w:val="Lienhypertexte"/>
@@ -962,7 +962,161 @@
           <w:sz w:val="24"/>
           <w:szCs w:val="24"/>
         </w:rPr>
-        <w:t xml:space="preserve">autorisé à voir toutes les photos </w:t>
+        <w:t>autorisé à voir toutes les photos</w:t>
+      </w:r>
+      <w:r>
+        <w:rPr>
+          <w:rFonts w:ascii="Arial" w:hAnsi="Arial" w:cs="Arial"/>
+          <w:sz w:val="24"/>
+          <w:szCs w:val="24"/>
+        </w:rPr>
+        <w:t>,</w:t>
+      </w:r>
+      <w:r>
+        <w:rPr>
+          <w:rFonts w:ascii="Arial" w:hAnsi="Arial" w:cs="Arial"/>
+          <w:sz w:val="24"/>
+          <w:szCs w:val="24"/>
+        </w:rPr>
+        <w:t xml:space="preserve"> </w:t>
+      </w:r>
+      <w:r>
+        <w:rPr>
+          <w:rFonts w:ascii="Arial" w:hAnsi="Arial" w:cs="Arial"/>
+          <w:sz w:val="24"/>
+          <w:szCs w:val="24"/>
+        </w:rPr>
+        <w:t xml:space="preserve">uniquement pour </w:t>
+      </w:r>
+      <w:r>
+        <w:rPr>
+          <w:rFonts w:ascii="Arial" w:hAnsi="Arial" w:cs="Arial"/>
+          <w:sz w:val="24"/>
+          <w:szCs w:val="24"/>
+        </w:rPr>
+        <w:t xml:space="preserve">l’application cliente </w:t>
+      </w:r>
+      <w:proofErr w:type="spellStart"/>
+      <w:r>
+        <w:rPr>
+          <w:rFonts w:ascii="Arial" w:hAnsi="Arial" w:cs="Arial"/>
+          <w:sz w:val="24"/>
+          <w:szCs w:val="24"/>
+        </w:rPr>
+        <w:t>userinfo</w:t>
+      </w:r>
+      <w:proofErr w:type="spellEnd"/>
+      <w:r>
+        <w:rPr>
+          <w:rFonts w:ascii="Arial" w:hAnsi="Arial" w:cs="Arial"/>
+          <w:sz w:val="24"/>
+          <w:szCs w:val="24"/>
+        </w:rPr>
+        <w:t xml:space="preserve"> (pour cela, il fau</w:t>
+      </w:r>
+      <w:r>
+        <w:rPr>
+          <w:rFonts w:ascii="Arial" w:hAnsi="Arial" w:cs="Arial"/>
+          <w:sz w:val="24"/>
+          <w:szCs w:val="24"/>
+        </w:rPr>
+        <w:t>t</w:t>
+      </w:r>
+      <w:r>
+        <w:rPr>
+          <w:rFonts w:ascii="Arial" w:hAnsi="Arial" w:cs="Arial"/>
+          <w:sz w:val="24"/>
+          <w:szCs w:val="24"/>
+        </w:rPr>
+        <w:t xml:space="preserve"> passer </w:t>
+      </w:r>
+      <w:r>
+        <w:rPr>
+          <w:rFonts w:ascii="Arial" w:hAnsi="Arial" w:cs="Arial"/>
+          <w:sz w:val="24"/>
+          <w:szCs w:val="24"/>
+        </w:rPr>
+        <w:t xml:space="preserve">dans l’URL </w:t>
+      </w:r>
+      <w:r>
+        <w:rPr>
+          <w:rFonts w:ascii="Arial" w:hAnsi="Arial" w:cs="Arial"/>
+          <w:sz w:val="24"/>
+          <w:szCs w:val="24"/>
+        </w:rPr>
+        <w:t xml:space="preserve">le paramètre </w:t>
+      </w:r>
+      <w:r>
+        <w:rPr>
+          <w:rFonts w:ascii="Arial" w:hAnsi="Arial" w:cs="Arial"/>
+          <w:b/>
+          <w:sz w:val="24"/>
+          <w:szCs w:val="24"/>
+        </w:rPr>
+        <w:t>«</w:t>
+      </w:r>
+      <w:r>
+        <w:rPr>
+          <w:rFonts w:ascii="Arial" w:hAnsi="Arial" w:cs="Arial"/>
+          <w:sz w:val="24"/>
+          <w:szCs w:val="24"/>
+        </w:rPr>
+        <w:t> </w:t>
+      </w:r>
+      <w:proofErr w:type="spellStart"/>
+      <w:r>
+        <w:rPr>
+          <w:rFonts w:ascii="Arial" w:hAnsi="Arial" w:cs="Arial"/>
+          <w:b/>
+          <w:sz w:val="24"/>
+          <w:szCs w:val="24"/>
+        </w:rPr>
+        <w:t>app</w:t>
+      </w:r>
+      <w:proofErr w:type="spellEnd"/>
+      <w:r>
+        <w:rPr>
+          <w:rFonts w:ascii="Arial" w:hAnsi="Arial" w:cs="Arial"/>
+          <w:b/>
+          <w:sz w:val="24"/>
+          <w:szCs w:val="24"/>
+        </w:rPr>
+        <w:t>-cli</w:t>
+      </w:r>
+      <w:r>
+        <w:rPr>
+          <w:rFonts w:ascii="Arial" w:hAnsi="Arial" w:cs="Arial"/>
+          <w:b/>
+          <w:sz w:val="24"/>
+          <w:szCs w:val="24"/>
+        </w:rPr>
+        <w:t xml:space="preserve"> » </w:t>
+      </w:r>
+      <w:r>
+        <w:rPr>
+          <w:rFonts w:ascii="Arial" w:hAnsi="Arial" w:cs="Arial"/>
+          <w:sz w:val="24"/>
+          <w:szCs w:val="24"/>
+        </w:rPr>
+        <w:t>avec la valeur « </w:t>
+      </w:r>
+      <w:proofErr w:type="spellStart"/>
+      <w:r>
+        <w:rPr>
+          <w:rFonts w:ascii="Arial" w:hAnsi="Arial" w:cs="Arial"/>
+          <w:sz w:val="24"/>
+          <w:szCs w:val="24"/>
+        </w:rPr>
+        <w:t>userinfo</w:t>
+      </w:r>
+      <w:proofErr w:type="spellEnd"/>
+      <w:r>
+        <w:rPr>
+          <w:rFonts w:ascii="Arial" w:hAnsi="Arial" w:cs="Arial"/>
+          <w:sz w:val="24"/>
+          <w:szCs w:val="24"/>
+        </w:rPr>
+        <w:t> »)</w:t>
       </w:r>
     </w:p>
     <w:p>
@@ -1215,7 +1369,7 @@
           <w:szCs w:val="24"/>
         </w:rPr>
       </w:pPr>
-      <w:hyperlink r:id="rId12" w:history="1">
+      <w:hyperlink r:id="rId11" w:history="1">
         <w:r>
           <w:rPr>
             <w:rStyle w:val="Lienhypertexte"/>
@@ -1625,7 +1779,7 @@
           <w:szCs w:val="24"/>
         </w:rPr>
       </w:pPr>
-      <w:hyperlink r:id="rId13" w:history="1">
+      <w:hyperlink r:id="rId12" w:history="1">
         <w:r>
           <w:rPr>
             <w:rStyle w:val="Lienhypertexte"/>
@@ -1682,7 +1836,7 @@
         </w:rPr>
         <w:t xml:space="preserve"> </w:t>
       </w:r>
-      <w:hyperlink r:id="rId14" w:history="1">
+      <w:hyperlink r:id="rId13" w:history="1">
         <w:r>
           <w:rPr>
             <w:rStyle w:val="Lienhypertexte"/>
@@ -1905,7 +2059,7 @@
           <w:szCs w:val="24"/>
         </w:rPr>
       </w:pPr>
-      <w:hyperlink r:id="rId15" w:history="1">
+      <w:hyperlink r:id="rId14" w:history="1">
         <w:r>
           <w:rPr>
             <w:rStyle w:val="Lienhypertexte"/>
@@ -1938,6 +2092,7 @@
           <w:sz w:val="24"/>
           <w:szCs w:val="24"/>
         </w:rPr>
+        <w:lastRenderedPageBreak/>
         <w:t>a</w:t>
       </w:r>
       <w:r>
@@ -2050,7 +2205,6 @@
           <w:sz w:val="24"/>
           <w:szCs w:val="24"/>
         </w:rPr>
-        <w:lastRenderedPageBreak/>
         <w:t xml:space="preserve">URL avec </w:t>
       </w:r>
       <w:r>
@@ -2242,7 +2396,7 @@
           <w:szCs w:val="24"/>
         </w:rPr>
       </w:pPr>
-      <w:hyperlink r:id="rId16" w:history="1">
+      <w:hyperlink r:id="rId15" w:history="1">
         <w:r>
           <w:rPr>
             <w:rStyle w:val="Lienhypertexte"/>
@@ -2914,6 +3068,54 @@
           <w:szCs w:val="24"/>
           <w:u w:val="none"/>
         </w:rPr>
+        <w:t xml:space="preserve"> dans l’application </w:t>
+      </w:r>
+      <w:bookmarkStart w:id="0" w:name="_GoBack"/>
+      <w:bookmarkEnd w:id="0"/>
+      <w:r>
+        <w:rPr>
+          <w:rStyle w:val="Lienhypertexte"/>
+          <w:rFonts w:ascii="Arial" w:hAnsi="Arial" w:cs="Arial"/>
+          <w:color w:val="auto"/>
+          <w:sz w:val="24"/>
+          <w:szCs w:val="24"/>
+          <w:u w:val="none"/>
+        </w:rPr>
+        <w:t>« </w:t>
+      </w:r>
+      <w:proofErr w:type="spellStart"/>
+      <w:r>
+        <w:rPr>
+          <w:rStyle w:val="Lienhypertexte"/>
+          <w:rFonts w:ascii="Arial" w:hAnsi="Arial" w:cs="Arial"/>
+          <w:color w:val="auto"/>
+          <w:sz w:val="24"/>
+          <w:szCs w:val="24"/>
+          <w:u w:val="none"/>
+        </w:rPr>
+        <w:t>userinfo</w:t>
+      </w:r>
+      <w:proofErr w:type="spellEnd"/>
+      <w:r>
+        <w:rPr>
+          <w:rStyle w:val="Lienhypertexte"/>
+          <w:rFonts w:ascii="Arial" w:hAnsi="Arial" w:cs="Arial"/>
+          <w:color w:val="auto"/>
+          <w:sz w:val="24"/>
+          <w:szCs w:val="24"/>
+          <w:u w:val="none"/>
+        </w:rPr>
+        <w:t> »</w:t>
+      </w:r>
+      <w:r>
+        <w:rPr>
+          <w:rStyle w:val="Lienhypertexte"/>
+          <w:rFonts w:ascii="Arial" w:hAnsi="Arial" w:cs="Arial"/>
+          <w:color w:val="auto"/>
+          <w:sz w:val="24"/>
+          <w:szCs w:val="24"/>
+          <w:u w:val="none"/>
+        </w:rPr>
         <w:t xml:space="preserve"> : </w:t>
       </w:r>
     </w:p>
@@ -3472,7 +3674,7 @@
           <w:u w:val="none"/>
         </w:rPr>
       </w:pPr>
-      <w:hyperlink r:id="rId17" w:history="1">
+      <w:hyperlink r:id="rId16" w:history="1">
         <w:r>
           <w:rPr>
             <w:rStyle w:val="Lienhypertexte"/>
@@ -3707,7 +3909,7 @@
           <w:u w:val="none"/>
         </w:rPr>
       </w:pPr>
-      <w:hyperlink r:id="rId18" w:history="1">
+      <w:hyperlink r:id="rId17" w:history="1">
         <w:r>
           <w:rPr>
             <w:rStyle w:val="Lienhypertexte"/>
@@ -3881,7 +4083,7 @@
           <w:rFonts w:ascii="Arial" w:hAnsi="Arial" w:cs="Arial"/>
         </w:rPr>
       </w:pPr>
-      <w:hyperlink r:id="rId19" w:history="1">
+      <w:hyperlink r:id="rId18" w:history="1">
         <w:r>
           <w:rPr>
             <w:rStyle w:val="Lienhypertexte"/>
@@ -4442,12 +4644,9 @@
         <w:spacing w:after="0" w:line="240" w:lineRule="auto"/>
         <w:jc w:val="both"/>
         <w:rPr>
-          <w:rStyle w:val="Lienhypertexte"/>
-          <w:rFonts w:ascii="Arial" w:hAnsi="Arial" w:cs="Arial"/>
-          <w:color w:val="auto"/>
-          <w:sz w:val="24"/>
-          <w:szCs w:val="24"/>
-          <w:u w:val="none"/>
+          <w:rFonts w:ascii="Arial" w:hAnsi="Arial" w:cs="Arial"/>
+          <w:sz w:val="24"/>
+          <w:szCs w:val="24"/>
         </w:rPr>
       </w:pPr>
       <w:proofErr w:type="spellStart"/>
@@ -4496,15 +4695,7 @@
           <w:sz w:val="24"/>
           <w:szCs w:val="24"/>
         </w:rPr>
-        <w:t xml:space="preserve">), </w:t>
-      </w:r>
-      <w:r>
-        <w:rPr>
-          <w:rFonts w:ascii="Arial" w:hAnsi="Arial" w:cs="Arial"/>
-          <w:sz w:val="24"/>
-          <w:szCs w:val="24"/>
-        </w:rPr>
-        <w:t xml:space="preserve">pour ne pas vérifier la condition « un user xxx peut voir la photo d’un user </w:t>
+        <w:t xml:space="preserve">), pour ne pas vérifier la condition « un user xxx peut voir la photo d’un user </w:t>
       </w:r>
       <w:proofErr w:type="spellStart"/>
       <w:r>
@@ -4559,7 +4750,7 @@
           <w:sz w:val="24"/>
           <w:szCs w:val="24"/>
         </w:rPr>
-        <w:t xml:space="preserve"> » </w:t>
+        <w:t> »</w:t>
       </w:r>
     </w:p>
     <w:p>
@@ -4575,8 +4766,135 @@
           <w:u w:val="none"/>
         </w:rPr>
       </w:pPr>
-      <w:bookmarkStart w:id="0" w:name="_GoBack"/>
-      <w:bookmarkEnd w:id="0"/>
+      <w:proofErr w:type="spellStart"/>
+      <w:proofErr w:type="gramStart"/>
+      <w:r>
+        <w:rPr>
+          <w:rFonts w:ascii="Arial" w:hAnsi="Arial" w:cs="Arial"/>
+          <w:b/>
+          <w:sz w:val="24"/>
+          <w:szCs w:val="24"/>
+        </w:rPr>
+        <w:t>app</w:t>
+      </w:r>
+      <w:proofErr w:type="spellEnd"/>
+      <w:r>
+        <w:rPr>
+          <w:rFonts w:ascii="Arial" w:hAnsi="Arial" w:cs="Arial"/>
+          <w:b/>
+          <w:sz w:val="24"/>
+          <w:szCs w:val="24"/>
+        </w:rPr>
+        <w:t>-</w:t>
+      </w:r>
+      <w:proofErr w:type="gramEnd"/>
+      <w:r>
+        <w:rPr>
+          <w:rFonts w:ascii="Arial" w:hAnsi="Arial" w:cs="Arial"/>
+          <w:b/>
+          <w:sz w:val="24"/>
+          <w:szCs w:val="24"/>
+        </w:rPr>
+        <w:t>cli</w:t>
+      </w:r>
+      <w:r>
+        <w:rPr>
+          <w:rFonts w:ascii="Arial" w:hAnsi="Arial" w:cs="Arial"/>
+          <w:sz w:val="24"/>
+          <w:szCs w:val="24"/>
+        </w:rPr>
+        <w:t xml:space="preserve"> (= </w:t>
+      </w:r>
+      <w:proofErr w:type="spellStart"/>
+      <w:r>
+        <w:rPr>
+          <w:rFonts w:ascii="Arial" w:hAnsi="Arial" w:cs="Arial"/>
+          <w:sz w:val="24"/>
+          <w:szCs w:val="24"/>
+        </w:rPr>
+        <w:t>userinfo</w:t>
+      </w:r>
+      <w:proofErr w:type="spellEnd"/>
+      <w:r>
+        <w:rPr>
+          <w:rFonts w:ascii="Arial" w:hAnsi="Arial" w:cs="Arial"/>
+          <w:sz w:val="24"/>
+          <w:szCs w:val="24"/>
+        </w:rPr>
+        <w:t xml:space="preserve">), paramètre </w:t>
+      </w:r>
+      <w:r>
+        <w:rPr>
+          <w:rFonts w:ascii="Arial" w:hAnsi="Arial" w:cs="Arial"/>
+          <w:sz w:val="24"/>
+          <w:szCs w:val="24"/>
+        </w:rPr>
+        <w:t>indiquant que l</w:t>
+      </w:r>
+      <w:r>
+        <w:rPr>
+          <w:rFonts w:ascii="Arial" w:hAnsi="Arial" w:cs="Arial"/>
+          <w:sz w:val="24"/>
+          <w:szCs w:val="24"/>
+        </w:rPr>
+        <w:t>’application</w:t>
+      </w:r>
+      <w:r>
+        <w:rPr>
+          <w:rFonts w:ascii="Arial" w:hAnsi="Arial" w:cs="Arial"/>
+          <w:sz w:val="24"/>
+          <w:szCs w:val="24"/>
+        </w:rPr>
+        <w:t xml:space="preserve"> cliente est</w:t>
+      </w:r>
+      <w:r>
+        <w:rPr>
+          <w:rFonts w:ascii="Arial" w:hAnsi="Arial" w:cs="Arial"/>
+          <w:sz w:val="24"/>
+          <w:szCs w:val="24"/>
+        </w:rPr>
+        <w:t xml:space="preserve"> </w:t>
+      </w:r>
+      <w:r>
+        <w:rPr>
+          <w:rFonts w:ascii="Arial" w:hAnsi="Arial" w:cs="Arial"/>
+          <w:sz w:val="24"/>
+          <w:szCs w:val="24"/>
+        </w:rPr>
+        <w:t>« </w:t>
+      </w:r>
+      <w:proofErr w:type="spellStart"/>
+      <w:r>
+        <w:rPr>
+          <w:rFonts w:ascii="Arial" w:hAnsi="Arial" w:cs="Arial"/>
+          <w:sz w:val="24"/>
+          <w:szCs w:val="24"/>
+        </w:rPr>
+        <w:t>userinfo</w:t>
+      </w:r>
+      <w:proofErr w:type="spellEnd"/>
+      <w:r>
+        <w:rPr>
+          <w:rFonts w:ascii="Arial" w:hAnsi="Arial" w:cs="Arial"/>
+          <w:sz w:val="24"/>
+          <w:szCs w:val="24"/>
+        </w:rPr>
+        <w:t> »</w:t>
+      </w:r>
+    </w:p>
+    <w:p>
+      <w:pPr>
+        <w:spacing w:after="0" w:line="240" w:lineRule="auto"/>
+        <w:jc w:val="both"/>
+        <w:rPr>
+          <w:rStyle w:val="Lienhypertexte"/>
+          <w:rFonts w:ascii="Arial" w:hAnsi="Arial" w:cs="Arial"/>
+          <w:color w:val="auto"/>
+          <w:sz w:val="24"/>
+          <w:szCs w:val="24"/>
+          <w:u w:val="none"/>
+        </w:rPr>
+      </w:pPr>
     </w:p>
     <w:p>
       <w:pPr>
@@ -4615,8 +4933,9 @@
           <w:szCs w:val="28"/>
           <w:u w:val="none"/>
         </w:rPr>
-        <w:t>Récapitulatif des paramètres qu’il est possible de passer dans l’URL</w:t>
-      </w:r>
+        <w:t>Récapitulatif des paramètres qu’il est possible de passer dans l’URL, partie « </w:t>
+      </w:r>
+      <w:proofErr w:type="spellStart"/>
       <w:r>
         <w:rPr>
           <w:rStyle w:val="Lienhypertexte"/>
@@ -4627,8 +4946,9 @@
           <w:szCs w:val="28"/>
           <w:u w:val="none"/>
         </w:rPr>
-        <w:t xml:space="preserve">, </w:t>
-      </w:r>
+        <w:t>Trusted</w:t>
+      </w:r>
+      <w:proofErr w:type="spellEnd"/>
       <w:r>
         <w:rPr>
           <w:rStyle w:val="Lienhypertexte"/>
@@ -4639,10 +4959,411 @@
           <w:szCs w:val="28"/>
           <w:u w:val="none"/>
         </w:rPr>
-        <w:t>partie « </w:t>
-      </w:r>
+        <w:t> »:</w:t>
+      </w:r>
+    </w:p>
+    <w:p>
+      <w:pPr>
+        <w:spacing w:after="0" w:line="240" w:lineRule="auto"/>
+        <w:jc w:val="both"/>
+        <w:rPr>
+          <w:rStyle w:val="Lienhypertexte"/>
+          <w:rFonts w:ascii="Arial" w:hAnsi="Arial" w:cs="Arial"/>
+          <w:color w:val="auto"/>
+          <w:sz w:val="24"/>
+          <w:szCs w:val="24"/>
+          <w:u w:val="none"/>
+        </w:rPr>
+      </w:pPr>
       <w:proofErr w:type="spellStart"/>
       <w:r>
+        <w:rPr>
+          <w:rStyle w:val="Lienhypertexte"/>
+          <w:rFonts w:ascii="Arial" w:hAnsi="Arial" w:cs="Arial"/>
+          <w:b/>
+          <w:color w:val="auto"/>
+          <w:sz w:val="24"/>
+          <w:szCs w:val="24"/>
+          <w:u w:val="none"/>
+        </w:rPr>
+        <w:t>ldap</w:t>
+      </w:r>
+      <w:proofErr w:type="spellEnd"/>
+      <w:r>
+        <w:rPr>
+          <w:rStyle w:val="Lienhypertexte"/>
+          <w:rFonts w:ascii="Arial" w:hAnsi="Arial" w:cs="Arial"/>
+          <w:b/>
+          <w:color w:val="auto"/>
+          <w:sz w:val="24"/>
+          <w:szCs w:val="24"/>
+          <w:u w:val="none"/>
+        </w:rPr>
+        <w:t>-test</w:t>
+      </w:r>
+      <w:r>
+        <w:rPr>
+          <w:rStyle w:val="Lienhypertexte"/>
+          <w:rFonts w:ascii="Arial" w:hAnsi="Arial" w:cs="Arial"/>
+          <w:color w:val="auto"/>
+          <w:sz w:val="24"/>
+          <w:szCs w:val="24"/>
+          <w:u w:val="none"/>
+        </w:rPr>
+        <w:t xml:space="preserve"> (=1 par exemple), pour indiquer une recherche dans le LDAP de test</w:t>
+      </w:r>
+    </w:p>
+    <w:p>
+      <w:pPr>
+        <w:spacing w:after="0" w:line="240" w:lineRule="auto"/>
+        <w:jc w:val="both"/>
+        <w:rPr>
+          <w:rStyle w:val="Lienhypertexte"/>
+          <w:rFonts w:ascii="Arial" w:hAnsi="Arial" w:cs="Arial"/>
+          <w:color w:val="auto"/>
+          <w:sz w:val="24"/>
+          <w:szCs w:val="24"/>
+          <w:u w:val="none"/>
+        </w:rPr>
+      </w:pPr>
+      <w:proofErr w:type="spellStart"/>
+      <w:proofErr w:type="gramStart"/>
+      <w:r>
+        <w:rPr>
+          <w:rStyle w:val="Lienhypertexte"/>
+          <w:rFonts w:ascii="Arial" w:hAnsi="Arial" w:cs="Arial"/>
+          <w:b/>
+          <w:color w:val="auto"/>
+          <w:sz w:val="24"/>
+          <w:szCs w:val="24"/>
+          <w:u w:val="none"/>
+        </w:rPr>
+        <w:t>uid</w:t>
+      </w:r>
+      <w:proofErr w:type="spellEnd"/>
+      <w:proofErr w:type="gramEnd"/>
+      <w:r>
+        <w:rPr>
+          <w:rStyle w:val="Lienhypertexte"/>
+          <w:rFonts w:ascii="Arial" w:hAnsi="Arial" w:cs="Arial"/>
+          <w:color w:val="auto"/>
+          <w:sz w:val="24"/>
+          <w:szCs w:val="24"/>
+          <w:u w:val="none"/>
+        </w:rPr>
+        <w:t>, un identifiant utilisateur</w:t>
+      </w:r>
+    </w:p>
+    <w:p>
+      <w:pPr>
+        <w:spacing w:after="0" w:line="240" w:lineRule="auto"/>
+        <w:jc w:val="both"/>
+        <w:rPr>
+          <w:rStyle w:val="Lienhypertexte"/>
+          <w:rFonts w:ascii="Arial" w:hAnsi="Arial" w:cs="Arial"/>
+          <w:color w:val="auto"/>
+          <w:sz w:val="24"/>
+          <w:szCs w:val="24"/>
+          <w:u w:val="none"/>
+        </w:rPr>
+      </w:pPr>
+      <w:proofErr w:type="spellStart"/>
+      <w:proofErr w:type="gramStart"/>
+      <w:r>
+        <w:rPr>
+          <w:rStyle w:val="Lienhypertexte"/>
+          <w:rFonts w:ascii="Arial" w:hAnsi="Arial" w:cs="Arial"/>
+          <w:b/>
+          <w:color w:val="auto"/>
+          <w:sz w:val="24"/>
+          <w:szCs w:val="24"/>
+          <w:u w:val="none"/>
+        </w:rPr>
+        <w:t>numetu</w:t>
+      </w:r>
+      <w:proofErr w:type="spellEnd"/>
+      <w:proofErr w:type="gramEnd"/>
+      <w:r>
+        <w:rPr>
+          <w:rStyle w:val="Lienhypertexte"/>
+          <w:rFonts w:ascii="Arial" w:hAnsi="Arial" w:cs="Arial"/>
+          <w:color w:val="auto"/>
+          <w:sz w:val="24"/>
+          <w:szCs w:val="24"/>
+          <w:u w:val="none"/>
+        </w:rPr>
+        <w:t xml:space="preserve">, un numéro étudiant </w:t>
+      </w:r>
+    </w:p>
+    <w:p>
+      <w:pPr>
+        <w:spacing w:after="0" w:line="240" w:lineRule="auto"/>
+        <w:jc w:val="both"/>
+        <w:rPr>
+          <w:rStyle w:val="Lienhypertexte"/>
+          <w:rFonts w:ascii="Arial" w:hAnsi="Arial" w:cs="Arial"/>
+          <w:color w:val="auto"/>
+          <w:sz w:val="24"/>
+          <w:szCs w:val="24"/>
+          <w:u w:val="none"/>
+        </w:rPr>
+      </w:pPr>
+      <w:proofErr w:type="spellStart"/>
+      <w:proofErr w:type="gramStart"/>
+      <w:r>
+        <w:rPr>
+          <w:rStyle w:val="Lienhypertexte"/>
+          <w:rFonts w:ascii="Arial" w:hAnsi="Arial" w:cs="Arial"/>
+          <w:b/>
+          <w:color w:val="auto"/>
+          <w:sz w:val="24"/>
+          <w:szCs w:val="24"/>
+          <w:u w:val="none"/>
+        </w:rPr>
+        <w:t>penpal</w:t>
+      </w:r>
+      <w:proofErr w:type="spellEnd"/>
+      <w:proofErr w:type="gramEnd"/>
+      <w:r>
+        <w:rPr>
+          <w:rStyle w:val="Lienhypertexte"/>
+          <w:rFonts w:ascii="Arial" w:hAnsi="Arial" w:cs="Arial"/>
+          <w:color w:val="auto"/>
+          <w:sz w:val="24"/>
+          <w:szCs w:val="24"/>
+          <w:u w:val="none"/>
+        </w:rPr>
+        <w:t>, un identifiant utilisateur</w:t>
+      </w:r>
+    </w:p>
+    <w:p>
+      <w:pPr>
+        <w:spacing w:after="0" w:line="240" w:lineRule="auto"/>
+        <w:jc w:val="both"/>
+        <w:rPr>
+          <w:rStyle w:val="Lienhypertexte"/>
+          <w:rFonts w:ascii="Arial" w:hAnsi="Arial" w:cs="Arial"/>
+          <w:color w:val="auto"/>
+          <w:sz w:val="24"/>
+          <w:szCs w:val="24"/>
+          <w:u w:val="none"/>
+        </w:rPr>
+      </w:pPr>
+      <w:r>
+        <w:rPr>
+          <w:rStyle w:val="Lienhypertexte"/>
+          <w:rFonts w:ascii="Arial" w:hAnsi="Arial" w:cs="Arial"/>
+          <w:b/>
+          <w:color w:val="auto"/>
+          <w:sz w:val="24"/>
+          <w:szCs w:val="24"/>
+          <w:u w:val="none"/>
+        </w:rPr>
+        <w:t xml:space="preserve">up1termsofuse, </w:t>
+      </w:r>
+      <w:r>
+        <w:rPr>
+          <w:rStyle w:val="Lienhypertexte"/>
+          <w:rFonts w:ascii="Arial" w:hAnsi="Arial" w:cs="Arial"/>
+          <w:color w:val="auto"/>
+          <w:sz w:val="24"/>
+          <w:szCs w:val="24"/>
+          <w:u w:val="none"/>
+        </w:rPr>
+        <w:t>une liste d’autorisations (telles qu’elles figurent dans le LDAP)</w:t>
+      </w:r>
+    </w:p>
+    <w:p>
+      <w:pPr>
+        <w:spacing w:after="0" w:line="240" w:lineRule="auto"/>
+        <w:jc w:val="both"/>
+        <w:rPr>
+          <w:rStyle w:val="Lienhypertexte"/>
+          <w:rFonts w:ascii="Arial" w:hAnsi="Arial" w:cs="Arial"/>
+          <w:color w:val="auto"/>
+          <w:sz w:val="24"/>
+          <w:szCs w:val="24"/>
+          <w:u w:val="none"/>
+        </w:rPr>
+      </w:pPr>
+      <w:proofErr w:type="spellStart"/>
+      <w:proofErr w:type="gramStart"/>
+      <w:r>
+        <w:rPr>
+          <w:rFonts w:ascii="Arial" w:hAnsi="Arial" w:cs="Arial"/>
+          <w:b/>
+          <w:sz w:val="24"/>
+          <w:szCs w:val="24"/>
+        </w:rPr>
+        <w:t>penpalAffiliation</w:t>
+      </w:r>
+      <w:proofErr w:type="spellEnd"/>
+      <w:proofErr w:type="gramEnd"/>
+      <w:r>
+        <w:rPr>
+          <w:rFonts w:ascii="Arial" w:hAnsi="Arial" w:cs="Arial"/>
+          <w:b/>
+          <w:sz w:val="24"/>
+          <w:szCs w:val="24"/>
+        </w:rPr>
+        <w:t xml:space="preserve"> </w:t>
+      </w:r>
+      <w:r>
+        <w:rPr>
+          <w:rFonts w:ascii="Arial" w:hAnsi="Arial" w:cs="Arial"/>
+          <w:sz w:val="24"/>
+          <w:szCs w:val="24"/>
+        </w:rPr>
+        <w:t xml:space="preserve">(= </w:t>
+      </w:r>
+      <w:proofErr w:type="spellStart"/>
+      <w:r>
+        <w:rPr>
+          <w:rFonts w:ascii="Arial" w:hAnsi="Arial" w:cs="Arial"/>
+          <w:sz w:val="24"/>
+          <w:szCs w:val="24"/>
+        </w:rPr>
+        <w:t>loggedUser</w:t>
+      </w:r>
+      <w:proofErr w:type="spellEnd"/>
+      <w:r>
+        <w:rPr>
+          <w:rFonts w:ascii="Arial" w:hAnsi="Arial" w:cs="Arial"/>
+          <w:sz w:val="24"/>
+          <w:szCs w:val="24"/>
+        </w:rPr>
+        <w:t>)</w:t>
+      </w:r>
+      <w:r>
+        <w:rPr>
+          <w:rFonts w:ascii="Arial" w:hAnsi="Arial" w:cs="Arial"/>
+          <w:sz w:val="24"/>
+          <w:szCs w:val="24"/>
+        </w:rPr>
+        <w:t xml:space="preserve">, </w:t>
+      </w:r>
+      <w:r>
+        <w:rPr>
+          <w:rFonts w:ascii="Arial" w:hAnsi="Arial" w:cs="Arial"/>
+          <w:sz w:val="24"/>
+          <w:szCs w:val="24"/>
+        </w:rPr>
+        <w:t xml:space="preserve">pour ne pas vérifier la condition « un user xxx peut voir la photo d’un user </w:t>
+      </w:r>
+      <w:proofErr w:type="spellStart"/>
+      <w:r>
+        <w:rPr>
+          <w:rFonts w:ascii="Arial" w:hAnsi="Arial" w:cs="Arial"/>
+          <w:sz w:val="24"/>
+          <w:szCs w:val="24"/>
+        </w:rPr>
+        <w:t>yyy</w:t>
+      </w:r>
+      <w:proofErr w:type="spellEnd"/>
+      <w:r>
+        <w:rPr>
+          <w:rFonts w:ascii="Arial" w:hAnsi="Arial" w:cs="Arial"/>
+          <w:sz w:val="24"/>
+          <w:szCs w:val="24"/>
+        </w:rPr>
+        <w:t xml:space="preserve"> </w:t>
+      </w:r>
+      <w:r>
+        <w:rPr>
+          <w:rFonts w:ascii="Arial" w:hAnsi="Arial" w:cs="Arial"/>
+          <w:sz w:val="24"/>
+          <w:szCs w:val="24"/>
+          <w:u w:val="single"/>
+        </w:rPr>
+        <w:t xml:space="preserve">si xxx et </w:t>
+      </w:r>
+      <w:proofErr w:type="spellStart"/>
+      <w:r>
+        <w:rPr>
+          <w:rFonts w:ascii="Arial" w:hAnsi="Arial" w:cs="Arial"/>
+          <w:sz w:val="24"/>
+          <w:szCs w:val="24"/>
+          <w:u w:val="single"/>
+        </w:rPr>
+        <w:t>yyy</w:t>
+      </w:r>
+      <w:proofErr w:type="spellEnd"/>
+      <w:r>
+        <w:rPr>
+          <w:rFonts w:ascii="Arial" w:hAnsi="Arial" w:cs="Arial"/>
+          <w:sz w:val="24"/>
+          <w:szCs w:val="24"/>
+          <w:u w:val="single"/>
+        </w:rPr>
+        <w:t xml:space="preserve"> sont une même personne</w:t>
+      </w:r>
+      <w:r>
+        <w:rPr>
+          <w:rFonts w:ascii="Arial" w:hAnsi="Arial" w:cs="Arial"/>
+          <w:sz w:val="24"/>
+          <w:szCs w:val="24"/>
+        </w:rPr>
+        <w:t xml:space="preserve"> » </w:t>
+      </w:r>
+    </w:p>
+    <w:p>
+      <w:pPr>
+        <w:spacing w:after="0" w:line="240" w:lineRule="auto"/>
+        <w:jc w:val="both"/>
+        <w:rPr>
+          <w:rStyle w:val="Lienhypertexte"/>
+          <w:rFonts w:ascii="Arial" w:hAnsi="Arial" w:cs="Arial"/>
+          <w:color w:val="auto"/>
+          <w:sz w:val="24"/>
+          <w:szCs w:val="24"/>
+          <w:u w:val="none"/>
+        </w:rPr>
+      </w:pPr>
+    </w:p>
+    <w:p>
+      <w:pPr>
+        <w:spacing w:after="0" w:line="240" w:lineRule="auto"/>
+        <w:jc w:val="both"/>
+        <w:rPr>
+          <w:rStyle w:val="Lienhypertexte"/>
+          <w:rFonts w:ascii="Arial" w:hAnsi="Arial" w:cs="Arial"/>
+          <w:color w:val="auto"/>
+          <w:sz w:val="24"/>
+          <w:szCs w:val="24"/>
+          <w:u w:val="none"/>
+        </w:rPr>
+      </w:pPr>
+    </w:p>
+    <w:p>
+      <w:pPr>
+        <w:spacing w:after="0" w:line="240" w:lineRule="auto"/>
+        <w:jc w:val="both"/>
+        <w:rPr>
+          <w:rStyle w:val="Lienhypertexte"/>
+          <w:rFonts w:ascii="Arial" w:hAnsi="Arial" w:cs="Arial"/>
+          <w:color w:val="auto"/>
+          <w:sz w:val="24"/>
+          <w:szCs w:val="24"/>
+          <w:u w:val="none"/>
+        </w:rPr>
+      </w:pPr>
+    </w:p>
+    <w:p>
+      <w:pPr>
+        <w:jc w:val="both"/>
+        <w:rPr>
+          <w:rStyle w:val="Lienhypertexte"/>
+          <w:rFonts w:ascii="Arial" w:hAnsi="Arial" w:cs="Arial"/>
+          <w:color w:val="auto"/>
+          <w:sz w:val="24"/>
+          <w:szCs w:val="24"/>
+          <w:u w:val="none"/>
+        </w:rPr>
+      </w:pPr>
+    </w:p>
+    <w:p>
+      <w:pPr>
+        <w:jc w:val="both"/>
         <w:rPr>
           <w:rStyle w:val="Lienhypertexte"/>
           <w:rFonts w:ascii="Arial" w:hAnsi="Arial" w:cs="Arial"/>
@@ -4652,10 +5373,11 @@
           <w:szCs w:val="28"/>
           <w:u w:val="none"/>
         </w:rPr>
-        <w:t>Trusted</w:t>
-      </w:r>
-      <w:proofErr w:type="spellEnd"/>
-      <w:r>
+      </w:pPr>
+    </w:p>
+    <w:p>
+      <w:pPr>
+        <w:jc w:val="both"/>
         <w:rPr>
           <w:rStyle w:val="Lienhypertexte"/>
           <w:rFonts w:ascii="Arial" w:hAnsi="Arial" w:cs="Arial"/>
@@ -4665,438 +5387,10 @@
           <w:szCs w:val="28"/>
           <w:u w:val="none"/>
         </w:rPr>
-        <w:t> »:</w:t>
-      </w:r>
-    </w:p>
-    <w:p>
-      <w:pPr>
-        <w:spacing w:after="0" w:line="240" w:lineRule="auto"/>
-        <w:jc w:val="both"/>
-        <w:rPr>
-          <w:rStyle w:val="Lienhypertexte"/>
-          <w:rFonts w:ascii="Arial" w:hAnsi="Arial" w:cs="Arial"/>
-          <w:color w:val="auto"/>
-          <w:sz w:val="24"/>
-          <w:szCs w:val="24"/>
-          <w:u w:val="none"/>
-        </w:rPr>
-      </w:pPr>
-      <w:proofErr w:type="spellStart"/>
-      <w:r>
-        <w:rPr>
-          <w:rStyle w:val="Lienhypertexte"/>
-          <w:rFonts w:ascii="Arial" w:hAnsi="Arial" w:cs="Arial"/>
-          <w:b/>
-          <w:color w:val="auto"/>
-          <w:sz w:val="24"/>
-          <w:szCs w:val="24"/>
-          <w:u w:val="none"/>
-        </w:rPr>
-        <w:t>ldap</w:t>
-      </w:r>
-      <w:proofErr w:type="spellEnd"/>
-      <w:r>
-        <w:rPr>
-          <w:rStyle w:val="Lienhypertexte"/>
-          <w:rFonts w:ascii="Arial" w:hAnsi="Arial" w:cs="Arial"/>
-          <w:b/>
-          <w:color w:val="auto"/>
-          <w:sz w:val="24"/>
-          <w:szCs w:val="24"/>
-          <w:u w:val="none"/>
-        </w:rPr>
-        <w:t>-test</w:t>
-      </w:r>
-      <w:r>
-        <w:rPr>
-          <w:rStyle w:val="Lienhypertexte"/>
-          <w:rFonts w:ascii="Arial" w:hAnsi="Arial" w:cs="Arial"/>
-          <w:color w:val="auto"/>
-          <w:sz w:val="24"/>
-          <w:szCs w:val="24"/>
-          <w:u w:val="none"/>
-        </w:rPr>
-        <w:t xml:space="preserve"> (=1 par exemple), pour indiquer une recherche dans le LDAP de test</w:t>
-      </w:r>
-    </w:p>
-    <w:p>
-      <w:pPr>
-        <w:spacing w:after="0" w:line="240" w:lineRule="auto"/>
-        <w:jc w:val="both"/>
-        <w:rPr>
-          <w:rStyle w:val="Lienhypertexte"/>
-          <w:rFonts w:ascii="Arial" w:hAnsi="Arial" w:cs="Arial"/>
-          <w:color w:val="auto"/>
-          <w:sz w:val="24"/>
-          <w:szCs w:val="24"/>
-          <w:u w:val="none"/>
-        </w:rPr>
-      </w:pPr>
-      <w:proofErr w:type="spellStart"/>
-      <w:proofErr w:type="gramStart"/>
-      <w:r>
-        <w:rPr>
-          <w:rStyle w:val="Lienhypertexte"/>
-          <w:rFonts w:ascii="Arial" w:hAnsi="Arial" w:cs="Arial"/>
-          <w:b/>
-          <w:color w:val="auto"/>
-          <w:sz w:val="24"/>
-          <w:szCs w:val="24"/>
-          <w:u w:val="none"/>
-        </w:rPr>
-        <w:t>uid</w:t>
-      </w:r>
-      <w:proofErr w:type="spellEnd"/>
-      <w:proofErr w:type="gramEnd"/>
-      <w:r>
-        <w:rPr>
-          <w:rStyle w:val="Lienhypertexte"/>
-          <w:rFonts w:ascii="Arial" w:hAnsi="Arial" w:cs="Arial"/>
-          <w:color w:val="auto"/>
-          <w:sz w:val="24"/>
-          <w:szCs w:val="24"/>
-          <w:u w:val="none"/>
-        </w:rPr>
-        <w:t>, un identifiant utilisateur</w:t>
-      </w:r>
-    </w:p>
-    <w:p>
-      <w:pPr>
-        <w:spacing w:after="0" w:line="240" w:lineRule="auto"/>
-        <w:jc w:val="both"/>
-        <w:rPr>
-          <w:rStyle w:val="Lienhypertexte"/>
-          <w:rFonts w:ascii="Arial" w:hAnsi="Arial" w:cs="Arial"/>
-          <w:color w:val="auto"/>
-          <w:sz w:val="24"/>
-          <w:szCs w:val="24"/>
-          <w:u w:val="none"/>
-        </w:rPr>
-      </w:pPr>
-      <w:proofErr w:type="spellStart"/>
-      <w:proofErr w:type="gramStart"/>
-      <w:r>
-        <w:rPr>
-          <w:rStyle w:val="Lienhypertexte"/>
-          <w:rFonts w:ascii="Arial" w:hAnsi="Arial" w:cs="Arial"/>
-          <w:b/>
-          <w:color w:val="auto"/>
-          <w:sz w:val="24"/>
-          <w:szCs w:val="24"/>
-          <w:u w:val="none"/>
-        </w:rPr>
-        <w:t>numetu</w:t>
-      </w:r>
-      <w:proofErr w:type="spellEnd"/>
-      <w:proofErr w:type="gramEnd"/>
-      <w:r>
-        <w:rPr>
-          <w:rStyle w:val="Lienhypertexte"/>
-          <w:rFonts w:ascii="Arial" w:hAnsi="Arial" w:cs="Arial"/>
-          <w:color w:val="auto"/>
-          <w:sz w:val="24"/>
-          <w:szCs w:val="24"/>
-          <w:u w:val="none"/>
-        </w:rPr>
-        <w:t xml:space="preserve">, un numéro étudiant </w:t>
-      </w:r>
-    </w:p>
-    <w:p>
-      <w:pPr>
-        <w:spacing w:after="0" w:line="240" w:lineRule="auto"/>
-        <w:jc w:val="both"/>
-        <w:rPr>
-          <w:rStyle w:val="Lienhypertexte"/>
-          <w:rFonts w:ascii="Arial" w:hAnsi="Arial" w:cs="Arial"/>
-          <w:color w:val="auto"/>
-          <w:sz w:val="24"/>
-          <w:szCs w:val="24"/>
-          <w:u w:val="none"/>
-        </w:rPr>
-      </w:pPr>
-      <w:proofErr w:type="spellStart"/>
-      <w:proofErr w:type="gramStart"/>
-      <w:r>
-        <w:rPr>
-          <w:rStyle w:val="Lienhypertexte"/>
-          <w:rFonts w:ascii="Arial" w:hAnsi="Arial" w:cs="Arial"/>
-          <w:b/>
-          <w:color w:val="auto"/>
-          <w:sz w:val="24"/>
-          <w:szCs w:val="24"/>
-          <w:u w:val="none"/>
-        </w:rPr>
-        <w:t>penpal</w:t>
-      </w:r>
-      <w:proofErr w:type="spellEnd"/>
-      <w:proofErr w:type="gramEnd"/>
-      <w:r>
-        <w:rPr>
-          <w:rStyle w:val="Lienhypertexte"/>
-          <w:rFonts w:ascii="Arial" w:hAnsi="Arial" w:cs="Arial"/>
-          <w:color w:val="auto"/>
-          <w:sz w:val="24"/>
-          <w:szCs w:val="24"/>
-          <w:u w:val="none"/>
-        </w:rPr>
-        <w:t>, un identifiant utilisateur</w:t>
-      </w:r>
-    </w:p>
-    <w:p>
-      <w:pPr>
-        <w:spacing w:after="0" w:line="240" w:lineRule="auto"/>
-        <w:jc w:val="both"/>
-        <w:rPr>
-          <w:rStyle w:val="Lienhypertexte"/>
-          <w:rFonts w:ascii="Arial" w:hAnsi="Arial" w:cs="Arial"/>
-          <w:color w:val="auto"/>
-          <w:sz w:val="24"/>
-          <w:szCs w:val="24"/>
-          <w:u w:val="none"/>
-        </w:rPr>
-      </w:pPr>
-      <w:r>
-        <w:rPr>
-          <w:rStyle w:val="Lienhypertexte"/>
-          <w:rFonts w:ascii="Arial" w:hAnsi="Arial" w:cs="Arial"/>
-          <w:b/>
-          <w:color w:val="auto"/>
-          <w:sz w:val="24"/>
-          <w:szCs w:val="24"/>
-          <w:u w:val="none"/>
-        </w:rPr>
-        <w:t xml:space="preserve">up1termsofuse, </w:t>
-      </w:r>
-      <w:r>
-        <w:rPr>
-          <w:rStyle w:val="Lienhypertexte"/>
-          <w:rFonts w:ascii="Arial" w:hAnsi="Arial" w:cs="Arial"/>
-          <w:color w:val="auto"/>
-          <w:sz w:val="24"/>
-          <w:szCs w:val="24"/>
-          <w:u w:val="none"/>
-        </w:rPr>
-        <w:t>une liste d’autorisations (telles qu’elles figurent dans le LDAP)</w:t>
-      </w:r>
-    </w:p>
-    <w:p>
-      <w:pPr>
-        <w:spacing w:after="0" w:line="240" w:lineRule="auto"/>
-        <w:jc w:val="both"/>
-        <w:rPr>
-          <w:rStyle w:val="Lienhypertexte"/>
-          <w:rFonts w:ascii="Arial" w:hAnsi="Arial" w:cs="Arial"/>
-          <w:color w:val="auto"/>
-          <w:sz w:val="24"/>
-          <w:szCs w:val="24"/>
-          <w:u w:val="none"/>
-        </w:rPr>
-      </w:pPr>
-      <w:proofErr w:type="spellStart"/>
-      <w:proofErr w:type="gramStart"/>
-      <w:r>
-        <w:rPr>
-          <w:rFonts w:ascii="Arial" w:hAnsi="Arial" w:cs="Arial"/>
-          <w:b/>
-          <w:sz w:val="24"/>
-          <w:szCs w:val="24"/>
-        </w:rPr>
-        <w:t>penpalAffiliation</w:t>
-      </w:r>
-      <w:proofErr w:type="spellEnd"/>
-      <w:proofErr w:type="gramEnd"/>
-      <w:r>
-        <w:rPr>
-          <w:rFonts w:ascii="Arial" w:hAnsi="Arial" w:cs="Arial"/>
-          <w:b/>
-          <w:sz w:val="24"/>
-          <w:szCs w:val="24"/>
-        </w:rPr>
-        <w:t xml:space="preserve"> </w:t>
-      </w:r>
-      <w:r>
-        <w:rPr>
-          <w:rFonts w:ascii="Arial" w:hAnsi="Arial" w:cs="Arial"/>
-          <w:sz w:val="24"/>
-          <w:szCs w:val="24"/>
-        </w:rPr>
-        <w:t xml:space="preserve">(= </w:t>
-      </w:r>
-      <w:proofErr w:type="spellStart"/>
-      <w:r>
-        <w:rPr>
-          <w:rFonts w:ascii="Arial" w:hAnsi="Arial" w:cs="Arial"/>
-          <w:sz w:val="24"/>
-          <w:szCs w:val="24"/>
-        </w:rPr>
-        <w:t>loggedUser</w:t>
-      </w:r>
-      <w:proofErr w:type="spellEnd"/>
-      <w:r>
-        <w:rPr>
-          <w:rFonts w:ascii="Arial" w:hAnsi="Arial" w:cs="Arial"/>
-          <w:sz w:val="24"/>
-          <w:szCs w:val="24"/>
-        </w:rPr>
-        <w:t>)</w:t>
-      </w:r>
-      <w:r>
-        <w:rPr>
-          <w:rFonts w:ascii="Arial" w:hAnsi="Arial" w:cs="Arial"/>
-          <w:sz w:val="24"/>
-          <w:szCs w:val="24"/>
-        </w:rPr>
-        <w:t xml:space="preserve">, </w:t>
-      </w:r>
-      <w:r>
-        <w:rPr>
-          <w:rFonts w:ascii="Arial" w:hAnsi="Arial" w:cs="Arial"/>
-          <w:sz w:val="24"/>
-          <w:szCs w:val="24"/>
-        </w:rPr>
-        <w:t xml:space="preserve">pour ne pas vérifier la condition « un user xxx peut voir la photo d’un user </w:t>
-      </w:r>
-      <w:proofErr w:type="spellStart"/>
-      <w:r>
-        <w:rPr>
-          <w:rFonts w:ascii="Arial" w:hAnsi="Arial" w:cs="Arial"/>
-          <w:sz w:val="24"/>
-          <w:szCs w:val="24"/>
-        </w:rPr>
-        <w:t>yyy</w:t>
-      </w:r>
-      <w:proofErr w:type="spellEnd"/>
-      <w:r>
-        <w:rPr>
-          <w:rFonts w:ascii="Arial" w:hAnsi="Arial" w:cs="Arial"/>
-          <w:sz w:val="24"/>
-          <w:szCs w:val="24"/>
-        </w:rPr>
-        <w:t xml:space="preserve"> </w:t>
-      </w:r>
-      <w:r>
-        <w:rPr>
-          <w:rFonts w:ascii="Arial" w:hAnsi="Arial" w:cs="Arial"/>
-          <w:sz w:val="24"/>
-          <w:szCs w:val="24"/>
-          <w:u w:val="single"/>
-        </w:rPr>
-        <w:t xml:space="preserve">si xxx et </w:t>
-      </w:r>
-      <w:proofErr w:type="spellStart"/>
-      <w:r>
-        <w:rPr>
-          <w:rFonts w:ascii="Arial" w:hAnsi="Arial" w:cs="Arial"/>
-          <w:sz w:val="24"/>
-          <w:szCs w:val="24"/>
-          <w:u w:val="single"/>
-        </w:rPr>
-        <w:t>yyy</w:t>
-      </w:r>
-      <w:proofErr w:type="spellEnd"/>
-      <w:r>
-        <w:rPr>
-          <w:rFonts w:ascii="Arial" w:hAnsi="Arial" w:cs="Arial"/>
-          <w:sz w:val="24"/>
-          <w:szCs w:val="24"/>
-          <w:u w:val="single"/>
-        </w:rPr>
-        <w:t xml:space="preserve"> sont une même personne</w:t>
-      </w:r>
-      <w:r>
-        <w:rPr>
-          <w:rFonts w:ascii="Arial" w:hAnsi="Arial" w:cs="Arial"/>
-          <w:sz w:val="24"/>
-          <w:szCs w:val="24"/>
-        </w:rPr>
-        <w:t xml:space="preserve"> » </w:t>
-      </w:r>
-    </w:p>
-    <w:p>
-      <w:pPr>
-        <w:spacing w:after="0" w:line="240" w:lineRule="auto"/>
-        <w:jc w:val="both"/>
-        <w:rPr>
-          <w:rStyle w:val="Lienhypertexte"/>
-          <w:rFonts w:ascii="Arial" w:hAnsi="Arial" w:cs="Arial"/>
-          <w:color w:val="auto"/>
-          <w:sz w:val="24"/>
-          <w:szCs w:val="24"/>
-          <w:u w:val="none"/>
-        </w:rPr>
-      </w:pPr>
-    </w:p>
-    <w:p>
-      <w:pPr>
-        <w:spacing w:after="0" w:line="240" w:lineRule="auto"/>
-        <w:jc w:val="both"/>
-        <w:rPr>
-          <w:rStyle w:val="Lienhypertexte"/>
-          <w:rFonts w:ascii="Arial" w:hAnsi="Arial" w:cs="Arial"/>
-          <w:color w:val="auto"/>
-          <w:sz w:val="24"/>
-          <w:szCs w:val="24"/>
-          <w:u w:val="none"/>
-        </w:rPr>
-      </w:pPr>
-    </w:p>
-    <w:p>
-      <w:pPr>
-        <w:spacing w:after="0" w:line="240" w:lineRule="auto"/>
-        <w:jc w:val="both"/>
-        <w:rPr>
-          <w:rStyle w:val="Lienhypertexte"/>
-          <w:rFonts w:ascii="Arial" w:hAnsi="Arial" w:cs="Arial"/>
-          <w:color w:val="auto"/>
-          <w:sz w:val="24"/>
-          <w:szCs w:val="24"/>
-          <w:u w:val="none"/>
-        </w:rPr>
-      </w:pPr>
-    </w:p>
-    <w:p>
-      <w:pPr>
-        <w:jc w:val="both"/>
-        <w:rPr>
-          <w:rStyle w:val="Lienhypertexte"/>
-          <w:rFonts w:ascii="Arial" w:hAnsi="Arial" w:cs="Arial"/>
-          <w:color w:val="auto"/>
-          <w:sz w:val="24"/>
-          <w:szCs w:val="24"/>
-          <w:u w:val="none"/>
-        </w:rPr>
-      </w:pPr>
-    </w:p>
-    <w:p>
-      <w:pPr>
-        <w:jc w:val="both"/>
-        <w:rPr>
-          <w:rStyle w:val="Lienhypertexte"/>
-          <w:rFonts w:ascii="Arial" w:hAnsi="Arial" w:cs="Arial"/>
-          <w:b/>
-          <w:color w:val="auto"/>
-          <w:sz w:val="28"/>
-          <w:szCs w:val="28"/>
-          <w:u w:val="none"/>
-        </w:rPr>
-      </w:pPr>
-    </w:p>
-    <w:p>
-      <w:pPr>
-        <w:jc w:val="both"/>
-        <w:rPr>
-          <w:rStyle w:val="Lienhypertexte"/>
-          <w:rFonts w:ascii="Arial" w:hAnsi="Arial" w:cs="Arial"/>
-          <w:b/>
-          <w:color w:val="auto"/>
-          <w:sz w:val="28"/>
-          <w:szCs w:val="28"/>
-          <w:u w:val="none"/>
-        </w:rPr>
       </w:pPr>
     </w:p>
     <w:sectPr>
-      <w:headerReference w:type="default" r:id="rId20"/>
+      <w:headerReference w:type="default" r:id="rId19"/>
       <w:pgSz w:w="11906" w:h="16838"/>
       <w:pgMar w:top="720" w:right="567" w:bottom="720" w:left="567" w:header="709" w:footer="709" w:gutter="0"/>
       <w:cols w:space="708"/>
@@ -5107,7 +5401,7 @@
 </file>
 
 <file path=word/endnotes.xml><?xml version="1.0" encoding="utf-8"?>
-<w:endnotes xmlns:wpc="http://schemas.microsoft.com/office/word/2010/wordprocessingCanvas" xmlns:mc="http://schemas.openxmlformats.org/markup-compatibility/2006" xmlns:o="urn:schemas-microsoft-com:office:office" xmlns:r="http://schemas.openxmlformats.org/officeDocument/2006/relationships" xmlns:m="http://schemas.openxmlformats.org/officeDocument/2006/math" xmlns:v="urn:schemas-microsoft-com:vml" xmlns:wp14="http://schemas.microsoft.com/office/word/2010/wordprocessingDrawing" xmlns:wp="http://schemas.openxmlformats.org/drawingml/2006/wordprocessingDrawing" xmlns:w10="urn:schemas-microsoft-com:office:word" xmlns:w="http://schemas.openxmlformats.org/wordprocessingml/2006/main" xmlns:w14="http://schemas.microsoft.com/office/word/2010/wordml" xmlns:wpg="http://schemas.microsoft.com/office/word/2010/wordprocessingGroup" xmlns:wpi="http://schemas.microsoft.com/office/word/2010/wordprocessingInk" xmlns:wne="http://schemas.microsoft.com/office/word/2006/wordml" xmlns:wps="http://schemas.microsoft.com/office/word/2010/wordprocessingShape" mc:Ignorable="w14 wp14">
+<w:endnotes xmlns:wpc="http://schemas.microsoft.com/office/word/2010/wordprocessingCanvas" xmlns:mc="http://schemas.openxmlformats.org/markup-compatibility/2006" xmlns:o="urn:schemas-microsoft-com:office:office" xmlns:r="http://schemas.openxmlformats.org/officeDocument/2006/relationships" xmlns:m="http://schemas.openxmlformats.org/officeDocument/2006/math" xmlns:v="urn:schemas-microsoft-com:vml" xmlns:wp14="http://schemas.microsoft.com/office/word/2010/wordprocessingDrawing" xmlns:wp="http://schemas.openxmlformats.org/drawingml/2006/wordprocessingDrawing" xmlns:w10="urn:schemas-microsoft-com:office:word" xmlns:w="http://schemas.openxmlformats.org/wordprocessingml/2006/main" xmlns:w14="http://schemas.microsoft.com/office/word/2010/wordml" xmlns:w15="http://schemas.microsoft.com/office/word/2012/wordml" xmlns:wpg="http://schemas.microsoft.com/office/word/2010/wordprocessingGroup" xmlns:wpi="http://schemas.microsoft.com/office/word/2010/wordprocessingInk" xmlns:wne="http://schemas.microsoft.com/office/word/2006/wordml" xmlns:wps="http://schemas.microsoft.com/office/word/2010/wordprocessingShape" mc:Ignorable="w14 w15 wp14">
   <w:endnote w:type="separator" w:id="-1">
     <w:p>
       <w:pPr>
@@ -5132,7 +5426,7 @@
 </file>
 
 <file path=word/footnotes.xml><?xml version="1.0" encoding="utf-8"?>
-<w:footnotes xmlns:wpc="http://schemas.microsoft.com/office/word/2010/wordprocessingCanvas" xmlns:mc="http://schemas.openxmlformats.org/markup-compatibility/2006" xmlns:o="urn:schemas-microsoft-com:office:office" xmlns:r="http://schemas.openxmlformats.org/officeDocument/2006/relationships" xmlns:m="http://schemas.openxmlformats.org/officeDocument/2006/math" xmlns:v="urn:schemas-microsoft-com:vml" xmlns:wp14="http://schemas.microsoft.com/office/word/2010/wordprocessingDrawing" xmlns:wp="http://schemas.openxmlformats.org/drawingml/2006/wordprocessingDrawing" xmlns:w10="urn:schemas-microsoft-com:office:word" xmlns:w="http://schemas.openxmlformats.org/wordprocessingml/2006/main" xmlns:w14="http://schemas.microsoft.com/office/word/2010/wordml" xmlns:wpg="http://schemas.microsoft.com/office/word/2010/wordprocessingGroup" xmlns:wpi="http://schemas.microsoft.com/office/word/2010/wordprocessingInk" xmlns:wne="http://schemas.microsoft.com/office/word/2006/wordml" xmlns:wps="http://schemas.microsoft.com/office/word/2010/wordprocessingShape" mc:Ignorable="w14 wp14">
+<w:footnotes xmlns:wpc="http://schemas.microsoft.com/office/word/2010/wordprocessingCanvas" xmlns:mc="http://schemas.openxmlformats.org/markup-compatibility/2006" xmlns:o="urn:schemas-microsoft-com:office:office" xmlns:r="http://schemas.openxmlformats.org/officeDocument/2006/relationships" xmlns:m="http://schemas.openxmlformats.org/officeDocument/2006/math" xmlns:v="urn:schemas-microsoft-com:vml" xmlns:wp14="http://schemas.microsoft.com/office/word/2010/wordprocessingDrawing" xmlns:wp="http://schemas.openxmlformats.org/drawingml/2006/wordprocessingDrawing" xmlns:w10="urn:schemas-microsoft-com:office:word" xmlns:w="http://schemas.openxmlformats.org/wordprocessingml/2006/main" xmlns:w14="http://schemas.microsoft.com/office/word/2010/wordml" xmlns:w15="http://schemas.microsoft.com/office/word/2012/wordml" xmlns:wpg="http://schemas.microsoft.com/office/word/2010/wordprocessingGroup" xmlns:wpi="http://schemas.microsoft.com/office/word/2010/wordprocessingInk" xmlns:wne="http://schemas.microsoft.com/office/word/2006/wordml" xmlns:wps="http://schemas.microsoft.com/office/word/2010/wordprocessingShape" mc:Ignorable="w14 w15 wp14">
   <w:footnote w:type="separator" w:id="-1">
     <w:p>
       <w:pPr>
@@ -5157,7 +5451,7 @@
 </file>
 
 <file path=word/header1.xml><?xml version="1.0" encoding="utf-8"?>
-<w:hdr xmlns:wpc="http://schemas.microsoft.com/office/word/2010/wordprocessingCanvas" xmlns:mc="http://schemas.openxmlformats.org/markup-compatibility/2006" xmlns:o="urn:schemas-microsoft-com:office:office" xmlns:r="http://schemas.openxmlformats.org/officeDocument/2006/relationships" xmlns:m="http://schemas.openxmlformats.org/officeDocument/2006/math" xmlns:v="urn:schemas-microsoft-com:vml" xmlns:wp14="http://schemas.microsoft.com/office/word/2010/wordprocessingDrawing" xmlns:wp="http://schemas.openxmlformats.org/drawingml/2006/wordprocessingDrawing" xmlns:w10="urn:schemas-microsoft-com:office:word" xmlns:w="http://schemas.openxmlformats.org/wordprocessingml/2006/main" xmlns:w14="http://schemas.microsoft.com/office/word/2010/wordml" xmlns:wpg="http://schemas.microsoft.com/office/word/2010/wordprocessingGroup" xmlns:wpi="http://schemas.microsoft.com/office/word/2010/wordprocessingInk" xmlns:wne="http://schemas.microsoft.com/office/word/2006/wordml" xmlns:wps="http://schemas.microsoft.com/office/word/2010/wordprocessingShape" mc:Ignorable="w14 wp14">
+<w:hdr xmlns:wpc="http://schemas.microsoft.com/office/word/2010/wordprocessingCanvas" xmlns:mc="http://schemas.openxmlformats.org/markup-compatibility/2006" xmlns:o="urn:schemas-microsoft-com:office:office" xmlns:r="http://schemas.openxmlformats.org/officeDocument/2006/relationships" xmlns:m="http://schemas.openxmlformats.org/officeDocument/2006/math" xmlns:v="urn:schemas-microsoft-com:vml" xmlns:wp14="http://schemas.microsoft.com/office/word/2010/wordprocessingDrawing" xmlns:wp="http://schemas.openxmlformats.org/drawingml/2006/wordprocessingDrawing" xmlns:w10="urn:schemas-microsoft-com:office:word" xmlns:w="http://schemas.openxmlformats.org/wordprocessingml/2006/main" xmlns:w14="http://schemas.microsoft.com/office/word/2010/wordml" xmlns:w15="http://schemas.microsoft.com/office/word/2012/wordml" xmlns:wpg="http://schemas.microsoft.com/office/word/2010/wordprocessingGroup" xmlns:wpi="http://schemas.microsoft.com/office/word/2010/wordprocessingInk" xmlns:wne="http://schemas.microsoft.com/office/word/2006/wordml" xmlns:wps="http://schemas.microsoft.com/office/word/2010/wordprocessingShape" mc:Ignorable="w14 w15 wp14">
   <w:p>
     <w:pPr>
       <w:pStyle w:val="En-tte"/>
@@ -5228,8 +5522,8 @@
 </file>
 
 <file path=word/numbering.xml><?xml version="1.0" encoding="utf-8"?>
-<w:numbering xmlns:wpc="http://schemas.microsoft.com/office/word/2010/wordprocessingCanvas" xmlns:mc="http://schemas.openxmlformats.org/markup-compatibility/2006" xmlns:o="urn:schemas-microsoft-com:office:office" xmlns:r="http://schemas.openxmlformats.org/officeDocument/2006/relationships" xmlns:m="http://schemas.openxmlformats.org/officeDocument/2006/math" xmlns:v="urn:schemas-microsoft-com:vml" xmlns:wp14="http://schemas.microsoft.com/office/word/2010/wordprocessingDrawing" xmlns:wp="http://schemas.openxmlformats.org/drawingml/2006/wordprocessingDrawing" xmlns:w10="urn:schemas-microsoft-com:office:word" xmlns:w="http://schemas.openxmlformats.org/wordprocessingml/2006/main" xmlns:w14="http://schemas.microsoft.com/office/word/2010/wordml" xmlns:wpg="http://schemas.microsoft.com/office/word/2010/wordprocessingGroup" xmlns:wpi="http://schemas.microsoft.com/office/word/2010/wordprocessingInk" xmlns:wne="http://schemas.microsoft.com/office/word/2006/wordml" xmlns:wps="http://schemas.microsoft.com/office/word/2010/wordprocessingShape" mc:Ignorable="w14 wp14">
-  <w:abstractNum w:abstractNumId="0">
+<w:numbering xmlns:wpc="http://schemas.microsoft.com/office/word/2010/wordprocessingCanvas" xmlns:mc="http://schemas.openxmlformats.org/markup-compatibility/2006" xmlns:o="urn:schemas-microsoft-com:office:office" xmlns:r="http://schemas.openxmlformats.org/officeDocument/2006/relationships" xmlns:m="http://schemas.openxmlformats.org/officeDocument/2006/math" xmlns:v="urn:schemas-microsoft-com:vml" xmlns:wp14="http://schemas.microsoft.com/office/word/2010/wordprocessingDrawing" xmlns:wp="http://schemas.openxmlformats.org/drawingml/2006/wordprocessingDrawing" xmlns:w10="urn:schemas-microsoft-com:office:word" xmlns:w="http://schemas.openxmlformats.org/wordprocessingml/2006/main" xmlns:w14="http://schemas.microsoft.com/office/word/2010/wordml" xmlns:w15="http://schemas.microsoft.com/office/word/2012/wordml" xmlns:wpg="http://schemas.microsoft.com/office/word/2010/wordprocessingGroup" xmlns:wpi="http://schemas.microsoft.com/office/word/2010/wordprocessingInk" xmlns:wne="http://schemas.microsoft.com/office/word/2006/wordml" xmlns:wps="http://schemas.microsoft.com/office/word/2010/wordprocessingShape" mc:Ignorable="w14 w15 wp14">
+  <w:abstractNum w:abstractNumId="0" w15:restartNumberingAfterBreak="0">
     <w:nsid w:val="1ADE7606"/>
     <w:multiLevelType w:val="hybridMultilevel"/>
     <w:tmpl w:val="D0C6F0CA"/>
@@ -5342,7 +5636,7 @@
       </w:rPr>
     </w:lvl>
   </w:abstractNum>
-  <w:abstractNum w:abstractNumId="1">
+  <w:abstractNum w:abstractNumId="1" w15:restartNumberingAfterBreak="0">
     <w:nsid w:val="30F73679"/>
     <w:multiLevelType w:val="hybridMultilevel"/>
     <w:tmpl w:val="F57A0D1A"/>
@@ -5455,7 +5749,7 @@
       </w:rPr>
     </w:lvl>
   </w:abstractNum>
-  <w:abstractNum w:abstractNumId="2">
+  <w:abstractNum w:abstractNumId="2" w15:restartNumberingAfterBreak="0">
     <w:nsid w:val="319908F6"/>
     <w:multiLevelType w:val="hybridMultilevel"/>
     <w:tmpl w:val="45C28E6C"/>
@@ -5568,7 +5862,7 @@
       </w:rPr>
     </w:lvl>
   </w:abstractNum>
-  <w:abstractNum w:abstractNumId="3">
+  <w:abstractNum w:abstractNumId="3" w15:restartNumberingAfterBreak="0">
     <w:nsid w:val="3A2671CE"/>
     <w:multiLevelType w:val="hybridMultilevel"/>
     <w:tmpl w:val="7A20A882"/>
@@ -5681,7 +5975,7 @@
       </w:rPr>
     </w:lvl>
   </w:abstractNum>
-  <w:abstractNum w:abstractNumId="4">
+  <w:abstractNum w:abstractNumId="4" w15:restartNumberingAfterBreak="0">
     <w:nsid w:val="454C3CE6"/>
     <w:multiLevelType w:val="hybridMultilevel"/>
     <w:tmpl w:val="AACA8340"/>
@@ -5794,7 +6088,7 @@
       </w:rPr>
     </w:lvl>
   </w:abstractNum>
-  <w:abstractNum w:abstractNumId="5">
+  <w:abstractNum w:abstractNumId="5" w15:restartNumberingAfterBreak="0">
     <w:nsid w:val="4C8D727D"/>
     <w:multiLevelType w:val="hybridMultilevel"/>
     <w:tmpl w:val="0186C98E"/>
@@ -5907,7 +6201,7 @@
       </w:rPr>
     </w:lvl>
   </w:abstractNum>
-  <w:abstractNum w:abstractNumId="6">
+  <w:abstractNum w:abstractNumId="6" w15:restartNumberingAfterBreak="0">
     <w:nsid w:val="5CBB452F"/>
     <w:multiLevelType w:val="hybridMultilevel"/>
     <w:tmpl w:val="D9483034"/>
@@ -6020,7 +6314,7 @@
       </w:rPr>
     </w:lvl>
   </w:abstractNum>
-  <w:abstractNum w:abstractNumId="7">
+  <w:abstractNum w:abstractNumId="7" w15:restartNumberingAfterBreak="0">
     <w:nsid w:val="68D875DE"/>
     <w:multiLevelType w:val="hybridMultilevel"/>
     <w:tmpl w:val="38ECFDEC"/>
@@ -6161,7 +6455,7 @@
 </file>
 
 <file path=word/styles.xml><?xml version="1.0" encoding="utf-8"?>
-<w:styles xmlns:mc="http://schemas.openxmlformats.org/markup-compatibility/2006" xmlns:r="http://schemas.openxmlformats.org/officeDocument/2006/relationships" xmlns:w="http://schemas.openxmlformats.org/wordprocessingml/2006/main" xmlns:w14="http://schemas.microsoft.com/office/word/2010/wordml" mc:Ignorable="w14">
+<w:styles xmlns:mc="http://schemas.openxmlformats.org/markup-compatibility/2006" xmlns:r="http://schemas.openxmlformats.org/officeDocument/2006/relationships" xmlns:w="http://schemas.openxmlformats.org/wordprocessingml/2006/main" xmlns:w14="http://schemas.microsoft.com/office/word/2010/wordml" xmlns:w15="http://schemas.microsoft.com/office/word/2012/wordml" mc:Ignorable="w14 w15">
   <w:docDefaults>
     <w:rPrDefault>
       <w:rPr>
@@ -6177,430 +6471,378 @@
       </w:pPr>
     </w:pPrDefault>
   </w:docDefaults>
-  <w:latentStyles w:defLockedState="0" w:defUIPriority="99" w:defSemiHidden="1" w:defUnhideWhenUsed="1" w:defQFormat="0" w:count="267">
-    <w:lsdException w:name="Normal" w:semiHidden="0" w:uiPriority="0" w:unhideWhenUsed="0" w:qFormat="1"/>
-    <w:lsdException w:name="heading 1" w:semiHidden="0" w:uiPriority="9" w:unhideWhenUsed="0" w:qFormat="1"/>
-    <w:lsdException w:name="heading 2" w:uiPriority="9" w:qFormat="1"/>
-    <w:lsdException w:name="heading 3" w:uiPriority="9" w:qFormat="1"/>
-    <w:lsdException w:name="heading 4" w:uiPriority="9" w:qFormat="1"/>
-    <w:lsdException w:name="heading 5" w:uiPriority="9" w:qFormat="1"/>
-    <w:lsdException w:name="heading 6" w:uiPriority="9" w:qFormat="1"/>
-    <w:lsdException w:name="heading 7" w:uiPriority="9" w:qFormat="1"/>
-    <w:lsdException w:name="heading 8" w:uiPriority="9" w:qFormat="1"/>
-    <w:lsdException w:name="heading 9" w:uiPriority="9" w:qFormat="1"/>
-    <w:lsdException w:name="toc 1" w:uiPriority="39"/>
-    <w:lsdException w:name="toc 2" w:uiPriority="39"/>
-    <w:lsdException w:name="toc 3" w:uiPriority="39"/>
-    <w:lsdException w:name="toc 4" w:uiPriority="39"/>
-    <w:lsdException w:name="toc 5" w:uiPriority="39"/>
-    <w:lsdException w:name="toc 6" w:uiPriority="39"/>
-    <w:lsdException w:name="toc 7" w:uiPriority="39"/>
-    <w:lsdException w:name="toc 8" w:uiPriority="39"/>
-    <w:lsdException w:name="toc 9" w:uiPriority="39"/>
-    <w:lsdException w:name="caption" w:uiPriority="35" w:qFormat="1"/>
-    <w:lsdException w:name="Title" w:semiHidden="0" w:uiPriority="10" w:unhideWhenUsed="0" w:qFormat="1"/>
-    <w:lsdException w:name="Default Paragraph Font" w:uiPriority="1"/>
-    <w:lsdException w:name="Subtitle" w:semiHidden="0" w:uiPriority="11" w:unhideWhenUsed="0" w:qFormat="1"/>
-    <w:lsdException w:name="Strong" w:semiHidden="0" w:uiPriority="22" w:unhideWhenUsed="0" w:qFormat="1"/>
-    <w:lsdException w:name="Emphasis" w:semiHidden="0" w:uiPriority="20" w:unhideWhenUsed="0" w:qFormat="1"/>
-    <w:lsdException w:name="Table Grid" w:semiHidden="0" w:uiPriority="59" w:unhideWhenUsed="0"/>
-    <w:lsdException w:name="Placeholder Text" w:unhideWhenUsed="0"/>
-    <w:lsdException w:name="No Spacing" w:semiHidden="0" w:uiPriority="1" w:unhideWhenUsed="0" w:qFormat="1"/>
-    <w:lsdException w:name="Light Shading" w:semiHidden="0" w:uiPriority="60" w:unhideWhenUsed="0"/>
-    <w:lsdException w:name="Light List" w:semiHidden="0" w:uiPriority="61" w:unhideWhenUsed="0"/>
-    <w:lsdException w:name="Light Grid" w:semiHidden="0" w:uiPriority="62" w:unhideWhenUsed="0"/>
-    <w:lsdException w:name="Medium Shading 1" w:semiHidden="0" w:uiPriority="63" w:unhideWhenUsed="0"/>
-    <w:lsdException w:name="Medium Shading 2" w:semiHidden="0" w:uiPriority="64" w:unhideWhenUsed="0"/>
-    <w:lsdException w:name="Medium List 1" w:semiHidden="0" w:uiPriority="65" w:unhideWhenUsed="0"/>
-    <w:lsdException w:name="Medium List 2" w:semiHidden="0" w:uiPriority="66" w:unhideWhenUsed="0"/>
-    <w:lsdException w:name="Medium Grid 1" w:semiHidden="0" w:uiPriority="67" w:unhideWhenUsed="0"/>
-    <w:lsdException w:name="Medium Grid 2" w:semiHidden="0" w:uiPriority="68" w:unhideWhenUsed="0"/>
-    <w:lsdException w:name="Medium Grid 3" w:semiHidden="0" w:uiPriority="69" w:unhideWhenUsed="0"/>
-    <w:lsdException w:name="Dark List" w:semiHidden="0" w:uiPriority="70" w:unhideWhenUsed="0"/>
-    <w:lsdException w:name="Colorful Shading" w:semiHidden="0" w:uiPriority="71" w:unhideWhenUsed="0"/>
-    <w:lsdException w:name="Colorful List" w:semiHidden="0" w:uiPriority="72" w:unhideWhenUsed="0"/>
-    <w:lsdException w:name="Colorful Grid" w:semiHidden="0" w:uiPriority="73" w:unhideWhenUsed="0"/>
-    <w:lsdException w:name="Light Shading Accent 1" w:semiHidden="0" w:uiPriority="60" w:unhideWhenUsed="0"/>
-    <w:lsdException w:name="Light List Accent 1" w:semiHidden="0" w:uiPriority="61" w:unhideWhenUsed="0"/>
-    <w:lsdException w:name="Light Grid Accent 1" w:semiHidden="0" w:uiPriority="62" w:unhideWhenUsed="0"/>
-    <w:lsdException w:name="Medium Shading 1 Accent 1" w:semiHidden="0" w:uiPriority="63" w:unhideWhenUsed="0"/>
-    <w:lsdException w:name="Medium Shading 2 Accent 1" w:semiHidden="0" w:uiPriority="64" w:unhideWhenUsed="0"/>
-    <w:lsdException w:name="Medium List 1 Accent 1" w:semiHidden="0" w:uiPriority="65" w:unhideWhenUsed="0"/>
-    <w:lsdException w:name="Revision" w:unhideWhenUsed="0"/>
-    <w:lsdException w:name="List Paragraph" w:semiHidden="0" w:uiPriority="34" w:unhideWhenUsed="0" w:qFormat="1"/>
-    <w:lsdException w:name="Quote" w:semiHidden="0" w:uiPriority="29" w:unhideWhenUsed="0" w:qFormat="1"/>
-    <w:lsdException w:name="Intense Quote" w:semiHidden="0" w:uiPriority="30" w:unhideWhenUsed="0" w:qFormat="1"/>
-    <w:lsdException w:name="Medium List 2 Accent 1" w:semiHidden="0" w:uiPriority="66" w:unhideWhenUsed="0"/>
-    <w:lsdException w:name="Medium Grid 1 Accent 1" w:semiHidden="0" w:uiPriority="67" w:unhideWhenUsed="0"/>
-    <w:lsdException w:name="Medium Grid 2 Accent 1" w:semiHidden="0" w:uiPriority="68" w:unhideWhenUsed="0"/>
-    <w:lsdException w:name="Medium Grid 3 Accent 1" w:semiHidden="0" w:uiPriority="69" w:unhideWhenUsed="0"/>
-    <w:lsdException w:name="Dark List Accent 1" w:semiHidden="0" w:uiPriority="70" w:unhideWhenUsed="0"/>
-    <w:lsdException w:name="Colorful Shading Accent 1" w:semiHidden="0" w:uiPriority="71" w:unhideWhenUsed="0"/>
-    <w:lsdException w:name="Colorful List Accent 1" w:semiHidden="0" w:uiPriority="72" w:unhideWhenUsed="0"/>
-    <w:lsdException w:name="Colorful Grid Accent 1" w:semiHidden="0" w:uiPriority="73" w:unhideWhenUsed="0"/>
-    <w:lsdException w:name="Light Shading Accent 2" w:semiHidden="0" w:uiPriority="60" w:unhideWhenUsed="0"/>
-    <w:lsdException w:name="Light List Accent 2" w:semiHidden="0" w:uiPriority="61" w:unhideWhenUsed="0"/>
-    <w:lsdException w:name="Light Grid Accent 2" w:semiHidden="0" w:uiPriority="62" w:unhideWhenUsed="0"/>
-    <w:lsdException w:name="Medium Shading 1 Accent 2" w:semiHidden="0" w:uiPriority="63" w:unhideWhenUsed="0"/>
-    <w:lsdException w:name="Medium Shading 2 Accent 2" w:semiHidden="0" w:uiPriority="64" w:unhideWhenUsed="0"/>
-    <w:lsdException w:name="Medium List 1 Accent 2" w:semiHidden="0" w:uiPriority="65" w:unhideWhenUsed="0"/>
-    <w:lsdException w:name="Medium List 2 Accent 2" w:semiHidden="0" w:uiPriority="66" w:unhideWhenUsed="0"/>
-    <w:lsdException w:name="Medium Grid 1 Accent 2" w:semiHidden="0" w:uiPriority="67" w:unhideWhenUsed="0"/>
-    <w:lsdException w:name="Medium Grid 2 Accent 2" w:semiHidden="0" w:uiPriority="68" w:unhideWhenUsed="0"/>
-    <w:lsdException w:name="Medium Grid 3 Accent 2" w:semiHidden="0" w:uiPriority="69" w:unhideWhenUsed="0"/>
-    <w:lsdException w:name="Dark List Accent 2" w:semiHidden="0" w:uiPriority="70" w:unhideWhenUsed="0"/>
-    <w:lsdException w:name="Colorful Shading Accent 2" w:semiHidden="0" w:uiPriority="71" w:unhideWhenUsed="0"/>
-    <w:lsdException w:name="Colorful List Accent 2" w:semiHidden="0" w:uiPriority="72" w:unhideWhenUsed="0"/>
-    <w:lsdException w:name="Colorful Grid Accent 2" w:semiHidden="0" w:uiPriority="73" w:unhideWhenUsed="0"/>
-    <w:lsdException w:name="Light Shading Accent 3" w:semiHidden="0" w:uiPriority="60" w:unhideWhenUsed="0"/>
-    <w:lsdException w:name="Light List Accent 3" w:semiHidden="0" w:uiPriority="61" w:unhideWhenUsed="0"/>
-    <w:lsdException w:name="Light Grid Accent 3" w:semiHidden="0" w:uiPriority="62" w:unhideWhenUsed="0"/>
-    <w:lsdException w:name="Medium Shading 1 Accent 3" w:semiHidden="0" w:uiPriority="63" w:unhideWhenUsed="0"/>
-    <w:lsdException w:name="Medium Shading 2 Accent 3" w:semiHidden="0" w:uiPriority="64" w:unhideWhenUsed="0"/>
-    <w:lsdException w:name="Medium List 1 Accent 3" w:semiHidden="0" w:uiPriority="65" w:unhideWhenUsed="0"/>
-    <w:lsdException w:name="Medium List 2 Accent 3" w:semiHidden="0" w:uiPriority="66" w:unhideWhenUsed="0"/>
-    <w:lsdException w:name="Medium Grid 1 Accent 3" w:semiHidden="0" w:uiPriority="67" w:unhideWhenUsed="0"/>
-    <w:lsdException w:name="Medium Grid 2 Accent 3" w:semiHidden="0" w:uiPriority="68" w:unhideWhenUsed="0"/>
-    <w:lsdException w:name="Medium Grid 3 Accent 3" w:semiHidden="0" w:uiPriority="69" w:unhideWhenUsed="0"/>
-    <w:lsdException w:name="Dark List Accent 3" w:semiHidden="0" w:uiPriority="70" w:unhideWhenUsed="0"/>
-    <w:lsdException w:name="Colorful Shading Accent 3" w:semiHidden="0" w:uiPriority="71" w:unhideWhenUsed="0"/>
-    <w:lsdException w:name="Colorful List Accent 3" w:semiHidden="0" w:uiPriority="72" w:unhideWhenUsed="0"/>
-    <w:lsdException w:name="Colorful Grid Accent 3" w:semiHidden="0" w:uiPriority="73" w:unhideWhenUsed="0"/>
-    <w:lsdException w:name="Light Shading Accent 4" w:semiHidden="0" w:uiPriority="60" w:unhideWhenUsed="0"/>
-    <w:lsdException w:name="Light List Accent 4" w:semiHidden="0" w:uiPriority="61" w:unhideWhenUsed="0"/>
-    <w:lsdException w:name="Light Grid Accent 4" w:semiHidden="0" w:uiPriority="62" w:unhideWhenUsed="0"/>
-    <w:lsdException w:name="Medium Shading 1 Accent 4" w:semiHidden="0" w:uiPriority="63" w:unhideWhenUsed="0"/>
-    <w:lsdException w:name="Medium Shading 2 Accent 4" w:semiHidden="0" w:uiPriority="64" w:unhideWhenUsed="0"/>
-    <w:lsdException w:name="Medium List 1 Accent 4" w:semiHidden="0" w:uiPriority="65" w:unhideWhenUsed="0"/>
-    <w:lsdException w:name="Medium List 2 Accent 4" w:semiHidden="0" w:uiPriority="66" w:unhideWhenUsed="0"/>
-    <w:lsdException w:name="Medium Grid 1 Accent 4" w:semiHidden="0" w:uiPriority="67" w:unhideWhenUsed="0"/>
-    <w:lsdException w:name="Medium Grid 2 Accent 4" w:semiHidden="0" w:uiPriority="68" w:unhideWhenUsed="0"/>
-    <w:lsdException w:name="Medium Grid 3 Accent 4" w:semiHidden="0" w:uiPriority="69" w:unhideWhenUsed="0"/>
-    <w:lsdException w:name="Dark List Accent 4" w:semiHidden="0" w:uiPriority="70" w:unhideWhenUsed="0"/>
-    <w:lsdException w:name="Colorful Shading Accent 4" w:semiHidden="0" w:uiPriority="71" w:unhideWhenUsed="0"/>
-    <w:lsdException w:name="Colorful List Accent 4" w:semiHidden="0" w:uiPriority="72" w:unhideWhenUsed="0"/>
-    <w:lsdException w:name="Colorful Grid Accent 4" w:semiHidden="0" w:uiPriority="73" w:unhideWhenUsed="0"/>
-    <w:lsdException w:name="Light Shading Accent 5" w:semiHidden="0" w:uiPriority="60" w:unhideWhenUsed="0"/>
-    <w:lsdException w:name="Light List Accent 5" w:semiHidden="0" w:uiPriority="61" w:unhideWhenUsed="0"/>
-    <w:lsdException w:name="Light Grid Accent 5" w:semiHidden="0" w:uiPriority="62" w:unhideWhenUsed="0"/>
-    <w:lsdException w:name="Medium Shading 1 Accent 5" w:semiHidden="0" w:uiPriority="63" w:unhideWhenUsed="0"/>
-    <w:lsdException w:name="Medium Shading 2 Accent 5" w:semiHidden="0" w:uiPriority="64" w:unhideWhenUsed="0"/>
-    <w:lsdException w:name="Medium List 1 Accent 5" w:semiHidden="0" w:uiPriority="65" w:unhideWhenUsed="0"/>
-    <w:lsdException w:name="Medium List 2 Accent 5" w:semiHidden="0" w:uiPriority="66" w:unhideWhenUsed="0"/>
-    <w:lsdException w:name="Medium Grid 1 Accent 5" w:semiHidden="0" w:uiPriority="67" w:unhideWhenUsed="0"/>
-    <w:lsdException w:name="Medium Grid 2 Accent 5" w:semiHidden="0" w:uiPriority="68" w:unhideWhenUsed="0"/>
-    <w:lsdException w:name="Medium Grid 3 Accent 5" w:semiHidden="0" w:uiPriority="69" w:unhideWhenUsed="0"/>
-    <w:lsdException w:name="Dark List Accent 5" w:semiHidden="0" w:uiPriority="70" w:unhideWhenUsed="0"/>
-    <w:lsdException w:name="Colorful Shading Accent 5" w:semiHidden="0" w:uiPriority="71" w:unhideWhenUsed="0"/>
-    <w:lsdException w:name="Colorful List Accent 5" w:semiHidden="0" w:uiPriority="72" w:unhideWhenUsed="0"/>
-    <w:lsdException w:name="Colorful Grid Accent 5" w:semiHidden="0" w:uiPriority="73" w:unhideWhenUsed="0"/>
-    <w:lsdException w:name="Light Shading Accent 6" w:semiHidden="0" w:uiPriority="60" w:unhideWhenUsed="0"/>
-    <w:lsdException w:name="Light List Accent 6" w:semiHidden="0" w:uiPriority="61" w:unhideWhenUsed="0"/>
-    <w:lsdException w:name="Light Grid Accent 6" w:semiHidden="0" w:uiPriority="62" w:unhideWhenUsed="0"/>
-    <w:lsdException w:name="Medium Shading 1 Accent 6" w:semiHidden="0" w:uiPriority="63" w:unhideWhenUsed="0"/>
-    <w:lsdException w:name="Medium Shading 2 Accent 6" w:semiHidden="0" w:uiPriority="64" w:unhideWhenUsed="0"/>
-    <w:lsdException w:name="Medium List 1 Accent 6" w:semiHidden="0" w:uiPriority="65" w:unhideWhenUsed="0"/>
-    <w:lsdException w:name="Medium List 2 Accent 6" w:semiHidden="0" w:uiPriority="66" w:unhideWhenUsed="0"/>
-    <w:lsdException w:name="Medium Grid 1 Accent 6" w:semiHidden="0" w:uiPriority="67" w:unhideWhenUsed="0"/>
-    <w:lsdException w:name="Medium Grid 2 Accent 6" w:semiHidden="0" w:uiPriority="68" w:unhideWhenUsed="0"/>
-    <w:lsdException w:name="Medium Grid 3 Accent 6" w:semiHidden="0" w:uiPriority="69" w:unhideWhenUsed="0"/>
-    <w:lsdException w:name="Dark List Accent 6" w:semiHidden="0" w:uiPriority="70" w:unhideWhenUsed="0"/>
-    <w:lsdException w:name="Colorful Shading Accent 6" w:semiHidden="0" w:uiPriority="71" w:unhideWhenUsed="0"/>
-    <w:lsdException w:name="Colorful List Accent 6" w:semiHidden="0" w:uiPriority="72" w:unhideWhenUsed="0"/>
-    <w:lsdException w:name="Colorful Grid Accent 6" w:semiHidden="0" w:uiPriority="73" w:unhideWhenUsed="0"/>
-    <w:lsdException w:name="Subtle Emphasis" w:semiHidden="0" w:uiPriority="19" w:unhideWhenUsed="0" w:qFormat="1"/>
-    <w:lsdException w:name="Intense Emphasis" w:semiHidden="0" w:uiPriority="21" w:unhideWhenUsed="0" w:qFormat="1"/>
-    <w:lsdException w:name="Subtle Reference" w:semiHidden="0" w:uiPriority="31" w:unhideWhenUsed="0" w:qFormat="1"/>
-    <w:lsdException w:name="Intense Reference" w:semiHidden="0" w:uiPriority="32" w:unhideWhenUsed="0" w:qFormat="1"/>
-    <w:lsdException w:name="Book Title" w:semiHidden="0" w:uiPriority="33" w:unhideWhenUsed="0" w:qFormat="1"/>
-    <w:lsdException w:name="Bibliography" w:uiPriority="37"/>
-    <w:lsdException w:name="TOC Heading" w:uiPriority="39" w:qFormat="1"/>
-  </w:latentStyles>
-  <w:style w:type="paragraph" w:default="1" w:styleId="Normal">
-    <w:name w:val="Normal"/>
-    <w:qFormat/>
-  </w:style>
-  <w:style w:type="character" w:default="1" w:styleId="Policepardfaut">
-    <w:name w:val="Default Paragraph Font"/>
-    <w:uiPriority w:val="1"/>
-    <w:semiHidden/>
-    <w:unhideWhenUsed/>
-  </w:style>
-  <w:style w:type="table" w:default="1" w:styleId="TableauNormal">
-    <w:name w:val="Normal Table"/>
-    <w:uiPriority w:val="99"/>
-    <w:semiHidden/>
-    <w:unhideWhenUsed/>
-    <w:tblPr>
-      <w:tblInd w:w="0" w:type="dxa"/>
-      <w:tblCellMar>
-        <w:top w:w="0" w:type="dxa"/>
-        <w:left w:w="108" w:type="dxa"/>
-        <w:bottom w:w="0" w:type="dxa"/>
-        <w:right w:w="108" w:type="dxa"/>
-      </w:tblCellMar>
-    </w:tblPr>
-  </w:style>
-  <w:style w:type="numbering" w:default="1" w:styleId="Aucuneliste">
-    <w:name w:val="No List"/>
-    <w:uiPriority w:val="99"/>
-    <w:semiHidden/>
-    <w:unhideWhenUsed/>
-  </w:style>
-  <w:style w:type="paragraph" w:styleId="En-tte">
-    <w:name w:val="header"/>
-    <w:basedOn w:val="Normal"/>
-    <w:link w:val="En-tteCar"/>
-    <w:uiPriority w:val="99"/>
-    <w:unhideWhenUsed/>
-    <w:rsid w:val="003B1D89"/>
-    <w:pPr>
-      <w:tabs>
-        <w:tab w:val="center" w:pos="4536"/>
-        <w:tab w:val="right" w:pos="9072"/>
-      </w:tabs>
-      <w:spacing w:after="0" w:line="240" w:lineRule="auto"/>
-    </w:pPr>
-  </w:style>
-  <w:style w:type="character" w:customStyle="1" w:styleId="En-tteCar">
-    <w:name w:val="En-tête Car"/>
-    <w:basedOn w:val="Policepardfaut"/>
-    <w:link w:val="En-tte"/>
-    <w:uiPriority w:val="99"/>
-    <w:rsid w:val="003B1D89"/>
-  </w:style>
-  <w:style w:type="paragraph" w:styleId="Pieddepage">
-    <w:name w:val="footer"/>
-    <w:basedOn w:val="Normal"/>
-    <w:link w:val="PieddepageCar"/>
-    <w:uiPriority w:val="99"/>
-    <w:unhideWhenUsed/>
-    <w:rsid w:val="003B1D89"/>
-    <w:pPr>
-      <w:tabs>
-        <w:tab w:val="center" w:pos="4536"/>
-        <w:tab w:val="right" w:pos="9072"/>
-      </w:tabs>
-      <w:spacing w:after="0" w:line="240" w:lineRule="auto"/>
-    </w:pPr>
-  </w:style>
-  <w:style w:type="character" w:customStyle="1" w:styleId="PieddepageCar">
-    <w:name w:val="Pied de page Car"/>
-    <w:basedOn w:val="Policepardfaut"/>
-    <w:link w:val="Pieddepage"/>
-    <w:uiPriority w:val="99"/>
-    <w:rsid w:val="003B1D89"/>
-  </w:style>
-  <w:style w:type="paragraph" w:styleId="Textedebulles">
-    <w:name w:val="Balloon Text"/>
-    <w:basedOn w:val="Normal"/>
-    <w:link w:val="TextedebullesCar"/>
-    <w:uiPriority w:val="99"/>
-    <w:semiHidden/>
-    <w:unhideWhenUsed/>
-    <w:rsid w:val="003B1D89"/>
-    <w:pPr>
-      <w:spacing w:after="0" w:line="240" w:lineRule="auto"/>
-    </w:pPr>
-    <w:rPr>
-      <w:rFonts w:ascii="Tahoma" w:hAnsi="Tahoma" w:cs="Tahoma"/>
-      <w:sz w:val="16"/>
-      <w:szCs w:val="16"/>
-    </w:rPr>
-  </w:style>
-  <w:style w:type="character" w:customStyle="1" w:styleId="TextedebullesCar">
-    <w:name w:val="Texte de bulles Car"/>
-    <w:basedOn w:val="Policepardfaut"/>
-    <w:link w:val="Textedebulles"/>
-    <w:uiPriority w:val="99"/>
-    <w:semiHidden/>
-    <w:rsid w:val="003B1D89"/>
-    <w:rPr>
-      <w:rFonts w:ascii="Tahoma" w:hAnsi="Tahoma" w:cs="Tahoma"/>
-      <w:sz w:val="16"/>
-      <w:szCs w:val="16"/>
-    </w:rPr>
-  </w:style>
-  <w:style w:type="character" w:styleId="Lienhypertexte">
-    <w:name w:val="Hyperlink"/>
-    <w:basedOn w:val="Policepardfaut"/>
-    <w:uiPriority w:val="99"/>
-    <w:unhideWhenUsed/>
-    <w:rsid w:val="00572E4A"/>
-    <w:rPr>
-      <w:color w:val="0000FF" w:themeColor="hyperlink"/>
-      <w:u w:val="single"/>
-    </w:rPr>
-  </w:style>
-  <w:style w:type="paragraph" w:styleId="Paragraphedeliste">
-    <w:name w:val="List Paragraph"/>
-    <w:basedOn w:val="Normal"/>
-    <w:uiPriority w:val="34"/>
-    <w:qFormat/>
-    <w:rsid w:val="00572E4A"/>
-    <w:pPr>
-      <w:ind w:left="720"/>
-      <w:contextualSpacing/>
-    </w:pPr>
-  </w:style>
-</w:styles>
-</file>
-
-<file path=word/stylesWithEffects.xml><?xml version="1.0" encoding="utf-8"?>
-<w:styles xmlns:wpc="http://schemas.microsoft.com/office/word/2010/wordprocessingCanvas" xmlns:mc="http://schemas.openxmlformats.org/markup-compatibility/2006" xmlns:o="urn:schemas-microsoft-com:office:office" xmlns:r="http://schemas.openxmlformats.org/officeDocument/2006/relationships" xmlns:m="http://schemas.openxmlformats.org/officeDocument/2006/math" xmlns:v="urn:schemas-microsoft-com:vml" xmlns:wp14="http://schemas.microsoft.com/office/word/2010/wordprocessingDrawing" xmlns:wp="http://schemas.openxmlformats.org/drawingml/2006/wordprocessingDrawing" xmlns:w10="urn:schemas-microsoft-com:office:word" xmlns:w="http://schemas.openxmlformats.org/wordprocessingml/2006/main" xmlns:w14="http://schemas.microsoft.com/office/word/2010/wordml" xmlns:wpg="http://schemas.microsoft.com/office/word/2010/wordprocessingGroup" xmlns:wpi="http://schemas.microsoft.com/office/word/2010/wordprocessingInk" xmlns:wne="http://schemas.microsoft.com/office/word/2006/wordml" xmlns:wps="http://schemas.microsoft.com/office/word/2010/wordprocessingShape" mc:Ignorable="w14 wp14">
-  <w:docDefaults>
-    <w:rPrDefault>
-      <w:rPr>
-        <w:rFonts w:asciiTheme="minorHAnsi" w:eastAsiaTheme="minorHAnsi" w:hAnsiTheme="minorHAnsi" w:cstheme="minorBidi"/>
-        <w:sz w:val="22"/>
-        <w:szCs w:val="22"/>
-        <w:lang w:val="fr-FR" w:eastAsia="en-US" w:bidi="ar-SA"/>
-      </w:rPr>
-    </w:rPrDefault>
-    <w:pPrDefault>
-      <w:pPr>
-        <w:spacing w:after="200" w:line="276" w:lineRule="auto"/>
-      </w:pPr>
-    </w:pPrDefault>
-  </w:docDefaults>
-  <w:latentStyles w:defLockedState="0" w:defUIPriority="99" w:defSemiHidden="1" w:defUnhideWhenUsed="1" w:defQFormat="0" w:count="267">
-    <w:lsdException w:name="Normal" w:semiHidden="0" w:uiPriority="0" w:unhideWhenUsed="0" w:qFormat="1"/>
-    <w:lsdException w:name="heading 1" w:semiHidden="0" w:uiPriority="9" w:unhideWhenUsed="0" w:qFormat="1"/>
-    <w:lsdException w:name="heading 2" w:uiPriority="9" w:qFormat="1"/>
-    <w:lsdException w:name="heading 3" w:uiPriority="9" w:qFormat="1"/>
-    <w:lsdException w:name="heading 4" w:uiPriority="9" w:qFormat="1"/>
-    <w:lsdException w:name="heading 5" w:uiPriority="9" w:qFormat="1"/>
-    <w:lsdException w:name="heading 6" w:uiPriority="9" w:qFormat="1"/>
-    <w:lsdException w:name="heading 7" w:uiPriority="9" w:qFormat="1"/>
-    <w:lsdException w:name="heading 8" w:uiPriority="9" w:qFormat="1"/>
-    <w:lsdException w:name="heading 9" w:uiPriority="9" w:qFormat="1"/>
-    <w:lsdException w:name="toc 1" w:uiPriority="39"/>
-    <w:lsdException w:name="toc 2" w:uiPriority="39"/>
-    <w:lsdException w:name="toc 3" w:uiPriority="39"/>
-    <w:lsdException w:name="toc 4" w:uiPriority="39"/>
-    <w:lsdException w:name="toc 5" w:uiPriority="39"/>
-    <w:lsdException w:name="toc 6" w:uiPriority="39"/>
-    <w:lsdException w:name="toc 7" w:uiPriority="39"/>
-    <w:lsdException w:name="toc 8" w:uiPriority="39"/>
-    <w:lsdException w:name="toc 9" w:uiPriority="39"/>
-    <w:lsdException w:name="caption" w:uiPriority="35" w:qFormat="1"/>
-    <w:lsdException w:name="Title" w:semiHidden="0" w:uiPriority="10" w:unhideWhenUsed="0" w:qFormat="1"/>
-    <w:lsdException w:name="Default Paragraph Font" w:uiPriority="1"/>
-    <w:lsdException w:name="Subtitle" w:semiHidden="0" w:uiPriority="11" w:unhideWhenUsed="0" w:qFormat="1"/>
-    <w:lsdException w:name="Strong" w:semiHidden="0" w:uiPriority="22" w:unhideWhenUsed="0" w:qFormat="1"/>
-    <w:lsdException w:name="Emphasis" w:semiHidden="0" w:uiPriority="20" w:unhideWhenUsed="0" w:qFormat="1"/>
-    <w:lsdException w:name="Table Grid" w:semiHidden="0" w:uiPriority="59" w:unhideWhenUsed="0"/>
-    <w:lsdException w:name="Placeholder Text" w:unhideWhenUsed="0"/>
-    <w:lsdException w:name="No Spacing" w:semiHidden="0" w:uiPriority="1" w:unhideWhenUsed="0" w:qFormat="1"/>
-    <w:lsdException w:name="Light Shading" w:semiHidden="0" w:uiPriority="60" w:unhideWhenUsed="0"/>
-    <w:lsdException w:name="Light List" w:semiHidden="0" w:uiPriority="61" w:unhideWhenUsed="0"/>
-    <w:lsdException w:name="Light Grid" w:semiHidden="0" w:uiPriority="62" w:unhideWhenUsed="0"/>
-    <w:lsdException w:name="Medium Shading 1" w:semiHidden="0" w:uiPriority="63" w:unhideWhenUsed="0"/>
-    <w:lsdException w:name="Medium Shading 2" w:semiHidden="0" w:uiPriority="64" w:unhideWhenUsed="0"/>
-    <w:lsdException w:name="Medium List 1" w:semiHidden="0" w:uiPriority="65" w:unhideWhenUsed="0"/>
-    <w:lsdException w:name="Medium List 2" w:semiHidden="0" w:uiPriority="66" w:unhideWhenUsed="0"/>
-    <w:lsdException w:name="Medium Grid 1" w:semiHidden="0" w:uiPriority="67" w:unhideWhenUsed="0"/>
-    <w:lsdException w:name="Medium Grid 2" w:semiHidden="0" w:uiPriority="68" w:unhideWhenUsed="0"/>
-    <w:lsdException w:name="Medium Grid 3" w:semiHidden="0" w:uiPriority="69" w:unhideWhenUsed="0"/>
-    <w:lsdException w:name="Dark List" w:semiHidden="0" w:uiPriority="70" w:unhideWhenUsed="0"/>
-    <w:lsdException w:name="Colorful Shading" w:semiHidden="0" w:uiPriority="71" w:unhideWhenUsed="0"/>
-    <w:lsdException w:name="Colorful List" w:semiHidden="0" w:uiPriority="72" w:unhideWhenUsed="0"/>
-    <w:lsdException w:name="Colorful Grid" w:semiHidden="0" w:uiPriority="73" w:unhideWhenUsed="0"/>
-    <w:lsdException w:name="Light Shading Accent 1" w:semiHidden="0" w:uiPriority="60" w:unhideWhenUsed="0"/>
-    <w:lsdException w:name="Light List Accent 1" w:semiHidden="0" w:uiPriority="61" w:unhideWhenUsed="0"/>
-    <w:lsdException w:name="Light Grid Accent 1" w:semiHidden="0" w:uiPriority="62" w:unhideWhenUsed="0"/>
-    <w:lsdException w:name="Medium Shading 1 Accent 1" w:semiHidden="0" w:uiPriority="63" w:unhideWhenUsed="0"/>
-    <w:lsdException w:name="Medium Shading 2 Accent 1" w:semiHidden="0" w:uiPriority="64" w:unhideWhenUsed="0"/>
-    <w:lsdException w:name="Medium List 1 Accent 1" w:semiHidden="0" w:uiPriority="65" w:unhideWhenUsed="0"/>
-    <w:lsdException w:name="Revision" w:unhideWhenUsed="0"/>
-    <w:lsdException w:name="List Paragraph" w:semiHidden="0" w:uiPriority="34" w:unhideWhenUsed="0" w:qFormat="1"/>
-    <w:lsdException w:name="Quote" w:semiHidden="0" w:uiPriority="29" w:unhideWhenUsed="0" w:qFormat="1"/>
-    <w:lsdException w:name="Intense Quote" w:semiHidden="0" w:uiPriority="30" w:unhideWhenUsed="0" w:qFormat="1"/>
-    <w:lsdException w:name="Medium List 2 Accent 1" w:semiHidden="0" w:uiPriority="66" w:unhideWhenUsed="0"/>
-    <w:lsdException w:name="Medium Grid 1 Accent 1" w:semiHidden="0" w:uiPriority="67" w:unhideWhenUsed="0"/>
-    <w:lsdException w:name="Medium Grid 2 Accent 1" w:semiHidden="0" w:uiPriority="68" w:unhideWhenUsed="0"/>
-    <w:lsdException w:name="Medium Grid 3 Accent 1" w:semiHidden="0" w:uiPriority="69" w:unhideWhenUsed="0"/>
-    <w:lsdException w:name="Dark List Accent 1" w:semiHidden="0" w:uiPriority="70" w:unhideWhenUsed="0"/>
-    <w:lsdException w:name="Colorful Shading Accent 1" w:semiHidden="0" w:uiPriority="71" w:unhideWhenUsed="0"/>
-    <w:lsdException w:name="Colorful List Accent 1" w:semiHidden="0" w:uiPriority="72" w:unhideWhenUsed="0"/>
-    <w:lsdException w:name="Colorful Grid Accent 1" w:semiHidden="0" w:uiPriority="73" w:unhideWhenUsed="0"/>
-    <w:lsdException w:name="Light Shading Accent 2" w:semiHidden="0" w:uiPriority="60" w:unhideWhenUsed="0"/>
-    <w:lsdException w:name="Light List Accent 2" w:semiHidden="0" w:uiPriority="61" w:unhideWhenUsed="0"/>
-    <w:lsdException w:name="Light Grid Accent 2" w:semiHidden="0" w:uiPriority="62" w:unhideWhenUsed="0"/>
-    <w:lsdException w:name="Medium Shading 1 Accent 2" w:semiHidden="0" w:uiPriority="63" w:unhideWhenUsed="0"/>
-    <w:lsdException w:name="Medium Shading 2 Accent 2" w:semiHidden="0" w:uiPriority="64" w:unhideWhenUsed="0"/>
-    <w:lsdException w:name="Medium List 1 Accent 2" w:semiHidden="0" w:uiPriority="65" w:unhideWhenUsed="0"/>
-    <w:lsdException w:name="Medium List 2 Accent 2" w:semiHidden="0" w:uiPriority="66" w:unhideWhenUsed="0"/>
-    <w:lsdException w:name="Medium Grid 1 Accent 2" w:semiHidden="0" w:uiPriority="67" w:unhideWhenUsed="0"/>
-    <w:lsdException w:name="Medium Grid 2 Accent 2" w:semiHidden="0" w:uiPriority="68" w:unhideWhenUsed="0"/>
-    <w:lsdException w:name="Medium Grid 3 Accent 2" w:semiHidden="0" w:uiPriority="69" w:unhideWhenUsed="0"/>
-    <w:lsdException w:name="Dark List Accent 2" w:semiHidden="0" w:uiPriority="70" w:unhideWhenUsed="0"/>
-    <w:lsdException w:name="Colorful Shading Accent 2" w:semiHidden="0" w:uiPriority="71" w:unhideWhenUsed="0"/>
-    <w:lsdException w:name="Colorful List Accent 2" w:semiHidden="0" w:uiPriority="72" w:unhideWhenUsed="0"/>
-    <w:lsdException w:name="Colorful Grid Accent 2" w:semiHidden="0" w:uiPriority="73" w:unhideWhenUsed="0"/>
-    <w:lsdException w:name="Light Shading Accent 3" w:semiHidden="0" w:uiPriority="60" w:unhideWhenUsed="0"/>
-    <w:lsdException w:name="Light List Accent 3" w:semiHidden="0" w:uiPriority="61" w:unhideWhenUsed="0"/>
-    <w:lsdException w:name="Light Grid Accent 3" w:semiHidden="0" w:uiPriority="62" w:unhideWhenUsed="0"/>
-    <w:lsdException w:name="Medium Shading 1 Accent 3" w:semiHidden="0" w:uiPriority="63" w:unhideWhenUsed="0"/>
-    <w:lsdException w:name="Medium Shading 2 Accent 3" w:semiHidden="0" w:uiPriority="64" w:unhideWhenUsed="0"/>
-    <w:lsdException w:name="Medium List 1 Accent 3" w:semiHidden="0" w:uiPriority="65" w:unhideWhenUsed="0"/>
-    <w:lsdException w:name="Medium List 2 Accent 3" w:semiHidden="0" w:uiPriority="66" w:unhideWhenUsed="0"/>
-    <w:lsdException w:name="Medium Grid 1 Accent 3" w:semiHidden="0" w:uiPriority="67" w:unhideWhenUsed="0"/>
-    <w:lsdException w:name="Medium Grid 2 Accent 3" w:semiHidden="0" w:uiPriority="68" w:unhideWhenUsed="0"/>
-    <w:lsdException w:name="Medium Grid 3 Accent 3" w:semiHidden="0" w:uiPriority="69" w:unhideWhenUsed="0"/>
-    <w:lsdException w:name="Dark List Accent 3" w:semiHidden="0" w:uiPriority="70" w:unhideWhenUsed="0"/>
-    <w:lsdException w:name="Colorful Shading Accent 3" w:semiHidden="0" w:uiPriority="71" w:unhideWhenUsed="0"/>
-    <w:lsdException w:name="Colorful List Accent 3" w:semiHidden="0" w:uiPriority="72" w:unhideWhenUsed="0"/>
-    <w:lsdException w:name="Colorful Grid Accent 3" w:semiHidden="0" w:uiPriority="73" w:unhideWhenUsed="0"/>
-    <w:lsdException w:name="Light Shading Accent 4" w:semiHidden="0" w:uiPriority="60" w:unhideWhenUsed="0"/>
-    <w:lsdException w:name="Light List Accent 4" w:semiHidden="0" w:uiPriority="61" w:unhideWhenUsed="0"/>
-    <w:lsdException w:name="Light Grid Accent 4" w:semiHidden="0" w:uiPriority="62" w:unhideWhenUsed="0"/>
-    <w:lsdException w:name="Medium Shading 1 Accent 4" w:semiHidden="0" w:uiPriority="63" w:unhideWhenUsed="0"/>
-    <w:lsdException w:name="Medium Shading 2 Accent 4" w:semiHidden="0" w:uiPriority="64" w:unhideWhenUsed="0"/>
-    <w:lsdException w:name="Medium List 1 Accent 4" w:semiHidden="0" w:uiPriority="65" w:unhideWhenUsed="0"/>
-    <w:lsdException w:name="Medium List 2 Accent 4" w:semiHidden="0" w:uiPriority="66" w:unhideWhenUsed="0"/>
-    <w:lsdException w:name="Medium Grid 1 Accent 4" w:semiHidden="0" w:uiPriority="67" w:unhideWhenUsed="0"/>
-    <w:lsdException w:name="Medium Grid 2 Accent 4" w:semiHidden="0" w:uiPriority="68" w:unhideWhenUsed="0"/>
-    <w:lsdException w:name="Medium Grid 3 Accent 4" w:semiHidden="0" w:uiPriority="69" w:unhideWhenUsed="0"/>
-    <w:lsdException w:name="Dark List Accent 4" w:semiHidden="0" w:uiPriority="70" w:unhideWhenUsed="0"/>
-    <w:lsdException w:name="Colorful Shading Accent 4" w:semiHidden="0" w:uiPriority="71" w:unhideWhenUsed="0"/>
-    <w:lsdException w:name="Colorful List Accent 4" w:semiHidden="0" w:uiPriority="72" w:unhideWhenUsed="0"/>
-    <w:lsdException w:name="Colorful Grid Accent 4" w:semiHidden="0" w:uiPriority="73" w:unhideWhenUsed="0"/>
-    <w:lsdException w:name="Light Shading Accent 5" w:semiHidden="0" w:uiPriority="60" w:unhideWhenUsed="0"/>
-    <w:lsdException w:name="Light List Accent 5" w:semiHidden="0" w:uiPriority="61" w:unhideWhenUsed="0"/>
-    <w:lsdException w:name="Light Grid Accent 5" w:semiHidden="0" w:uiPriority="62" w:unhideWhenUsed="0"/>
-    <w:lsdException w:name="Medium Shading 1 Accent 5" w:semiHidden="0" w:uiPriority="63" w:unhideWhenUsed="0"/>
-    <w:lsdException w:name="Medium Shading 2 Accent 5" w:semiHidden="0" w:uiPriority="64" w:unhideWhenUsed="0"/>
-    <w:lsdException w:name="Medium List 1 Accent 5" w:semiHidden="0" w:uiPriority="65" w:unhideWhenUsed="0"/>
-    <w:lsdException w:name="Medium List 2 Accent 5" w:semiHidden="0" w:uiPriority="66" w:unhideWhenUsed="0"/>
-    <w:lsdException w:name="Medium Grid 1 Accent 5" w:semiHidden="0" w:uiPriority="67" w:unhideWhenUsed="0"/>
-    <w:lsdException w:name="Medium Grid 2 Accent 5" w:semiHidden="0" w:uiPriority="68" w:unhideWhenUsed="0"/>
-    <w:lsdException w:name="Medium Grid 3 Accent 5" w:semiHidden="0" w:uiPriority="69" w:unhideWhenUsed="0"/>
-    <w:lsdException w:name="Dark List Accent 5" w:semiHidden="0" w:uiPriority="70" w:unhideWhenUsed="0"/>
-    <w:lsdException w:name="Colorful Shading Accent 5" w:semiHidden="0" w:uiPriority="71" w:unhideWhenUsed="0"/>
-    <w:lsdException w:name="Colorful List Accent 5" w:semiHidden="0" w:uiPriority="72" w:unhideWhenUsed="0"/>
-    <w:lsdException w:name="Colorful Grid Accent 5" w:semiHidden="0" w:uiPriority="73" w:unhideWhenUsed="0"/>
-    <w:lsdException w:name="Light Shading Accent 6" w:semiHidden="0" w:uiPriority="60" w:unhideWhenUsed="0"/>
-    <w:lsdException w:name="Light List Accent 6" w:semiHidden="0" w:uiPriority="61" w:unhideWhenUsed="0"/>
-    <w:lsdException w:name="Light Grid Accent 6" w:semiHidden="0" w:uiPriority="62" w:unhideWhenUsed="0"/>
-    <w:lsdException w:name="Medium Shading 1 Accent 6" w:semiHidden="0" w:uiPriority="63" w:unhideWhenUsed="0"/>
-    <w:lsdException w:name="Medium Shading 2 Accent 6" w:semiHidden="0" w:uiPriority="64" w:unhideWhenUsed="0"/>
-    <w:lsdException w:name="Medium List 1 Accent 6" w:semiHidden="0" w:uiPriority="65" w:unhideWhenUsed="0"/>
-    <w:lsdException w:name="Medium List 2 Accent 6" w:semiHidden="0" w:uiPriority="66" w:unhideWhenUsed="0"/>
-    <w:lsdException w:name="Medium Grid 1 Accent 6" w:semiHidden="0" w:uiPriority="67" w:unhideWhenUsed="0"/>
-    <w:lsdException w:name="Medium Grid 2 Accent 6" w:semiHidden="0" w:uiPriority="68" w:unhideWhenUsed="0"/>
-    <w:lsdException w:name="Medium Grid 3 Accent 6" w:semiHidden="0" w:uiPriority="69" w:unhideWhenUsed="0"/>
-    <w:lsdException w:name="Dark List Accent 6" w:semiHidden="0" w:uiPriority="70" w:unhideWhenUsed="0"/>
-    <w:lsdException w:name="Colorful Shading Accent 6" w:semiHidden="0" w:uiPriority="71" w:unhideWhenUsed="0"/>
-    <w:lsdException w:name="Colorful List Accent 6" w:semiHidden="0" w:uiPriority="72" w:unhideWhenUsed="0"/>
-    <w:lsdException w:name="Colorful Grid Accent 6" w:semiHidden="0" w:uiPriority="73" w:unhideWhenUsed="0"/>
-    <w:lsdException w:name="Subtle Emphasis" w:semiHidden="0" w:uiPriority="19" w:unhideWhenUsed="0" w:qFormat="1"/>
-    <w:lsdException w:name="Intense Emphasis" w:semiHidden="0" w:uiPriority="21" w:unhideWhenUsed="0" w:qFormat="1"/>
-    <w:lsdException w:name="Subtle Reference" w:semiHidden="0" w:uiPriority="31" w:unhideWhenUsed="0" w:qFormat="1"/>
-    <w:lsdException w:name="Intense Reference" w:semiHidden="0" w:uiPriority="32" w:unhideWhenUsed="0" w:qFormat="1"/>
-    <w:lsdException w:name="Book Title" w:semiHidden="0" w:uiPriority="33" w:unhideWhenUsed="0" w:qFormat="1"/>
-    <w:lsdException w:name="Bibliography" w:uiPriority="37"/>
-    <w:lsdException w:name="TOC Heading" w:uiPriority="39" w:qFormat="1"/>
+  <w:latentStyles w:defLockedState="0" w:defUIPriority="99" w:defSemiHidden="0" w:defUnhideWhenUsed="0" w:defQFormat="0" w:count="371">
+    <w:lsdException w:name="Normal" w:uiPriority="0" w:qFormat="1"/>
+    <w:lsdException w:name="heading 1" w:uiPriority="9" w:qFormat="1"/>
+    <w:lsdException w:name="heading 2" w:semiHidden="1" w:uiPriority="9" w:unhideWhenUsed="1" w:qFormat="1"/>
+    <w:lsdException w:name="heading 3" w:semiHidden="1" w:uiPriority="9" w:unhideWhenUsed="1" w:qFormat="1"/>
+    <w:lsdException w:name="heading 4" w:semiHidden="1" w:uiPriority="9" w:unhideWhenUsed="1" w:qFormat="1"/>
+    <w:lsdException w:name="heading 5" w:semiHidden="1" w:uiPriority="9" w:unhideWhenUsed="1" w:qFormat="1"/>
+    <w:lsdException w:name="heading 6" w:semiHidden="1" w:uiPriority="9" w:unhideWhenUsed="1" w:qFormat="1"/>
+    <w:lsdException w:name="heading 7" w:semiHidden="1" w:uiPriority="9" w:unhideWhenUsed="1" w:qFormat="1"/>
+    <w:lsdException w:name="heading 8" w:semiHidden="1" w:uiPriority="9" w:unhideWhenUsed="1" w:qFormat="1"/>
+    <w:lsdException w:name="heading 9" w:semiHidden="1" w:uiPriority="9" w:unhideWhenUsed="1" w:qFormat="1"/>
+    <w:lsdException w:name="index 1" w:semiHidden="1" w:unhideWhenUsed="1"/>
+    <w:lsdException w:name="index 2" w:semiHidden="1" w:unhideWhenUsed="1"/>
+    <w:lsdException w:name="index 3" w:semiHidden="1" w:unhideWhenUsed="1"/>
+    <w:lsdException w:name="index 4" w:semiHidden="1" w:unhideWhenUsed="1"/>
+    <w:lsdException w:name="index 5" w:semiHidden="1" w:unhideWhenUsed="1"/>
+    <w:lsdException w:name="index 6" w:semiHidden="1" w:unhideWhenUsed="1"/>
+    <w:lsdException w:name="index 7" w:semiHidden="1" w:unhideWhenUsed="1"/>
+    <w:lsdException w:name="index 8" w:semiHidden="1" w:unhideWhenUsed="1"/>
+    <w:lsdException w:name="index 9" w:semiHidden="1" w:unhideWhenUsed="1"/>
+    <w:lsdException w:name="toc 1" w:semiHidden="1" w:uiPriority="39" w:unhideWhenUsed="1"/>
+    <w:lsdException w:name="toc 2" w:semiHidden="1" w:uiPriority="39" w:unhideWhenUsed="1"/>
+    <w:lsdException w:name="toc 3" w:semiHidden="1" w:uiPriority="39" w:unhideWhenUsed="1"/>
+    <w:lsdException w:name="toc 4" w:semiHidden="1" w:uiPriority="39" w:unhideWhenUsed="1"/>
+    <w:lsdException w:name="toc 5" w:semiHidden="1" w:uiPriority="39" w:unhideWhenUsed="1"/>
+    <w:lsdException w:name="toc 6" w:semiHidden="1" w:uiPriority="39" w:unhideWhenUsed="1"/>
+    <w:lsdException w:name="toc 7" w:semiHidden="1" w:uiPriority="39" w:unhideWhenUsed="1"/>
+    <w:lsdException w:name="toc 8" w:semiHidden="1" w:uiPriority="39" w:unhideWhenUsed="1"/>
+    <w:lsdException w:name="toc 9" w:semiHidden="1" w:uiPriority="39" w:unhideWhenUsed="1"/>
+    <w:lsdException w:name="Normal Indent" w:semiHidden="1" w:unhideWhenUsed="1"/>
+    <w:lsdException w:name="footnote text" w:semiHidden="1" w:unhideWhenUsed="1"/>
+    <w:lsdException w:name="annotation text" w:semiHidden="1" w:unhideWhenUsed="1"/>
+    <w:lsdException w:name="header" w:semiHidden="1" w:unhideWhenUsed="1"/>
+    <w:lsdException w:name="footer" w:semiHidden="1" w:unhideWhenUsed="1"/>
+    <w:lsdException w:name="index heading" w:semiHidden="1" w:unhideWhenUsed="1"/>
+    <w:lsdException w:name="caption" w:semiHidden="1" w:uiPriority="35" w:unhideWhenUsed="1" w:qFormat="1"/>
+    <w:lsdException w:name="table of figures" w:semiHidden="1" w:unhideWhenUsed="1"/>
+    <w:lsdException w:name="envelope address" w:semiHidden="1" w:unhideWhenUsed="1"/>
+    <w:lsdException w:name="envelope return" w:semiHidden="1" w:unhideWhenUsed="1"/>
+    <w:lsdException w:name="footnote reference" w:semiHidden="1" w:unhideWhenUsed="1"/>
+    <w:lsdException w:name="annotation reference" w:semiHidden="1" w:unhideWhenUsed="1"/>
+    <w:lsdException w:name="line number" w:semiHidden="1" w:unhideWhenUsed="1"/>
+    <w:lsdException w:name="page number" w:semiHidden="1" w:unhideWhenUsed="1"/>
+    <w:lsdException w:name="endnote reference" w:semiHidden="1" w:unhideWhenUsed="1"/>
+    <w:lsdException w:name="endnote text" w:semiHidden="1" w:unhideWhenUsed="1"/>
+    <w:lsdException w:name="table of authorities" w:semiHidden="1" w:unhideWhenUsed="1"/>
+    <w:lsdException w:name="macro" w:semiHidden="1" w:unhideWhenUsed="1"/>
+    <w:lsdException w:name="toa heading" w:semiHidden="1" w:unhideWhenUsed="1"/>
+    <w:lsdException w:name="List" w:semiHidden="1" w:unhideWhenUsed="1"/>
+    <w:lsdException w:name="List Bullet" w:semiHidden="1" w:unhideWhenUsed="1"/>
+    <w:lsdException w:name="List Number" w:semiHidden="1" w:unhideWhenUsed="1"/>
+    <w:lsdException w:name="List 2" w:semiHidden="1" w:unhideWhenUsed="1"/>
+    <w:lsdException w:name="List 3" w:semiHidden="1" w:unhideWhenUsed="1"/>
+    <w:lsdException w:name="List 4" w:semiHidden="1" w:unhideWhenUsed="1"/>
+    <w:lsdException w:name="List 5" w:semiHidden="1" w:unhideWhenUsed="1"/>
+    <w:lsdException w:name="List Bullet 2" w:semiHidden="1" w:unhideWhenUsed="1"/>
+    <w:lsdException w:name="List Bullet 3" w:semiHidden="1" w:unhideWhenUsed="1"/>
+    <w:lsdException w:name="List Bullet 4" w:semiHidden="1" w:unhideWhenUsed="1"/>
+    <w:lsdException w:name="List Bullet 5" w:semiHidden="1" w:unhideWhenUsed="1"/>
+    <w:lsdException w:name="List Number 2" w:semiHidden="1" w:unhideWhenUsed="1"/>
+    <w:lsdException w:name="List Number 3" w:semiHidden="1" w:unhideWhenUsed="1"/>
+    <w:lsdException w:name="List Number 4" w:semiHidden="1" w:unhideWhenUsed="1"/>
+    <w:lsdException w:name="List Number 5" w:semiHidden="1" w:unhideWhenUsed="1"/>
+    <w:lsdException w:name="Title" w:uiPriority="10" w:qFormat="1"/>
+    <w:lsdException w:name="Closing" w:semiHidden="1" w:unhideWhenUsed="1"/>
+    <w:lsdException w:name="Signature" w:semiHidden="1" w:unhideWhenUsed="1"/>
+    <w:lsdException w:name="Default Paragraph Font" w:semiHidden="1" w:uiPriority="1" w:unhideWhenUsed="1"/>
+    <w:lsdException w:name="Body Text" w:semiHidden="1" w:unhideWhenUsed="1"/>
+    <w:lsdException w:name="Body Text Indent" w:semiHidden="1" w:unhideWhenUsed="1"/>
+    <w:lsdException w:name="List Continue" w:semiHidden="1" w:unhideWhenUsed="1"/>
+    <w:lsdException w:name="List Continue 2" w:semiHidden="1" w:unhideWhenUsed="1"/>
+    <w:lsdException w:name="List Continue 3" w:semiHidden="1" w:unhideWhenUsed="1"/>
+    <w:lsdException w:name="List Continue 4" w:semiHidden="1" w:unhideWhenUsed="1"/>
+    <w:lsdException w:name="List Continue 5" w:semiHidden="1" w:unhideWhenUsed="1"/>
+    <w:lsdException w:name="Message Header" w:semiHidden="1" w:unhideWhenUsed="1"/>
+    <w:lsdException w:name="Subtitle" w:uiPriority="11" w:qFormat="1"/>
+    <w:lsdException w:name="Salutation" w:semiHidden="1" w:unhideWhenUsed="1"/>
+    <w:lsdException w:name="Date" w:semiHidden="1" w:unhideWhenUsed="1"/>
+    <w:lsdException w:name="Body Text First Indent" w:semiHidden="1" w:unhideWhenUsed="1"/>
+    <w:lsdException w:name="Body Text First Indent 2" w:semiHidden="1" w:unhideWhenUsed="1"/>
+    <w:lsdException w:name="Note Heading" w:semiHidden="1" w:unhideWhenUsed="1"/>
+    <w:lsdException w:name="Body Text 2" w:semiHidden="1" w:unhideWhenUsed="1"/>
+    <w:lsdException w:name="Body Text 3" w:semiHidden="1" w:unhideWhenUsed="1"/>
+    <w:lsdException w:name="Body Text Indent 2" w:semiHidden="1" w:unhideWhenUsed="1"/>
+    <w:lsdException w:name="Body Text Indent 3" w:semiHidden="1" w:unhideWhenUsed="1"/>
+    <w:lsdException w:name="Block Text" w:semiHidden="1" w:unhideWhenUsed="1"/>
+    <w:lsdException w:name="Hyperlink" w:semiHidden="1" w:unhideWhenUsed="1"/>
+    <w:lsdException w:name="FollowedHyperlink" w:semiHidden="1" w:unhideWhenUsed="1"/>
+    <w:lsdException w:name="Strong" w:uiPriority="22" w:qFormat="1"/>
+    <w:lsdException w:name="Emphasis" w:uiPriority="20" w:qFormat="1"/>
+    <w:lsdException w:name="Document Map" w:semiHidden="1" w:unhideWhenUsed="1"/>
+    <w:lsdException w:name="Plain Text" w:semiHidden="1" w:unhideWhenUsed="1"/>
+    <w:lsdException w:name="E-mail Signature" w:semiHidden="1" w:unhideWhenUsed="1"/>
+    <w:lsdException w:name="HTML Top of Form" w:semiHidden="1" w:unhideWhenUsed="1"/>
+    <w:lsdException w:name="HTML Bottom of Form" w:semiHidden="1" w:unhideWhenUsed="1"/>
+    <w:lsdException w:name="Normal (Web)" w:semiHidden="1" w:unhideWhenUsed="1"/>
+    <w:lsdException w:name="HTML Acronym" w:semiHidden="1" w:unhideWhenUsed="1"/>
+    <w:lsdException w:name="HTML Address" w:semiHidden="1" w:unhideWhenUsed="1"/>
+    <w:lsdException w:name="HTML Cite" w:semiHidden="1" w:unhideWhenUsed="1"/>
+    <w:lsdException w:name="HTML Code" w:semiHidden="1" w:unhideWhenUsed="1"/>
+    <w:lsdException w:name="HTML Definition" w:semiHidden="1" w:unhideWhenUsed="1"/>
+    <w:lsdException w:name="HTML Keyboard" w:semiHidden="1" w:unhideWhenUsed="1"/>
+    <w:lsdException w:name="HTML Preformatted" w:semiHidden="1" w:unhideWhenUsed="1"/>
+    <w:lsdException w:name="HTML Sample" w:semiHidden="1" w:unhideWhenUsed="1"/>
+    <w:lsdException w:name="HTML Typewriter" w:semiHidden="1" w:unhideWhenUsed="1"/>
+    <w:lsdException w:name="HTML Variable" w:semiHidden="1" w:unhideWhenUsed="1"/>
+    <w:lsdException w:name="Normal Table" w:semiHidden="1" w:unhideWhenUsed="1"/>
+    <w:lsdException w:name="annotation subject" w:semiHidden="1" w:unhideWhenUsed="1"/>
+    <w:lsdException w:name="No List" w:semiHidden="1" w:unhideWhenUsed="1"/>
+    <w:lsdException w:name="Outline List 1" w:semiHidden="1" w:unhideWhenUsed="1"/>
+    <w:lsdException w:name="Outline List 2" w:semiHidden="1" w:unhideWhenUsed="1"/>
+    <w:lsdException w:name="Outline List 3" w:semiHidden="1" w:unhideWhenUsed="1"/>
+    <w:lsdException w:name="Table Simple 1" w:semiHidden="1" w:unhideWhenUsed="1"/>
+    <w:lsdException w:name="Table Simple 2" w:semiHidden="1" w:unhideWhenUsed="1"/>
+    <w:lsdException w:name="Table Simple 3" w:semiHidden="1" w:unhideWhenUsed="1"/>
+    <w:lsdException w:name="Table Classic 1" w:semiHidden="1" w:unhideWhenUsed="1"/>
+    <w:lsdException w:name="Table Classic 2" w:semiHidden="1" w:unhideWhenUsed="1"/>
+    <w:lsdException w:name="Table Classic 3" w:semiHidden="1" w:unhideWhenUsed="1"/>
+    <w:lsdException w:name="Table Classic 4" w:semiHidden="1" w:unhideWhenUsed="1"/>
+    <w:lsdException w:name="Table Colorful 1" w:semiHidden="1" w:unhideWhenUsed="1"/>
+    <w:lsdException w:name="Table Colorful 2" w:semiHidden="1" w:unhideWhenUsed="1"/>
+    <w:lsdException w:name="Table Colorful 3" w:semiHidden="1" w:unhideWhenUsed="1"/>
+    <w:lsdException w:name="Table Columns 1" w:semiHidden="1" w:unhideWhenUsed="1"/>
+    <w:lsdException w:name="Table Columns 2" w:semiHidden="1" w:unhideWhenUsed="1"/>
+    <w:lsdException w:name="Table Columns 3" w:semiHidden="1" w:unhideWhenUsed="1"/>
+    <w:lsdException w:name="Table Columns 4" w:semiHidden="1" w:unhideWhenUsed="1"/>
+    <w:lsdException w:name="Table Columns 5" w:semiHidden="1" w:unhideWhenUsed="1"/>
+    <w:lsdException w:name="Table Grid 1" w:semiHidden="1" w:unhideWhenUsed="1"/>
+    <w:lsdException w:name="Table Grid 2" w:semiHidden="1" w:unhideWhenUsed="1"/>
+    <w:lsdException w:name="Table Grid 3" w:semiHidden="1" w:unhideWhenUsed="1"/>
+    <w:lsdException w:name="Table Grid 4" w:semiHidden="1" w:unhideWhenUsed="1"/>
+    <w:lsdException w:name="Table Grid 5" w:semiHidden="1" w:unhideWhenUsed="1"/>
+    <w:lsdException w:name="Table Grid 6" w:semiHidden="1" w:unhideWhenUsed="1"/>
+    <w:lsdException w:name="Table Grid 7" w:semiHidden="1" w:unhideWhenUsed="1"/>
+    <w:lsdException w:name="Table Grid 8" w:semiHidden="1" w:unhideWhenUsed="1"/>
+    <w:lsdException w:name="Table List 1" w:semiHidden="1" w:unhideWhenUsed="1"/>
+    <w:lsdException w:name="Table List 2" w:semiHidden="1" w:unhideWhenUsed="1"/>
+    <w:lsdException w:name="Table List 3" w:semiHidden="1" w:unhideWhenUsed="1"/>
+    <w:lsdException w:name="Table List 4" w:semiHidden="1" w:unhideWhenUsed="1"/>
+    <w:lsdException w:name="Table List 5" w:semiHidden="1" w:unhideWhenUsed="1"/>
+    <w:lsdException w:name="Table List 6" w:semiHidden="1" w:unhideWhenUsed="1"/>
+    <w:lsdException w:name="Table List 7" w:semiHidden="1" w:unhideWhenUsed="1"/>
+    <w:lsdException w:name="Table List 8" w:semiHidden="1" w:unhideWhenUsed="1"/>
+    <w:lsdException w:name="Table 3D effects 1" w:semiHidden="1" w:unhideWhenUsed="1"/>
+    <w:lsdException w:name="Table 3D effects 2" w:semiHidden="1" w:unhideWhenUsed="1"/>
+    <w:lsdException w:name="Table 3D effects 3" w:semiHidden="1" w:unhideWhenUsed="1"/>
+    <w:lsdException w:name="Table Contemporary" w:semiHidden="1" w:unhideWhenUsed="1"/>
+    <w:lsdException w:name="Table Elegant" w:semiHidden="1" w:unhideWhenUsed="1"/>
+    <w:lsdException w:name="Table Professional" w:semiHidden="1" w:unhideWhenUsed="1"/>
+    <w:lsdException w:name="Table Subtle 1" w:semiHidden="1" w:unhideWhenUsed="1"/>
+    <w:lsdException w:name="Table Subtle 2" w:semiHidden="1" w:unhideWhenUsed="1"/>
+    <w:lsdException w:name="Table Web 1" w:semiHidden="1" w:unhideWhenUsed="1"/>
+    <w:lsdException w:name="Table Web 2" w:semiHidden="1" w:unhideWhenUsed="1"/>
+    <w:lsdException w:name="Table Web 3" w:semiHidden="1" w:unhideWhenUsed="1"/>
+    <w:lsdException w:name="Balloon Text" w:semiHidden="1" w:unhideWhenUsed="1"/>
+    <w:lsdException w:name="Table Grid" w:uiPriority="59"/>
+    <w:lsdException w:name="Table Theme" w:semiHidden="1" w:unhideWhenUsed="1"/>
+    <w:lsdException w:name="Placeholder Text" w:semiHidden="1"/>
+    <w:lsdException w:name="No Spacing" w:uiPriority="1" w:qFormat="1"/>
+    <w:lsdException w:name="Light Shading" w:uiPriority="60"/>
+    <w:lsdException w:name="Light List" w:uiPriority="61"/>
+    <w:lsdException w:name="Light Grid" w:uiPriority="62"/>
+    <w:lsdException w:name="Medium Shading 1" w:uiPriority="63"/>
+    <w:lsdException w:name="Medium Shading 2" w:uiPriority="64"/>
+    <w:lsdException w:name="Medium List 1" w:uiPriority="65"/>
+    <w:lsdException w:name="Medium List 2" w:uiPriority="66"/>
+    <w:lsdException w:name="Medium Grid 1" w:uiPriority="67"/>
+    <w:lsdException w:name="Medium Grid 2" w:uiPriority="68"/>
+    <w:lsdException w:name="Medium Grid 3" w:uiPriority="69"/>
+    <w:lsdException w:name="Dark List" w:uiPriority="70"/>
+    <w:lsdException w:name="Colorful Shading" w:uiPriority="71"/>
+    <w:lsdException w:name="Colorful List" w:uiPriority="72"/>
+    <w:lsdException w:name="Colorful Grid" w:uiPriority="73"/>
+    <w:lsdException w:name="Light Shading Accent 1" w:uiPriority="60"/>
+    <w:lsdException w:name="Light List Accent 1" w:uiPriority="61"/>
+    <w:lsdException w:name="Light Grid Accent 1" w:uiPriority="62"/>
+    <w:lsdException w:name="Medium Shading 1 Accent 1" w:uiPriority="63"/>
+    <w:lsdException w:name="Medium Shading 2 Accent 1" w:uiPriority="64"/>
+    <w:lsdException w:name="Medium List 1 Accent 1" w:uiPriority="65"/>
+    <w:lsdException w:name="Revision" w:semiHidden="1"/>
+    <w:lsdException w:name="List Paragraph" w:uiPriority="34" w:qFormat="1"/>
+    <w:lsdException w:name="Quote" w:uiPriority="29" w:qFormat="1"/>
+    <w:lsdException w:name="Intense Quote" w:uiPriority="30" w:qFormat="1"/>
+    <w:lsdException w:name="Medium List 2 Accent 1" w:uiPriority="66"/>
+    <w:lsdException w:name="Medium Grid 1 Accent 1" w:uiPriority="67"/>
+    <w:lsdException w:name="Medium Grid 2 Accent 1" w:uiPriority="68"/>
+    <w:lsdException w:name="Medium Grid 3 Accent 1" w:uiPriority="69"/>
+    <w:lsdException w:name="Dark List Accent 1" w:uiPriority="70"/>
+    <w:lsdException w:name="Colorful Shading Accent 1" w:uiPriority="71"/>
+    <w:lsdException w:name="Colorful List Accent 1" w:uiPriority="72"/>
+    <w:lsdException w:name="Colorful Grid Accent 1" w:uiPriority="73"/>
+    <w:lsdException w:name="Light Shading Accent 2" w:uiPriority="60"/>
+    <w:lsdException w:name="Light List Accent 2" w:uiPriority="61"/>
+    <w:lsdException w:name="Light Grid Accent 2" w:uiPriority="62"/>
+    <w:lsdException w:name="Medium Shading 1 Accent 2" w:uiPriority="63"/>
+    <w:lsdException w:name="Medium Shading 2 Accent 2" w:uiPriority="64"/>
+    <w:lsdException w:name="Medium List 1 Accent 2" w:uiPriority="65"/>
+    <w:lsdException w:name="Medium List 2 Accent 2" w:uiPriority="66"/>
+    <w:lsdException w:name="Medium Grid 1 Accent 2" w:uiPriority="67"/>
+    <w:lsdException w:name="Medium Grid 2 Accent 2" w:uiPriority="68"/>
+    <w:lsdException w:name="Medium Grid 3 Accent 2" w:uiPriority="69"/>
+    <w:lsdException w:name="Dark List Accent 2" w:uiPriority="70"/>
+    <w:lsdException w:name="Colorful Shading Accent 2" w:uiPriority="71"/>
+    <w:lsdException w:name="Colorful List Accent 2" w:uiPriority="72"/>
+    <w:lsdException w:name="Colorful Grid Accent 2" w:uiPriority="73"/>
+    <w:lsdException w:name="Light Shading Accent 3" w:uiPriority="60"/>
+    <w:lsdException w:name="Light List Accent 3" w:uiPriority="61"/>
+    <w:lsdException w:name="Light Grid Accent 3" w:uiPriority="62"/>
+    <w:lsdException w:name="Medium Shading 1 Accent 3" w:uiPriority="63"/>
+    <w:lsdException w:name="Medium Shading 2 Accent 3" w:uiPriority="64"/>
+    <w:lsdException w:name="Medium List 1 Accent 3" w:uiPriority="65"/>
+    <w:lsdException w:name="Medium List 2 Accent 3" w:uiPriority="66"/>
+    <w:lsdException w:name="Medium Grid 1 Accent 3" w:uiPriority="67"/>
+    <w:lsdException w:name="Medium Grid 2 Accent 3" w:uiPriority="68"/>
+    <w:lsdException w:name="Medium Grid 3 Accent 3" w:uiPriority="69"/>
+    <w:lsdException w:name="Dark List Accent 3" w:uiPriority="70"/>
+    <w:lsdException w:name="Colorful Shading Accent 3" w:uiPriority="71"/>
+    <w:lsdException w:name="Colorful List Accent 3" w:uiPriority="72"/>
+    <w:lsdException w:name="Colorful Grid Accent 3" w:uiPriority="73"/>
+    <w:lsdException w:name="Light Shading Accent 4" w:uiPriority="60"/>
+    <w:lsdException w:name="Light List Accent 4" w:uiPriority="61"/>
+    <w:lsdException w:name="Light Grid Accent 4" w:uiPriority="62"/>
+    <w:lsdException w:name="Medium Shading 1 Accent 4" w:uiPriority="63"/>
+    <w:lsdException w:name="Medium Shading 2 Accent 4" w:uiPriority="64"/>
+    <w:lsdException w:name="Medium List 1 Accent 4" w:uiPriority="65"/>
+    <w:lsdException w:name="Medium List 2 Accent 4" w:uiPriority="66"/>
+    <w:lsdException w:name="Medium Grid 1 Accent 4" w:uiPriority="67"/>
+    <w:lsdException w:name="Medium Grid 2 Accent 4" w:uiPriority="68"/>
+    <w:lsdException w:name="Medium Grid 3 Accent 4" w:uiPriority="69"/>
+    <w:lsdException w:name="Dark List Accent 4" w:uiPriority="70"/>
+    <w:lsdException w:name="Colorful Shading Accent 4" w:uiPriority="71"/>
+    <w:lsdException w:name="Colorful List Accent 4" w:uiPriority="72"/>
+    <w:lsdException w:name="Colorful Grid Accent 4" w:uiPriority="73"/>
+    <w:lsdException w:name="Light Shading Accent 5" w:uiPriority="60"/>
+    <w:lsdException w:name="Light List Accent 5" w:uiPriority="61"/>
+    <w:lsdException w:name="Light Grid Accent 5" w:uiPriority="62"/>
+    <w:lsdException w:name="Medium Shading 1 Accent 5" w:uiPriority="63"/>
+    <w:lsdException w:name="Medium Shading 2 Accent 5" w:uiPriority="64"/>
+    <w:lsdException w:name="Medium List 1 Accent 5" w:uiPriority="65"/>
+    <w:lsdException w:name="Medium List 2 Accent 5" w:uiPriority="66"/>
+    <w:lsdException w:name="Medium Grid 1 Accent 5" w:uiPriority="67"/>
+    <w:lsdException w:name="Medium Grid 2 Accent 5" w:uiPriority="68"/>
+    <w:lsdException w:name="Medium Grid 3 Accent 5" w:uiPriority="69"/>
+    <w:lsdException w:name="Dark List Accent 5" w:uiPriority="70"/>
+    <w:lsdException w:name="Colorful Shading Accent 5" w:uiPriority="71"/>
+    <w:lsdException w:name="Colorful List Accent 5" w:uiPriority="72"/>
+    <w:lsdException w:name="Colorful Grid Accent 5" w:uiPriority="73"/>
+    <w:lsdException w:name="Light Shading Accent 6" w:uiPriority="60"/>
+    <w:lsdException w:name="Light List Accent 6" w:uiPriority="61"/>
+    <w:lsdException w:name="Light Grid Accent 6" w:uiPriority="62"/>
+    <w:lsdException w:name="Medium Shading 1 Accent 6" w:uiPriority="63"/>
+    <w:lsdException w:name="Medium Shading 2 Accent 6" w:uiPriority="64"/>
+    <w:lsdException w:name="Medium List 1 Accent 6" w:uiPriority="65"/>
+    <w:lsdException w:name="Medium List 2 Accent 6" w:uiPriority="66"/>
+    <w:lsdException w:name="Medium Grid 1 Accent 6" w:uiPriority="67"/>
+    <w:lsdException w:name="Medium Grid 2 Accent 6" w:uiPriority="68"/>
+    <w:lsdException w:name="Medium Grid 3 Accent 6" w:uiPriority="69"/>
+    <w:lsdException w:name="Dark List Accent 6" w:uiPriority="70"/>
+    <w:lsdException w:name="Colorful Shading Accent 6" w:uiPriority="71"/>
+    <w:lsdException w:name="Colorful List Accent 6" w:uiPriority="72"/>
+    <w:lsdException w:name="Colorful Grid Accent 6" w:uiPriority="73"/>
+    <w:lsdException w:name="Subtle Emphasis" w:uiPriority="19" w:qFormat="1"/>
+    <w:lsdException w:name="Intense Emphasis" w:uiPriority="21" w:qFormat="1"/>
+    <w:lsdException w:name="Subtle Reference" w:uiPriority="31" w:qFormat="1"/>
+    <w:lsdException w:name="Intense Reference" w:uiPriority="32" w:qFormat="1"/>
+    <w:lsdException w:name="Book Title" w:uiPriority="33" w:qFormat="1"/>
+    <w:lsdException w:name="Bibliography" w:semiHidden="1" w:uiPriority="37" w:unhideWhenUsed="1"/>
+    <w:lsdException w:name="TOC Heading" w:semiHidden="1" w:uiPriority="39" w:unhideWhenUsed="1" w:qFormat="1"/>
+    <w:lsdException w:name="Plain Table 1" w:uiPriority="41"/>
+    <w:lsdException w:name="Plain Table 2" w:uiPriority="42"/>
+    <w:lsdException w:name="Plain Table 3" w:uiPriority="43"/>
+    <w:lsdException w:name="Plain Table 4" w:uiPriority="44"/>
+    <w:lsdException w:name="Plain Table 5" w:uiPriority="45"/>
+    <w:lsdException w:name="Grid Table Light" w:uiPriority="40"/>
+    <w:lsdException w:name="Grid Table 1 Light" w:uiPriority="46"/>
+    <w:lsdException w:name="Grid Table 2" w:uiPriority="47"/>
+    <w:lsdException w:name="Grid Table 3" w:uiPriority="48"/>
+    <w:lsdException w:name="Grid Table 4" w:uiPriority="49"/>
+    <w:lsdException w:name="Grid Table 5 Dark" w:uiPriority="50"/>
+    <w:lsdException w:name="Grid Table 6 Colorful" w:uiPriority="51"/>
+    <w:lsdException w:name="Grid Table 7 Colorful" w:uiPriority="52"/>
+    <w:lsdException w:name="Grid Table 1 Light Accent 1" w:uiPriority="46"/>
+    <w:lsdException w:name="Grid Table 2 Accent 1" w:uiPriority="47"/>
+    <w:lsdException w:name="Grid Table 3 Accent 1" w:uiPriority="48"/>
+    <w:lsdException w:name="Grid Table 4 Accent 1" w:uiPriority="49"/>
+    <w:lsdException w:name="Grid Table 5 Dark Accent 1" w:uiPriority="50"/>
+    <w:lsdException w:name="Grid Table 6 Colorful Accent 1" w:uiPriority="51"/>
+    <w:lsdException w:name="Grid Table 7 Colorful Accent 1" w:uiPriority="52"/>
+    <w:lsdException w:name="Grid Table 1 Light Accent 2" w:uiPriority="46"/>
+    <w:lsdException w:name="Grid Table 2 Accent 2" w:uiPriority="47"/>
+    <w:lsdException w:name="Grid Table 3 Accent 2" w:uiPriority="48"/>
+    <w:lsdException w:name="Grid Table 4 Accent 2" w:uiPriority="49"/>
+    <w:lsdException w:name="Grid Table 5 Dark Accent 2" w:uiPriority="50"/>
+    <w:lsdException w:name="Grid Table 6 Colorful Accent 2" w:uiPriority="51"/>
+    <w:lsdException w:name="Grid Table 7 Colorful Accent 2" w:uiPriority="52"/>
+    <w:lsdException w:name="Grid Table 1 Light Accent 3" w:uiPriority="46"/>
+    <w:lsdException w:name="Grid Table 2 Accent 3" w:uiPriority="47"/>
+    <w:lsdException w:name="Grid Table 3 Accent 3" w:uiPriority="48"/>
+    <w:lsdException w:name="Grid Table 4 Accent 3" w:uiPriority="49"/>
+    <w:lsdException w:name="Grid Table 5 Dark Accent 3" w:uiPriority="50"/>
+    <w:lsdException w:name="Grid Table 6 Colorful Accent 3" w:uiPriority="51"/>
+    <w:lsdException w:name="Grid Table 7 Colorful Accent 3" w:uiPriority="52"/>
+    <w:lsdException w:name="Grid Table 1 Light Accent 4" w:uiPriority="46"/>
+    <w:lsdException w:name="Grid Table 2 Accent 4" w:uiPriority="47"/>
+    <w:lsdException w:name="Grid Table 3 Accent 4" w:uiPriority="48"/>
+    <w:lsdException w:name="Grid Table 4 Accent 4" w:uiPriority="49"/>
+    <w:lsdException w:name="Grid Table 5 Dark Accent 4" w:uiPriority="50"/>
+    <w:lsdException w:name="Grid Table 6 Colorful Accent 4" w:uiPriority="51"/>
+    <w:lsdException w:name="Grid Table 7 Colorful Accent 4" w:uiPriority="52"/>
+    <w:lsdException w:name="Grid Table 1 Light Accent 5" w:uiPriority="46"/>
+    <w:lsdException w:name="Grid Table 2 Accent 5" w:uiPriority="47"/>
+    <w:lsdException w:name="Grid Table 3 Accent 5" w:uiPriority="48"/>
+    <w:lsdException w:name="Grid Table 4 Accent 5" w:uiPriority="49"/>
+    <w:lsdException w:name="Grid Table 5 Dark Accent 5" w:uiPriority="50"/>
+    <w:lsdException w:name="Grid Table 6 Colorful Accent 5" w:uiPriority="51"/>
+    <w:lsdException w:name="Grid Table 7 Colorful Accent 5" w:uiPriority="52"/>
+    <w:lsdException w:name="Grid Table 1 Light Accent 6" w:uiPriority="46"/>
+    <w:lsdException w:name="Grid Table 2 Accent 6" w:uiPriority="47"/>
+    <w:lsdException w:name="Grid Table 3 Accent 6" w:uiPriority="48"/>
+    <w:lsdException w:name="Grid Table 4 Accent 6" w:uiPriority="49"/>
+    <w:lsdException w:name="Grid Table 5 Dark Accent 6" w:uiPriority="50"/>
+    <w:lsdException w:name="Grid Table 6 Colorful Accent 6" w:uiPriority="51"/>
+    <w:lsdException w:name="Grid Table 7 Colorful Accent 6" w:uiPriority="52"/>
+    <w:lsdException w:name="List Table 1 Light" w:uiPriority="46"/>
+    <w:lsdException w:name="List Table 2" w:uiPriority="47"/>
+    <w:lsdException w:name="List Table 3" w:uiPriority="48"/>
+    <w:lsdException w:name="List Table 4" w:uiPriority="49"/>
+    <w:lsdException w:name="List Table 5 Dark" w:uiPriority="50"/>
+    <w:lsdException w:name="List Table 6 Colorful" w:uiPriority="51"/>
+    <w:lsdException w:name="List Table 7 Colorful" w:uiPriority="52"/>
+    <w:lsdException w:name="List Table 1 Light Accent 1" w:uiPriority="46"/>
+    <w:lsdException w:name="List Table 2 Accent 1" w:uiPriority="47"/>
+    <w:lsdException w:name="List Table 3 Accent 1" w:uiPriority="48"/>
+    <w:lsdException w:name="List Table 4 Accent 1" w:uiPriority="49"/>
+    <w:lsdException w:name="List Table 5 Dark Accent 1" w:uiPriority="50"/>
+    <w:lsdException w:name="List Table 6 Colorful Accent 1" w:uiPriority="51"/>
+    <w:lsdException w:name="List Table 7 Colorful Accent 1" w:uiPriority="52"/>
+    <w:lsdException w:name="List Table 1 Light Accent 2" w:uiPriority="46"/>
+    <w:lsdException w:name="List Table 2 Accent 2" w:uiPriority="47"/>
+    <w:lsdException w:name="List Table 3 Accent 2" w:uiPriority="48"/>
+    <w:lsdException w:name="List Table 4 Accent 2" w:uiPriority="49"/>
+    <w:lsdException w:name="List Table 5 Dark Accent 2" w:uiPriority="50"/>
+    <w:lsdException w:name="List Table 6 Colorful Accent 2" w:uiPriority="51"/>
+    <w:lsdException w:name="List Table 7 Colorful Accent 2" w:uiPriority="52"/>
+    <w:lsdException w:name="List Table 1 Light Accent 3" w:uiPriority="46"/>
+    <w:lsdException w:name="List Table 2 Accent 3" w:uiPriority="47"/>
+    <w:lsdException w:name="List Table 3 Accent 3" w:uiPriority="48"/>
+    <w:lsdException w:name="List Table 4 Accent 3" w:uiPriority="49"/>
+    <w:lsdException w:name="List Table 5 Dark Accent 3" w:uiPriority="50"/>
+    <w:lsdException w:name="List Table 6 Colorful Accent 3" w:uiPriority="51"/>
+    <w:lsdException w:name="List Table 7 Colorful Accent 3" w:uiPriority="52"/>
+    <w:lsdException w:name="List Table 1 Light Accent 4" w:uiPriority="46"/>
+    <w:lsdException w:name="List Table 2 Accent 4" w:uiPriority="47"/>
+    <w:lsdException w:name="List Table 3 Accent 4" w:uiPriority="48"/>
+    <w:lsdException w:name="List Table 4 Accent 4" w:uiPriority="49"/>
+    <w:lsdException w:name="List Table 5 Dark Accent 4" w:uiPriority="50"/>
+    <w:lsdException w:name="List Table 6 Colorful Accent 4" w:uiPriority="51"/>
+    <w:lsdException w:name="List Table 7 Colorful Accent 4" w:uiPriority="52"/>
+    <w:lsdException w:name="List Table 1 Light Accent 5" w:uiPriority="46"/>
+    <w:lsdException w:name="List Table 2 Accent 5" w:uiPriority="47"/>
+    <w:lsdException w:name="List Table 3 Accent 5" w:uiPriority="48"/>
+    <w:lsdException w:name="List Table 4 Accent 5" w:uiPriority="49"/>
+    <w:lsdException w:name="List Table 5 Dark Accent 5" w:uiPriority="50"/>
+    <w:lsdException w:name="List Table 6 Colorful Accent 5" w:uiPriority="51"/>
+    <w:lsdException w:name="List Table 7 Colorful Accent 5" w:uiPriority="52"/>
+    <w:lsdException w:name="List Table 1 Light Accent 6" w:uiPriority="46"/>
+    <w:lsdException w:name="List Table 2 Accent 6" w:uiPriority="47"/>
+    <w:lsdException w:name="List Table 3 Accent 6" w:uiPriority="48"/>
+    <w:lsdException w:name="List Table 4 Accent 6" w:uiPriority="49"/>
+    <w:lsdException w:name="List Table 5 Dark Accent 6" w:uiPriority="50"/>
+    <w:lsdException w:name="List Table 6 Colorful Accent 6" w:uiPriority="51"/>
+    <w:lsdException w:name="List Table 7 Colorful Accent 6" w:uiPriority="52"/>
   </w:latentStyles>
   <w:style w:type="paragraph" w:default="1" w:styleId="Normal">
     <w:name w:val="Normal"/>

</xml_diff>

<commit_message>
Maj doc cas accès non authentifié et pas de photo/diffusion interdite
</commit_message>
<xml_diff>
--- a/doc/userphoto_spec.docx
+++ b/doc/userphoto_spec.docx
@@ -1,6 +1,6 @@
 
 <file path=word/document.xml><?xml version="1.0" encoding="utf-8"?>
-<w:document xmlns:wpc="http://schemas.microsoft.com/office/word/2010/wordprocessingCanvas" xmlns:mc="http://schemas.openxmlformats.org/markup-compatibility/2006" xmlns:o="urn:schemas-microsoft-com:office:office" xmlns:r="http://schemas.openxmlformats.org/officeDocument/2006/relationships" xmlns:m="http://schemas.openxmlformats.org/officeDocument/2006/math" xmlns:v="urn:schemas-microsoft-com:vml" xmlns:wp14="http://schemas.microsoft.com/office/word/2010/wordprocessingDrawing" xmlns:wp="http://schemas.openxmlformats.org/drawingml/2006/wordprocessingDrawing" xmlns:w10="urn:schemas-microsoft-com:office:word" xmlns:w="http://schemas.openxmlformats.org/wordprocessingml/2006/main" xmlns:w14="http://schemas.microsoft.com/office/word/2010/wordml" xmlns:w15="http://schemas.microsoft.com/office/word/2012/wordml" xmlns:wpg="http://schemas.microsoft.com/office/word/2010/wordprocessingGroup" xmlns:wpi="http://schemas.microsoft.com/office/word/2010/wordprocessingInk" xmlns:wne="http://schemas.microsoft.com/office/word/2006/wordml" xmlns:wps="http://schemas.microsoft.com/office/word/2010/wordprocessingShape" mc:Ignorable="w14 w15 wp14">
+<w:document xmlns:wpc="http://schemas.microsoft.com/office/word/2010/wordprocessingCanvas" xmlns:cx="http://schemas.microsoft.com/office/drawing/2014/chartex" xmlns:cx1="http://schemas.microsoft.com/office/drawing/2015/9/8/chartex" xmlns:cx2="http://schemas.microsoft.com/office/drawing/2015/10/21/chartex" xmlns:cx3="http://schemas.microsoft.com/office/drawing/2016/5/9/chartex" xmlns:cx4="http://schemas.microsoft.com/office/drawing/2016/5/10/chartex" xmlns:cx5="http://schemas.microsoft.com/office/drawing/2016/5/11/chartex" xmlns:cx6="http://schemas.microsoft.com/office/drawing/2016/5/12/chartex" xmlns:cx7="http://schemas.microsoft.com/office/drawing/2016/5/13/chartex" xmlns:cx8="http://schemas.microsoft.com/office/drawing/2016/5/14/chartex" xmlns:mc="http://schemas.openxmlformats.org/markup-compatibility/2006" xmlns:aink="http://schemas.microsoft.com/office/drawing/2016/ink" xmlns:am3d="http://schemas.microsoft.com/office/drawing/2017/model3d" xmlns:o="urn:schemas-microsoft-com:office:office" xmlns:r="http://schemas.openxmlformats.org/officeDocument/2006/relationships" xmlns:m="http://schemas.openxmlformats.org/officeDocument/2006/math" xmlns:v="urn:schemas-microsoft-com:vml" xmlns:wp14="http://schemas.microsoft.com/office/word/2010/wordprocessingDrawing" xmlns:wp="http://schemas.openxmlformats.org/drawingml/2006/wordprocessingDrawing" xmlns:w10="urn:schemas-microsoft-com:office:word" xmlns:w="http://schemas.openxmlformats.org/wordprocessingml/2006/main" xmlns:w14="http://schemas.microsoft.com/office/word/2010/wordml" xmlns:w15="http://schemas.microsoft.com/office/word/2012/wordml" xmlns:w16cid="http://schemas.microsoft.com/office/word/2016/wordml/cid" xmlns:w16se="http://schemas.microsoft.com/office/word/2015/wordml/symex" xmlns:wpg="http://schemas.microsoft.com/office/word/2010/wordprocessingGroup" xmlns:wpi="http://schemas.microsoft.com/office/word/2010/wordprocessingInk" xmlns:wne="http://schemas.microsoft.com/office/word/2006/wordml" xmlns:wps="http://schemas.microsoft.com/office/word/2010/wordprocessingShape" mc:Ignorable="w14 w15 w16se w16cid wp14">
   <w:body>
     <w:p>
       <w:pPr>
@@ -152,18 +152,8 @@
           <w:sz w:val="24"/>
           <w:szCs w:val="24"/>
         </w:rPr>
-        <w:t xml:space="preserve">e </w:t>
-      </w:r>
-      <w:proofErr w:type="spellStart"/>
-      <w:r>
-        <w:rPr>
-          <w:rFonts w:ascii="Arial" w:hAnsi="Arial" w:cs="Arial"/>
-          <w:sz w:val="24"/>
-          <w:szCs w:val="24"/>
-        </w:rPr>
-        <w:t>prod</w:t>
-      </w:r>
-      <w:proofErr w:type="spellEnd"/>
+        <w:t>e prod</w:t>
+      </w:r>
     </w:p>
     <w:p>
       <w:pPr>
@@ -258,18 +248,8 @@
           <w:sz w:val="24"/>
           <w:szCs w:val="24"/>
         </w:rPr>
-        <w:t xml:space="preserve">); si on ne passe pas ce paramètre =&gt; LDAP de </w:t>
-      </w:r>
-      <w:proofErr w:type="spellStart"/>
-      <w:r>
-        <w:rPr>
-          <w:rFonts w:ascii="Arial" w:hAnsi="Arial" w:cs="Arial"/>
-          <w:sz w:val="24"/>
-          <w:szCs w:val="24"/>
-        </w:rPr>
-        <w:t>prod</w:t>
-      </w:r>
-      <w:proofErr w:type="spellEnd"/>
+        <w:t>); si on ne passe pas ce paramètre =&gt; LDAP de prod</w:t>
+      </w:r>
     </w:p>
     <w:p>
       <w:pPr>
@@ -439,7 +419,6 @@
           <w:szCs w:val="24"/>
         </w:rPr>
       </w:pPr>
-      <w:proofErr w:type="spellStart"/>
       <w:r>
         <w:rPr>
           <w:rFonts w:ascii="Arial" w:hAnsi="Arial" w:cs="Arial"/>
@@ -456,7 +435,6 @@
         </w:rPr>
         <w:t>s</w:t>
       </w:r>
-      <w:proofErr w:type="spellEnd"/>
       <w:r>
         <w:rPr>
           <w:rFonts w:ascii="Arial" w:hAnsi="Arial" w:cs="Arial"/>
@@ -501,25 +479,7 @@
           <w:sz w:val="24"/>
           <w:szCs w:val="24"/>
         </w:rPr>
-        <w:t xml:space="preserve"> (en </w:t>
-      </w:r>
-      <w:proofErr w:type="spellStart"/>
-      <w:r>
-        <w:rPr>
-          <w:rFonts w:ascii="Arial" w:hAnsi="Arial" w:cs="Arial"/>
-          <w:sz w:val="24"/>
-          <w:szCs w:val="24"/>
-        </w:rPr>
-        <w:t>prod</w:t>
-      </w:r>
-      <w:proofErr w:type="spellEnd"/>
-      <w:r>
-        <w:rPr>
-          <w:rFonts w:ascii="Arial" w:hAnsi="Arial" w:cs="Arial"/>
-          <w:sz w:val="24"/>
-          <w:szCs w:val="24"/>
-        </w:rPr>
-        <w:t xml:space="preserve">) et </w:t>
+        <w:t xml:space="preserve"> (en prod) et </w:t>
       </w:r>
       <w:hyperlink r:id="rId10" w:history="1">
         <w:r>
@@ -1063,25 +1023,14 @@
         </w:rPr>
         <w:t> </w:t>
       </w:r>
-      <w:proofErr w:type="spellStart"/>
-      <w:r>
-        <w:rPr>
-          <w:rFonts w:ascii="Arial" w:hAnsi="Arial" w:cs="Arial"/>
-          <w:b/>
-          <w:sz w:val="24"/>
-          <w:szCs w:val="24"/>
-        </w:rPr>
-        <w:t>app</w:t>
-      </w:r>
-      <w:proofErr w:type="spellEnd"/>
-      <w:r>
-        <w:rPr>
-          <w:rFonts w:ascii="Arial" w:hAnsi="Arial" w:cs="Arial"/>
-          <w:b/>
-          <w:sz w:val="24"/>
-          <w:szCs w:val="24"/>
-        </w:rPr>
-        <w:t>-cli</w:t>
+      <w:r>
+        <w:rPr>
+          <w:rFonts w:ascii="Arial" w:hAnsi="Arial" w:cs="Arial"/>
+          <w:b/>
+          <w:sz w:val="24"/>
+          <w:szCs w:val="24"/>
+        </w:rPr>
+        <w:t>app-cli</w:t>
       </w:r>
       <w:r>
         <w:rPr>
@@ -1207,7 +1156,25 @@
           <w:sz w:val="24"/>
           <w:szCs w:val="24"/>
         </w:rPr>
-        <w:t xml:space="preserve">si le user </w:t>
+        <w:t xml:space="preserve">si </w:t>
+      </w:r>
+      <w:proofErr w:type="gramStart"/>
+      <w:r>
+        <w:rPr>
+          <w:rFonts w:ascii="Arial" w:hAnsi="Arial" w:cs="Arial"/>
+          <w:sz w:val="24"/>
+          <w:szCs w:val="24"/>
+        </w:rPr>
+        <w:t>le user</w:t>
+      </w:r>
+      <w:proofErr w:type="gramEnd"/>
+      <w:r>
+        <w:rPr>
+          <w:rFonts w:ascii="Arial" w:hAnsi="Arial" w:cs="Arial"/>
+          <w:sz w:val="24"/>
+          <w:szCs w:val="24"/>
+        </w:rPr>
+        <w:t xml:space="preserve"> </w:t>
       </w:r>
       <w:proofErr w:type="spellStart"/>
       <w:r>
@@ -1318,6 +1285,68 @@
           <w:szCs w:val="24"/>
         </w:rPr>
         <w:t>.</w:t>
+      </w:r>
+      <w:r>
+        <w:rPr>
+          <w:rFonts w:ascii="Arial" w:hAnsi="Arial" w:cs="Arial"/>
+          <w:sz w:val="24"/>
+          <w:szCs w:val="24"/>
+        </w:rPr>
+        <w:t xml:space="preserve"> Dans le cas d’un accès non authentifié (user </w:t>
+      </w:r>
+      <w:r>
+        <w:rPr>
+          <w:rFonts w:ascii="Arial" w:hAnsi="Arial" w:cs="Arial"/>
+          <w:b/>
+          <w:sz w:val="24"/>
+          <w:szCs w:val="24"/>
+        </w:rPr>
+        <w:t>xxx</w:t>
+      </w:r>
+      <w:r>
+        <w:rPr>
+          <w:rFonts w:ascii="Arial" w:hAnsi="Arial" w:cs="Arial"/>
+          <w:sz w:val="24"/>
+          <w:szCs w:val="24"/>
+        </w:rPr>
+        <w:t xml:space="preserve"> inconnu), si </w:t>
+      </w:r>
+      <w:proofErr w:type="gramStart"/>
+      <w:r>
+        <w:rPr>
+          <w:rFonts w:ascii="Arial" w:hAnsi="Arial" w:cs="Arial"/>
+          <w:sz w:val="24"/>
+          <w:szCs w:val="24"/>
+        </w:rPr>
+        <w:t>le user</w:t>
+      </w:r>
+      <w:proofErr w:type="gramEnd"/>
+      <w:r>
+        <w:rPr>
+          <w:rFonts w:ascii="Arial" w:hAnsi="Arial" w:cs="Arial"/>
+          <w:sz w:val="24"/>
+          <w:szCs w:val="24"/>
+        </w:rPr>
+        <w:t xml:space="preserve"> </w:t>
+      </w:r>
+      <w:proofErr w:type="spellStart"/>
+      <w:r>
+        <w:rPr>
+          <w:rFonts w:ascii="Arial" w:hAnsi="Arial" w:cs="Arial"/>
+          <w:b/>
+          <w:sz w:val="24"/>
+          <w:szCs w:val="24"/>
+        </w:rPr>
+        <w:t>yyy</w:t>
+      </w:r>
+      <w:proofErr w:type="spellEnd"/>
+      <w:r>
+        <w:rPr>
+          <w:rFonts w:ascii="Arial" w:hAnsi="Arial" w:cs="Arial"/>
+          <w:sz w:val="24"/>
+          <w:szCs w:val="24"/>
+        </w:rPr>
+        <w:t xml:space="preserve"> n’a pas mis de photo ou n’en n’a pas autorisé la diffusion, affiche une silhouette neutre.</w:t>
       </w:r>
     </w:p>
     <w:p>
@@ -1978,6 +2007,30 @@
     <w:p>
       <w:pPr>
         <w:pStyle w:val="Paragraphedeliste"/>
+        <w:ind w:left="1080"/>
+        <w:jc w:val="both"/>
+        <w:rPr>
+          <w:rFonts w:ascii="Arial" w:hAnsi="Arial" w:cs="Arial"/>
+          <w:sz w:val="24"/>
+          <w:szCs w:val="24"/>
+        </w:rPr>
+      </w:pPr>
+    </w:p>
+    <w:p>
+      <w:pPr>
+        <w:pStyle w:val="Paragraphedeliste"/>
+        <w:ind w:left="1080"/>
+        <w:jc w:val="both"/>
+        <w:rPr>
+          <w:rFonts w:ascii="Arial" w:hAnsi="Arial" w:cs="Arial"/>
+          <w:sz w:val="24"/>
+          <w:szCs w:val="24"/>
+        </w:rPr>
+      </w:pPr>
+    </w:p>
+    <w:p>
+      <w:pPr>
+        <w:pStyle w:val="Paragraphedeliste"/>
         <w:numPr>
           <w:ilvl w:val="0"/>
           <w:numId w:val="1"/>
@@ -1997,6 +2050,7 @@
           <w:sz w:val="24"/>
           <w:szCs w:val="24"/>
         </w:rPr>
+        <w:lastRenderedPageBreak/>
         <w:t xml:space="preserve">URL avec un paramètre </w:t>
       </w:r>
       <w:r>
@@ -2092,7 +2146,6 @@
           <w:sz w:val="24"/>
           <w:szCs w:val="24"/>
         </w:rPr>
-        <w:lastRenderedPageBreak/>
         <w:t>a</w:t>
       </w:r>
       <w:r>
@@ -2736,21 +2789,8 @@
           <w:szCs w:val="24"/>
           <w:u w:val="none"/>
         </w:rPr>
-        <w:t xml:space="preserve"> = {PHOTO</w:t>
-      </w:r>
-      <w:proofErr w:type="gramStart"/>
-      <w:r>
-        <w:rPr>
-          <w:rStyle w:val="Lienhypertexte"/>
-          <w:rFonts w:ascii="Arial" w:hAnsi="Arial" w:cs="Arial"/>
-          <w:color w:val="auto"/>
-          <w:sz w:val="24"/>
-          <w:szCs w:val="24"/>
-          <w:u w:val="none"/>
-        </w:rPr>
-        <w:t>}PUBLIC</w:t>
-      </w:r>
-      <w:proofErr w:type="gramEnd"/>
+        <w:t xml:space="preserve"> = {PHOTO}PUBLIC</w:t>
+      </w:r>
     </w:p>
     <w:p>
       <w:pPr>
@@ -2800,21 +2840,8 @@
           <w:szCs w:val="24"/>
           <w:u w:val="none"/>
         </w:rPr>
-        <w:t xml:space="preserve"> = {PHOTO</w:t>
-      </w:r>
-      <w:proofErr w:type="gramStart"/>
-      <w:r>
-        <w:rPr>
-          <w:rStyle w:val="Lienhypertexte"/>
-          <w:rFonts w:ascii="Arial" w:hAnsi="Arial" w:cs="Arial"/>
-          <w:color w:val="auto"/>
-          <w:sz w:val="24"/>
-          <w:szCs w:val="24"/>
-          <w:u w:val="none"/>
-        </w:rPr>
-        <w:t>}STUDENT</w:t>
-      </w:r>
-      <w:proofErr w:type="gramEnd"/>
+        <w:t xml:space="preserve"> = {PHOTO}STUDENT</w:t>
+      </w:r>
     </w:p>
     <w:p>
       <w:pPr>
@@ -2864,7 +2891,32 @@
           <w:szCs w:val="24"/>
           <w:u w:val="none"/>
         </w:rPr>
-        <w:t xml:space="preserve"> = {PHOTO</w:t>
+        <w:t xml:space="preserve"> = {PHOTO}INTRANET </w:t>
+      </w:r>
+    </w:p>
+    <w:p>
+      <w:pPr>
+        <w:pStyle w:val="Paragraphedeliste"/>
+        <w:jc w:val="both"/>
+        <w:rPr>
+          <w:rStyle w:val="Lienhypertexte"/>
+          <w:rFonts w:ascii="Arial" w:hAnsi="Arial" w:cs="Arial"/>
+          <w:color w:val="auto"/>
+          <w:sz w:val="24"/>
+          <w:szCs w:val="24"/>
+          <w:u w:val="none"/>
+        </w:rPr>
+      </w:pPr>
+      <w:r>
+        <w:rPr>
+          <w:rStyle w:val="Lienhypertexte"/>
+          <w:rFonts w:ascii="Arial" w:hAnsi="Arial" w:cs="Arial"/>
+          <w:color w:val="auto"/>
+          <w:sz w:val="24"/>
+          <w:szCs w:val="24"/>
+          <w:u w:val="none"/>
+        </w:rPr>
+        <w:t xml:space="preserve">                                  </w:t>
       </w:r>
       <w:proofErr w:type="gramStart"/>
       <w:r>
@@ -2876,7 +2928,7 @@
           <w:szCs w:val="24"/>
           <w:u w:val="none"/>
         </w:rPr>
-        <w:t>}INTRANET</w:t>
+        <w:t>ou</w:t>
       </w:r>
       <w:proofErr w:type="gramEnd"/>
       <w:r>
@@ -2890,31 +2942,6 @@
         </w:rPr>
         <w:t xml:space="preserve"> </w:t>
       </w:r>
-    </w:p>
-    <w:p>
-      <w:pPr>
-        <w:pStyle w:val="Paragraphedeliste"/>
-        <w:jc w:val="both"/>
-        <w:rPr>
-          <w:rStyle w:val="Lienhypertexte"/>
-          <w:rFonts w:ascii="Arial" w:hAnsi="Arial" w:cs="Arial"/>
-          <w:color w:val="auto"/>
-          <w:sz w:val="24"/>
-          <w:szCs w:val="24"/>
-          <w:u w:val="none"/>
-        </w:rPr>
-      </w:pPr>
-      <w:r>
-        <w:rPr>
-          <w:rStyle w:val="Lienhypertexte"/>
-          <w:rFonts w:ascii="Arial" w:hAnsi="Arial" w:cs="Arial"/>
-          <w:color w:val="auto"/>
-          <w:sz w:val="24"/>
-          <w:szCs w:val="24"/>
-          <w:u w:val="none"/>
-        </w:rPr>
-        <w:t xml:space="preserve">                                  ou </w:t>
-      </w:r>
       <w:r>
         <w:rPr>
           <w:rStyle w:val="Lienhypertexte"/>
@@ -2935,21 +2962,8 @@
           <w:szCs w:val="24"/>
           <w:u w:val="none"/>
         </w:rPr>
-        <w:t xml:space="preserve"> = {PHOTO</w:t>
-      </w:r>
-      <w:proofErr w:type="gramStart"/>
-      <w:r>
-        <w:rPr>
-          <w:rStyle w:val="Lienhypertexte"/>
-          <w:rFonts w:ascii="Arial" w:hAnsi="Arial" w:cs="Arial"/>
-          <w:color w:val="auto"/>
-          <w:sz w:val="24"/>
-          <w:szCs w:val="24"/>
-          <w:u w:val="none"/>
-        </w:rPr>
-        <w:t>}ACTIVE</w:t>
-      </w:r>
-      <w:proofErr w:type="gramEnd"/>
+        <w:t xml:space="preserve"> = {PHOTO}ACTIVE</w:t>
+      </w:r>
     </w:p>
     <w:p>
       <w:pPr>
@@ -3068,20 +3082,7 @@
           <w:szCs w:val="24"/>
           <w:u w:val="none"/>
         </w:rPr>
-        <w:t xml:space="preserve"> dans l’application </w:t>
-      </w:r>
-      <w:bookmarkStart w:id="0" w:name="_GoBack"/>
-      <w:bookmarkEnd w:id="0"/>
-      <w:r>
-        <w:rPr>
-          <w:rStyle w:val="Lienhypertexte"/>
-          <w:rFonts w:ascii="Arial" w:hAnsi="Arial" w:cs="Arial"/>
-          <w:color w:val="auto"/>
-          <w:sz w:val="24"/>
-          <w:szCs w:val="24"/>
-          <w:u w:val="none"/>
-        </w:rPr>
-        <w:t>« </w:t>
+        <w:t xml:space="preserve"> dans l’application « </w:t>
       </w:r>
       <w:proofErr w:type="spellStart"/>
       <w:r>
@@ -3133,6 +3134,7 @@
         </w:rPr>
       </w:pPr>
       <w:proofErr w:type="spellStart"/>
+      <w:proofErr w:type="gramStart"/>
       <w:r>
         <w:rPr>
           <w:rStyle w:val="Lienhypertexte"/>
@@ -3145,6 +3147,7 @@
         <w:t>memberOf</w:t>
       </w:r>
       <w:proofErr w:type="spellEnd"/>
+      <w:proofErr w:type="gramEnd"/>
       <w:r>
         <w:rPr>
           <w:rStyle w:val="Lienhypertexte"/>
@@ -3165,31 +3168,7 @@
           <w:szCs w:val="24"/>
           <w:u w:val="none"/>
         </w:rPr>
-        <w:t>cn=applications.userinfo.l2-users</w:t>
-      </w:r>
-      <w:proofErr w:type="gramStart"/>
-      <w:r>
-        <w:rPr>
-          <w:rStyle w:val="Lienhypertexte"/>
-          <w:rFonts w:ascii="Arial" w:hAnsi="Arial" w:cs="Arial"/>
-          <w:color w:val="auto"/>
-          <w:sz w:val="24"/>
-          <w:szCs w:val="24"/>
-          <w:u w:val="none"/>
-        </w:rPr>
-        <w:t>,ou</w:t>
-      </w:r>
-      <w:proofErr w:type="gramEnd"/>
-      <w:r>
-        <w:rPr>
-          <w:rStyle w:val="Lienhypertexte"/>
-          <w:rFonts w:ascii="Arial" w:hAnsi="Arial" w:cs="Arial"/>
-          <w:color w:val="auto"/>
-          <w:sz w:val="24"/>
-          <w:szCs w:val="24"/>
-          <w:u w:val="none"/>
-        </w:rPr>
-        <w:t>=groups,dc=univ-paris1,dc=fr</w:t>
+        <w:t>cn=applications.userinfo.l2-users,ou=groups,dc=univ-paris1,dc=fr</w:t>
       </w:r>
       <w:r>
         <w:rPr>
@@ -3430,33 +3409,7 @@
           <w:szCs w:val="24"/>
           <w:u w:val="none"/>
         </w:rPr>
-        <w:t xml:space="preserve"> </w:t>
-      </w:r>
-      <w:proofErr w:type="spellStart"/>
-      <w:r>
-        <w:rPr>
-          <w:rStyle w:val="Lienhypertexte"/>
-          <w:rFonts w:ascii="Arial" w:hAnsi="Arial" w:cs="Arial"/>
-          <w:b/>
-          <w:color w:val="auto"/>
-          <w:sz w:val="24"/>
-          <w:szCs w:val="24"/>
-          <w:u w:val="none"/>
-        </w:rPr>
-        <w:t>conf</w:t>
-      </w:r>
-      <w:proofErr w:type="spellEnd"/>
-      <w:r>
-        <w:rPr>
-          <w:rStyle w:val="Lienhypertexte"/>
-          <w:rFonts w:ascii="Arial" w:hAnsi="Arial" w:cs="Arial"/>
-          <w:b/>
-          <w:color w:val="auto"/>
-          <w:sz w:val="24"/>
-          <w:szCs w:val="24"/>
-          <w:u w:val="none"/>
-        </w:rPr>
-        <w:t xml:space="preserve"> du </w:t>
+        <w:t xml:space="preserve"> conf du </w:t>
       </w:r>
       <w:proofErr w:type="spellStart"/>
       <w:r>
@@ -4326,20 +4279,8 @@
           <w:u w:val="none"/>
         </w:rPr>
       </w:pPr>
-    </w:p>
-    <w:p>
-      <w:pPr>
-        <w:jc w:val="both"/>
-        <w:rPr>
-          <w:rStyle w:val="Lienhypertexte"/>
-          <w:rFonts w:ascii="Arial" w:hAnsi="Arial" w:cs="Arial"/>
-          <w:b/>
-          <w:color w:val="auto"/>
-          <w:sz w:val="24"/>
-          <w:szCs w:val="24"/>
-          <w:u w:val="none"/>
-        </w:rPr>
-      </w:pPr>
+      <w:bookmarkStart w:id="0" w:name="_GoBack"/>
+      <w:bookmarkEnd w:id="0"/>
     </w:p>
     <w:p>
       <w:pPr>
@@ -4766,7 +4707,6 @@
           <w:u w:val="none"/>
         </w:rPr>
       </w:pPr>
-      <w:proofErr w:type="spellStart"/>
       <w:proofErr w:type="gramStart"/>
       <w:r>
         <w:rPr>
@@ -4777,16 +4717,6 @@
         </w:rPr>
         <w:t>app</w:t>
       </w:r>
-      <w:proofErr w:type="spellEnd"/>
-      <w:r>
-        <w:rPr>
-          <w:rFonts w:ascii="Arial" w:hAnsi="Arial" w:cs="Arial"/>
-          <w:b/>
-          <w:sz w:val="24"/>
-          <w:szCs w:val="24"/>
-        </w:rPr>
-        <w:t>-</w:t>
-      </w:r>
       <w:proofErr w:type="gramEnd"/>
       <w:r>
         <w:rPr>
@@ -4795,7 +4725,7 @@
           <w:sz w:val="24"/>
           <w:szCs w:val="24"/>
         </w:rPr>
-        <w:t>cli</w:t>
+        <w:t>-cli</w:t>
       </w:r>
       <w:r>
         <w:rPr>
@@ -5401,7 +5331,7 @@
 </file>
 
 <file path=word/endnotes.xml><?xml version="1.0" encoding="utf-8"?>
-<w:endnotes xmlns:wpc="http://schemas.microsoft.com/office/word/2010/wordprocessingCanvas" xmlns:mc="http://schemas.openxmlformats.org/markup-compatibility/2006" xmlns:o="urn:schemas-microsoft-com:office:office" xmlns:r="http://schemas.openxmlformats.org/officeDocument/2006/relationships" xmlns:m="http://schemas.openxmlformats.org/officeDocument/2006/math" xmlns:v="urn:schemas-microsoft-com:vml" xmlns:wp14="http://schemas.microsoft.com/office/word/2010/wordprocessingDrawing" xmlns:wp="http://schemas.openxmlformats.org/drawingml/2006/wordprocessingDrawing" xmlns:w10="urn:schemas-microsoft-com:office:word" xmlns:w="http://schemas.openxmlformats.org/wordprocessingml/2006/main" xmlns:w14="http://schemas.microsoft.com/office/word/2010/wordml" xmlns:w15="http://schemas.microsoft.com/office/word/2012/wordml" xmlns:wpg="http://schemas.microsoft.com/office/word/2010/wordprocessingGroup" xmlns:wpi="http://schemas.microsoft.com/office/word/2010/wordprocessingInk" xmlns:wne="http://schemas.microsoft.com/office/word/2006/wordml" xmlns:wps="http://schemas.microsoft.com/office/word/2010/wordprocessingShape" mc:Ignorable="w14 w15 wp14">
+<w:endnotes xmlns:wpc="http://schemas.microsoft.com/office/word/2010/wordprocessingCanvas" xmlns:cx="http://schemas.microsoft.com/office/drawing/2014/chartex" xmlns:cx1="http://schemas.microsoft.com/office/drawing/2015/9/8/chartex" xmlns:cx2="http://schemas.microsoft.com/office/drawing/2015/10/21/chartex" xmlns:cx3="http://schemas.microsoft.com/office/drawing/2016/5/9/chartex" xmlns:cx4="http://schemas.microsoft.com/office/drawing/2016/5/10/chartex" xmlns:cx5="http://schemas.microsoft.com/office/drawing/2016/5/11/chartex" xmlns:cx6="http://schemas.microsoft.com/office/drawing/2016/5/12/chartex" xmlns:cx7="http://schemas.microsoft.com/office/drawing/2016/5/13/chartex" xmlns:cx8="http://schemas.microsoft.com/office/drawing/2016/5/14/chartex" xmlns:mc="http://schemas.openxmlformats.org/markup-compatibility/2006" xmlns:aink="http://schemas.microsoft.com/office/drawing/2016/ink" xmlns:am3d="http://schemas.microsoft.com/office/drawing/2017/model3d" xmlns:o="urn:schemas-microsoft-com:office:office" xmlns:r="http://schemas.openxmlformats.org/officeDocument/2006/relationships" xmlns:m="http://schemas.openxmlformats.org/officeDocument/2006/math" xmlns:v="urn:schemas-microsoft-com:vml" xmlns:wp14="http://schemas.microsoft.com/office/word/2010/wordprocessingDrawing" xmlns:wp="http://schemas.openxmlformats.org/drawingml/2006/wordprocessingDrawing" xmlns:w10="urn:schemas-microsoft-com:office:word" xmlns:w="http://schemas.openxmlformats.org/wordprocessingml/2006/main" xmlns:w14="http://schemas.microsoft.com/office/word/2010/wordml" xmlns:w15="http://schemas.microsoft.com/office/word/2012/wordml" xmlns:w16cid="http://schemas.microsoft.com/office/word/2016/wordml/cid" xmlns:w16se="http://schemas.microsoft.com/office/word/2015/wordml/symex" xmlns:wpg="http://schemas.microsoft.com/office/word/2010/wordprocessingGroup" xmlns:wpi="http://schemas.microsoft.com/office/word/2010/wordprocessingInk" xmlns:wne="http://schemas.microsoft.com/office/word/2006/wordml" xmlns:wps="http://schemas.microsoft.com/office/word/2010/wordprocessingShape" mc:Ignorable="w14 w15 w16se w16cid wp14">
   <w:endnote w:type="separator" w:id="-1">
     <w:p>
       <w:pPr>
@@ -5426,7 +5356,7 @@
 </file>
 
 <file path=word/footnotes.xml><?xml version="1.0" encoding="utf-8"?>
-<w:footnotes xmlns:wpc="http://schemas.microsoft.com/office/word/2010/wordprocessingCanvas" xmlns:mc="http://schemas.openxmlformats.org/markup-compatibility/2006" xmlns:o="urn:schemas-microsoft-com:office:office" xmlns:r="http://schemas.openxmlformats.org/officeDocument/2006/relationships" xmlns:m="http://schemas.openxmlformats.org/officeDocument/2006/math" xmlns:v="urn:schemas-microsoft-com:vml" xmlns:wp14="http://schemas.microsoft.com/office/word/2010/wordprocessingDrawing" xmlns:wp="http://schemas.openxmlformats.org/drawingml/2006/wordprocessingDrawing" xmlns:w10="urn:schemas-microsoft-com:office:word" xmlns:w="http://schemas.openxmlformats.org/wordprocessingml/2006/main" xmlns:w14="http://schemas.microsoft.com/office/word/2010/wordml" xmlns:w15="http://schemas.microsoft.com/office/word/2012/wordml" xmlns:wpg="http://schemas.microsoft.com/office/word/2010/wordprocessingGroup" xmlns:wpi="http://schemas.microsoft.com/office/word/2010/wordprocessingInk" xmlns:wne="http://schemas.microsoft.com/office/word/2006/wordml" xmlns:wps="http://schemas.microsoft.com/office/word/2010/wordprocessingShape" mc:Ignorable="w14 w15 wp14">
+<w:footnotes xmlns:wpc="http://schemas.microsoft.com/office/word/2010/wordprocessingCanvas" xmlns:cx="http://schemas.microsoft.com/office/drawing/2014/chartex" xmlns:cx1="http://schemas.microsoft.com/office/drawing/2015/9/8/chartex" xmlns:cx2="http://schemas.microsoft.com/office/drawing/2015/10/21/chartex" xmlns:cx3="http://schemas.microsoft.com/office/drawing/2016/5/9/chartex" xmlns:cx4="http://schemas.microsoft.com/office/drawing/2016/5/10/chartex" xmlns:cx5="http://schemas.microsoft.com/office/drawing/2016/5/11/chartex" xmlns:cx6="http://schemas.microsoft.com/office/drawing/2016/5/12/chartex" xmlns:cx7="http://schemas.microsoft.com/office/drawing/2016/5/13/chartex" xmlns:cx8="http://schemas.microsoft.com/office/drawing/2016/5/14/chartex" xmlns:mc="http://schemas.openxmlformats.org/markup-compatibility/2006" xmlns:aink="http://schemas.microsoft.com/office/drawing/2016/ink" xmlns:am3d="http://schemas.microsoft.com/office/drawing/2017/model3d" xmlns:o="urn:schemas-microsoft-com:office:office" xmlns:r="http://schemas.openxmlformats.org/officeDocument/2006/relationships" xmlns:m="http://schemas.openxmlformats.org/officeDocument/2006/math" xmlns:v="urn:schemas-microsoft-com:vml" xmlns:wp14="http://schemas.microsoft.com/office/word/2010/wordprocessingDrawing" xmlns:wp="http://schemas.openxmlformats.org/drawingml/2006/wordprocessingDrawing" xmlns:w10="urn:schemas-microsoft-com:office:word" xmlns:w="http://schemas.openxmlformats.org/wordprocessingml/2006/main" xmlns:w14="http://schemas.microsoft.com/office/word/2010/wordml" xmlns:w15="http://schemas.microsoft.com/office/word/2012/wordml" xmlns:w16cid="http://schemas.microsoft.com/office/word/2016/wordml/cid" xmlns:w16se="http://schemas.microsoft.com/office/word/2015/wordml/symex" xmlns:wpg="http://schemas.microsoft.com/office/word/2010/wordprocessingGroup" xmlns:wpi="http://schemas.microsoft.com/office/word/2010/wordprocessingInk" xmlns:wne="http://schemas.microsoft.com/office/word/2006/wordml" xmlns:wps="http://schemas.microsoft.com/office/word/2010/wordprocessingShape" mc:Ignorable="w14 w15 w16se w16cid wp14">
   <w:footnote w:type="separator" w:id="-1">
     <w:p>
       <w:pPr>
@@ -5451,7 +5381,7 @@
 </file>
 
 <file path=word/header1.xml><?xml version="1.0" encoding="utf-8"?>
-<w:hdr xmlns:wpc="http://schemas.microsoft.com/office/word/2010/wordprocessingCanvas" xmlns:mc="http://schemas.openxmlformats.org/markup-compatibility/2006" xmlns:o="urn:schemas-microsoft-com:office:office" xmlns:r="http://schemas.openxmlformats.org/officeDocument/2006/relationships" xmlns:m="http://schemas.openxmlformats.org/officeDocument/2006/math" xmlns:v="urn:schemas-microsoft-com:vml" xmlns:wp14="http://schemas.microsoft.com/office/word/2010/wordprocessingDrawing" xmlns:wp="http://schemas.openxmlformats.org/drawingml/2006/wordprocessingDrawing" xmlns:w10="urn:schemas-microsoft-com:office:word" xmlns:w="http://schemas.openxmlformats.org/wordprocessingml/2006/main" xmlns:w14="http://schemas.microsoft.com/office/word/2010/wordml" xmlns:w15="http://schemas.microsoft.com/office/word/2012/wordml" xmlns:wpg="http://schemas.microsoft.com/office/word/2010/wordprocessingGroup" xmlns:wpi="http://schemas.microsoft.com/office/word/2010/wordprocessingInk" xmlns:wne="http://schemas.microsoft.com/office/word/2006/wordml" xmlns:wps="http://schemas.microsoft.com/office/word/2010/wordprocessingShape" mc:Ignorable="w14 w15 wp14">
+<w:hdr xmlns:wpc="http://schemas.microsoft.com/office/word/2010/wordprocessingCanvas" xmlns:cx="http://schemas.microsoft.com/office/drawing/2014/chartex" xmlns:cx1="http://schemas.microsoft.com/office/drawing/2015/9/8/chartex" xmlns:cx2="http://schemas.microsoft.com/office/drawing/2015/10/21/chartex" xmlns:cx3="http://schemas.microsoft.com/office/drawing/2016/5/9/chartex" xmlns:cx4="http://schemas.microsoft.com/office/drawing/2016/5/10/chartex" xmlns:cx5="http://schemas.microsoft.com/office/drawing/2016/5/11/chartex" xmlns:cx6="http://schemas.microsoft.com/office/drawing/2016/5/12/chartex" xmlns:cx7="http://schemas.microsoft.com/office/drawing/2016/5/13/chartex" xmlns:cx8="http://schemas.microsoft.com/office/drawing/2016/5/14/chartex" xmlns:mc="http://schemas.openxmlformats.org/markup-compatibility/2006" xmlns:aink="http://schemas.microsoft.com/office/drawing/2016/ink" xmlns:am3d="http://schemas.microsoft.com/office/drawing/2017/model3d" xmlns:o="urn:schemas-microsoft-com:office:office" xmlns:r="http://schemas.openxmlformats.org/officeDocument/2006/relationships" xmlns:m="http://schemas.openxmlformats.org/officeDocument/2006/math" xmlns:v="urn:schemas-microsoft-com:vml" xmlns:wp14="http://schemas.microsoft.com/office/word/2010/wordprocessingDrawing" xmlns:wp="http://schemas.openxmlformats.org/drawingml/2006/wordprocessingDrawing" xmlns:w10="urn:schemas-microsoft-com:office:word" xmlns:w="http://schemas.openxmlformats.org/wordprocessingml/2006/main" xmlns:w14="http://schemas.microsoft.com/office/word/2010/wordml" xmlns:w15="http://schemas.microsoft.com/office/word/2012/wordml" xmlns:w16cid="http://schemas.microsoft.com/office/word/2016/wordml/cid" xmlns:w16se="http://schemas.microsoft.com/office/word/2015/wordml/symex" xmlns:wpg="http://schemas.microsoft.com/office/word/2010/wordprocessingGroup" xmlns:wpi="http://schemas.microsoft.com/office/word/2010/wordprocessingInk" xmlns:wne="http://schemas.microsoft.com/office/word/2006/wordml" xmlns:wps="http://schemas.microsoft.com/office/word/2010/wordprocessingShape" mc:Ignorable="w14 w15 w16se w16cid wp14">
   <w:p>
     <w:pPr>
       <w:pStyle w:val="En-tte"/>
@@ -5522,7 +5452,7 @@
 </file>
 
 <file path=word/numbering.xml><?xml version="1.0" encoding="utf-8"?>
-<w:numbering xmlns:wpc="http://schemas.microsoft.com/office/word/2010/wordprocessingCanvas" xmlns:mc="http://schemas.openxmlformats.org/markup-compatibility/2006" xmlns:o="urn:schemas-microsoft-com:office:office" xmlns:r="http://schemas.openxmlformats.org/officeDocument/2006/relationships" xmlns:m="http://schemas.openxmlformats.org/officeDocument/2006/math" xmlns:v="urn:schemas-microsoft-com:vml" xmlns:wp14="http://schemas.microsoft.com/office/word/2010/wordprocessingDrawing" xmlns:wp="http://schemas.openxmlformats.org/drawingml/2006/wordprocessingDrawing" xmlns:w10="urn:schemas-microsoft-com:office:word" xmlns:w="http://schemas.openxmlformats.org/wordprocessingml/2006/main" xmlns:w14="http://schemas.microsoft.com/office/word/2010/wordml" xmlns:w15="http://schemas.microsoft.com/office/word/2012/wordml" xmlns:wpg="http://schemas.microsoft.com/office/word/2010/wordprocessingGroup" xmlns:wpi="http://schemas.microsoft.com/office/word/2010/wordprocessingInk" xmlns:wne="http://schemas.microsoft.com/office/word/2006/wordml" xmlns:wps="http://schemas.microsoft.com/office/word/2010/wordprocessingShape" mc:Ignorable="w14 w15 wp14">
+<w:numbering xmlns:wpc="http://schemas.microsoft.com/office/word/2010/wordprocessingCanvas" xmlns:cx="http://schemas.microsoft.com/office/drawing/2014/chartex" xmlns:cx1="http://schemas.microsoft.com/office/drawing/2015/9/8/chartex" xmlns:cx2="http://schemas.microsoft.com/office/drawing/2015/10/21/chartex" xmlns:cx3="http://schemas.microsoft.com/office/drawing/2016/5/9/chartex" xmlns:cx4="http://schemas.microsoft.com/office/drawing/2016/5/10/chartex" xmlns:cx5="http://schemas.microsoft.com/office/drawing/2016/5/11/chartex" xmlns:cx6="http://schemas.microsoft.com/office/drawing/2016/5/12/chartex" xmlns:cx7="http://schemas.microsoft.com/office/drawing/2016/5/13/chartex" xmlns:cx8="http://schemas.microsoft.com/office/drawing/2016/5/14/chartex" xmlns:mc="http://schemas.openxmlformats.org/markup-compatibility/2006" xmlns:aink="http://schemas.microsoft.com/office/drawing/2016/ink" xmlns:am3d="http://schemas.microsoft.com/office/drawing/2017/model3d" xmlns:o="urn:schemas-microsoft-com:office:office" xmlns:r="http://schemas.openxmlformats.org/officeDocument/2006/relationships" xmlns:m="http://schemas.openxmlformats.org/officeDocument/2006/math" xmlns:v="urn:schemas-microsoft-com:vml" xmlns:wp14="http://schemas.microsoft.com/office/word/2010/wordprocessingDrawing" xmlns:wp="http://schemas.openxmlformats.org/drawingml/2006/wordprocessingDrawing" xmlns:w10="urn:schemas-microsoft-com:office:word" xmlns:w="http://schemas.openxmlformats.org/wordprocessingml/2006/main" xmlns:w14="http://schemas.microsoft.com/office/word/2010/wordml" xmlns:w15="http://schemas.microsoft.com/office/word/2012/wordml" xmlns:w16cid="http://schemas.microsoft.com/office/word/2016/wordml/cid" xmlns:w16se="http://schemas.microsoft.com/office/word/2015/wordml/symex" xmlns:wpg="http://schemas.microsoft.com/office/word/2010/wordprocessingGroup" xmlns:wpi="http://schemas.microsoft.com/office/word/2010/wordprocessingInk" xmlns:wne="http://schemas.microsoft.com/office/word/2006/wordml" xmlns:wps="http://schemas.microsoft.com/office/word/2010/wordprocessingShape" mc:Ignorable="w14 w15 w16se w16cid wp14">
   <w:abstractNum w:abstractNumId="0" w15:restartNumberingAfterBreak="0">
     <w:nsid w:val="1ADE7606"/>
     <w:multiLevelType w:val="hybridMultilevel"/>
@@ -6455,7 +6385,7 @@
 </file>
 
 <file path=word/styles.xml><?xml version="1.0" encoding="utf-8"?>
-<w:styles xmlns:mc="http://schemas.openxmlformats.org/markup-compatibility/2006" xmlns:r="http://schemas.openxmlformats.org/officeDocument/2006/relationships" xmlns:w="http://schemas.openxmlformats.org/wordprocessingml/2006/main" xmlns:w14="http://schemas.microsoft.com/office/word/2010/wordml" xmlns:w15="http://schemas.microsoft.com/office/word/2012/wordml" mc:Ignorable="w14 w15">
+<w:styles xmlns:mc="http://schemas.openxmlformats.org/markup-compatibility/2006" xmlns:r="http://schemas.openxmlformats.org/officeDocument/2006/relationships" xmlns:w="http://schemas.openxmlformats.org/wordprocessingml/2006/main" xmlns:w14="http://schemas.microsoft.com/office/word/2010/wordml" xmlns:w15="http://schemas.microsoft.com/office/word/2012/wordml" xmlns:w16cid="http://schemas.microsoft.com/office/word/2016/wordml/cid" xmlns:w16se="http://schemas.microsoft.com/office/word/2015/wordml/symex" mc:Ignorable="w14 w15 w16se w16cid">
   <w:docDefaults>
     <w:rPrDefault>
       <w:rPr>
@@ -6471,7 +6401,7 @@
       </w:pPr>
     </w:pPrDefault>
   </w:docDefaults>
-  <w:latentStyles w:defLockedState="0" w:defUIPriority="99" w:defSemiHidden="0" w:defUnhideWhenUsed="0" w:defQFormat="0" w:count="371">
+  <w:latentStyles w:defLockedState="0" w:defUIPriority="99" w:defSemiHidden="0" w:defUnhideWhenUsed="0" w:defQFormat="0" w:count="375">
     <w:lsdException w:name="Normal" w:uiPriority="0" w:qFormat="1"/>
     <w:lsdException w:name="heading 1" w:uiPriority="9" w:qFormat="1"/>
     <w:lsdException w:name="heading 2" w:semiHidden="1" w:uiPriority="9" w:unhideWhenUsed="1" w:qFormat="1"/>
@@ -6577,7 +6507,6 @@
     <w:lsdException w:name="HTML Sample" w:semiHidden="1" w:unhideWhenUsed="1"/>
     <w:lsdException w:name="HTML Typewriter" w:semiHidden="1" w:unhideWhenUsed="1"/>
     <w:lsdException w:name="HTML Variable" w:semiHidden="1" w:unhideWhenUsed="1"/>
-    <w:lsdException w:name="Normal Table" w:semiHidden="1" w:unhideWhenUsed="1"/>
     <w:lsdException w:name="annotation subject" w:semiHidden="1" w:unhideWhenUsed="1"/>
     <w:lsdException w:name="No List" w:semiHidden="1" w:unhideWhenUsed="1"/>
     <w:lsdException w:name="Outline List 1" w:semiHidden="1" w:unhideWhenUsed="1"/>
@@ -6621,10 +6550,8 @@
     <w:lsdException w:name="Table Elegant" w:semiHidden="1" w:unhideWhenUsed="1"/>
     <w:lsdException w:name="Table Professional" w:semiHidden="1" w:unhideWhenUsed="1"/>
     <w:lsdException w:name="Table Subtle 1" w:semiHidden="1" w:unhideWhenUsed="1"/>
-    <w:lsdException w:name="Table Subtle 2" w:semiHidden="1" w:unhideWhenUsed="1"/>
     <w:lsdException w:name="Table Web 1" w:semiHidden="1" w:unhideWhenUsed="1"/>
     <w:lsdException w:name="Table Web 2" w:semiHidden="1" w:unhideWhenUsed="1"/>
-    <w:lsdException w:name="Table Web 3" w:semiHidden="1" w:unhideWhenUsed="1"/>
     <w:lsdException w:name="Balloon Text" w:semiHidden="1" w:unhideWhenUsed="1"/>
     <w:lsdException w:name="Table Grid" w:uiPriority="59"/>
     <w:lsdException w:name="Table Theme" w:semiHidden="1" w:unhideWhenUsed="1"/>
@@ -6843,6 +6770,10 @@
     <w:lsdException w:name="List Table 5 Dark Accent 6" w:uiPriority="50"/>
     <w:lsdException w:name="List Table 6 Colorful Accent 6" w:uiPriority="51"/>
     <w:lsdException w:name="List Table 7 Colorful Accent 6" w:uiPriority="52"/>
+    <w:lsdException w:name="Mention" w:semiHidden="1" w:unhideWhenUsed="1"/>
+    <w:lsdException w:name="Smart Hyperlink" w:semiHidden="1" w:unhideWhenUsed="1"/>
+    <w:lsdException w:name="Hashtag" w:semiHidden="1" w:unhideWhenUsed="1"/>
+    <w:lsdException w:name="Unresolved Mention" w:semiHidden="1" w:unhideWhenUsed="1"/>
   </w:latentStyles>
   <w:style w:type="paragraph" w:default="1" w:styleId="Normal">
     <w:name w:val="Normal"/>

</xml_diff>

<commit_message>
Maj doc prise en compte du cas penpalAfiliation=anonymous
</commit_message>
<xml_diff>
--- a/doc/userphoto_spec.docx
+++ b/doc/userphoto_spec.docx
@@ -1073,42 +1073,42 @@
         <w:jc w:val="both"/>
         <w:rPr>
           <w:rFonts w:ascii="Arial" w:hAnsi="Arial" w:cs="Arial"/>
-          <w:b/>
-          <w:sz w:val="16"/>
-          <w:szCs w:val="16"/>
-        </w:rPr>
-      </w:pPr>
-      <w:r>
-        <w:rPr>
-          <w:rFonts w:ascii="Arial" w:hAnsi="Arial" w:cs="Arial"/>
-          <w:sz w:val="24"/>
-          <w:szCs w:val="24"/>
-        </w:rPr>
-        <w:t>Sinon, affiche une silhouette</w:t>
-      </w:r>
-      <w:r>
-        <w:rPr>
-          <w:rFonts w:ascii="Arial" w:hAnsi="Arial" w:cs="Arial"/>
-          <w:sz w:val="24"/>
-          <w:szCs w:val="24"/>
-        </w:rPr>
-        <w:t xml:space="preserve"> avec sens interdit pour signifier </w:t>
-      </w:r>
-      <w:r>
-        <w:rPr>
-          <w:rFonts w:ascii="Arial" w:hAnsi="Arial" w:cs="Arial"/>
-          <w:sz w:val="24"/>
-          <w:szCs w:val="24"/>
-        </w:rPr>
-        <w:t>que la diffusion n’est pas autorisée</w:t>
-      </w:r>
-      <w:r>
-        <w:rPr>
-          <w:rFonts w:ascii="Arial" w:hAnsi="Arial" w:cs="Arial"/>
-          <w:sz w:val="24"/>
-          <w:szCs w:val="24"/>
-        </w:rPr>
-        <w:t>.</w:t>
+          <w:sz w:val="24"/>
+          <w:szCs w:val="24"/>
+        </w:rPr>
+      </w:pPr>
+      <w:r>
+        <w:rPr>
+          <w:rFonts w:ascii="Arial" w:hAnsi="Arial" w:cs="Arial"/>
+          <w:sz w:val="24"/>
+          <w:szCs w:val="24"/>
+        </w:rPr>
+        <w:t xml:space="preserve">Dans le cas d’un accès </w:t>
+      </w:r>
+      <w:r>
+        <w:rPr>
+          <w:rFonts w:ascii="Arial" w:hAnsi="Arial" w:cs="Arial"/>
+          <w:sz w:val="24"/>
+          <w:szCs w:val="24"/>
+        </w:rPr>
+        <w:t>anonyme</w:t>
+      </w:r>
+      <w:r>
+        <w:rPr>
+          <w:rFonts w:ascii="Arial" w:hAnsi="Arial" w:cs="Arial"/>
+          <w:sz w:val="24"/>
+          <w:szCs w:val="24"/>
+        </w:rPr>
+        <w:t xml:space="preserve"> (user </w:t>
+      </w:r>
+      <w:r>
+        <w:rPr>
+          <w:rFonts w:ascii="Arial" w:hAnsi="Arial" w:cs="Arial"/>
+          <w:b/>
+          <w:sz w:val="24"/>
+          <w:szCs w:val="24"/>
+        </w:rPr>
+        <w:t>xxx</w:t>
       </w:r>
       <w:r>
         <w:rPr>
@@ -1124,24 +1124,134 @@
           <w:sz w:val="24"/>
           <w:szCs w:val="24"/>
         </w:rPr>
-        <w:t>A</w:t>
-      </w:r>
-      <w:r>
-        <w:rPr>
-          <w:rFonts w:ascii="Arial" w:hAnsi="Arial" w:cs="Arial"/>
-          <w:sz w:val="24"/>
-          <w:szCs w:val="24"/>
-        </w:rPr>
-        <w:t xml:space="preserve">ffiche également une silhouette </w:t>
-      </w:r>
-      <w:r>
-        <w:rPr>
-          <w:rFonts w:ascii="Arial" w:hAnsi="Arial" w:cs="Arial"/>
-          <w:sz w:val="24"/>
-          <w:szCs w:val="24"/>
-        </w:rPr>
-        <w:t>neutre</w:t>
-      </w:r>
+        <w:t>non authentifié</w:t>
+      </w:r>
+      <w:bookmarkStart w:id="0" w:name="_GoBack"/>
+      <w:bookmarkEnd w:id="0"/>
+      <w:r>
+        <w:rPr>
+          <w:rFonts w:ascii="Arial" w:hAnsi="Arial" w:cs="Arial"/>
+          <w:sz w:val="24"/>
+          <w:szCs w:val="24"/>
+        </w:rPr>
+        <w:t xml:space="preserve"> ou paramètre </w:t>
+      </w:r>
+      <w:proofErr w:type="spellStart"/>
+      <w:r>
+        <w:rPr>
+          <w:rFonts w:ascii="Arial" w:hAnsi="Arial" w:cs="Arial"/>
+          <w:b/>
+          <w:sz w:val="24"/>
+          <w:szCs w:val="24"/>
+        </w:rPr>
+        <w:t>penpalAffiliation</w:t>
+      </w:r>
+      <w:proofErr w:type="spellEnd"/>
+      <w:r>
+        <w:rPr>
+          <w:rFonts w:ascii="Arial" w:hAnsi="Arial" w:cs="Arial"/>
+          <w:sz w:val="24"/>
+          <w:szCs w:val="24"/>
+        </w:rPr>
+        <w:t> </w:t>
+      </w:r>
+      <w:r>
+        <w:rPr>
+          <w:rFonts w:ascii="Arial" w:hAnsi="Arial" w:cs="Arial"/>
+          <w:sz w:val="24"/>
+          <w:szCs w:val="24"/>
+        </w:rPr>
+        <w:t xml:space="preserve">= </w:t>
+      </w:r>
+      <w:proofErr w:type="spellStart"/>
+      <w:r>
+        <w:rPr>
+          <w:rFonts w:ascii="Arial" w:hAnsi="Arial" w:cs="Arial"/>
+          <w:sz w:val="24"/>
+          <w:szCs w:val="24"/>
+        </w:rPr>
+        <w:t>anonymous</w:t>
+      </w:r>
+      <w:proofErr w:type="spellEnd"/>
+      <w:r>
+        <w:rPr>
+          <w:rFonts w:ascii="Arial" w:hAnsi="Arial" w:cs="Arial"/>
+          <w:sz w:val="24"/>
+          <w:szCs w:val="24"/>
+        </w:rPr>
+        <w:t xml:space="preserve">) : </w:t>
+      </w:r>
+      <w:r>
+        <w:rPr>
+          <w:rFonts w:ascii="Arial" w:hAnsi="Arial" w:cs="Arial"/>
+          <w:sz w:val="24"/>
+          <w:szCs w:val="24"/>
+        </w:rPr>
+        <w:t xml:space="preserve">si le user </w:t>
+      </w:r>
+      <w:proofErr w:type="spellStart"/>
+      <w:r>
+        <w:rPr>
+          <w:rFonts w:ascii="Arial" w:hAnsi="Arial" w:cs="Arial"/>
+          <w:b/>
+          <w:sz w:val="24"/>
+          <w:szCs w:val="24"/>
+        </w:rPr>
+        <w:t>yyy</w:t>
+      </w:r>
+      <w:proofErr w:type="spellEnd"/>
+      <w:r>
+        <w:rPr>
+          <w:rFonts w:ascii="Arial" w:hAnsi="Arial" w:cs="Arial"/>
+          <w:sz w:val="24"/>
+          <w:szCs w:val="24"/>
+        </w:rPr>
+        <w:t xml:space="preserve"> n’a pas mis de photo ou n’en n’a pas autorisé la diffusion</w:t>
+      </w:r>
+      <w:r>
+        <w:rPr>
+          <w:rFonts w:ascii="Arial" w:hAnsi="Arial" w:cs="Arial"/>
+          <w:sz w:val="24"/>
+          <w:szCs w:val="24"/>
+        </w:rPr>
+        <w:t xml:space="preserve"> (à tout public)</w:t>
+      </w:r>
+      <w:r>
+        <w:rPr>
+          <w:rFonts w:ascii="Arial" w:hAnsi="Arial" w:cs="Arial"/>
+          <w:sz w:val="24"/>
+          <w:szCs w:val="24"/>
+        </w:rPr>
+        <w:t>, affiche une silhouette neutre.</w:t>
+      </w:r>
+    </w:p>
+    <w:p>
+      <w:pPr>
+        <w:jc w:val="both"/>
+        <w:rPr>
+          <w:rFonts w:ascii="Arial" w:hAnsi="Arial" w:cs="Arial"/>
+          <w:sz w:val="24"/>
+          <w:szCs w:val="24"/>
+        </w:rPr>
+      </w:pPr>
+      <w:r>
+        <w:rPr>
+          <w:rFonts w:ascii="Arial" w:hAnsi="Arial" w:cs="Arial"/>
+          <w:sz w:val="24"/>
+          <w:szCs w:val="24"/>
+        </w:rPr>
+        <w:t xml:space="preserve">Sinon, affiche une silhouette H/F avec sens interdit pour signifier que la diffusion n’est pas autorisée. Affiche également une silhouette neutre si </w:t>
+      </w:r>
+      <w:proofErr w:type="gramStart"/>
+      <w:r>
+        <w:rPr>
+          <w:rFonts w:ascii="Arial" w:hAnsi="Arial" w:cs="Arial"/>
+          <w:sz w:val="24"/>
+          <w:szCs w:val="24"/>
+        </w:rPr>
+        <w:t>le user</w:t>
+      </w:r>
+      <w:proofErr w:type="gramEnd"/>
       <w:r>
         <w:rPr>
           <w:rFonts w:ascii="Arial" w:hAnsi="Arial" w:cs="Arial"/>
@@ -1150,32 +1260,6 @@
         </w:rPr>
         <w:t xml:space="preserve"> </w:t>
       </w:r>
-      <w:r>
-        <w:rPr>
-          <w:rFonts w:ascii="Arial" w:hAnsi="Arial" w:cs="Arial"/>
-          <w:sz w:val="24"/>
-          <w:szCs w:val="24"/>
-        </w:rPr>
-        <w:t xml:space="preserve">si </w:t>
-      </w:r>
-      <w:proofErr w:type="gramStart"/>
-      <w:r>
-        <w:rPr>
-          <w:rFonts w:ascii="Arial" w:hAnsi="Arial" w:cs="Arial"/>
-          <w:sz w:val="24"/>
-          <w:szCs w:val="24"/>
-        </w:rPr>
-        <w:t>le user</w:t>
-      </w:r>
-      <w:proofErr w:type="gramEnd"/>
-      <w:r>
-        <w:rPr>
-          <w:rFonts w:ascii="Arial" w:hAnsi="Arial" w:cs="Arial"/>
-          <w:sz w:val="24"/>
-          <w:szCs w:val="24"/>
-        </w:rPr>
-        <w:t xml:space="preserve"> </w:t>
-      </w:r>
       <w:proofErr w:type="spellStart"/>
       <w:r>
         <w:rPr>
@@ -1193,55 +1277,7 @@
           <w:sz w:val="24"/>
           <w:szCs w:val="24"/>
         </w:rPr>
-        <w:t xml:space="preserve"> est inconnu</w:t>
-      </w:r>
-      <w:r>
-        <w:rPr>
-          <w:rFonts w:ascii="Arial" w:hAnsi="Arial" w:cs="Arial"/>
-          <w:sz w:val="24"/>
-          <w:szCs w:val="24"/>
-        </w:rPr>
-        <w:t>,</w:t>
-      </w:r>
-      <w:r>
-        <w:rPr>
-          <w:rFonts w:ascii="Arial" w:hAnsi="Arial" w:cs="Arial"/>
-          <w:sz w:val="24"/>
-          <w:szCs w:val="24"/>
-        </w:rPr>
-        <w:t xml:space="preserve"> ou </w:t>
-      </w:r>
-      <w:r>
-        <w:rPr>
-          <w:rFonts w:ascii="Arial" w:hAnsi="Arial" w:cs="Arial"/>
-          <w:sz w:val="24"/>
-          <w:szCs w:val="24"/>
-        </w:rPr>
-        <w:t>une silhouette simple</w:t>
-      </w:r>
-      <w:r>
-        <w:rPr>
-          <w:rFonts w:ascii="Arial" w:hAnsi="Arial" w:cs="Arial"/>
-          <w:sz w:val="24"/>
-          <w:szCs w:val="24"/>
-        </w:rPr>
-        <w:t xml:space="preserve"> H/F</w:t>
-      </w:r>
-      <w:r>
-        <w:rPr>
-          <w:rFonts w:ascii="Arial" w:hAnsi="Arial" w:cs="Arial"/>
-          <w:sz w:val="24"/>
-          <w:szCs w:val="24"/>
-        </w:rPr>
-        <w:t xml:space="preserve"> </w:t>
-      </w:r>
-      <w:r>
-        <w:rPr>
-          <w:rFonts w:ascii="Arial" w:hAnsi="Arial" w:cs="Arial"/>
-          <w:sz w:val="24"/>
-          <w:szCs w:val="24"/>
-        </w:rPr>
-        <w:t xml:space="preserve">si </w:t>
+        <w:t xml:space="preserve"> est inconnu, ou une silhouette simple H/F si </w:t>
       </w:r>
       <w:proofErr w:type="spellStart"/>
       <w:r>
@@ -1260,93 +1296,7 @@
           <w:sz w:val="24"/>
           <w:szCs w:val="24"/>
         </w:rPr>
-        <w:t xml:space="preserve"> n’a pas </w:t>
-      </w:r>
-      <w:r>
-        <w:rPr>
-          <w:rFonts w:ascii="Arial" w:hAnsi="Arial" w:cs="Arial"/>
-          <w:sz w:val="24"/>
-          <w:szCs w:val="24"/>
-        </w:rPr>
-        <w:t xml:space="preserve">mis </w:t>
-      </w:r>
-      <w:r>
-        <w:rPr>
-          <w:rFonts w:ascii="Arial" w:hAnsi="Arial" w:cs="Arial"/>
-          <w:sz w:val="24"/>
-          <w:szCs w:val="24"/>
-        </w:rPr>
-        <w:t>de photo</w:t>
-      </w:r>
-      <w:r>
-        <w:rPr>
-          <w:rFonts w:ascii="Arial" w:hAnsi="Arial" w:cs="Arial"/>
-          <w:sz w:val="24"/>
-          <w:szCs w:val="24"/>
-        </w:rPr>
-        <w:t>.</w:t>
-      </w:r>
-      <w:r>
-        <w:rPr>
-          <w:rFonts w:ascii="Arial" w:hAnsi="Arial" w:cs="Arial"/>
-          <w:sz w:val="24"/>
-          <w:szCs w:val="24"/>
-        </w:rPr>
-        <w:t xml:space="preserve"> Dans le cas d’un accès non authentifié (user </w:t>
-      </w:r>
-      <w:r>
-        <w:rPr>
-          <w:rFonts w:ascii="Arial" w:hAnsi="Arial" w:cs="Arial"/>
-          <w:b/>
-          <w:sz w:val="24"/>
-          <w:szCs w:val="24"/>
-        </w:rPr>
-        <w:t>xxx</w:t>
-      </w:r>
-      <w:r>
-        <w:rPr>
-          <w:rFonts w:ascii="Arial" w:hAnsi="Arial" w:cs="Arial"/>
-          <w:sz w:val="24"/>
-          <w:szCs w:val="24"/>
-        </w:rPr>
-        <w:t xml:space="preserve"> inconnu), si </w:t>
-      </w:r>
-      <w:proofErr w:type="gramStart"/>
-      <w:r>
-        <w:rPr>
-          <w:rFonts w:ascii="Arial" w:hAnsi="Arial" w:cs="Arial"/>
-          <w:sz w:val="24"/>
-          <w:szCs w:val="24"/>
-        </w:rPr>
-        <w:t>le user</w:t>
-      </w:r>
-      <w:proofErr w:type="gramEnd"/>
-      <w:r>
-        <w:rPr>
-          <w:rFonts w:ascii="Arial" w:hAnsi="Arial" w:cs="Arial"/>
-          <w:sz w:val="24"/>
-          <w:szCs w:val="24"/>
-        </w:rPr>
-        <w:t xml:space="preserve"> </w:t>
-      </w:r>
-      <w:proofErr w:type="spellStart"/>
-      <w:r>
-        <w:rPr>
-          <w:rFonts w:ascii="Arial" w:hAnsi="Arial" w:cs="Arial"/>
-          <w:b/>
-          <w:sz w:val="24"/>
-          <w:szCs w:val="24"/>
-        </w:rPr>
-        <w:t>yyy</w:t>
-      </w:r>
-      <w:proofErr w:type="spellEnd"/>
-      <w:r>
-        <w:rPr>
-          <w:rFonts w:ascii="Arial" w:hAnsi="Arial" w:cs="Arial"/>
-          <w:sz w:val="24"/>
-          <w:szCs w:val="24"/>
-        </w:rPr>
-        <w:t xml:space="preserve"> n’a pas mis de photo ou n’en n’a pas autorisé la diffusion, affiche une silhouette neutre.</w:t>
+        <w:t xml:space="preserve"> n’a pas mis de photo. </w:t>
       </w:r>
     </w:p>
     <w:p>
@@ -2050,7 +2000,6 @@
           <w:sz w:val="24"/>
           <w:szCs w:val="24"/>
         </w:rPr>
-        <w:lastRenderedPageBreak/>
         <w:t xml:space="preserve">URL avec un paramètre </w:t>
       </w:r>
       <w:r>
@@ -4279,8 +4228,6 @@
           <w:u w:val="none"/>
         </w:rPr>
       </w:pPr>
-      <w:bookmarkStart w:id="0" w:name="_GoBack"/>
-      <w:bookmarkEnd w:id="0"/>
     </w:p>
     <w:p>
       <w:pPr>
@@ -4692,6 +4639,81 @@
           <w:szCs w:val="24"/>
         </w:rPr>
         <w:t> »</w:t>
+      </w:r>
+    </w:p>
+    <w:p>
+      <w:pPr>
+        <w:spacing w:after="0" w:line="240" w:lineRule="auto"/>
+        <w:jc w:val="both"/>
+        <w:rPr>
+          <w:rFonts w:ascii="Arial" w:hAnsi="Arial" w:cs="Arial"/>
+          <w:sz w:val="24"/>
+          <w:szCs w:val="24"/>
+        </w:rPr>
+      </w:pPr>
+      <w:proofErr w:type="spellStart"/>
+      <w:proofErr w:type="gramStart"/>
+      <w:r>
+        <w:rPr>
+          <w:rFonts w:ascii="Arial" w:hAnsi="Arial" w:cs="Arial"/>
+          <w:b/>
+          <w:sz w:val="24"/>
+          <w:szCs w:val="24"/>
+        </w:rPr>
+        <w:t>penpalAffiliation</w:t>
+      </w:r>
+      <w:proofErr w:type="spellEnd"/>
+      <w:proofErr w:type="gramEnd"/>
+      <w:r>
+        <w:rPr>
+          <w:rFonts w:ascii="Arial" w:hAnsi="Arial" w:cs="Arial"/>
+          <w:b/>
+          <w:sz w:val="24"/>
+          <w:szCs w:val="24"/>
+        </w:rPr>
+        <w:t xml:space="preserve"> </w:t>
+      </w:r>
+      <w:r>
+        <w:rPr>
+          <w:rFonts w:ascii="Arial" w:hAnsi="Arial" w:cs="Arial"/>
+          <w:sz w:val="24"/>
+          <w:szCs w:val="24"/>
+        </w:rPr>
+        <w:t xml:space="preserve">(= </w:t>
+      </w:r>
+      <w:proofErr w:type="spellStart"/>
+      <w:r>
+        <w:rPr>
+          <w:rFonts w:ascii="Arial" w:hAnsi="Arial" w:cs="Arial"/>
+          <w:sz w:val="24"/>
+          <w:szCs w:val="24"/>
+        </w:rPr>
+        <w:t>anonymous</w:t>
+      </w:r>
+      <w:proofErr w:type="spellEnd"/>
+      <w:r>
+        <w:rPr>
+          <w:rFonts w:ascii="Arial" w:hAnsi="Arial" w:cs="Arial"/>
+          <w:sz w:val="24"/>
+          <w:szCs w:val="24"/>
+        </w:rPr>
+        <w:t>)</w:t>
+      </w:r>
+      <w:r>
+        <w:rPr>
+          <w:rFonts w:ascii="Arial" w:hAnsi="Arial" w:cs="Arial"/>
+          <w:sz w:val="24"/>
+          <w:szCs w:val="24"/>
+        </w:rPr>
+        <w:t>, équivalent d’un accès non authentifié</w:t>
+      </w:r>
+      <w:r>
+        <w:rPr>
+          <w:rFonts w:ascii="Arial" w:hAnsi="Arial" w:cs="Arial"/>
+          <w:sz w:val="24"/>
+          <w:szCs w:val="24"/>
+        </w:rPr>
+        <w:t xml:space="preserve"> (utilisé par exemple pour l’annuaire public)</w:t>
       </w:r>
     </w:p>
     <w:p>
@@ -6507,6 +6529,7 @@
     <w:lsdException w:name="HTML Sample" w:semiHidden="1" w:unhideWhenUsed="1"/>
     <w:lsdException w:name="HTML Typewriter" w:semiHidden="1" w:unhideWhenUsed="1"/>
     <w:lsdException w:name="HTML Variable" w:semiHidden="1" w:unhideWhenUsed="1"/>
+    <w:lsdException w:name="Normal Table" w:semiHidden="1" w:unhideWhenUsed="1"/>
     <w:lsdException w:name="annotation subject" w:semiHidden="1" w:unhideWhenUsed="1"/>
     <w:lsdException w:name="No List" w:semiHidden="1" w:unhideWhenUsed="1"/>
     <w:lsdException w:name="Outline List 1" w:semiHidden="1" w:unhideWhenUsed="1"/>
@@ -6550,8 +6573,10 @@
     <w:lsdException w:name="Table Elegant" w:semiHidden="1" w:unhideWhenUsed="1"/>
     <w:lsdException w:name="Table Professional" w:semiHidden="1" w:unhideWhenUsed="1"/>
     <w:lsdException w:name="Table Subtle 1" w:semiHidden="1" w:unhideWhenUsed="1"/>
+    <w:lsdException w:name="Table Subtle 2" w:semiHidden="1" w:unhideWhenUsed="1"/>
     <w:lsdException w:name="Table Web 1" w:semiHidden="1" w:unhideWhenUsed="1"/>
     <w:lsdException w:name="Table Web 2" w:semiHidden="1" w:unhideWhenUsed="1"/>
+    <w:lsdException w:name="Table Web 3" w:semiHidden="1" w:unhideWhenUsed="1"/>
     <w:lsdException w:name="Balloon Text" w:semiHidden="1" w:unhideWhenUsed="1"/>
     <w:lsdException w:name="Table Grid" w:uiPriority="59"/>
     <w:lsdException w:name="Table Theme" w:semiHidden="1" w:unhideWhenUsed="1"/>

</xml_diff>

<commit_message>
Prise en compte d'un nouveau paramètre ratio=1
pour afficher une image carrée (après avoir supprimé une partie du haut et une partie du bas de l'image)
fait pour les photos et les silhouettes jpeg
et doc mise à jour
</commit_message>
<xml_diff>
--- a/doc/userphoto_spec.docx
+++ b/doc/userphoto_spec.docx
@@ -1126,8 +1126,6 @@
         </w:rPr>
         <w:t>non authentifié</w:t>
       </w:r>
-      <w:bookmarkStart w:id="0" w:name="_GoBack"/>
-      <w:bookmarkEnd w:id="0"/>
       <w:r>
         <w:rPr>
           <w:rFonts w:ascii="Arial" w:hAnsi="Arial" w:cs="Arial"/>
@@ -1153,15 +1151,7 @@
           <w:sz w:val="24"/>
           <w:szCs w:val="24"/>
         </w:rPr>
-        <w:t> </w:t>
-      </w:r>
-      <w:r>
-        <w:rPr>
-          <w:rFonts w:ascii="Arial" w:hAnsi="Arial" w:cs="Arial"/>
-          <w:sz w:val="24"/>
-          <w:szCs w:val="24"/>
-        </w:rPr>
-        <w:t xml:space="preserve">= </w:t>
+        <w:t xml:space="preserve"> = </w:t>
       </w:r>
       <w:proofErr w:type="spellStart"/>
       <w:r>
@@ -4223,20 +4213,6 @@
           <w:rFonts w:ascii="Arial" w:hAnsi="Arial" w:cs="Arial"/>
           <w:b/>
           <w:color w:val="auto"/>
-          <w:sz w:val="24"/>
-          <w:szCs w:val="24"/>
-          <w:u w:val="none"/>
-        </w:rPr>
-      </w:pPr>
-    </w:p>
-    <w:p>
-      <w:pPr>
-        <w:jc w:val="both"/>
-        <w:rPr>
-          <w:rStyle w:val="Lienhypertexte"/>
-          <w:rFonts w:ascii="Arial" w:hAnsi="Arial" w:cs="Arial"/>
-          <w:b/>
-          <w:color w:val="auto"/>
           <w:sz w:val="28"/>
           <w:szCs w:val="28"/>
           <w:u w:val="none"/>
@@ -4290,8 +4266,9 @@
           <w:szCs w:val="28"/>
           <w:u w:val="none"/>
         </w:rPr>
-        <w:t> »</w:t>
-      </w:r>
+        <w:t> </w:t>
+      </w:r>
+      <w:proofErr w:type="gramStart"/>
       <w:r>
         <w:rPr>
           <w:rStyle w:val="Lienhypertexte"/>
@@ -4302,8 +4279,21 @@
           <w:szCs w:val="28"/>
           <w:u w:val="none"/>
         </w:rPr>
+        <w:t>»</w:t>
+      </w:r>
+      <w:r>
+        <w:rPr>
+          <w:rStyle w:val="Lienhypertexte"/>
+          <w:rFonts w:ascii="Arial" w:hAnsi="Arial" w:cs="Arial"/>
+          <w:b/>
+          <w:color w:val="auto"/>
+          <w:sz w:val="28"/>
+          <w:szCs w:val="28"/>
+          <w:u w:val="none"/>
+        </w:rPr>
         <w:t>:</w:t>
       </w:r>
+      <w:proofErr w:type="gramEnd"/>
     </w:p>
     <w:p>
       <w:pPr>
@@ -4697,15 +4687,7 @@
           <w:sz w:val="24"/>
           <w:szCs w:val="24"/>
         </w:rPr>
-        <w:t>)</w:t>
-      </w:r>
-      <w:r>
-        <w:rPr>
-          <w:rFonts w:ascii="Arial" w:hAnsi="Arial" w:cs="Arial"/>
-          <w:sz w:val="24"/>
-          <w:szCs w:val="24"/>
-        </w:rPr>
-        <w:t>, équivalent d’un accès non authentifié</w:t>
+        <w:t>), équivalent d’un accès non authentifié</w:t>
       </w:r>
       <w:r>
         <w:rPr>
@@ -4721,12 +4703,9 @@
         <w:spacing w:after="0" w:line="240" w:lineRule="auto"/>
         <w:jc w:val="both"/>
         <w:rPr>
-          <w:rStyle w:val="Lienhypertexte"/>
-          <w:rFonts w:ascii="Arial" w:hAnsi="Arial" w:cs="Arial"/>
-          <w:color w:val="auto"/>
-          <w:sz w:val="24"/>
-          <w:szCs w:val="24"/>
-          <w:u w:val="none"/>
+          <w:rFonts w:ascii="Arial" w:hAnsi="Arial" w:cs="Arial"/>
+          <w:sz w:val="24"/>
+          <w:szCs w:val="24"/>
         </w:rPr>
       </w:pPr>
       <w:proofErr w:type="gramStart"/>
@@ -4832,6 +4811,56 @@
           <w:szCs w:val="24"/>
         </w:rPr>
         <w:t> »</w:t>
+      </w:r>
+    </w:p>
+    <w:p>
+      <w:pPr>
+        <w:spacing w:after="0" w:line="240" w:lineRule="auto"/>
+        <w:jc w:val="both"/>
+        <w:rPr>
+          <w:rStyle w:val="Lienhypertexte"/>
+          <w:rFonts w:ascii="Arial" w:hAnsi="Arial" w:cs="Arial"/>
+          <w:color w:val="auto"/>
+          <w:sz w:val="24"/>
+          <w:szCs w:val="24"/>
+          <w:u w:val="none"/>
+        </w:rPr>
+      </w:pPr>
+      <w:r>
+        <w:rPr>
+          <w:rStyle w:val="Lienhypertexte"/>
+          <w:rFonts w:ascii="Arial" w:hAnsi="Arial" w:cs="Arial"/>
+          <w:b/>
+          <w:color w:val="auto"/>
+          <w:sz w:val="24"/>
+          <w:szCs w:val="24"/>
+          <w:u w:val="none"/>
+        </w:rPr>
+        <w:t>ratio</w:t>
+      </w:r>
+      <w:r>
+        <w:rPr>
+          <w:rStyle w:val="Lienhypertexte"/>
+          <w:rFonts w:ascii="Arial" w:hAnsi="Arial" w:cs="Arial"/>
+          <w:color w:val="auto"/>
+          <w:sz w:val="24"/>
+          <w:szCs w:val="24"/>
+          <w:u w:val="none"/>
+        </w:rPr>
+        <w:t xml:space="preserve"> (=1), paramètre pour redimensionner l’image,</w:t>
+      </w:r>
+      <w:bookmarkStart w:id="0" w:name="_GoBack"/>
+      <w:bookmarkEnd w:id="0"/>
+      <w:r>
+        <w:rPr>
+          <w:rStyle w:val="Lienhypertexte"/>
+          <w:rFonts w:ascii="Arial" w:hAnsi="Arial" w:cs="Arial"/>
+          <w:color w:val="auto"/>
+          <w:sz w:val="24"/>
+          <w:szCs w:val="24"/>
+          <w:u w:val="none"/>
+        </w:rPr>
+        <w:t xml:space="preserve"> de telle sorte d’obtenir une image carrée</w:t>
       </w:r>
     </w:p>
     <w:p>

</xml_diff>

<commit_message>
Maj de la doc suite à l'ajout du paramètre mail
</commit_message>
<xml_diff>
--- a/doc/userphoto_spec.docx
+++ b/doc/userphoto_spec.docx
@@ -1544,6 +1544,15 @@
           <w:sz w:val="24"/>
           <w:szCs w:val="24"/>
         </w:rPr>
+        <w:t xml:space="preserve"> ou « mail »</w:t>
+      </w:r>
+      <w:r>
+        <w:rPr>
+          <w:rFonts w:ascii="Arial" w:hAnsi="Arial" w:cs="Arial"/>
+          <w:b/>
+          <w:sz w:val="24"/>
+          <w:szCs w:val="24"/>
+        </w:rPr>
         <w:t>)</w:t>
       </w:r>
       <w:r>
@@ -1600,7 +1609,32 @@
           <w:sz w:val="24"/>
           <w:szCs w:val="24"/>
         </w:rPr>
-        <w:t> : seul l’un des 2 doit être passé dans l’URL (l’</w:t>
+        <w:t xml:space="preserve"> : seul l’un des </w:t>
+      </w:r>
+      <w:r>
+        <w:rPr>
+          <w:rFonts w:ascii="Arial" w:hAnsi="Arial" w:cs="Arial"/>
+          <w:sz w:val="24"/>
+          <w:szCs w:val="24"/>
+        </w:rPr>
+        <w:t>3</w:t>
+      </w:r>
+      <w:r>
+        <w:rPr>
+          <w:rFonts w:ascii="Arial" w:hAnsi="Arial" w:cs="Arial"/>
+          <w:sz w:val="24"/>
+          <w:szCs w:val="24"/>
+        </w:rPr>
+        <w:t xml:space="preserve"> doit être passé dans l’URL (l</w:t>
+      </w:r>
+      <w:proofErr w:type="gramStart"/>
+      <w:r>
+        <w:rPr>
+          <w:rFonts w:ascii="Arial" w:hAnsi="Arial" w:cs="Arial"/>
+          <w:sz w:val="24"/>
+          <w:szCs w:val="24"/>
+        </w:rPr>
+        <w:t>’</w:t>
       </w:r>
       <w:r>
         <w:rPr>
@@ -1620,6 +1654,7 @@
         <w:t>uid</w:t>
       </w:r>
       <w:proofErr w:type="spellEnd"/>
+      <w:proofErr w:type="gramEnd"/>
       <w:r>
         <w:rPr>
           <w:rFonts w:ascii="Arial" w:hAnsi="Arial" w:cs="Arial"/>
@@ -1634,6 +1669,14 @@
           <w:sz w:val="24"/>
           <w:szCs w:val="24"/>
         </w:rPr>
+        <w:t xml:space="preserve"> ou le «mail»</w:t>
+      </w:r>
+      <w:r>
+        <w:rPr>
+          <w:rFonts w:ascii="Arial" w:hAnsi="Arial" w:cs="Arial"/>
+          <w:sz w:val="24"/>
+          <w:szCs w:val="24"/>
+        </w:rPr>
         <w:t xml:space="preserve"> pour tout le monde ou le </w:t>
       </w:r>
       <w:r>
@@ -1684,23 +1727,7 @@
           <w:sz w:val="24"/>
           <w:szCs w:val="24"/>
         </w:rPr>
-        <w:t xml:space="preserve"> </w:t>
-      </w:r>
-      <w:r>
-        <w:rPr>
-          <w:rFonts w:ascii="Arial" w:hAnsi="Arial" w:cs="Arial"/>
-          <w:sz w:val="24"/>
-          <w:szCs w:val="24"/>
-        </w:rPr>
-        <w:t>s</w:t>
-      </w:r>
-      <w:r>
-        <w:rPr>
-          <w:rFonts w:ascii="Arial" w:hAnsi="Arial" w:cs="Arial"/>
-          <w:sz w:val="24"/>
-          <w:szCs w:val="24"/>
-        </w:rPr>
-        <w:t xml:space="preserve">i les 2 étaient passés, le </w:t>
+        <w:t xml:space="preserve"> le </w:t>
       </w:r>
       <w:r>
         <w:rPr>
@@ -1735,6 +1762,40 @@
           <w:szCs w:val="24"/>
         </w:rPr>
         <w:t xml:space="preserve"> serait ignoré</w:t>
+      </w:r>
+      <w:r>
+        <w:rPr>
+          <w:rFonts w:ascii="Arial" w:hAnsi="Arial" w:cs="Arial"/>
+          <w:sz w:val="24"/>
+          <w:szCs w:val="24"/>
+        </w:rPr>
+        <w:t xml:space="preserve"> si l’«</w:t>
+      </w:r>
+      <w:proofErr w:type="spellStart"/>
+      <w:r>
+        <w:rPr>
+          <w:rFonts w:ascii="Arial" w:hAnsi="Arial" w:cs="Arial"/>
+          <w:sz w:val="24"/>
+          <w:szCs w:val="24"/>
+        </w:rPr>
+        <w:t>uid</w:t>
+      </w:r>
+      <w:proofErr w:type="spellEnd"/>
+      <w:r>
+        <w:rPr>
+          <w:rFonts w:ascii="Arial" w:hAnsi="Arial" w:cs="Arial"/>
+          <w:sz w:val="24"/>
+          <w:szCs w:val="24"/>
+        </w:rPr>
+        <w:t>» était passé</w:t>
+      </w:r>
+      <w:r>
+        <w:rPr>
+          <w:rFonts w:ascii="Arial" w:hAnsi="Arial" w:cs="Arial"/>
+          <w:sz w:val="24"/>
+          <w:szCs w:val="24"/>
+        </w:rPr>
+        <w:t xml:space="preserve"> en paramètre</w:t>
       </w:r>
     </w:p>
     <w:p>
@@ -1839,6 +1900,7 @@
           <w:szCs w:val="24"/>
         </w:rPr>
       </w:pPr>
+      <w:proofErr w:type="gramStart"/>
       <w:r>
         <w:rPr>
           <w:rFonts w:ascii="Arial" w:hAnsi="Arial" w:cs="Arial"/>
@@ -1853,7 +1915,16 @@
           <w:sz w:val="24"/>
           <w:szCs w:val="24"/>
         </w:rPr>
-        <w:t>ffiche la photo du user dont l’</w:t>
+        <w:t>ffiche</w:t>
+      </w:r>
+      <w:proofErr w:type="gramEnd"/>
+      <w:r>
+        <w:rPr>
+          <w:rFonts w:ascii="Arial" w:hAnsi="Arial" w:cs="Arial"/>
+          <w:sz w:val="24"/>
+          <w:szCs w:val="24"/>
+        </w:rPr>
+        <w:t xml:space="preserve"> la photo du user dont l’</w:t>
       </w:r>
       <w:r>
         <w:rPr>
@@ -1914,6 +1985,14 @@
           <w:szCs w:val="24"/>
         </w:rPr>
         <w:t> »</w:t>
+      </w:r>
+      <w:r>
+        <w:rPr>
+          <w:rFonts w:ascii="Arial" w:hAnsi="Arial" w:cs="Arial"/>
+          <w:sz w:val="24"/>
+          <w:szCs w:val="24"/>
+        </w:rPr>
+        <w:t xml:space="preserve"> ou le « mail »</w:t>
       </w:r>
       <w:r>
         <w:rPr>
@@ -2365,6 +2444,15 @@
           <w:sz w:val="24"/>
           <w:szCs w:val="24"/>
         </w:rPr>
+        <w:t xml:space="preserve"> ou « mail »</w:t>
+      </w:r>
+      <w:r>
+        <w:rPr>
+          <w:rFonts w:ascii="Arial" w:hAnsi="Arial" w:cs="Arial"/>
+          <w:b/>
+          <w:sz w:val="24"/>
+          <w:szCs w:val="24"/>
+        </w:rPr>
         <w:t>)</w:t>
       </w:r>
       <w:r>
@@ -4329,7 +4417,20 @@
           <w:szCs w:val="24"/>
           <w:u w:val="none"/>
         </w:rPr>
-        <w:t xml:space="preserve"> (=1 par exemple), pour indiquer une authentification via le CAS de test</w:t>
+        <w:t xml:space="preserve"> (=1 par exe</w:t>
+      </w:r>
+      <w:bookmarkStart w:id="0" w:name="_GoBack"/>
+      <w:bookmarkEnd w:id="0"/>
+      <w:r>
+        <w:rPr>
+          <w:rStyle w:val="Lienhypertexte"/>
+          <w:rFonts w:ascii="Arial" w:hAnsi="Arial" w:cs="Arial"/>
+          <w:color w:val="auto"/>
+          <w:sz w:val="24"/>
+          <w:szCs w:val="24"/>
+          <w:u w:val="none"/>
+        </w:rPr>
+        <w:t>mple), pour indiquer une authentification via le CAS de test</w:t>
       </w:r>
       <w:r>
         <w:rPr>
@@ -4489,6 +4590,45 @@
           <w:u w:val="none"/>
         </w:rPr>
       </w:pPr>
+      <w:proofErr w:type="gramStart"/>
+      <w:r>
+        <w:rPr>
+          <w:rStyle w:val="Lienhypertexte"/>
+          <w:rFonts w:ascii="Arial" w:hAnsi="Arial" w:cs="Arial"/>
+          <w:b/>
+          <w:color w:val="auto"/>
+          <w:sz w:val="24"/>
+          <w:szCs w:val="24"/>
+          <w:u w:val="none"/>
+        </w:rPr>
+        <w:t>mail</w:t>
+      </w:r>
+      <w:proofErr w:type="gramEnd"/>
+      <w:r>
+        <w:rPr>
+          <w:rStyle w:val="Lienhypertexte"/>
+          <w:rFonts w:ascii="Arial" w:hAnsi="Arial" w:cs="Arial"/>
+          <w:color w:val="auto"/>
+          <w:sz w:val="24"/>
+          <w:szCs w:val="24"/>
+          <w:u w:val="none"/>
+        </w:rPr>
+        <w:t>, l’adresse email d’un utilisateur</w:t>
+      </w:r>
+    </w:p>
+    <w:p>
+      <w:pPr>
+        <w:spacing w:after="0" w:line="240" w:lineRule="auto"/>
+        <w:jc w:val="both"/>
+        <w:rPr>
+          <w:rStyle w:val="Lienhypertexte"/>
+          <w:rFonts w:ascii="Arial" w:hAnsi="Arial" w:cs="Arial"/>
+          <w:color w:val="auto"/>
+          <w:sz w:val="24"/>
+          <w:szCs w:val="24"/>
+          <w:u w:val="none"/>
+        </w:rPr>
+      </w:pPr>
       <w:proofErr w:type="spellStart"/>
       <w:proofErr w:type="gramStart"/>
       <w:r>
@@ -4847,20 +4987,7 @@
           <w:szCs w:val="24"/>
           <w:u w:val="none"/>
         </w:rPr>
-        <w:t xml:space="preserve"> (=1), paramètre pour redimensionner l’image,</w:t>
-      </w:r>
-      <w:bookmarkStart w:id="0" w:name="_GoBack"/>
-      <w:bookmarkEnd w:id="0"/>
-      <w:r>
-        <w:rPr>
-          <w:rStyle w:val="Lienhypertexte"/>
-          <w:rFonts w:ascii="Arial" w:hAnsi="Arial" w:cs="Arial"/>
-          <w:color w:val="auto"/>
-          <w:sz w:val="24"/>
-          <w:szCs w:val="24"/>
-          <w:u w:val="none"/>
-        </w:rPr>
-        <w:t xml:space="preserve"> de telle sorte d’obtenir une image carrée</w:t>
+        <w:t xml:space="preserve"> (=1), paramètre pour redimensionner l’image, de telle sorte d’obtenir une image carrée</w:t>
       </w:r>
     </w:p>
     <w:p>

</xml_diff>

<commit_message>
Maj de la doc suite à l'ajout du paramètre eppn
</commit_message>
<xml_diff>
--- a/doc/userphoto_spec.docx
+++ b/doc/userphoto_spec.docx
@@ -1,6 +1,6 @@
 
 <file path=word/document.xml><?xml version="1.0" encoding="utf-8"?>
-<w:document xmlns:wpc="http://schemas.microsoft.com/office/word/2010/wordprocessingCanvas" xmlns:cx="http://schemas.microsoft.com/office/drawing/2014/chartex" xmlns:cx1="http://schemas.microsoft.com/office/drawing/2015/9/8/chartex" xmlns:cx2="http://schemas.microsoft.com/office/drawing/2015/10/21/chartex" xmlns:cx3="http://schemas.microsoft.com/office/drawing/2016/5/9/chartex" xmlns:cx4="http://schemas.microsoft.com/office/drawing/2016/5/10/chartex" xmlns:cx5="http://schemas.microsoft.com/office/drawing/2016/5/11/chartex" xmlns:cx6="http://schemas.microsoft.com/office/drawing/2016/5/12/chartex" xmlns:cx7="http://schemas.microsoft.com/office/drawing/2016/5/13/chartex" xmlns:cx8="http://schemas.microsoft.com/office/drawing/2016/5/14/chartex" xmlns:mc="http://schemas.openxmlformats.org/markup-compatibility/2006" xmlns:aink="http://schemas.microsoft.com/office/drawing/2016/ink" xmlns:am3d="http://schemas.microsoft.com/office/drawing/2017/model3d" xmlns:o="urn:schemas-microsoft-com:office:office" xmlns:r="http://schemas.openxmlformats.org/officeDocument/2006/relationships" xmlns:m="http://schemas.openxmlformats.org/officeDocument/2006/math" xmlns:v="urn:schemas-microsoft-com:vml" xmlns:wp14="http://schemas.microsoft.com/office/word/2010/wordprocessingDrawing" xmlns:wp="http://schemas.openxmlformats.org/drawingml/2006/wordprocessingDrawing" xmlns:w10="urn:schemas-microsoft-com:office:word" xmlns:w="http://schemas.openxmlformats.org/wordprocessingml/2006/main" xmlns:w14="http://schemas.microsoft.com/office/word/2010/wordml" xmlns:w15="http://schemas.microsoft.com/office/word/2012/wordml" xmlns:w16cid="http://schemas.microsoft.com/office/word/2016/wordml/cid" xmlns:w16se="http://schemas.microsoft.com/office/word/2015/wordml/symex" xmlns:wpg="http://schemas.microsoft.com/office/word/2010/wordprocessingGroup" xmlns:wpi="http://schemas.microsoft.com/office/word/2010/wordprocessingInk" xmlns:wne="http://schemas.microsoft.com/office/word/2006/wordml" xmlns:wps="http://schemas.microsoft.com/office/word/2010/wordprocessingShape" mc:Ignorable="w14 w15 w16se w16cid wp14">
+<w:document xmlns:wpc="http://schemas.microsoft.com/office/word/2010/wordprocessingCanvas" xmlns:cx="http://schemas.microsoft.com/office/drawing/2014/chartex" xmlns:cx1="http://schemas.microsoft.com/office/drawing/2015/9/8/chartex" xmlns:cx2="http://schemas.microsoft.com/office/drawing/2015/10/21/chartex" xmlns:cx3="http://schemas.microsoft.com/office/drawing/2016/5/9/chartex" xmlns:cx4="http://schemas.microsoft.com/office/drawing/2016/5/10/chartex" xmlns:cx5="http://schemas.microsoft.com/office/drawing/2016/5/11/chartex" xmlns:cx6="http://schemas.microsoft.com/office/drawing/2016/5/12/chartex" xmlns:cx7="http://schemas.microsoft.com/office/drawing/2016/5/13/chartex" xmlns:cx8="http://schemas.microsoft.com/office/drawing/2016/5/14/chartex" xmlns:mc="http://schemas.openxmlformats.org/markup-compatibility/2006" xmlns:aink="http://schemas.microsoft.com/office/drawing/2016/ink" xmlns:am3d="http://schemas.microsoft.com/office/drawing/2017/model3d" xmlns:o="urn:schemas-microsoft-com:office:office" xmlns:oel="http://schemas.microsoft.com/office/2019/extlst" xmlns:r="http://schemas.openxmlformats.org/officeDocument/2006/relationships" xmlns:m="http://schemas.openxmlformats.org/officeDocument/2006/math" xmlns:v="urn:schemas-microsoft-com:vml" xmlns:wp14="http://schemas.microsoft.com/office/word/2010/wordprocessingDrawing" xmlns:wp="http://schemas.openxmlformats.org/drawingml/2006/wordprocessingDrawing" xmlns:w10="urn:schemas-microsoft-com:office:word" xmlns:w="http://schemas.openxmlformats.org/wordprocessingml/2006/main" xmlns:w14="http://schemas.microsoft.com/office/word/2010/wordml" xmlns:w15="http://schemas.microsoft.com/office/word/2012/wordml" xmlns:w16cex="http://schemas.microsoft.com/office/word/2018/wordml/cex" xmlns:w16cid="http://schemas.microsoft.com/office/word/2016/wordml/cid" xmlns:w16="http://schemas.microsoft.com/office/word/2018/wordml" xmlns:w16sdtdh="http://schemas.microsoft.com/office/word/2020/wordml/sdtdatahash" xmlns:w16se="http://schemas.microsoft.com/office/word/2015/wordml/symex" xmlns:wpg="http://schemas.microsoft.com/office/word/2010/wordprocessingGroup" xmlns:wpi="http://schemas.microsoft.com/office/word/2010/wordprocessingInk" xmlns:wne="http://schemas.microsoft.com/office/word/2006/wordml" xmlns:wps="http://schemas.microsoft.com/office/word/2010/wordprocessingShape" mc:Ignorable="w14 w15 w16se w16cid w16 w16cex w16sdtdh wp14">
   <w:body>
     <w:p>
       <w:pPr>
@@ -334,7 +334,6 @@
         </w:rPr>
         <w:t xml:space="preserve">), dans ce cas, on fait un </w:t>
       </w:r>
-      <w:proofErr w:type="gramStart"/>
       <w:r>
         <w:rPr>
           <w:rFonts w:ascii="Arial" w:hAnsi="Arial" w:cs="Arial"/>
@@ -342,17 +341,7 @@
           <w:sz w:val="24"/>
           <w:szCs w:val="24"/>
         </w:rPr>
-        <w:t>header(</w:t>
-      </w:r>
-      <w:proofErr w:type="gramEnd"/>
-      <w:r>
-        <w:rPr>
-          <w:rFonts w:ascii="Arial" w:hAnsi="Arial" w:cs="Arial"/>
-          <w:i/>
-          <w:sz w:val="24"/>
-          <w:szCs w:val="24"/>
-        </w:rPr>
-        <w:t>"</w:t>
+        <w:t>header("</w:t>
       </w:r>
       <w:proofErr w:type="spellStart"/>
       <w:r>
@@ -1230,25 +1219,7 @@
           <w:sz w:val="24"/>
           <w:szCs w:val="24"/>
         </w:rPr>
-        <w:t xml:space="preserve">Sinon, affiche une silhouette H/F avec sens interdit pour signifier que la diffusion n’est pas autorisée. Affiche également une silhouette neutre si </w:t>
-      </w:r>
-      <w:proofErr w:type="gramStart"/>
-      <w:r>
-        <w:rPr>
-          <w:rFonts w:ascii="Arial" w:hAnsi="Arial" w:cs="Arial"/>
-          <w:sz w:val="24"/>
-          <w:szCs w:val="24"/>
-        </w:rPr>
-        <w:t>le user</w:t>
-      </w:r>
-      <w:proofErr w:type="gramEnd"/>
-      <w:r>
-        <w:rPr>
-          <w:rFonts w:ascii="Arial" w:hAnsi="Arial" w:cs="Arial"/>
-          <w:sz w:val="24"/>
-          <w:szCs w:val="24"/>
-        </w:rPr>
-        <w:t xml:space="preserve"> </w:t>
+        <w:t xml:space="preserve">Sinon, affiche une silhouette H/F avec sens interdit pour signifier que la diffusion n’est pas autorisée. Affiche également une silhouette neutre si le user </w:t>
       </w:r>
       <w:proofErr w:type="spellStart"/>
       <w:r>
@@ -1544,7 +1515,54 @@
           <w:sz w:val="24"/>
           <w:szCs w:val="24"/>
         </w:rPr>
-        <w:t xml:space="preserve"> ou « mail »</w:t>
+        <w:t xml:space="preserve"> </w:t>
+      </w:r>
+      <w:r>
+        <w:rPr>
+          <w:rFonts w:ascii="Arial" w:hAnsi="Arial" w:cs="Arial"/>
+          <w:b/>
+          <w:sz w:val="24"/>
+          <w:szCs w:val="24"/>
+        </w:rPr>
+        <w:t>/</w:t>
+      </w:r>
+      <w:r>
+        <w:rPr>
+          <w:rFonts w:ascii="Arial" w:hAnsi="Arial" w:cs="Arial"/>
+          <w:b/>
+          <w:sz w:val="24"/>
+          <w:szCs w:val="24"/>
+        </w:rPr>
+        <w:t xml:space="preserve"> « mail »</w:t>
+      </w:r>
+      <w:r>
+        <w:rPr>
+          <w:rFonts w:ascii="Arial" w:hAnsi="Arial" w:cs="Arial"/>
+          <w:b/>
+          <w:sz w:val="24"/>
+          <w:szCs w:val="24"/>
+        </w:rPr>
+        <w:t xml:space="preserve"> / « </w:t>
+      </w:r>
+      <w:proofErr w:type="spellStart"/>
+      <w:r>
+        <w:rPr>
+          <w:rFonts w:ascii="Arial" w:hAnsi="Arial" w:cs="Arial"/>
+          <w:b/>
+          <w:sz w:val="24"/>
+          <w:szCs w:val="24"/>
+        </w:rPr>
+        <w:t>eppn</w:t>
+      </w:r>
+      <w:proofErr w:type="spellEnd"/>
+      <w:r>
+        <w:rPr>
+          <w:rFonts w:ascii="Arial" w:hAnsi="Arial" w:cs="Arial"/>
+          <w:b/>
+          <w:sz w:val="24"/>
+          <w:szCs w:val="24"/>
+        </w:rPr>
+        <w:t> »</w:t>
       </w:r>
       <w:r>
         <w:rPr>
@@ -1617,24 +1635,15 @@
           <w:sz w:val="24"/>
           <w:szCs w:val="24"/>
         </w:rPr>
-        <w:t>3</w:t>
-      </w:r>
-      <w:r>
-        <w:rPr>
-          <w:rFonts w:ascii="Arial" w:hAnsi="Arial" w:cs="Arial"/>
-          <w:sz w:val="24"/>
-          <w:szCs w:val="24"/>
-        </w:rPr>
-        <w:t xml:space="preserve"> doit être passé dans l’URL (l</w:t>
-      </w:r>
-      <w:proofErr w:type="gramStart"/>
-      <w:r>
-        <w:rPr>
-          <w:rFonts w:ascii="Arial" w:hAnsi="Arial" w:cs="Arial"/>
-          <w:sz w:val="24"/>
-          <w:szCs w:val="24"/>
-        </w:rPr>
-        <w:t>’</w:t>
+        <w:t>4</w:t>
+      </w:r>
+      <w:r>
+        <w:rPr>
+          <w:rFonts w:ascii="Arial" w:hAnsi="Arial" w:cs="Arial"/>
+          <w:sz w:val="24"/>
+          <w:szCs w:val="24"/>
+        </w:rPr>
+        <w:t xml:space="preserve"> doit être passé dans l’URL (l’</w:t>
       </w:r>
       <w:r>
         <w:rPr>
@@ -1654,7 +1663,6 @@
         <w:t>uid</w:t>
       </w:r>
       <w:proofErr w:type="spellEnd"/>
-      <w:proofErr w:type="gramEnd"/>
       <w:r>
         <w:rPr>
           <w:rFonts w:ascii="Arial" w:hAnsi="Arial" w:cs="Arial"/>
@@ -1670,6 +1678,48 @@
           <w:szCs w:val="24"/>
         </w:rPr>
         <w:t xml:space="preserve"> ou le «mail»</w:t>
+      </w:r>
+      <w:r>
+        <w:rPr>
+          <w:rFonts w:ascii="Arial" w:hAnsi="Arial" w:cs="Arial"/>
+          <w:sz w:val="24"/>
+          <w:szCs w:val="24"/>
+        </w:rPr>
+        <w:t xml:space="preserve"> ou </w:t>
+      </w:r>
+      <w:r>
+        <w:rPr>
+          <w:rFonts w:ascii="Arial" w:hAnsi="Arial" w:cs="Arial"/>
+          <w:sz w:val="24"/>
+          <w:szCs w:val="24"/>
+        </w:rPr>
+        <w:t>l’</w:t>
+      </w:r>
+      <w:r>
+        <w:rPr>
+          <w:rFonts w:ascii="Arial" w:hAnsi="Arial" w:cs="Arial"/>
+          <w:sz w:val="24"/>
+          <w:szCs w:val="24"/>
+        </w:rPr>
+        <w:t>« </w:t>
+      </w:r>
+      <w:proofErr w:type="spellStart"/>
+      <w:r>
+        <w:rPr>
+          <w:rFonts w:ascii="Arial" w:hAnsi="Arial" w:cs="Arial"/>
+          <w:sz w:val="24"/>
+          <w:szCs w:val="24"/>
+        </w:rPr>
+        <w:t>eppn</w:t>
+      </w:r>
+      <w:proofErr w:type="spellEnd"/>
+      <w:r>
+        <w:rPr>
+          <w:rFonts w:ascii="Arial" w:hAnsi="Arial" w:cs="Arial"/>
+          <w:sz w:val="24"/>
+          <w:szCs w:val="24"/>
+        </w:rPr>
+        <w:t> »</w:t>
       </w:r>
       <w:r>
         <w:rPr>
@@ -1846,25 +1896,7 @@
           <w:sz w:val="24"/>
           <w:szCs w:val="24"/>
         </w:rPr>
-        <w:t>(</w:t>
-      </w:r>
-      <w:proofErr w:type="gramStart"/>
-      <w:r>
-        <w:rPr>
-          <w:rFonts w:ascii="Arial" w:hAnsi="Arial" w:cs="Arial"/>
-          <w:sz w:val="24"/>
-          <w:szCs w:val="24"/>
-        </w:rPr>
-        <w:t>ou</w:t>
-      </w:r>
-      <w:proofErr w:type="gramEnd"/>
-      <w:r>
-        <w:rPr>
-          <w:rFonts w:ascii="Arial" w:hAnsi="Arial" w:cs="Arial"/>
-          <w:sz w:val="24"/>
-          <w:szCs w:val="24"/>
-        </w:rPr>
-        <w:t xml:space="preserve"> </w:t>
+        <w:t xml:space="preserve">(ou </w:t>
       </w:r>
       <w:hyperlink r:id="rId13" w:history="1">
         <w:r>
@@ -1900,7 +1932,6 @@
           <w:szCs w:val="24"/>
         </w:rPr>
       </w:pPr>
-      <w:proofErr w:type="gramStart"/>
       <w:r>
         <w:rPr>
           <w:rFonts w:ascii="Arial" w:hAnsi="Arial" w:cs="Arial"/>
@@ -1915,16 +1946,7 @@
           <w:sz w:val="24"/>
           <w:szCs w:val="24"/>
         </w:rPr>
-        <w:t>ffiche</w:t>
-      </w:r>
-      <w:proofErr w:type="gramEnd"/>
-      <w:r>
-        <w:rPr>
-          <w:rFonts w:ascii="Arial" w:hAnsi="Arial" w:cs="Arial"/>
-          <w:sz w:val="24"/>
-          <w:szCs w:val="24"/>
-        </w:rPr>
-        <w:t xml:space="preserve"> la photo du user dont l’</w:t>
+        <w:t>ffiche la photo du user dont l’</w:t>
       </w:r>
       <w:r>
         <w:rPr>
@@ -1958,7 +1980,7 @@
           <w:sz w:val="24"/>
           <w:szCs w:val="24"/>
         </w:rPr>
-        <w:t xml:space="preserve"> (ou le </w:t>
+        <w:t xml:space="preserve"> (ou </w:t>
       </w:r>
       <w:r>
         <w:rPr>
@@ -1992,7 +2014,49 @@
           <w:sz w:val="24"/>
           <w:szCs w:val="24"/>
         </w:rPr>
-        <w:t xml:space="preserve"> ou le « mail »</w:t>
+        <w:t xml:space="preserve"> </w:t>
+      </w:r>
+      <w:r>
+        <w:rPr>
+          <w:rFonts w:ascii="Arial" w:hAnsi="Arial" w:cs="Arial"/>
+          <w:sz w:val="24"/>
+          <w:szCs w:val="24"/>
+        </w:rPr>
+        <w:t>/</w:t>
+      </w:r>
+      <w:r>
+        <w:rPr>
+          <w:rFonts w:ascii="Arial" w:hAnsi="Arial" w:cs="Arial"/>
+          <w:sz w:val="24"/>
+          <w:szCs w:val="24"/>
+        </w:rPr>
+        <w:t>« mail »</w:t>
+      </w:r>
+      <w:r>
+        <w:rPr>
+          <w:rFonts w:ascii="Arial" w:hAnsi="Arial" w:cs="Arial"/>
+          <w:sz w:val="24"/>
+          <w:szCs w:val="24"/>
+        </w:rPr>
+        <w:t xml:space="preserve"> / « </w:t>
+      </w:r>
+      <w:proofErr w:type="spellStart"/>
+      <w:r>
+        <w:rPr>
+          <w:rFonts w:ascii="Arial" w:hAnsi="Arial" w:cs="Arial"/>
+          <w:sz w:val="24"/>
+          <w:szCs w:val="24"/>
+        </w:rPr>
+        <w:t>eppn</w:t>
+      </w:r>
+      <w:proofErr w:type="spellEnd"/>
+      <w:r>
+        <w:rPr>
+          <w:rFonts w:ascii="Arial" w:hAnsi="Arial" w:cs="Arial"/>
+          <w:sz w:val="24"/>
+          <w:szCs w:val="24"/>
+        </w:rPr>
+        <w:t> »</w:t>
       </w:r>
       <w:r>
         <w:rPr>
@@ -2444,7 +2508,54 @@
           <w:sz w:val="24"/>
           <w:szCs w:val="24"/>
         </w:rPr>
-        <w:t xml:space="preserve"> ou « mail »</w:t>
+        <w:t xml:space="preserve"> </w:t>
+      </w:r>
+      <w:r>
+        <w:rPr>
+          <w:rFonts w:ascii="Arial" w:hAnsi="Arial" w:cs="Arial"/>
+          <w:b/>
+          <w:sz w:val="24"/>
+          <w:szCs w:val="24"/>
+        </w:rPr>
+        <w:t xml:space="preserve">/ </w:t>
+      </w:r>
+      <w:r>
+        <w:rPr>
+          <w:rFonts w:ascii="Arial" w:hAnsi="Arial" w:cs="Arial"/>
+          <w:b/>
+          <w:sz w:val="24"/>
+          <w:szCs w:val="24"/>
+        </w:rPr>
+        <w:t>« mail »</w:t>
+      </w:r>
+      <w:r>
+        <w:rPr>
+          <w:rFonts w:ascii="Arial" w:hAnsi="Arial" w:cs="Arial"/>
+          <w:b/>
+          <w:sz w:val="24"/>
+          <w:szCs w:val="24"/>
+        </w:rPr>
+        <w:t xml:space="preserve"> / « </w:t>
+      </w:r>
+      <w:proofErr w:type="spellStart"/>
+      <w:r>
+        <w:rPr>
+          <w:rFonts w:ascii="Arial" w:hAnsi="Arial" w:cs="Arial"/>
+          <w:b/>
+          <w:sz w:val="24"/>
+          <w:szCs w:val="24"/>
+        </w:rPr>
+        <w:t>eppn</w:t>
+      </w:r>
+      <w:proofErr w:type="spellEnd"/>
+      <w:r>
+        <w:rPr>
+          <w:rFonts w:ascii="Arial" w:hAnsi="Arial" w:cs="Arial"/>
+          <w:b/>
+          <w:sz w:val="24"/>
+          <w:szCs w:val="24"/>
+        </w:rPr>
+        <w:t> »</w:t>
       </w:r>
       <w:r>
         <w:rPr>
@@ -2943,31 +3054,7 @@
           <w:szCs w:val="24"/>
           <w:u w:val="none"/>
         </w:rPr>
-        <w:t xml:space="preserve">                                  </w:t>
-      </w:r>
-      <w:proofErr w:type="gramStart"/>
-      <w:r>
-        <w:rPr>
-          <w:rStyle w:val="Lienhypertexte"/>
-          <w:rFonts w:ascii="Arial" w:hAnsi="Arial" w:cs="Arial"/>
-          <w:color w:val="auto"/>
-          <w:sz w:val="24"/>
-          <w:szCs w:val="24"/>
-          <w:u w:val="none"/>
-        </w:rPr>
-        <w:t>ou</w:t>
-      </w:r>
-      <w:proofErr w:type="gramEnd"/>
-      <w:r>
-        <w:rPr>
-          <w:rStyle w:val="Lienhypertexte"/>
-          <w:rFonts w:ascii="Arial" w:hAnsi="Arial" w:cs="Arial"/>
-          <w:color w:val="auto"/>
-          <w:sz w:val="24"/>
-          <w:szCs w:val="24"/>
-          <w:u w:val="none"/>
-        </w:rPr>
-        <w:t xml:space="preserve"> </w:t>
+        <w:t xml:space="preserve">                                  ou </w:t>
       </w:r>
       <w:r>
         <w:rPr>
@@ -3161,7 +3248,6 @@
         </w:rPr>
       </w:pPr>
       <w:proofErr w:type="spellStart"/>
-      <w:proofErr w:type="gramStart"/>
       <w:r>
         <w:rPr>
           <w:rStyle w:val="Lienhypertexte"/>
@@ -3174,7 +3260,6 @@
         <w:t>memberOf</w:t>
       </w:r>
       <w:proofErr w:type="spellEnd"/>
-      <w:proofErr w:type="gramEnd"/>
       <w:r>
         <w:rPr>
           <w:rStyle w:val="Lienhypertexte"/>
@@ -3625,7 +3710,57 @@
           <w:szCs w:val="24"/>
           <w:u w:val="none"/>
         </w:rPr>
-        <w:t> »)</w:t>
+        <w:t> »</w:t>
+      </w:r>
+      <w:r>
+        <w:rPr>
+          <w:rStyle w:val="Lienhypertexte"/>
+          <w:rFonts w:ascii="Arial" w:hAnsi="Arial" w:cs="Arial"/>
+          <w:b/>
+          <w:color w:val="auto"/>
+          <w:sz w:val="24"/>
+          <w:szCs w:val="24"/>
+          <w:u w:val="none"/>
+        </w:rPr>
+        <w:t xml:space="preserve"> / « mail » / « </w:t>
+      </w:r>
+      <w:proofErr w:type="spellStart"/>
+      <w:r>
+        <w:rPr>
+          <w:rStyle w:val="Lienhypertexte"/>
+          <w:rFonts w:ascii="Arial" w:hAnsi="Arial" w:cs="Arial"/>
+          <w:b/>
+          <w:color w:val="auto"/>
+          <w:sz w:val="24"/>
+          <w:szCs w:val="24"/>
+          <w:u w:val="none"/>
+        </w:rPr>
+        <w:t>eppn</w:t>
+      </w:r>
+      <w:proofErr w:type="spellEnd"/>
+      <w:r>
+        <w:rPr>
+          <w:rStyle w:val="Lienhypertexte"/>
+          <w:rFonts w:ascii="Arial" w:hAnsi="Arial" w:cs="Arial"/>
+          <w:b/>
+          <w:color w:val="auto"/>
+          <w:sz w:val="24"/>
+          <w:szCs w:val="24"/>
+          <w:u w:val="none"/>
+        </w:rPr>
+        <w:t> »</w:t>
+      </w:r>
+      <w:r>
+        <w:rPr>
+          <w:rStyle w:val="Lienhypertexte"/>
+          <w:rFonts w:ascii="Arial" w:hAnsi="Arial" w:cs="Arial"/>
+          <w:b/>
+          <w:color w:val="auto"/>
+          <w:sz w:val="24"/>
+          <w:szCs w:val="24"/>
+          <w:u w:val="none"/>
+        </w:rPr>
+        <w:t>)</w:t>
       </w:r>
       <w:r>
         <w:rPr>
@@ -3871,7 +4006,69 @@
           <w:szCs w:val="24"/>
           <w:u w:val="none"/>
         </w:rPr>
-        <w:t xml:space="preserve"> ») uniquement : </w:t>
+        <w:t> »</w:t>
+      </w:r>
+      <w:r>
+        <w:rPr>
+          <w:rStyle w:val="Lienhypertexte"/>
+          <w:rFonts w:ascii="Arial" w:hAnsi="Arial" w:cs="Arial"/>
+          <w:b/>
+          <w:color w:val="auto"/>
+          <w:sz w:val="24"/>
+          <w:szCs w:val="24"/>
+          <w:u w:val="none"/>
+        </w:rPr>
+        <w:t xml:space="preserve"> </w:t>
+      </w:r>
+      <w:r>
+        <w:rPr>
+          <w:rStyle w:val="Lienhypertexte"/>
+          <w:rFonts w:ascii="Arial" w:hAnsi="Arial" w:cs="Arial"/>
+          <w:b/>
+          <w:color w:val="auto"/>
+          <w:sz w:val="24"/>
+          <w:szCs w:val="24"/>
+          <w:u w:val="none"/>
+        </w:rPr>
+        <w:t>/ « mail » / « </w:t>
+      </w:r>
+      <w:proofErr w:type="spellStart"/>
+      <w:r>
+        <w:rPr>
+          <w:rStyle w:val="Lienhypertexte"/>
+          <w:rFonts w:ascii="Arial" w:hAnsi="Arial" w:cs="Arial"/>
+          <w:b/>
+          <w:color w:val="auto"/>
+          <w:sz w:val="24"/>
+          <w:szCs w:val="24"/>
+          <w:u w:val="none"/>
+        </w:rPr>
+        <w:t>eppn</w:t>
+      </w:r>
+      <w:proofErr w:type="spellEnd"/>
+      <w:r>
+        <w:rPr>
+          <w:rStyle w:val="Lienhypertexte"/>
+          <w:rFonts w:ascii="Arial" w:hAnsi="Arial" w:cs="Arial"/>
+          <w:b/>
+          <w:color w:val="auto"/>
+          <w:sz w:val="24"/>
+          <w:szCs w:val="24"/>
+          <w:u w:val="none"/>
+        </w:rPr>
+        <w:t> »</w:t>
+      </w:r>
+      <w:r>
+        <w:rPr>
+          <w:rStyle w:val="Lienhypertexte"/>
+          <w:rFonts w:ascii="Arial" w:hAnsi="Arial" w:cs="Arial"/>
+          <w:b/>
+          <w:color w:val="auto"/>
+          <w:sz w:val="24"/>
+          <w:szCs w:val="24"/>
+          <w:u w:val="none"/>
+        </w:rPr>
+        <w:t xml:space="preserve">) uniquement : </w:t>
       </w:r>
     </w:p>
     <w:p>
@@ -4051,7 +4248,69 @@
           <w:szCs w:val="24"/>
           <w:u w:val="none"/>
         </w:rPr>
-        <w:t> ») et « up1termsofuse » :</w:t>
+        <w:t> »</w:t>
+      </w:r>
+      <w:r>
+        <w:rPr>
+          <w:rStyle w:val="Lienhypertexte"/>
+          <w:rFonts w:ascii="Arial" w:hAnsi="Arial" w:cs="Arial"/>
+          <w:b/>
+          <w:color w:val="auto"/>
+          <w:sz w:val="24"/>
+          <w:szCs w:val="24"/>
+          <w:u w:val="none"/>
+        </w:rPr>
+        <w:t xml:space="preserve"> </w:t>
+      </w:r>
+      <w:r>
+        <w:rPr>
+          <w:rStyle w:val="Lienhypertexte"/>
+          <w:rFonts w:ascii="Arial" w:hAnsi="Arial" w:cs="Arial"/>
+          <w:b/>
+          <w:color w:val="auto"/>
+          <w:sz w:val="24"/>
+          <w:szCs w:val="24"/>
+          <w:u w:val="none"/>
+        </w:rPr>
+        <w:t>/ « mail » / « </w:t>
+      </w:r>
+      <w:proofErr w:type="spellStart"/>
+      <w:r>
+        <w:rPr>
+          <w:rStyle w:val="Lienhypertexte"/>
+          <w:rFonts w:ascii="Arial" w:hAnsi="Arial" w:cs="Arial"/>
+          <w:b/>
+          <w:color w:val="auto"/>
+          <w:sz w:val="24"/>
+          <w:szCs w:val="24"/>
+          <w:u w:val="none"/>
+        </w:rPr>
+        <w:t>eppn</w:t>
+      </w:r>
+      <w:proofErr w:type="spellEnd"/>
+      <w:r>
+        <w:rPr>
+          <w:rStyle w:val="Lienhypertexte"/>
+          <w:rFonts w:ascii="Arial" w:hAnsi="Arial" w:cs="Arial"/>
+          <w:b/>
+          <w:color w:val="auto"/>
+          <w:sz w:val="24"/>
+          <w:szCs w:val="24"/>
+          <w:u w:val="none"/>
+        </w:rPr>
+        <w:t> »</w:t>
+      </w:r>
+      <w:r>
+        <w:rPr>
+          <w:rStyle w:val="Lienhypertexte"/>
+          <w:rFonts w:ascii="Arial" w:hAnsi="Arial" w:cs="Arial"/>
+          <w:b/>
+          <w:color w:val="auto"/>
+          <w:sz w:val="24"/>
+          <w:szCs w:val="24"/>
+          <w:u w:val="none"/>
+        </w:rPr>
+        <w:t>) et « up1termsofuse » :</w:t>
       </w:r>
     </w:p>
     <w:p>
@@ -4354,9 +4613,8 @@
           <w:szCs w:val="28"/>
           <w:u w:val="none"/>
         </w:rPr>
-        <w:t> </w:t>
-      </w:r>
-      <w:proofErr w:type="gramStart"/>
+        <w:t> »</w:t>
+      </w:r>
       <w:r>
         <w:rPr>
           <w:rStyle w:val="Lienhypertexte"/>
@@ -4367,9 +4625,675 @@
           <w:szCs w:val="28"/>
           <w:u w:val="none"/>
         </w:rPr>
-        <w:t>»</w:t>
-      </w:r>
-      <w:r>
+        <w:t>:</w:t>
+      </w:r>
+    </w:p>
+    <w:p>
+      <w:pPr>
+        <w:spacing w:after="0" w:line="240" w:lineRule="auto"/>
+        <w:jc w:val="both"/>
+        <w:rPr>
+          <w:rStyle w:val="Lienhypertexte"/>
+          <w:rFonts w:ascii="Arial" w:hAnsi="Arial" w:cs="Arial"/>
+          <w:color w:val="auto"/>
+          <w:sz w:val="24"/>
+          <w:szCs w:val="24"/>
+          <w:u w:val="none"/>
+        </w:rPr>
+      </w:pPr>
+      <w:r>
+        <w:rPr>
+          <w:rStyle w:val="Lienhypertexte"/>
+          <w:rFonts w:ascii="Arial" w:hAnsi="Arial" w:cs="Arial"/>
+          <w:b/>
+          <w:color w:val="auto"/>
+          <w:sz w:val="24"/>
+          <w:szCs w:val="24"/>
+          <w:u w:val="none"/>
+        </w:rPr>
+        <w:t>cas-test</w:t>
+      </w:r>
+      <w:r>
+        <w:rPr>
+          <w:rStyle w:val="Lienhypertexte"/>
+          <w:rFonts w:ascii="Arial" w:hAnsi="Arial" w:cs="Arial"/>
+          <w:color w:val="auto"/>
+          <w:sz w:val="24"/>
+          <w:szCs w:val="24"/>
+          <w:u w:val="none"/>
+        </w:rPr>
+        <w:t xml:space="preserve"> (=1 par exemple), pour indiquer une authentification via le CAS de test</w:t>
+      </w:r>
+      <w:r>
+        <w:rPr>
+          <w:rStyle w:val="Lienhypertexte"/>
+          <w:rFonts w:ascii="Arial" w:hAnsi="Arial" w:cs="Arial"/>
+          <w:color w:val="auto"/>
+          <w:sz w:val="24"/>
+          <w:szCs w:val="24"/>
+          <w:u w:val="none"/>
+        </w:rPr>
+        <w:t xml:space="preserve"> </w:t>
+      </w:r>
+    </w:p>
+    <w:p>
+      <w:pPr>
+        <w:spacing w:after="0" w:line="240" w:lineRule="auto"/>
+        <w:jc w:val="both"/>
+        <w:rPr>
+          <w:rStyle w:val="Lienhypertexte"/>
+          <w:rFonts w:ascii="Arial" w:hAnsi="Arial" w:cs="Arial"/>
+          <w:color w:val="auto"/>
+          <w:sz w:val="24"/>
+          <w:szCs w:val="24"/>
+          <w:u w:val="none"/>
+        </w:rPr>
+      </w:pPr>
+      <w:proofErr w:type="spellStart"/>
+      <w:r>
+        <w:rPr>
+          <w:rStyle w:val="Lienhypertexte"/>
+          <w:rFonts w:ascii="Arial" w:hAnsi="Arial" w:cs="Arial"/>
+          <w:b/>
+          <w:color w:val="auto"/>
+          <w:sz w:val="24"/>
+          <w:szCs w:val="24"/>
+          <w:u w:val="none"/>
+        </w:rPr>
+        <w:t>ldap</w:t>
+      </w:r>
+      <w:proofErr w:type="spellEnd"/>
+      <w:r>
+        <w:rPr>
+          <w:rStyle w:val="Lienhypertexte"/>
+          <w:rFonts w:ascii="Arial" w:hAnsi="Arial" w:cs="Arial"/>
+          <w:b/>
+          <w:color w:val="auto"/>
+          <w:sz w:val="24"/>
+          <w:szCs w:val="24"/>
+          <w:u w:val="none"/>
+        </w:rPr>
+        <w:t>-test</w:t>
+      </w:r>
+      <w:r>
+        <w:rPr>
+          <w:rStyle w:val="Lienhypertexte"/>
+          <w:rFonts w:ascii="Arial" w:hAnsi="Arial" w:cs="Arial"/>
+          <w:color w:val="auto"/>
+          <w:sz w:val="24"/>
+          <w:szCs w:val="24"/>
+          <w:u w:val="none"/>
+        </w:rPr>
+        <w:t xml:space="preserve"> (=1 par exemple), pour indiquer une recherche dans le LDAP de test</w:t>
+      </w:r>
+    </w:p>
+    <w:p>
+      <w:pPr>
+        <w:spacing w:after="0" w:line="240" w:lineRule="auto"/>
+        <w:jc w:val="both"/>
+        <w:rPr>
+          <w:rStyle w:val="Lienhypertexte"/>
+          <w:rFonts w:ascii="Arial" w:hAnsi="Arial" w:cs="Arial"/>
+          <w:color w:val="auto"/>
+          <w:sz w:val="24"/>
+          <w:szCs w:val="24"/>
+          <w:u w:val="none"/>
+        </w:rPr>
+      </w:pPr>
+      <w:proofErr w:type="spellStart"/>
+      <w:r>
+        <w:rPr>
+          <w:rStyle w:val="Lienhypertexte"/>
+          <w:rFonts w:ascii="Arial" w:hAnsi="Arial" w:cs="Arial"/>
+          <w:b/>
+          <w:color w:val="auto"/>
+          <w:sz w:val="24"/>
+          <w:szCs w:val="24"/>
+          <w:u w:val="none"/>
+        </w:rPr>
+        <w:t>uid</w:t>
+      </w:r>
+      <w:proofErr w:type="spellEnd"/>
+      <w:r>
+        <w:rPr>
+          <w:rStyle w:val="Lienhypertexte"/>
+          <w:rFonts w:ascii="Arial" w:hAnsi="Arial" w:cs="Arial"/>
+          <w:color w:val="auto"/>
+          <w:sz w:val="24"/>
+          <w:szCs w:val="24"/>
+          <w:u w:val="none"/>
+        </w:rPr>
+        <w:t>, un identifiant utilisateur</w:t>
+      </w:r>
+    </w:p>
+    <w:p>
+      <w:pPr>
+        <w:spacing w:after="0" w:line="240" w:lineRule="auto"/>
+        <w:jc w:val="both"/>
+        <w:rPr>
+          <w:rStyle w:val="Lienhypertexte"/>
+          <w:rFonts w:ascii="Arial" w:hAnsi="Arial" w:cs="Arial"/>
+          <w:color w:val="auto"/>
+          <w:sz w:val="24"/>
+          <w:szCs w:val="24"/>
+          <w:u w:val="none"/>
+        </w:rPr>
+      </w:pPr>
+      <w:proofErr w:type="spellStart"/>
+      <w:r>
+        <w:rPr>
+          <w:rStyle w:val="Lienhypertexte"/>
+          <w:rFonts w:ascii="Arial" w:hAnsi="Arial" w:cs="Arial"/>
+          <w:b/>
+          <w:color w:val="auto"/>
+          <w:sz w:val="24"/>
+          <w:szCs w:val="24"/>
+          <w:u w:val="none"/>
+        </w:rPr>
+        <w:t>numetu</w:t>
+      </w:r>
+      <w:proofErr w:type="spellEnd"/>
+      <w:r>
+        <w:rPr>
+          <w:rStyle w:val="Lienhypertexte"/>
+          <w:rFonts w:ascii="Arial" w:hAnsi="Arial" w:cs="Arial"/>
+          <w:color w:val="auto"/>
+          <w:sz w:val="24"/>
+          <w:szCs w:val="24"/>
+          <w:u w:val="none"/>
+        </w:rPr>
+        <w:t xml:space="preserve">, un numéro étudiant </w:t>
+      </w:r>
+    </w:p>
+    <w:p>
+      <w:pPr>
+        <w:spacing w:after="0" w:line="240" w:lineRule="auto"/>
+        <w:jc w:val="both"/>
+        <w:rPr>
+          <w:rStyle w:val="Lienhypertexte"/>
+          <w:rFonts w:ascii="Arial" w:hAnsi="Arial" w:cs="Arial"/>
+          <w:color w:val="auto"/>
+          <w:sz w:val="24"/>
+          <w:szCs w:val="24"/>
+          <w:u w:val="none"/>
+        </w:rPr>
+      </w:pPr>
+      <w:r>
+        <w:rPr>
+          <w:rStyle w:val="Lienhypertexte"/>
+          <w:rFonts w:ascii="Arial" w:hAnsi="Arial" w:cs="Arial"/>
+          <w:b/>
+          <w:color w:val="auto"/>
+          <w:sz w:val="24"/>
+          <w:szCs w:val="24"/>
+          <w:u w:val="none"/>
+        </w:rPr>
+        <w:t>mail</w:t>
+      </w:r>
+      <w:r>
+        <w:rPr>
+          <w:rStyle w:val="Lienhypertexte"/>
+          <w:rFonts w:ascii="Arial" w:hAnsi="Arial" w:cs="Arial"/>
+          <w:color w:val="auto"/>
+          <w:sz w:val="24"/>
+          <w:szCs w:val="24"/>
+          <w:u w:val="none"/>
+        </w:rPr>
+        <w:t>, l’adresse email d’un utilisateur</w:t>
+      </w:r>
+    </w:p>
+    <w:p>
+      <w:pPr>
+        <w:spacing w:after="0" w:line="240" w:lineRule="auto"/>
+        <w:jc w:val="both"/>
+        <w:rPr>
+          <w:rStyle w:val="Lienhypertexte"/>
+          <w:rFonts w:ascii="Arial" w:hAnsi="Arial" w:cs="Arial"/>
+          <w:color w:val="auto"/>
+          <w:sz w:val="24"/>
+          <w:szCs w:val="24"/>
+          <w:u w:val="none"/>
+        </w:rPr>
+      </w:pPr>
+      <w:proofErr w:type="spellStart"/>
+      <w:r>
+        <w:rPr>
+          <w:rStyle w:val="Lienhypertexte"/>
+          <w:rFonts w:ascii="Arial" w:hAnsi="Arial" w:cs="Arial"/>
+          <w:b/>
+          <w:bCs/>
+          <w:color w:val="auto"/>
+          <w:sz w:val="24"/>
+          <w:szCs w:val="24"/>
+          <w:u w:val="none"/>
+        </w:rPr>
+        <w:t>eppn</w:t>
+      </w:r>
+      <w:proofErr w:type="spellEnd"/>
+      <w:r>
+        <w:rPr>
+          <w:rStyle w:val="Lienhypertexte"/>
+          <w:rFonts w:ascii="Arial" w:hAnsi="Arial" w:cs="Arial"/>
+          <w:color w:val="auto"/>
+          <w:sz w:val="24"/>
+          <w:szCs w:val="24"/>
+          <w:u w:val="none"/>
+        </w:rPr>
+        <w:t>, l’</w:t>
+      </w:r>
+      <w:proofErr w:type="spellStart"/>
+      <w:r>
+        <w:rPr>
+          <w:rStyle w:val="Lienhypertexte"/>
+          <w:rFonts w:ascii="Arial" w:hAnsi="Arial" w:cs="Arial"/>
+          <w:color w:val="auto"/>
+          <w:sz w:val="24"/>
+          <w:szCs w:val="24"/>
+          <w:u w:val="none"/>
+        </w:rPr>
+        <w:t>eppn</w:t>
+      </w:r>
+      <w:proofErr w:type="spellEnd"/>
+      <w:r>
+        <w:rPr>
+          <w:rStyle w:val="Lienhypertexte"/>
+          <w:rFonts w:ascii="Arial" w:hAnsi="Arial" w:cs="Arial"/>
+          <w:color w:val="auto"/>
+          <w:sz w:val="24"/>
+          <w:szCs w:val="24"/>
+          <w:u w:val="none"/>
+        </w:rPr>
+        <w:t xml:space="preserve"> d’un utilisateur</w:t>
+      </w:r>
+    </w:p>
+    <w:p>
+      <w:pPr>
+        <w:spacing w:after="0" w:line="240" w:lineRule="auto"/>
+        <w:jc w:val="both"/>
+        <w:rPr>
+          <w:rStyle w:val="Lienhypertexte"/>
+          <w:rFonts w:ascii="Arial" w:hAnsi="Arial" w:cs="Arial"/>
+          <w:color w:val="auto"/>
+          <w:sz w:val="24"/>
+          <w:szCs w:val="24"/>
+          <w:u w:val="none"/>
+        </w:rPr>
+      </w:pPr>
+      <w:proofErr w:type="spellStart"/>
+      <w:r>
+        <w:rPr>
+          <w:rStyle w:val="Lienhypertexte"/>
+          <w:rFonts w:ascii="Arial" w:hAnsi="Arial" w:cs="Arial"/>
+          <w:b/>
+          <w:color w:val="auto"/>
+          <w:sz w:val="24"/>
+          <w:szCs w:val="24"/>
+          <w:u w:val="none"/>
+        </w:rPr>
+        <w:t>penpal</w:t>
+      </w:r>
+      <w:proofErr w:type="spellEnd"/>
+      <w:r>
+        <w:rPr>
+          <w:rStyle w:val="Lienhypertexte"/>
+          <w:rFonts w:ascii="Arial" w:hAnsi="Arial" w:cs="Arial"/>
+          <w:color w:val="auto"/>
+          <w:sz w:val="24"/>
+          <w:szCs w:val="24"/>
+          <w:u w:val="none"/>
+        </w:rPr>
+        <w:t>, un identifiant utilisateur</w:t>
+      </w:r>
+    </w:p>
+    <w:p>
+      <w:pPr>
+        <w:spacing w:after="0" w:line="240" w:lineRule="auto"/>
+        <w:jc w:val="both"/>
+        <w:rPr>
+          <w:rFonts w:ascii="Arial" w:hAnsi="Arial" w:cs="Arial"/>
+          <w:sz w:val="24"/>
+          <w:szCs w:val="24"/>
+        </w:rPr>
+      </w:pPr>
+      <w:proofErr w:type="spellStart"/>
+      <w:r>
+        <w:rPr>
+          <w:rFonts w:ascii="Arial" w:hAnsi="Arial" w:cs="Arial"/>
+          <w:b/>
+          <w:sz w:val="24"/>
+          <w:szCs w:val="24"/>
+        </w:rPr>
+        <w:t>penpalAffiliation</w:t>
+      </w:r>
+      <w:proofErr w:type="spellEnd"/>
+      <w:r>
+        <w:rPr>
+          <w:rFonts w:ascii="Arial" w:hAnsi="Arial" w:cs="Arial"/>
+          <w:b/>
+          <w:sz w:val="24"/>
+          <w:szCs w:val="24"/>
+        </w:rPr>
+        <w:t xml:space="preserve"> </w:t>
+      </w:r>
+      <w:r>
+        <w:rPr>
+          <w:rFonts w:ascii="Arial" w:hAnsi="Arial" w:cs="Arial"/>
+          <w:sz w:val="24"/>
+          <w:szCs w:val="24"/>
+        </w:rPr>
+        <w:t xml:space="preserve">(= </w:t>
+      </w:r>
+      <w:proofErr w:type="spellStart"/>
+      <w:r>
+        <w:rPr>
+          <w:rFonts w:ascii="Arial" w:hAnsi="Arial" w:cs="Arial"/>
+          <w:sz w:val="24"/>
+          <w:szCs w:val="24"/>
+        </w:rPr>
+        <w:t>loggedUser</w:t>
+      </w:r>
+      <w:proofErr w:type="spellEnd"/>
+      <w:r>
+        <w:rPr>
+          <w:rFonts w:ascii="Arial" w:hAnsi="Arial" w:cs="Arial"/>
+          <w:sz w:val="24"/>
+          <w:szCs w:val="24"/>
+        </w:rPr>
+        <w:t xml:space="preserve">), pour ne pas vérifier la condition « un user xxx peut voir la photo d’un user </w:t>
+      </w:r>
+      <w:proofErr w:type="spellStart"/>
+      <w:r>
+        <w:rPr>
+          <w:rFonts w:ascii="Arial" w:hAnsi="Arial" w:cs="Arial"/>
+          <w:sz w:val="24"/>
+          <w:szCs w:val="24"/>
+        </w:rPr>
+        <w:t>yyy</w:t>
+      </w:r>
+      <w:proofErr w:type="spellEnd"/>
+      <w:r>
+        <w:rPr>
+          <w:rFonts w:ascii="Arial" w:hAnsi="Arial" w:cs="Arial"/>
+          <w:sz w:val="24"/>
+          <w:szCs w:val="24"/>
+        </w:rPr>
+        <w:t xml:space="preserve"> </w:t>
+      </w:r>
+      <w:r>
+        <w:rPr>
+          <w:rFonts w:ascii="Arial" w:hAnsi="Arial" w:cs="Arial"/>
+          <w:sz w:val="24"/>
+          <w:szCs w:val="24"/>
+          <w:u w:val="single"/>
+        </w:rPr>
+        <w:t xml:space="preserve">si xxx et </w:t>
+      </w:r>
+      <w:proofErr w:type="spellStart"/>
+      <w:r>
+        <w:rPr>
+          <w:rFonts w:ascii="Arial" w:hAnsi="Arial" w:cs="Arial"/>
+          <w:sz w:val="24"/>
+          <w:szCs w:val="24"/>
+          <w:u w:val="single"/>
+        </w:rPr>
+        <w:t>yyy</w:t>
+      </w:r>
+      <w:proofErr w:type="spellEnd"/>
+      <w:r>
+        <w:rPr>
+          <w:rFonts w:ascii="Arial" w:hAnsi="Arial" w:cs="Arial"/>
+          <w:sz w:val="24"/>
+          <w:szCs w:val="24"/>
+          <w:u w:val="single"/>
+        </w:rPr>
+        <w:t xml:space="preserve"> sont une même personne</w:t>
+      </w:r>
+      <w:r>
+        <w:rPr>
+          <w:rFonts w:ascii="Arial" w:hAnsi="Arial" w:cs="Arial"/>
+          <w:sz w:val="24"/>
+          <w:szCs w:val="24"/>
+        </w:rPr>
+        <w:t> »</w:t>
+      </w:r>
+    </w:p>
+    <w:p>
+      <w:pPr>
+        <w:spacing w:after="0" w:line="240" w:lineRule="auto"/>
+        <w:jc w:val="both"/>
+        <w:rPr>
+          <w:rFonts w:ascii="Arial" w:hAnsi="Arial" w:cs="Arial"/>
+          <w:sz w:val="24"/>
+          <w:szCs w:val="24"/>
+        </w:rPr>
+      </w:pPr>
+      <w:proofErr w:type="spellStart"/>
+      <w:r>
+        <w:rPr>
+          <w:rFonts w:ascii="Arial" w:hAnsi="Arial" w:cs="Arial"/>
+          <w:b/>
+          <w:sz w:val="24"/>
+          <w:szCs w:val="24"/>
+        </w:rPr>
+        <w:t>penpalAffiliation</w:t>
+      </w:r>
+      <w:proofErr w:type="spellEnd"/>
+      <w:r>
+        <w:rPr>
+          <w:rFonts w:ascii="Arial" w:hAnsi="Arial" w:cs="Arial"/>
+          <w:b/>
+          <w:sz w:val="24"/>
+          <w:szCs w:val="24"/>
+        </w:rPr>
+        <w:t xml:space="preserve"> </w:t>
+      </w:r>
+      <w:r>
+        <w:rPr>
+          <w:rFonts w:ascii="Arial" w:hAnsi="Arial" w:cs="Arial"/>
+          <w:sz w:val="24"/>
+          <w:szCs w:val="24"/>
+        </w:rPr>
+        <w:t xml:space="preserve">(= </w:t>
+      </w:r>
+      <w:proofErr w:type="spellStart"/>
+      <w:r>
+        <w:rPr>
+          <w:rFonts w:ascii="Arial" w:hAnsi="Arial" w:cs="Arial"/>
+          <w:sz w:val="24"/>
+          <w:szCs w:val="24"/>
+        </w:rPr>
+        <w:t>anonymous</w:t>
+      </w:r>
+      <w:proofErr w:type="spellEnd"/>
+      <w:r>
+        <w:rPr>
+          <w:rFonts w:ascii="Arial" w:hAnsi="Arial" w:cs="Arial"/>
+          <w:sz w:val="24"/>
+          <w:szCs w:val="24"/>
+        </w:rPr>
+        <w:t>), équivalent d’un accès non authentifié</w:t>
+      </w:r>
+      <w:r>
+        <w:rPr>
+          <w:rFonts w:ascii="Arial" w:hAnsi="Arial" w:cs="Arial"/>
+          <w:sz w:val="24"/>
+          <w:szCs w:val="24"/>
+        </w:rPr>
+        <w:t xml:space="preserve"> (utilisé par exemple pour l’annuaire public)</w:t>
+      </w:r>
+    </w:p>
+    <w:p>
+      <w:pPr>
+        <w:spacing w:after="0" w:line="240" w:lineRule="auto"/>
+        <w:jc w:val="both"/>
+        <w:rPr>
+          <w:rFonts w:ascii="Arial" w:hAnsi="Arial" w:cs="Arial"/>
+          <w:sz w:val="24"/>
+          <w:szCs w:val="24"/>
+        </w:rPr>
+      </w:pPr>
+      <w:r>
+        <w:rPr>
+          <w:rFonts w:ascii="Arial" w:hAnsi="Arial" w:cs="Arial"/>
+          <w:b/>
+          <w:sz w:val="24"/>
+          <w:szCs w:val="24"/>
+        </w:rPr>
+        <w:t>app-cli</w:t>
+      </w:r>
+      <w:r>
+        <w:rPr>
+          <w:rFonts w:ascii="Arial" w:hAnsi="Arial" w:cs="Arial"/>
+          <w:sz w:val="24"/>
+          <w:szCs w:val="24"/>
+        </w:rPr>
+        <w:t xml:space="preserve"> (= </w:t>
+      </w:r>
+      <w:proofErr w:type="spellStart"/>
+      <w:r>
+        <w:rPr>
+          <w:rFonts w:ascii="Arial" w:hAnsi="Arial" w:cs="Arial"/>
+          <w:sz w:val="24"/>
+          <w:szCs w:val="24"/>
+        </w:rPr>
+        <w:t>userinfo</w:t>
+      </w:r>
+      <w:proofErr w:type="spellEnd"/>
+      <w:r>
+        <w:rPr>
+          <w:rFonts w:ascii="Arial" w:hAnsi="Arial" w:cs="Arial"/>
+          <w:sz w:val="24"/>
+          <w:szCs w:val="24"/>
+        </w:rPr>
+        <w:t xml:space="preserve">), paramètre </w:t>
+      </w:r>
+      <w:r>
+        <w:rPr>
+          <w:rFonts w:ascii="Arial" w:hAnsi="Arial" w:cs="Arial"/>
+          <w:sz w:val="24"/>
+          <w:szCs w:val="24"/>
+        </w:rPr>
+        <w:t>indiquant que l</w:t>
+      </w:r>
+      <w:r>
+        <w:rPr>
+          <w:rFonts w:ascii="Arial" w:hAnsi="Arial" w:cs="Arial"/>
+          <w:sz w:val="24"/>
+          <w:szCs w:val="24"/>
+        </w:rPr>
+        <w:t>’application</w:t>
+      </w:r>
+      <w:r>
+        <w:rPr>
+          <w:rFonts w:ascii="Arial" w:hAnsi="Arial" w:cs="Arial"/>
+          <w:sz w:val="24"/>
+          <w:szCs w:val="24"/>
+        </w:rPr>
+        <w:t xml:space="preserve"> cliente est</w:t>
+      </w:r>
+      <w:r>
+        <w:rPr>
+          <w:rFonts w:ascii="Arial" w:hAnsi="Arial" w:cs="Arial"/>
+          <w:sz w:val="24"/>
+          <w:szCs w:val="24"/>
+        </w:rPr>
+        <w:t xml:space="preserve"> </w:t>
+      </w:r>
+      <w:r>
+        <w:rPr>
+          <w:rFonts w:ascii="Arial" w:hAnsi="Arial" w:cs="Arial"/>
+          <w:sz w:val="24"/>
+          <w:szCs w:val="24"/>
+        </w:rPr>
+        <w:t>« </w:t>
+      </w:r>
+      <w:proofErr w:type="spellStart"/>
+      <w:r>
+        <w:rPr>
+          <w:rFonts w:ascii="Arial" w:hAnsi="Arial" w:cs="Arial"/>
+          <w:sz w:val="24"/>
+          <w:szCs w:val="24"/>
+        </w:rPr>
+        <w:t>userinfo</w:t>
+      </w:r>
+      <w:proofErr w:type="spellEnd"/>
+      <w:r>
+        <w:rPr>
+          <w:rFonts w:ascii="Arial" w:hAnsi="Arial" w:cs="Arial"/>
+          <w:sz w:val="24"/>
+          <w:szCs w:val="24"/>
+        </w:rPr>
+        <w:t> »</w:t>
+      </w:r>
+    </w:p>
+    <w:p>
+      <w:pPr>
+        <w:spacing w:after="0" w:line="240" w:lineRule="auto"/>
+        <w:jc w:val="both"/>
+        <w:rPr>
+          <w:rStyle w:val="Lienhypertexte"/>
+          <w:rFonts w:ascii="Arial" w:hAnsi="Arial" w:cs="Arial"/>
+          <w:color w:val="auto"/>
+          <w:sz w:val="24"/>
+          <w:szCs w:val="24"/>
+          <w:u w:val="none"/>
+        </w:rPr>
+      </w:pPr>
+      <w:r>
+        <w:rPr>
+          <w:rStyle w:val="Lienhypertexte"/>
+          <w:rFonts w:ascii="Arial" w:hAnsi="Arial" w:cs="Arial"/>
+          <w:b/>
+          <w:color w:val="auto"/>
+          <w:sz w:val="24"/>
+          <w:szCs w:val="24"/>
+          <w:u w:val="none"/>
+        </w:rPr>
+        <w:t>ratio</w:t>
+      </w:r>
+      <w:r>
+        <w:rPr>
+          <w:rStyle w:val="Lienhypertexte"/>
+          <w:rFonts w:ascii="Arial" w:hAnsi="Arial" w:cs="Arial"/>
+          <w:color w:val="auto"/>
+          <w:sz w:val="24"/>
+          <w:szCs w:val="24"/>
+          <w:u w:val="none"/>
+        </w:rPr>
+        <w:t xml:space="preserve"> (=1), paramètre pour redimensionner l’image, de telle sorte d’obtenir une image carrée</w:t>
+      </w:r>
+    </w:p>
+    <w:p>
+      <w:pPr>
+        <w:spacing w:after="0" w:line="240" w:lineRule="auto"/>
+        <w:jc w:val="both"/>
+        <w:rPr>
+          <w:rStyle w:val="Lienhypertexte"/>
+          <w:rFonts w:ascii="Arial" w:hAnsi="Arial" w:cs="Arial"/>
+          <w:color w:val="auto"/>
+          <w:sz w:val="24"/>
+          <w:szCs w:val="24"/>
+          <w:u w:val="none"/>
+        </w:rPr>
+      </w:pPr>
+    </w:p>
+    <w:p>
+      <w:pPr>
+        <w:spacing w:after="0" w:line="240" w:lineRule="auto"/>
+        <w:jc w:val="both"/>
+        <w:rPr>
+          <w:rStyle w:val="Lienhypertexte"/>
+          <w:rFonts w:ascii="Arial" w:hAnsi="Arial" w:cs="Arial"/>
+          <w:color w:val="auto"/>
+          <w:sz w:val="24"/>
+          <w:szCs w:val="24"/>
+          <w:u w:val="none"/>
+        </w:rPr>
+      </w:pPr>
+    </w:p>
+    <w:p>
+      <w:pPr>
+        <w:jc w:val="both"/>
         <w:rPr>
           <w:rStyle w:val="Lienhypertexte"/>
           <w:rFonts w:ascii="Arial" w:hAnsi="Arial" w:cs="Arial"/>
@@ -4379,648 +5303,8 @@
           <w:szCs w:val="28"/>
           <w:u w:val="none"/>
         </w:rPr>
-        <w:t>:</w:t>
-      </w:r>
-      <w:proofErr w:type="gramEnd"/>
-    </w:p>
-    <w:p>
-      <w:pPr>
-        <w:spacing w:after="0" w:line="240" w:lineRule="auto"/>
-        <w:jc w:val="both"/>
-        <w:rPr>
-          <w:rStyle w:val="Lienhypertexte"/>
-          <w:rFonts w:ascii="Arial" w:hAnsi="Arial" w:cs="Arial"/>
-          <w:color w:val="auto"/>
-          <w:sz w:val="24"/>
-          <w:szCs w:val="24"/>
-          <w:u w:val="none"/>
-        </w:rPr>
-      </w:pPr>
-      <w:r>
-        <w:rPr>
-          <w:rStyle w:val="Lienhypertexte"/>
-          <w:rFonts w:ascii="Arial" w:hAnsi="Arial" w:cs="Arial"/>
-          <w:b/>
-          <w:color w:val="auto"/>
-          <w:sz w:val="24"/>
-          <w:szCs w:val="24"/>
-          <w:u w:val="none"/>
-        </w:rPr>
-        <w:t>cas-test</w:t>
-      </w:r>
-      <w:r>
-        <w:rPr>
-          <w:rStyle w:val="Lienhypertexte"/>
-          <w:rFonts w:ascii="Arial" w:hAnsi="Arial" w:cs="Arial"/>
-          <w:color w:val="auto"/>
-          <w:sz w:val="24"/>
-          <w:szCs w:val="24"/>
-          <w:u w:val="none"/>
-        </w:rPr>
-        <w:t xml:space="preserve"> (=1 par exe</w:t>
-      </w:r>
-      <w:bookmarkStart w:id="0" w:name="_GoBack"/>
-      <w:bookmarkEnd w:id="0"/>
-      <w:r>
-        <w:rPr>
-          <w:rStyle w:val="Lienhypertexte"/>
-          <w:rFonts w:ascii="Arial" w:hAnsi="Arial" w:cs="Arial"/>
-          <w:color w:val="auto"/>
-          <w:sz w:val="24"/>
-          <w:szCs w:val="24"/>
-          <w:u w:val="none"/>
-        </w:rPr>
-        <w:t>mple), pour indiquer une authentification via le CAS de test</w:t>
-      </w:r>
-      <w:r>
-        <w:rPr>
-          <w:rStyle w:val="Lienhypertexte"/>
-          <w:rFonts w:ascii="Arial" w:hAnsi="Arial" w:cs="Arial"/>
-          <w:color w:val="auto"/>
-          <w:sz w:val="24"/>
-          <w:szCs w:val="24"/>
-          <w:u w:val="none"/>
-        </w:rPr>
-        <w:t xml:space="preserve"> </w:t>
-      </w:r>
-    </w:p>
-    <w:p>
-      <w:pPr>
-        <w:spacing w:after="0" w:line="240" w:lineRule="auto"/>
-        <w:jc w:val="both"/>
-        <w:rPr>
-          <w:rStyle w:val="Lienhypertexte"/>
-          <w:rFonts w:ascii="Arial" w:hAnsi="Arial" w:cs="Arial"/>
-          <w:color w:val="auto"/>
-          <w:sz w:val="24"/>
-          <w:szCs w:val="24"/>
-          <w:u w:val="none"/>
-        </w:rPr>
-      </w:pPr>
-      <w:proofErr w:type="spellStart"/>
-      <w:r>
-        <w:rPr>
-          <w:rStyle w:val="Lienhypertexte"/>
-          <w:rFonts w:ascii="Arial" w:hAnsi="Arial" w:cs="Arial"/>
-          <w:b/>
-          <w:color w:val="auto"/>
-          <w:sz w:val="24"/>
-          <w:szCs w:val="24"/>
-          <w:u w:val="none"/>
-        </w:rPr>
-        <w:t>ldap</w:t>
-      </w:r>
-      <w:proofErr w:type="spellEnd"/>
-      <w:r>
-        <w:rPr>
-          <w:rStyle w:val="Lienhypertexte"/>
-          <w:rFonts w:ascii="Arial" w:hAnsi="Arial" w:cs="Arial"/>
-          <w:b/>
-          <w:color w:val="auto"/>
-          <w:sz w:val="24"/>
-          <w:szCs w:val="24"/>
-          <w:u w:val="none"/>
-        </w:rPr>
-        <w:t>-test</w:t>
-      </w:r>
-      <w:r>
-        <w:rPr>
-          <w:rStyle w:val="Lienhypertexte"/>
-          <w:rFonts w:ascii="Arial" w:hAnsi="Arial" w:cs="Arial"/>
-          <w:color w:val="auto"/>
-          <w:sz w:val="24"/>
-          <w:szCs w:val="24"/>
-          <w:u w:val="none"/>
-        </w:rPr>
-        <w:t xml:space="preserve"> (=1 par exemple), pour indiquer une recherche dans le LDAP de test</w:t>
-      </w:r>
-    </w:p>
-    <w:p>
-      <w:pPr>
-        <w:spacing w:after="0" w:line="240" w:lineRule="auto"/>
-        <w:jc w:val="both"/>
-        <w:rPr>
-          <w:rStyle w:val="Lienhypertexte"/>
-          <w:rFonts w:ascii="Arial" w:hAnsi="Arial" w:cs="Arial"/>
-          <w:color w:val="auto"/>
-          <w:sz w:val="24"/>
-          <w:szCs w:val="24"/>
-          <w:u w:val="none"/>
-        </w:rPr>
-      </w:pPr>
-      <w:proofErr w:type="spellStart"/>
-      <w:proofErr w:type="gramStart"/>
-      <w:r>
-        <w:rPr>
-          <w:rStyle w:val="Lienhypertexte"/>
-          <w:rFonts w:ascii="Arial" w:hAnsi="Arial" w:cs="Arial"/>
-          <w:b/>
-          <w:color w:val="auto"/>
-          <w:sz w:val="24"/>
-          <w:szCs w:val="24"/>
-          <w:u w:val="none"/>
-        </w:rPr>
-        <w:t>uid</w:t>
-      </w:r>
-      <w:proofErr w:type="spellEnd"/>
-      <w:proofErr w:type="gramEnd"/>
-      <w:r>
-        <w:rPr>
-          <w:rStyle w:val="Lienhypertexte"/>
-          <w:rFonts w:ascii="Arial" w:hAnsi="Arial" w:cs="Arial"/>
-          <w:color w:val="auto"/>
-          <w:sz w:val="24"/>
-          <w:szCs w:val="24"/>
-          <w:u w:val="none"/>
-        </w:rPr>
-        <w:t>, un identifiant utilisateur</w:t>
-      </w:r>
-    </w:p>
-    <w:p>
-      <w:pPr>
-        <w:spacing w:after="0" w:line="240" w:lineRule="auto"/>
-        <w:jc w:val="both"/>
-        <w:rPr>
-          <w:rStyle w:val="Lienhypertexte"/>
-          <w:rFonts w:ascii="Arial" w:hAnsi="Arial" w:cs="Arial"/>
-          <w:color w:val="auto"/>
-          <w:sz w:val="24"/>
-          <w:szCs w:val="24"/>
-          <w:u w:val="none"/>
-        </w:rPr>
-      </w:pPr>
-      <w:proofErr w:type="spellStart"/>
-      <w:proofErr w:type="gramStart"/>
-      <w:r>
-        <w:rPr>
-          <w:rStyle w:val="Lienhypertexte"/>
-          <w:rFonts w:ascii="Arial" w:hAnsi="Arial" w:cs="Arial"/>
-          <w:b/>
-          <w:color w:val="auto"/>
-          <w:sz w:val="24"/>
-          <w:szCs w:val="24"/>
-          <w:u w:val="none"/>
-        </w:rPr>
-        <w:t>numetu</w:t>
-      </w:r>
-      <w:proofErr w:type="spellEnd"/>
-      <w:proofErr w:type="gramEnd"/>
-      <w:r>
-        <w:rPr>
-          <w:rStyle w:val="Lienhypertexte"/>
-          <w:rFonts w:ascii="Arial" w:hAnsi="Arial" w:cs="Arial"/>
-          <w:color w:val="auto"/>
-          <w:sz w:val="24"/>
-          <w:szCs w:val="24"/>
-          <w:u w:val="none"/>
-        </w:rPr>
-        <w:t xml:space="preserve">, un numéro étudiant </w:t>
-      </w:r>
-    </w:p>
-    <w:p>
-      <w:pPr>
-        <w:spacing w:after="0" w:line="240" w:lineRule="auto"/>
-        <w:jc w:val="both"/>
-        <w:rPr>
-          <w:rStyle w:val="Lienhypertexte"/>
-          <w:rFonts w:ascii="Arial" w:hAnsi="Arial" w:cs="Arial"/>
-          <w:color w:val="auto"/>
-          <w:sz w:val="24"/>
-          <w:szCs w:val="24"/>
-          <w:u w:val="none"/>
-        </w:rPr>
-      </w:pPr>
-      <w:proofErr w:type="gramStart"/>
-      <w:r>
-        <w:rPr>
-          <w:rStyle w:val="Lienhypertexte"/>
-          <w:rFonts w:ascii="Arial" w:hAnsi="Arial" w:cs="Arial"/>
-          <w:b/>
-          <w:color w:val="auto"/>
-          <w:sz w:val="24"/>
-          <w:szCs w:val="24"/>
-          <w:u w:val="none"/>
-        </w:rPr>
-        <w:t>mail</w:t>
-      </w:r>
-      <w:proofErr w:type="gramEnd"/>
-      <w:r>
-        <w:rPr>
-          <w:rStyle w:val="Lienhypertexte"/>
-          <w:rFonts w:ascii="Arial" w:hAnsi="Arial" w:cs="Arial"/>
-          <w:color w:val="auto"/>
-          <w:sz w:val="24"/>
-          <w:szCs w:val="24"/>
-          <w:u w:val="none"/>
-        </w:rPr>
-        <w:t>, l’adresse email d’un utilisateur</w:t>
-      </w:r>
-    </w:p>
-    <w:p>
-      <w:pPr>
-        <w:spacing w:after="0" w:line="240" w:lineRule="auto"/>
-        <w:jc w:val="both"/>
-        <w:rPr>
-          <w:rStyle w:val="Lienhypertexte"/>
-          <w:rFonts w:ascii="Arial" w:hAnsi="Arial" w:cs="Arial"/>
-          <w:color w:val="auto"/>
-          <w:sz w:val="24"/>
-          <w:szCs w:val="24"/>
-          <w:u w:val="none"/>
-        </w:rPr>
-      </w:pPr>
-      <w:proofErr w:type="spellStart"/>
-      <w:proofErr w:type="gramStart"/>
-      <w:r>
-        <w:rPr>
-          <w:rStyle w:val="Lienhypertexte"/>
-          <w:rFonts w:ascii="Arial" w:hAnsi="Arial" w:cs="Arial"/>
-          <w:b/>
-          <w:color w:val="auto"/>
-          <w:sz w:val="24"/>
-          <w:szCs w:val="24"/>
-          <w:u w:val="none"/>
-        </w:rPr>
-        <w:t>penpal</w:t>
-      </w:r>
-      <w:proofErr w:type="spellEnd"/>
-      <w:proofErr w:type="gramEnd"/>
-      <w:r>
-        <w:rPr>
-          <w:rStyle w:val="Lienhypertexte"/>
-          <w:rFonts w:ascii="Arial" w:hAnsi="Arial" w:cs="Arial"/>
-          <w:color w:val="auto"/>
-          <w:sz w:val="24"/>
-          <w:szCs w:val="24"/>
-          <w:u w:val="none"/>
-        </w:rPr>
-        <w:t>, un identifiant utilisateur</w:t>
-      </w:r>
-    </w:p>
-    <w:p>
-      <w:pPr>
-        <w:spacing w:after="0" w:line="240" w:lineRule="auto"/>
-        <w:jc w:val="both"/>
-        <w:rPr>
-          <w:rFonts w:ascii="Arial" w:hAnsi="Arial" w:cs="Arial"/>
-          <w:sz w:val="24"/>
-          <w:szCs w:val="24"/>
-        </w:rPr>
-      </w:pPr>
-      <w:proofErr w:type="spellStart"/>
-      <w:proofErr w:type="gramStart"/>
-      <w:r>
-        <w:rPr>
-          <w:rFonts w:ascii="Arial" w:hAnsi="Arial" w:cs="Arial"/>
-          <w:b/>
-          <w:sz w:val="24"/>
-          <w:szCs w:val="24"/>
-        </w:rPr>
-        <w:t>penpalAffiliation</w:t>
-      </w:r>
-      <w:proofErr w:type="spellEnd"/>
-      <w:proofErr w:type="gramEnd"/>
-      <w:r>
-        <w:rPr>
-          <w:rFonts w:ascii="Arial" w:hAnsi="Arial" w:cs="Arial"/>
-          <w:b/>
-          <w:sz w:val="24"/>
-          <w:szCs w:val="24"/>
-        </w:rPr>
-        <w:t xml:space="preserve"> </w:t>
-      </w:r>
-      <w:r>
-        <w:rPr>
-          <w:rFonts w:ascii="Arial" w:hAnsi="Arial" w:cs="Arial"/>
-          <w:sz w:val="24"/>
-          <w:szCs w:val="24"/>
-        </w:rPr>
-        <w:t xml:space="preserve">(= </w:t>
-      </w:r>
-      <w:proofErr w:type="spellStart"/>
-      <w:r>
-        <w:rPr>
-          <w:rFonts w:ascii="Arial" w:hAnsi="Arial" w:cs="Arial"/>
-          <w:sz w:val="24"/>
-          <w:szCs w:val="24"/>
-        </w:rPr>
-        <w:t>loggedUser</w:t>
-      </w:r>
-      <w:proofErr w:type="spellEnd"/>
-      <w:r>
-        <w:rPr>
-          <w:rFonts w:ascii="Arial" w:hAnsi="Arial" w:cs="Arial"/>
-          <w:sz w:val="24"/>
-          <w:szCs w:val="24"/>
-        </w:rPr>
-        <w:t xml:space="preserve">), pour ne pas vérifier la condition « un user xxx peut voir la photo d’un user </w:t>
-      </w:r>
-      <w:proofErr w:type="spellStart"/>
-      <w:r>
-        <w:rPr>
-          <w:rFonts w:ascii="Arial" w:hAnsi="Arial" w:cs="Arial"/>
-          <w:sz w:val="24"/>
-          <w:szCs w:val="24"/>
-        </w:rPr>
-        <w:t>yyy</w:t>
-      </w:r>
-      <w:proofErr w:type="spellEnd"/>
-      <w:r>
-        <w:rPr>
-          <w:rFonts w:ascii="Arial" w:hAnsi="Arial" w:cs="Arial"/>
-          <w:sz w:val="24"/>
-          <w:szCs w:val="24"/>
-        </w:rPr>
-        <w:t xml:space="preserve"> </w:t>
-      </w:r>
-      <w:r>
-        <w:rPr>
-          <w:rFonts w:ascii="Arial" w:hAnsi="Arial" w:cs="Arial"/>
-          <w:sz w:val="24"/>
-          <w:szCs w:val="24"/>
-          <w:u w:val="single"/>
-        </w:rPr>
-        <w:t xml:space="preserve">si xxx et </w:t>
-      </w:r>
-      <w:proofErr w:type="spellStart"/>
-      <w:r>
-        <w:rPr>
-          <w:rFonts w:ascii="Arial" w:hAnsi="Arial" w:cs="Arial"/>
-          <w:sz w:val="24"/>
-          <w:szCs w:val="24"/>
-          <w:u w:val="single"/>
-        </w:rPr>
-        <w:t>yyy</w:t>
-      </w:r>
-      <w:proofErr w:type="spellEnd"/>
-      <w:r>
-        <w:rPr>
-          <w:rFonts w:ascii="Arial" w:hAnsi="Arial" w:cs="Arial"/>
-          <w:sz w:val="24"/>
-          <w:szCs w:val="24"/>
-          <w:u w:val="single"/>
-        </w:rPr>
-        <w:t xml:space="preserve"> sont une même personne</w:t>
-      </w:r>
-      <w:r>
-        <w:rPr>
-          <w:rFonts w:ascii="Arial" w:hAnsi="Arial" w:cs="Arial"/>
-          <w:sz w:val="24"/>
-          <w:szCs w:val="24"/>
-        </w:rPr>
-        <w:t> »</w:t>
-      </w:r>
-    </w:p>
-    <w:p>
-      <w:pPr>
-        <w:spacing w:after="0" w:line="240" w:lineRule="auto"/>
-        <w:jc w:val="both"/>
-        <w:rPr>
-          <w:rFonts w:ascii="Arial" w:hAnsi="Arial" w:cs="Arial"/>
-          <w:sz w:val="24"/>
-          <w:szCs w:val="24"/>
-        </w:rPr>
-      </w:pPr>
-      <w:proofErr w:type="spellStart"/>
-      <w:proofErr w:type="gramStart"/>
-      <w:r>
-        <w:rPr>
-          <w:rFonts w:ascii="Arial" w:hAnsi="Arial" w:cs="Arial"/>
-          <w:b/>
-          <w:sz w:val="24"/>
-          <w:szCs w:val="24"/>
-        </w:rPr>
-        <w:t>penpalAffiliation</w:t>
-      </w:r>
-      <w:proofErr w:type="spellEnd"/>
-      <w:proofErr w:type="gramEnd"/>
-      <w:r>
-        <w:rPr>
-          <w:rFonts w:ascii="Arial" w:hAnsi="Arial" w:cs="Arial"/>
-          <w:b/>
-          <w:sz w:val="24"/>
-          <w:szCs w:val="24"/>
-        </w:rPr>
-        <w:t xml:space="preserve"> </w:t>
-      </w:r>
-      <w:r>
-        <w:rPr>
-          <w:rFonts w:ascii="Arial" w:hAnsi="Arial" w:cs="Arial"/>
-          <w:sz w:val="24"/>
-          <w:szCs w:val="24"/>
-        </w:rPr>
-        <w:t xml:space="preserve">(= </w:t>
-      </w:r>
-      <w:proofErr w:type="spellStart"/>
-      <w:r>
-        <w:rPr>
-          <w:rFonts w:ascii="Arial" w:hAnsi="Arial" w:cs="Arial"/>
-          <w:sz w:val="24"/>
-          <w:szCs w:val="24"/>
-        </w:rPr>
-        <w:t>anonymous</w:t>
-      </w:r>
-      <w:proofErr w:type="spellEnd"/>
-      <w:r>
-        <w:rPr>
-          <w:rFonts w:ascii="Arial" w:hAnsi="Arial" w:cs="Arial"/>
-          <w:sz w:val="24"/>
-          <w:szCs w:val="24"/>
-        </w:rPr>
-        <w:t>), équivalent d’un accès non authentifié</w:t>
-      </w:r>
-      <w:r>
-        <w:rPr>
-          <w:rFonts w:ascii="Arial" w:hAnsi="Arial" w:cs="Arial"/>
-          <w:sz w:val="24"/>
-          <w:szCs w:val="24"/>
-        </w:rPr>
-        <w:t xml:space="preserve"> (utilisé par exemple pour l’annuaire public)</w:t>
-      </w:r>
-    </w:p>
-    <w:p>
-      <w:pPr>
-        <w:spacing w:after="0" w:line="240" w:lineRule="auto"/>
-        <w:jc w:val="both"/>
-        <w:rPr>
-          <w:rFonts w:ascii="Arial" w:hAnsi="Arial" w:cs="Arial"/>
-          <w:sz w:val="24"/>
-          <w:szCs w:val="24"/>
-        </w:rPr>
-      </w:pPr>
-      <w:proofErr w:type="gramStart"/>
-      <w:r>
-        <w:rPr>
-          <w:rFonts w:ascii="Arial" w:hAnsi="Arial" w:cs="Arial"/>
-          <w:b/>
-          <w:sz w:val="24"/>
-          <w:szCs w:val="24"/>
-        </w:rPr>
-        <w:t>app</w:t>
-      </w:r>
-      <w:proofErr w:type="gramEnd"/>
-      <w:r>
-        <w:rPr>
-          <w:rFonts w:ascii="Arial" w:hAnsi="Arial" w:cs="Arial"/>
-          <w:b/>
-          <w:sz w:val="24"/>
-          <w:szCs w:val="24"/>
-        </w:rPr>
-        <w:t>-cli</w:t>
-      </w:r>
-      <w:r>
-        <w:rPr>
-          <w:rFonts w:ascii="Arial" w:hAnsi="Arial" w:cs="Arial"/>
-          <w:sz w:val="24"/>
-          <w:szCs w:val="24"/>
-        </w:rPr>
-        <w:t xml:space="preserve"> (= </w:t>
-      </w:r>
-      <w:proofErr w:type="spellStart"/>
-      <w:r>
-        <w:rPr>
-          <w:rFonts w:ascii="Arial" w:hAnsi="Arial" w:cs="Arial"/>
-          <w:sz w:val="24"/>
-          <w:szCs w:val="24"/>
-        </w:rPr>
-        <w:t>userinfo</w:t>
-      </w:r>
-      <w:proofErr w:type="spellEnd"/>
-      <w:r>
-        <w:rPr>
-          <w:rFonts w:ascii="Arial" w:hAnsi="Arial" w:cs="Arial"/>
-          <w:sz w:val="24"/>
-          <w:szCs w:val="24"/>
-        </w:rPr>
-        <w:t xml:space="preserve">), paramètre </w:t>
-      </w:r>
-      <w:r>
-        <w:rPr>
-          <w:rFonts w:ascii="Arial" w:hAnsi="Arial" w:cs="Arial"/>
-          <w:sz w:val="24"/>
-          <w:szCs w:val="24"/>
-        </w:rPr>
-        <w:t>indiquant que l</w:t>
-      </w:r>
-      <w:r>
-        <w:rPr>
-          <w:rFonts w:ascii="Arial" w:hAnsi="Arial" w:cs="Arial"/>
-          <w:sz w:val="24"/>
-          <w:szCs w:val="24"/>
-        </w:rPr>
-        <w:t>’application</w:t>
-      </w:r>
-      <w:r>
-        <w:rPr>
-          <w:rFonts w:ascii="Arial" w:hAnsi="Arial" w:cs="Arial"/>
-          <w:sz w:val="24"/>
-          <w:szCs w:val="24"/>
-        </w:rPr>
-        <w:t xml:space="preserve"> cliente est</w:t>
-      </w:r>
-      <w:r>
-        <w:rPr>
-          <w:rFonts w:ascii="Arial" w:hAnsi="Arial" w:cs="Arial"/>
-          <w:sz w:val="24"/>
-          <w:szCs w:val="24"/>
-        </w:rPr>
-        <w:t xml:space="preserve"> </w:t>
-      </w:r>
-      <w:r>
-        <w:rPr>
-          <w:rFonts w:ascii="Arial" w:hAnsi="Arial" w:cs="Arial"/>
-          <w:sz w:val="24"/>
-          <w:szCs w:val="24"/>
-        </w:rPr>
-        <w:t>« </w:t>
-      </w:r>
-      <w:proofErr w:type="spellStart"/>
-      <w:r>
-        <w:rPr>
-          <w:rFonts w:ascii="Arial" w:hAnsi="Arial" w:cs="Arial"/>
-          <w:sz w:val="24"/>
-          <w:szCs w:val="24"/>
-        </w:rPr>
-        <w:t>userinfo</w:t>
-      </w:r>
-      <w:proofErr w:type="spellEnd"/>
-      <w:r>
-        <w:rPr>
-          <w:rFonts w:ascii="Arial" w:hAnsi="Arial" w:cs="Arial"/>
-          <w:sz w:val="24"/>
-          <w:szCs w:val="24"/>
-        </w:rPr>
-        <w:t> »</w:t>
-      </w:r>
-    </w:p>
-    <w:p>
-      <w:pPr>
-        <w:spacing w:after="0" w:line="240" w:lineRule="auto"/>
-        <w:jc w:val="both"/>
-        <w:rPr>
-          <w:rStyle w:val="Lienhypertexte"/>
-          <w:rFonts w:ascii="Arial" w:hAnsi="Arial" w:cs="Arial"/>
-          <w:color w:val="auto"/>
-          <w:sz w:val="24"/>
-          <w:szCs w:val="24"/>
-          <w:u w:val="none"/>
-        </w:rPr>
-      </w:pPr>
-      <w:r>
-        <w:rPr>
-          <w:rStyle w:val="Lienhypertexte"/>
-          <w:rFonts w:ascii="Arial" w:hAnsi="Arial" w:cs="Arial"/>
-          <w:b/>
-          <w:color w:val="auto"/>
-          <w:sz w:val="24"/>
-          <w:szCs w:val="24"/>
-          <w:u w:val="none"/>
-        </w:rPr>
-        <w:t>ratio</w:t>
-      </w:r>
-      <w:r>
-        <w:rPr>
-          <w:rStyle w:val="Lienhypertexte"/>
-          <w:rFonts w:ascii="Arial" w:hAnsi="Arial" w:cs="Arial"/>
-          <w:color w:val="auto"/>
-          <w:sz w:val="24"/>
-          <w:szCs w:val="24"/>
-          <w:u w:val="none"/>
-        </w:rPr>
-        <w:t xml:space="preserve"> (=1), paramètre pour redimensionner l’image, de telle sorte d’obtenir une image carrée</w:t>
-      </w:r>
-    </w:p>
-    <w:p>
-      <w:pPr>
-        <w:spacing w:after="0" w:line="240" w:lineRule="auto"/>
-        <w:jc w:val="both"/>
-        <w:rPr>
-          <w:rStyle w:val="Lienhypertexte"/>
-          <w:rFonts w:ascii="Arial" w:hAnsi="Arial" w:cs="Arial"/>
-          <w:color w:val="auto"/>
-          <w:sz w:val="24"/>
-          <w:szCs w:val="24"/>
-          <w:u w:val="none"/>
-        </w:rPr>
-      </w:pPr>
-    </w:p>
-    <w:p>
-      <w:pPr>
-        <w:spacing w:after="0" w:line="240" w:lineRule="auto"/>
-        <w:jc w:val="both"/>
-        <w:rPr>
-          <w:rStyle w:val="Lienhypertexte"/>
-          <w:rFonts w:ascii="Arial" w:hAnsi="Arial" w:cs="Arial"/>
-          <w:color w:val="auto"/>
-          <w:sz w:val="24"/>
-          <w:szCs w:val="24"/>
-          <w:u w:val="none"/>
-        </w:rPr>
-      </w:pPr>
-    </w:p>
-    <w:p>
-      <w:pPr>
-        <w:jc w:val="both"/>
+      </w:pPr>
+      <w:r>
         <w:rPr>
           <w:rStyle w:val="Lienhypertexte"/>
           <w:rFonts w:ascii="Arial" w:hAnsi="Arial" w:cs="Arial"/>
@@ -5030,7 +5314,9 @@
           <w:szCs w:val="28"/>
           <w:u w:val="none"/>
         </w:rPr>
-      </w:pPr>
+        <w:t>Récapitulatif des paramètres qu’il est possible de passer dans l’URL, partie « </w:t>
+      </w:r>
+      <w:proofErr w:type="spellStart"/>
       <w:r>
         <w:rPr>
           <w:rStyle w:val="Lienhypertexte"/>
@@ -5041,9 +5327,9 @@
           <w:szCs w:val="28"/>
           <w:u w:val="none"/>
         </w:rPr>
-        <w:t>Récapitulatif des paramètres qu’il est possible de passer dans l’URL, partie « </w:t>
-      </w:r>
-      <w:proofErr w:type="spellStart"/>
+        <w:t>Trusted</w:t>
+      </w:r>
+      <w:proofErr w:type="spellEnd"/>
       <w:r>
         <w:rPr>
           <w:rStyle w:val="Lienhypertexte"/>
@@ -5054,19 +5340,6 @@
           <w:szCs w:val="28"/>
           <w:u w:val="none"/>
         </w:rPr>
-        <w:t>Trusted</w:t>
-      </w:r>
-      <w:proofErr w:type="spellEnd"/>
-      <w:r>
-        <w:rPr>
-          <w:rStyle w:val="Lienhypertexte"/>
-          <w:rFonts w:ascii="Arial" w:hAnsi="Arial" w:cs="Arial"/>
-          <w:b/>
-          <w:color w:val="auto"/>
-          <w:sz w:val="28"/>
-          <w:szCs w:val="28"/>
-          <w:u w:val="none"/>
-        </w:rPr>
         <w:t> »:</w:t>
       </w:r>
     </w:p>
@@ -5135,7 +5408,6 @@
         </w:rPr>
       </w:pPr>
       <w:proofErr w:type="spellStart"/>
-      <w:proofErr w:type="gramStart"/>
       <w:r>
         <w:rPr>
           <w:rStyle w:val="Lienhypertexte"/>
@@ -5149,7 +5421,6 @@
         <w:t>uid</w:t>
       </w:r>
       <w:proofErr w:type="spellEnd"/>
-      <w:proofErr w:type="gramEnd"/>
       <w:r>
         <w:rPr>
           <w:rStyle w:val="Lienhypertexte"/>
@@ -5176,7 +5447,6 @@
         </w:rPr>
       </w:pPr>
       <w:proofErr w:type="spellStart"/>
-      <w:proofErr w:type="gramStart"/>
       <w:r>
         <w:rPr>
           <w:rStyle w:val="Lienhypertexte"/>
@@ -5190,17 +5460,16 @@
         <w:t>numetu</w:t>
       </w:r>
       <w:proofErr w:type="spellEnd"/>
-      <w:proofErr w:type="gramEnd"/>
-      <w:r>
-        <w:rPr>
-          <w:rStyle w:val="Lienhypertexte"/>
-          <w:rFonts w:ascii="Arial" w:hAnsi="Arial" w:cs="Arial"/>
-          <w:color w:val="auto"/>
-          <w:sz w:val="24"/>
-          <w:szCs w:val="24"/>
-          <w:u w:val="none"/>
-        </w:rPr>
-        <w:t xml:space="preserve">, un numéro étudiant </w:t>
+      <w:r>
+        <w:rPr>
+          <w:rStyle w:val="Lienhypertexte"/>
+          <w:rFonts w:ascii="Arial" w:hAnsi="Arial" w:cs="Arial"/>
+          <w:color w:val="auto"/>
+          <w:sz w:val="24"/>
+          <w:szCs w:val="24"/>
+          <w:u w:val="none"/>
+        </w:rPr>
+        <w:t>, un numéro étudiant</w:t>
       </w:r>
     </w:p>
     <w:p>
@@ -5216,8 +5485,108 @@
           <w:u w:val="none"/>
         </w:rPr>
       </w:pPr>
-      <w:proofErr w:type="spellStart"/>
-      <w:proofErr w:type="gramStart"/>
+      <w:r>
+        <w:rPr>
+          <w:rStyle w:val="Lienhypertexte"/>
+          <w:rFonts w:ascii="Arial" w:hAnsi="Arial" w:cs="Arial"/>
+          <w:b/>
+          <w:color w:val="auto"/>
+          <w:sz w:val="24"/>
+          <w:szCs w:val="24"/>
+          <w:u w:val="none"/>
+        </w:rPr>
+        <w:t>mail</w:t>
+      </w:r>
+      <w:r>
+        <w:rPr>
+          <w:rStyle w:val="Lienhypertexte"/>
+          <w:rFonts w:ascii="Arial" w:hAnsi="Arial" w:cs="Arial"/>
+          <w:color w:val="auto"/>
+          <w:sz w:val="24"/>
+          <w:szCs w:val="24"/>
+          <w:u w:val="none"/>
+        </w:rPr>
+        <w:t>, l’adresse email d’un utilisateur</w:t>
+      </w:r>
+    </w:p>
+    <w:p>
+      <w:pPr>
+        <w:spacing w:after="0" w:line="240" w:lineRule="auto"/>
+        <w:jc w:val="both"/>
+        <w:rPr>
+          <w:rStyle w:val="Lienhypertexte"/>
+          <w:rFonts w:ascii="Arial" w:hAnsi="Arial" w:cs="Arial"/>
+          <w:color w:val="auto"/>
+          <w:sz w:val="24"/>
+          <w:szCs w:val="24"/>
+          <w:u w:val="none"/>
+        </w:rPr>
+      </w:pPr>
+      <w:proofErr w:type="spellStart"/>
+      <w:r>
+        <w:rPr>
+          <w:rStyle w:val="Lienhypertexte"/>
+          <w:rFonts w:ascii="Arial" w:hAnsi="Arial" w:cs="Arial"/>
+          <w:b/>
+          <w:bCs/>
+          <w:color w:val="auto"/>
+          <w:sz w:val="24"/>
+          <w:szCs w:val="24"/>
+          <w:u w:val="none"/>
+        </w:rPr>
+        <w:t>eppn</w:t>
+      </w:r>
+      <w:proofErr w:type="spellEnd"/>
+      <w:r>
+        <w:rPr>
+          <w:rStyle w:val="Lienhypertexte"/>
+          <w:rFonts w:ascii="Arial" w:hAnsi="Arial" w:cs="Arial"/>
+          <w:color w:val="auto"/>
+          <w:sz w:val="24"/>
+          <w:szCs w:val="24"/>
+          <w:u w:val="none"/>
+        </w:rPr>
+        <w:t>, l’</w:t>
+      </w:r>
+      <w:proofErr w:type="spellStart"/>
+      <w:r>
+        <w:rPr>
+          <w:rStyle w:val="Lienhypertexte"/>
+          <w:rFonts w:ascii="Arial" w:hAnsi="Arial" w:cs="Arial"/>
+          <w:color w:val="auto"/>
+          <w:sz w:val="24"/>
+          <w:szCs w:val="24"/>
+          <w:u w:val="none"/>
+        </w:rPr>
+        <w:t>eppn</w:t>
+      </w:r>
+      <w:proofErr w:type="spellEnd"/>
+      <w:r>
+        <w:rPr>
+          <w:rStyle w:val="Lienhypertexte"/>
+          <w:rFonts w:ascii="Arial" w:hAnsi="Arial" w:cs="Arial"/>
+          <w:color w:val="auto"/>
+          <w:sz w:val="24"/>
+          <w:szCs w:val="24"/>
+          <w:u w:val="none"/>
+        </w:rPr>
+        <w:t xml:space="preserve"> d’un utilisateur</w:t>
+      </w:r>
+    </w:p>
+    <w:p>
+      <w:pPr>
+        <w:spacing w:after="0" w:line="240" w:lineRule="auto"/>
+        <w:jc w:val="both"/>
+        <w:rPr>
+          <w:rStyle w:val="Lienhypertexte"/>
+          <w:rFonts w:ascii="Arial" w:hAnsi="Arial" w:cs="Arial"/>
+          <w:color w:val="auto"/>
+          <w:sz w:val="24"/>
+          <w:szCs w:val="24"/>
+          <w:u w:val="none"/>
+        </w:rPr>
+      </w:pPr>
+      <w:proofErr w:type="spellStart"/>
       <w:r>
         <w:rPr>
           <w:rStyle w:val="Lienhypertexte"/>
@@ -5231,7 +5600,6 @@
         <w:t>penpal</w:t>
       </w:r>
       <w:proofErr w:type="spellEnd"/>
-      <w:proofErr w:type="gramEnd"/>
       <w:r>
         <w:rPr>
           <w:rStyle w:val="Lienhypertexte"/>
@@ -5295,7 +5663,6 @@
         </w:rPr>
       </w:pPr>
       <w:proofErr w:type="spellStart"/>
-      <w:proofErr w:type="gramStart"/>
       <w:r>
         <w:rPr>
           <w:rFonts w:ascii="Arial" w:hAnsi="Arial" w:cs="Arial"/>
@@ -5306,7 +5673,6 @@
         <w:t>penpalAffiliation</w:t>
       </w:r>
       <w:proofErr w:type="spellEnd"/>
-      <w:proofErr w:type="gramEnd"/>
       <w:r>
         <w:rPr>
           <w:rFonts w:ascii="Arial" w:hAnsi="Arial" w:cs="Arial"/>
@@ -5509,7 +5875,7 @@
 </file>
 
 <file path=word/endnotes.xml><?xml version="1.0" encoding="utf-8"?>
-<w:endnotes xmlns:wpc="http://schemas.microsoft.com/office/word/2010/wordprocessingCanvas" xmlns:cx="http://schemas.microsoft.com/office/drawing/2014/chartex" xmlns:cx1="http://schemas.microsoft.com/office/drawing/2015/9/8/chartex" xmlns:cx2="http://schemas.microsoft.com/office/drawing/2015/10/21/chartex" xmlns:cx3="http://schemas.microsoft.com/office/drawing/2016/5/9/chartex" xmlns:cx4="http://schemas.microsoft.com/office/drawing/2016/5/10/chartex" xmlns:cx5="http://schemas.microsoft.com/office/drawing/2016/5/11/chartex" xmlns:cx6="http://schemas.microsoft.com/office/drawing/2016/5/12/chartex" xmlns:cx7="http://schemas.microsoft.com/office/drawing/2016/5/13/chartex" xmlns:cx8="http://schemas.microsoft.com/office/drawing/2016/5/14/chartex" xmlns:mc="http://schemas.openxmlformats.org/markup-compatibility/2006" xmlns:aink="http://schemas.microsoft.com/office/drawing/2016/ink" xmlns:am3d="http://schemas.microsoft.com/office/drawing/2017/model3d" xmlns:o="urn:schemas-microsoft-com:office:office" xmlns:r="http://schemas.openxmlformats.org/officeDocument/2006/relationships" xmlns:m="http://schemas.openxmlformats.org/officeDocument/2006/math" xmlns:v="urn:schemas-microsoft-com:vml" xmlns:wp14="http://schemas.microsoft.com/office/word/2010/wordprocessingDrawing" xmlns:wp="http://schemas.openxmlformats.org/drawingml/2006/wordprocessingDrawing" xmlns:w10="urn:schemas-microsoft-com:office:word" xmlns:w="http://schemas.openxmlformats.org/wordprocessingml/2006/main" xmlns:w14="http://schemas.microsoft.com/office/word/2010/wordml" xmlns:w15="http://schemas.microsoft.com/office/word/2012/wordml" xmlns:w16cid="http://schemas.microsoft.com/office/word/2016/wordml/cid" xmlns:w16se="http://schemas.microsoft.com/office/word/2015/wordml/symex" xmlns:wpg="http://schemas.microsoft.com/office/word/2010/wordprocessingGroup" xmlns:wpi="http://schemas.microsoft.com/office/word/2010/wordprocessingInk" xmlns:wne="http://schemas.microsoft.com/office/word/2006/wordml" xmlns:wps="http://schemas.microsoft.com/office/word/2010/wordprocessingShape" mc:Ignorable="w14 w15 w16se w16cid wp14">
+<w:endnotes xmlns:wpc="http://schemas.microsoft.com/office/word/2010/wordprocessingCanvas" xmlns:cx="http://schemas.microsoft.com/office/drawing/2014/chartex" xmlns:cx1="http://schemas.microsoft.com/office/drawing/2015/9/8/chartex" xmlns:cx2="http://schemas.microsoft.com/office/drawing/2015/10/21/chartex" xmlns:cx3="http://schemas.microsoft.com/office/drawing/2016/5/9/chartex" xmlns:cx4="http://schemas.microsoft.com/office/drawing/2016/5/10/chartex" xmlns:cx5="http://schemas.microsoft.com/office/drawing/2016/5/11/chartex" xmlns:cx6="http://schemas.microsoft.com/office/drawing/2016/5/12/chartex" xmlns:cx7="http://schemas.microsoft.com/office/drawing/2016/5/13/chartex" xmlns:cx8="http://schemas.microsoft.com/office/drawing/2016/5/14/chartex" xmlns:mc="http://schemas.openxmlformats.org/markup-compatibility/2006" xmlns:aink="http://schemas.microsoft.com/office/drawing/2016/ink" xmlns:am3d="http://schemas.microsoft.com/office/drawing/2017/model3d" xmlns:o="urn:schemas-microsoft-com:office:office" xmlns:oel="http://schemas.microsoft.com/office/2019/extlst" xmlns:r="http://schemas.openxmlformats.org/officeDocument/2006/relationships" xmlns:m="http://schemas.openxmlformats.org/officeDocument/2006/math" xmlns:v="urn:schemas-microsoft-com:vml" xmlns:wp14="http://schemas.microsoft.com/office/word/2010/wordprocessingDrawing" xmlns:wp="http://schemas.openxmlformats.org/drawingml/2006/wordprocessingDrawing" xmlns:w10="urn:schemas-microsoft-com:office:word" xmlns:w="http://schemas.openxmlformats.org/wordprocessingml/2006/main" xmlns:w14="http://schemas.microsoft.com/office/word/2010/wordml" xmlns:w15="http://schemas.microsoft.com/office/word/2012/wordml" xmlns:w16cex="http://schemas.microsoft.com/office/word/2018/wordml/cex" xmlns:w16cid="http://schemas.microsoft.com/office/word/2016/wordml/cid" xmlns:w16="http://schemas.microsoft.com/office/word/2018/wordml" xmlns:w16sdtdh="http://schemas.microsoft.com/office/word/2020/wordml/sdtdatahash" xmlns:w16se="http://schemas.microsoft.com/office/word/2015/wordml/symex" xmlns:wpg="http://schemas.microsoft.com/office/word/2010/wordprocessingGroup" xmlns:wpi="http://schemas.microsoft.com/office/word/2010/wordprocessingInk" xmlns:wne="http://schemas.microsoft.com/office/word/2006/wordml" xmlns:wps="http://schemas.microsoft.com/office/word/2010/wordprocessingShape" mc:Ignorable="w14 w15 w16se w16cid w16 w16cex w16sdtdh wp14">
   <w:endnote w:type="separator" w:id="-1">
     <w:p>
       <w:pPr>
@@ -5534,7 +5900,7 @@
 </file>
 
 <file path=word/footnotes.xml><?xml version="1.0" encoding="utf-8"?>
-<w:footnotes xmlns:wpc="http://schemas.microsoft.com/office/word/2010/wordprocessingCanvas" xmlns:cx="http://schemas.microsoft.com/office/drawing/2014/chartex" xmlns:cx1="http://schemas.microsoft.com/office/drawing/2015/9/8/chartex" xmlns:cx2="http://schemas.microsoft.com/office/drawing/2015/10/21/chartex" xmlns:cx3="http://schemas.microsoft.com/office/drawing/2016/5/9/chartex" xmlns:cx4="http://schemas.microsoft.com/office/drawing/2016/5/10/chartex" xmlns:cx5="http://schemas.microsoft.com/office/drawing/2016/5/11/chartex" xmlns:cx6="http://schemas.microsoft.com/office/drawing/2016/5/12/chartex" xmlns:cx7="http://schemas.microsoft.com/office/drawing/2016/5/13/chartex" xmlns:cx8="http://schemas.microsoft.com/office/drawing/2016/5/14/chartex" xmlns:mc="http://schemas.openxmlformats.org/markup-compatibility/2006" xmlns:aink="http://schemas.microsoft.com/office/drawing/2016/ink" xmlns:am3d="http://schemas.microsoft.com/office/drawing/2017/model3d" xmlns:o="urn:schemas-microsoft-com:office:office" xmlns:r="http://schemas.openxmlformats.org/officeDocument/2006/relationships" xmlns:m="http://schemas.openxmlformats.org/officeDocument/2006/math" xmlns:v="urn:schemas-microsoft-com:vml" xmlns:wp14="http://schemas.microsoft.com/office/word/2010/wordprocessingDrawing" xmlns:wp="http://schemas.openxmlformats.org/drawingml/2006/wordprocessingDrawing" xmlns:w10="urn:schemas-microsoft-com:office:word" xmlns:w="http://schemas.openxmlformats.org/wordprocessingml/2006/main" xmlns:w14="http://schemas.microsoft.com/office/word/2010/wordml" xmlns:w15="http://schemas.microsoft.com/office/word/2012/wordml" xmlns:w16cid="http://schemas.microsoft.com/office/word/2016/wordml/cid" xmlns:w16se="http://schemas.microsoft.com/office/word/2015/wordml/symex" xmlns:wpg="http://schemas.microsoft.com/office/word/2010/wordprocessingGroup" xmlns:wpi="http://schemas.microsoft.com/office/word/2010/wordprocessingInk" xmlns:wne="http://schemas.microsoft.com/office/word/2006/wordml" xmlns:wps="http://schemas.microsoft.com/office/word/2010/wordprocessingShape" mc:Ignorable="w14 w15 w16se w16cid wp14">
+<w:footnotes xmlns:wpc="http://schemas.microsoft.com/office/word/2010/wordprocessingCanvas" xmlns:cx="http://schemas.microsoft.com/office/drawing/2014/chartex" xmlns:cx1="http://schemas.microsoft.com/office/drawing/2015/9/8/chartex" xmlns:cx2="http://schemas.microsoft.com/office/drawing/2015/10/21/chartex" xmlns:cx3="http://schemas.microsoft.com/office/drawing/2016/5/9/chartex" xmlns:cx4="http://schemas.microsoft.com/office/drawing/2016/5/10/chartex" xmlns:cx5="http://schemas.microsoft.com/office/drawing/2016/5/11/chartex" xmlns:cx6="http://schemas.microsoft.com/office/drawing/2016/5/12/chartex" xmlns:cx7="http://schemas.microsoft.com/office/drawing/2016/5/13/chartex" xmlns:cx8="http://schemas.microsoft.com/office/drawing/2016/5/14/chartex" xmlns:mc="http://schemas.openxmlformats.org/markup-compatibility/2006" xmlns:aink="http://schemas.microsoft.com/office/drawing/2016/ink" xmlns:am3d="http://schemas.microsoft.com/office/drawing/2017/model3d" xmlns:o="urn:schemas-microsoft-com:office:office" xmlns:oel="http://schemas.microsoft.com/office/2019/extlst" xmlns:r="http://schemas.openxmlformats.org/officeDocument/2006/relationships" xmlns:m="http://schemas.openxmlformats.org/officeDocument/2006/math" xmlns:v="urn:schemas-microsoft-com:vml" xmlns:wp14="http://schemas.microsoft.com/office/word/2010/wordprocessingDrawing" xmlns:wp="http://schemas.openxmlformats.org/drawingml/2006/wordprocessingDrawing" xmlns:w10="urn:schemas-microsoft-com:office:word" xmlns:w="http://schemas.openxmlformats.org/wordprocessingml/2006/main" xmlns:w14="http://schemas.microsoft.com/office/word/2010/wordml" xmlns:w15="http://schemas.microsoft.com/office/word/2012/wordml" xmlns:w16cex="http://schemas.microsoft.com/office/word/2018/wordml/cex" xmlns:w16cid="http://schemas.microsoft.com/office/word/2016/wordml/cid" xmlns:w16="http://schemas.microsoft.com/office/word/2018/wordml" xmlns:w16sdtdh="http://schemas.microsoft.com/office/word/2020/wordml/sdtdatahash" xmlns:w16se="http://schemas.microsoft.com/office/word/2015/wordml/symex" xmlns:wpg="http://schemas.microsoft.com/office/word/2010/wordprocessingGroup" xmlns:wpi="http://schemas.microsoft.com/office/word/2010/wordprocessingInk" xmlns:wne="http://schemas.microsoft.com/office/word/2006/wordml" xmlns:wps="http://schemas.microsoft.com/office/word/2010/wordprocessingShape" mc:Ignorable="w14 w15 w16se w16cid w16 w16cex w16sdtdh wp14">
   <w:footnote w:type="separator" w:id="-1">
     <w:p>
       <w:pPr>
@@ -5559,7 +5925,7 @@
 </file>
 
 <file path=word/header1.xml><?xml version="1.0" encoding="utf-8"?>
-<w:hdr xmlns:wpc="http://schemas.microsoft.com/office/word/2010/wordprocessingCanvas" xmlns:cx="http://schemas.microsoft.com/office/drawing/2014/chartex" xmlns:cx1="http://schemas.microsoft.com/office/drawing/2015/9/8/chartex" xmlns:cx2="http://schemas.microsoft.com/office/drawing/2015/10/21/chartex" xmlns:cx3="http://schemas.microsoft.com/office/drawing/2016/5/9/chartex" xmlns:cx4="http://schemas.microsoft.com/office/drawing/2016/5/10/chartex" xmlns:cx5="http://schemas.microsoft.com/office/drawing/2016/5/11/chartex" xmlns:cx6="http://schemas.microsoft.com/office/drawing/2016/5/12/chartex" xmlns:cx7="http://schemas.microsoft.com/office/drawing/2016/5/13/chartex" xmlns:cx8="http://schemas.microsoft.com/office/drawing/2016/5/14/chartex" xmlns:mc="http://schemas.openxmlformats.org/markup-compatibility/2006" xmlns:aink="http://schemas.microsoft.com/office/drawing/2016/ink" xmlns:am3d="http://schemas.microsoft.com/office/drawing/2017/model3d" xmlns:o="urn:schemas-microsoft-com:office:office" xmlns:r="http://schemas.openxmlformats.org/officeDocument/2006/relationships" xmlns:m="http://schemas.openxmlformats.org/officeDocument/2006/math" xmlns:v="urn:schemas-microsoft-com:vml" xmlns:wp14="http://schemas.microsoft.com/office/word/2010/wordprocessingDrawing" xmlns:wp="http://schemas.openxmlformats.org/drawingml/2006/wordprocessingDrawing" xmlns:w10="urn:schemas-microsoft-com:office:word" xmlns:w="http://schemas.openxmlformats.org/wordprocessingml/2006/main" xmlns:w14="http://schemas.microsoft.com/office/word/2010/wordml" xmlns:w15="http://schemas.microsoft.com/office/word/2012/wordml" xmlns:w16cid="http://schemas.microsoft.com/office/word/2016/wordml/cid" xmlns:w16se="http://schemas.microsoft.com/office/word/2015/wordml/symex" xmlns:wpg="http://schemas.microsoft.com/office/word/2010/wordprocessingGroup" xmlns:wpi="http://schemas.microsoft.com/office/word/2010/wordprocessingInk" xmlns:wne="http://schemas.microsoft.com/office/word/2006/wordml" xmlns:wps="http://schemas.microsoft.com/office/word/2010/wordprocessingShape" mc:Ignorable="w14 w15 w16se w16cid wp14">
+<w:hdr xmlns:wpc="http://schemas.microsoft.com/office/word/2010/wordprocessingCanvas" xmlns:cx="http://schemas.microsoft.com/office/drawing/2014/chartex" xmlns:cx1="http://schemas.microsoft.com/office/drawing/2015/9/8/chartex" xmlns:cx2="http://schemas.microsoft.com/office/drawing/2015/10/21/chartex" xmlns:cx3="http://schemas.microsoft.com/office/drawing/2016/5/9/chartex" xmlns:cx4="http://schemas.microsoft.com/office/drawing/2016/5/10/chartex" xmlns:cx5="http://schemas.microsoft.com/office/drawing/2016/5/11/chartex" xmlns:cx6="http://schemas.microsoft.com/office/drawing/2016/5/12/chartex" xmlns:cx7="http://schemas.microsoft.com/office/drawing/2016/5/13/chartex" xmlns:cx8="http://schemas.microsoft.com/office/drawing/2016/5/14/chartex" xmlns:mc="http://schemas.openxmlformats.org/markup-compatibility/2006" xmlns:aink="http://schemas.microsoft.com/office/drawing/2016/ink" xmlns:am3d="http://schemas.microsoft.com/office/drawing/2017/model3d" xmlns:o="urn:schemas-microsoft-com:office:office" xmlns:oel="http://schemas.microsoft.com/office/2019/extlst" xmlns:r="http://schemas.openxmlformats.org/officeDocument/2006/relationships" xmlns:m="http://schemas.openxmlformats.org/officeDocument/2006/math" xmlns:v="urn:schemas-microsoft-com:vml" xmlns:wp14="http://schemas.microsoft.com/office/word/2010/wordprocessingDrawing" xmlns:wp="http://schemas.openxmlformats.org/drawingml/2006/wordprocessingDrawing" xmlns:w10="urn:schemas-microsoft-com:office:word" xmlns:w="http://schemas.openxmlformats.org/wordprocessingml/2006/main" xmlns:w14="http://schemas.microsoft.com/office/word/2010/wordml" xmlns:w15="http://schemas.microsoft.com/office/word/2012/wordml" xmlns:w16cex="http://schemas.microsoft.com/office/word/2018/wordml/cex" xmlns:w16cid="http://schemas.microsoft.com/office/word/2016/wordml/cid" xmlns:w16="http://schemas.microsoft.com/office/word/2018/wordml" xmlns:w16sdtdh="http://schemas.microsoft.com/office/word/2020/wordml/sdtdatahash" xmlns:w16se="http://schemas.microsoft.com/office/word/2015/wordml/symex" xmlns:wpg="http://schemas.microsoft.com/office/word/2010/wordprocessingGroup" xmlns:wpi="http://schemas.microsoft.com/office/word/2010/wordprocessingInk" xmlns:wne="http://schemas.microsoft.com/office/word/2006/wordml" xmlns:wps="http://schemas.microsoft.com/office/word/2010/wordprocessingShape" mc:Ignorable="w14 w15 w16se w16cid w16 w16cex w16sdtdh wp14">
   <w:p>
     <w:pPr>
       <w:pStyle w:val="En-tte"/>
@@ -5570,7 +5936,7 @@
         <w:lang w:eastAsia="fr-FR"/>
       </w:rPr>
       <w:drawing>
-        <wp:anchor distT="0" distB="0" distL="114300" distR="114300" simplePos="0" relativeHeight="251658240" behindDoc="0" locked="0" layoutInCell="1" allowOverlap="1" wp14:anchorId="709EE374" wp14:editId="1A88C1BE">
+        <wp:anchor distT="0" distB="0" distL="114300" distR="114300" simplePos="0" relativeHeight="251658240" behindDoc="0" locked="0" layoutInCell="1" allowOverlap="1" wp14:anchorId="636F6413" wp14:editId="435F19C6">
           <wp:simplePos x="0" y="0"/>
           <wp:positionH relativeFrom="column">
             <wp:posOffset>4810125</wp:posOffset>
@@ -5630,7 +5996,7 @@
 </file>
 
 <file path=word/numbering.xml><?xml version="1.0" encoding="utf-8"?>
-<w:numbering xmlns:wpc="http://schemas.microsoft.com/office/word/2010/wordprocessingCanvas" xmlns:cx="http://schemas.microsoft.com/office/drawing/2014/chartex" xmlns:cx1="http://schemas.microsoft.com/office/drawing/2015/9/8/chartex" xmlns:cx2="http://schemas.microsoft.com/office/drawing/2015/10/21/chartex" xmlns:cx3="http://schemas.microsoft.com/office/drawing/2016/5/9/chartex" xmlns:cx4="http://schemas.microsoft.com/office/drawing/2016/5/10/chartex" xmlns:cx5="http://schemas.microsoft.com/office/drawing/2016/5/11/chartex" xmlns:cx6="http://schemas.microsoft.com/office/drawing/2016/5/12/chartex" xmlns:cx7="http://schemas.microsoft.com/office/drawing/2016/5/13/chartex" xmlns:cx8="http://schemas.microsoft.com/office/drawing/2016/5/14/chartex" xmlns:mc="http://schemas.openxmlformats.org/markup-compatibility/2006" xmlns:aink="http://schemas.microsoft.com/office/drawing/2016/ink" xmlns:am3d="http://schemas.microsoft.com/office/drawing/2017/model3d" xmlns:o="urn:schemas-microsoft-com:office:office" xmlns:r="http://schemas.openxmlformats.org/officeDocument/2006/relationships" xmlns:m="http://schemas.openxmlformats.org/officeDocument/2006/math" xmlns:v="urn:schemas-microsoft-com:vml" xmlns:wp14="http://schemas.microsoft.com/office/word/2010/wordprocessingDrawing" xmlns:wp="http://schemas.openxmlformats.org/drawingml/2006/wordprocessingDrawing" xmlns:w10="urn:schemas-microsoft-com:office:word" xmlns:w="http://schemas.openxmlformats.org/wordprocessingml/2006/main" xmlns:w14="http://schemas.microsoft.com/office/word/2010/wordml" xmlns:w15="http://schemas.microsoft.com/office/word/2012/wordml" xmlns:w16cid="http://schemas.microsoft.com/office/word/2016/wordml/cid" xmlns:w16se="http://schemas.microsoft.com/office/word/2015/wordml/symex" xmlns:wpg="http://schemas.microsoft.com/office/word/2010/wordprocessingGroup" xmlns:wpi="http://schemas.microsoft.com/office/word/2010/wordprocessingInk" xmlns:wne="http://schemas.microsoft.com/office/word/2006/wordml" xmlns:wps="http://schemas.microsoft.com/office/word/2010/wordprocessingShape" mc:Ignorable="w14 w15 w16se w16cid wp14">
+<w:numbering xmlns:wpc="http://schemas.microsoft.com/office/word/2010/wordprocessingCanvas" xmlns:cx="http://schemas.microsoft.com/office/drawing/2014/chartex" xmlns:cx1="http://schemas.microsoft.com/office/drawing/2015/9/8/chartex" xmlns:cx2="http://schemas.microsoft.com/office/drawing/2015/10/21/chartex" xmlns:cx3="http://schemas.microsoft.com/office/drawing/2016/5/9/chartex" xmlns:cx4="http://schemas.microsoft.com/office/drawing/2016/5/10/chartex" xmlns:cx5="http://schemas.microsoft.com/office/drawing/2016/5/11/chartex" xmlns:cx6="http://schemas.microsoft.com/office/drawing/2016/5/12/chartex" xmlns:cx7="http://schemas.microsoft.com/office/drawing/2016/5/13/chartex" xmlns:cx8="http://schemas.microsoft.com/office/drawing/2016/5/14/chartex" xmlns:mc="http://schemas.openxmlformats.org/markup-compatibility/2006" xmlns:aink="http://schemas.microsoft.com/office/drawing/2016/ink" xmlns:am3d="http://schemas.microsoft.com/office/drawing/2017/model3d" xmlns:o="urn:schemas-microsoft-com:office:office" xmlns:oel="http://schemas.microsoft.com/office/2019/extlst" xmlns:r="http://schemas.openxmlformats.org/officeDocument/2006/relationships" xmlns:m="http://schemas.openxmlformats.org/officeDocument/2006/math" xmlns:v="urn:schemas-microsoft-com:vml" xmlns:wp14="http://schemas.microsoft.com/office/word/2010/wordprocessingDrawing" xmlns:wp="http://schemas.openxmlformats.org/drawingml/2006/wordprocessingDrawing" xmlns:w10="urn:schemas-microsoft-com:office:word" xmlns:w="http://schemas.openxmlformats.org/wordprocessingml/2006/main" xmlns:w14="http://schemas.microsoft.com/office/word/2010/wordml" xmlns:w15="http://schemas.microsoft.com/office/word/2012/wordml" xmlns:w16cex="http://schemas.microsoft.com/office/word/2018/wordml/cex" xmlns:w16cid="http://schemas.microsoft.com/office/word/2016/wordml/cid" xmlns:w16="http://schemas.microsoft.com/office/word/2018/wordml" xmlns:w16sdtdh="http://schemas.microsoft.com/office/word/2020/wordml/sdtdatahash" xmlns:w16se="http://schemas.microsoft.com/office/word/2015/wordml/symex" xmlns:wpg="http://schemas.microsoft.com/office/word/2010/wordprocessingGroup" xmlns:wpi="http://schemas.microsoft.com/office/word/2010/wordprocessingInk" xmlns:wne="http://schemas.microsoft.com/office/word/2006/wordml" xmlns:wps="http://schemas.microsoft.com/office/word/2010/wordprocessingShape" mc:Ignorable="w14 w15 w16se w16cid w16 w16cex w16sdtdh wp14">
   <w:abstractNum w:abstractNumId="0" w15:restartNumberingAfterBreak="0">
     <w:nsid w:val="1ADE7606"/>
     <w:multiLevelType w:val="hybridMultilevel"/>
@@ -6535,35 +6901,35 @@
       </w:rPr>
     </w:lvl>
   </w:abstractNum>
-  <w:num w:numId="1">
+  <w:num w:numId="1" w16cid:durableId="1328829836">
     <w:abstractNumId w:val="6"/>
   </w:num>
-  <w:num w:numId="2">
+  <w:num w:numId="2" w16cid:durableId="1606036047">
     <w:abstractNumId w:val="0"/>
   </w:num>
-  <w:num w:numId="3">
+  <w:num w:numId="3" w16cid:durableId="313607237">
     <w:abstractNumId w:val="7"/>
   </w:num>
-  <w:num w:numId="4">
+  <w:num w:numId="4" w16cid:durableId="1325166093">
     <w:abstractNumId w:val="1"/>
   </w:num>
-  <w:num w:numId="5">
+  <w:num w:numId="5" w16cid:durableId="1657222309">
     <w:abstractNumId w:val="5"/>
   </w:num>
-  <w:num w:numId="6">
+  <w:num w:numId="6" w16cid:durableId="59712772">
     <w:abstractNumId w:val="2"/>
   </w:num>
-  <w:num w:numId="7">
+  <w:num w:numId="7" w16cid:durableId="354616207">
     <w:abstractNumId w:val="4"/>
   </w:num>
-  <w:num w:numId="8">
+  <w:num w:numId="8" w16cid:durableId="367726277">
     <w:abstractNumId w:val="3"/>
   </w:num>
 </w:numbering>
 </file>
 
 <file path=word/styles.xml><?xml version="1.0" encoding="utf-8"?>
-<w:styles xmlns:mc="http://schemas.openxmlformats.org/markup-compatibility/2006" xmlns:r="http://schemas.openxmlformats.org/officeDocument/2006/relationships" xmlns:w="http://schemas.openxmlformats.org/wordprocessingml/2006/main" xmlns:w14="http://schemas.microsoft.com/office/word/2010/wordml" xmlns:w15="http://schemas.microsoft.com/office/word/2012/wordml" xmlns:w16cid="http://schemas.microsoft.com/office/word/2016/wordml/cid" xmlns:w16se="http://schemas.microsoft.com/office/word/2015/wordml/symex" mc:Ignorable="w14 w15 w16se w16cid">
+<w:styles xmlns:mc="http://schemas.openxmlformats.org/markup-compatibility/2006" xmlns:r="http://schemas.openxmlformats.org/officeDocument/2006/relationships" xmlns:w="http://schemas.openxmlformats.org/wordprocessingml/2006/main" xmlns:w14="http://schemas.microsoft.com/office/word/2010/wordml" xmlns:w15="http://schemas.microsoft.com/office/word/2012/wordml" xmlns:w16cex="http://schemas.microsoft.com/office/word/2018/wordml/cex" xmlns:w16cid="http://schemas.microsoft.com/office/word/2016/wordml/cid" xmlns:w16="http://schemas.microsoft.com/office/word/2018/wordml" xmlns:w16sdtdh="http://schemas.microsoft.com/office/word/2020/wordml/sdtdatahash" xmlns:w16se="http://schemas.microsoft.com/office/word/2015/wordml/symex" mc:Ignorable="w14 w15 w16se w16cid w16 w16cex w16sdtdh">
   <w:docDefaults>
     <w:rPrDefault>
       <w:rPr>
@@ -6579,7 +6945,7 @@
       </w:pPr>
     </w:pPrDefault>
   </w:docDefaults>
-  <w:latentStyles w:defLockedState="0" w:defUIPriority="99" w:defSemiHidden="0" w:defUnhideWhenUsed="0" w:defQFormat="0" w:count="375">
+  <w:latentStyles w:defLockedState="0" w:defUIPriority="99" w:defSemiHidden="0" w:defUnhideWhenUsed="0" w:defQFormat="0" w:count="376">
     <w:lsdException w:name="Normal" w:uiPriority="0" w:qFormat="1"/>
     <w:lsdException w:name="heading 1" w:uiPriority="9" w:qFormat="1"/>
     <w:lsdException w:name="heading 2" w:semiHidden="1" w:uiPriority="9" w:unhideWhenUsed="1" w:qFormat="1"/>
@@ -6685,7 +7051,6 @@
     <w:lsdException w:name="HTML Sample" w:semiHidden="1" w:unhideWhenUsed="1"/>
     <w:lsdException w:name="HTML Typewriter" w:semiHidden="1" w:unhideWhenUsed="1"/>
     <w:lsdException w:name="HTML Variable" w:semiHidden="1" w:unhideWhenUsed="1"/>
-    <w:lsdException w:name="Normal Table" w:semiHidden="1" w:unhideWhenUsed="1"/>
     <w:lsdException w:name="annotation subject" w:semiHidden="1" w:unhideWhenUsed="1"/>
     <w:lsdException w:name="No List" w:semiHidden="1" w:unhideWhenUsed="1"/>
     <w:lsdException w:name="Outline List 1" w:semiHidden="1" w:unhideWhenUsed="1"/>
@@ -6732,10 +7097,8 @@
     <w:lsdException w:name="Table Subtle 2" w:semiHidden="1" w:unhideWhenUsed="1"/>
     <w:lsdException w:name="Table Web 1" w:semiHidden="1" w:unhideWhenUsed="1"/>
     <w:lsdException w:name="Table Web 2" w:semiHidden="1" w:unhideWhenUsed="1"/>
-    <w:lsdException w:name="Table Web 3" w:semiHidden="1" w:unhideWhenUsed="1"/>
     <w:lsdException w:name="Balloon Text" w:semiHidden="1" w:unhideWhenUsed="1"/>
     <w:lsdException w:name="Table Grid" w:uiPriority="59"/>
-    <w:lsdException w:name="Table Theme" w:semiHidden="1" w:unhideWhenUsed="1"/>
     <w:lsdException w:name="Placeholder Text" w:semiHidden="1"/>
     <w:lsdException w:name="No Spacing" w:uiPriority="1" w:qFormat="1"/>
     <w:lsdException w:name="Light Shading" w:uiPriority="60"/>
@@ -6955,6 +7318,7 @@
     <w:lsdException w:name="Smart Hyperlink" w:semiHidden="1" w:unhideWhenUsed="1"/>
     <w:lsdException w:name="Hashtag" w:semiHidden="1" w:unhideWhenUsed="1"/>
     <w:lsdException w:name="Unresolved Mention" w:semiHidden="1" w:unhideWhenUsed="1"/>
+    <w:lsdException w:name="Smart Link" w:semiHidden="1" w:unhideWhenUsed="1"/>
   </w:latentStyles>
   <w:style w:type="paragraph" w:default="1" w:styleId="Normal">
     <w:name w:val="Normal"/>

</xml_diff>

<commit_message>
Ajout d'un paramètre type-photo
pour afficher la photo de la carte étudiant (ou de la carte étudiant IAE)
</commit_message>
<xml_diff>
--- a/doc/userphoto_spec.docx
+++ b/doc/userphoto_spec.docx
@@ -1,6 +1,6 @@
 
 <file path=word/document.xml><?xml version="1.0" encoding="utf-8"?>
-<w:document xmlns:wpc="http://schemas.microsoft.com/office/word/2010/wordprocessingCanvas" xmlns:cx="http://schemas.microsoft.com/office/drawing/2014/chartex" xmlns:cx1="http://schemas.microsoft.com/office/drawing/2015/9/8/chartex" xmlns:cx2="http://schemas.microsoft.com/office/drawing/2015/10/21/chartex" xmlns:cx3="http://schemas.microsoft.com/office/drawing/2016/5/9/chartex" xmlns:cx4="http://schemas.microsoft.com/office/drawing/2016/5/10/chartex" xmlns:cx5="http://schemas.microsoft.com/office/drawing/2016/5/11/chartex" xmlns:cx6="http://schemas.microsoft.com/office/drawing/2016/5/12/chartex" xmlns:cx7="http://schemas.microsoft.com/office/drawing/2016/5/13/chartex" xmlns:cx8="http://schemas.microsoft.com/office/drawing/2016/5/14/chartex" xmlns:mc="http://schemas.openxmlformats.org/markup-compatibility/2006" xmlns:aink="http://schemas.microsoft.com/office/drawing/2016/ink" xmlns:am3d="http://schemas.microsoft.com/office/drawing/2017/model3d" xmlns:o="urn:schemas-microsoft-com:office:office" xmlns:oel="http://schemas.microsoft.com/office/2019/extlst" xmlns:r="http://schemas.openxmlformats.org/officeDocument/2006/relationships" xmlns:m="http://schemas.openxmlformats.org/officeDocument/2006/math" xmlns:v="urn:schemas-microsoft-com:vml" xmlns:wp14="http://schemas.microsoft.com/office/word/2010/wordprocessingDrawing" xmlns:wp="http://schemas.openxmlformats.org/drawingml/2006/wordprocessingDrawing" xmlns:w10="urn:schemas-microsoft-com:office:word" xmlns:w="http://schemas.openxmlformats.org/wordprocessingml/2006/main" xmlns:w14="http://schemas.microsoft.com/office/word/2010/wordml" xmlns:w15="http://schemas.microsoft.com/office/word/2012/wordml" xmlns:w16cex="http://schemas.microsoft.com/office/word/2018/wordml/cex" xmlns:w16cid="http://schemas.microsoft.com/office/word/2016/wordml/cid" xmlns:w16="http://schemas.microsoft.com/office/word/2018/wordml" xmlns:w16sdtdh="http://schemas.microsoft.com/office/word/2020/wordml/sdtdatahash" xmlns:w16se="http://schemas.microsoft.com/office/word/2015/wordml/symex" xmlns:wpg="http://schemas.microsoft.com/office/word/2010/wordprocessingGroup" xmlns:wpi="http://schemas.microsoft.com/office/word/2010/wordprocessingInk" xmlns:wne="http://schemas.microsoft.com/office/word/2006/wordml" xmlns:wps="http://schemas.microsoft.com/office/word/2010/wordprocessingShape" mc:Ignorable="w14 w15 w16se w16cid w16 w16cex w16sdtdh wp14">
+<w:document xmlns:wpc="http://schemas.microsoft.com/office/word/2010/wordprocessingCanvas" xmlns:cx="http://schemas.microsoft.com/office/drawing/2014/chartex" xmlns:cx1="http://schemas.microsoft.com/office/drawing/2015/9/8/chartex" xmlns:cx2="http://schemas.microsoft.com/office/drawing/2015/10/21/chartex" xmlns:cx3="http://schemas.microsoft.com/office/drawing/2016/5/9/chartex" xmlns:cx4="http://schemas.microsoft.com/office/drawing/2016/5/10/chartex" xmlns:cx5="http://schemas.microsoft.com/office/drawing/2016/5/11/chartex" xmlns:cx6="http://schemas.microsoft.com/office/drawing/2016/5/12/chartex" xmlns:cx7="http://schemas.microsoft.com/office/drawing/2016/5/13/chartex" xmlns:cx8="http://schemas.microsoft.com/office/drawing/2016/5/14/chartex" xmlns:mc="http://schemas.openxmlformats.org/markup-compatibility/2006" xmlns:aink="http://schemas.microsoft.com/office/drawing/2016/ink" xmlns:am3d="http://schemas.microsoft.com/office/drawing/2017/model3d" xmlns:o="urn:schemas-microsoft-com:office:office" xmlns:oel="http://schemas.microsoft.com/office/2019/extlst" xmlns:r="http://schemas.openxmlformats.org/officeDocument/2006/relationships" xmlns:m="http://schemas.openxmlformats.org/officeDocument/2006/math" xmlns:v="urn:schemas-microsoft-com:vml" xmlns:wp14="http://schemas.microsoft.com/office/word/2010/wordprocessingDrawing" xmlns:wp="http://schemas.openxmlformats.org/drawingml/2006/wordprocessingDrawing" xmlns:w10="urn:schemas-microsoft-com:office:word" xmlns:w="http://schemas.openxmlformats.org/wordprocessingml/2006/main" xmlns:w14="http://schemas.microsoft.com/office/word/2010/wordml" xmlns:w15="http://schemas.microsoft.com/office/word/2012/wordml" xmlns:w16cex="http://schemas.microsoft.com/office/word/2018/wordml/cex" xmlns:w16cid="http://schemas.microsoft.com/office/word/2016/wordml/cid" xmlns:w16="http://schemas.microsoft.com/office/word/2018/wordml" xmlns:w16du="http://schemas.microsoft.com/office/word/2023/wordml/word16du" xmlns:w16sdtdh="http://schemas.microsoft.com/office/word/2020/wordml/sdtdatahash" xmlns:w16se="http://schemas.microsoft.com/office/word/2015/wordml/symex" xmlns:wpg="http://schemas.microsoft.com/office/word/2010/wordprocessingGroup" xmlns:wpi="http://schemas.microsoft.com/office/word/2010/wordprocessingInk" xmlns:wne="http://schemas.microsoft.com/office/word/2006/wordml" xmlns:wps="http://schemas.microsoft.com/office/word/2010/wordprocessingShape" mc:Ignorable="w14 w15 w16se w16cid w16 w16cex w16sdtdh w16du wp14">
   <w:body>
     <w:p>
       <w:pPr>
@@ -122,6 +122,7 @@
           <w:t>https://userphoto.univ-paris1.fr/?cas-test=1&amp;uid=xxxx</w:t>
         </w:r>
       </w:hyperlink>
+      <w:proofErr w:type="gramStart"/>
       <w:r>
         <w:rPr>
           <w:rFonts w:ascii="Arial" w:hAnsi="Arial" w:cs="Arial"/>
@@ -136,7 +137,16 @@
           <w:sz w:val="24"/>
           <w:szCs w:val="24"/>
         </w:rPr>
-        <w:t xml:space="preserve">; si on ne passe pas ce paramètre =&gt; CAS </w:t>
+        <w:t>;</w:t>
+      </w:r>
+      <w:proofErr w:type="gramEnd"/>
+      <w:r>
+        <w:rPr>
+          <w:rFonts w:ascii="Arial" w:hAnsi="Arial" w:cs="Arial"/>
+          <w:sz w:val="24"/>
+          <w:szCs w:val="24"/>
+        </w:rPr>
+        <w:t xml:space="preserve"> si on ne passe pas ce paramètre =&gt; CAS </w:t>
       </w:r>
       <w:r>
         <w:rPr>
@@ -213,15 +223,33 @@
           <w:sz w:val="24"/>
           <w:szCs w:val="24"/>
         </w:rPr>
-        <w:t>-test » pour  recherche</w:t>
-      </w:r>
-      <w:r>
-        <w:rPr>
-          <w:rFonts w:ascii="Arial" w:hAnsi="Arial" w:cs="Arial"/>
-          <w:sz w:val="24"/>
-          <w:szCs w:val="24"/>
-        </w:rPr>
-        <w:t xml:space="preserve">r les infos </w:t>
+        <w:t xml:space="preserve">-test » </w:t>
+      </w:r>
+      <w:proofErr w:type="gramStart"/>
+      <w:r>
+        <w:rPr>
+          <w:rFonts w:ascii="Arial" w:hAnsi="Arial" w:cs="Arial"/>
+          <w:sz w:val="24"/>
+          <w:szCs w:val="24"/>
+        </w:rPr>
+        <w:t>pour  recherche</w:t>
+      </w:r>
+      <w:r>
+        <w:rPr>
+          <w:rFonts w:ascii="Arial" w:hAnsi="Arial" w:cs="Arial"/>
+          <w:sz w:val="24"/>
+          <w:szCs w:val="24"/>
+        </w:rPr>
+        <w:t>r</w:t>
+      </w:r>
+      <w:proofErr w:type="gramEnd"/>
+      <w:r>
+        <w:rPr>
+          <w:rFonts w:ascii="Arial" w:hAnsi="Arial" w:cs="Arial"/>
+          <w:sz w:val="24"/>
+          <w:szCs w:val="24"/>
+        </w:rPr>
+        <w:t xml:space="preserve"> les infos </w:t>
       </w:r>
       <w:r>
         <w:rPr>
@@ -334,6 +362,7 @@
         </w:rPr>
         <w:t xml:space="preserve">), dans ce cas, on fait un </w:t>
       </w:r>
+      <w:proofErr w:type="gramStart"/>
       <w:r>
         <w:rPr>
           <w:rFonts w:ascii="Arial" w:hAnsi="Arial" w:cs="Arial"/>
@@ -341,7 +370,17 @@
           <w:sz w:val="24"/>
           <w:szCs w:val="24"/>
         </w:rPr>
-        <w:t>header("</w:t>
+        <w:t>header(</w:t>
+      </w:r>
+      <w:proofErr w:type="gramEnd"/>
+      <w:r>
+        <w:rPr>
+          <w:rFonts w:ascii="Arial" w:hAnsi="Arial" w:cs="Arial"/>
+          <w:i/>
+          <w:sz w:val="24"/>
+          <w:szCs w:val="24"/>
+        </w:rPr>
+        <w:t>"</w:t>
       </w:r>
       <w:proofErr w:type="spellStart"/>
       <w:r>
@@ -638,6 +677,7 @@
           <w:szCs w:val="24"/>
         </w:rPr>
       </w:pPr>
+      <w:proofErr w:type="gramStart"/>
       <w:r>
         <w:rPr>
           <w:rFonts w:ascii="Arial" w:hAnsi="Arial" w:cs="Arial"/>
@@ -647,6 +687,7 @@
         </w:rPr>
         <w:t>xxx</w:t>
       </w:r>
+      <w:proofErr w:type="gramEnd"/>
       <w:r>
         <w:rPr>
           <w:rFonts w:ascii="Arial" w:hAnsi="Arial" w:cs="Arial"/>
@@ -717,6 +758,7 @@
         </w:rPr>
       </w:pPr>
       <w:proofErr w:type="spellStart"/>
+      <w:proofErr w:type="gramStart"/>
       <w:r>
         <w:rPr>
           <w:rFonts w:ascii="Arial" w:hAnsi="Arial" w:cs="Arial"/>
@@ -736,6 +778,7 @@
         <w:t>yy</w:t>
       </w:r>
       <w:proofErr w:type="spellEnd"/>
+      <w:proofErr w:type="gramEnd"/>
       <w:r>
         <w:rPr>
           <w:rFonts w:ascii="Arial" w:hAnsi="Arial" w:cs="Arial"/>
@@ -759,6 +802,7 @@
           <w:szCs w:val="24"/>
         </w:rPr>
       </w:pPr>
+      <w:proofErr w:type="gramStart"/>
       <w:r>
         <w:rPr>
           <w:rFonts w:ascii="Arial" w:hAnsi="Arial" w:cs="Arial"/>
@@ -777,6 +821,7 @@
         </w:rPr>
         <w:t>xx</w:t>
       </w:r>
+      <w:proofErr w:type="gramEnd"/>
       <w:r>
         <w:rPr>
           <w:rFonts w:ascii="Arial" w:hAnsi="Arial" w:cs="Arial"/>
@@ -819,6 +864,7 @@
           <w:szCs w:val="24"/>
         </w:rPr>
       </w:pPr>
+      <w:proofErr w:type="gramStart"/>
       <w:r>
         <w:rPr>
           <w:rFonts w:ascii="Arial" w:hAnsi="Arial" w:cs="Arial"/>
@@ -837,6 +883,7 @@
         </w:rPr>
         <w:t>xx</w:t>
       </w:r>
+      <w:proofErr w:type="gramEnd"/>
       <w:r>
         <w:rPr>
           <w:rFonts w:ascii="Arial" w:hAnsi="Arial" w:cs="Arial"/>
@@ -879,6 +926,7 @@
           <w:szCs w:val="24"/>
         </w:rPr>
       </w:pPr>
+      <w:proofErr w:type="gramStart"/>
       <w:r>
         <w:rPr>
           <w:rFonts w:ascii="Arial" w:hAnsi="Arial" w:cs="Arial"/>
@@ -897,6 +945,7 @@
         </w:rPr>
         <w:t>xx</w:t>
       </w:r>
+      <w:proofErr w:type="gramEnd"/>
       <w:r>
         <w:rPr>
           <w:rFonts w:ascii="Arial" w:hAnsi="Arial" w:cs="Arial"/>
@@ -1113,8 +1162,18 @@
           <w:sz w:val="24"/>
           <w:szCs w:val="24"/>
         </w:rPr>
-        <w:t>non authentifié</w:t>
-      </w:r>
+        <w:t xml:space="preserve">non </w:t>
+      </w:r>
+      <w:proofErr w:type="gramStart"/>
+      <w:r>
+        <w:rPr>
+          <w:rFonts w:ascii="Arial" w:hAnsi="Arial" w:cs="Arial"/>
+          <w:sz w:val="24"/>
+          <w:szCs w:val="24"/>
+        </w:rPr>
+        <w:t>authentifié</w:t>
+      </w:r>
+      <w:proofErr w:type="gramEnd"/>
       <w:r>
         <w:rPr>
           <w:rFonts w:ascii="Arial" w:hAnsi="Arial" w:cs="Arial"/>
@@ -1219,7 +1278,25 @@
           <w:sz w:val="24"/>
           <w:szCs w:val="24"/>
         </w:rPr>
-        <w:t xml:space="preserve">Sinon, affiche une silhouette H/F avec sens interdit pour signifier que la diffusion n’est pas autorisée. Affiche également une silhouette neutre si le user </w:t>
+        <w:t xml:space="preserve">Sinon, affiche une silhouette H/F avec sens interdit pour signifier que la diffusion n’est pas autorisée. Affiche également une silhouette neutre si </w:t>
+      </w:r>
+      <w:proofErr w:type="gramStart"/>
+      <w:r>
+        <w:rPr>
+          <w:rFonts w:ascii="Arial" w:hAnsi="Arial" w:cs="Arial"/>
+          <w:sz w:val="24"/>
+          <w:szCs w:val="24"/>
+        </w:rPr>
+        <w:t>le user</w:t>
+      </w:r>
+      <w:proofErr w:type="gramEnd"/>
+      <w:r>
+        <w:rPr>
+          <w:rFonts w:ascii="Arial" w:hAnsi="Arial" w:cs="Arial"/>
+          <w:sz w:val="24"/>
+          <w:szCs w:val="24"/>
+        </w:rPr>
+        <w:t xml:space="preserve"> </w:t>
       </w:r>
       <w:proofErr w:type="spellStart"/>
       <w:r>
@@ -1343,13 +1420,23 @@
           <w:szCs w:val="24"/>
         </w:rPr>
       </w:pPr>
-      <w:r>
-        <w:rPr>
-          <w:rFonts w:ascii="Arial" w:hAnsi="Arial" w:cs="Arial"/>
-          <w:sz w:val="24"/>
-          <w:szCs w:val="24"/>
-        </w:rPr>
-        <w:t xml:space="preserve">affiche </w:t>
+      <w:proofErr w:type="gramStart"/>
+      <w:r>
+        <w:rPr>
+          <w:rFonts w:ascii="Arial" w:hAnsi="Arial" w:cs="Arial"/>
+          <w:sz w:val="24"/>
+          <w:szCs w:val="24"/>
+        </w:rPr>
+        <w:t>affiche</w:t>
+      </w:r>
+      <w:proofErr w:type="gramEnd"/>
+      <w:r>
+        <w:rPr>
+          <w:rFonts w:ascii="Arial" w:hAnsi="Arial" w:cs="Arial"/>
+          <w:sz w:val="24"/>
+          <w:szCs w:val="24"/>
+        </w:rPr>
+        <w:t xml:space="preserve"> </w:t>
       </w:r>
       <w:r>
         <w:rPr>
@@ -1643,7 +1730,16 @@
           <w:sz w:val="24"/>
           <w:szCs w:val="24"/>
         </w:rPr>
-        <w:t xml:space="preserve"> doit être passé dans l’URL (l’</w:t>
+        <w:t xml:space="preserve"> doit être passé dans l’URL (l</w:t>
+      </w:r>
+      <w:proofErr w:type="gramStart"/>
+      <w:r>
+        <w:rPr>
+          <w:rFonts w:ascii="Arial" w:hAnsi="Arial" w:cs="Arial"/>
+          <w:sz w:val="24"/>
+          <w:szCs w:val="24"/>
+        </w:rPr>
+        <w:t>’</w:t>
       </w:r>
       <w:r>
         <w:rPr>
@@ -1663,6 +1759,7 @@
         <w:t>uid</w:t>
       </w:r>
       <w:proofErr w:type="spellEnd"/>
+      <w:proofErr w:type="gramEnd"/>
       <w:r>
         <w:rPr>
           <w:rFonts w:ascii="Arial" w:hAnsi="Arial" w:cs="Arial"/>
@@ -1685,23 +1782,7 @@
           <w:sz w:val="24"/>
           <w:szCs w:val="24"/>
         </w:rPr>
-        <w:t xml:space="preserve"> ou </w:t>
-      </w:r>
-      <w:r>
-        <w:rPr>
-          <w:rFonts w:ascii="Arial" w:hAnsi="Arial" w:cs="Arial"/>
-          <w:sz w:val="24"/>
-          <w:szCs w:val="24"/>
-        </w:rPr>
-        <w:t>l’</w:t>
-      </w:r>
-      <w:r>
-        <w:rPr>
-          <w:rFonts w:ascii="Arial" w:hAnsi="Arial" w:cs="Arial"/>
-          <w:sz w:val="24"/>
-          <w:szCs w:val="24"/>
-        </w:rPr>
-        <w:t>« </w:t>
+        <w:t xml:space="preserve"> ou l’« </w:t>
       </w:r>
       <w:proofErr w:type="spellStart"/>
       <w:r>
@@ -1896,7 +1977,25 @@
           <w:sz w:val="24"/>
           <w:szCs w:val="24"/>
         </w:rPr>
-        <w:t xml:space="preserve">(ou </w:t>
+        <w:t>(</w:t>
+      </w:r>
+      <w:proofErr w:type="gramStart"/>
+      <w:r>
+        <w:rPr>
+          <w:rFonts w:ascii="Arial" w:hAnsi="Arial" w:cs="Arial"/>
+          <w:sz w:val="24"/>
+          <w:szCs w:val="24"/>
+        </w:rPr>
+        <w:t>ou</w:t>
+      </w:r>
+      <w:proofErr w:type="gramEnd"/>
+      <w:r>
+        <w:rPr>
+          <w:rFonts w:ascii="Arial" w:hAnsi="Arial" w:cs="Arial"/>
+          <w:sz w:val="24"/>
+          <w:szCs w:val="24"/>
+        </w:rPr>
+        <w:t xml:space="preserve"> </w:t>
       </w:r>
       <w:hyperlink r:id="rId13" w:history="1">
         <w:r>
@@ -1932,6 +2031,7 @@
           <w:szCs w:val="24"/>
         </w:rPr>
       </w:pPr>
+      <w:proofErr w:type="gramStart"/>
       <w:r>
         <w:rPr>
           <w:rFonts w:ascii="Arial" w:hAnsi="Arial" w:cs="Arial"/>
@@ -1946,7 +2046,16 @@
           <w:sz w:val="24"/>
           <w:szCs w:val="24"/>
         </w:rPr>
-        <w:t>ffiche la photo du user dont l’</w:t>
+        <w:t>ffiche</w:t>
+      </w:r>
+      <w:proofErr w:type="gramEnd"/>
+      <w:r>
+        <w:rPr>
+          <w:rFonts w:ascii="Arial" w:hAnsi="Arial" w:cs="Arial"/>
+          <w:sz w:val="24"/>
+          <w:szCs w:val="24"/>
+        </w:rPr>
+        <w:t xml:space="preserve"> la photo du user dont l’</w:t>
       </w:r>
       <w:r>
         <w:rPr>
@@ -2222,6 +2331,7 @@
           <w:szCs w:val="24"/>
         </w:rPr>
       </w:pPr>
+      <w:proofErr w:type="gramStart"/>
       <w:r>
         <w:rPr>
           <w:rFonts w:ascii="Arial" w:hAnsi="Arial" w:cs="Arial"/>
@@ -2236,7 +2346,16 @@
           <w:sz w:val="24"/>
           <w:szCs w:val="24"/>
         </w:rPr>
-        <w:t xml:space="preserve">ffiche la photo du user authentifié si le user dont le </w:t>
+        <w:t>ffiche</w:t>
+      </w:r>
+      <w:proofErr w:type="gramEnd"/>
+      <w:r>
+        <w:rPr>
+          <w:rFonts w:ascii="Arial" w:hAnsi="Arial" w:cs="Arial"/>
+          <w:sz w:val="24"/>
+          <w:szCs w:val="24"/>
+        </w:rPr>
+        <w:t xml:space="preserve"> la photo du user authentifié si le user dont le </w:t>
       </w:r>
       <w:r>
         <w:rPr>
@@ -2616,6 +2735,7 @@
           <w:u w:val="none"/>
         </w:rPr>
       </w:pPr>
+      <w:proofErr w:type="gramStart"/>
       <w:r>
         <w:rPr>
           <w:rStyle w:val="Lienhypertexte"/>
@@ -2636,7 +2756,19 @@
           <w:szCs w:val="24"/>
           <w:u w:val="none"/>
         </w:rPr>
-        <w:t>ffiche la photo du user dont l’</w:t>
+        <w:t>ffiche</w:t>
+      </w:r>
+      <w:proofErr w:type="gramEnd"/>
+      <w:r>
+        <w:rPr>
+          <w:rStyle w:val="Lienhypertexte"/>
+          <w:rFonts w:ascii="Arial" w:hAnsi="Arial" w:cs="Arial"/>
+          <w:color w:val="auto"/>
+          <w:sz w:val="24"/>
+          <w:szCs w:val="24"/>
+          <w:u w:val="none"/>
+        </w:rPr>
+        <w:t xml:space="preserve"> la photo du user dont l’</w:t>
       </w:r>
       <w:r>
         <w:rPr>
@@ -3054,7 +3186,31 @@
           <w:szCs w:val="24"/>
           <w:u w:val="none"/>
         </w:rPr>
-        <w:t xml:space="preserve">                                  ou </w:t>
+        <w:t xml:space="preserve">                                  </w:t>
+      </w:r>
+      <w:proofErr w:type="gramStart"/>
+      <w:r>
+        <w:rPr>
+          <w:rStyle w:val="Lienhypertexte"/>
+          <w:rFonts w:ascii="Arial" w:hAnsi="Arial" w:cs="Arial"/>
+          <w:color w:val="auto"/>
+          <w:sz w:val="24"/>
+          <w:szCs w:val="24"/>
+          <w:u w:val="none"/>
+        </w:rPr>
+        <w:t>ou</w:t>
+      </w:r>
+      <w:proofErr w:type="gramEnd"/>
+      <w:r>
+        <w:rPr>
+          <w:rStyle w:val="Lienhypertexte"/>
+          <w:rFonts w:ascii="Arial" w:hAnsi="Arial" w:cs="Arial"/>
+          <w:color w:val="auto"/>
+          <w:sz w:val="24"/>
+          <w:szCs w:val="24"/>
+          <w:u w:val="none"/>
+        </w:rPr>
+        <w:t xml:space="preserve"> </w:t>
       </w:r>
       <w:r>
         <w:rPr>
@@ -3248,6 +3404,7 @@
         </w:rPr>
       </w:pPr>
       <w:proofErr w:type="spellStart"/>
+      <w:proofErr w:type="gramStart"/>
       <w:r>
         <w:rPr>
           <w:rStyle w:val="Lienhypertexte"/>
@@ -3260,6 +3417,7 @@
         <w:t>memberOf</w:t>
       </w:r>
       <w:proofErr w:type="spellEnd"/>
+      <w:proofErr w:type="gramEnd"/>
       <w:r>
         <w:rPr>
           <w:rStyle w:val="Lienhypertexte"/>
@@ -3818,6 +3976,7 @@
           <w:u w:val="none"/>
         </w:rPr>
       </w:pPr>
+      <w:proofErr w:type="gramStart"/>
       <w:r>
         <w:rPr>
           <w:rStyle w:val="Lienhypertexte"/>
@@ -3838,7 +3997,19 @@
           <w:szCs w:val="24"/>
           <w:u w:val="none"/>
         </w:rPr>
-        <w:t>ffiche la photo du user « </w:t>
+        <w:t>ffiche</w:t>
+      </w:r>
+      <w:proofErr w:type="gramEnd"/>
+      <w:r>
+        <w:rPr>
+          <w:rStyle w:val="Lienhypertexte"/>
+          <w:rFonts w:ascii="Arial" w:hAnsi="Arial" w:cs="Arial"/>
+          <w:color w:val="auto"/>
+          <w:sz w:val="24"/>
+          <w:szCs w:val="24"/>
+          <w:u w:val="none"/>
+        </w:rPr>
+        <w:t xml:space="preserve"> la photo du user « </w:t>
       </w:r>
       <w:proofErr w:type="spellStart"/>
       <w:r>
@@ -4018,19 +4189,7 @@
           <w:szCs w:val="24"/>
           <w:u w:val="none"/>
         </w:rPr>
-        <w:t xml:space="preserve"> </w:t>
-      </w:r>
-      <w:r>
-        <w:rPr>
-          <w:rStyle w:val="Lienhypertexte"/>
-          <w:rFonts w:ascii="Arial" w:hAnsi="Arial" w:cs="Arial"/>
-          <w:b/>
-          <w:color w:val="auto"/>
-          <w:sz w:val="24"/>
-          <w:szCs w:val="24"/>
-          <w:u w:val="none"/>
-        </w:rPr>
-        <w:t>/ « mail » / « </w:t>
+        <w:t xml:space="preserve"> / « mail » / « </w:t>
       </w:r>
       <w:proofErr w:type="spellStart"/>
       <w:r>
@@ -4116,16 +4275,29 @@
           <w:u w:val="none"/>
         </w:rPr>
       </w:pPr>
-      <w:r>
-        <w:rPr>
-          <w:rStyle w:val="Lienhypertexte"/>
-          <w:rFonts w:ascii="Arial" w:hAnsi="Arial" w:cs="Arial"/>
-          <w:color w:val="auto"/>
-          <w:sz w:val="24"/>
-          <w:szCs w:val="24"/>
-          <w:u w:val="none"/>
-        </w:rPr>
-        <w:t>affiche la photo du user « </w:t>
+      <w:proofErr w:type="gramStart"/>
+      <w:r>
+        <w:rPr>
+          <w:rStyle w:val="Lienhypertexte"/>
+          <w:rFonts w:ascii="Arial" w:hAnsi="Arial" w:cs="Arial"/>
+          <w:color w:val="auto"/>
+          <w:sz w:val="24"/>
+          <w:szCs w:val="24"/>
+          <w:u w:val="none"/>
+        </w:rPr>
+        <w:t>affiche</w:t>
+      </w:r>
+      <w:proofErr w:type="gramEnd"/>
+      <w:r>
+        <w:rPr>
+          <w:rStyle w:val="Lienhypertexte"/>
+          <w:rFonts w:ascii="Arial" w:hAnsi="Arial" w:cs="Arial"/>
+          <w:color w:val="auto"/>
+          <w:sz w:val="24"/>
+          <w:szCs w:val="24"/>
+          <w:u w:val="none"/>
+        </w:rPr>
+        <w:t xml:space="preserve"> la photo du user « </w:t>
       </w:r>
       <w:proofErr w:type="spellStart"/>
       <w:r>
@@ -4260,19 +4432,7 @@
           <w:szCs w:val="24"/>
           <w:u w:val="none"/>
         </w:rPr>
-        <w:t xml:space="preserve"> </w:t>
-      </w:r>
-      <w:r>
-        <w:rPr>
-          <w:rStyle w:val="Lienhypertexte"/>
-          <w:rFonts w:ascii="Arial" w:hAnsi="Arial" w:cs="Arial"/>
-          <w:b/>
-          <w:color w:val="auto"/>
-          <w:sz w:val="24"/>
-          <w:szCs w:val="24"/>
-          <w:u w:val="none"/>
-        </w:rPr>
-        <w:t>/ « mail » / « </w:t>
+        <w:t xml:space="preserve"> / « mail » / « </w:t>
       </w:r>
       <w:proofErr w:type="spellStart"/>
       <w:r>
@@ -4349,6 +4509,7 @@
           <w:u w:val="none"/>
         </w:rPr>
       </w:pPr>
+      <w:proofErr w:type="gramStart"/>
       <w:r>
         <w:rPr>
           <w:rStyle w:val="Lienhypertexte"/>
@@ -4369,7 +4530,19 @@
           <w:szCs w:val="24"/>
           <w:u w:val="none"/>
         </w:rPr>
-        <w:t>ffiche la photo du user</w:t>
+        <w:t>ffiche</w:t>
+      </w:r>
+      <w:proofErr w:type="gramEnd"/>
+      <w:r>
+        <w:rPr>
+          <w:rStyle w:val="Lienhypertexte"/>
+          <w:rFonts w:ascii="Arial" w:hAnsi="Arial" w:cs="Arial"/>
+          <w:color w:val="auto"/>
+          <w:sz w:val="24"/>
+          <w:szCs w:val="24"/>
+          <w:u w:val="none"/>
+        </w:rPr>
+        <w:t xml:space="preserve"> la photo du user</w:t>
       </w:r>
       <w:r>
         <w:rPr>
@@ -4424,16 +4597,29 @@
           <w:u w:val="none"/>
         </w:rPr>
       </w:pPr>
-      <w:r>
-        <w:rPr>
-          <w:rStyle w:val="Lienhypertexte"/>
-          <w:rFonts w:ascii="Arial" w:hAnsi="Arial" w:cs="Arial"/>
-          <w:color w:val="auto"/>
-          <w:sz w:val="24"/>
-          <w:szCs w:val="24"/>
-          <w:u w:val="none"/>
-        </w:rPr>
-        <w:t>le paramètre « up1termsofuse » pourra contenir une ou plusieurs valeurs séparées par un point-virgule</w:t>
+      <w:proofErr w:type="gramStart"/>
+      <w:r>
+        <w:rPr>
+          <w:rStyle w:val="Lienhypertexte"/>
+          <w:rFonts w:ascii="Arial" w:hAnsi="Arial" w:cs="Arial"/>
+          <w:color w:val="auto"/>
+          <w:sz w:val="24"/>
+          <w:szCs w:val="24"/>
+          <w:u w:val="none"/>
+        </w:rPr>
+        <w:t>le</w:t>
+      </w:r>
+      <w:proofErr w:type="gramEnd"/>
+      <w:r>
+        <w:rPr>
+          <w:rStyle w:val="Lienhypertexte"/>
+          <w:rFonts w:ascii="Arial" w:hAnsi="Arial" w:cs="Arial"/>
+          <w:color w:val="auto"/>
+          <w:sz w:val="24"/>
+          <w:szCs w:val="24"/>
+          <w:u w:val="none"/>
+        </w:rPr>
+        <w:t xml:space="preserve"> paramètre « up1termsofuse » pourra contenir une ou plusieurs valeurs séparées par un point-virgule</w:t>
       </w:r>
     </w:p>
     <w:p>
@@ -4613,8 +4799,9 @@
           <w:szCs w:val="28"/>
           <w:u w:val="none"/>
         </w:rPr>
-        <w:t> »</w:t>
-      </w:r>
+        <w:t> </w:t>
+      </w:r>
+      <w:proofErr w:type="gramStart"/>
       <w:r>
         <w:rPr>
           <w:rStyle w:val="Lienhypertexte"/>
@@ -4625,675 +4812,9 @@
           <w:szCs w:val="28"/>
           <w:u w:val="none"/>
         </w:rPr>
-        <w:t>:</w:t>
-      </w:r>
-    </w:p>
-    <w:p>
-      <w:pPr>
-        <w:spacing w:after="0" w:line="240" w:lineRule="auto"/>
-        <w:jc w:val="both"/>
-        <w:rPr>
-          <w:rStyle w:val="Lienhypertexte"/>
-          <w:rFonts w:ascii="Arial" w:hAnsi="Arial" w:cs="Arial"/>
-          <w:color w:val="auto"/>
-          <w:sz w:val="24"/>
-          <w:szCs w:val="24"/>
-          <w:u w:val="none"/>
-        </w:rPr>
-      </w:pPr>
-      <w:r>
-        <w:rPr>
-          <w:rStyle w:val="Lienhypertexte"/>
-          <w:rFonts w:ascii="Arial" w:hAnsi="Arial" w:cs="Arial"/>
-          <w:b/>
-          <w:color w:val="auto"/>
-          <w:sz w:val="24"/>
-          <w:szCs w:val="24"/>
-          <w:u w:val="none"/>
-        </w:rPr>
-        <w:t>cas-test</w:t>
-      </w:r>
-      <w:r>
-        <w:rPr>
-          <w:rStyle w:val="Lienhypertexte"/>
-          <w:rFonts w:ascii="Arial" w:hAnsi="Arial" w:cs="Arial"/>
-          <w:color w:val="auto"/>
-          <w:sz w:val="24"/>
-          <w:szCs w:val="24"/>
-          <w:u w:val="none"/>
-        </w:rPr>
-        <w:t xml:space="preserve"> (=1 par exemple), pour indiquer une authentification via le CAS de test</w:t>
-      </w:r>
-      <w:r>
-        <w:rPr>
-          <w:rStyle w:val="Lienhypertexte"/>
-          <w:rFonts w:ascii="Arial" w:hAnsi="Arial" w:cs="Arial"/>
-          <w:color w:val="auto"/>
-          <w:sz w:val="24"/>
-          <w:szCs w:val="24"/>
-          <w:u w:val="none"/>
-        </w:rPr>
-        <w:t xml:space="preserve"> </w:t>
-      </w:r>
-    </w:p>
-    <w:p>
-      <w:pPr>
-        <w:spacing w:after="0" w:line="240" w:lineRule="auto"/>
-        <w:jc w:val="both"/>
-        <w:rPr>
-          <w:rStyle w:val="Lienhypertexte"/>
-          <w:rFonts w:ascii="Arial" w:hAnsi="Arial" w:cs="Arial"/>
-          <w:color w:val="auto"/>
-          <w:sz w:val="24"/>
-          <w:szCs w:val="24"/>
-          <w:u w:val="none"/>
-        </w:rPr>
-      </w:pPr>
-      <w:proofErr w:type="spellStart"/>
-      <w:r>
-        <w:rPr>
-          <w:rStyle w:val="Lienhypertexte"/>
-          <w:rFonts w:ascii="Arial" w:hAnsi="Arial" w:cs="Arial"/>
-          <w:b/>
-          <w:color w:val="auto"/>
-          <w:sz w:val="24"/>
-          <w:szCs w:val="24"/>
-          <w:u w:val="none"/>
-        </w:rPr>
-        <w:t>ldap</w:t>
-      </w:r>
-      <w:proofErr w:type="spellEnd"/>
-      <w:r>
-        <w:rPr>
-          <w:rStyle w:val="Lienhypertexte"/>
-          <w:rFonts w:ascii="Arial" w:hAnsi="Arial" w:cs="Arial"/>
-          <w:b/>
-          <w:color w:val="auto"/>
-          <w:sz w:val="24"/>
-          <w:szCs w:val="24"/>
-          <w:u w:val="none"/>
-        </w:rPr>
-        <w:t>-test</w:t>
-      </w:r>
-      <w:r>
-        <w:rPr>
-          <w:rStyle w:val="Lienhypertexte"/>
-          <w:rFonts w:ascii="Arial" w:hAnsi="Arial" w:cs="Arial"/>
-          <w:color w:val="auto"/>
-          <w:sz w:val="24"/>
-          <w:szCs w:val="24"/>
-          <w:u w:val="none"/>
-        </w:rPr>
-        <w:t xml:space="preserve"> (=1 par exemple), pour indiquer une recherche dans le LDAP de test</w:t>
-      </w:r>
-    </w:p>
-    <w:p>
-      <w:pPr>
-        <w:spacing w:after="0" w:line="240" w:lineRule="auto"/>
-        <w:jc w:val="both"/>
-        <w:rPr>
-          <w:rStyle w:val="Lienhypertexte"/>
-          <w:rFonts w:ascii="Arial" w:hAnsi="Arial" w:cs="Arial"/>
-          <w:color w:val="auto"/>
-          <w:sz w:val="24"/>
-          <w:szCs w:val="24"/>
-          <w:u w:val="none"/>
-        </w:rPr>
-      </w:pPr>
-      <w:proofErr w:type="spellStart"/>
-      <w:r>
-        <w:rPr>
-          <w:rStyle w:val="Lienhypertexte"/>
-          <w:rFonts w:ascii="Arial" w:hAnsi="Arial" w:cs="Arial"/>
-          <w:b/>
-          <w:color w:val="auto"/>
-          <w:sz w:val="24"/>
-          <w:szCs w:val="24"/>
-          <w:u w:val="none"/>
-        </w:rPr>
-        <w:t>uid</w:t>
-      </w:r>
-      <w:proofErr w:type="spellEnd"/>
-      <w:r>
-        <w:rPr>
-          <w:rStyle w:val="Lienhypertexte"/>
-          <w:rFonts w:ascii="Arial" w:hAnsi="Arial" w:cs="Arial"/>
-          <w:color w:val="auto"/>
-          <w:sz w:val="24"/>
-          <w:szCs w:val="24"/>
-          <w:u w:val="none"/>
-        </w:rPr>
-        <w:t>, un identifiant utilisateur</w:t>
-      </w:r>
-    </w:p>
-    <w:p>
-      <w:pPr>
-        <w:spacing w:after="0" w:line="240" w:lineRule="auto"/>
-        <w:jc w:val="both"/>
-        <w:rPr>
-          <w:rStyle w:val="Lienhypertexte"/>
-          <w:rFonts w:ascii="Arial" w:hAnsi="Arial" w:cs="Arial"/>
-          <w:color w:val="auto"/>
-          <w:sz w:val="24"/>
-          <w:szCs w:val="24"/>
-          <w:u w:val="none"/>
-        </w:rPr>
-      </w:pPr>
-      <w:proofErr w:type="spellStart"/>
-      <w:r>
-        <w:rPr>
-          <w:rStyle w:val="Lienhypertexte"/>
-          <w:rFonts w:ascii="Arial" w:hAnsi="Arial" w:cs="Arial"/>
-          <w:b/>
-          <w:color w:val="auto"/>
-          <w:sz w:val="24"/>
-          <w:szCs w:val="24"/>
-          <w:u w:val="none"/>
-        </w:rPr>
-        <w:t>numetu</w:t>
-      </w:r>
-      <w:proofErr w:type="spellEnd"/>
-      <w:r>
-        <w:rPr>
-          <w:rStyle w:val="Lienhypertexte"/>
-          <w:rFonts w:ascii="Arial" w:hAnsi="Arial" w:cs="Arial"/>
-          <w:color w:val="auto"/>
-          <w:sz w:val="24"/>
-          <w:szCs w:val="24"/>
-          <w:u w:val="none"/>
-        </w:rPr>
-        <w:t xml:space="preserve">, un numéro étudiant </w:t>
-      </w:r>
-    </w:p>
-    <w:p>
-      <w:pPr>
-        <w:spacing w:after="0" w:line="240" w:lineRule="auto"/>
-        <w:jc w:val="both"/>
-        <w:rPr>
-          <w:rStyle w:val="Lienhypertexte"/>
-          <w:rFonts w:ascii="Arial" w:hAnsi="Arial" w:cs="Arial"/>
-          <w:color w:val="auto"/>
-          <w:sz w:val="24"/>
-          <w:szCs w:val="24"/>
-          <w:u w:val="none"/>
-        </w:rPr>
-      </w:pPr>
-      <w:r>
-        <w:rPr>
-          <w:rStyle w:val="Lienhypertexte"/>
-          <w:rFonts w:ascii="Arial" w:hAnsi="Arial" w:cs="Arial"/>
-          <w:b/>
-          <w:color w:val="auto"/>
-          <w:sz w:val="24"/>
-          <w:szCs w:val="24"/>
-          <w:u w:val="none"/>
-        </w:rPr>
-        <w:t>mail</w:t>
-      </w:r>
-      <w:r>
-        <w:rPr>
-          <w:rStyle w:val="Lienhypertexte"/>
-          <w:rFonts w:ascii="Arial" w:hAnsi="Arial" w:cs="Arial"/>
-          <w:color w:val="auto"/>
-          <w:sz w:val="24"/>
-          <w:szCs w:val="24"/>
-          <w:u w:val="none"/>
-        </w:rPr>
-        <w:t>, l’adresse email d’un utilisateur</w:t>
-      </w:r>
-    </w:p>
-    <w:p>
-      <w:pPr>
-        <w:spacing w:after="0" w:line="240" w:lineRule="auto"/>
-        <w:jc w:val="both"/>
-        <w:rPr>
-          <w:rStyle w:val="Lienhypertexte"/>
-          <w:rFonts w:ascii="Arial" w:hAnsi="Arial" w:cs="Arial"/>
-          <w:color w:val="auto"/>
-          <w:sz w:val="24"/>
-          <w:szCs w:val="24"/>
-          <w:u w:val="none"/>
-        </w:rPr>
-      </w:pPr>
-      <w:proofErr w:type="spellStart"/>
-      <w:r>
-        <w:rPr>
-          <w:rStyle w:val="Lienhypertexte"/>
-          <w:rFonts w:ascii="Arial" w:hAnsi="Arial" w:cs="Arial"/>
-          <w:b/>
-          <w:bCs/>
-          <w:color w:val="auto"/>
-          <w:sz w:val="24"/>
-          <w:szCs w:val="24"/>
-          <w:u w:val="none"/>
-        </w:rPr>
-        <w:t>eppn</w:t>
-      </w:r>
-      <w:proofErr w:type="spellEnd"/>
-      <w:r>
-        <w:rPr>
-          <w:rStyle w:val="Lienhypertexte"/>
-          <w:rFonts w:ascii="Arial" w:hAnsi="Arial" w:cs="Arial"/>
-          <w:color w:val="auto"/>
-          <w:sz w:val="24"/>
-          <w:szCs w:val="24"/>
-          <w:u w:val="none"/>
-        </w:rPr>
-        <w:t>, l’</w:t>
-      </w:r>
-      <w:proofErr w:type="spellStart"/>
-      <w:r>
-        <w:rPr>
-          <w:rStyle w:val="Lienhypertexte"/>
-          <w:rFonts w:ascii="Arial" w:hAnsi="Arial" w:cs="Arial"/>
-          <w:color w:val="auto"/>
-          <w:sz w:val="24"/>
-          <w:szCs w:val="24"/>
-          <w:u w:val="none"/>
-        </w:rPr>
-        <w:t>eppn</w:t>
-      </w:r>
-      <w:proofErr w:type="spellEnd"/>
-      <w:r>
-        <w:rPr>
-          <w:rStyle w:val="Lienhypertexte"/>
-          <w:rFonts w:ascii="Arial" w:hAnsi="Arial" w:cs="Arial"/>
-          <w:color w:val="auto"/>
-          <w:sz w:val="24"/>
-          <w:szCs w:val="24"/>
-          <w:u w:val="none"/>
-        </w:rPr>
-        <w:t xml:space="preserve"> d’un utilisateur</w:t>
-      </w:r>
-    </w:p>
-    <w:p>
-      <w:pPr>
-        <w:spacing w:after="0" w:line="240" w:lineRule="auto"/>
-        <w:jc w:val="both"/>
-        <w:rPr>
-          <w:rStyle w:val="Lienhypertexte"/>
-          <w:rFonts w:ascii="Arial" w:hAnsi="Arial" w:cs="Arial"/>
-          <w:color w:val="auto"/>
-          <w:sz w:val="24"/>
-          <w:szCs w:val="24"/>
-          <w:u w:val="none"/>
-        </w:rPr>
-      </w:pPr>
-      <w:proofErr w:type="spellStart"/>
-      <w:r>
-        <w:rPr>
-          <w:rStyle w:val="Lienhypertexte"/>
-          <w:rFonts w:ascii="Arial" w:hAnsi="Arial" w:cs="Arial"/>
-          <w:b/>
-          <w:color w:val="auto"/>
-          <w:sz w:val="24"/>
-          <w:szCs w:val="24"/>
-          <w:u w:val="none"/>
-        </w:rPr>
-        <w:t>penpal</w:t>
-      </w:r>
-      <w:proofErr w:type="spellEnd"/>
-      <w:r>
-        <w:rPr>
-          <w:rStyle w:val="Lienhypertexte"/>
-          <w:rFonts w:ascii="Arial" w:hAnsi="Arial" w:cs="Arial"/>
-          <w:color w:val="auto"/>
-          <w:sz w:val="24"/>
-          <w:szCs w:val="24"/>
-          <w:u w:val="none"/>
-        </w:rPr>
-        <w:t>, un identifiant utilisateur</w:t>
-      </w:r>
-    </w:p>
-    <w:p>
-      <w:pPr>
-        <w:spacing w:after="0" w:line="240" w:lineRule="auto"/>
-        <w:jc w:val="both"/>
-        <w:rPr>
-          <w:rFonts w:ascii="Arial" w:hAnsi="Arial" w:cs="Arial"/>
-          <w:sz w:val="24"/>
-          <w:szCs w:val="24"/>
-        </w:rPr>
-      </w:pPr>
-      <w:proofErr w:type="spellStart"/>
-      <w:r>
-        <w:rPr>
-          <w:rFonts w:ascii="Arial" w:hAnsi="Arial" w:cs="Arial"/>
-          <w:b/>
-          <w:sz w:val="24"/>
-          <w:szCs w:val="24"/>
-        </w:rPr>
-        <w:t>penpalAffiliation</w:t>
-      </w:r>
-      <w:proofErr w:type="spellEnd"/>
-      <w:r>
-        <w:rPr>
-          <w:rFonts w:ascii="Arial" w:hAnsi="Arial" w:cs="Arial"/>
-          <w:b/>
-          <w:sz w:val="24"/>
-          <w:szCs w:val="24"/>
-        </w:rPr>
-        <w:t xml:space="preserve"> </w:t>
-      </w:r>
-      <w:r>
-        <w:rPr>
-          <w:rFonts w:ascii="Arial" w:hAnsi="Arial" w:cs="Arial"/>
-          <w:sz w:val="24"/>
-          <w:szCs w:val="24"/>
-        </w:rPr>
-        <w:t xml:space="preserve">(= </w:t>
-      </w:r>
-      <w:proofErr w:type="spellStart"/>
-      <w:r>
-        <w:rPr>
-          <w:rFonts w:ascii="Arial" w:hAnsi="Arial" w:cs="Arial"/>
-          <w:sz w:val="24"/>
-          <w:szCs w:val="24"/>
-        </w:rPr>
-        <w:t>loggedUser</w:t>
-      </w:r>
-      <w:proofErr w:type="spellEnd"/>
-      <w:r>
-        <w:rPr>
-          <w:rFonts w:ascii="Arial" w:hAnsi="Arial" w:cs="Arial"/>
-          <w:sz w:val="24"/>
-          <w:szCs w:val="24"/>
-        </w:rPr>
-        <w:t xml:space="preserve">), pour ne pas vérifier la condition « un user xxx peut voir la photo d’un user </w:t>
-      </w:r>
-      <w:proofErr w:type="spellStart"/>
-      <w:r>
-        <w:rPr>
-          <w:rFonts w:ascii="Arial" w:hAnsi="Arial" w:cs="Arial"/>
-          <w:sz w:val="24"/>
-          <w:szCs w:val="24"/>
-        </w:rPr>
-        <w:t>yyy</w:t>
-      </w:r>
-      <w:proofErr w:type="spellEnd"/>
-      <w:r>
-        <w:rPr>
-          <w:rFonts w:ascii="Arial" w:hAnsi="Arial" w:cs="Arial"/>
-          <w:sz w:val="24"/>
-          <w:szCs w:val="24"/>
-        </w:rPr>
-        <w:t xml:space="preserve"> </w:t>
-      </w:r>
-      <w:r>
-        <w:rPr>
-          <w:rFonts w:ascii="Arial" w:hAnsi="Arial" w:cs="Arial"/>
-          <w:sz w:val="24"/>
-          <w:szCs w:val="24"/>
-          <w:u w:val="single"/>
-        </w:rPr>
-        <w:t xml:space="preserve">si xxx et </w:t>
-      </w:r>
-      <w:proofErr w:type="spellStart"/>
-      <w:r>
-        <w:rPr>
-          <w:rFonts w:ascii="Arial" w:hAnsi="Arial" w:cs="Arial"/>
-          <w:sz w:val="24"/>
-          <w:szCs w:val="24"/>
-          <w:u w:val="single"/>
-        </w:rPr>
-        <w:t>yyy</w:t>
-      </w:r>
-      <w:proofErr w:type="spellEnd"/>
-      <w:r>
-        <w:rPr>
-          <w:rFonts w:ascii="Arial" w:hAnsi="Arial" w:cs="Arial"/>
-          <w:sz w:val="24"/>
-          <w:szCs w:val="24"/>
-          <w:u w:val="single"/>
-        </w:rPr>
-        <w:t xml:space="preserve"> sont une même personne</w:t>
-      </w:r>
-      <w:r>
-        <w:rPr>
-          <w:rFonts w:ascii="Arial" w:hAnsi="Arial" w:cs="Arial"/>
-          <w:sz w:val="24"/>
-          <w:szCs w:val="24"/>
-        </w:rPr>
-        <w:t> »</w:t>
-      </w:r>
-    </w:p>
-    <w:p>
-      <w:pPr>
-        <w:spacing w:after="0" w:line="240" w:lineRule="auto"/>
-        <w:jc w:val="both"/>
-        <w:rPr>
-          <w:rFonts w:ascii="Arial" w:hAnsi="Arial" w:cs="Arial"/>
-          <w:sz w:val="24"/>
-          <w:szCs w:val="24"/>
-        </w:rPr>
-      </w:pPr>
-      <w:proofErr w:type="spellStart"/>
-      <w:r>
-        <w:rPr>
-          <w:rFonts w:ascii="Arial" w:hAnsi="Arial" w:cs="Arial"/>
-          <w:b/>
-          <w:sz w:val="24"/>
-          <w:szCs w:val="24"/>
-        </w:rPr>
-        <w:t>penpalAffiliation</w:t>
-      </w:r>
-      <w:proofErr w:type="spellEnd"/>
-      <w:r>
-        <w:rPr>
-          <w:rFonts w:ascii="Arial" w:hAnsi="Arial" w:cs="Arial"/>
-          <w:b/>
-          <w:sz w:val="24"/>
-          <w:szCs w:val="24"/>
-        </w:rPr>
-        <w:t xml:space="preserve"> </w:t>
-      </w:r>
-      <w:r>
-        <w:rPr>
-          <w:rFonts w:ascii="Arial" w:hAnsi="Arial" w:cs="Arial"/>
-          <w:sz w:val="24"/>
-          <w:szCs w:val="24"/>
-        </w:rPr>
-        <w:t xml:space="preserve">(= </w:t>
-      </w:r>
-      <w:proofErr w:type="spellStart"/>
-      <w:r>
-        <w:rPr>
-          <w:rFonts w:ascii="Arial" w:hAnsi="Arial" w:cs="Arial"/>
-          <w:sz w:val="24"/>
-          <w:szCs w:val="24"/>
-        </w:rPr>
-        <w:t>anonymous</w:t>
-      </w:r>
-      <w:proofErr w:type="spellEnd"/>
-      <w:r>
-        <w:rPr>
-          <w:rFonts w:ascii="Arial" w:hAnsi="Arial" w:cs="Arial"/>
-          <w:sz w:val="24"/>
-          <w:szCs w:val="24"/>
-        </w:rPr>
-        <w:t>), équivalent d’un accès non authentifié</w:t>
-      </w:r>
-      <w:r>
-        <w:rPr>
-          <w:rFonts w:ascii="Arial" w:hAnsi="Arial" w:cs="Arial"/>
-          <w:sz w:val="24"/>
-          <w:szCs w:val="24"/>
-        </w:rPr>
-        <w:t xml:space="preserve"> (utilisé par exemple pour l’annuaire public)</w:t>
-      </w:r>
-    </w:p>
-    <w:p>
-      <w:pPr>
-        <w:spacing w:after="0" w:line="240" w:lineRule="auto"/>
-        <w:jc w:val="both"/>
-        <w:rPr>
-          <w:rFonts w:ascii="Arial" w:hAnsi="Arial" w:cs="Arial"/>
-          <w:sz w:val="24"/>
-          <w:szCs w:val="24"/>
-        </w:rPr>
-      </w:pPr>
-      <w:r>
-        <w:rPr>
-          <w:rFonts w:ascii="Arial" w:hAnsi="Arial" w:cs="Arial"/>
-          <w:b/>
-          <w:sz w:val="24"/>
-          <w:szCs w:val="24"/>
-        </w:rPr>
-        <w:t>app-cli</w:t>
-      </w:r>
-      <w:r>
-        <w:rPr>
-          <w:rFonts w:ascii="Arial" w:hAnsi="Arial" w:cs="Arial"/>
-          <w:sz w:val="24"/>
-          <w:szCs w:val="24"/>
-        </w:rPr>
-        <w:t xml:space="preserve"> (= </w:t>
-      </w:r>
-      <w:proofErr w:type="spellStart"/>
-      <w:r>
-        <w:rPr>
-          <w:rFonts w:ascii="Arial" w:hAnsi="Arial" w:cs="Arial"/>
-          <w:sz w:val="24"/>
-          <w:szCs w:val="24"/>
-        </w:rPr>
-        <w:t>userinfo</w:t>
-      </w:r>
-      <w:proofErr w:type="spellEnd"/>
-      <w:r>
-        <w:rPr>
-          <w:rFonts w:ascii="Arial" w:hAnsi="Arial" w:cs="Arial"/>
-          <w:sz w:val="24"/>
-          <w:szCs w:val="24"/>
-        </w:rPr>
-        <w:t xml:space="preserve">), paramètre </w:t>
-      </w:r>
-      <w:r>
-        <w:rPr>
-          <w:rFonts w:ascii="Arial" w:hAnsi="Arial" w:cs="Arial"/>
-          <w:sz w:val="24"/>
-          <w:szCs w:val="24"/>
-        </w:rPr>
-        <w:t>indiquant que l</w:t>
-      </w:r>
-      <w:r>
-        <w:rPr>
-          <w:rFonts w:ascii="Arial" w:hAnsi="Arial" w:cs="Arial"/>
-          <w:sz w:val="24"/>
-          <w:szCs w:val="24"/>
-        </w:rPr>
-        <w:t>’application</w:t>
-      </w:r>
-      <w:r>
-        <w:rPr>
-          <w:rFonts w:ascii="Arial" w:hAnsi="Arial" w:cs="Arial"/>
-          <w:sz w:val="24"/>
-          <w:szCs w:val="24"/>
-        </w:rPr>
-        <w:t xml:space="preserve"> cliente est</w:t>
-      </w:r>
-      <w:r>
-        <w:rPr>
-          <w:rFonts w:ascii="Arial" w:hAnsi="Arial" w:cs="Arial"/>
-          <w:sz w:val="24"/>
-          <w:szCs w:val="24"/>
-        </w:rPr>
-        <w:t xml:space="preserve"> </w:t>
-      </w:r>
-      <w:r>
-        <w:rPr>
-          <w:rFonts w:ascii="Arial" w:hAnsi="Arial" w:cs="Arial"/>
-          <w:sz w:val="24"/>
-          <w:szCs w:val="24"/>
-        </w:rPr>
-        <w:t>« </w:t>
-      </w:r>
-      <w:proofErr w:type="spellStart"/>
-      <w:r>
-        <w:rPr>
-          <w:rFonts w:ascii="Arial" w:hAnsi="Arial" w:cs="Arial"/>
-          <w:sz w:val="24"/>
-          <w:szCs w:val="24"/>
-        </w:rPr>
-        <w:t>userinfo</w:t>
-      </w:r>
-      <w:proofErr w:type="spellEnd"/>
-      <w:r>
-        <w:rPr>
-          <w:rFonts w:ascii="Arial" w:hAnsi="Arial" w:cs="Arial"/>
-          <w:sz w:val="24"/>
-          <w:szCs w:val="24"/>
-        </w:rPr>
-        <w:t> »</w:t>
-      </w:r>
-    </w:p>
-    <w:p>
-      <w:pPr>
-        <w:spacing w:after="0" w:line="240" w:lineRule="auto"/>
-        <w:jc w:val="both"/>
-        <w:rPr>
-          <w:rStyle w:val="Lienhypertexte"/>
-          <w:rFonts w:ascii="Arial" w:hAnsi="Arial" w:cs="Arial"/>
-          <w:color w:val="auto"/>
-          <w:sz w:val="24"/>
-          <w:szCs w:val="24"/>
-          <w:u w:val="none"/>
-        </w:rPr>
-      </w:pPr>
-      <w:r>
-        <w:rPr>
-          <w:rStyle w:val="Lienhypertexte"/>
-          <w:rFonts w:ascii="Arial" w:hAnsi="Arial" w:cs="Arial"/>
-          <w:b/>
-          <w:color w:val="auto"/>
-          <w:sz w:val="24"/>
-          <w:szCs w:val="24"/>
-          <w:u w:val="none"/>
-        </w:rPr>
-        <w:t>ratio</w:t>
-      </w:r>
-      <w:r>
-        <w:rPr>
-          <w:rStyle w:val="Lienhypertexte"/>
-          <w:rFonts w:ascii="Arial" w:hAnsi="Arial" w:cs="Arial"/>
-          <w:color w:val="auto"/>
-          <w:sz w:val="24"/>
-          <w:szCs w:val="24"/>
-          <w:u w:val="none"/>
-        </w:rPr>
-        <w:t xml:space="preserve"> (=1), paramètre pour redimensionner l’image, de telle sorte d’obtenir une image carrée</w:t>
-      </w:r>
-    </w:p>
-    <w:p>
-      <w:pPr>
-        <w:spacing w:after="0" w:line="240" w:lineRule="auto"/>
-        <w:jc w:val="both"/>
-        <w:rPr>
-          <w:rStyle w:val="Lienhypertexte"/>
-          <w:rFonts w:ascii="Arial" w:hAnsi="Arial" w:cs="Arial"/>
-          <w:color w:val="auto"/>
-          <w:sz w:val="24"/>
-          <w:szCs w:val="24"/>
-          <w:u w:val="none"/>
-        </w:rPr>
-      </w:pPr>
-    </w:p>
-    <w:p>
-      <w:pPr>
-        <w:spacing w:after="0" w:line="240" w:lineRule="auto"/>
-        <w:jc w:val="both"/>
-        <w:rPr>
-          <w:rStyle w:val="Lienhypertexte"/>
-          <w:rFonts w:ascii="Arial" w:hAnsi="Arial" w:cs="Arial"/>
-          <w:color w:val="auto"/>
-          <w:sz w:val="24"/>
-          <w:szCs w:val="24"/>
-          <w:u w:val="none"/>
-        </w:rPr>
-      </w:pPr>
-    </w:p>
-    <w:p>
-      <w:pPr>
-        <w:jc w:val="both"/>
+        <w:t>»</w:t>
+      </w:r>
+      <w:r>
         <w:rPr>
           <w:rStyle w:val="Lienhypertexte"/>
           <w:rFonts w:ascii="Arial" w:hAnsi="Arial" w:cs="Arial"/>
@@ -5303,8 +4824,853 @@
           <w:szCs w:val="28"/>
           <w:u w:val="none"/>
         </w:rPr>
-      </w:pPr>
-      <w:r>
+        <w:t>:</w:t>
+      </w:r>
+      <w:proofErr w:type="gramEnd"/>
+    </w:p>
+    <w:p>
+      <w:pPr>
+        <w:spacing w:after="0" w:line="240" w:lineRule="auto"/>
+        <w:jc w:val="both"/>
+        <w:rPr>
+          <w:rStyle w:val="Lienhypertexte"/>
+          <w:rFonts w:ascii="Arial" w:hAnsi="Arial" w:cs="Arial"/>
+          <w:color w:val="auto"/>
+          <w:sz w:val="24"/>
+          <w:szCs w:val="24"/>
+          <w:u w:val="none"/>
+        </w:rPr>
+      </w:pPr>
+      <w:proofErr w:type="gramStart"/>
+      <w:r>
+        <w:rPr>
+          <w:rStyle w:val="Lienhypertexte"/>
+          <w:rFonts w:ascii="Arial" w:hAnsi="Arial" w:cs="Arial"/>
+          <w:b/>
+          <w:color w:val="auto"/>
+          <w:sz w:val="24"/>
+          <w:szCs w:val="24"/>
+          <w:u w:val="none"/>
+        </w:rPr>
+        <w:t>cas</w:t>
+      </w:r>
+      <w:proofErr w:type="gramEnd"/>
+      <w:r>
+        <w:rPr>
+          <w:rStyle w:val="Lienhypertexte"/>
+          <w:rFonts w:ascii="Arial" w:hAnsi="Arial" w:cs="Arial"/>
+          <w:b/>
+          <w:color w:val="auto"/>
+          <w:sz w:val="24"/>
+          <w:szCs w:val="24"/>
+          <w:u w:val="none"/>
+        </w:rPr>
+        <w:t>-test</w:t>
+      </w:r>
+      <w:r>
+        <w:rPr>
+          <w:rStyle w:val="Lienhypertexte"/>
+          <w:rFonts w:ascii="Arial" w:hAnsi="Arial" w:cs="Arial"/>
+          <w:color w:val="auto"/>
+          <w:sz w:val="24"/>
+          <w:szCs w:val="24"/>
+          <w:u w:val="none"/>
+        </w:rPr>
+        <w:t xml:space="preserve"> (=1 par exemple), pour indiquer une authentification via le CAS de test</w:t>
+      </w:r>
+      <w:r>
+        <w:rPr>
+          <w:rStyle w:val="Lienhypertexte"/>
+          <w:rFonts w:ascii="Arial" w:hAnsi="Arial" w:cs="Arial"/>
+          <w:color w:val="auto"/>
+          <w:sz w:val="24"/>
+          <w:szCs w:val="24"/>
+          <w:u w:val="none"/>
+        </w:rPr>
+        <w:t xml:space="preserve"> </w:t>
+      </w:r>
+    </w:p>
+    <w:p>
+      <w:pPr>
+        <w:spacing w:after="0" w:line="240" w:lineRule="auto"/>
+        <w:jc w:val="both"/>
+        <w:rPr>
+          <w:rStyle w:val="Lienhypertexte"/>
+          <w:rFonts w:ascii="Arial" w:hAnsi="Arial" w:cs="Arial"/>
+          <w:color w:val="auto"/>
+          <w:sz w:val="24"/>
+          <w:szCs w:val="24"/>
+          <w:u w:val="none"/>
+        </w:rPr>
+      </w:pPr>
+      <w:proofErr w:type="spellStart"/>
+      <w:proofErr w:type="gramStart"/>
+      <w:r>
+        <w:rPr>
+          <w:rStyle w:val="Lienhypertexte"/>
+          <w:rFonts w:ascii="Arial" w:hAnsi="Arial" w:cs="Arial"/>
+          <w:b/>
+          <w:color w:val="auto"/>
+          <w:sz w:val="24"/>
+          <w:szCs w:val="24"/>
+          <w:u w:val="none"/>
+        </w:rPr>
+        <w:t>ldap</w:t>
+      </w:r>
+      <w:proofErr w:type="spellEnd"/>
+      <w:proofErr w:type="gramEnd"/>
+      <w:r>
+        <w:rPr>
+          <w:rStyle w:val="Lienhypertexte"/>
+          <w:rFonts w:ascii="Arial" w:hAnsi="Arial" w:cs="Arial"/>
+          <w:b/>
+          <w:color w:val="auto"/>
+          <w:sz w:val="24"/>
+          <w:szCs w:val="24"/>
+          <w:u w:val="none"/>
+        </w:rPr>
+        <w:t>-test</w:t>
+      </w:r>
+      <w:r>
+        <w:rPr>
+          <w:rStyle w:val="Lienhypertexte"/>
+          <w:rFonts w:ascii="Arial" w:hAnsi="Arial" w:cs="Arial"/>
+          <w:color w:val="auto"/>
+          <w:sz w:val="24"/>
+          <w:szCs w:val="24"/>
+          <w:u w:val="none"/>
+        </w:rPr>
+        <w:t xml:space="preserve"> (=1 par exemple), pour indiquer une recherche dans le LDAP de test</w:t>
+      </w:r>
+    </w:p>
+    <w:p>
+      <w:pPr>
+        <w:spacing w:after="0" w:line="240" w:lineRule="auto"/>
+        <w:jc w:val="both"/>
+        <w:rPr>
+          <w:rStyle w:val="Lienhypertexte"/>
+          <w:rFonts w:ascii="Arial" w:hAnsi="Arial" w:cs="Arial"/>
+          <w:color w:val="auto"/>
+          <w:sz w:val="24"/>
+          <w:szCs w:val="24"/>
+          <w:u w:val="none"/>
+        </w:rPr>
+      </w:pPr>
+      <w:proofErr w:type="spellStart"/>
+      <w:proofErr w:type="gramStart"/>
+      <w:r>
+        <w:rPr>
+          <w:rStyle w:val="Lienhypertexte"/>
+          <w:rFonts w:ascii="Arial" w:hAnsi="Arial" w:cs="Arial"/>
+          <w:b/>
+          <w:color w:val="auto"/>
+          <w:sz w:val="24"/>
+          <w:szCs w:val="24"/>
+          <w:u w:val="none"/>
+        </w:rPr>
+        <w:t>uid</w:t>
+      </w:r>
+      <w:proofErr w:type="spellEnd"/>
+      <w:proofErr w:type="gramEnd"/>
+      <w:r>
+        <w:rPr>
+          <w:rStyle w:val="Lienhypertexte"/>
+          <w:rFonts w:ascii="Arial" w:hAnsi="Arial" w:cs="Arial"/>
+          <w:color w:val="auto"/>
+          <w:sz w:val="24"/>
+          <w:szCs w:val="24"/>
+          <w:u w:val="none"/>
+        </w:rPr>
+        <w:t>, un identifiant utilisateur</w:t>
+      </w:r>
+    </w:p>
+    <w:p>
+      <w:pPr>
+        <w:spacing w:after="0" w:line="240" w:lineRule="auto"/>
+        <w:jc w:val="both"/>
+        <w:rPr>
+          <w:rStyle w:val="Lienhypertexte"/>
+          <w:rFonts w:ascii="Arial" w:hAnsi="Arial" w:cs="Arial"/>
+          <w:color w:val="auto"/>
+          <w:sz w:val="24"/>
+          <w:szCs w:val="24"/>
+          <w:u w:val="none"/>
+        </w:rPr>
+      </w:pPr>
+      <w:proofErr w:type="spellStart"/>
+      <w:proofErr w:type="gramStart"/>
+      <w:r>
+        <w:rPr>
+          <w:rStyle w:val="Lienhypertexte"/>
+          <w:rFonts w:ascii="Arial" w:hAnsi="Arial" w:cs="Arial"/>
+          <w:b/>
+          <w:color w:val="auto"/>
+          <w:sz w:val="24"/>
+          <w:szCs w:val="24"/>
+          <w:u w:val="none"/>
+        </w:rPr>
+        <w:t>numetu</w:t>
+      </w:r>
+      <w:proofErr w:type="spellEnd"/>
+      <w:proofErr w:type="gramEnd"/>
+      <w:r>
+        <w:rPr>
+          <w:rStyle w:val="Lienhypertexte"/>
+          <w:rFonts w:ascii="Arial" w:hAnsi="Arial" w:cs="Arial"/>
+          <w:color w:val="auto"/>
+          <w:sz w:val="24"/>
+          <w:szCs w:val="24"/>
+          <w:u w:val="none"/>
+        </w:rPr>
+        <w:t xml:space="preserve">, un numéro étudiant </w:t>
+      </w:r>
+    </w:p>
+    <w:p>
+      <w:pPr>
+        <w:spacing w:after="0" w:line="240" w:lineRule="auto"/>
+        <w:jc w:val="both"/>
+        <w:rPr>
+          <w:rStyle w:val="Lienhypertexte"/>
+          <w:rFonts w:ascii="Arial" w:hAnsi="Arial" w:cs="Arial"/>
+          <w:color w:val="auto"/>
+          <w:sz w:val="24"/>
+          <w:szCs w:val="24"/>
+          <w:u w:val="none"/>
+        </w:rPr>
+      </w:pPr>
+      <w:proofErr w:type="gramStart"/>
+      <w:r>
+        <w:rPr>
+          <w:rStyle w:val="Lienhypertexte"/>
+          <w:rFonts w:ascii="Arial" w:hAnsi="Arial" w:cs="Arial"/>
+          <w:b/>
+          <w:color w:val="auto"/>
+          <w:sz w:val="24"/>
+          <w:szCs w:val="24"/>
+          <w:u w:val="none"/>
+        </w:rPr>
+        <w:t>mail</w:t>
+      </w:r>
+      <w:proofErr w:type="gramEnd"/>
+      <w:r>
+        <w:rPr>
+          <w:rStyle w:val="Lienhypertexte"/>
+          <w:rFonts w:ascii="Arial" w:hAnsi="Arial" w:cs="Arial"/>
+          <w:color w:val="auto"/>
+          <w:sz w:val="24"/>
+          <w:szCs w:val="24"/>
+          <w:u w:val="none"/>
+        </w:rPr>
+        <w:t>, l’adresse email d’un utilisateur</w:t>
+      </w:r>
+    </w:p>
+    <w:p>
+      <w:pPr>
+        <w:spacing w:after="0" w:line="240" w:lineRule="auto"/>
+        <w:jc w:val="both"/>
+        <w:rPr>
+          <w:rStyle w:val="Lienhypertexte"/>
+          <w:rFonts w:ascii="Arial" w:hAnsi="Arial" w:cs="Arial"/>
+          <w:color w:val="auto"/>
+          <w:sz w:val="24"/>
+          <w:szCs w:val="24"/>
+          <w:u w:val="none"/>
+        </w:rPr>
+      </w:pPr>
+      <w:proofErr w:type="spellStart"/>
+      <w:proofErr w:type="gramStart"/>
+      <w:r>
+        <w:rPr>
+          <w:rStyle w:val="Lienhypertexte"/>
+          <w:rFonts w:ascii="Arial" w:hAnsi="Arial" w:cs="Arial"/>
+          <w:b/>
+          <w:bCs/>
+          <w:color w:val="auto"/>
+          <w:sz w:val="24"/>
+          <w:szCs w:val="24"/>
+          <w:u w:val="none"/>
+        </w:rPr>
+        <w:t>eppn</w:t>
+      </w:r>
+      <w:proofErr w:type="spellEnd"/>
+      <w:proofErr w:type="gramEnd"/>
+      <w:r>
+        <w:rPr>
+          <w:rStyle w:val="Lienhypertexte"/>
+          <w:rFonts w:ascii="Arial" w:hAnsi="Arial" w:cs="Arial"/>
+          <w:color w:val="auto"/>
+          <w:sz w:val="24"/>
+          <w:szCs w:val="24"/>
+          <w:u w:val="none"/>
+        </w:rPr>
+        <w:t>, l’</w:t>
+      </w:r>
+      <w:proofErr w:type="spellStart"/>
+      <w:r>
+        <w:rPr>
+          <w:rStyle w:val="Lienhypertexte"/>
+          <w:rFonts w:ascii="Arial" w:hAnsi="Arial" w:cs="Arial"/>
+          <w:color w:val="auto"/>
+          <w:sz w:val="24"/>
+          <w:szCs w:val="24"/>
+          <w:u w:val="none"/>
+        </w:rPr>
+        <w:t>eppn</w:t>
+      </w:r>
+      <w:proofErr w:type="spellEnd"/>
+      <w:r>
+        <w:rPr>
+          <w:rStyle w:val="Lienhypertexte"/>
+          <w:rFonts w:ascii="Arial" w:hAnsi="Arial" w:cs="Arial"/>
+          <w:color w:val="auto"/>
+          <w:sz w:val="24"/>
+          <w:szCs w:val="24"/>
+          <w:u w:val="none"/>
+        </w:rPr>
+        <w:t xml:space="preserve"> d’un utilisateur</w:t>
+      </w:r>
+    </w:p>
+    <w:p>
+      <w:pPr>
+        <w:spacing w:after="0" w:line="240" w:lineRule="auto"/>
+        <w:jc w:val="both"/>
+        <w:rPr>
+          <w:rStyle w:val="Lienhypertexte"/>
+          <w:rFonts w:ascii="Arial" w:hAnsi="Arial" w:cs="Arial"/>
+          <w:color w:val="auto"/>
+          <w:sz w:val="24"/>
+          <w:szCs w:val="24"/>
+          <w:u w:val="none"/>
+        </w:rPr>
+      </w:pPr>
+      <w:proofErr w:type="spellStart"/>
+      <w:proofErr w:type="gramStart"/>
+      <w:r>
+        <w:rPr>
+          <w:rStyle w:val="Lienhypertexte"/>
+          <w:rFonts w:ascii="Arial" w:hAnsi="Arial" w:cs="Arial"/>
+          <w:b/>
+          <w:color w:val="auto"/>
+          <w:sz w:val="24"/>
+          <w:szCs w:val="24"/>
+          <w:u w:val="none"/>
+        </w:rPr>
+        <w:t>penpal</w:t>
+      </w:r>
+      <w:proofErr w:type="spellEnd"/>
+      <w:proofErr w:type="gramEnd"/>
+      <w:r>
+        <w:rPr>
+          <w:rStyle w:val="Lienhypertexte"/>
+          <w:rFonts w:ascii="Arial" w:hAnsi="Arial" w:cs="Arial"/>
+          <w:color w:val="auto"/>
+          <w:sz w:val="24"/>
+          <w:szCs w:val="24"/>
+          <w:u w:val="none"/>
+        </w:rPr>
+        <w:t>, un identifiant utilisateur</w:t>
+      </w:r>
+    </w:p>
+    <w:p>
+      <w:pPr>
+        <w:spacing w:after="0" w:line="240" w:lineRule="auto"/>
+        <w:jc w:val="both"/>
+        <w:rPr>
+          <w:rFonts w:ascii="Arial" w:hAnsi="Arial" w:cs="Arial"/>
+          <w:sz w:val="24"/>
+          <w:szCs w:val="24"/>
+        </w:rPr>
+      </w:pPr>
+      <w:proofErr w:type="spellStart"/>
+      <w:proofErr w:type="gramStart"/>
+      <w:r>
+        <w:rPr>
+          <w:rFonts w:ascii="Arial" w:hAnsi="Arial" w:cs="Arial"/>
+          <w:b/>
+          <w:sz w:val="24"/>
+          <w:szCs w:val="24"/>
+        </w:rPr>
+        <w:t>penpalAffiliation</w:t>
+      </w:r>
+      <w:proofErr w:type="spellEnd"/>
+      <w:proofErr w:type="gramEnd"/>
+      <w:r>
+        <w:rPr>
+          <w:rFonts w:ascii="Arial" w:hAnsi="Arial" w:cs="Arial"/>
+          <w:b/>
+          <w:sz w:val="24"/>
+          <w:szCs w:val="24"/>
+        </w:rPr>
+        <w:t xml:space="preserve"> </w:t>
+      </w:r>
+      <w:r>
+        <w:rPr>
+          <w:rFonts w:ascii="Arial" w:hAnsi="Arial" w:cs="Arial"/>
+          <w:sz w:val="24"/>
+          <w:szCs w:val="24"/>
+        </w:rPr>
+        <w:t xml:space="preserve">(= </w:t>
+      </w:r>
+      <w:proofErr w:type="spellStart"/>
+      <w:r>
+        <w:rPr>
+          <w:rFonts w:ascii="Arial" w:hAnsi="Arial" w:cs="Arial"/>
+          <w:sz w:val="24"/>
+          <w:szCs w:val="24"/>
+        </w:rPr>
+        <w:t>loggedUser</w:t>
+      </w:r>
+      <w:proofErr w:type="spellEnd"/>
+      <w:r>
+        <w:rPr>
+          <w:rFonts w:ascii="Arial" w:hAnsi="Arial" w:cs="Arial"/>
+          <w:sz w:val="24"/>
+          <w:szCs w:val="24"/>
+        </w:rPr>
+        <w:t xml:space="preserve">), pour ne pas vérifier la condition « un user xxx peut voir la photo d’un user </w:t>
+      </w:r>
+      <w:proofErr w:type="spellStart"/>
+      <w:r>
+        <w:rPr>
+          <w:rFonts w:ascii="Arial" w:hAnsi="Arial" w:cs="Arial"/>
+          <w:sz w:val="24"/>
+          <w:szCs w:val="24"/>
+        </w:rPr>
+        <w:t>yyy</w:t>
+      </w:r>
+      <w:proofErr w:type="spellEnd"/>
+      <w:r>
+        <w:rPr>
+          <w:rFonts w:ascii="Arial" w:hAnsi="Arial" w:cs="Arial"/>
+          <w:sz w:val="24"/>
+          <w:szCs w:val="24"/>
+        </w:rPr>
+        <w:t xml:space="preserve"> </w:t>
+      </w:r>
+      <w:r>
+        <w:rPr>
+          <w:rFonts w:ascii="Arial" w:hAnsi="Arial" w:cs="Arial"/>
+          <w:sz w:val="24"/>
+          <w:szCs w:val="24"/>
+          <w:u w:val="single"/>
+        </w:rPr>
+        <w:t xml:space="preserve">si xxx et </w:t>
+      </w:r>
+      <w:proofErr w:type="spellStart"/>
+      <w:r>
+        <w:rPr>
+          <w:rFonts w:ascii="Arial" w:hAnsi="Arial" w:cs="Arial"/>
+          <w:sz w:val="24"/>
+          <w:szCs w:val="24"/>
+          <w:u w:val="single"/>
+        </w:rPr>
+        <w:t>yyy</w:t>
+      </w:r>
+      <w:proofErr w:type="spellEnd"/>
+      <w:r>
+        <w:rPr>
+          <w:rFonts w:ascii="Arial" w:hAnsi="Arial" w:cs="Arial"/>
+          <w:sz w:val="24"/>
+          <w:szCs w:val="24"/>
+          <w:u w:val="single"/>
+        </w:rPr>
+        <w:t xml:space="preserve"> sont une même personne</w:t>
+      </w:r>
+      <w:r>
+        <w:rPr>
+          <w:rFonts w:ascii="Arial" w:hAnsi="Arial" w:cs="Arial"/>
+          <w:sz w:val="24"/>
+          <w:szCs w:val="24"/>
+        </w:rPr>
+        <w:t> »</w:t>
+      </w:r>
+    </w:p>
+    <w:p>
+      <w:pPr>
+        <w:spacing w:after="0" w:line="240" w:lineRule="auto"/>
+        <w:jc w:val="both"/>
+        <w:rPr>
+          <w:rFonts w:ascii="Arial" w:hAnsi="Arial" w:cs="Arial"/>
+          <w:sz w:val="24"/>
+          <w:szCs w:val="24"/>
+        </w:rPr>
+      </w:pPr>
+      <w:proofErr w:type="spellStart"/>
+      <w:proofErr w:type="gramStart"/>
+      <w:r>
+        <w:rPr>
+          <w:rFonts w:ascii="Arial" w:hAnsi="Arial" w:cs="Arial"/>
+          <w:b/>
+          <w:sz w:val="24"/>
+          <w:szCs w:val="24"/>
+        </w:rPr>
+        <w:t>penpalAffiliation</w:t>
+      </w:r>
+      <w:proofErr w:type="spellEnd"/>
+      <w:proofErr w:type="gramEnd"/>
+      <w:r>
+        <w:rPr>
+          <w:rFonts w:ascii="Arial" w:hAnsi="Arial" w:cs="Arial"/>
+          <w:b/>
+          <w:sz w:val="24"/>
+          <w:szCs w:val="24"/>
+        </w:rPr>
+        <w:t xml:space="preserve"> </w:t>
+      </w:r>
+      <w:r>
+        <w:rPr>
+          <w:rFonts w:ascii="Arial" w:hAnsi="Arial" w:cs="Arial"/>
+          <w:sz w:val="24"/>
+          <w:szCs w:val="24"/>
+        </w:rPr>
+        <w:t xml:space="preserve">(= </w:t>
+      </w:r>
+      <w:proofErr w:type="spellStart"/>
+      <w:r>
+        <w:rPr>
+          <w:rFonts w:ascii="Arial" w:hAnsi="Arial" w:cs="Arial"/>
+          <w:sz w:val="24"/>
+          <w:szCs w:val="24"/>
+        </w:rPr>
+        <w:t>anonymous</w:t>
+      </w:r>
+      <w:proofErr w:type="spellEnd"/>
+      <w:r>
+        <w:rPr>
+          <w:rFonts w:ascii="Arial" w:hAnsi="Arial" w:cs="Arial"/>
+          <w:sz w:val="24"/>
+          <w:szCs w:val="24"/>
+        </w:rPr>
+        <w:t>), équivalent d’un accès non authentifié</w:t>
+      </w:r>
+      <w:r>
+        <w:rPr>
+          <w:rFonts w:ascii="Arial" w:hAnsi="Arial" w:cs="Arial"/>
+          <w:sz w:val="24"/>
+          <w:szCs w:val="24"/>
+        </w:rPr>
+        <w:t xml:space="preserve"> (utilisé par exemple pour l’annuaire public)</w:t>
+      </w:r>
+    </w:p>
+    <w:p>
+      <w:pPr>
+        <w:spacing w:after="0" w:line="240" w:lineRule="auto"/>
+        <w:jc w:val="both"/>
+        <w:rPr>
+          <w:rFonts w:ascii="Arial" w:hAnsi="Arial" w:cs="Arial"/>
+          <w:sz w:val="24"/>
+          <w:szCs w:val="24"/>
+        </w:rPr>
+      </w:pPr>
+      <w:proofErr w:type="gramStart"/>
+      <w:r>
+        <w:rPr>
+          <w:rFonts w:ascii="Arial" w:hAnsi="Arial" w:cs="Arial"/>
+          <w:b/>
+          <w:sz w:val="24"/>
+          <w:szCs w:val="24"/>
+        </w:rPr>
+        <w:t>app</w:t>
+      </w:r>
+      <w:proofErr w:type="gramEnd"/>
+      <w:r>
+        <w:rPr>
+          <w:rFonts w:ascii="Arial" w:hAnsi="Arial" w:cs="Arial"/>
+          <w:b/>
+          <w:sz w:val="24"/>
+          <w:szCs w:val="24"/>
+        </w:rPr>
+        <w:t>-cli</w:t>
+      </w:r>
+      <w:r>
+        <w:rPr>
+          <w:rFonts w:ascii="Arial" w:hAnsi="Arial" w:cs="Arial"/>
+          <w:sz w:val="24"/>
+          <w:szCs w:val="24"/>
+        </w:rPr>
+        <w:t xml:space="preserve"> (= </w:t>
+      </w:r>
+      <w:proofErr w:type="spellStart"/>
+      <w:r>
+        <w:rPr>
+          <w:rFonts w:ascii="Arial" w:hAnsi="Arial" w:cs="Arial"/>
+          <w:sz w:val="24"/>
+          <w:szCs w:val="24"/>
+        </w:rPr>
+        <w:t>userinfo</w:t>
+      </w:r>
+      <w:proofErr w:type="spellEnd"/>
+      <w:r>
+        <w:rPr>
+          <w:rFonts w:ascii="Arial" w:hAnsi="Arial" w:cs="Arial"/>
+          <w:sz w:val="24"/>
+          <w:szCs w:val="24"/>
+        </w:rPr>
+        <w:t xml:space="preserve">), paramètre </w:t>
+      </w:r>
+      <w:r>
+        <w:rPr>
+          <w:rFonts w:ascii="Arial" w:hAnsi="Arial" w:cs="Arial"/>
+          <w:sz w:val="24"/>
+          <w:szCs w:val="24"/>
+        </w:rPr>
+        <w:t>indiquant que l</w:t>
+      </w:r>
+      <w:r>
+        <w:rPr>
+          <w:rFonts w:ascii="Arial" w:hAnsi="Arial" w:cs="Arial"/>
+          <w:sz w:val="24"/>
+          <w:szCs w:val="24"/>
+        </w:rPr>
+        <w:t>’application</w:t>
+      </w:r>
+      <w:r>
+        <w:rPr>
+          <w:rFonts w:ascii="Arial" w:hAnsi="Arial" w:cs="Arial"/>
+          <w:sz w:val="24"/>
+          <w:szCs w:val="24"/>
+        </w:rPr>
+        <w:t xml:space="preserve"> cliente est</w:t>
+      </w:r>
+      <w:r>
+        <w:rPr>
+          <w:rFonts w:ascii="Arial" w:hAnsi="Arial" w:cs="Arial"/>
+          <w:sz w:val="24"/>
+          <w:szCs w:val="24"/>
+        </w:rPr>
+        <w:t xml:space="preserve"> </w:t>
+      </w:r>
+      <w:r>
+        <w:rPr>
+          <w:rFonts w:ascii="Arial" w:hAnsi="Arial" w:cs="Arial"/>
+          <w:sz w:val="24"/>
+          <w:szCs w:val="24"/>
+        </w:rPr>
+        <w:t>« </w:t>
+      </w:r>
+      <w:proofErr w:type="spellStart"/>
+      <w:r>
+        <w:rPr>
+          <w:rFonts w:ascii="Arial" w:hAnsi="Arial" w:cs="Arial"/>
+          <w:sz w:val="24"/>
+          <w:szCs w:val="24"/>
+        </w:rPr>
+        <w:t>userinfo</w:t>
+      </w:r>
+      <w:proofErr w:type="spellEnd"/>
+      <w:r>
+        <w:rPr>
+          <w:rFonts w:ascii="Arial" w:hAnsi="Arial" w:cs="Arial"/>
+          <w:sz w:val="24"/>
+          <w:szCs w:val="24"/>
+        </w:rPr>
+        <w:t> »</w:t>
+      </w:r>
+    </w:p>
+    <w:p>
+      <w:pPr>
+        <w:spacing w:after="0" w:line="240" w:lineRule="auto"/>
+        <w:jc w:val="both"/>
+        <w:rPr>
+          <w:rStyle w:val="Lienhypertexte"/>
+          <w:rFonts w:ascii="Arial" w:hAnsi="Arial" w:cs="Arial"/>
+          <w:color w:val="auto"/>
+          <w:sz w:val="24"/>
+          <w:szCs w:val="24"/>
+          <w:u w:val="none"/>
+        </w:rPr>
+      </w:pPr>
+      <w:proofErr w:type="gramStart"/>
+      <w:r>
+        <w:rPr>
+          <w:rStyle w:val="Lienhypertexte"/>
+          <w:rFonts w:ascii="Arial" w:hAnsi="Arial" w:cs="Arial"/>
+          <w:b/>
+          <w:color w:val="auto"/>
+          <w:sz w:val="24"/>
+          <w:szCs w:val="24"/>
+          <w:u w:val="none"/>
+        </w:rPr>
+        <w:t>ratio</w:t>
+      </w:r>
+      <w:proofErr w:type="gramEnd"/>
+      <w:r>
+        <w:rPr>
+          <w:rStyle w:val="Lienhypertexte"/>
+          <w:rFonts w:ascii="Arial" w:hAnsi="Arial" w:cs="Arial"/>
+          <w:color w:val="auto"/>
+          <w:sz w:val="24"/>
+          <w:szCs w:val="24"/>
+          <w:u w:val="none"/>
+        </w:rPr>
+        <w:t xml:space="preserve"> (=1), paramètre pour redimensionner l’image, de telle sorte d’obtenir une image carrée</w:t>
+      </w:r>
+    </w:p>
+    <w:p>
+      <w:pPr>
+        <w:spacing w:after="0" w:line="240" w:lineRule="auto"/>
+        <w:jc w:val="both"/>
+        <w:rPr>
+          <w:rStyle w:val="Lienhypertexte"/>
+          <w:rFonts w:ascii="Arial" w:hAnsi="Arial" w:cs="Arial"/>
+          <w:color w:val="auto"/>
+          <w:sz w:val="24"/>
+          <w:szCs w:val="24"/>
+          <w:u w:val="none"/>
+        </w:rPr>
+      </w:pPr>
+      <w:proofErr w:type="gramStart"/>
+      <w:r>
+        <w:rPr>
+          <w:rStyle w:val="Lienhypertexte"/>
+          <w:rFonts w:ascii="Arial" w:hAnsi="Arial" w:cs="Arial"/>
+          <w:b/>
+          <w:bCs/>
+          <w:color w:val="auto"/>
+          <w:sz w:val="24"/>
+          <w:szCs w:val="24"/>
+          <w:u w:val="none"/>
+        </w:rPr>
+        <w:t>type</w:t>
+      </w:r>
+      <w:proofErr w:type="gramEnd"/>
+      <w:r>
+        <w:rPr>
+          <w:rStyle w:val="Lienhypertexte"/>
+          <w:rFonts w:ascii="Arial" w:hAnsi="Arial" w:cs="Arial"/>
+          <w:b/>
+          <w:bCs/>
+          <w:color w:val="auto"/>
+          <w:sz w:val="24"/>
+          <w:szCs w:val="24"/>
+          <w:u w:val="none"/>
+        </w:rPr>
+        <w:t>-photo</w:t>
+      </w:r>
+      <w:r>
+        <w:rPr>
+          <w:rStyle w:val="Lienhypertexte"/>
+          <w:rFonts w:ascii="Arial" w:hAnsi="Arial" w:cs="Arial"/>
+          <w:color w:val="auto"/>
+          <w:sz w:val="24"/>
+          <w:szCs w:val="24"/>
+          <w:u w:val="none"/>
+        </w:rPr>
+        <w:t>, paramètre pour récupérer la photo de la carte</w:t>
+      </w:r>
+      <w:r>
+        <w:rPr>
+          <w:rStyle w:val="Lienhypertexte"/>
+          <w:rFonts w:ascii="Arial" w:hAnsi="Arial" w:cs="Arial"/>
+          <w:color w:val="auto"/>
+          <w:sz w:val="24"/>
+          <w:szCs w:val="24"/>
+          <w:u w:val="none"/>
+        </w:rPr>
+        <w:t xml:space="preserve"> étudiant (si valeur = « </w:t>
+      </w:r>
+      <w:proofErr w:type="spellStart"/>
+      <w:r>
+        <w:rPr>
+          <w:rStyle w:val="Lienhypertexte"/>
+          <w:rFonts w:ascii="Arial" w:hAnsi="Arial" w:cs="Arial"/>
+          <w:color w:val="auto"/>
+          <w:sz w:val="24"/>
+          <w:szCs w:val="24"/>
+          <w:u w:val="none"/>
+        </w:rPr>
+        <w:t>etu</w:t>
+      </w:r>
+      <w:proofErr w:type="spellEnd"/>
+      <w:r>
+        <w:rPr>
+          <w:rStyle w:val="Lienhypertexte"/>
+          <w:rFonts w:ascii="Arial" w:hAnsi="Arial" w:cs="Arial"/>
+          <w:color w:val="auto"/>
+          <w:sz w:val="24"/>
+          <w:szCs w:val="24"/>
+          <w:u w:val="none"/>
+        </w:rPr>
+        <w:t xml:space="preserve"> ») ou </w:t>
+      </w:r>
+      <w:r>
+        <w:rPr>
+          <w:rStyle w:val="Lienhypertexte"/>
+          <w:rFonts w:ascii="Arial" w:hAnsi="Arial" w:cs="Arial"/>
+          <w:color w:val="auto"/>
+          <w:sz w:val="24"/>
+          <w:szCs w:val="24"/>
+          <w:u w:val="none"/>
+        </w:rPr>
+        <w:t xml:space="preserve">de la carte </w:t>
+      </w:r>
+      <w:r>
+        <w:rPr>
+          <w:rStyle w:val="Lienhypertexte"/>
+          <w:rFonts w:ascii="Arial" w:hAnsi="Arial" w:cs="Arial"/>
+          <w:color w:val="auto"/>
+          <w:sz w:val="24"/>
+          <w:szCs w:val="24"/>
+          <w:u w:val="none"/>
+        </w:rPr>
+        <w:t>étudiant IAE (si valeur = « </w:t>
+      </w:r>
+      <w:proofErr w:type="spellStart"/>
+      <w:r>
+        <w:rPr>
+          <w:rStyle w:val="Lienhypertexte"/>
+          <w:rFonts w:ascii="Arial" w:hAnsi="Arial" w:cs="Arial"/>
+          <w:color w:val="auto"/>
+          <w:sz w:val="24"/>
+          <w:szCs w:val="24"/>
+          <w:u w:val="none"/>
+        </w:rPr>
+        <w:t>etu-iae</w:t>
+      </w:r>
+      <w:proofErr w:type="spellEnd"/>
+      <w:r>
+        <w:rPr>
+          <w:rStyle w:val="Lienhypertexte"/>
+          <w:rFonts w:ascii="Arial" w:hAnsi="Arial" w:cs="Arial"/>
+          <w:color w:val="auto"/>
+          <w:sz w:val="24"/>
+          <w:szCs w:val="24"/>
+          <w:u w:val="none"/>
+        </w:rPr>
+        <w:t> »)</w:t>
+      </w:r>
+    </w:p>
+    <w:p>
+      <w:pPr>
+        <w:spacing w:after="0" w:line="240" w:lineRule="auto"/>
+        <w:jc w:val="both"/>
+        <w:rPr>
+          <w:rStyle w:val="Lienhypertexte"/>
+          <w:rFonts w:ascii="Arial" w:hAnsi="Arial" w:cs="Arial"/>
+          <w:color w:val="auto"/>
+          <w:sz w:val="24"/>
+          <w:szCs w:val="24"/>
+          <w:u w:val="none"/>
+        </w:rPr>
+      </w:pPr>
+    </w:p>
+    <w:p>
+      <w:pPr>
+        <w:spacing w:after="0" w:line="240" w:lineRule="auto"/>
+        <w:jc w:val="both"/>
+        <w:rPr>
+          <w:rStyle w:val="Lienhypertexte"/>
+          <w:rFonts w:ascii="Arial" w:hAnsi="Arial" w:cs="Arial"/>
+          <w:color w:val="auto"/>
+          <w:sz w:val="24"/>
+          <w:szCs w:val="24"/>
+          <w:u w:val="none"/>
+        </w:rPr>
+      </w:pPr>
+    </w:p>
+    <w:p>
+      <w:pPr>
+        <w:jc w:val="both"/>
         <w:rPr>
           <w:rStyle w:val="Lienhypertexte"/>
           <w:rFonts w:ascii="Arial" w:hAnsi="Arial" w:cs="Arial"/>
@@ -5314,9 +5680,7 @@
           <w:szCs w:val="28"/>
           <w:u w:val="none"/>
         </w:rPr>
-        <w:t>Récapitulatif des paramètres qu’il est possible de passer dans l’URL, partie « </w:t>
-      </w:r>
-      <w:proofErr w:type="spellStart"/>
+      </w:pPr>
       <w:r>
         <w:rPr>
           <w:rStyle w:val="Lienhypertexte"/>
@@ -5327,9 +5691,9 @@
           <w:szCs w:val="28"/>
           <w:u w:val="none"/>
         </w:rPr>
-        <w:t>Trusted</w:t>
-      </w:r>
-      <w:proofErr w:type="spellEnd"/>
+        <w:t>Récapitulatif des paramètres qu’il est possible de passer dans l’URL, partie « </w:t>
+      </w:r>
+      <w:proofErr w:type="spellStart"/>
       <w:r>
         <w:rPr>
           <w:rStyle w:val="Lienhypertexte"/>
@@ -5340,8 +5704,35 @@
           <w:szCs w:val="28"/>
           <w:u w:val="none"/>
         </w:rPr>
-        <w:t> »:</w:t>
-      </w:r>
+        <w:t>Trusted</w:t>
+      </w:r>
+      <w:proofErr w:type="spellEnd"/>
+      <w:r>
+        <w:rPr>
+          <w:rStyle w:val="Lienhypertexte"/>
+          <w:rFonts w:ascii="Arial" w:hAnsi="Arial" w:cs="Arial"/>
+          <w:b/>
+          <w:color w:val="auto"/>
+          <w:sz w:val="28"/>
+          <w:szCs w:val="28"/>
+          <w:u w:val="none"/>
+        </w:rPr>
+        <w:t> </w:t>
+      </w:r>
+      <w:proofErr w:type="gramStart"/>
+      <w:r>
+        <w:rPr>
+          <w:rStyle w:val="Lienhypertexte"/>
+          <w:rFonts w:ascii="Arial" w:hAnsi="Arial" w:cs="Arial"/>
+          <w:b/>
+          <w:color w:val="auto"/>
+          <w:sz w:val="28"/>
+          <w:szCs w:val="28"/>
+          <w:u w:val="none"/>
+        </w:rPr>
+        <w:t>»:</w:t>
+      </w:r>
+      <w:proofErr w:type="gramEnd"/>
     </w:p>
     <w:p>
       <w:pPr>
@@ -5357,6 +5748,7 @@
         </w:rPr>
       </w:pPr>
       <w:proofErr w:type="spellStart"/>
+      <w:proofErr w:type="gramStart"/>
       <w:r>
         <w:rPr>
           <w:rStyle w:val="Lienhypertexte"/>
@@ -5370,6 +5762,7 @@
         <w:t>ldap</w:t>
       </w:r>
       <w:proofErr w:type="spellEnd"/>
+      <w:proofErr w:type="gramEnd"/>
       <w:r>
         <w:rPr>
           <w:rStyle w:val="Lienhypertexte"/>
@@ -5408,6 +5801,7 @@
         </w:rPr>
       </w:pPr>
       <w:proofErr w:type="spellStart"/>
+      <w:proofErr w:type="gramStart"/>
       <w:r>
         <w:rPr>
           <w:rStyle w:val="Lienhypertexte"/>
@@ -5421,6 +5815,7 @@
         <w:t>uid</w:t>
       </w:r>
       <w:proofErr w:type="spellEnd"/>
+      <w:proofErr w:type="gramEnd"/>
       <w:r>
         <w:rPr>
           <w:rStyle w:val="Lienhypertexte"/>
@@ -5447,6 +5842,7 @@
         </w:rPr>
       </w:pPr>
       <w:proofErr w:type="spellStart"/>
+      <w:proofErr w:type="gramStart"/>
       <w:r>
         <w:rPr>
           <w:rStyle w:val="Lienhypertexte"/>
@@ -5460,6 +5856,7 @@
         <w:t>numetu</w:t>
       </w:r>
       <w:proofErr w:type="spellEnd"/>
+      <w:proofErr w:type="gramEnd"/>
       <w:r>
         <w:rPr>
           <w:rStyle w:val="Lienhypertexte"/>
@@ -5485,6 +5882,7 @@
           <w:u w:val="none"/>
         </w:rPr>
       </w:pPr>
+      <w:proofErr w:type="gramStart"/>
       <w:r>
         <w:rPr>
           <w:rStyle w:val="Lienhypertexte"/>
@@ -5497,6 +5895,7 @@
         </w:rPr>
         <w:t>mail</w:t>
       </w:r>
+      <w:proofErr w:type="gramEnd"/>
       <w:r>
         <w:rPr>
           <w:rStyle w:val="Lienhypertexte"/>
@@ -5523,6 +5922,7 @@
         </w:rPr>
       </w:pPr>
       <w:proofErr w:type="spellStart"/>
+      <w:proofErr w:type="gramStart"/>
       <w:r>
         <w:rPr>
           <w:rStyle w:val="Lienhypertexte"/>
@@ -5537,6 +5937,7 @@
         <w:t>eppn</w:t>
       </w:r>
       <w:proofErr w:type="spellEnd"/>
+      <w:proofErr w:type="gramEnd"/>
       <w:r>
         <w:rPr>
           <w:rStyle w:val="Lienhypertexte"/>
@@ -5587,6 +5988,7 @@
         </w:rPr>
       </w:pPr>
       <w:proofErr w:type="spellStart"/>
+      <w:proofErr w:type="gramStart"/>
       <w:r>
         <w:rPr>
           <w:rStyle w:val="Lienhypertexte"/>
@@ -5600,6 +6002,7 @@
         <w:t>penpal</w:t>
       </w:r>
       <w:proofErr w:type="spellEnd"/>
+      <w:proofErr w:type="gramEnd"/>
       <w:r>
         <w:rPr>
           <w:rStyle w:val="Lienhypertexte"/>
@@ -5625,17 +6028,31 @@
           <w:u w:val="none"/>
         </w:rPr>
       </w:pPr>
-      <w:r>
-        <w:rPr>
-          <w:rStyle w:val="Lienhypertexte"/>
-          <w:rFonts w:ascii="Arial" w:hAnsi="Arial" w:cs="Arial"/>
-          <w:b/>
-          <w:color w:val="auto"/>
-          <w:sz w:val="24"/>
-          <w:szCs w:val="24"/>
-          <w:u w:val="none"/>
-        </w:rPr>
-        <w:t xml:space="preserve">up1termsofuse, </w:t>
+      <w:proofErr w:type="gramStart"/>
+      <w:r>
+        <w:rPr>
+          <w:rStyle w:val="Lienhypertexte"/>
+          <w:rFonts w:ascii="Arial" w:hAnsi="Arial" w:cs="Arial"/>
+          <w:b/>
+          <w:color w:val="auto"/>
+          <w:sz w:val="24"/>
+          <w:szCs w:val="24"/>
+          <w:u w:val="none"/>
+        </w:rPr>
+        <w:t>up</w:t>
+      </w:r>
+      <w:proofErr w:type="gramEnd"/>
+      <w:r>
+        <w:rPr>
+          <w:rStyle w:val="Lienhypertexte"/>
+          <w:rFonts w:ascii="Arial" w:hAnsi="Arial" w:cs="Arial"/>
+          <w:b/>
+          <w:color w:val="auto"/>
+          <w:sz w:val="24"/>
+          <w:szCs w:val="24"/>
+          <w:u w:val="none"/>
+        </w:rPr>
+        <w:t xml:space="preserve">1termsofuse, </w:t>
       </w:r>
       <w:r>
         <w:rPr>
@@ -5654,15 +6071,13 @@
         <w:spacing w:after="0" w:line="240" w:lineRule="auto"/>
         <w:jc w:val="both"/>
         <w:rPr>
-          <w:rStyle w:val="Lienhypertexte"/>
-          <w:rFonts w:ascii="Arial" w:hAnsi="Arial" w:cs="Arial"/>
-          <w:color w:val="auto"/>
-          <w:sz w:val="24"/>
-          <w:szCs w:val="24"/>
-          <w:u w:val="none"/>
-        </w:rPr>
-      </w:pPr>
-      <w:proofErr w:type="spellStart"/>
+          <w:rFonts w:ascii="Arial" w:hAnsi="Arial" w:cs="Arial"/>
+          <w:sz w:val="24"/>
+          <w:szCs w:val="24"/>
+        </w:rPr>
+      </w:pPr>
+      <w:proofErr w:type="spellStart"/>
+      <w:proofErr w:type="gramStart"/>
       <w:r>
         <w:rPr>
           <w:rFonts w:ascii="Arial" w:hAnsi="Arial" w:cs="Arial"/>
@@ -5673,6 +6088,7 @@
         <w:t>penpalAffiliation</w:t>
       </w:r>
       <w:proofErr w:type="spellEnd"/>
+      <w:proofErr w:type="gramEnd"/>
       <w:r>
         <w:rPr>
           <w:rFonts w:ascii="Arial" w:hAnsi="Arial" w:cs="Arial"/>
@@ -5778,6 +6194,129 @@
           <w:szCs w:val="24"/>
         </w:rPr>
         <w:t xml:space="preserve"> » </w:t>
+      </w:r>
+    </w:p>
+    <w:p>
+      <w:pPr>
+        <w:spacing w:after="0" w:line="240" w:lineRule="auto"/>
+        <w:jc w:val="both"/>
+        <w:rPr>
+          <w:rStyle w:val="Lienhypertexte"/>
+          <w:rFonts w:ascii="Arial" w:hAnsi="Arial" w:cs="Arial"/>
+          <w:color w:val="auto"/>
+          <w:sz w:val="24"/>
+          <w:szCs w:val="24"/>
+          <w:u w:val="none"/>
+        </w:rPr>
+      </w:pPr>
+      <w:proofErr w:type="gramStart"/>
+      <w:r>
+        <w:rPr>
+          <w:rStyle w:val="Lienhypertexte"/>
+          <w:rFonts w:ascii="Arial" w:hAnsi="Arial" w:cs="Arial"/>
+          <w:b/>
+          <w:bCs/>
+          <w:color w:val="auto"/>
+          <w:sz w:val="24"/>
+          <w:szCs w:val="24"/>
+          <w:u w:val="none"/>
+        </w:rPr>
+        <w:t>type</w:t>
+      </w:r>
+      <w:proofErr w:type="gramEnd"/>
+      <w:r>
+        <w:rPr>
+          <w:rStyle w:val="Lienhypertexte"/>
+          <w:rFonts w:ascii="Arial" w:hAnsi="Arial" w:cs="Arial"/>
+          <w:b/>
+          <w:bCs/>
+          <w:color w:val="auto"/>
+          <w:sz w:val="24"/>
+          <w:szCs w:val="24"/>
+          <w:u w:val="none"/>
+        </w:rPr>
+        <w:t>-photo</w:t>
+      </w:r>
+      <w:r>
+        <w:rPr>
+          <w:rStyle w:val="Lienhypertexte"/>
+          <w:rFonts w:ascii="Arial" w:hAnsi="Arial" w:cs="Arial"/>
+          <w:color w:val="auto"/>
+          <w:sz w:val="24"/>
+          <w:szCs w:val="24"/>
+          <w:u w:val="none"/>
+        </w:rPr>
+        <w:t>, paramètre pour récupérer la photo de la carte étudiant (si valeur = « </w:t>
+      </w:r>
+      <w:proofErr w:type="spellStart"/>
+      <w:r>
+        <w:rPr>
+          <w:rStyle w:val="Lienhypertexte"/>
+          <w:rFonts w:ascii="Arial" w:hAnsi="Arial" w:cs="Arial"/>
+          <w:color w:val="auto"/>
+          <w:sz w:val="24"/>
+          <w:szCs w:val="24"/>
+          <w:u w:val="none"/>
+        </w:rPr>
+        <w:t>etu</w:t>
+      </w:r>
+      <w:proofErr w:type="spellEnd"/>
+      <w:r>
+        <w:rPr>
+          <w:rStyle w:val="Lienhypertexte"/>
+          <w:rFonts w:ascii="Arial" w:hAnsi="Arial" w:cs="Arial"/>
+          <w:color w:val="auto"/>
+          <w:sz w:val="24"/>
+          <w:szCs w:val="24"/>
+          <w:u w:val="none"/>
+        </w:rPr>
+        <w:t xml:space="preserve"> ») ou </w:t>
+      </w:r>
+      <w:r>
+        <w:rPr>
+          <w:rStyle w:val="Lienhypertexte"/>
+          <w:rFonts w:ascii="Arial" w:hAnsi="Arial" w:cs="Arial"/>
+          <w:color w:val="auto"/>
+          <w:sz w:val="24"/>
+          <w:szCs w:val="24"/>
+          <w:u w:val="none"/>
+        </w:rPr>
+        <w:t xml:space="preserve">de la carte </w:t>
+      </w:r>
+      <w:r>
+        <w:rPr>
+          <w:rStyle w:val="Lienhypertexte"/>
+          <w:rFonts w:ascii="Arial" w:hAnsi="Arial" w:cs="Arial"/>
+          <w:color w:val="auto"/>
+          <w:sz w:val="24"/>
+          <w:szCs w:val="24"/>
+          <w:u w:val="none"/>
+        </w:rPr>
+        <w:t>étudiant IAE (si valeur = « </w:t>
+      </w:r>
+      <w:proofErr w:type="spellStart"/>
+      <w:r>
+        <w:rPr>
+          <w:rStyle w:val="Lienhypertexte"/>
+          <w:rFonts w:ascii="Arial" w:hAnsi="Arial" w:cs="Arial"/>
+          <w:color w:val="auto"/>
+          <w:sz w:val="24"/>
+          <w:szCs w:val="24"/>
+          <w:u w:val="none"/>
+        </w:rPr>
+        <w:t>etu-iae</w:t>
+      </w:r>
+      <w:proofErr w:type="spellEnd"/>
+      <w:r>
+        <w:rPr>
+          <w:rStyle w:val="Lienhypertexte"/>
+          <w:rFonts w:ascii="Arial" w:hAnsi="Arial" w:cs="Arial"/>
+          <w:color w:val="auto"/>
+          <w:sz w:val="24"/>
+          <w:szCs w:val="24"/>
+          <w:u w:val="none"/>
+        </w:rPr>
+        <w:t> »)</w:t>
       </w:r>
     </w:p>
     <w:p>
@@ -5875,7 +6414,7 @@
 </file>
 
 <file path=word/endnotes.xml><?xml version="1.0" encoding="utf-8"?>
-<w:endnotes xmlns:wpc="http://schemas.microsoft.com/office/word/2010/wordprocessingCanvas" xmlns:cx="http://schemas.microsoft.com/office/drawing/2014/chartex" xmlns:cx1="http://schemas.microsoft.com/office/drawing/2015/9/8/chartex" xmlns:cx2="http://schemas.microsoft.com/office/drawing/2015/10/21/chartex" xmlns:cx3="http://schemas.microsoft.com/office/drawing/2016/5/9/chartex" xmlns:cx4="http://schemas.microsoft.com/office/drawing/2016/5/10/chartex" xmlns:cx5="http://schemas.microsoft.com/office/drawing/2016/5/11/chartex" xmlns:cx6="http://schemas.microsoft.com/office/drawing/2016/5/12/chartex" xmlns:cx7="http://schemas.microsoft.com/office/drawing/2016/5/13/chartex" xmlns:cx8="http://schemas.microsoft.com/office/drawing/2016/5/14/chartex" xmlns:mc="http://schemas.openxmlformats.org/markup-compatibility/2006" xmlns:aink="http://schemas.microsoft.com/office/drawing/2016/ink" xmlns:am3d="http://schemas.microsoft.com/office/drawing/2017/model3d" xmlns:o="urn:schemas-microsoft-com:office:office" xmlns:oel="http://schemas.microsoft.com/office/2019/extlst" xmlns:r="http://schemas.openxmlformats.org/officeDocument/2006/relationships" xmlns:m="http://schemas.openxmlformats.org/officeDocument/2006/math" xmlns:v="urn:schemas-microsoft-com:vml" xmlns:wp14="http://schemas.microsoft.com/office/word/2010/wordprocessingDrawing" xmlns:wp="http://schemas.openxmlformats.org/drawingml/2006/wordprocessingDrawing" xmlns:w10="urn:schemas-microsoft-com:office:word" xmlns:w="http://schemas.openxmlformats.org/wordprocessingml/2006/main" xmlns:w14="http://schemas.microsoft.com/office/word/2010/wordml" xmlns:w15="http://schemas.microsoft.com/office/word/2012/wordml" xmlns:w16cex="http://schemas.microsoft.com/office/word/2018/wordml/cex" xmlns:w16cid="http://schemas.microsoft.com/office/word/2016/wordml/cid" xmlns:w16="http://schemas.microsoft.com/office/word/2018/wordml" xmlns:w16sdtdh="http://schemas.microsoft.com/office/word/2020/wordml/sdtdatahash" xmlns:w16se="http://schemas.microsoft.com/office/word/2015/wordml/symex" xmlns:wpg="http://schemas.microsoft.com/office/word/2010/wordprocessingGroup" xmlns:wpi="http://schemas.microsoft.com/office/word/2010/wordprocessingInk" xmlns:wne="http://schemas.microsoft.com/office/word/2006/wordml" xmlns:wps="http://schemas.microsoft.com/office/word/2010/wordprocessingShape" mc:Ignorable="w14 w15 w16se w16cid w16 w16cex w16sdtdh wp14">
+<w:endnotes xmlns:wpc="http://schemas.microsoft.com/office/word/2010/wordprocessingCanvas" xmlns:cx="http://schemas.microsoft.com/office/drawing/2014/chartex" xmlns:cx1="http://schemas.microsoft.com/office/drawing/2015/9/8/chartex" xmlns:cx2="http://schemas.microsoft.com/office/drawing/2015/10/21/chartex" xmlns:cx3="http://schemas.microsoft.com/office/drawing/2016/5/9/chartex" xmlns:cx4="http://schemas.microsoft.com/office/drawing/2016/5/10/chartex" xmlns:cx5="http://schemas.microsoft.com/office/drawing/2016/5/11/chartex" xmlns:cx6="http://schemas.microsoft.com/office/drawing/2016/5/12/chartex" xmlns:cx7="http://schemas.microsoft.com/office/drawing/2016/5/13/chartex" xmlns:cx8="http://schemas.microsoft.com/office/drawing/2016/5/14/chartex" xmlns:mc="http://schemas.openxmlformats.org/markup-compatibility/2006" xmlns:aink="http://schemas.microsoft.com/office/drawing/2016/ink" xmlns:am3d="http://schemas.microsoft.com/office/drawing/2017/model3d" xmlns:o="urn:schemas-microsoft-com:office:office" xmlns:oel="http://schemas.microsoft.com/office/2019/extlst" xmlns:r="http://schemas.openxmlformats.org/officeDocument/2006/relationships" xmlns:m="http://schemas.openxmlformats.org/officeDocument/2006/math" xmlns:v="urn:schemas-microsoft-com:vml" xmlns:wp14="http://schemas.microsoft.com/office/word/2010/wordprocessingDrawing" xmlns:wp="http://schemas.openxmlformats.org/drawingml/2006/wordprocessingDrawing" xmlns:w10="urn:schemas-microsoft-com:office:word" xmlns:w="http://schemas.openxmlformats.org/wordprocessingml/2006/main" xmlns:w14="http://schemas.microsoft.com/office/word/2010/wordml" xmlns:w15="http://schemas.microsoft.com/office/word/2012/wordml" xmlns:w16cex="http://schemas.microsoft.com/office/word/2018/wordml/cex" xmlns:w16cid="http://schemas.microsoft.com/office/word/2016/wordml/cid" xmlns:w16="http://schemas.microsoft.com/office/word/2018/wordml" xmlns:w16du="http://schemas.microsoft.com/office/word/2023/wordml/word16du" xmlns:w16sdtdh="http://schemas.microsoft.com/office/word/2020/wordml/sdtdatahash" xmlns:w16se="http://schemas.microsoft.com/office/word/2015/wordml/symex" xmlns:wpg="http://schemas.microsoft.com/office/word/2010/wordprocessingGroup" xmlns:wpi="http://schemas.microsoft.com/office/word/2010/wordprocessingInk" xmlns:wne="http://schemas.microsoft.com/office/word/2006/wordml" xmlns:wps="http://schemas.microsoft.com/office/word/2010/wordprocessingShape" mc:Ignorable="w14 w15 w16se w16cid w16 w16cex w16sdtdh w16du wp14">
   <w:endnote w:type="separator" w:id="-1">
     <w:p>
       <w:pPr>
@@ -5900,7 +6439,7 @@
 </file>
 
 <file path=word/footnotes.xml><?xml version="1.0" encoding="utf-8"?>
-<w:footnotes xmlns:wpc="http://schemas.microsoft.com/office/word/2010/wordprocessingCanvas" xmlns:cx="http://schemas.microsoft.com/office/drawing/2014/chartex" xmlns:cx1="http://schemas.microsoft.com/office/drawing/2015/9/8/chartex" xmlns:cx2="http://schemas.microsoft.com/office/drawing/2015/10/21/chartex" xmlns:cx3="http://schemas.microsoft.com/office/drawing/2016/5/9/chartex" xmlns:cx4="http://schemas.microsoft.com/office/drawing/2016/5/10/chartex" xmlns:cx5="http://schemas.microsoft.com/office/drawing/2016/5/11/chartex" xmlns:cx6="http://schemas.microsoft.com/office/drawing/2016/5/12/chartex" xmlns:cx7="http://schemas.microsoft.com/office/drawing/2016/5/13/chartex" xmlns:cx8="http://schemas.microsoft.com/office/drawing/2016/5/14/chartex" xmlns:mc="http://schemas.openxmlformats.org/markup-compatibility/2006" xmlns:aink="http://schemas.microsoft.com/office/drawing/2016/ink" xmlns:am3d="http://schemas.microsoft.com/office/drawing/2017/model3d" xmlns:o="urn:schemas-microsoft-com:office:office" xmlns:oel="http://schemas.microsoft.com/office/2019/extlst" xmlns:r="http://schemas.openxmlformats.org/officeDocument/2006/relationships" xmlns:m="http://schemas.openxmlformats.org/officeDocument/2006/math" xmlns:v="urn:schemas-microsoft-com:vml" xmlns:wp14="http://schemas.microsoft.com/office/word/2010/wordprocessingDrawing" xmlns:wp="http://schemas.openxmlformats.org/drawingml/2006/wordprocessingDrawing" xmlns:w10="urn:schemas-microsoft-com:office:word" xmlns:w="http://schemas.openxmlformats.org/wordprocessingml/2006/main" xmlns:w14="http://schemas.microsoft.com/office/word/2010/wordml" xmlns:w15="http://schemas.microsoft.com/office/word/2012/wordml" xmlns:w16cex="http://schemas.microsoft.com/office/word/2018/wordml/cex" xmlns:w16cid="http://schemas.microsoft.com/office/word/2016/wordml/cid" xmlns:w16="http://schemas.microsoft.com/office/word/2018/wordml" xmlns:w16sdtdh="http://schemas.microsoft.com/office/word/2020/wordml/sdtdatahash" xmlns:w16se="http://schemas.microsoft.com/office/word/2015/wordml/symex" xmlns:wpg="http://schemas.microsoft.com/office/word/2010/wordprocessingGroup" xmlns:wpi="http://schemas.microsoft.com/office/word/2010/wordprocessingInk" xmlns:wne="http://schemas.microsoft.com/office/word/2006/wordml" xmlns:wps="http://schemas.microsoft.com/office/word/2010/wordprocessingShape" mc:Ignorable="w14 w15 w16se w16cid w16 w16cex w16sdtdh wp14">
+<w:footnotes xmlns:wpc="http://schemas.microsoft.com/office/word/2010/wordprocessingCanvas" xmlns:cx="http://schemas.microsoft.com/office/drawing/2014/chartex" xmlns:cx1="http://schemas.microsoft.com/office/drawing/2015/9/8/chartex" xmlns:cx2="http://schemas.microsoft.com/office/drawing/2015/10/21/chartex" xmlns:cx3="http://schemas.microsoft.com/office/drawing/2016/5/9/chartex" xmlns:cx4="http://schemas.microsoft.com/office/drawing/2016/5/10/chartex" xmlns:cx5="http://schemas.microsoft.com/office/drawing/2016/5/11/chartex" xmlns:cx6="http://schemas.microsoft.com/office/drawing/2016/5/12/chartex" xmlns:cx7="http://schemas.microsoft.com/office/drawing/2016/5/13/chartex" xmlns:cx8="http://schemas.microsoft.com/office/drawing/2016/5/14/chartex" xmlns:mc="http://schemas.openxmlformats.org/markup-compatibility/2006" xmlns:aink="http://schemas.microsoft.com/office/drawing/2016/ink" xmlns:am3d="http://schemas.microsoft.com/office/drawing/2017/model3d" xmlns:o="urn:schemas-microsoft-com:office:office" xmlns:oel="http://schemas.microsoft.com/office/2019/extlst" xmlns:r="http://schemas.openxmlformats.org/officeDocument/2006/relationships" xmlns:m="http://schemas.openxmlformats.org/officeDocument/2006/math" xmlns:v="urn:schemas-microsoft-com:vml" xmlns:wp14="http://schemas.microsoft.com/office/word/2010/wordprocessingDrawing" xmlns:wp="http://schemas.openxmlformats.org/drawingml/2006/wordprocessingDrawing" xmlns:w10="urn:schemas-microsoft-com:office:word" xmlns:w="http://schemas.openxmlformats.org/wordprocessingml/2006/main" xmlns:w14="http://schemas.microsoft.com/office/word/2010/wordml" xmlns:w15="http://schemas.microsoft.com/office/word/2012/wordml" xmlns:w16cex="http://schemas.microsoft.com/office/word/2018/wordml/cex" xmlns:w16cid="http://schemas.microsoft.com/office/word/2016/wordml/cid" xmlns:w16="http://schemas.microsoft.com/office/word/2018/wordml" xmlns:w16du="http://schemas.microsoft.com/office/word/2023/wordml/word16du" xmlns:w16sdtdh="http://schemas.microsoft.com/office/word/2020/wordml/sdtdatahash" xmlns:w16se="http://schemas.microsoft.com/office/word/2015/wordml/symex" xmlns:wpg="http://schemas.microsoft.com/office/word/2010/wordprocessingGroup" xmlns:wpi="http://schemas.microsoft.com/office/word/2010/wordprocessingInk" xmlns:wne="http://schemas.microsoft.com/office/word/2006/wordml" xmlns:wps="http://schemas.microsoft.com/office/word/2010/wordprocessingShape" mc:Ignorable="w14 w15 w16se w16cid w16 w16cex w16sdtdh w16du wp14">
   <w:footnote w:type="separator" w:id="-1">
     <w:p>
       <w:pPr>
@@ -5925,7 +6464,7 @@
 </file>
 
 <file path=word/header1.xml><?xml version="1.0" encoding="utf-8"?>
-<w:hdr xmlns:wpc="http://schemas.microsoft.com/office/word/2010/wordprocessingCanvas" xmlns:cx="http://schemas.microsoft.com/office/drawing/2014/chartex" xmlns:cx1="http://schemas.microsoft.com/office/drawing/2015/9/8/chartex" xmlns:cx2="http://schemas.microsoft.com/office/drawing/2015/10/21/chartex" xmlns:cx3="http://schemas.microsoft.com/office/drawing/2016/5/9/chartex" xmlns:cx4="http://schemas.microsoft.com/office/drawing/2016/5/10/chartex" xmlns:cx5="http://schemas.microsoft.com/office/drawing/2016/5/11/chartex" xmlns:cx6="http://schemas.microsoft.com/office/drawing/2016/5/12/chartex" xmlns:cx7="http://schemas.microsoft.com/office/drawing/2016/5/13/chartex" xmlns:cx8="http://schemas.microsoft.com/office/drawing/2016/5/14/chartex" xmlns:mc="http://schemas.openxmlformats.org/markup-compatibility/2006" xmlns:aink="http://schemas.microsoft.com/office/drawing/2016/ink" xmlns:am3d="http://schemas.microsoft.com/office/drawing/2017/model3d" xmlns:o="urn:schemas-microsoft-com:office:office" xmlns:oel="http://schemas.microsoft.com/office/2019/extlst" xmlns:r="http://schemas.openxmlformats.org/officeDocument/2006/relationships" xmlns:m="http://schemas.openxmlformats.org/officeDocument/2006/math" xmlns:v="urn:schemas-microsoft-com:vml" xmlns:wp14="http://schemas.microsoft.com/office/word/2010/wordprocessingDrawing" xmlns:wp="http://schemas.openxmlformats.org/drawingml/2006/wordprocessingDrawing" xmlns:w10="urn:schemas-microsoft-com:office:word" xmlns:w="http://schemas.openxmlformats.org/wordprocessingml/2006/main" xmlns:w14="http://schemas.microsoft.com/office/word/2010/wordml" xmlns:w15="http://schemas.microsoft.com/office/word/2012/wordml" xmlns:w16cex="http://schemas.microsoft.com/office/word/2018/wordml/cex" xmlns:w16cid="http://schemas.microsoft.com/office/word/2016/wordml/cid" xmlns:w16="http://schemas.microsoft.com/office/word/2018/wordml" xmlns:w16sdtdh="http://schemas.microsoft.com/office/word/2020/wordml/sdtdatahash" xmlns:w16se="http://schemas.microsoft.com/office/word/2015/wordml/symex" xmlns:wpg="http://schemas.microsoft.com/office/word/2010/wordprocessingGroup" xmlns:wpi="http://schemas.microsoft.com/office/word/2010/wordprocessingInk" xmlns:wne="http://schemas.microsoft.com/office/word/2006/wordml" xmlns:wps="http://schemas.microsoft.com/office/word/2010/wordprocessingShape" mc:Ignorable="w14 w15 w16se w16cid w16 w16cex w16sdtdh wp14">
+<w:hdr xmlns:wpc="http://schemas.microsoft.com/office/word/2010/wordprocessingCanvas" xmlns:cx="http://schemas.microsoft.com/office/drawing/2014/chartex" xmlns:cx1="http://schemas.microsoft.com/office/drawing/2015/9/8/chartex" xmlns:cx2="http://schemas.microsoft.com/office/drawing/2015/10/21/chartex" xmlns:cx3="http://schemas.microsoft.com/office/drawing/2016/5/9/chartex" xmlns:cx4="http://schemas.microsoft.com/office/drawing/2016/5/10/chartex" xmlns:cx5="http://schemas.microsoft.com/office/drawing/2016/5/11/chartex" xmlns:cx6="http://schemas.microsoft.com/office/drawing/2016/5/12/chartex" xmlns:cx7="http://schemas.microsoft.com/office/drawing/2016/5/13/chartex" xmlns:cx8="http://schemas.microsoft.com/office/drawing/2016/5/14/chartex" xmlns:mc="http://schemas.openxmlformats.org/markup-compatibility/2006" xmlns:aink="http://schemas.microsoft.com/office/drawing/2016/ink" xmlns:am3d="http://schemas.microsoft.com/office/drawing/2017/model3d" xmlns:o="urn:schemas-microsoft-com:office:office" xmlns:oel="http://schemas.microsoft.com/office/2019/extlst" xmlns:r="http://schemas.openxmlformats.org/officeDocument/2006/relationships" xmlns:m="http://schemas.openxmlformats.org/officeDocument/2006/math" xmlns:v="urn:schemas-microsoft-com:vml" xmlns:wp14="http://schemas.microsoft.com/office/word/2010/wordprocessingDrawing" xmlns:wp="http://schemas.openxmlformats.org/drawingml/2006/wordprocessingDrawing" xmlns:w10="urn:schemas-microsoft-com:office:word" xmlns:w="http://schemas.openxmlformats.org/wordprocessingml/2006/main" xmlns:w14="http://schemas.microsoft.com/office/word/2010/wordml" xmlns:w15="http://schemas.microsoft.com/office/word/2012/wordml" xmlns:w16cex="http://schemas.microsoft.com/office/word/2018/wordml/cex" xmlns:w16cid="http://schemas.microsoft.com/office/word/2016/wordml/cid" xmlns:w16="http://schemas.microsoft.com/office/word/2018/wordml" xmlns:w16du="http://schemas.microsoft.com/office/word/2023/wordml/word16du" xmlns:w16sdtdh="http://schemas.microsoft.com/office/word/2020/wordml/sdtdatahash" xmlns:w16se="http://schemas.microsoft.com/office/word/2015/wordml/symex" xmlns:wpg="http://schemas.microsoft.com/office/word/2010/wordprocessingGroup" xmlns:wpi="http://schemas.microsoft.com/office/word/2010/wordprocessingInk" xmlns:wne="http://schemas.microsoft.com/office/word/2006/wordml" xmlns:wps="http://schemas.microsoft.com/office/word/2010/wordprocessingShape" mc:Ignorable="w14 w15 w16se w16cid w16 w16cex w16sdtdh w16du wp14">
   <w:p>
     <w:pPr>
       <w:pStyle w:val="En-tte"/>
@@ -5996,7 +6535,7 @@
 </file>
 
 <file path=word/numbering.xml><?xml version="1.0" encoding="utf-8"?>
-<w:numbering xmlns:wpc="http://schemas.microsoft.com/office/word/2010/wordprocessingCanvas" xmlns:cx="http://schemas.microsoft.com/office/drawing/2014/chartex" xmlns:cx1="http://schemas.microsoft.com/office/drawing/2015/9/8/chartex" xmlns:cx2="http://schemas.microsoft.com/office/drawing/2015/10/21/chartex" xmlns:cx3="http://schemas.microsoft.com/office/drawing/2016/5/9/chartex" xmlns:cx4="http://schemas.microsoft.com/office/drawing/2016/5/10/chartex" xmlns:cx5="http://schemas.microsoft.com/office/drawing/2016/5/11/chartex" xmlns:cx6="http://schemas.microsoft.com/office/drawing/2016/5/12/chartex" xmlns:cx7="http://schemas.microsoft.com/office/drawing/2016/5/13/chartex" xmlns:cx8="http://schemas.microsoft.com/office/drawing/2016/5/14/chartex" xmlns:mc="http://schemas.openxmlformats.org/markup-compatibility/2006" xmlns:aink="http://schemas.microsoft.com/office/drawing/2016/ink" xmlns:am3d="http://schemas.microsoft.com/office/drawing/2017/model3d" xmlns:o="urn:schemas-microsoft-com:office:office" xmlns:oel="http://schemas.microsoft.com/office/2019/extlst" xmlns:r="http://schemas.openxmlformats.org/officeDocument/2006/relationships" xmlns:m="http://schemas.openxmlformats.org/officeDocument/2006/math" xmlns:v="urn:schemas-microsoft-com:vml" xmlns:wp14="http://schemas.microsoft.com/office/word/2010/wordprocessingDrawing" xmlns:wp="http://schemas.openxmlformats.org/drawingml/2006/wordprocessingDrawing" xmlns:w10="urn:schemas-microsoft-com:office:word" xmlns:w="http://schemas.openxmlformats.org/wordprocessingml/2006/main" xmlns:w14="http://schemas.microsoft.com/office/word/2010/wordml" xmlns:w15="http://schemas.microsoft.com/office/word/2012/wordml" xmlns:w16cex="http://schemas.microsoft.com/office/word/2018/wordml/cex" xmlns:w16cid="http://schemas.microsoft.com/office/word/2016/wordml/cid" xmlns:w16="http://schemas.microsoft.com/office/word/2018/wordml" xmlns:w16sdtdh="http://schemas.microsoft.com/office/word/2020/wordml/sdtdatahash" xmlns:w16se="http://schemas.microsoft.com/office/word/2015/wordml/symex" xmlns:wpg="http://schemas.microsoft.com/office/word/2010/wordprocessingGroup" xmlns:wpi="http://schemas.microsoft.com/office/word/2010/wordprocessingInk" xmlns:wne="http://schemas.microsoft.com/office/word/2006/wordml" xmlns:wps="http://schemas.microsoft.com/office/word/2010/wordprocessingShape" mc:Ignorable="w14 w15 w16se w16cid w16 w16cex w16sdtdh wp14">
+<w:numbering xmlns:wpc="http://schemas.microsoft.com/office/word/2010/wordprocessingCanvas" xmlns:cx="http://schemas.microsoft.com/office/drawing/2014/chartex" xmlns:cx1="http://schemas.microsoft.com/office/drawing/2015/9/8/chartex" xmlns:cx2="http://schemas.microsoft.com/office/drawing/2015/10/21/chartex" xmlns:cx3="http://schemas.microsoft.com/office/drawing/2016/5/9/chartex" xmlns:cx4="http://schemas.microsoft.com/office/drawing/2016/5/10/chartex" xmlns:cx5="http://schemas.microsoft.com/office/drawing/2016/5/11/chartex" xmlns:cx6="http://schemas.microsoft.com/office/drawing/2016/5/12/chartex" xmlns:cx7="http://schemas.microsoft.com/office/drawing/2016/5/13/chartex" xmlns:cx8="http://schemas.microsoft.com/office/drawing/2016/5/14/chartex" xmlns:mc="http://schemas.openxmlformats.org/markup-compatibility/2006" xmlns:aink="http://schemas.microsoft.com/office/drawing/2016/ink" xmlns:am3d="http://schemas.microsoft.com/office/drawing/2017/model3d" xmlns:o="urn:schemas-microsoft-com:office:office" xmlns:oel="http://schemas.microsoft.com/office/2019/extlst" xmlns:r="http://schemas.openxmlformats.org/officeDocument/2006/relationships" xmlns:m="http://schemas.openxmlformats.org/officeDocument/2006/math" xmlns:v="urn:schemas-microsoft-com:vml" xmlns:wp14="http://schemas.microsoft.com/office/word/2010/wordprocessingDrawing" xmlns:wp="http://schemas.openxmlformats.org/drawingml/2006/wordprocessingDrawing" xmlns:w10="urn:schemas-microsoft-com:office:word" xmlns:w="http://schemas.openxmlformats.org/wordprocessingml/2006/main" xmlns:w14="http://schemas.microsoft.com/office/word/2010/wordml" xmlns:w15="http://schemas.microsoft.com/office/word/2012/wordml" xmlns:w16cex="http://schemas.microsoft.com/office/word/2018/wordml/cex" xmlns:w16cid="http://schemas.microsoft.com/office/word/2016/wordml/cid" xmlns:w16="http://schemas.microsoft.com/office/word/2018/wordml" xmlns:w16du="http://schemas.microsoft.com/office/word/2023/wordml/word16du" xmlns:w16sdtdh="http://schemas.microsoft.com/office/word/2020/wordml/sdtdatahash" xmlns:w16se="http://schemas.microsoft.com/office/word/2015/wordml/symex" xmlns:wpg="http://schemas.microsoft.com/office/word/2010/wordprocessingGroup" xmlns:wpi="http://schemas.microsoft.com/office/word/2010/wordprocessingInk" xmlns:wne="http://schemas.microsoft.com/office/word/2006/wordml" xmlns:wps="http://schemas.microsoft.com/office/word/2010/wordprocessingShape" mc:Ignorable="w14 w15 w16se w16cid w16 w16cex w16sdtdh w16du wp14">
   <w:abstractNum w:abstractNumId="0" w15:restartNumberingAfterBreak="0">
     <w:nsid w:val="1ADE7606"/>
     <w:multiLevelType w:val="hybridMultilevel"/>
@@ -6929,7 +7468,7 @@
 </file>
 
 <file path=word/styles.xml><?xml version="1.0" encoding="utf-8"?>
-<w:styles xmlns:mc="http://schemas.openxmlformats.org/markup-compatibility/2006" xmlns:r="http://schemas.openxmlformats.org/officeDocument/2006/relationships" xmlns:w="http://schemas.openxmlformats.org/wordprocessingml/2006/main" xmlns:w14="http://schemas.microsoft.com/office/word/2010/wordml" xmlns:w15="http://schemas.microsoft.com/office/word/2012/wordml" xmlns:w16cex="http://schemas.microsoft.com/office/word/2018/wordml/cex" xmlns:w16cid="http://schemas.microsoft.com/office/word/2016/wordml/cid" xmlns:w16="http://schemas.microsoft.com/office/word/2018/wordml" xmlns:w16sdtdh="http://schemas.microsoft.com/office/word/2020/wordml/sdtdatahash" xmlns:w16se="http://schemas.microsoft.com/office/word/2015/wordml/symex" mc:Ignorable="w14 w15 w16se w16cid w16 w16cex w16sdtdh">
+<w:styles xmlns:mc="http://schemas.openxmlformats.org/markup-compatibility/2006" xmlns:r="http://schemas.openxmlformats.org/officeDocument/2006/relationships" xmlns:w="http://schemas.openxmlformats.org/wordprocessingml/2006/main" xmlns:w14="http://schemas.microsoft.com/office/word/2010/wordml" xmlns:w15="http://schemas.microsoft.com/office/word/2012/wordml" xmlns:w16cex="http://schemas.microsoft.com/office/word/2018/wordml/cex" xmlns:w16cid="http://schemas.microsoft.com/office/word/2016/wordml/cid" xmlns:w16="http://schemas.microsoft.com/office/word/2018/wordml" xmlns:w16du="http://schemas.microsoft.com/office/word/2023/wordml/word16du" xmlns:w16sdtdh="http://schemas.microsoft.com/office/word/2020/wordml/sdtdatahash" xmlns:w16se="http://schemas.microsoft.com/office/word/2015/wordml/symex" mc:Ignorable="w14 w15 w16se w16cid w16 w16cex w16sdtdh w16du">
   <w:docDefaults>
     <w:rPrDefault>
       <w:rPr>
@@ -7051,6 +7590,7 @@
     <w:lsdException w:name="HTML Sample" w:semiHidden="1" w:unhideWhenUsed="1"/>
     <w:lsdException w:name="HTML Typewriter" w:semiHidden="1" w:unhideWhenUsed="1"/>
     <w:lsdException w:name="HTML Variable" w:semiHidden="1" w:unhideWhenUsed="1"/>
+    <w:lsdException w:name="Normal Table" w:semiHidden="1" w:unhideWhenUsed="1"/>
     <w:lsdException w:name="annotation subject" w:semiHidden="1" w:unhideWhenUsed="1"/>
     <w:lsdException w:name="No List" w:semiHidden="1" w:unhideWhenUsed="1"/>
     <w:lsdException w:name="Outline List 1" w:semiHidden="1" w:unhideWhenUsed="1"/>
@@ -7097,8 +7637,10 @@
     <w:lsdException w:name="Table Subtle 2" w:semiHidden="1" w:unhideWhenUsed="1"/>
     <w:lsdException w:name="Table Web 1" w:semiHidden="1" w:unhideWhenUsed="1"/>
     <w:lsdException w:name="Table Web 2" w:semiHidden="1" w:unhideWhenUsed="1"/>
+    <w:lsdException w:name="Table Web 3" w:semiHidden="1" w:unhideWhenUsed="1"/>
     <w:lsdException w:name="Balloon Text" w:semiHidden="1" w:unhideWhenUsed="1"/>
     <w:lsdException w:name="Table Grid" w:uiPriority="59"/>
+    <w:lsdException w:name="Table Theme" w:semiHidden="1" w:unhideWhenUsed="1"/>
     <w:lsdException w:name="Placeholder Text" w:semiHidden="1"/>
     <w:lsdException w:name="No Spacing" w:uiPriority="1" w:qFormat="1"/>
     <w:lsdException w:name="Light Shading" w:uiPriority="60"/>

</xml_diff>

<commit_message>
Suite à l'ajout du paramètre type-photo
si l'attribut contenant la photo de la carte (étudiant) n'existe pas, récupération de la photo dans 'jpegPhoto'
</commit_message>
<xml_diff>
--- a/doc/userphoto_spec.docx
+++ b/doc/userphoto_spec.docx
@@ -122,7 +122,6 @@
           <w:t>https://userphoto.univ-paris1.fr/?cas-test=1&amp;uid=xxxx</w:t>
         </w:r>
       </w:hyperlink>
-      <w:proofErr w:type="gramStart"/>
       <w:r>
         <w:rPr>
           <w:rFonts w:ascii="Arial" w:hAnsi="Arial" w:cs="Arial"/>
@@ -137,16 +136,7 @@
           <w:sz w:val="24"/>
           <w:szCs w:val="24"/>
         </w:rPr>
-        <w:t>;</w:t>
-      </w:r>
-      <w:proofErr w:type="gramEnd"/>
-      <w:r>
-        <w:rPr>
-          <w:rFonts w:ascii="Arial" w:hAnsi="Arial" w:cs="Arial"/>
-          <w:sz w:val="24"/>
-          <w:szCs w:val="24"/>
-        </w:rPr>
-        <w:t xml:space="preserve"> si on ne passe pas ce paramètre =&gt; CAS </w:t>
+        <w:t xml:space="preserve">; si on ne passe pas ce paramètre =&gt; CAS </w:t>
       </w:r>
       <w:r>
         <w:rPr>
@@ -223,33 +213,15 @@
           <w:sz w:val="24"/>
           <w:szCs w:val="24"/>
         </w:rPr>
-        <w:t xml:space="preserve">-test » </w:t>
-      </w:r>
-      <w:proofErr w:type="gramStart"/>
-      <w:r>
-        <w:rPr>
-          <w:rFonts w:ascii="Arial" w:hAnsi="Arial" w:cs="Arial"/>
-          <w:sz w:val="24"/>
-          <w:szCs w:val="24"/>
-        </w:rPr>
-        <w:t>pour  recherche</w:t>
-      </w:r>
-      <w:r>
-        <w:rPr>
-          <w:rFonts w:ascii="Arial" w:hAnsi="Arial" w:cs="Arial"/>
-          <w:sz w:val="24"/>
-          <w:szCs w:val="24"/>
-        </w:rPr>
-        <w:t>r</w:t>
-      </w:r>
-      <w:proofErr w:type="gramEnd"/>
-      <w:r>
-        <w:rPr>
-          <w:rFonts w:ascii="Arial" w:hAnsi="Arial" w:cs="Arial"/>
-          <w:sz w:val="24"/>
-          <w:szCs w:val="24"/>
-        </w:rPr>
-        <w:t xml:space="preserve"> les infos </w:t>
+        <w:t>-test » pour  recherche</w:t>
+      </w:r>
+      <w:r>
+        <w:rPr>
+          <w:rFonts w:ascii="Arial" w:hAnsi="Arial" w:cs="Arial"/>
+          <w:sz w:val="24"/>
+          <w:szCs w:val="24"/>
+        </w:rPr>
+        <w:t xml:space="preserve">r les infos </w:t>
       </w:r>
       <w:r>
         <w:rPr>
@@ -362,7 +334,6 @@
         </w:rPr>
         <w:t xml:space="preserve">), dans ce cas, on fait un </w:t>
       </w:r>
-      <w:proofErr w:type="gramStart"/>
       <w:r>
         <w:rPr>
           <w:rFonts w:ascii="Arial" w:hAnsi="Arial" w:cs="Arial"/>
@@ -370,17 +341,7 @@
           <w:sz w:val="24"/>
           <w:szCs w:val="24"/>
         </w:rPr>
-        <w:t>header(</w:t>
-      </w:r>
-      <w:proofErr w:type="gramEnd"/>
-      <w:r>
-        <w:rPr>
-          <w:rFonts w:ascii="Arial" w:hAnsi="Arial" w:cs="Arial"/>
-          <w:i/>
-          <w:sz w:val="24"/>
-          <w:szCs w:val="24"/>
-        </w:rPr>
-        <w:t>"</w:t>
+        <w:t>header("</w:t>
       </w:r>
       <w:proofErr w:type="spellStart"/>
       <w:r>
@@ -677,7 +638,6 @@
           <w:szCs w:val="24"/>
         </w:rPr>
       </w:pPr>
-      <w:proofErr w:type="gramStart"/>
       <w:r>
         <w:rPr>
           <w:rFonts w:ascii="Arial" w:hAnsi="Arial" w:cs="Arial"/>
@@ -687,7 +647,6 @@
         </w:rPr>
         <w:t>xxx</w:t>
       </w:r>
-      <w:proofErr w:type="gramEnd"/>
       <w:r>
         <w:rPr>
           <w:rFonts w:ascii="Arial" w:hAnsi="Arial" w:cs="Arial"/>
@@ -758,7 +717,6 @@
         </w:rPr>
       </w:pPr>
       <w:proofErr w:type="spellStart"/>
-      <w:proofErr w:type="gramStart"/>
       <w:r>
         <w:rPr>
           <w:rFonts w:ascii="Arial" w:hAnsi="Arial" w:cs="Arial"/>
@@ -778,7 +736,6 @@
         <w:t>yy</w:t>
       </w:r>
       <w:proofErr w:type="spellEnd"/>
-      <w:proofErr w:type="gramEnd"/>
       <w:r>
         <w:rPr>
           <w:rFonts w:ascii="Arial" w:hAnsi="Arial" w:cs="Arial"/>
@@ -802,7 +759,6 @@
           <w:szCs w:val="24"/>
         </w:rPr>
       </w:pPr>
-      <w:proofErr w:type="gramStart"/>
       <w:r>
         <w:rPr>
           <w:rFonts w:ascii="Arial" w:hAnsi="Arial" w:cs="Arial"/>
@@ -821,7 +777,6 @@
         </w:rPr>
         <w:t>xx</w:t>
       </w:r>
-      <w:proofErr w:type="gramEnd"/>
       <w:r>
         <w:rPr>
           <w:rFonts w:ascii="Arial" w:hAnsi="Arial" w:cs="Arial"/>
@@ -864,7 +819,6 @@
           <w:szCs w:val="24"/>
         </w:rPr>
       </w:pPr>
-      <w:proofErr w:type="gramStart"/>
       <w:r>
         <w:rPr>
           <w:rFonts w:ascii="Arial" w:hAnsi="Arial" w:cs="Arial"/>
@@ -883,7 +837,6 @@
         </w:rPr>
         <w:t>xx</w:t>
       </w:r>
-      <w:proofErr w:type="gramEnd"/>
       <w:r>
         <w:rPr>
           <w:rFonts w:ascii="Arial" w:hAnsi="Arial" w:cs="Arial"/>
@@ -926,7 +879,6 @@
           <w:szCs w:val="24"/>
         </w:rPr>
       </w:pPr>
-      <w:proofErr w:type="gramStart"/>
       <w:r>
         <w:rPr>
           <w:rFonts w:ascii="Arial" w:hAnsi="Arial" w:cs="Arial"/>
@@ -945,7 +897,6 @@
         </w:rPr>
         <w:t>xx</w:t>
       </w:r>
-      <w:proofErr w:type="gramEnd"/>
       <w:r>
         <w:rPr>
           <w:rFonts w:ascii="Arial" w:hAnsi="Arial" w:cs="Arial"/>
@@ -1162,18 +1113,8 @@
           <w:sz w:val="24"/>
           <w:szCs w:val="24"/>
         </w:rPr>
-        <w:t xml:space="preserve">non </w:t>
-      </w:r>
-      <w:proofErr w:type="gramStart"/>
-      <w:r>
-        <w:rPr>
-          <w:rFonts w:ascii="Arial" w:hAnsi="Arial" w:cs="Arial"/>
-          <w:sz w:val="24"/>
-          <w:szCs w:val="24"/>
-        </w:rPr>
-        <w:t>authentifié</w:t>
-      </w:r>
-      <w:proofErr w:type="gramEnd"/>
+        <w:t>non authentifié</w:t>
+      </w:r>
       <w:r>
         <w:rPr>
           <w:rFonts w:ascii="Arial" w:hAnsi="Arial" w:cs="Arial"/>
@@ -1278,25 +1219,7 @@
           <w:sz w:val="24"/>
           <w:szCs w:val="24"/>
         </w:rPr>
-        <w:t xml:space="preserve">Sinon, affiche une silhouette H/F avec sens interdit pour signifier que la diffusion n’est pas autorisée. Affiche également une silhouette neutre si </w:t>
-      </w:r>
-      <w:proofErr w:type="gramStart"/>
-      <w:r>
-        <w:rPr>
-          <w:rFonts w:ascii="Arial" w:hAnsi="Arial" w:cs="Arial"/>
-          <w:sz w:val="24"/>
-          <w:szCs w:val="24"/>
-        </w:rPr>
-        <w:t>le user</w:t>
-      </w:r>
-      <w:proofErr w:type="gramEnd"/>
-      <w:r>
-        <w:rPr>
-          <w:rFonts w:ascii="Arial" w:hAnsi="Arial" w:cs="Arial"/>
-          <w:sz w:val="24"/>
-          <w:szCs w:val="24"/>
-        </w:rPr>
-        <w:t xml:space="preserve"> </w:t>
+        <w:t xml:space="preserve">Sinon, affiche une silhouette H/F avec sens interdit pour signifier que la diffusion n’est pas autorisée. Affiche également une silhouette neutre si le user </w:t>
       </w:r>
       <w:proofErr w:type="spellStart"/>
       <w:r>
@@ -1420,23 +1343,13 @@
           <w:szCs w:val="24"/>
         </w:rPr>
       </w:pPr>
-      <w:proofErr w:type="gramStart"/>
-      <w:r>
-        <w:rPr>
-          <w:rFonts w:ascii="Arial" w:hAnsi="Arial" w:cs="Arial"/>
-          <w:sz w:val="24"/>
-          <w:szCs w:val="24"/>
-        </w:rPr>
-        <w:t>affiche</w:t>
-      </w:r>
-      <w:proofErr w:type="gramEnd"/>
-      <w:r>
-        <w:rPr>
-          <w:rFonts w:ascii="Arial" w:hAnsi="Arial" w:cs="Arial"/>
-          <w:sz w:val="24"/>
-          <w:szCs w:val="24"/>
-        </w:rPr>
-        <w:t xml:space="preserve"> </w:t>
+      <w:r>
+        <w:rPr>
+          <w:rFonts w:ascii="Arial" w:hAnsi="Arial" w:cs="Arial"/>
+          <w:sz w:val="24"/>
+          <w:szCs w:val="24"/>
+        </w:rPr>
+        <w:t xml:space="preserve">affiche </w:t>
       </w:r>
       <w:r>
         <w:rPr>
@@ -1730,16 +1643,7 @@
           <w:sz w:val="24"/>
           <w:szCs w:val="24"/>
         </w:rPr>
-        <w:t xml:space="preserve"> doit être passé dans l’URL (l</w:t>
-      </w:r>
-      <w:proofErr w:type="gramStart"/>
-      <w:r>
-        <w:rPr>
-          <w:rFonts w:ascii="Arial" w:hAnsi="Arial" w:cs="Arial"/>
-          <w:sz w:val="24"/>
-          <w:szCs w:val="24"/>
-        </w:rPr>
-        <w:t>’</w:t>
+        <w:t xml:space="preserve"> doit être passé dans l’URL (l’</w:t>
       </w:r>
       <w:r>
         <w:rPr>
@@ -1759,7 +1663,6 @@
         <w:t>uid</w:t>
       </w:r>
       <w:proofErr w:type="spellEnd"/>
-      <w:proofErr w:type="gramEnd"/>
       <w:r>
         <w:rPr>
           <w:rFonts w:ascii="Arial" w:hAnsi="Arial" w:cs="Arial"/>
@@ -1977,25 +1880,7 @@
           <w:sz w:val="24"/>
           <w:szCs w:val="24"/>
         </w:rPr>
-        <w:t>(</w:t>
-      </w:r>
-      <w:proofErr w:type="gramStart"/>
-      <w:r>
-        <w:rPr>
-          <w:rFonts w:ascii="Arial" w:hAnsi="Arial" w:cs="Arial"/>
-          <w:sz w:val="24"/>
-          <w:szCs w:val="24"/>
-        </w:rPr>
-        <w:t>ou</w:t>
-      </w:r>
-      <w:proofErr w:type="gramEnd"/>
-      <w:r>
-        <w:rPr>
-          <w:rFonts w:ascii="Arial" w:hAnsi="Arial" w:cs="Arial"/>
-          <w:sz w:val="24"/>
-          <w:szCs w:val="24"/>
-        </w:rPr>
-        <w:t xml:space="preserve"> </w:t>
+        <w:t xml:space="preserve">(ou </w:t>
       </w:r>
       <w:hyperlink r:id="rId13" w:history="1">
         <w:r>
@@ -2031,7 +1916,6 @@
           <w:szCs w:val="24"/>
         </w:rPr>
       </w:pPr>
-      <w:proofErr w:type="gramStart"/>
       <w:r>
         <w:rPr>
           <w:rFonts w:ascii="Arial" w:hAnsi="Arial" w:cs="Arial"/>
@@ -2046,16 +1930,7 @@
           <w:sz w:val="24"/>
           <w:szCs w:val="24"/>
         </w:rPr>
-        <w:t>ffiche</w:t>
-      </w:r>
-      <w:proofErr w:type="gramEnd"/>
-      <w:r>
-        <w:rPr>
-          <w:rFonts w:ascii="Arial" w:hAnsi="Arial" w:cs="Arial"/>
-          <w:sz w:val="24"/>
-          <w:szCs w:val="24"/>
-        </w:rPr>
-        <w:t xml:space="preserve"> la photo du user dont l’</w:t>
+        <w:t>ffiche la photo du user dont l’</w:t>
       </w:r>
       <w:r>
         <w:rPr>
@@ -2331,7 +2206,6 @@
           <w:szCs w:val="24"/>
         </w:rPr>
       </w:pPr>
-      <w:proofErr w:type="gramStart"/>
       <w:r>
         <w:rPr>
           <w:rFonts w:ascii="Arial" w:hAnsi="Arial" w:cs="Arial"/>
@@ -2346,16 +2220,7 @@
           <w:sz w:val="24"/>
           <w:szCs w:val="24"/>
         </w:rPr>
-        <w:t>ffiche</w:t>
-      </w:r>
-      <w:proofErr w:type="gramEnd"/>
-      <w:r>
-        <w:rPr>
-          <w:rFonts w:ascii="Arial" w:hAnsi="Arial" w:cs="Arial"/>
-          <w:sz w:val="24"/>
-          <w:szCs w:val="24"/>
-        </w:rPr>
-        <w:t xml:space="preserve"> la photo du user authentifié si le user dont le </w:t>
+        <w:t xml:space="preserve">ffiche la photo du user authentifié si le user dont le </w:t>
       </w:r>
       <w:r>
         <w:rPr>
@@ -2735,7 +2600,6 @@
           <w:u w:val="none"/>
         </w:rPr>
       </w:pPr>
-      <w:proofErr w:type="gramStart"/>
       <w:r>
         <w:rPr>
           <w:rStyle w:val="Lienhypertexte"/>
@@ -2756,19 +2620,7 @@
           <w:szCs w:val="24"/>
           <w:u w:val="none"/>
         </w:rPr>
-        <w:t>ffiche</w:t>
-      </w:r>
-      <w:proofErr w:type="gramEnd"/>
-      <w:r>
-        <w:rPr>
-          <w:rStyle w:val="Lienhypertexte"/>
-          <w:rFonts w:ascii="Arial" w:hAnsi="Arial" w:cs="Arial"/>
-          <w:color w:val="auto"/>
-          <w:sz w:val="24"/>
-          <w:szCs w:val="24"/>
-          <w:u w:val="none"/>
-        </w:rPr>
-        <w:t xml:space="preserve"> la photo du user dont l’</w:t>
+        <w:t>ffiche la photo du user dont l’</w:t>
       </w:r>
       <w:r>
         <w:rPr>
@@ -3186,31 +3038,7 @@
           <w:szCs w:val="24"/>
           <w:u w:val="none"/>
         </w:rPr>
-        <w:t xml:space="preserve">                                  </w:t>
-      </w:r>
-      <w:proofErr w:type="gramStart"/>
-      <w:r>
-        <w:rPr>
-          <w:rStyle w:val="Lienhypertexte"/>
-          <w:rFonts w:ascii="Arial" w:hAnsi="Arial" w:cs="Arial"/>
-          <w:color w:val="auto"/>
-          <w:sz w:val="24"/>
-          <w:szCs w:val="24"/>
-          <w:u w:val="none"/>
-        </w:rPr>
-        <w:t>ou</w:t>
-      </w:r>
-      <w:proofErr w:type="gramEnd"/>
-      <w:r>
-        <w:rPr>
-          <w:rStyle w:val="Lienhypertexte"/>
-          <w:rFonts w:ascii="Arial" w:hAnsi="Arial" w:cs="Arial"/>
-          <w:color w:val="auto"/>
-          <w:sz w:val="24"/>
-          <w:szCs w:val="24"/>
-          <w:u w:val="none"/>
-        </w:rPr>
-        <w:t xml:space="preserve"> </w:t>
+        <w:t xml:space="preserve">                                  ou </w:t>
       </w:r>
       <w:r>
         <w:rPr>
@@ -3404,7 +3232,6 @@
         </w:rPr>
       </w:pPr>
       <w:proofErr w:type="spellStart"/>
-      <w:proofErr w:type="gramStart"/>
       <w:r>
         <w:rPr>
           <w:rStyle w:val="Lienhypertexte"/>
@@ -3417,7 +3244,6 @@
         <w:t>memberOf</w:t>
       </w:r>
       <w:proofErr w:type="spellEnd"/>
-      <w:proofErr w:type="gramEnd"/>
       <w:r>
         <w:rPr>
           <w:rStyle w:val="Lienhypertexte"/>
@@ -3976,7 +3802,6 @@
           <w:u w:val="none"/>
         </w:rPr>
       </w:pPr>
-      <w:proofErr w:type="gramStart"/>
       <w:r>
         <w:rPr>
           <w:rStyle w:val="Lienhypertexte"/>
@@ -3997,19 +3822,7 @@
           <w:szCs w:val="24"/>
           <w:u w:val="none"/>
         </w:rPr>
-        <w:t>ffiche</w:t>
-      </w:r>
-      <w:proofErr w:type="gramEnd"/>
-      <w:r>
-        <w:rPr>
-          <w:rStyle w:val="Lienhypertexte"/>
-          <w:rFonts w:ascii="Arial" w:hAnsi="Arial" w:cs="Arial"/>
-          <w:color w:val="auto"/>
-          <w:sz w:val="24"/>
-          <w:szCs w:val="24"/>
-          <w:u w:val="none"/>
-        </w:rPr>
-        <w:t xml:space="preserve"> la photo du user « </w:t>
+        <w:t>ffiche la photo du user « </w:t>
       </w:r>
       <w:proofErr w:type="spellStart"/>
       <w:r>
@@ -4275,29 +4088,16 @@
           <w:u w:val="none"/>
         </w:rPr>
       </w:pPr>
-      <w:proofErr w:type="gramStart"/>
-      <w:r>
-        <w:rPr>
-          <w:rStyle w:val="Lienhypertexte"/>
-          <w:rFonts w:ascii="Arial" w:hAnsi="Arial" w:cs="Arial"/>
-          <w:color w:val="auto"/>
-          <w:sz w:val="24"/>
-          <w:szCs w:val="24"/>
-          <w:u w:val="none"/>
-        </w:rPr>
-        <w:t>affiche</w:t>
-      </w:r>
-      <w:proofErr w:type="gramEnd"/>
-      <w:r>
-        <w:rPr>
-          <w:rStyle w:val="Lienhypertexte"/>
-          <w:rFonts w:ascii="Arial" w:hAnsi="Arial" w:cs="Arial"/>
-          <w:color w:val="auto"/>
-          <w:sz w:val="24"/>
-          <w:szCs w:val="24"/>
-          <w:u w:val="none"/>
-        </w:rPr>
-        <w:t xml:space="preserve"> la photo du user « </w:t>
+      <w:r>
+        <w:rPr>
+          <w:rStyle w:val="Lienhypertexte"/>
+          <w:rFonts w:ascii="Arial" w:hAnsi="Arial" w:cs="Arial"/>
+          <w:color w:val="auto"/>
+          <w:sz w:val="24"/>
+          <w:szCs w:val="24"/>
+          <w:u w:val="none"/>
+        </w:rPr>
+        <w:t>affiche la photo du user « </w:t>
       </w:r>
       <w:proofErr w:type="spellStart"/>
       <w:r>
@@ -4509,7 +4309,6 @@
           <w:u w:val="none"/>
         </w:rPr>
       </w:pPr>
-      <w:proofErr w:type="gramStart"/>
       <w:r>
         <w:rPr>
           <w:rStyle w:val="Lienhypertexte"/>
@@ -4530,19 +4329,7 @@
           <w:szCs w:val="24"/>
           <w:u w:val="none"/>
         </w:rPr>
-        <w:t>ffiche</w:t>
-      </w:r>
-      <w:proofErr w:type="gramEnd"/>
-      <w:r>
-        <w:rPr>
-          <w:rStyle w:val="Lienhypertexte"/>
-          <w:rFonts w:ascii="Arial" w:hAnsi="Arial" w:cs="Arial"/>
-          <w:color w:val="auto"/>
-          <w:sz w:val="24"/>
-          <w:szCs w:val="24"/>
-          <w:u w:val="none"/>
-        </w:rPr>
-        <w:t xml:space="preserve"> la photo du user</w:t>
+        <w:t>ffiche la photo du user</w:t>
       </w:r>
       <w:r>
         <w:rPr>
@@ -4597,29 +4384,16 @@
           <w:u w:val="none"/>
         </w:rPr>
       </w:pPr>
-      <w:proofErr w:type="gramStart"/>
-      <w:r>
-        <w:rPr>
-          <w:rStyle w:val="Lienhypertexte"/>
-          <w:rFonts w:ascii="Arial" w:hAnsi="Arial" w:cs="Arial"/>
-          <w:color w:val="auto"/>
-          <w:sz w:val="24"/>
-          <w:szCs w:val="24"/>
-          <w:u w:val="none"/>
-        </w:rPr>
-        <w:t>le</w:t>
-      </w:r>
-      <w:proofErr w:type="gramEnd"/>
-      <w:r>
-        <w:rPr>
-          <w:rStyle w:val="Lienhypertexte"/>
-          <w:rFonts w:ascii="Arial" w:hAnsi="Arial" w:cs="Arial"/>
-          <w:color w:val="auto"/>
-          <w:sz w:val="24"/>
-          <w:szCs w:val="24"/>
-          <w:u w:val="none"/>
-        </w:rPr>
-        <w:t xml:space="preserve"> paramètre « up1termsofuse » pourra contenir une ou plusieurs valeurs séparées par un point-virgule</w:t>
+      <w:r>
+        <w:rPr>
+          <w:rStyle w:val="Lienhypertexte"/>
+          <w:rFonts w:ascii="Arial" w:hAnsi="Arial" w:cs="Arial"/>
+          <w:color w:val="auto"/>
+          <w:sz w:val="24"/>
+          <w:szCs w:val="24"/>
+          <w:u w:val="none"/>
+        </w:rPr>
+        <w:t>le paramètre « up1termsofuse » pourra contenir une ou plusieurs valeurs séparées par un point-virgule</w:t>
       </w:r>
     </w:p>
     <w:p>
@@ -4799,9 +4573,8 @@
           <w:szCs w:val="28"/>
           <w:u w:val="none"/>
         </w:rPr>
-        <w:t> </w:t>
-      </w:r>
-      <w:proofErr w:type="gramStart"/>
+        <w:t> »</w:t>
+      </w:r>
       <w:r>
         <w:rPr>
           <w:rStyle w:val="Lienhypertexte"/>
@@ -4812,9 +4585,882 @@
           <w:szCs w:val="28"/>
           <w:u w:val="none"/>
         </w:rPr>
-        <w:t>»</w:t>
-      </w:r>
-      <w:r>
+        <w:t>:</w:t>
+      </w:r>
+    </w:p>
+    <w:p>
+      <w:pPr>
+        <w:spacing w:after="0" w:line="240" w:lineRule="auto"/>
+        <w:jc w:val="both"/>
+        <w:rPr>
+          <w:rStyle w:val="Lienhypertexte"/>
+          <w:rFonts w:ascii="Arial" w:hAnsi="Arial" w:cs="Arial"/>
+          <w:color w:val="auto"/>
+          <w:sz w:val="24"/>
+          <w:szCs w:val="24"/>
+          <w:u w:val="none"/>
+        </w:rPr>
+      </w:pPr>
+      <w:r>
+        <w:rPr>
+          <w:rStyle w:val="Lienhypertexte"/>
+          <w:rFonts w:ascii="Arial" w:hAnsi="Arial" w:cs="Arial"/>
+          <w:b/>
+          <w:color w:val="auto"/>
+          <w:sz w:val="24"/>
+          <w:szCs w:val="24"/>
+          <w:u w:val="none"/>
+        </w:rPr>
+        <w:t>cas-test</w:t>
+      </w:r>
+      <w:r>
+        <w:rPr>
+          <w:rStyle w:val="Lienhypertexte"/>
+          <w:rFonts w:ascii="Arial" w:hAnsi="Arial" w:cs="Arial"/>
+          <w:color w:val="auto"/>
+          <w:sz w:val="24"/>
+          <w:szCs w:val="24"/>
+          <w:u w:val="none"/>
+        </w:rPr>
+        <w:t xml:space="preserve"> (=1 par exemple), pour indiquer une authentification via le CAS de test</w:t>
+      </w:r>
+      <w:r>
+        <w:rPr>
+          <w:rStyle w:val="Lienhypertexte"/>
+          <w:rFonts w:ascii="Arial" w:hAnsi="Arial" w:cs="Arial"/>
+          <w:color w:val="auto"/>
+          <w:sz w:val="24"/>
+          <w:szCs w:val="24"/>
+          <w:u w:val="none"/>
+        </w:rPr>
+        <w:t xml:space="preserve"> </w:t>
+      </w:r>
+    </w:p>
+    <w:p>
+      <w:pPr>
+        <w:spacing w:after="0" w:line="240" w:lineRule="auto"/>
+        <w:jc w:val="both"/>
+        <w:rPr>
+          <w:rStyle w:val="Lienhypertexte"/>
+          <w:rFonts w:ascii="Arial" w:hAnsi="Arial" w:cs="Arial"/>
+          <w:color w:val="auto"/>
+          <w:sz w:val="24"/>
+          <w:szCs w:val="24"/>
+          <w:u w:val="none"/>
+        </w:rPr>
+      </w:pPr>
+      <w:proofErr w:type="spellStart"/>
+      <w:r>
+        <w:rPr>
+          <w:rStyle w:val="Lienhypertexte"/>
+          <w:rFonts w:ascii="Arial" w:hAnsi="Arial" w:cs="Arial"/>
+          <w:b/>
+          <w:color w:val="auto"/>
+          <w:sz w:val="24"/>
+          <w:szCs w:val="24"/>
+          <w:u w:val="none"/>
+        </w:rPr>
+        <w:t>ldap</w:t>
+      </w:r>
+      <w:proofErr w:type="spellEnd"/>
+      <w:r>
+        <w:rPr>
+          <w:rStyle w:val="Lienhypertexte"/>
+          <w:rFonts w:ascii="Arial" w:hAnsi="Arial" w:cs="Arial"/>
+          <w:b/>
+          <w:color w:val="auto"/>
+          <w:sz w:val="24"/>
+          <w:szCs w:val="24"/>
+          <w:u w:val="none"/>
+        </w:rPr>
+        <w:t>-test</w:t>
+      </w:r>
+      <w:r>
+        <w:rPr>
+          <w:rStyle w:val="Lienhypertexte"/>
+          <w:rFonts w:ascii="Arial" w:hAnsi="Arial" w:cs="Arial"/>
+          <w:color w:val="auto"/>
+          <w:sz w:val="24"/>
+          <w:szCs w:val="24"/>
+          <w:u w:val="none"/>
+        </w:rPr>
+        <w:t xml:space="preserve"> (=1 par exemple), pour indiquer une recherche dans le LDAP de test</w:t>
+      </w:r>
+    </w:p>
+    <w:p>
+      <w:pPr>
+        <w:spacing w:after="0" w:line="240" w:lineRule="auto"/>
+        <w:jc w:val="both"/>
+        <w:rPr>
+          <w:rStyle w:val="Lienhypertexte"/>
+          <w:rFonts w:ascii="Arial" w:hAnsi="Arial" w:cs="Arial"/>
+          <w:color w:val="auto"/>
+          <w:sz w:val="24"/>
+          <w:szCs w:val="24"/>
+          <w:u w:val="none"/>
+        </w:rPr>
+      </w:pPr>
+      <w:proofErr w:type="spellStart"/>
+      <w:r>
+        <w:rPr>
+          <w:rStyle w:val="Lienhypertexte"/>
+          <w:rFonts w:ascii="Arial" w:hAnsi="Arial" w:cs="Arial"/>
+          <w:b/>
+          <w:color w:val="auto"/>
+          <w:sz w:val="24"/>
+          <w:szCs w:val="24"/>
+          <w:u w:val="none"/>
+        </w:rPr>
+        <w:t>uid</w:t>
+      </w:r>
+      <w:proofErr w:type="spellEnd"/>
+      <w:r>
+        <w:rPr>
+          <w:rStyle w:val="Lienhypertexte"/>
+          <w:rFonts w:ascii="Arial" w:hAnsi="Arial" w:cs="Arial"/>
+          <w:color w:val="auto"/>
+          <w:sz w:val="24"/>
+          <w:szCs w:val="24"/>
+          <w:u w:val="none"/>
+        </w:rPr>
+        <w:t>, un identifiant utilisateur</w:t>
+      </w:r>
+    </w:p>
+    <w:p>
+      <w:pPr>
+        <w:spacing w:after="0" w:line="240" w:lineRule="auto"/>
+        <w:jc w:val="both"/>
+        <w:rPr>
+          <w:rStyle w:val="Lienhypertexte"/>
+          <w:rFonts w:ascii="Arial" w:hAnsi="Arial" w:cs="Arial"/>
+          <w:color w:val="auto"/>
+          <w:sz w:val="24"/>
+          <w:szCs w:val="24"/>
+          <w:u w:val="none"/>
+        </w:rPr>
+      </w:pPr>
+      <w:proofErr w:type="spellStart"/>
+      <w:r>
+        <w:rPr>
+          <w:rStyle w:val="Lienhypertexte"/>
+          <w:rFonts w:ascii="Arial" w:hAnsi="Arial" w:cs="Arial"/>
+          <w:b/>
+          <w:color w:val="auto"/>
+          <w:sz w:val="24"/>
+          <w:szCs w:val="24"/>
+          <w:u w:val="none"/>
+        </w:rPr>
+        <w:t>numetu</w:t>
+      </w:r>
+      <w:proofErr w:type="spellEnd"/>
+      <w:r>
+        <w:rPr>
+          <w:rStyle w:val="Lienhypertexte"/>
+          <w:rFonts w:ascii="Arial" w:hAnsi="Arial" w:cs="Arial"/>
+          <w:color w:val="auto"/>
+          <w:sz w:val="24"/>
+          <w:szCs w:val="24"/>
+          <w:u w:val="none"/>
+        </w:rPr>
+        <w:t xml:space="preserve">, un numéro étudiant </w:t>
+      </w:r>
+    </w:p>
+    <w:p>
+      <w:pPr>
+        <w:spacing w:after="0" w:line="240" w:lineRule="auto"/>
+        <w:jc w:val="both"/>
+        <w:rPr>
+          <w:rStyle w:val="Lienhypertexte"/>
+          <w:rFonts w:ascii="Arial" w:hAnsi="Arial" w:cs="Arial"/>
+          <w:color w:val="auto"/>
+          <w:sz w:val="24"/>
+          <w:szCs w:val="24"/>
+          <w:u w:val="none"/>
+        </w:rPr>
+      </w:pPr>
+      <w:r>
+        <w:rPr>
+          <w:rStyle w:val="Lienhypertexte"/>
+          <w:rFonts w:ascii="Arial" w:hAnsi="Arial" w:cs="Arial"/>
+          <w:b/>
+          <w:color w:val="auto"/>
+          <w:sz w:val="24"/>
+          <w:szCs w:val="24"/>
+          <w:u w:val="none"/>
+        </w:rPr>
+        <w:t>mail</w:t>
+      </w:r>
+      <w:r>
+        <w:rPr>
+          <w:rStyle w:val="Lienhypertexte"/>
+          <w:rFonts w:ascii="Arial" w:hAnsi="Arial" w:cs="Arial"/>
+          <w:color w:val="auto"/>
+          <w:sz w:val="24"/>
+          <w:szCs w:val="24"/>
+          <w:u w:val="none"/>
+        </w:rPr>
+        <w:t>, l’adresse email d’un utilisateur</w:t>
+      </w:r>
+    </w:p>
+    <w:p>
+      <w:pPr>
+        <w:spacing w:after="0" w:line="240" w:lineRule="auto"/>
+        <w:jc w:val="both"/>
+        <w:rPr>
+          <w:rStyle w:val="Lienhypertexte"/>
+          <w:rFonts w:ascii="Arial" w:hAnsi="Arial" w:cs="Arial"/>
+          <w:color w:val="auto"/>
+          <w:sz w:val="24"/>
+          <w:szCs w:val="24"/>
+          <w:u w:val="none"/>
+        </w:rPr>
+      </w:pPr>
+      <w:proofErr w:type="spellStart"/>
+      <w:r>
+        <w:rPr>
+          <w:rStyle w:val="Lienhypertexte"/>
+          <w:rFonts w:ascii="Arial" w:hAnsi="Arial" w:cs="Arial"/>
+          <w:b/>
+          <w:bCs/>
+          <w:color w:val="auto"/>
+          <w:sz w:val="24"/>
+          <w:szCs w:val="24"/>
+          <w:u w:val="none"/>
+        </w:rPr>
+        <w:t>eppn</w:t>
+      </w:r>
+      <w:proofErr w:type="spellEnd"/>
+      <w:r>
+        <w:rPr>
+          <w:rStyle w:val="Lienhypertexte"/>
+          <w:rFonts w:ascii="Arial" w:hAnsi="Arial" w:cs="Arial"/>
+          <w:color w:val="auto"/>
+          <w:sz w:val="24"/>
+          <w:szCs w:val="24"/>
+          <w:u w:val="none"/>
+        </w:rPr>
+        <w:t>, l’</w:t>
+      </w:r>
+      <w:proofErr w:type="spellStart"/>
+      <w:r>
+        <w:rPr>
+          <w:rStyle w:val="Lienhypertexte"/>
+          <w:rFonts w:ascii="Arial" w:hAnsi="Arial" w:cs="Arial"/>
+          <w:color w:val="auto"/>
+          <w:sz w:val="24"/>
+          <w:szCs w:val="24"/>
+          <w:u w:val="none"/>
+        </w:rPr>
+        <w:t>eppn</w:t>
+      </w:r>
+      <w:proofErr w:type="spellEnd"/>
+      <w:r>
+        <w:rPr>
+          <w:rStyle w:val="Lienhypertexte"/>
+          <w:rFonts w:ascii="Arial" w:hAnsi="Arial" w:cs="Arial"/>
+          <w:color w:val="auto"/>
+          <w:sz w:val="24"/>
+          <w:szCs w:val="24"/>
+          <w:u w:val="none"/>
+        </w:rPr>
+        <w:t xml:space="preserve"> d’un utilisateur</w:t>
+      </w:r>
+    </w:p>
+    <w:p>
+      <w:pPr>
+        <w:spacing w:after="0" w:line="240" w:lineRule="auto"/>
+        <w:jc w:val="both"/>
+        <w:rPr>
+          <w:rStyle w:val="Lienhypertexte"/>
+          <w:rFonts w:ascii="Arial" w:hAnsi="Arial" w:cs="Arial"/>
+          <w:color w:val="auto"/>
+          <w:sz w:val="24"/>
+          <w:szCs w:val="24"/>
+          <w:u w:val="none"/>
+        </w:rPr>
+      </w:pPr>
+      <w:proofErr w:type="spellStart"/>
+      <w:r>
+        <w:rPr>
+          <w:rStyle w:val="Lienhypertexte"/>
+          <w:rFonts w:ascii="Arial" w:hAnsi="Arial" w:cs="Arial"/>
+          <w:b/>
+          <w:color w:val="auto"/>
+          <w:sz w:val="24"/>
+          <w:szCs w:val="24"/>
+          <w:u w:val="none"/>
+        </w:rPr>
+        <w:t>penpal</w:t>
+      </w:r>
+      <w:proofErr w:type="spellEnd"/>
+      <w:r>
+        <w:rPr>
+          <w:rStyle w:val="Lienhypertexte"/>
+          <w:rFonts w:ascii="Arial" w:hAnsi="Arial" w:cs="Arial"/>
+          <w:color w:val="auto"/>
+          <w:sz w:val="24"/>
+          <w:szCs w:val="24"/>
+          <w:u w:val="none"/>
+        </w:rPr>
+        <w:t>, un identifiant utilisateur</w:t>
+      </w:r>
+    </w:p>
+    <w:p>
+      <w:pPr>
+        <w:spacing w:after="0" w:line="240" w:lineRule="auto"/>
+        <w:jc w:val="both"/>
+        <w:rPr>
+          <w:rFonts w:ascii="Arial" w:hAnsi="Arial" w:cs="Arial"/>
+          <w:sz w:val="24"/>
+          <w:szCs w:val="24"/>
+        </w:rPr>
+      </w:pPr>
+      <w:proofErr w:type="spellStart"/>
+      <w:r>
+        <w:rPr>
+          <w:rFonts w:ascii="Arial" w:hAnsi="Arial" w:cs="Arial"/>
+          <w:b/>
+          <w:sz w:val="24"/>
+          <w:szCs w:val="24"/>
+        </w:rPr>
+        <w:t>penpalAffiliation</w:t>
+      </w:r>
+      <w:proofErr w:type="spellEnd"/>
+      <w:r>
+        <w:rPr>
+          <w:rFonts w:ascii="Arial" w:hAnsi="Arial" w:cs="Arial"/>
+          <w:b/>
+          <w:sz w:val="24"/>
+          <w:szCs w:val="24"/>
+        </w:rPr>
+        <w:t xml:space="preserve"> </w:t>
+      </w:r>
+      <w:r>
+        <w:rPr>
+          <w:rFonts w:ascii="Arial" w:hAnsi="Arial" w:cs="Arial"/>
+          <w:sz w:val="24"/>
+          <w:szCs w:val="24"/>
+        </w:rPr>
+        <w:t xml:space="preserve">(= </w:t>
+      </w:r>
+      <w:proofErr w:type="spellStart"/>
+      <w:r>
+        <w:rPr>
+          <w:rFonts w:ascii="Arial" w:hAnsi="Arial" w:cs="Arial"/>
+          <w:sz w:val="24"/>
+          <w:szCs w:val="24"/>
+        </w:rPr>
+        <w:t>loggedUser</w:t>
+      </w:r>
+      <w:proofErr w:type="spellEnd"/>
+      <w:r>
+        <w:rPr>
+          <w:rFonts w:ascii="Arial" w:hAnsi="Arial" w:cs="Arial"/>
+          <w:sz w:val="24"/>
+          <w:szCs w:val="24"/>
+        </w:rPr>
+        <w:t xml:space="preserve">), pour ne pas vérifier la condition « un user xxx peut voir la photo d’un user </w:t>
+      </w:r>
+      <w:proofErr w:type="spellStart"/>
+      <w:r>
+        <w:rPr>
+          <w:rFonts w:ascii="Arial" w:hAnsi="Arial" w:cs="Arial"/>
+          <w:sz w:val="24"/>
+          <w:szCs w:val="24"/>
+        </w:rPr>
+        <w:t>yyy</w:t>
+      </w:r>
+      <w:proofErr w:type="spellEnd"/>
+      <w:r>
+        <w:rPr>
+          <w:rFonts w:ascii="Arial" w:hAnsi="Arial" w:cs="Arial"/>
+          <w:sz w:val="24"/>
+          <w:szCs w:val="24"/>
+        </w:rPr>
+        <w:t xml:space="preserve"> </w:t>
+      </w:r>
+      <w:r>
+        <w:rPr>
+          <w:rFonts w:ascii="Arial" w:hAnsi="Arial" w:cs="Arial"/>
+          <w:sz w:val="24"/>
+          <w:szCs w:val="24"/>
+          <w:u w:val="single"/>
+        </w:rPr>
+        <w:t xml:space="preserve">si xxx et </w:t>
+      </w:r>
+      <w:proofErr w:type="spellStart"/>
+      <w:r>
+        <w:rPr>
+          <w:rFonts w:ascii="Arial" w:hAnsi="Arial" w:cs="Arial"/>
+          <w:sz w:val="24"/>
+          <w:szCs w:val="24"/>
+          <w:u w:val="single"/>
+        </w:rPr>
+        <w:t>yyy</w:t>
+      </w:r>
+      <w:proofErr w:type="spellEnd"/>
+      <w:r>
+        <w:rPr>
+          <w:rFonts w:ascii="Arial" w:hAnsi="Arial" w:cs="Arial"/>
+          <w:sz w:val="24"/>
+          <w:szCs w:val="24"/>
+          <w:u w:val="single"/>
+        </w:rPr>
+        <w:t xml:space="preserve"> sont une même personne</w:t>
+      </w:r>
+      <w:r>
+        <w:rPr>
+          <w:rFonts w:ascii="Arial" w:hAnsi="Arial" w:cs="Arial"/>
+          <w:sz w:val="24"/>
+          <w:szCs w:val="24"/>
+        </w:rPr>
+        <w:t> »</w:t>
+      </w:r>
+    </w:p>
+    <w:p>
+      <w:pPr>
+        <w:spacing w:after="0" w:line="240" w:lineRule="auto"/>
+        <w:jc w:val="both"/>
+        <w:rPr>
+          <w:rFonts w:ascii="Arial" w:hAnsi="Arial" w:cs="Arial"/>
+          <w:sz w:val="24"/>
+          <w:szCs w:val="24"/>
+        </w:rPr>
+      </w:pPr>
+      <w:proofErr w:type="spellStart"/>
+      <w:r>
+        <w:rPr>
+          <w:rFonts w:ascii="Arial" w:hAnsi="Arial" w:cs="Arial"/>
+          <w:b/>
+          <w:sz w:val="24"/>
+          <w:szCs w:val="24"/>
+        </w:rPr>
+        <w:t>penpalAffiliation</w:t>
+      </w:r>
+      <w:proofErr w:type="spellEnd"/>
+      <w:r>
+        <w:rPr>
+          <w:rFonts w:ascii="Arial" w:hAnsi="Arial" w:cs="Arial"/>
+          <w:b/>
+          <w:sz w:val="24"/>
+          <w:szCs w:val="24"/>
+        </w:rPr>
+        <w:t xml:space="preserve"> </w:t>
+      </w:r>
+      <w:r>
+        <w:rPr>
+          <w:rFonts w:ascii="Arial" w:hAnsi="Arial" w:cs="Arial"/>
+          <w:sz w:val="24"/>
+          <w:szCs w:val="24"/>
+        </w:rPr>
+        <w:t xml:space="preserve">(= </w:t>
+      </w:r>
+      <w:proofErr w:type="spellStart"/>
+      <w:r>
+        <w:rPr>
+          <w:rFonts w:ascii="Arial" w:hAnsi="Arial" w:cs="Arial"/>
+          <w:sz w:val="24"/>
+          <w:szCs w:val="24"/>
+        </w:rPr>
+        <w:t>anonymous</w:t>
+      </w:r>
+      <w:proofErr w:type="spellEnd"/>
+      <w:r>
+        <w:rPr>
+          <w:rFonts w:ascii="Arial" w:hAnsi="Arial" w:cs="Arial"/>
+          <w:sz w:val="24"/>
+          <w:szCs w:val="24"/>
+        </w:rPr>
+        <w:t>), équivalent d’un accès non authentifié</w:t>
+      </w:r>
+      <w:r>
+        <w:rPr>
+          <w:rFonts w:ascii="Arial" w:hAnsi="Arial" w:cs="Arial"/>
+          <w:sz w:val="24"/>
+          <w:szCs w:val="24"/>
+        </w:rPr>
+        <w:t xml:space="preserve"> (utilisé par exemple pour l’annuaire public)</w:t>
+      </w:r>
+    </w:p>
+    <w:p>
+      <w:pPr>
+        <w:spacing w:after="0" w:line="240" w:lineRule="auto"/>
+        <w:jc w:val="both"/>
+        <w:rPr>
+          <w:rFonts w:ascii="Arial" w:hAnsi="Arial" w:cs="Arial"/>
+          <w:sz w:val="24"/>
+          <w:szCs w:val="24"/>
+        </w:rPr>
+      </w:pPr>
+      <w:r>
+        <w:rPr>
+          <w:rFonts w:ascii="Arial" w:hAnsi="Arial" w:cs="Arial"/>
+          <w:b/>
+          <w:sz w:val="24"/>
+          <w:szCs w:val="24"/>
+        </w:rPr>
+        <w:t>app-cli</w:t>
+      </w:r>
+      <w:r>
+        <w:rPr>
+          <w:rFonts w:ascii="Arial" w:hAnsi="Arial" w:cs="Arial"/>
+          <w:sz w:val="24"/>
+          <w:szCs w:val="24"/>
+        </w:rPr>
+        <w:t xml:space="preserve"> (= </w:t>
+      </w:r>
+      <w:proofErr w:type="spellStart"/>
+      <w:r>
+        <w:rPr>
+          <w:rFonts w:ascii="Arial" w:hAnsi="Arial" w:cs="Arial"/>
+          <w:sz w:val="24"/>
+          <w:szCs w:val="24"/>
+        </w:rPr>
+        <w:t>userinfo</w:t>
+      </w:r>
+      <w:proofErr w:type="spellEnd"/>
+      <w:r>
+        <w:rPr>
+          <w:rFonts w:ascii="Arial" w:hAnsi="Arial" w:cs="Arial"/>
+          <w:sz w:val="24"/>
+          <w:szCs w:val="24"/>
+        </w:rPr>
+        <w:t xml:space="preserve">), paramètre </w:t>
+      </w:r>
+      <w:r>
+        <w:rPr>
+          <w:rFonts w:ascii="Arial" w:hAnsi="Arial" w:cs="Arial"/>
+          <w:sz w:val="24"/>
+          <w:szCs w:val="24"/>
+        </w:rPr>
+        <w:t>indiquant que l</w:t>
+      </w:r>
+      <w:r>
+        <w:rPr>
+          <w:rFonts w:ascii="Arial" w:hAnsi="Arial" w:cs="Arial"/>
+          <w:sz w:val="24"/>
+          <w:szCs w:val="24"/>
+        </w:rPr>
+        <w:t>’application</w:t>
+      </w:r>
+      <w:r>
+        <w:rPr>
+          <w:rFonts w:ascii="Arial" w:hAnsi="Arial" w:cs="Arial"/>
+          <w:sz w:val="24"/>
+          <w:szCs w:val="24"/>
+        </w:rPr>
+        <w:t xml:space="preserve"> cliente est</w:t>
+      </w:r>
+      <w:r>
+        <w:rPr>
+          <w:rFonts w:ascii="Arial" w:hAnsi="Arial" w:cs="Arial"/>
+          <w:sz w:val="24"/>
+          <w:szCs w:val="24"/>
+        </w:rPr>
+        <w:t xml:space="preserve"> </w:t>
+      </w:r>
+      <w:r>
+        <w:rPr>
+          <w:rFonts w:ascii="Arial" w:hAnsi="Arial" w:cs="Arial"/>
+          <w:sz w:val="24"/>
+          <w:szCs w:val="24"/>
+        </w:rPr>
+        <w:t>« </w:t>
+      </w:r>
+      <w:proofErr w:type="spellStart"/>
+      <w:r>
+        <w:rPr>
+          <w:rFonts w:ascii="Arial" w:hAnsi="Arial" w:cs="Arial"/>
+          <w:sz w:val="24"/>
+          <w:szCs w:val="24"/>
+        </w:rPr>
+        <w:t>userinfo</w:t>
+      </w:r>
+      <w:proofErr w:type="spellEnd"/>
+      <w:r>
+        <w:rPr>
+          <w:rFonts w:ascii="Arial" w:hAnsi="Arial" w:cs="Arial"/>
+          <w:sz w:val="24"/>
+          <w:szCs w:val="24"/>
+        </w:rPr>
+        <w:t> »</w:t>
+      </w:r>
+    </w:p>
+    <w:p>
+      <w:pPr>
+        <w:spacing w:after="0" w:line="240" w:lineRule="auto"/>
+        <w:jc w:val="both"/>
+        <w:rPr>
+          <w:rStyle w:val="Lienhypertexte"/>
+          <w:rFonts w:ascii="Arial" w:hAnsi="Arial" w:cs="Arial"/>
+          <w:color w:val="auto"/>
+          <w:sz w:val="24"/>
+          <w:szCs w:val="24"/>
+          <w:u w:val="none"/>
+        </w:rPr>
+      </w:pPr>
+      <w:r>
+        <w:rPr>
+          <w:rStyle w:val="Lienhypertexte"/>
+          <w:rFonts w:ascii="Arial" w:hAnsi="Arial" w:cs="Arial"/>
+          <w:b/>
+          <w:color w:val="auto"/>
+          <w:sz w:val="24"/>
+          <w:szCs w:val="24"/>
+          <w:u w:val="none"/>
+        </w:rPr>
+        <w:t>ratio</w:t>
+      </w:r>
+      <w:r>
+        <w:rPr>
+          <w:rStyle w:val="Lienhypertexte"/>
+          <w:rFonts w:ascii="Arial" w:hAnsi="Arial" w:cs="Arial"/>
+          <w:color w:val="auto"/>
+          <w:sz w:val="24"/>
+          <w:szCs w:val="24"/>
+          <w:u w:val="none"/>
+        </w:rPr>
+        <w:t xml:space="preserve"> (=1), paramètre pour redimensionner l’image, de telle sorte d’obtenir une image carrée</w:t>
+      </w:r>
+    </w:p>
+    <w:p>
+      <w:pPr>
+        <w:spacing w:after="0" w:line="240" w:lineRule="auto"/>
+        <w:jc w:val="both"/>
+        <w:rPr>
+          <w:rStyle w:val="Lienhypertexte"/>
+          <w:rFonts w:ascii="Arial" w:hAnsi="Arial" w:cs="Arial"/>
+          <w:color w:val="auto"/>
+          <w:sz w:val="24"/>
+          <w:szCs w:val="24"/>
+          <w:u w:val="none"/>
+        </w:rPr>
+      </w:pPr>
+      <w:r>
+        <w:rPr>
+          <w:rStyle w:val="Lienhypertexte"/>
+          <w:rFonts w:ascii="Arial" w:hAnsi="Arial" w:cs="Arial"/>
+          <w:b/>
+          <w:bCs/>
+          <w:color w:val="auto"/>
+          <w:sz w:val="24"/>
+          <w:szCs w:val="24"/>
+          <w:u w:val="none"/>
+        </w:rPr>
+        <w:t>type-photo</w:t>
+      </w:r>
+      <w:r>
+        <w:rPr>
+          <w:rStyle w:val="Lienhypertexte"/>
+          <w:rFonts w:ascii="Arial" w:hAnsi="Arial" w:cs="Arial"/>
+          <w:color w:val="auto"/>
+          <w:sz w:val="24"/>
+          <w:szCs w:val="24"/>
+          <w:u w:val="none"/>
+        </w:rPr>
+        <w:t>, paramètre pour récupérer la photo de la carte</w:t>
+      </w:r>
+      <w:r>
+        <w:rPr>
+          <w:rStyle w:val="Lienhypertexte"/>
+          <w:rFonts w:ascii="Arial" w:hAnsi="Arial" w:cs="Arial"/>
+          <w:color w:val="auto"/>
+          <w:sz w:val="24"/>
+          <w:szCs w:val="24"/>
+          <w:u w:val="none"/>
+        </w:rPr>
+        <w:t xml:space="preserve"> étudiant (si valeur = « </w:t>
+      </w:r>
+      <w:proofErr w:type="spellStart"/>
+      <w:r>
+        <w:rPr>
+          <w:rStyle w:val="Lienhypertexte"/>
+          <w:rFonts w:ascii="Arial" w:hAnsi="Arial" w:cs="Arial"/>
+          <w:color w:val="auto"/>
+          <w:sz w:val="24"/>
+          <w:szCs w:val="24"/>
+          <w:u w:val="none"/>
+        </w:rPr>
+        <w:t>etu</w:t>
+      </w:r>
+      <w:proofErr w:type="spellEnd"/>
+      <w:r>
+        <w:rPr>
+          <w:rStyle w:val="Lienhypertexte"/>
+          <w:rFonts w:ascii="Arial" w:hAnsi="Arial" w:cs="Arial"/>
+          <w:color w:val="auto"/>
+          <w:sz w:val="24"/>
+          <w:szCs w:val="24"/>
+          <w:u w:val="none"/>
+        </w:rPr>
+        <w:t xml:space="preserve"> ») ou </w:t>
+      </w:r>
+      <w:r>
+        <w:rPr>
+          <w:rStyle w:val="Lienhypertexte"/>
+          <w:rFonts w:ascii="Arial" w:hAnsi="Arial" w:cs="Arial"/>
+          <w:color w:val="auto"/>
+          <w:sz w:val="24"/>
+          <w:szCs w:val="24"/>
+          <w:u w:val="none"/>
+        </w:rPr>
+        <w:t xml:space="preserve">de la carte </w:t>
+      </w:r>
+      <w:r>
+        <w:rPr>
+          <w:rStyle w:val="Lienhypertexte"/>
+          <w:rFonts w:ascii="Arial" w:hAnsi="Arial" w:cs="Arial"/>
+          <w:color w:val="auto"/>
+          <w:sz w:val="24"/>
+          <w:szCs w:val="24"/>
+          <w:u w:val="none"/>
+        </w:rPr>
+        <w:t>étudiant IAE (si valeur = « </w:t>
+      </w:r>
+      <w:proofErr w:type="spellStart"/>
+      <w:r>
+        <w:rPr>
+          <w:rStyle w:val="Lienhypertexte"/>
+          <w:rFonts w:ascii="Arial" w:hAnsi="Arial" w:cs="Arial"/>
+          <w:color w:val="auto"/>
+          <w:sz w:val="24"/>
+          <w:szCs w:val="24"/>
+          <w:u w:val="none"/>
+        </w:rPr>
+        <w:t>etu-iae</w:t>
+      </w:r>
+      <w:proofErr w:type="spellEnd"/>
+      <w:r>
+        <w:rPr>
+          <w:rStyle w:val="Lienhypertexte"/>
+          <w:rFonts w:ascii="Arial" w:hAnsi="Arial" w:cs="Arial"/>
+          <w:color w:val="auto"/>
+          <w:sz w:val="24"/>
+          <w:szCs w:val="24"/>
+          <w:u w:val="none"/>
+        </w:rPr>
+        <w:t> »)</w:t>
+      </w:r>
+      <w:r>
+        <w:rPr>
+          <w:rStyle w:val="Lienhypertexte"/>
+          <w:rFonts w:ascii="Arial" w:hAnsi="Arial" w:cs="Arial"/>
+          <w:color w:val="auto"/>
+          <w:sz w:val="24"/>
+          <w:szCs w:val="24"/>
+          <w:u w:val="none"/>
+        </w:rPr>
+        <w:t xml:space="preserve"> –</w:t>
+      </w:r>
+      <w:r>
+        <w:rPr>
+          <w:rStyle w:val="Lienhypertexte"/>
+          <w:rFonts w:ascii="Arial" w:hAnsi="Arial" w:cs="Arial"/>
+          <w:color w:val="auto"/>
+          <w:sz w:val="24"/>
+          <w:szCs w:val="24"/>
+          <w:u w:val="none"/>
+        </w:rPr>
+        <w:t xml:space="preserve"> NB :</w:t>
+      </w:r>
+      <w:r>
+        <w:rPr>
+          <w:rStyle w:val="Lienhypertexte"/>
+          <w:rFonts w:ascii="Arial" w:hAnsi="Arial" w:cs="Arial"/>
+          <w:color w:val="auto"/>
+          <w:sz w:val="24"/>
+          <w:szCs w:val="24"/>
+          <w:u w:val="none"/>
+        </w:rPr>
+        <w:t xml:space="preserve"> si les attributs </w:t>
+      </w:r>
+      <w:r>
+        <w:rPr>
+          <w:rStyle w:val="Lienhypertexte"/>
+          <w:rFonts w:ascii="Arial" w:hAnsi="Arial" w:cs="Arial"/>
+          <w:color w:val="auto"/>
+          <w:sz w:val="24"/>
+          <w:szCs w:val="24"/>
+          <w:u w:val="none"/>
+        </w:rPr>
+        <w:t xml:space="preserve">LDAP </w:t>
+      </w:r>
+      <w:r>
+        <w:rPr>
+          <w:rStyle w:val="Lienhypertexte"/>
+          <w:rFonts w:ascii="Arial" w:hAnsi="Arial" w:cs="Arial"/>
+          <w:color w:val="auto"/>
+          <w:sz w:val="24"/>
+          <w:szCs w:val="24"/>
+          <w:u w:val="none"/>
+        </w:rPr>
+        <w:t xml:space="preserve">correspondants n’existent pas, c’est la photo « classique » (celle </w:t>
+      </w:r>
+      <w:r>
+        <w:rPr>
+          <w:rStyle w:val="Lienhypertexte"/>
+          <w:rFonts w:ascii="Arial" w:hAnsi="Arial" w:cs="Arial"/>
+          <w:color w:val="auto"/>
+          <w:sz w:val="24"/>
+          <w:szCs w:val="24"/>
+          <w:u w:val="none"/>
+        </w:rPr>
+        <w:t xml:space="preserve">de </w:t>
+      </w:r>
+      <w:r>
+        <w:rPr>
+          <w:rStyle w:val="Lienhypertexte"/>
+          <w:rFonts w:ascii="Arial" w:hAnsi="Arial" w:cs="Arial"/>
+          <w:color w:val="auto"/>
+          <w:sz w:val="24"/>
+          <w:szCs w:val="24"/>
+          <w:u w:val="none"/>
+        </w:rPr>
+        <w:t>l’annuaire) qui est r</w:t>
+      </w:r>
+      <w:r>
+        <w:rPr>
+          <w:rStyle w:val="Lienhypertexte"/>
+          <w:rFonts w:ascii="Arial" w:hAnsi="Arial" w:cs="Arial"/>
+          <w:color w:val="auto"/>
+          <w:sz w:val="24"/>
+          <w:szCs w:val="24"/>
+          <w:u w:val="none"/>
+        </w:rPr>
+        <w:t>écupérée</w:t>
+      </w:r>
+    </w:p>
+    <w:p>
+      <w:pPr>
+        <w:spacing w:after="0" w:line="240" w:lineRule="auto"/>
+        <w:jc w:val="both"/>
+        <w:rPr>
+          <w:rStyle w:val="Lienhypertexte"/>
+          <w:rFonts w:ascii="Arial" w:hAnsi="Arial" w:cs="Arial"/>
+          <w:color w:val="auto"/>
+          <w:sz w:val="24"/>
+          <w:szCs w:val="24"/>
+          <w:u w:val="none"/>
+        </w:rPr>
+      </w:pPr>
+    </w:p>
+    <w:p>
+      <w:pPr>
+        <w:spacing w:after="0" w:line="240" w:lineRule="auto"/>
+        <w:jc w:val="both"/>
+        <w:rPr>
+          <w:rStyle w:val="Lienhypertexte"/>
+          <w:rFonts w:ascii="Arial" w:hAnsi="Arial" w:cs="Arial"/>
+          <w:color w:val="auto"/>
+          <w:sz w:val="24"/>
+          <w:szCs w:val="24"/>
+          <w:u w:val="none"/>
+        </w:rPr>
+      </w:pPr>
+    </w:p>
+    <w:p>
+      <w:pPr>
+        <w:jc w:val="both"/>
         <w:rPr>
           <w:rStyle w:val="Lienhypertexte"/>
           <w:rFonts w:ascii="Arial" w:hAnsi="Arial" w:cs="Arial"/>
@@ -4824,853 +5470,8 @@
           <w:szCs w:val="28"/>
           <w:u w:val="none"/>
         </w:rPr>
-        <w:t>:</w:t>
-      </w:r>
-      <w:proofErr w:type="gramEnd"/>
-    </w:p>
-    <w:p>
-      <w:pPr>
-        <w:spacing w:after="0" w:line="240" w:lineRule="auto"/>
-        <w:jc w:val="both"/>
-        <w:rPr>
-          <w:rStyle w:val="Lienhypertexte"/>
-          <w:rFonts w:ascii="Arial" w:hAnsi="Arial" w:cs="Arial"/>
-          <w:color w:val="auto"/>
-          <w:sz w:val="24"/>
-          <w:szCs w:val="24"/>
-          <w:u w:val="none"/>
-        </w:rPr>
-      </w:pPr>
-      <w:proofErr w:type="gramStart"/>
-      <w:r>
-        <w:rPr>
-          <w:rStyle w:val="Lienhypertexte"/>
-          <w:rFonts w:ascii="Arial" w:hAnsi="Arial" w:cs="Arial"/>
-          <w:b/>
-          <w:color w:val="auto"/>
-          <w:sz w:val="24"/>
-          <w:szCs w:val="24"/>
-          <w:u w:val="none"/>
-        </w:rPr>
-        <w:t>cas</w:t>
-      </w:r>
-      <w:proofErr w:type="gramEnd"/>
-      <w:r>
-        <w:rPr>
-          <w:rStyle w:val="Lienhypertexte"/>
-          <w:rFonts w:ascii="Arial" w:hAnsi="Arial" w:cs="Arial"/>
-          <w:b/>
-          <w:color w:val="auto"/>
-          <w:sz w:val="24"/>
-          <w:szCs w:val="24"/>
-          <w:u w:val="none"/>
-        </w:rPr>
-        <w:t>-test</w:t>
-      </w:r>
-      <w:r>
-        <w:rPr>
-          <w:rStyle w:val="Lienhypertexte"/>
-          <w:rFonts w:ascii="Arial" w:hAnsi="Arial" w:cs="Arial"/>
-          <w:color w:val="auto"/>
-          <w:sz w:val="24"/>
-          <w:szCs w:val="24"/>
-          <w:u w:val="none"/>
-        </w:rPr>
-        <w:t xml:space="preserve"> (=1 par exemple), pour indiquer une authentification via le CAS de test</w:t>
-      </w:r>
-      <w:r>
-        <w:rPr>
-          <w:rStyle w:val="Lienhypertexte"/>
-          <w:rFonts w:ascii="Arial" w:hAnsi="Arial" w:cs="Arial"/>
-          <w:color w:val="auto"/>
-          <w:sz w:val="24"/>
-          <w:szCs w:val="24"/>
-          <w:u w:val="none"/>
-        </w:rPr>
-        <w:t xml:space="preserve"> </w:t>
-      </w:r>
-    </w:p>
-    <w:p>
-      <w:pPr>
-        <w:spacing w:after="0" w:line="240" w:lineRule="auto"/>
-        <w:jc w:val="both"/>
-        <w:rPr>
-          <w:rStyle w:val="Lienhypertexte"/>
-          <w:rFonts w:ascii="Arial" w:hAnsi="Arial" w:cs="Arial"/>
-          <w:color w:val="auto"/>
-          <w:sz w:val="24"/>
-          <w:szCs w:val="24"/>
-          <w:u w:val="none"/>
-        </w:rPr>
-      </w:pPr>
-      <w:proofErr w:type="spellStart"/>
-      <w:proofErr w:type="gramStart"/>
-      <w:r>
-        <w:rPr>
-          <w:rStyle w:val="Lienhypertexte"/>
-          <w:rFonts w:ascii="Arial" w:hAnsi="Arial" w:cs="Arial"/>
-          <w:b/>
-          <w:color w:val="auto"/>
-          <w:sz w:val="24"/>
-          <w:szCs w:val="24"/>
-          <w:u w:val="none"/>
-        </w:rPr>
-        <w:t>ldap</w:t>
-      </w:r>
-      <w:proofErr w:type="spellEnd"/>
-      <w:proofErr w:type="gramEnd"/>
-      <w:r>
-        <w:rPr>
-          <w:rStyle w:val="Lienhypertexte"/>
-          <w:rFonts w:ascii="Arial" w:hAnsi="Arial" w:cs="Arial"/>
-          <w:b/>
-          <w:color w:val="auto"/>
-          <w:sz w:val="24"/>
-          <w:szCs w:val="24"/>
-          <w:u w:val="none"/>
-        </w:rPr>
-        <w:t>-test</w:t>
-      </w:r>
-      <w:r>
-        <w:rPr>
-          <w:rStyle w:val="Lienhypertexte"/>
-          <w:rFonts w:ascii="Arial" w:hAnsi="Arial" w:cs="Arial"/>
-          <w:color w:val="auto"/>
-          <w:sz w:val="24"/>
-          <w:szCs w:val="24"/>
-          <w:u w:val="none"/>
-        </w:rPr>
-        <w:t xml:space="preserve"> (=1 par exemple), pour indiquer une recherche dans le LDAP de test</w:t>
-      </w:r>
-    </w:p>
-    <w:p>
-      <w:pPr>
-        <w:spacing w:after="0" w:line="240" w:lineRule="auto"/>
-        <w:jc w:val="both"/>
-        <w:rPr>
-          <w:rStyle w:val="Lienhypertexte"/>
-          <w:rFonts w:ascii="Arial" w:hAnsi="Arial" w:cs="Arial"/>
-          <w:color w:val="auto"/>
-          <w:sz w:val="24"/>
-          <w:szCs w:val="24"/>
-          <w:u w:val="none"/>
-        </w:rPr>
-      </w:pPr>
-      <w:proofErr w:type="spellStart"/>
-      <w:proofErr w:type="gramStart"/>
-      <w:r>
-        <w:rPr>
-          <w:rStyle w:val="Lienhypertexte"/>
-          <w:rFonts w:ascii="Arial" w:hAnsi="Arial" w:cs="Arial"/>
-          <w:b/>
-          <w:color w:val="auto"/>
-          <w:sz w:val="24"/>
-          <w:szCs w:val="24"/>
-          <w:u w:val="none"/>
-        </w:rPr>
-        <w:t>uid</w:t>
-      </w:r>
-      <w:proofErr w:type="spellEnd"/>
-      <w:proofErr w:type="gramEnd"/>
-      <w:r>
-        <w:rPr>
-          <w:rStyle w:val="Lienhypertexte"/>
-          <w:rFonts w:ascii="Arial" w:hAnsi="Arial" w:cs="Arial"/>
-          <w:color w:val="auto"/>
-          <w:sz w:val="24"/>
-          <w:szCs w:val="24"/>
-          <w:u w:val="none"/>
-        </w:rPr>
-        <w:t>, un identifiant utilisateur</w:t>
-      </w:r>
-    </w:p>
-    <w:p>
-      <w:pPr>
-        <w:spacing w:after="0" w:line="240" w:lineRule="auto"/>
-        <w:jc w:val="both"/>
-        <w:rPr>
-          <w:rStyle w:val="Lienhypertexte"/>
-          <w:rFonts w:ascii="Arial" w:hAnsi="Arial" w:cs="Arial"/>
-          <w:color w:val="auto"/>
-          <w:sz w:val="24"/>
-          <w:szCs w:val="24"/>
-          <w:u w:val="none"/>
-        </w:rPr>
-      </w:pPr>
-      <w:proofErr w:type="spellStart"/>
-      <w:proofErr w:type="gramStart"/>
-      <w:r>
-        <w:rPr>
-          <w:rStyle w:val="Lienhypertexte"/>
-          <w:rFonts w:ascii="Arial" w:hAnsi="Arial" w:cs="Arial"/>
-          <w:b/>
-          <w:color w:val="auto"/>
-          <w:sz w:val="24"/>
-          <w:szCs w:val="24"/>
-          <w:u w:val="none"/>
-        </w:rPr>
-        <w:t>numetu</w:t>
-      </w:r>
-      <w:proofErr w:type="spellEnd"/>
-      <w:proofErr w:type="gramEnd"/>
-      <w:r>
-        <w:rPr>
-          <w:rStyle w:val="Lienhypertexte"/>
-          <w:rFonts w:ascii="Arial" w:hAnsi="Arial" w:cs="Arial"/>
-          <w:color w:val="auto"/>
-          <w:sz w:val="24"/>
-          <w:szCs w:val="24"/>
-          <w:u w:val="none"/>
-        </w:rPr>
-        <w:t xml:space="preserve">, un numéro étudiant </w:t>
-      </w:r>
-    </w:p>
-    <w:p>
-      <w:pPr>
-        <w:spacing w:after="0" w:line="240" w:lineRule="auto"/>
-        <w:jc w:val="both"/>
-        <w:rPr>
-          <w:rStyle w:val="Lienhypertexte"/>
-          <w:rFonts w:ascii="Arial" w:hAnsi="Arial" w:cs="Arial"/>
-          <w:color w:val="auto"/>
-          <w:sz w:val="24"/>
-          <w:szCs w:val="24"/>
-          <w:u w:val="none"/>
-        </w:rPr>
-      </w:pPr>
-      <w:proofErr w:type="gramStart"/>
-      <w:r>
-        <w:rPr>
-          <w:rStyle w:val="Lienhypertexte"/>
-          <w:rFonts w:ascii="Arial" w:hAnsi="Arial" w:cs="Arial"/>
-          <w:b/>
-          <w:color w:val="auto"/>
-          <w:sz w:val="24"/>
-          <w:szCs w:val="24"/>
-          <w:u w:val="none"/>
-        </w:rPr>
-        <w:t>mail</w:t>
-      </w:r>
-      <w:proofErr w:type="gramEnd"/>
-      <w:r>
-        <w:rPr>
-          <w:rStyle w:val="Lienhypertexte"/>
-          <w:rFonts w:ascii="Arial" w:hAnsi="Arial" w:cs="Arial"/>
-          <w:color w:val="auto"/>
-          <w:sz w:val="24"/>
-          <w:szCs w:val="24"/>
-          <w:u w:val="none"/>
-        </w:rPr>
-        <w:t>, l’adresse email d’un utilisateur</w:t>
-      </w:r>
-    </w:p>
-    <w:p>
-      <w:pPr>
-        <w:spacing w:after="0" w:line="240" w:lineRule="auto"/>
-        <w:jc w:val="both"/>
-        <w:rPr>
-          <w:rStyle w:val="Lienhypertexte"/>
-          <w:rFonts w:ascii="Arial" w:hAnsi="Arial" w:cs="Arial"/>
-          <w:color w:val="auto"/>
-          <w:sz w:val="24"/>
-          <w:szCs w:val="24"/>
-          <w:u w:val="none"/>
-        </w:rPr>
-      </w:pPr>
-      <w:proofErr w:type="spellStart"/>
-      <w:proofErr w:type="gramStart"/>
-      <w:r>
-        <w:rPr>
-          <w:rStyle w:val="Lienhypertexte"/>
-          <w:rFonts w:ascii="Arial" w:hAnsi="Arial" w:cs="Arial"/>
-          <w:b/>
-          <w:bCs/>
-          <w:color w:val="auto"/>
-          <w:sz w:val="24"/>
-          <w:szCs w:val="24"/>
-          <w:u w:val="none"/>
-        </w:rPr>
-        <w:t>eppn</w:t>
-      </w:r>
-      <w:proofErr w:type="spellEnd"/>
-      <w:proofErr w:type="gramEnd"/>
-      <w:r>
-        <w:rPr>
-          <w:rStyle w:val="Lienhypertexte"/>
-          <w:rFonts w:ascii="Arial" w:hAnsi="Arial" w:cs="Arial"/>
-          <w:color w:val="auto"/>
-          <w:sz w:val="24"/>
-          <w:szCs w:val="24"/>
-          <w:u w:val="none"/>
-        </w:rPr>
-        <w:t>, l’</w:t>
-      </w:r>
-      <w:proofErr w:type="spellStart"/>
-      <w:r>
-        <w:rPr>
-          <w:rStyle w:val="Lienhypertexte"/>
-          <w:rFonts w:ascii="Arial" w:hAnsi="Arial" w:cs="Arial"/>
-          <w:color w:val="auto"/>
-          <w:sz w:val="24"/>
-          <w:szCs w:val="24"/>
-          <w:u w:val="none"/>
-        </w:rPr>
-        <w:t>eppn</w:t>
-      </w:r>
-      <w:proofErr w:type="spellEnd"/>
-      <w:r>
-        <w:rPr>
-          <w:rStyle w:val="Lienhypertexte"/>
-          <w:rFonts w:ascii="Arial" w:hAnsi="Arial" w:cs="Arial"/>
-          <w:color w:val="auto"/>
-          <w:sz w:val="24"/>
-          <w:szCs w:val="24"/>
-          <w:u w:val="none"/>
-        </w:rPr>
-        <w:t xml:space="preserve"> d’un utilisateur</w:t>
-      </w:r>
-    </w:p>
-    <w:p>
-      <w:pPr>
-        <w:spacing w:after="0" w:line="240" w:lineRule="auto"/>
-        <w:jc w:val="both"/>
-        <w:rPr>
-          <w:rStyle w:val="Lienhypertexte"/>
-          <w:rFonts w:ascii="Arial" w:hAnsi="Arial" w:cs="Arial"/>
-          <w:color w:val="auto"/>
-          <w:sz w:val="24"/>
-          <w:szCs w:val="24"/>
-          <w:u w:val="none"/>
-        </w:rPr>
-      </w:pPr>
-      <w:proofErr w:type="spellStart"/>
-      <w:proofErr w:type="gramStart"/>
-      <w:r>
-        <w:rPr>
-          <w:rStyle w:val="Lienhypertexte"/>
-          <w:rFonts w:ascii="Arial" w:hAnsi="Arial" w:cs="Arial"/>
-          <w:b/>
-          <w:color w:val="auto"/>
-          <w:sz w:val="24"/>
-          <w:szCs w:val="24"/>
-          <w:u w:val="none"/>
-        </w:rPr>
-        <w:t>penpal</w:t>
-      </w:r>
-      <w:proofErr w:type="spellEnd"/>
-      <w:proofErr w:type="gramEnd"/>
-      <w:r>
-        <w:rPr>
-          <w:rStyle w:val="Lienhypertexte"/>
-          <w:rFonts w:ascii="Arial" w:hAnsi="Arial" w:cs="Arial"/>
-          <w:color w:val="auto"/>
-          <w:sz w:val="24"/>
-          <w:szCs w:val="24"/>
-          <w:u w:val="none"/>
-        </w:rPr>
-        <w:t>, un identifiant utilisateur</w:t>
-      </w:r>
-    </w:p>
-    <w:p>
-      <w:pPr>
-        <w:spacing w:after="0" w:line="240" w:lineRule="auto"/>
-        <w:jc w:val="both"/>
-        <w:rPr>
-          <w:rFonts w:ascii="Arial" w:hAnsi="Arial" w:cs="Arial"/>
-          <w:sz w:val="24"/>
-          <w:szCs w:val="24"/>
-        </w:rPr>
-      </w:pPr>
-      <w:proofErr w:type="spellStart"/>
-      <w:proofErr w:type="gramStart"/>
-      <w:r>
-        <w:rPr>
-          <w:rFonts w:ascii="Arial" w:hAnsi="Arial" w:cs="Arial"/>
-          <w:b/>
-          <w:sz w:val="24"/>
-          <w:szCs w:val="24"/>
-        </w:rPr>
-        <w:t>penpalAffiliation</w:t>
-      </w:r>
-      <w:proofErr w:type="spellEnd"/>
-      <w:proofErr w:type="gramEnd"/>
-      <w:r>
-        <w:rPr>
-          <w:rFonts w:ascii="Arial" w:hAnsi="Arial" w:cs="Arial"/>
-          <w:b/>
-          <w:sz w:val="24"/>
-          <w:szCs w:val="24"/>
-        </w:rPr>
-        <w:t xml:space="preserve"> </w:t>
-      </w:r>
-      <w:r>
-        <w:rPr>
-          <w:rFonts w:ascii="Arial" w:hAnsi="Arial" w:cs="Arial"/>
-          <w:sz w:val="24"/>
-          <w:szCs w:val="24"/>
-        </w:rPr>
-        <w:t xml:space="preserve">(= </w:t>
-      </w:r>
-      <w:proofErr w:type="spellStart"/>
-      <w:r>
-        <w:rPr>
-          <w:rFonts w:ascii="Arial" w:hAnsi="Arial" w:cs="Arial"/>
-          <w:sz w:val="24"/>
-          <w:szCs w:val="24"/>
-        </w:rPr>
-        <w:t>loggedUser</w:t>
-      </w:r>
-      <w:proofErr w:type="spellEnd"/>
-      <w:r>
-        <w:rPr>
-          <w:rFonts w:ascii="Arial" w:hAnsi="Arial" w:cs="Arial"/>
-          <w:sz w:val="24"/>
-          <w:szCs w:val="24"/>
-        </w:rPr>
-        <w:t xml:space="preserve">), pour ne pas vérifier la condition « un user xxx peut voir la photo d’un user </w:t>
-      </w:r>
-      <w:proofErr w:type="spellStart"/>
-      <w:r>
-        <w:rPr>
-          <w:rFonts w:ascii="Arial" w:hAnsi="Arial" w:cs="Arial"/>
-          <w:sz w:val="24"/>
-          <w:szCs w:val="24"/>
-        </w:rPr>
-        <w:t>yyy</w:t>
-      </w:r>
-      <w:proofErr w:type="spellEnd"/>
-      <w:r>
-        <w:rPr>
-          <w:rFonts w:ascii="Arial" w:hAnsi="Arial" w:cs="Arial"/>
-          <w:sz w:val="24"/>
-          <w:szCs w:val="24"/>
-        </w:rPr>
-        <w:t xml:space="preserve"> </w:t>
-      </w:r>
-      <w:r>
-        <w:rPr>
-          <w:rFonts w:ascii="Arial" w:hAnsi="Arial" w:cs="Arial"/>
-          <w:sz w:val="24"/>
-          <w:szCs w:val="24"/>
-          <w:u w:val="single"/>
-        </w:rPr>
-        <w:t xml:space="preserve">si xxx et </w:t>
-      </w:r>
-      <w:proofErr w:type="spellStart"/>
-      <w:r>
-        <w:rPr>
-          <w:rFonts w:ascii="Arial" w:hAnsi="Arial" w:cs="Arial"/>
-          <w:sz w:val="24"/>
-          <w:szCs w:val="24"/>
-          <w:u w:val="single"/>
-        </w:rPr>
-        <w:t>yyy</w:t>
-      </w:r>
-      <w:proofErr w:type="spellEnd"/>
-      <w:r>
-        <w:rPr>
-          <w:rFonts w:ascii="Arial" w:hAnsi="Arial" w:cs="Arial"/>
-          <w:sz w:val="24"/>
-          <w:szCs w:val="24"/>
-          <w:u w:val="single"/>
-        </w:rPr>
-        <w:t xml:space="preserve"> sont une même personne</w:t>
-      </w:r>
-      <w:r>
-        <w:rPr>
-          <w:rFonts w:ascii="Arial" w:hAnsi="Arial" w:cs="Arial"/>
-          <w:sz w:val="24"/>
-          <w:szCs w:val="24"/>
-        </w:rPr>
-        <w:t> »</w:t>
-      </w:r>
-    </w:p>
-    <w:p>
-      <w:pPr>
-        <w:spacing w:after="0" w:line="240" w:lineRule="auto"/>
-        <w:jc w:val="both"/>
-        <w:rPr>
-          <w:rFonts w:ascii="Arial" w:hAnsi="Arial" w:cs="Arial"/>
-          <w:sz w:val="24"/>
-          <w:szCs w:val="24"/>
-        </w:rPr>
-      </w:pPr>
-      <w:proofErr w:type="spellStart"/>
-      <w:proofErr w:type="gramStart"/>
-      <w:r>
-        <w:rPr>
-          <w:rFonts w:ascii="Arial" w:hAnsi="Arial" w:cs="Arial"/>
-          <w:b/>
-          <w:sz w:val="24"/>
-          <w:szCs w:val="24"/>
-        </w:rPr>
-        <w:t>penpalAffiliation</w:t>
-      </w:r>
-      <w:proofErr w:type="spellEnd"/>
-      <w:proofErr w:type="gramEnd"/>
-      <w:r>
-        <w:rPr>
-          <w:rFonts w:ascii="Arial" w:hAnsi="Arial" w:cs="Arial"/>
-          <w:b/>
-          <w:sz w:val="24"/>
-          <w:szCs w:val="24"/>
-        </w:rPr>
-        <w:t xml:space="preserve"> </w:t>
-      </w:r>
-      <w:r>
-        <w:rPr>
-          <w:rFonts w:ascii="Arial" w:hAnsi="Arial" w:cs="Arial"/>
-          <w:sz w:val="24"/>
-          <w:szCs w:val="24"/>
-        </w:rPr>
-        <w:t xml:space="preserve">(= </w:t>
-      </w:r>
-      <w:proofErr w:type="spellStart"/>
-      <w:r>
-        <w:rPr>
-          <w:rFonts w:ascii="Arial" w:hAnsi="Arial" w:cs="Arial"/>
-          <w:sz w:val="24"/>
-          <w:szCs w:val="24"/>
-        </w:rPr>
-        <w:t>anonymous</w:t>
-      </w:r>
-      <w:proofErr w:type="spellEnd"/>
-      <w:r>
-        <w:rPr>
-          <w:rFonts w:ascii="Arial" w:hAnsi="Arial" w:cs="Arial"/>
-          <w:sz w:val="24"/>
-          <w:szCs w:val="24"/>
-        </w:rPr>
-        <w:t>), équivalent d’un accès non authentifié</w:t>
-      </w:r>
-      <w:r>
-        <w:rPr>
-          <w:rFonts w:ascii="Arial" w:hAnsi="Arial" w:cs="Arial"/>
-          <w:sz w:val="24"/>
-          <w:szCs w:val="24"/>
-        </w:rPr>
-        <w:t xml:space="preserve"> (utilisé par exemple pour l’annuaire public)</w:t>
-      </w:r>
-    </w:p>
-    <w:p>
-      <w:pPr>
-        <w:spacing w:after="0" w:line="240" w:lineRule="auto"/>
-        <w:jc w:val="both"/>
-        <w:rPr>
-          <w:rFonts w:ascii="Arial" w:hAnsi="Arial" w:cs="Arial"/>
-          <w:sz w:val="24"/>
-          <w:szCs w:val="24"/>
-        </w:rPr>
-      </w:pPr>
-      <w:proofErr w:type="gramStart"/>
-      <w:r>
-        <w:rPr>
-          <w:rFonts w:ascii="Arial" w:hAnsi="Arial" w:cs="Arial"/>
-          <w:b/>
-          <w:sz w:val="24"/>
-          <w:szCs w:val="24"/>
-        </w:rPr>
-        <w:t>app</w:t>
-      </w:r>
-      <w:proofErr w:type="gramEnd"/>
-      <w:r>
-        <w:rPr>
-          <w:rFonts w:ascii="Arial" w:hAnsi="Arial" w:cs="Arial"/>
-          <w:b/>
-          <w:sz w:val="24"/>
-          <w:szCs w:val="24"/>
-        </w:rPr>
-        <w:t>-cli</w:t>
-      </w:r>
-      <w:r>
-        <w:rPr>
-          <w:rFonts w:ascii="Arial" w:hAnsi="Arial" w:cs="Arial"/>
-          <w:sz w:val="24"/>
-          <w:szCs w:val="24"/>
-        </w:rPr>
-        <w:t xml:space="preserve"> (= </w:t>
-      </w:r>
-      <w:proofErr w:type="spellStart"/>
-      <w:r>
-        <w:rPr>
-          <w:rFonts w:ascii="Arial" w:hAnsi="Arial" w:cs="Arial"/>
-          <w:sz w:val="24"/>
-          <w:szCs w:val="24"/>
-        </w:rPr>
-        <w:t>userinfo</w:t>
-      </w:r>
-      <w:proofErr w:type="spellEnd"/>
-      <w:r>
-        <w:rPr>
-          <w:rFonts w:ascii="Arial" w:hAnsi="Arial" w:cs="Arial"/>
-          <w:sz w:val="24"/>
-          <w:szCs w:val="24"/>
-        </w:rPr>
-        <w:t xml:space="preserve">), paramètre </w:t>
-      </w:r>
-      <w:r>
-        <w:rPr>
-          <w:rFonts w:ascii="Arial" w:hAnsi="Arial" w:cs="Arial"/>
-          <w:sz w:val="24"/>
-          <w:szCs w:val="24"/>
-        </w:rPr>
-        <w:t>indiquant que l</w:t>
-      </w:r>
-      <w:r>
-        <w:rPr>
-          <w:rFonts w:ascii="Arial" w:hAnsi="Arial" w:cs="Arial"/>
-          <w:sz w:val="24"/>
-          <w:szCs w:val="24"/>
-        </w:rPr>
-        <w:t>’application</w:t>
-      </w:r>
-      <w:r>
-        <w:rPr>
-          <w:rFonts w:ascii="Arial" w:hAnsi="Arial" w:cs="Arial"/>
-          <w:sz w:val="24"/>
-          <w:szCs w:val="24"/>
-        </w:rPr>
-        <w:t xml:space="preserve"> cliente est</w:t>
-      </w:r>
-      <w:r>
-        <w:rPr>
-          <w:rFonts w:ascii="Arial" w:hAnsi="Arial" w:cs="Arial"/>
-          <w:sz w:val="24"/>
-          <w:szCs w:val="24"/>
-        </w:rPr>
-        <w:t xml:space="preserve"> </w:t>
-      </w:r>
-      <w:r>
-        <w:rPr>
-          <w:rFonts w:ascii="Arial" w:hAnsi="Arial" w:cs="Arial"/>
-          <w:sz w:val="24"/>
-          <w:szCs w:val="24"/>
-        </w:rPr>
-        <w:t>« </w:t>
-      </w:r>
-      <w:proofErr w:type="spellStart"/>
-      <w:r>
-        <w:rPr>
-          <w:rFonts w:ascii="Arial" w:hAnsi="Arial" w:cs="Arial"/>
-          <w:sz w:val="24"/>
-          <w:szCs w:val="24"/>
-        </w:rPr>
-        <w:t>userinfo</w:t>
-      </w:r>
-      <w:proofErr w:type="spellEnd"/>
-      <w:r>
-        <w:rPr>
-          <w:rFonts w:ascii="Arial" w:hAnsi="Arial" w:cs="Arial"/>
-          <w:sz w:val="24"/>
-          <w:szCs w:val="24"/>
-        </w:rPr>
-        <w:t> »</w:t>
-      </w:r>
-    </w:p>
-    <w:p>
-      <w:pPr>
-        <w:spacing w:after="0" w:line="240" w:lineRule="auto"/>
-        <w:jc w:val="both"/>
-        <w:rPr>
-          <w:rStyle w:val="Lienhypertexte"/>
-          <w:rFonts w:ascii="Arial" w:hAnsi="Arial" w:cs="Arial"/>
-          <w:color w:val="auto"/>
-          <w:sz w:val="24"/>
-          <w:szCs w:val="24"/>
-          <w:u w:val="none"/>
-        </w:rPr>
-      </w:pPr>
-      <w:proofErr w:type="gramStart"/>
-      <w:r>
-        <w:rPr>
-          <w:rStyle w:val="Lienhypertexte"/>
-          <w:rFonts w:ascii="Arial" w:hAnsi="Arial" w:cs="Arial"/>
-          <w:b/>
-          <w:color w:val="auto"/>
-          <w:sz w:val="24"/>
-          <w:szCs w:val="24"/>
-          <w:u w:val="none"/>
-        </w:rPr>
-        <w:t>ratio</w:t>
-      </w:r>
-      <w:proofErr w:type="gramEnd"/>
-      <w:r>
-        <w:rPr>
-          <w:rStyle w:val="Lienhypertexte"/>
-          <w:rFonts w:ascii="Arial" w:hAnsi="Arial" w:cs="Arial"/>
-          <w:color w:val="auto"/>
-          <w:sz w:val="24"/>
-          <w:szCs w:val="24"/>
-          <w:u w:val="none"/>
-        </w:rPr>
-        <w:t xml:space="preserve"> (=1), paramètre pour redimensionner l’image, de telle sorte d’obtenir une image carrée</w:t>
-      </w:r>
-    </w:p>
-    <w:p>
-      <w:pPr>
-        <w:spacing w:after="0" w:line="240" w:lineRule="auto"/>
-        <w:jc w:val="both"/>
-        <w:rPr>
-          <w:rStyle w:val="Lienhypertexte"/>
-          <w:rFonts w:ascii="Arial" w:hAnsi="Arial" w:cs="Arial"/>
-          <w:color w:val="auto"/>
-          <w:sz w:val="24"/>
-          <w:szCs w:val="24"/>
-          <w:u w:val="none"/>
-        </w:rPr>
-      </w:pPr>
-      <w:proofErr w:type="gramStart"/>
-      <w:r>
-        <w:rPr>
-          <w:rStyle w:val="Lienhypertexte"/>
-          <w:rFonts w:ascii="Arial" w:hAnsi="Arial" w:cs="Arial"/>
-          <w:b/>
-          <w:bCs/>
-          <w:color w:val="auto"/>
-          <w:sz w:val="24"/>
-          <w:szCs w:val="24"/>
-          <w:u w:val="none"/>
-        </w:rPr>
-        <w:t>type</w:t>
-      </w:r>
-      <w:proofErr w:type="gramEnd"/>
-      <w:r>
-        <w:rPr>
-          <w:rStyle w:val="Lienhypertexte"/>
-          <w:rFonts w:ascii="Arial" w:hAnsi="Arial" w:cs="Arial"/>
-          <w:b/>
-          <w:bCs/>
-          <w:color w:val="auto"/>
-          <w:sz w:val="24"/>
-          <w:szCs w:val="24"/>
-          <w:u w:val="none"/>
-        </w:rPr>
-        <w:t>-photo</w:t>
-      </w:r>
-      <w:r>
-        <w:rPr>
-          <w:rStyle w:val="Lienhypertexte"/>
-          <w:rFonts w:ascii="Arial" w:hAnsi="Arial" w:cs="Arial"/>
-          <w:color w:val="auto"/>
-          <w:sz w:val="24"/>
-          <w:szCs w:val="24"/>
-          <w:u w:val="none"/>
-        </w:rPr>
-        <w:t>, paramètre pour récupérer la photo de la carte</w:t>
-      </w:r>
-      <w:r>
-        <w:rPr>
-          <w:rStyle w:val="Lienhypertexte"/>
-          <w:rFonts w:ascii="Arial" w:hAnsi="Arial" w:cs="Arial"/>
-          <w:color w:val="auto"/>
-          <w:sz w:val="24"/>
-          <w:szCs w:val="24"/>
-          <w:u w:val="none"/>
-        </w:rPr>
-        <w:t xml:space="preserve"> étudiant (si valeur = « </w:t>
-      </w:r>
-      <w:proofErr w:type="spellStart"/>
-      <w:r>
-        <w:rPr>
-          <w:rStyle w:val="Lienhypertexte"/>
-          <w:rFonts w:ascii="Arial" w:hAnsi="Arial" w:cs="Arial"/>
-          <w:color w:val="auto"/>
-          <w:sz w:val="24"/>
-          <w:szCs w:val="24"/>
-          <w:u w:val="none"/>
-        </w:rPr>
-        <w:t>etu</w:t>
-      </w:r>
-      <w:proofErr w:type="spellEnd"/>
-      <w:r>
-        <w:rPr>
-          <w:rStyle w:val="Lienhypertexte"/>
-          <w:rFonts w:ascii="Arial" w:hAnsi="Arial" w:cs="Arial"/>
-          <w:color w:val="auto"/>
-          <w:sz w:val="24"/>
-          <w:szCs w:val="24"/>
-          <w:u w:val="none"/>
-        </w:rPr>
-        <w:t xml:space="preserve"> ») ou </w:t>
-      </w:r>
-      <w:r>
-        <w:rPr>
-          <w:rStyle w:val="Lienhypertexte"/>
-          <w:rFonts w:ascii="Arial" w:hAnsi="Arial" w:cs="Arial"/>
-          <w:color w:val="auto"/>
-          <w:sz w:val="24"/>
-          <w:szCs w:val="24"/>
-          <w:u w:val="none"/>
-        </w:rPr>
-        <w:t xml:space="preserve">de la carte </w:t>
-      </w:r>
-      <w:r>
-        <w:rPr>
-          <w:rStyle w:val="Lienhypertexte"/>
-          <w:rFonts w:ascii="Arial" w:hAnsi="Arial" w:cs="Arial"/>
-          <w:color w:val="auto"/>
-          <w:sz w:val="24"/>
-          <w:szCs w:val="24"/>
-          <w:u w:val="none"/>
-        </w:rPr>
-        <w:t>étudiant IAE (si valeur = « </w:t>
-      </w:r>
-      <w:proofErr w:type="spellStart"/>
-      <w:r>
-        <w:rPr>
-          <w:rStyle w:val="Lienhypertexte"/>
-          <w:rFonts w:ascii="Arial" w:hAnsi="Arial" w:cs="Arial"/>
-          <w:color w:val="auto"/>
-          <w:sz w:val="24"/>
-          <w:szCs w:val="24"/>
-          <w:u w:val="none"/>
-        </w:rPr>
-        <w:t>etu-iae</w:t>
-      </w:r>
-      <w:proofErr w:type="spellEnd"/>
-      <w:r>
-        <w:rPr>
-          <w:rStyle w:val="Lienhypertexte"/>
-          <w:rFonts w:ascii="Arial" w:hAnsi="Arial" w:cs="Arial"/>
-          <w:color w:val="auto"/>
-          <w:sz w:val="24"/>
-          <w:szCs w:val="24"/>
-          <w:u w:val="none"/>
-        </w:rPr>
-        <w:t> »)</w:t>
-      </w:r>
-    </w:p>
-    <w:p>
-      <w:pPr>
-        <w:spacing w:after="0" w:line="240" w:lineRule="auto"/>
-        <w:jc w:val="both"/>
-        <w:rPr>
-          <w:rStyle w:val="Lienhypertexte"/>
-          <w:rFonts w:ascii="Arial" w:hAnsi="Arial" w:cs="Arial"/>
-          <w:color w:val="auto"/>
-          <w:sz w:val="24"/>
-          <w:szCs w:val="24"/>
-          <w:u w:val="none"/>
-        </w:rPr>
-      </w:pPr>
-    </w:p>
-    <w:p>
-      <w:pPr>
-        <w:spacing w:after="0" w:line="240" w:lineRule="auto"/>
-        <w:jc w:val="both"/>
-        <w:rPr>
-          <w:rStyle w:val="Lienhypertexte"/>
-          <w:rFonts w:ascii="Arial" w:hAnsi="Arial" w:cs="Arial"/>
-          <w:color w:val="auto"/>
-          <w:sz w:val="24"/>
-          <w:szCs w:val="24"/>
-          <w:u w:val="none"/>
-        </w:rPr>
-      </w:pPr>
-    </w:p>
-    <w:p>
-      <w:pPr>
-        <w:jc w:val="both"/>
+      </w:pPr>
+      <w:r>
         <w:rPr>
           <w:rStyle w:val="Lienhypertexte"/>
           <w:rFonts w:ascii="Arial" w:hAnsi="Arial" w:cs="Arial"/>
@@ -5680,7 +5481,9 @@
           <w:szCs w:val="28"/>
           <w:u w:val="none"/>
         </w:rPr>
-      </w:pPr>
+        <w:t>Récapitulatif des paramètres qu’il est possible de passer dans l’URL, partie « </w:t>
+      </w:r>
+      <w:proofErr w:type="spellStart"/>
       <w:r>
         <w:rPr>
           <w:rStyle w:val="Lienhypertexte"/>
@@ -5691,9 +5494,9 @@
           <w:szCs w:val="28"/>
           <w:u w:val="none"/>
         </w:rPr>
-        <w:t>Récapitulatif des paramètres qu’il est possible de passer dans l’URL, partie « </w:t>
-      </w:r>
-      <w:proofErr w:type="spellStart"/>
+        <w:t>Trusted</w:t>
+      </w:r>
+      <w:proofErr w:type="spellEnd"/>
       <w:r>
         <w:rPr>
           <w:rStyle w:val="Lienhypertexte"/>
@@ -5704,35 +5507,8 @@
           <w:szCs w:val="28"/>
           <w:u w:val="none"/>
         </w:rPr>
-        <w:t>Trusted</w:t>
-      </w:r>
-      <w:proofErr w:type="spellEnd"/>
-      <w:r>
-        <w:rPr>
-          <w:rStyle w:val="Lienhypertexte"/>
-          <w:rFonts w:ascii="Arial" w:hAnsi="Arial" w:cs="Arial"/>
-          <w:b/>
-          <w:color w:val="auto"/>
-          <w:sz w:val="28"/>
-          <w:szCs w:val="28"/>
-          <w:u w:val="none"/>
-        </w:rPr>
-        <w:t> </w:t>
-      </w:r>
-      <w:proofErr w:type="gramStart"/>
-      <w:r>
-        <w:rPr>
-          <w:rStyle w:val="Lienhypertexte"/>
-          <w:rFonts w:ascii="Arial" w:hAnsi="Arial" w:cs="Arial"/>
-          <w:b/>
-          <w:color w:val="auto"/>
-          <w:sz w:val="28"/>
-          <w:szCs w:val="28"/>
-          <w:u w:val="none"/>
-        </w:rPr>
-        <w:t>»:</w:t>
-      </w:r>
-      <w:proofErr w:type="gramEnd"/>
+        <w:t> »:</w:t>
+      </w:r>
     </w:p>
     <w:p>
       <w:pPr>
@@ -5748,7 +5524,6 @@
         </w:rPr>
       </w:pPr>
       <w:proofErr w:type="spellStart"/>
-      <w:proofErr w:type="gramStart"/>
       <w:r>
         <w:rPr>
           <w:rStyle w:val="Lienhypertexte"/>
@@ -5762,7 +5537,6 @@
         <w:t>ldap</w:t>
       </w:r>
       <w:proofErr w:type="spellEnd"/>
-      <w:proofErr w:type="gramEnd"/>
       <w:r>
         <w:rPr>
           <w:rStyle w:val="Lienhypertexte"/>
@@ -5801,7 +5575,6 @@
         </w:rPr>
       </w:pPr>
       <w:proofErr w:type="spellStart"/>
-      <w:proofErr w:type="gramStart"/>
       <w:r>
         <w:rPr>
           <w:rStyle w:val="Lienhypertexte"/>
@@ -5815,7 +5588,6 @@
         <w:t>uid</w:t>
       </w:r>
       <w:proofErr w:type="spellEnd"/>
-      <w:proofErr w:type="gramEnd"/>
       <w:r>
         <w:rPr>
           <w:rStyle w:val="Lienhypertexte"/>
@@ -5842,7 +5614,6 @@
         </w:rPr>
       </w:pPr>
       <w:proofErr w:type="spellStart"/>
-      <w:proofErr w:type="gramStart"/>
       <w:r>
         <w:rPr>
           <w:rStyle w:val="Lienhypertexte"/>
@@ -5856,7 +5627,6 @@
         <w:t>numetu</w:t>
       </w:r>
       <w:proofErr w:type="spellEnd"/>
-      <w:proofErr w:type="gramEnd"/>
       <w:r>
         <w:rPr>
           <w:rStyle w:val="Lienhypertexte"/>
@@ -5882,7 +5652,6 @@
           <w:u w:val="none"/>
         </w:rPr>
       </w:pPr>
-      <w:proofErr w:type="gramStart"/>
       <w:r>
         <w:rPr>
           <w:rStyle w:val="Lienhypertexte"/>
@@ -5895,7 +5664,6 @@
         </w:rPr>
         <w:t>mail</w:t>
       </w:r>
-      <w:proofErr w:type="gramEnd"/>
       <w:r>
         <w:rPr>
           <w:rStyle w:val="Lienhypertexte"/>
@@ -5922,7 +5690,6 @@
         </w:rPr>
       </w:pPr>
       <w:proofErr w:type="spellStart"/>
-      <w:proofErr w:type="gramStart"/>
       <w:r>
         <w:rPr>
           <w:rStyle w:val="Lienhypertexte"/>
@@ -5937,7 +5704,6 @@
         <w:t>eppn</w:t>
       </w:r>
       <w:proofErr w:type="spellEnd"/>
-      <w:proofErr w:type="gramEnd"/>
       <w:r>
         <w:rPr>
           <w:rStyle w:val="Lienhypertexte"/>
@@ -5988,7 +5754,6 @@
         </w:rPr>
       </w:pPr>
       <w:proofErr w:type="spellStart"/>
-      <w:proofErr w:type="gramStart"/>
       <w:r>
         <w:rPr>
           <w:rStyle w:val="Lienhypertexte"/>
@@ -6002,7 +5767,6 @@
         <w:t>penpal</w:t>
       </w:r>
       <w:proofErr w:type="spellEnd"/>
-      <w:proofErr w:type="gramEnd"/>
       <w:r>
         <w:rPr>
           <w:rStyle w:val="Lienhypertexte"/>
@@ -6028,31 +5792,17 @@
           <w:u w:val="none"/>
         </w:rPr>
       </w:pPr>
-      <w:proofErr w:type="gramStart"/>
-      <w:r>
-        <w:rPr>
-          <w:rStyle w:val="Lienhypertexte"/>
-          <w:rFonts w:ascii="Arial" w:hAnsi="Arial" w:cs="Arial"/>
-          <w:b/>
-          <w:color w:val="auto"/>
-          <w:sz w:val="24"/>
-          <w:szCs w:val="24"/>
-          <w:u w:val="none"/>
-        </w:rPr>
-        <w:t>up</w:t>
-      </w:r>
-      <w:proofErr w:type="gramEnd"/>
-      <w:r>
-        <w:rPr>
-          <w:rStyle w:val="Lienhypertexte"/>
-          <w:rFonts w:ascii="Arial" w:hAnsi="Arial" w:cs="Arial"/>
-          <w:b/>
-          <w:color w:val="auto"/>
-          <w:sz w:val="24"/>
-          <w:szCs w:val="24"/>
-          <w:u w:val="none"/>
-        </w:rPr>
-        <w:t xml:space="preserve">1termsofuse, </w:t>
+      <w:r>
+        <w:rPr>
+          <w:rStyle w:val="Lienhypertexte"/>
+          <w:rFonts w:ascii="Arial" w:hAnsi="Arial" w:cs="Arial"/>
+          <w:b/>
+          <w:color w:val="auto"/>
+          <w:sz w:val="24"/>
+          <w:szCs w:val="24"/>
+          <w:u w:val="none"/>
+        </w:rPr>
+        <w:t xml:space="preserve">up1termsofuse, </w:t>
       </w:r>
       <w:r>
         <w:rPr>
@@ -6077,7 +5827,6 @@
         </w:rPr>
       </w:pPr>
       <w:proofErr w:type="spellStart"/>
-      <w:proofErr w:type="gramStart"/>
       <w:r>
         <w:rPr>
           <w:rFonts w:ascii="Arial" w:hAnsi="Arial" w:cs="Arial"/>
@@ -6088,7 +5837,6 @@
         <w:t>penpalAffiliation</w:t>
       </w:r>
       <w:proofErr w:type="spellEnd"/>
-      <w:proofErr w:type="gramEnd"/>
       <w:r>
         <w:rPr>
           <w:rFonts w:ascii="Arial" w:hAnsi="Arial" w:cs="Arial"/>
@@ -6209,7 +5957,6 @@
           <w:u w:val="none"/>
         </w:rPr>
       </w:pPr>
-      <w:proofErr w:type="gramStart"/>
       <w:r>
         <w:rPr>
           <w:rStyle w:val="Lienhypertexte"/>
@@ -6221,21 +5968,7 @@
           <w:szCs w:val="24"/>
           <w:u w:val="none"/>
         </w:rPr>
-        <w:t>type</w:t>
-      </w:r>
-      <w:proofErr w:type="gramEnd"/>
-      <w:r>
-        <w:rPr>
-          <w:rStyle w:val="Lienhypertexte"/>
-          <w:rFonts w:ascii="Arial" w:hAnsi="Arial" w:cs="Arial"/>
-          <w:b/>
-          <w:bCs/>
-          <w:color w:val="auto"/>
-          <w:sz w:val="24"/>
-          <w:szCs w:val="24"/>
-          <w:u w:val="none"/>
-        </w:rPr>
-        <w:t>-photo</w:t>
+        <w:t>type-photo</w:t>
       </w:r>
       <w:r>
         <w:rPr>
@@ -6317,6 +6050,83 @@
           <w:u w:val="none"/>
         </w:rPr>
         <w:t> »)</w:t>
+      </w:r>
+      <w:r>
+        <w:rPr>
+          <w:rStyle w:val="Lienhypertexte"/>
+          <w:rFonts w:ascii="Arial" w:hAnsi="Arial" w:cs="Arial"/>
+          <w:color w:val="auto"/>
+          <w:sz w:val="24"/>
+          <w:szCs w:val="24"/>
+          <w:u w:val="none"/>
+        </w:rPr>
+        <w:t xml:space="preserve"> </w:t>
+      </w:r>
+      <w:r>
+        <w:rPr>
+          <w:rStyle w:val="Lienhypertexte"/>
+          <w:rFonts w:ascii="Arial" w:hAnsi="Arial" w:cs="Arial"/>
+          <w:color w:val="auto"/>
+          <w:sz w:val="24"/>
+          <w:szCs w:val="24"/>
+          <w:u w:val="none"/>
+        </w:rPr>
+        <w:t xml:space="preserve">– </w:t>
+      </w:r>
+      <w:r>
+        <w:rPr>
+          <w:rStyle w:val="Lienhypertexte"/>
+          <w:rFonts w:ascii="Arial" w:hAnsi="Arial" w:cs="Arial"/>
+          <w:color w:val="auto"/>
+          <w:sz w:val="24"/>
+          <w:szCs w:val="24"/>
+          <w:u w:val="none"/>
+        </w:rPr>
+        <w:t xml:space="preserve">NB : </w:t>
+      </w:r>
+      <w:r>
+        <w:rPr>
+          <w:rStyle w:val="Lienhypertexte"/>
+          <w:rFonts w:ascii="Arial" w:hAnsi="Arial" w:cs="Arial"/>
+          <w:color w:val="auto"/>
+          <w:sz w:val="24"/>
+          <w:szCs w:val="24"/>
+          <w:u w:val="none"/>
+        </w:rPr>
+        <w:t xml:space="preserve">si les attributs </w:t>
+      </w:r>
+      <w:r>
+        <w:rPr>
+          <w:rStyle w:val="Lienhypertexte"/>
+          <w:rFonts w:ascii="Arial" w:hAnsi="Arial" w:cs="Arial"/>
+          <w:color w:val="auto"/>
+          <w:sz w:val="24"/>
+          <w:szCs w:val="24"/>
+          <w:u w:val="none"/>
+        </w:rPr>
+        <w:t xml:space="preserve">LDAP </w:t>
+      </w:r>
+      <w:r>
+        <w:rPr>
+          <w:rStyle w:val="Lienhypertexte"/>
+          <w:rFonts w:ascii="Arial" w:hAnsi="Arial" w:cs="Arial"/>
+          <w:color w:val="auto"/>
+          <w:sz w:val="24"/>
+          <w:szCs w:val="24"/>
+          <w:u w:val="none"/>
+        </w:rPr>
+        <w:t xml:space="preserve">correspondants n’existent pas, c’est la photo « classique » (celle de l’annuaire) qui est </w:t>
+      </w:r>
+      <w:r>
+        <w:rPr>
+          <w:rStyle w:val="Lienhypertexte"/>
+          <w:rFonts w:ascii="Arial" w:hAnsi="Arial" w:cs="Arial"/>
+          <w:color w:val="auto"/>
+          <w:sz w:val="24"/>
+          <w:szCs w:val="24"/>
+          <w:u w:val="none"/>
+        </w:rPr>
+        <w:t>récupérée</w:t>
       </w:r>
     </w:p>
     <w:p>

</xml_diff>

<commit_message>
Ajout du contournement du droit à l'image pour
les membres du groupe 'applications.complements.ldap.consultation_photos_etudiants.utilisateurs_passe_droit'
dans le cas où l'application cliente est le complément LDAP de consultation des photos étudiants (cad app-cli=comp-photoetu)
cf. ticket 126037
</commit_message>
<xml_diff>
--- a/doc/userphoto_spec.docx
+++ b/doc/userphoto_spec.docx
@@ -3281,6 +3281,260 @@
     <w:p>
       <w:pPr>
         <w:pStyle w:val="Paragraphedeliste"/>
+        <w:numPr>
+          <w:ilvl w:val="0"/>
+          <w:numId w:val="7"/>
+        </w:numPr>
+        <w:jc w:val="both"/>
+        <w:rPr>
+          <w:rStyle w:val="Lienhypertexte"/>
+          <w:rFonts w:ascii="Arial" w:hAnsi="Arial" w:cs="Arial"/>
+          <w:color w:val="auto"/>
+          <w:sz w:val="24"/>
+          <w:szCs w:val="24"/>
+          <w:u w:val="none"/>
+        </w:rPr>
+      </w:pPr>
+      <w:r>
+        <w:rPr>
+          <w:rStyle w:val="Lienhypertexte"/>
+          <w:rFonts w:ascii="Arial" w:hAnsi="Arial" w:cs="Arial"/>
+          <w:color w:val="auto"/>
+          <w:sz w:val="24"/>
+          <w:szCs w:val="24"/>
+          <w:u w:val="none"/>
+        </w:rPr>
+        <w:t>Groupe dont les membres peuvent voir toutes les photos dans l</w:t>
+      </w:r>
+      <w:r>
+        <w:rPr>
+          <w:rStyle w:val="Lienhypertexte"/>
+          <w:rFonts w:ascii="Arial" w:hAnsi="Arial" w:cs="Arial"/>
+          <w:color w:val="auto"/>
+          <w:sz w:val="24"/>
+          <w:szCs w:val="24"/>
+          <w:u w:val="none"/>
+        </w:rPr>
+        <w:t xml:space="preserve">e </w:t>
+      </w:r>
+      <w:r>
+        <w:rPr>
+          <w:rStyle w:val="Lienhypertexte"/>
+          <w:rFonts w:ascii="Arial" w:hAnsi="Arial" w:cs="Arial"/>
+          <w:color w:val="auto"/>
+          <w:sz w:val="24"/>
+          <w:szCs w:val="24"/>
+          <w:u w:val="none"/>
+        </w:rPr>
+        <w:t>« </w:t>
+      </w:r>
+      <w:r>
+        <w:rPr>
+          <w:rStyle w:val="Lienhypertexte"/>
+          <w:rFonts w:ascii="Arial" w:hAnsi="Arial" w:cs="Arial"/>
+          <w:color w:val="auto"/>
+          <w:sz w:val="24"/>
+          <w:szCs w:val="24"/>
+          <w:u w:val="none"/>
+        </w:rPr>
+        <w:t>complément photos étudiants</w:t>
+      </w:r>
+      <w:r>
+        <w:rPr>
+          <w:rStyle w:val="Lienhypertexte"/>
+          <w:rFonts w:ascii="Arial" w:hAnsi="Arial" w:cs="Arial"/>
+          <w:color w:val="auto"/>
+          <w:sz w:val="24"/>
+          <w:szCs w:val="24"/>
+          <w:u w:val="none"/>
+        </w:rPr>
+        <w:t xml:space="preserve"> » : </w:t>
+      </w:r>
+    </w:p>
+    <w:p>
+      <w:pPr>
+        <w:pStyle w:val="Paragraphedeliste"/>
+        <w:rPr>
+          <w:rStyle w:val="Lienhypertexte"/>
+          <w:rFonts w:ascii="Arial" w:hAnsi="Arial" w:cs="Arial"/>
+          <w:color w:val="auto"/>
+          <w:sz w:val="24"/>
+          <w:szCs w:val="24"/>
+          <w:u w:val="none"/>
+        </w:rPr>
+      </w:pPr>
+      <w:proofErr w:type="spellStart"/>
+      <w:r>
+        <w:rPr>
+          <w:rStyle w:val="Lienhypertexte"/>
+          <w:rFonts w:ascii="Arial" w:hAnsi="Arial" w:cs="Arial"/>
+          <w:color w:val="auto"/>
+          <w:sz w:val="24"/>
+          <w:szCs w:val="24"/>
+          <w:u w:val="none"/>
+        </w:rPr>
+        <w:t>memberOf</w:t>
+      </w:r>
+      <w:proofErr w:type="spellEnd"/>
+      <w:r>
+        <w:rPr>
+          <w:rStyle w:val="Lienhypertexte"/>
+          <w:rFonts w:ascii="Arial" w:hAnsi="Arial" w:cs="Arial"/>
+          <w:color w:val="auto"/>
+          <w:sz w:val="24"/>
+          <w:szCs w:val="24"/>
+          <w:u w:val="none"/>
+        </w:rPr>
+        <w:t xml:space="preserve"> = « </w:t>
+      </w:r>
+      <w:proofErr w:type="spellStart"/>
+      <w:r>
+        <w:rPr>
+          <w:rStyle w:val="Lienhypertexte"/>
+          <w:rFonts w:ascii="Arial" w:hAnsi="Arial" w:cs="Arial"/>
+          <w:color w:val="auto"/>
+          <w:sz w:val="24"/>
+          <w:szCs w:val="24"/>
+          <w:u w:val="none"/>
+        </w:rPr>
+        <w:t>cn</w:t>
+      </w:r>
+      <w:proofErr w:type="spellEnd"/>
+      <w:r>
+        <w:rPr>
+          <w:rStyle w:val="Lienhypertexte"/>
+          <w:rFonts w:ascii="Arial" w:hAnsi="Arial" w:cs="Arial"/>
+          <w:color w:val="auto"/>
+          <w:sz w:val="24"/>
+          <w:szCs w:val="24"/>
+          <w:u w:val="none"/>
+        </w:rPr>
+        <w:t>=</w:t>
+      </w:r>
+      <w:r>
+        <w:t xml:space="preserve"> </w:t>
+      </w:r>
+      <w:r>
+        <w:rPr>
+          <w:rStyle w:val="Lienhypertexte"/>
+          <w:rFonts w:ascii="Arial" w:hAnsi="Arial" w:cs="Arial"/>
+          <w:color w:val="auto"/>
+          <w:sz w:val="24"/>
+          <w:szCs w:val="24"/>
+          <w:u w:val="none"/>
+        </w:rPr>
+        <w:t>applications.complements.ldap.consultation_photos_etudiants.utilisateurs_passe_droit</w:t>
+      </w:r>
+      <w:r>
+        <w:rPr>
+          <w:rStyle w:val="Lienhypertexte"/>
+          <w:rFonts w:ascii="Arial" w:hAnsi="Arial" w:cs="Arial"/>
+          <w:color w:val="auto"/>
+          <w:sz w:val="24"/>
+          <w:szCs w:val="24"/>
+          <w:u w:val="none"/>
+        </w:rPr>
+        <w:t>,ou=groups,dc=univ-paris1,dc=fr</w:t>
+      </w:r>
+      <w:r>
+        <w:rPr>
+          <w:rStyle w:val="Lienhypertexte"/>
+          <w:rFonts w:ascii="Arial" w:hAnsi="Arial" w:cs="Arial"/>
+          <w:color w:val="auto"/>
+          <w:sz w:val="24"/>
+          <w:szCs w:val="24"/>
+          <w:u w:val="none"/>
+        </w:rPr>
+        <w:t> »</w:t>
+      </w:r>
+    </w:p>
+    <w:p>
+      <w:pPr>
+        <w:pStyle w:val="Paragraphedeliste"/>
+        <w:jc w:val="both"/>
+        <w:rPr>
+          <w:rStyle w:val="Lienhypertexte"/>
+          <w:rFonts w:ascii="Arial" w:hAnsi="Arial" w:cs="Arial"/>
+          <w:color w:val="auto"/>
+          <w:sz w:val="24"/>
+          <w:szCs w:val="24"/>
+          <w:u w:val="none"/>
+        </w:rPr>
+      </w:pPr>
+    </w:p>
+    <w:p>
+      <w:pPr>
+        <w:pStyle w:val="Paragraphedeliste"/>
+        <w:jc w:val="both"/>
+        <w:rPr>
+          <w:rStyle w:val="Lienhypertexte"/>
+          <w:rFonts w:ascii="Arial" w:hAnsi="Arial" w:cs="Arial"/>
+          <w:color w:val="auto"/>
+          <w:sz w:val="24"/>
+          <w:szCs w:val="24"/>
+          <w:u w:val="none"/>
+        </w:rPr>
+      </w:pPr>
+    </w:p>
+    <w:p>
+      <w:pPr>
+        <w:pStyle w:val="Paragraphedeliste"/>
+        <w:jc w:val="both"/>
+        <w:rPr>
+          <w:rStyle w:val="Lienhypertexte"/>
+          <w:rFonts w:ascii="Arial" w:hAnsi="Arial" w:cs="Arial"/>
+          <w:color w:val="auto"/>
+          <w:sz w:val="24"/>
+          <w:szCs w:val="24"/>
+          <w:u w:val="none"/>
+        </w:rPr>
+      </w:pPr>
+    </w:p>
+    <w:p>
+      <w:pPr>
+        <w:pStyle w:val="Paragraphedeliste"/>
+        <w:jc w:val="both"/>
+        <w:rPr>
+          <w:rStyle w:val="Lienhypertexte"/>
+          <w:rFonts w:ascii="Arial" w:hAnsi="Arial" w:cs="Arial"/>
+          <w:color w:val="auto"/>
+          <w:sz w:val="24"/>
+          <w:szCs w:val="24"/>
+          <w:u w:val="none"/>
+        </w:rPr>
+      </w:pPr>
+    </w:p>
+    <w:p>
+      <w:pPr>
+        <w:pStyle w:val="Paragraphedeliste"/>
+        <w:jc w:val="both"/>
+        <w:rPr>
+          <w:rStyle w:val="Lienhypertexte"/>
+          <w:rFonts w:ascii="Arial" w:hAnsi="Arial" w:cs="Arial"/>
+          <w:color w:val="auto"/>
+          <w:sz w:val="24"/>
+          <w:szCs w:val="24"/>
+          <w:u w:val="none"/>
+        </w:rPr>
+      </w:pPr>
+    </w:p>
+    <w:p>
+      <w:pPr>
+        <w:pStyle w:val="Paragraphedeliste"/>
+        <w:jc w:val="both"/>
+        <w:rPr>
+          <w:rStyle w:val="Lienhypertexte"/>
+          <w:rFonts w:ascii="Arial" w:hAnsi="Arial" w:cs="Arial"/>
+          <w:color w:val="auto"/>
+          <w:sz w:val="24"/>
+          <w:szCs w:val="24"/>
+          <w:u w:val="none"/>
+        </w:rPr>
+      </w:pPr>
+    </w:p>
+    <w:p>
+      <w:pPr>
+        <w:pStyle w:val="Paragraphedeliste"/>
         <w:jc w:val="both"/>
         <w:rPr>
           <w:rStyle w:val="Lienhypertexte"/>
@@ -4168,6 +4422,7 @@
           <w:szCs w:val="24"/>
           <w:u w:val="none"/>
         </w:rPr>
+        <w:lastRenderedPageBreak/>
         <w:t>URL avec les paramètres « </w:t>
       </w:r>
       <w:proofErr w:type="spellStart"/>
@@ -4520,6 +4775,272 @@
           <w:rFonts w:ascii="Arial" w:hAnsi="Arial" w:cs="Arial"/>
           <w:b/>
           <w:color w:val="auto"/>
+          <w:sz w:val="24"/>
+          <w:szCs w:val="24"/>
+          <w:u w:val="none"/>
+        </w:rPr>
+      </w:pPr>
+    </w:p>
+    <w:p>
+      <w:pPr>
+        <w:jc w:val="both"/>
+        <w:rPr>
+          <w:rStyle w:val="Lienhypertexte"/>
+          <w:rFonts w:ascii="Arial" w:hAnsi="Arial" w:cs="Arial"/>
+          <w:b/>
+          <w:color w:val="auto"/>
+          <w:sz w:val="24"/>
+          <w:szCs w:val="24"/>
+          <w:u w:val="none"/>
+        </w:rPr>
+      </w:pPr>
+    </w:p>
+    <w:p>
+      <w:pPr>
+        <w:jc w:val="both"/>
+        <w:rPr>
+          <w:rStyle w:val="Lienhypertexte"/>
+          <w:rFonts w:ascii="Arial" w:hAnsi="Arial" w:cs="Arial"/>
+          <w:b/>
+          <w:color w:val="auto"/>
+          <w:sz w:val="24"/>
+          <w:szCs w:val="24"/>
+          <w:u w:val="none"/>
+        </w:rPr>
+      </w:pPr>
+    </w:p>
+    <w:p>
+      <w:pPr>
+        <w:jc w:val="both"/>
+        <w:rPr>
+          <w:rStyle w:val="Lienhypertexte"/>
+          <w:rFonts w:ascii="Arial" w:hAnsi="Arial" w:cs="Arial"/>
+          <w:b/>
+          <w:color w:val="auto"/>
+          <w:sz w:val="24"/>
+          <w:szCs w:val="24"/>
+          <w:u w:val="none"/>
+        </w:rPr>
+      </w:pPr>
+    </w:p>
+    <w:p>
+      <w:pPr>
+        <w:jc w:val="both"/>
+        <w:rPr>
+          <w:rStyle w:val="Lienhypertexte"/>
+          <w:rFonts w:ascii="Arial" w:hAnsi="Arial" w:cs="Arial"/>
+          <w:b/>
+          <w:color w:val="auto"/>
+          <w:sz w:val="24"/>
+          <w:szCs w:val="24"/>
+          <w:u w:val="none"/>
+        </w:rPr>
+      </w:pPr>
+    </w:p>
+    <w:p>
+      <w:pPr>
+        <w:jc w:val="both"/>
+        <w:rPr>
+          <w:rStyle w:val="Lienhypertexte"/>
+          <w:rFonts w:ascii="Arial" w:hAnsi="Arial" w:cs="Arial"/>
+          <w:b/>
+          <w:color w:val="auto"/>
+          <w:sz w:val="24"/>
+          <w:szCs w:val="24"/>
+          <w:u w:val="none"/>
+        </w:rPr>
+      </w:pPr>
+    </w:p>
+    <w:p>
+      <w:pPr>
+        <w:jc w:val="both"/>
+        <w:rPr>
+          <w:rStyle w:val="Lienhypertexte"/>
+          <w:rFonts w:ascii="Arial" w:hAnsi="Arial" w:cs="Arial"/>
+          <w:b/>
+          <w:color w:val="auto"/>
+          <w:sz w:val="24"/>
+          <w:szCs w:val="24"/>
+          <w:u w:val="none"/>
+        </w:rPr>
+      </w:pPr>
+    </w:p>
+    <w:p>
+      <w:pPr>
+        <w:jc w:val="both"/>
+        <w:rPr>
+          <w:rStyle w:val="Lienhypertexte"/>
+          <w:rFonts w:ascii="Arial" w:hAnsi="Arial" w:cs="Arial"/>
+          <w:b/>
+          <w:color w:val="auto"/>
+          <w:sz w:val="24"/>
+          <w:szCs w:val="24"/>
+          <w:u w:val="none"/>
+        </w:rPr>
+      </w:pPr>
+    </w:p>
+    <w:p>
+      <w:pPr>
+        <w:jc w:val="both"/>
+        <w:rPr>
+          <w:rStyle w:val="Lienhypertexte"/>
+          <w:rFonts w:ascii="Arial" w:hAnsi="Arial" w:cs="Arial"/>
+          <w:b/>
+          <w:color w:val="auto"/>
+          <w:sz w:val="24"/>
+          <w:szCs w:val="24"/>
+          <w:u w:val="none"/>
+        </w:rPr>
+      </w:pPr>
+    </w:p>
+    <w:p>
+      <w:pPr>
+        <w:jc w:val="both"/>
+        <w:rPr>
+          <w:rStyle w:val="Lienhypertexte"/>
+          <w:rFonts w:ascii="Arial" w:hAnsi="Arial" w:cs="Arial"/>
+          <w:b/>
+          <w:color w:val="auto"/>
+          <w:sz w:val="24"/>
+          <w:szCs w:val="24"/>
+          <w:u w:val="none"/>
+        </w:rPr>
+      </w:pPr>
+    </w:p>
+    <w:p>
+      <w:pPr>
+        <w:jc w:val="both"/>
+        <w:rPr>
+          <w:rStyle w:val="Lienhypertexte"/>
+          <w:rFonts w:ascii="Arial" w:hAnsi="Arial" w:cs="Arial"/>
+          <w:b/>
+          <w:color w:val="auto"/>
+          <w:sz w:val="24"/>
+          <w:szCs w:val="24"/>
+          <w:u w:val="none"/>
+        </w:rPr>
+      </w:pPr>
+    </w:p>
+    <w:p>
+      <w:pPr>
+        <w:jc w:val="both"/>
+        <w:rPr>
+          <w:rStyle w:val="Lienhypertexte"/>
+          <w:rFonts w:ascii="Arial" w:hAnsi="Arial" w:cs="Arial"/>
+          <w:b/>
+          <w:color w:val="auto"/>
+          <w:sz w:val="24"/>
+          <w:szCs w:val="24"/>
+          <w:u w:val="none"/>
+        </w:rPr>
+      </w:pPr>
+    </w:p>
+    <w:p>
+      <w:pPr>
+        <w:jc w:val="both"/>
+        <w:rPr>
+          <w:rStyle w:val="Lienhypertexte"/>
+          <w:rFonts w:ascii="Arial" w:hAnsi="Arial" w:cs="Arial"/>
+          <w:b/>
+          <w:color w:val="auto"/>
+          <w:sz w:val="24"/>
+          <w:szCs w:val="24"/>
+          <w:u w:val="none"/>
+        </w:rPr>
+      </w:pPr>
+    </w:p>
+    <w:p>
+      <w:pPr>
+        <w:jc w:val="both"/>
+        <w:rPr>
+          <w:rStyle w:val="Lienhypertexte"/>
+          <w:rFonts w:ascii="Arial" w:hAnsi="Arial" w:cs="Arial"/>
+          <w:b/>
+          <w:color w:val="auto"/>
+          <w:sz w:val="24"/>
+          <w:szCs w:val="24"/>
+          <w:u w:val="none"/>
+        </w:rPr>
+      </w:pPr>
+    </w:p>
+    <w:p>
+      <w:pPr>
+        <w:jc w:val="both"/>
+        <w:rPr>
+          <w:rStyle w:val="Lienhypertexte"/>
+          <w:rFonts w:ascii="Arial" w:hAnsi="Arial" w:cs="Arial"/>
+          <w:b/>
+          <w:color w:val="auto"/>
+          <w:sz w:val="24"/>
+          <w:szCs w:val="24"/>
+          <w:u w:val="none"/>
+        </w:rPr>
+      </w:pPr>
+    </w:p>
+    <w:p>
+      <w:pPr>
+        <w:jc w:val="both"/>
+        <w:rPr>
+          <w:rStyle w:val="Lienhypertexte"/>
+          <w:rFonts w:ascii="Arial" w:hAnsi="Arial" w:cs="Arial"/>
+          <w:b/>
+          <w:color w:val="auto"/>
+          <w:sz w:val="24"/>
+          <w:szCs w:val="24"/>
+          <w:u w:val="none"/>
+        </w:rPr>
+      </w:pPr>
+    </w:p>
+    <w:p>
+      <w:pPr>
+        <w:jc w:val="both"/>
+        <w:rPr>
+          <w:rStyle w:val="Lienhypertexte"/>
+          <w:rFonts w:ascii="Arial" w:hAnsi="Arial" w:cs="Arial"/>
+          <w:b/>
+          <w:color w:val="auto"/>
+          <w:sz w:val="24"/>
+          <w:szCs w:val="24"/>
+          <w:u w:val="none"/>
+        </w:rPr>
+      </w:pPr>
+    </w:p>
+    <w:p>
+      <w:pPr>
+        <w:jc w:val="both"/>
+        <w:rPr>
+          <w:rStyle w:val="Lienhypertexte"/>
+          <w:rFonts w:ascii="Arial" w:hAnsi="Arial" w:cs="Arial"/>
+          <w:b/>
+          <w:color w:val="auto"/>
+          <w:sz w:val="24"/>
+          <w:szCs w:val="24"/>
+          <w:u w:val="none"/>
+        </w:rPr>
+      </w:pPr>
+    </w:p>
+    <w:p>
+      <w:pPr>
+        <w:jc w:val="both"/>
+        <w:rPr>
+          <w:rStyle w:val="Lienhypertexte"/>
+          <w:rFonts w:ascii="Arial" w:hAnsi="Arial" w:cs="Arial"/>
+          <w:b/>
+          <w:color w:val="auto"/>
+          <w:sz w:val="24"/>
+          <w:szCs w:val="24"/>
+          <w:u w:val="none"/>
+        </w:rPr>
+      </w:pPr>
+    </w:p>
+    <w:p>
+      <w:pPr>
+        <w:jc w:val="both"/>
+        <w:rPr>
+          <w:rStyle w:val="Lienhypertexte"/>
+          <w:rFonts w:ascii="Arial" w:hAnsi="Arial" w:cs="Arial"/>
+          <w:b/>
+          <w:color w:val="auto"/>
           <w:sz w:val="28"/>
           <w:szCs w:val="28"/>
           <w:u w:val="none"/>
@@ -5104,10 +5625,75 @@
       <w:r>
         <w:rPr>
           <w:rFonts w:ascii="Arial" w:hAnsi="Arial" w:cs="Arial"/>
-          <w:sz w:val="24"/>
-          <w:szCs w:val="24"/>
-        </w:rPr>
-        <w:t xml:space="preserve"> (= </w:t>
+          <w:b/>
+          <w:sz w:val="24"/>
+          <w:szCs w:val="24"/>
+        </w:rPr>
+        <w:t xml:space="preserve">, </w:t>
+      </w:r>
+      <w:r>
+        <w:rPr>
+          <w:rFonts w:ascii="Arial" w:hAnsi="Arial" w:cs="Arial"/>
+          <w:sz w:val="24"/>
+          <w:szCs w:val="24"/>
+        </w:rPr>
+        <w:t xml:space="preserve">paramètre </w:t>
+      </w:r>
+      <w:r>
+        <w:rPr>
+          <w:rFonts w:ascii="Arial" w:hAnsi="Arial" w:cs="Arial"/>
+          <w:sz w:val="24"/>
+          <w:szCs w:val="24"/>
+        </w:rPr>
+        <w:t xml:space="preserve">indiquant </w:t>
+      </w:r>
+      <w:r>
+        <w:rPr>
+          <w:rFonts w:ascii="Arial" w:hAnsi="Arial" w:cs="Arial"/>
+          <w:sz w:val="24"/>
+          <w:szCs w:val="24"/>
+        </w:rPr>
+        <w:t xml:space="preserve">quelle est </w:t>
+      </w:r>
+      <w:r>
+        <w:rPr>
+          <w:rFonts w:ascii="Arial" w:hAnsi="Arial" w:cs="Arial"/>
+          <w:sz w:val="24"/>
+          <w:szCs w:val="24"/>
+        </w:rPr>
+        <w:t>l</w:t>
+      </w:r>
+      <w:r>
+        <w:rPr>
+          <w:rFonts w:ascii="Arial" w:hAnsi="Arial" w:cs="Arial"/>
+          <w:sz w:val="24"/>
+          <w:szCs w:val="24"/>
+        </w:rPr>
+        <w:t>’application</w:t>
+      </w:r>
+      <w:r>
+        <w:rPr>
+          <w:rFonts w:ascii="Arial" w:hAnsi="Arial" w:cs="Arial"/>
+          <w:sz w:val="24"/>
+          <w:szCs w:val="24"/>
+        </w:rPr>
+        <w:t xml:space="preserve"> cliente</w:t>
+      </w:r>
+      <w:r>
+        <w:rPr>
+          <w:rFonts w:ascii="Arial" w:hAnsi="Arial" w:cs="Arial"/>
+          <w:sz w:val="24"/>
+          <w:szCs w:val="24"/>
+        </w:rPr>
+        <w:t> ; valeurs possibles :</w:t>
+      </w:r>
+      <w:r>
+        <w:rPr>
+          <w:rFonts w:ascii="Arial" w:hAnsi="Arial" w:cs="Arial"/>
+          <w:sz w:val="24"/>
+          <w:szCs w:val="24"/>
+        </w:rPr>
+        <w:t xml:space="preserve"> « </w:t>
       </w:r>
       <w:proofErr w:type="spellStart"/>
       <w:r>
@@ -5125,47 +5711,15 @@
           <w:sz w:val="24"/>
           <w:szCs w:val="24"/>
         </w:rPr>
-        <w:t xml:space="preserve">), paramètre </w:t>
-      </w:r>
-      <w:r>
-        <w:rPr>
-          <w:rFonts w:ascii="Arial" w:hAnsi="Arial" w:cs="Arial"/>
-          <w:sz w:val="24"/>
-          <w:szCs w:val="24"/>
-        </w:rPr>
-        <w:t>indiquant que l</w:t>
-      </w:r>
-      <w:r>
-        <w:rPr>
-          <w:rFonts w:ascii="Arial" w:hAnsi="Arial" w:cs="Arial"/>
-          <w:sz w:val="24"/>
-          <w:szCs w:val="24"/>
-        </w:rPr>
-        <w:t>’application</w:t>
-      </w:r>
-      <w:r>
-        <w:rPr>
-          <w:rFonts w:ascii="Arial" w:hAnsi="Arial" w:cs="Arial"/>
-          <w:sz w:val="24"/>
-          <w:szCs w:val="24"/>
-        </w:rPr>
-        <w:t xml:space="preserve"> cliente est</w:t>
-      </w:r>
-      <w:r>
-        <w:rPr>
-          <w:rFonts w:ascii="Arial" w:hAnsi="Arial" w:cs="Arial"/>
-          <w:sz w:val="24"/>
-          <w:szCs w:val="24"/>
-        </w:rPr>
-        <w:t xml:space="preserve"> </w:t>
-      </w:r>
-      <w:r>
-        <w:rPr>
-          <w:rFonts w:ascii="Arial" w:hAnsi="Arial" w:cs="Arial"/>
-          <w:sz w:val="24"/>
-          <w:szCs w:val="24"/>
-        </w:rPr>
-        <w:t>« </w:t>
+        <w:t> »</w:t>
+      </w:r>
+      <w:r>
+        <w:rPr>
+          <w:rFonts w:ascii="Arial" w:hAnsi="Arial" w:cs="Arial"/>
+          <w:sz w:val="24"/>
+          <w:szCs w:val="24"/>
+        </w:rPr>
+        <w:t xml:space="preserve"> (si l’application cliente est </w:t>
       </w:r>
       <w:proofErr w:type="spellStart"/>
       <w:r>
@@ -5183,7 +5737,41 @@
           <w:sz w:val="24"/>
           <w:szCs w:val="24"/>
         </w:rPr>
-        <w:t> »</w:t>
+        <w:t>), ou « </w:t>
+      </w:r>
+      <w:proofErr w:type="spellStart"/>
+      <w:r>
+        <w:rPr>
+          <w:rFonts w:ascii="Arial" w:hAnsi="Arial" w:cs="Arial"/>
+          <w:sz w:val="24"/>
+          <w:szCs w:val="24"/>
+        </w:rPr>
+        <w:t>comp-photoetu</w:t>
+      </w:r>
+      <w:proofErr w:type="spellEnd"/>
+      <w:r>
+        <w:rPr>
+          <w:rFonts w:ascii="Arial" w:hAnsi="Arial" w:cs="Arial"/>
+          <w:sz w:val="24"/>
+          <w:szCs w:val="24"/>
+        </w:rPr>
+        <w:t> » (si l’application client</w:t>
+      </w:r>
+      <w:r>
+        <w:rPr>
+          <w:rFonts w:ascii="Arial" w:hAnsi="Arial" w:cs="Arial"/>
+          <w:sz w:val="24"/>
+          <w:szCs w:val="24"/>
+        </w:rPr>
+        <w:t>e</w:t>
+      </w:r>
+      <w:r>
+        <w:rPr>
+          <w:rFonts w:ascii="Arial" w:hAnsi="Arial" w:cs="Arial"/>
+          <w:sz w:val="24"/>
+          <w:szCs w:val="24"/>
+        </w:rPr>
+        <w:t xml:space="preserve"> est le complément LDAP de consultation des photos étudiants) </w:t>
       </w:r>
     </w:p>
     <w:p>
@@ -6060,18 +6648,7 @@
           <w:szCs w:val="24"/>
           <w:u w:val="none"/>
         </w:rPr>
-        <w:t xml:space="preserve"> </w:t>
-      </w:r>
-      <w:r>
-        <w:rPr>
-          <w:rStyle w:val="Lienhypertexte"/>
-          <w:rFonts w:ascii="Arial" w:hAnsi="Arial" w:cs="Arial"/>
-          <w:color w:val="auto"/>
-          <w:sz w:val="24"/>
-          <w:szCs w:val="24"/>
-          <w:u w:val="none"/>
-        </w:rPr>
-        <w:t xml:space="preserve">– </w:t>
+        <w:t xml:space="preserve"> – </w:t>
       </w:r>
       <w:r>
         <w:rPr>

</xml_diff>

<commit_message>
Ajout de nouvelles valeurs possibles pour le paramètre type-photo
'etu-only' et 'etu-iae-only' pour récupérer la photo de la carte étudiant sans fallback sur la photo annuaire
et si pas de photo carte, envoi d'une erreur http 404 (not found)
</commit_message>
<xml_diff>
--- a/doc/userphoto_spec.docx
+++ b/doc/userphoto_spec.docx
@@ -29,7 +29,6 @@
         </w:rPr>
         <w:t xml:space="preserve"> : </w:t>
       </w:r>
-      <w:proofErr w:type="spellStart"/>
       <w:r>
         <w:rPr>
           <w:rFonts w:ascii="Arial" w:hAnsi="Arial" w:cs="Arial"/>
@@ -39,7 +38,6 @@
         </w:rPr>
         <w:t>userphoto</w:t>
       </w:r>
-      <w:proofErr w:type="spellEnd"/>
     </w:p>
     <w:p>
       <w:pPr>
@@ -195,25 +193,7 @@
           <w:sz w:val="24"/>
           <w:szCs w:val="24"/>
         </w:rPr>
-        <w:t>, il est possible de passer le paramètre « </w:t>
-      </w:r>
-      <w:proofErr w:type="spellStart"/>
-      <w:r>
-        <w:rPr>
-          <w:rFonts w:ascii="Arial" w:hAnsi="Arial" w:cs="Arial"/>
-          <w:sz w:val="24"/>
-          <w:szCs w:val="24"/>
-        </w:rPr>
-        <w:t>ldap</w:t>
-      </w:r>
-      <w:proofErr w:type="spellEnd"/>
-      <w:r>
-        <w:rPr>
-          <w:rFonts w:ascii="Arial" w:hAnsi="Arial" w:cs="Arial"/>
-          <w:sz w:val="24"/>
-          <w:szCs w:val="24"/>
-        </w:rPr>
-        <w:t>-test » pour  recherche</w:t>
+        <w:t>, il est possible de passer le paramètre « ldap-test » pour  recherche</w:t>
       </w:r>
       <w:r>
         <w:rPr>
@@ -314,25 +294,7 @@
           <w:sz w:val="24"/>
           <w:szCs w:val="24"/>
         </w:rPr>
-        <w:t xml:space="preserve"> (pour la </w:t>
-      </w:r>
-      <w:proofErr w:type="spellStart"/>
-      <w:r>
-        <w:rPr>
-          <w:rFonts w:ascii="Arial" w:hAnsi="Arial" w:cs="Arial"/>
-          <w:sz w:val="24"/>
-          <w:szCs w:val="24"/>
-        </w:rPr>
-        <w:t>prolongationENT</w:t>
-      </w:r>
-      <w:proofErr w:type="spellEnd"/>
-      <w:r>
-        <w:rPr>
-          <w:rFonts w:ascii="Arial" w:hAnsi="Arial" w:cs="Arial"/>
-          <w:sz w:val="24"/>
-          <w:szCs w:val="24"/>
-        </w:rPr>
-        <w:t xml:space="preserve">), dans ce cas, on fait un </w:t>
+        <w:t xml:space="preserve"> (pour la prolongationENT), dans ce cas, on fait un </w:t>
       </w:r>
       <w:r>
         <w:rPr>
@@ -341,47 +303,7 @@
           <w:sz w:val="24"/>
           <w:szCs w:val="24"/>
         </w:rPr>
-        <w:t>header("</w:t>
-      </w:r>
-      <w:proofErr w:type="spellStart"/>
-      <w:r>
-        <w:rPr>
-          <w:rFonts w:ascii="Arial" w:hAnsi="Arial" w:cs="Arial"/>
-          <w:i/>
-          <w:sz w:val="24"/>
-          <w:szCs w:val="24"/>
-        </w:rPr>
-        <w:t>Cache-Control:private</w:t>
-      </w:r>
-      <w:proofErr w:type="spellEnd"/>
-      <w:r>
-        <w:rPr>
-          <w:rFonts w:ascii="Arial" w:hAnsi="Arial" w:cs="Arial"/>
-          <w:i/>
-          <w:sz w:val="24"/>
-          <w:szCs w:val="24"/>
-        </w:rPr>
-        <w:t>, max-</w:t>
-      </w:r>
-      <w:proofErr w:type="spellStart"/>
-      <w:r>
-        <w:rPr>
-          <w:rFonts w:ascii="Arial" w:hAnsi="Arial" w:cs="Arial"/>
-          <w:i/>
-          <w:sz w:val="24"/>
-          <w:szCs w:val="24"/>
-        </w:rPr>
-        <w:t>age</w:t>
-      </w:r>
-      <w:proofErr w:type="spellEnd"/>
-      <w:r>
-        <w:rPr>
-          <w:rFonts w:ascii="Arial" w:hAnsi="Arial" w:cs="Arial"/>
-          <w:i/>
-          <w:sz w:val="24"/>
-          <w:szCs w:val="24"/>
-        </w:rPr>
-        <w:t>=86401")</w:t>
+        <w:t>header("Cache-Control:private, max-age=86401")</w:t>
       </w:r>
     </w:p>
     <w:p>
@@ -604,7 +526,6 @@
         </w:rPr>
         <w:t xml:space="preserve"> peut voir la photo d’un user </w:t>
       </w:r>
-      <w:proofErr w:type="spellStart"/>
       <w:r>
         <w:rPr>
           <w:rFonts w:ascii="Arial" w:hAnsi="Arial" w:cs="Arial"/>
@@ -614,7 +535,6 @@
         </w:rPr>
         <w:t>yyy</w:t>
       </w:r>
-      <w:proofErr w:type="spellEnd"/>
       <w:r>
         <w:rPr>
           <w:rFonts w:ascii="Arial" w:hAnsi="Arial" w:cs="Arial"/>
@@ -655,7 +575,6 @@
         </w:rPr>
         <w:t xml:space="preserve"> et </w:t>
       </w:r>
-      <w:proofErr w:type="spellStart"/>
       <w:r>
         <w:rPr>
           <w:rFonts w:ascii="Arial" w:hAnsi="Arial" w:cs="Arial"/>
@@ -665,7 +584,6 @@
         </w:rPr>
         <w:t>yyy</w:t>
       </w:r>
-      <w:proofErr w:type="spellEnd"/>
       <w:r>
         <w:rPr>
           <w:rFonts w:ascii="Arial" w:hAnsi="Arial" w:cs="Arial"/>
@@ -682,7 +600,6 @@
         </w:rPr>
         <w:t>, et il n’y a pas de paramètre « </w:t>
       </w:r>
-      <w:proofErr w:type="spellStart"/>
       <w:r>
         <w:rPr>
           <w:rFonts w:ascii="Arial" w:hAnsi="Arial" w:cs="Arial"/>
@@ -692,7 +609,6 @@
         </w:rPr>
         <w:t>penpalAffiliation</w:t>
       </w:r>
-      <w:proofErr w:type="spellEnd"/>
       <w:r>
         <w:rPr>
           <w:rFonts w:ascii="Arial" w:hAnsi="Arial" w:cs="Arial"/>
@@ -716,7 +632,6 @@
           <w:szCs w:val="24"/>
         </w:rPr>
       </w:pPr>
-      <w:proofErr w:type="spellStart"/>
       <w:r>
         <w:rPr>
           <w:rFonts w:ascii="Arial" w:hAnsi="Arial" w:cs="Arial"/>
@@ -735,7 +650,6 @@
         </w:rPr>
         <w:t>yy</w:t>
       </w:r>
-      <w:proofErr w:type="spellEnd"/>
       <w:r>
         <w:rPr>
           <w:rFonts w:ascii="Arial" w:hAnsi="Arial" w:cs="Arial"/>
@@ -785,7 +699,6 @@
         </w:rPr>
         <w:t xml:space="preserve"> est un étudiant et </w:t>
       </w:r>
-      <w:proofErr w:type="spellStart"/>
       <w:r>
         <w:rPr>
           <w:rFonts w:ascii="Arial" w:hAnsi="Arial" w:cs="Arial"/>
@@ -795,7 +708,6 @@
         </w:rPr>
         <w:t>yyy</w:t>
       </w:r>
-      <w:proofErr w:type="spellEnd"/>
       <w:r>
         <w:rPr>
           <w:rFonts w:ascii="Arial" w:hAnsi="Arial" w:cs="Arial"/>
@@ -845,7 +757,6 @@
         </w:rPr>
         <w:t xml:space="preserve"> est un personnel et </w:t>
       </w:r>
-      <w:proofErr w:type="spellStart"/>
       <w:r>
         <w:rPr>
           <w:rFonts w:ascii="Arial" w:hAnsi="Arial" w:cs="Arial"/>
@@ -855,7 +766,6 @@
         </w:rPr>
         <w:t>yyy</w:t>
       </w:r>
-      <w:proofErr w:type="spellEnd"/>
       <w:r>
         <w:rPr>
           <w:rFonts w:ascii="Arial" w:hAnsi="Arial" w:cs="Arial"/>
@@ -945,7 +855,6 @@
         </w:rPr>
         <w:t xml:space="preserve">l’application cliente </w:t>
       </w:r>
-      <w:proofErr w:type="spellStart"/>
       <w:r>
         <w:rPr>
           <w:rFonts w:ascii="Arial" w:hAnsi="Arial" w:cs="Arial"/>
@@ -954,7 +863,6 @@
         </w:rPr>
         <w:t>userinfo</w:t>
       </w:r>
-      <w:proofErr w:type="spellEnd"/>
       <w:r>
         <w:rPr>
           <w:rFonts w:ascii="Arial" w:hAnsi="Arial" w:cs="Arial"/>
@@ -1036,25 +944,7 @@
           <w:sz w:val="24"/>
           <w:szCs w:val="24"/>
         </w:rPr>
-        <w:t>avec la valeur « </w:t>
-      </w:r>
-      <w:proofErr w:type="spellStart"/>
-      <w:r>
-        <w:rPr>
-          <w:rFonts w:ascii="Arial" w:hAnsi="Arial" w:cs="Arial"/>
-          <w:sz w:val="24"/>
-          <w:szCs w:val="24"/>
-        </w:rPr>
-        <w:t>userinfo</w:t>
-      </w:r>
-      <w:proofErr w:type="spellEnd"/>
-      <w:r>
-        <w:rPr>
-          <w:rFonts w:ascii="Arial" w:hAnsi="Arial" w:cs="Arial"/>
-          <w:sz w:val="24"/>
-          <w:szCs w:val="24"/>
-        </w:rPr>
-        <w:t> »)</w:t>
+        <w:t>avec la valeur « userinfo »)</w:t>
       </w:r>
     </w:p>
     <w:p>
@@ -1123,7 +1013,6 @@
         </w:rPr>
         <w:t xml:space="preserve"> ou paramètre </w:t>
       </w:r>
-      <w:proofErr w:type="spellStart"/>
       <w:r>
         <w:rPr>
           <w:rFonts w:ascii="Arial" w:hAnsi="Arial" w:cs="Arial"/>
@@ -1133,32 +1022,13 @@
         </w:rPr>
         <w:t>penpalAffiliation</w:t>
       </w:r>
-      <w:proofErr w:type="spellEnd"/>
-      <w:r>
-        <w:rPr>
-          <w:rFonts w:ascii="Arial" w:hAnsi="Arial" w:cs="Arial"/>
-          <w:sz w:val="24"/>
-          <w:szCs w:val="24"/>
-        </w:rPr>
-        <w:t xml:space="preserve"> = </w:t>
-      </w:r>
-      <w:proofErr w:type="spellStart"/>
-      <w:r>
-        <w:rPr>
-          <w:rFonts w:ascii="Arial" w:hAnsi="Arial" w:cs="Arial"/>
-          <w:sz w:val="24"/>
-          <w:szCs w:val="24"/>
-        </w:rPr>
-        <w:t>anonymous</w:t>
-      </w:r>
-      <w:proofErr w:type="spellEnd"/>
-      <w:r>
-        <w:rPr>
-          <w:rFonts w:ascii="Arial" w:hAnsi="Arial" w:cs="Arial"/>
-          <w:sz w:val="24"/>
-          <w:szCs w:val="24"/>
-        </w:rPr>
-        <w:t xml:space="preserve">) : </w:t>
+      <w:r>
+        <w:rPr>
+          <w:rFonts w:ascii="Arial" w:hAnsi="Arial" w:cs="Arial"/>
+          <w:sz w:val="24"/>
+          <w:szCs w:val="24"/>
+        </w:rPr>
+        <w:t xml:space="preserve"> = anonymous) : </w:t>
       </w:r>
       <w:r>
         <w:rPr>
@@ -1168,7 +1038,6 @@
         </w:rPr>
         <w:t xml:space="preserve">si le user </w:t>
       </w:r>
-      <w:proofErr w:type="spellStart"/>
       <w:r>
         <w:rPr>
           <w:rFonts w:ascii="Arial" w:hAnsi="Arial" w:cs="Arial"/>
@@ -1178,7 +1047,6 @@
         </w:rPr>
         <w:t>yyy</w:t>
       </w:r>
-      <w:proofErr w:type="spellEnd"/>
       <w:r>
         <w:rPr>
           <w:rFonts w:ascii="Arial" w:hAnsi="Arial" w:cs="Arial"/>
@@ -1221,7 +1089,6 @@
         </w:rPr>
         <w:t xml:space="preserve">Sinon, affiche une silhouette H/F avec sens interdit pour signifier que la diffusion n’est pas autorisée. Affiche également une silhouette neutre si le user </w:t>
       </w:r>
-      <w:proofErr w:type="spellStart"/>
       <w:r>
         <w:rPr>
           <w:rFonts w:ascii="Arial" w:hAnsi="Arial" w:cs="Arial"/>
@@ -1231,7 +1098,6 @@
         </w:rPr>
         <w:t>yyy</w:t>
       </w:r>
-      <w:proofErr w:type="spellEnd"/>
       <w:r>
         <w:rPr>
           <w:rFonts w:ascii="Arial" w:hAnsi="Arial" w:cs="Arial"/>
@@ -1240,7 +1106,6 @@
         </w:rPr>
         <w:t xml:space="preserve"> est inconnu, ou une silhouette simple H/F si </w:t>
       </w:r>
-      <w:proofErr w:type="spellStart"/>
       <w:r>
         <w:rPr>
           <w:rFonts w:ascii="Arial" w:hAnsi="Arial" w:cs="Arial"/>
@@ -1250,7 +1115,6 @@
         </w:rPr>
         <w:t>yyy</w:t>
       </w:r>
-      <w:proofErr w:type="spellEnd"/>
       <w:r>
         <w:rPr>
           <w:rFonts w:ascii="Arial" w:hAnsi="Arial" w:cs="Arial"/>
@@ -1432,7 +1296,6 @@
         </w:rPr>
         <w:t xml:space="preserve">« </w:t>
       </w:r>
-      <w:proofErr w:type="spellStart"/>
       <w:r>
         <w:rPr>
           <w:rFonts w:ascii="Arial" w:hAnsi="Arial" w:cs="Arial"/>
@@ -1442,7 +1305,6 @@
         </w:rPr>
         <w:t>uid</w:t>
       </w:r>
-      <w:proofErr w:type="spellEnd"/>
       <w:r>
         <w:rPr>
           <w:rFonts w:ascii="Arial" w:hAnsi="Arial" w:cs="Arial"/>
@@ -1488,7 +1350,6 @@
         </w:rPr>
         <w:t>« </w:t>
       </w:r>
-      <w:proofErr w:type="spellStart"/>
       <w:r>
         <w:rPr>
           <w:rFonts w:ascii="Arial" w:hAnsi="Arial" w:cs="Arial"/>
@@ -1498,7 +1359,6 @@
         </w:rPr>
         <w:t>numetu</w:t>
       </w:r>
-      <w:proofErr w:type="spellEnd"/>
       <w:r>
         <w:rPr>
           <w:rFonts w:ascii="Arial" w:hAnsi="Arial" w:cs="Arial"/>
@@ -1542,27 +1402,7 @@
           <w:sz w:val="24"/>
           <w:szCs w:val="24"/>
         </w:rPr>
-        <w:t xml:space="preserve"> / « </w:t>
-      </w:r>
-      <w:proofErr w:type="spellStart"/>
-      <w:r>
-        <w:rPr>
-          <w:rFonts w:ascii="Arial" w:hAnsi="Arial" w:cs="Arial"/>
-          <w:b/>
-          <w:sz w:val="24"/>
-          <w:szCs w:val="24"/>
-        </w:rPr>
-        <w:t>eppn</w:t>
-      </w:r>
-      <w:proofErr w:type="spellEnd"/>
-      <w:r>
-        <w:rPr>
-          <w:rFonts w:ascii="Arial" w:hAnsi="Arial" w:cs="Arial"/>
-          <w:b/>
-          <w:sz w:val="24"/>
-          <w:szCs w:val="24"/>
-        </w:rPr>
-        <w:t> »</w:t>
+        <w:t xml:space="preserve"> / « eppn »</w:t>
       </w:r>
       <w:r>
         <w:rPr>
@@ -1653,7 +1493,6 @@
         </w:rPr>
         <w:t>«</w:t>
       </w:r>
-      <w:proofErr w:type="spellStart"/>
       <w:r>
         <w:rPr>
           <w:rFonts w:ascii="Arial" w:hAnsi="Arial" w:cs="Arial"/>
@@ -1662,7 +1501,6 @@
         </w:rPr>
         <w:t>uid</w:t>
       </w:r>
-      <w:proofErr w:type="spellEnd"/>
       <w:r>
         <w:rPr>
           <w:rFonts w:ascii="Arial" w:hAnsi="Arial" w:cs="Arial"/>
@@ -1685,25 +1523,7 @@
           <w:sz w:val="24"/>
           <w:szCs w:val="24"/>
         </w:rPr>
-        <w:t xml:space="preserve"> ou l’« </w:t>
-      </w:r>
-      <w:proofErr w:type="spellStart"/>
-      <w:r>
-        <w:rPr>
-          <w:rFonts w:ascii="Arial" w:hAnsi="Arial" w:cs="Arial"/>
-          <w:sz w:val="24"/>
-          <w:szCs w:val="24"/>
-        </w:rPr>
-        <w:t>eppn</w:t>
-      </w:r>
-      <w:proofErr w:type="spellEnd"/>
-      <w:r>
-        <w:rPr>
-          <w:rFonts w:ascii="Arial" w:hAnsi="Arial" w:cs="Arial"/>
-          <w:sz w:val="24"/>
-          <w:szCs w:val="24"/>
-        </w:rPr>
-        <w:t> »</w:t>
+        <w:t xml:space="preserve"> ou l’« eppn »</w:t>
       </w:r>
       <w:r>
         <w:rPr>
@@ -1721,7 +1541,6 @@
         </w:rPr>
         <w:t>«</w:t>
       </w:r>
-      <w:proofErr w:type="spellStart"/>
       <w:r>
         <w:rPr>
           <w:rFonts w:ascii="Arial" w:hAnsi="Arial" w:cs="Arial"/>
@@ -1730,7 +1549,6 @@
         </w:rPr>
         <w:t>numetu</w:t>
       </w:r>
-      <w:proofErr w:type="spellEnd"/>
       <w:r>
         <w:rPr>
           <w:rFonts w:ascii="Arial" w:hAnsi="Arial" w:cs="Arial"/>
@@ -1771,7 +1589,6 @@
         </w:rPr>
         <w:t>«</w:t>
       </w:r>
-      <w:proofErr w:type="spellStart"/>
       <w:r>
         <w:rPr>
           <w:rFonts w:ascii="Arial" w:hAnsi="Arial" w:cs="Arial"/>
@@ -1780,7 +1597,6 @@
         </w:rPr>
         <w:t>numetu</w:t>
       </w:r>
-      <w:proofErr w:type="spellEnd"/>
       <w:r>
         <w:rPr>
           <w:rFonts w:ascii="Arial" w:hAnsi="Arial" w:cs="Arial"/>
@@ -1803,25 +1619,7 @@
           <w:sz w:val="24"/>
           <w:szCs w:val="24"/>
         </w:rPr>
-        <w:t xml:space="preserve"> si l’«</w:t>
-      </w:r>
-      <w:proofErr w:type="spellStart"/>
-      <w:r>
-        <w:rPr>
-          <w:rFonts w:ascii="Arial" w:hAnsi="Arial" w:cs="Arial"/>
-          <w:sz w:val="24"/>
-          <w:szCs w:val="24"/>
-        </w:rPr>
-        <w:t>uid</w:t>
-      </w:r>
-      <w:proofErr w:type="spellEnd"/>
-      <w:r>
-        <w:rPr>
-          <w:rFonts w:ascii="Arial" w:hAnsi="Arial" w:cs="Arial"/>
-          <w:sz w:val="24"/>
-          <w:szCs w:val="24"/>
-        </w:rPr>
-        <w:t>» était passé</w:t>
+        <w:t xml:space="preserve"> si l’«uid» était passé</w:t>
       </w:r>
       <w:r>
         <w:rPr>
@@ -1940,7 +1738,6 @@
         </w:rPr>
         <w:t>« </w:t>
       </w:r>
-      <w:proofErr w:type="spellStart"/>
       <w:r>
         <w:rPr>
           <w:rFonts w:ascii="Arial" w:hAnsi="Arial" w:cs="Arial"/>
@@ -1949,7 +1746,6 @@
         </w:rPr>
         <w:t>uid</w:t>
       </w:r>
-      <w:proofErr w:type="spellEnd"/>
       <w:r>
         <w:rPr>
           <w:rFonts w:ascii="Arial" w:hAnsi="Arial" w:cs="Arial"/>
@@ -1974,7 +1770,6 @@
         </w:rPr>
         <w:t>« </w:t>
       </w:r>
-      <w:proofErr w:type="spellStart"/>
       <w:r>
         <w:rPr>
           <w:rFonts w:ascii="Arial" w:hAnsi="Arial" w:cs="Arial"/>
@@ -1983,7 +1778,6 @@
         </w:rPr>
         <w:t>numetu</w:t>
       </w:r>
-      <w:proofErr w:type="spellEnd"/>
       <w:r>
         <w:rPr>
           <w:rFonts w:ascii="Arial" w:hAnsi="Arial" w:cs="Arial"/>
@@ -2022,25 +1816,7 @@
           <w:sz w:val="24"/>
           <w:szCs w:val="24"/>
         </w:rPr>
-        <w:t xml:space="preserve"> / « </w:t>
-      </w:r>
-      <w:proofErr w:type="spellStart"/>
-      <w:r>
-        <w:rPr>
-          <w:rFonts w:ascii="Arial" w:hAnsi="Arial" w:cs="Arial"/>
-          <w:sz w:val="24"/>
-          <w:szCs w:val="24"/>
-        </w:rPr>
-        <w:t>eppn</w:t>
-      </w:r>
-      <w:proofErr w:type="spellEnd"/>
-      <w:r>
-        <w:rPr>
-          <w:rFonts w:ascii="Arial" w:hAnsi="Arial" w:cs="Arial"/>
-          <w:sz w:val="24"/>
-          <w:szCs w:val="24"/>
-        </w:rPr>
-        <w:t> »</w:t>
+        <w:t xml:space="preserve"> / « eppn »</w:t>
       </w:r>
       <w:r>
         <w:rPr>
@@ -2128,25 +1904,14 @@
         </w:rPr>
         <w:t>« </w:t>
       </w:r>
-      <w:proofErr w:type="spellStart"/>
-      <w:r>
-        <w:rPr>
-          <w:rFonts w:ascii="Arial" w:hAnsi="Arial" w:cs="Arial"/>
-          <w:b/>
-          <w:sz w:val="24"/>
-          <w:szCs w:val="24"/>
-        </w:rPr>
-        <w:t>penpal</w:t>
-      </w:r>
-      <w:proofErr w:type="spellEnd"/>
-      <w:r>
-        <w:rPr>
-          <w:rFonts w:ascii="Arial" w:hAnsi="Arial" w:cs="Arial"/>
-          <w:b/>
-          <w:sz w:val="24"/>
-          <w:szCs w:val="24"/>
-        </w:rPr>
-        <w:t xml:space="preserve"> </w:t>
+      <w:r>
+        <w:rPr>
+          <w:rFonts w:ascii="Arial" w:hAnsi="Arial" w:cs="Arial"/>
+          <w:b/>
+          <w:sz w:val="24"/>
+          <w:szCs w:val="24"/>
+        </w:rPr>
+        <w:t xml:space="preserve">penpal </w:t>
       </w:r>
       <w:r>
         <w:rPr>
@@ -2230,7 +1995,6 @@
         </w:rPr>
         <w:t>« </w:t>
       </w:r>
-      <w:proofErr w:type="spellStart"/>
       <w:r>
         <w:rPr>
           <w:rFonts w:ascii="Arial" w:hAnsi="Arial" w:cs="Arial"/>
@@ -2239,7 +2003,6 @@
         </w:rPr>
         <w:t>penpal</w:t>
       </w:r>
-      <w:proofErr w:type="spellEnd"/>
       <w:r>
         <w:rPr>
           <w:rFonts w:ascii="Arial" w:hAnsi="Arial" w:cs="Arial"/>
@@ -2371,7 +2134,6 @@
         </w:rPr>
         <w:t>« </w:t>
       </w:r>
-      <w:proofErr w:type="spellStart"/>
       <w:r>
         <w:rPr>
           <w:rFonts w:ascii="Arial" w:hAnsi="Arial" w:cs="Arial"/>
@@ -2381,7 +2143,6 @@
         </w:rPr>
         <w:t>penpal</w:t>
       </w:r>
-      <w:proofErr w:type="spellEnd"/>
       <w:r>
         <w:rPr>
           <w:rFonts w:ascii="Arial" w:hAnsi="Arial" w:cs="Arial"/>
@@ -2427,7 +2188,6 @@
         </w:rPr>
         <w:t>« </w:t>
       </w:r>
-      <w:proofErr w:type="spellStart"/>
       <w:r>
         <w:rPr>
           <w:rFonts w:ascii="Arial" w:hAnsi="Arial" w:cs="Arial"/>
@@ -2437,7 +2197,6 @@
         </w:rPr>
         <w:t>uid</w:t>
       </w:r>
-      <w:proofErr w:type="spellEnd"/>
       <w:r>
         <w:rPr>
           <w:rFonts w:ascii="Arial" w:hAnsi="Arial" w:cs="Arial"/>
@@ -2465,7 +2224,6 @@
         </w:rPr>
         <w:t>« </w:t>
       </w:r>
-      <w:proofErr w:type="spellStart"/>
       <w:r>
         <w:rPr>
           <w:rFonts w:ascii="Arial" w:hAnsi="Arial" w:cs="Arial"/>
@@ -2475,7 +2233,6 @@
         </w:rPr>
         <w:t>numetu</w:t>
       </w:r>
-      <w:proofErr w:type="spellEnd"/>
       <w:r>
         <w:rPr>
           <w:rFonts w:ascii="Arial" w:hAnsi="Arial" w:cs="Arial"/>
@@ -2519,27 +2276,7 @@
           <w:sz w:val="24"/>
           <w:szCs w:val="24"/>
         </w:rPr>
-        <w:t xml:space="preserve"> / « </w:t>
-      </w:r>
-      <w:proofErr w:type="spellStart"/>
-      <w:r>
-        <w:rPr>
-          <w:rFonts w:ascii="Arial" w:hAnsi="Arial" w:cs="Arial"/>
-          <w:b/>
-          <w:sz w:val="24"/>
-          <w:szCs w:val="24"/>
-        </w:rPr>
-        <w:t>eppn</w:t>
-      </w:r>
-      <w:proofErr w:type="spellEnd"/>
-      <w:r>
-        <w:rPr>
-          <w:rFonts w:ascii="Arial" w:hAnsi="Arial" w:cs="Arial"/>
-          <w:b/>
-          <w:sz w:val="24"/>
-          <w:szCs w:val="24"/>
-        </w:rPr>
-        <w:t> »</w:t>
+        <w:t xml:space="preserve"> / « eppn »</w:t>
       </w:r>
       <w:r>
         <w:rPr>
@@ -2633,7 +2370,6 @@
         </w:rPr>
         <w:t>« </w:t>
       </w:r>
-      <w:proofErr w:type="spellStart"/>
       <w:r>
         <w:rPr>
           <w:rStyle w:val="Lienhypertexte"/>
@@ -2645,7 +2381,6 @@
         </w:rPr>
         <w:t>uid</w:t>
       </w:r>
-      <w:proofErr w:type="spellEnd"/>
       <w:r>
         <w:rPr>
           <w:rStyle w:val="Lienhypertexte"/>
@@ -2677,31 +2412,7 @@
           <w:szCs w:val="24"/>
           <w:u w:val="none"/>
         </w:rPr>
-        <w:t>est passé en paramètre, si le user « </w:t>
-      </w:r>
-      <w:proofErr w:type="spellStart"/>
-      <w:r>
-        <w:rPr>
-          <w:rStyle w:val="Lienhypertexte"/>
-          <w:rFonts w:ascii="Arial" w:hAnsi="Arial" w:cs="Arial"/>
-          <w:color w:val="auto"/>
-          <w:sz w:val="24"/>
-          <w:szCs w:val="24"/>
-          <w:u w:val="none"/>
-        </w:rPr>
-        <w:t>penpal</w:t>
-      </w:r>
-      <w:proofErr w:type="spellEnd"/>
-      <w:r>
-        <w:rPr>
-          <w:rStyle w:val="Lienhypertexte"/>
-          <w:rFonts w:ascii="Arial" w:hAnsi="Arial" w:cs="Arial"/>
-          <w:color w:val="auto"/>
-          <w:sz w:val="24"/>
-          <w:szCs w:val="24"/>
-          <w:u w:val="none"/>
-        </w:rPr>
-        <w:t xml:space="preserve"> » </w:t>
+        <w:t xml:space="preserve">est passé en paramètre, si le user « penpal » </w:t>
       </w:r>
       <w:r>
         <w:rPr>
@@ -3180,31 +2891,7 @@
           <w:szCs w:val="24"/>
           <w:u w:val="none"/>
         </w:rPr>
-        <w:t xml:space="preserve"> dans l’application « </w:t>
-      </w:r>
-      <w:proofErr w:type="spellStart"/>
-      <w:r>
-        <w:rPr>
-          <w:rStyle w:val="Lienhypertexte"/>
-          <w:rFonts w:ascii="Arial" w:hAnsi="Arial" w:cs="Arial"/>
-          <w:color w:val="auto"/>
-          <w:sz w:val="24"/>
-          <w:szCs w:val="24"/>
-          <w:u w:val="none"/>
-        </w:rPr>
-        <w:t>userinfo</w:t>
-      </w:r>
-      <w:proofErr w:type="spellEnd"/>
-      <w:r>
-        <w:rPr>
-          <w:rStyle w:val="Lienhypertexte"/>
-          <w:rFonts w:ascii="Arial" w:hAnsi="Arial" w:cs="Arial"/>
-          <w:color w:val="auto"/>
-          <w:sz w:val="24"/>
-          <w:szCs w:val="24"/>
-          <w:u w:val="none"/>
-        </w:rPr>
-        <w:t> »</w:t>
+        <w:t xml:space="preserve"> dans l’application « userinfo »</w:t>
       </w:r>
       <w:r>
         <w:rPr>
@@ -3231,29 +2918,16 @@
           <w:u w:val="none"/>
         </w:rPr>
       </w:pPr>
-      <w:proofErr w:type="spellStart"/>
-      <w:r>
-        <w:rPr>
-          <w:rStyle w:val="Lienhypertexte"/>
-          <w:rFonts w:ascii="Arial" w:hAnsi="Arial" w:cs="Arial"/>
-          <w:color w:val="auto"/>
-          <w:sz w:val="24"/>
-          <w:szCs w:val="24"/>
-          <w:u w:val="none"/>
-        </w:rPr>
-        <w:t>memberOf</w:t>
-      </w:r>
-      <w:proofErr w:type="spellEnd"/>
-      <w:r>
-        <w:rPr>
-          <w:rStyle w:val="Lienhypertexte"/>
-          <w:rFonts w:ascii="Arial" w:hAnsi="Arial" w:cs="Arial"/>
-          <w:color w:val="auto"/>
-          <w:sz w:val="24"/>
-          <w:szCs w:val="24"/>
-          <w:u w:val="none"/>
-        </w:rPr>
-        <w:t xml:space="preserve"> = « </w:t>
+      <w:r>
+        <w:rPr>
+          <w:rStyle w:val="Lienhypertexte"/>
+          <w:rFonts w:ascii="Arial" w:hAnsi="Arial" w:cs="Arial"/>
+          <w:color w:val="auto"/>
+          <w:sz w:val="24"/>
+          <w:szCs w:val="24"/>
+          <w:u w:val="none"/>
+        </w:rPr>
+        <w:t>memberOf = « </w:t>
       </w:r>
       <w:r>
         <w:rPr>
@@ -3304,51 +2978,7 @@
           <w:szCs w:val="24"/>
           <w:u w:val="none"/>
         </w:rPr>
-        <w:t>Groupe dont les membres peuvent voir toutes les photos dans l</w:t>
-      </w:r>
-      <w:r>
-        <w:rPr>
-          <w:rStyle w:val="Lienhypertexte"/>
-          <w:rFonts w:ascii="Arial" w:hAnsi="Arial" w:cs="Arial"/>
-          <w:color w:val="auto"/>
-          <w:sz w:val="24"/>
-          <w:szCs w:val="24"/>
-          <w:u w:val="none"/>
-        </w:rPr>
-        <w:t xml:space="preserve">e </w:t>
-      </w:r>
-      <w:r>
-        <w:rPr>
-          <w:rStyle w:val="Lienhypertexte"/>
-          <w:rFonts w:ascii="Arial" w:hAnsi="Arial" w:cs="Arial"/>
-          <w:color w:val="auto"/>
-          <w:sz w:val="24"/>
-          <w:szCs w:val="24"/>
-          <w:u w:val="none"/>
-        </w:rPr>
-        <w:t>« </w:t>
-      </w:r>
-      <w:r>
-        <w:rPr>
-          <w:rStyle w:val="Lienhypertexte"/>
-          <w:rFonts w:ascii="Arial" w:hAnsi="Arial" w:cs="Arial"/>
-          <w:color w:val="auto"/>
-          <w:sz w:val="24"/>
-          <w:szCs w:val="24"/>
-          <w:u w:val="none"/>
-        </w:rPr>
-        <w:t>complément photos étudiants</w:t>
-      </w:r>
-      <w:r>
-        <w:rPr>
-          <w:rStyle w:val="Lienhypertexte"/>
-          <w:rFonts w:ascii="Arial" w:hAnsi="Arial" w:cs="Arial"/>
-          <w:color w:val="auto"/>
-          <w:sz w:val="24"/>
-          <w:szCs w:val="24"/>
-          <w:u w:val="none"/>
-        </w:rPr>
-        <w:t xml:space="preserve"> » : </w:t>
+        <w:t xml:space="preserve">Groupe dont les membres peuvent voir toutes les photos dans le « complément photos étudiants » : </w:t>
       </w:r>
     </w:p>
     <w:p>
@@ -3363,53 +2993,27 @@
           <w:u w:val="none"/>
         </w:rPr>
       </w:pPr>
-      <w:proofErr w:type="spellStart"/>
-      <w:r>
-        <w:rPr>
-          <w:rStyle w:val="Lienhypertexte"/>
-          <w:rFonts w:ascii="Arial" w:hAnsi="Arial" w:cs="Arial"/>
-          <w:color w:val="auto"/>
-          <w:sz w:val="24"/>
-          <w:szCs w:val="24"/>
-          <w:u w:val="none"/>
-        </w:rPr>
-        <w:t>memberOf</w:t>
-      </w:r>
-      <w:proofErr w:type="spellEnd"/>
-      <w:r>
-        <w:rPr>
-          <w:rStyle w:val="Lienhypertexte"/>
-          <w:rFonts w:ascii="Arial" w:hAnsi="Arial" w:cs="Arial"/>
-          <w:color w:val="auto"/>
-          <w:sz w:val="24"/>
-          <w:szCs w:val="24"/>
-          <w:u w:val="none"/>
-        </w:rPr>
-        <w:t xml:space="preserve"> = « </w:t>
-      </w:r>
-      <w:proofErr w:type="spellStart"/>
-      <w:r>
-        <w:rPr>
-          <w:rStyle w:val="Lienhypertexte"/>
-          <w:rFonts w:ascii="Arial" w:hAnsi="Arial" w:cs="Arial"/>
-          <w:color w:val="auto"/>
-          <w:sz w:val="24"/>
-          <w:szCs w:val="24"/>
-          <w:u w:val="none"/>
-        </w:rPr>
-        <w:t>cn</w:t>
-      </w:r>
-      <w:proofErr w:type="spellEnd"/>
-      <w:r>
-        <w:rPr>
-          <w:rStyle w:val="Lienhypertexte"/>
-          <w:rFonts w:ascii="Arial" w:hAnsi="Arial" w:cs="Arial"/>
-          <w:color w:val="auto"/>
-          <w:sz w:val="24"/>
-          <w:szCs w:val="24"/>
-          <w:u w:val="none"/>
-        </w:rPr>
-        <w:t>=</w:t>
+      <w:r>
+        <w:rPr>
+          <w:rStyle w:val="Lienhypertexte"/>
+          <w:rFonts w:ascii="Arial" w:hAnsi="Arial" w:cs="Arial"/>
+          <w:color w:val="auto"/>
+          <w:sz w:val="24"/>
+          <w:szCs w:val="24"/>
+          <w:u w:val="none"/>
+        </w:rPr>
+        <w:t>memberOf = « </w:t>
+      </w:r>
+      <w:r>
+        <w:rPr>
+          <w:rStyle w:val="Lienhypertexte"/>
+          <w:rFonts w:ascii="Arial" w:hAnsi="Arial" w:cs="Arial"/>
+          <w:color w:val="auto"/>
+          <w:sz w:val="24"/>
+          <w:szCs w:val="24"/>
+          <w:u w:val="none"/>
+        </w:rPr>
+        <w:t>cn=</w:t>
       </w:r>
       <w:r>
         <w:t xml:space="preserve"> </w:t>
@@ -3584,58 +3188,19 @@
           <w:sz w:val="24"/>
           <w:szCs w:val="24"/>
         </w:rPr>
-        <w:t xml:space="preserve">URL </w:t>
-      </w:r>
-      <w:proofErr w:type="spellStart"/>
-      <w:r>
-        <w:rPr>
-          <w:rStyle w:val="Lienhypertexte"/>
-          <w:rFonts w:ascii="Arial" w:hAnsi="Arial" w:cs="Arial"/>
-          <w:b/>
-          <w:color w:val="auto"/>
-          <w:sz w:val="24"/>
-          <w:szCs w:val="24"/>
-        </w:rPr>
-        <w:t>Trusted</w:t>
-      </w:r>
-      <w:proofErr w:type="spellEnd"/>
-      <w:r>
-        <w:rPr>
-          <w:rStyle w:val="Lienhypertexte"/>
-          <w:rFonts w:ascii="Arial" w:hAnsi="Arial" w:cs="Arial"/>
-          <w:b/>
-          <w:color w:val="auto"/>
-          <w:sz w:val="24"/>
-          <w:szCs w:val="24"/>
-          <w:u w:val="none"/>
-        </w:rPr>
-        <w:t xml:space="preserve"> (partie non </w:t>
-      </w:r>
-      <w:proofErr w:type="spellStart"/>
-      <w:r>
-        <w:rPr>
-          <w:rStyle w:val="Lienhypertexte"/>
-          <w:rFonts w:ascii="Arial" w:hAnsi="Arial" w:cs="Arial"/>
-          <w:b/>
-          <w:color w:val="auto"/>
-          <w:sz w:val="24"/>
-          <w:szCs w:val="24"/>
-          <w:u w:val="none"/>
-        </w:rPr>
-        <w:t>CASifiée</w:t>
-      </w:r>
-      <w:proofErr w:type="spellEnd"/>
-      <w:r>
-        <w:rPr>
-          <w:rStyle w:val="Lienhypertexte"/>
-          <w:rFonts w:ascii="Arial" w:hAnsi="Arial" w:cs="Arial"/>
-          <w:b/>
-          <w:color w:val="auto"/>
-          <w:sz w:val="24"/>
-          <w:szCs w:val="24"/>
-          <w:u w:val="none"/>
-        </w:rPr>
-        <w:t>)</w:t>
+        <w:t>URL Trusted</w:t>
+      </w:r>
+      <w:r>
+        <w:rPr>
+          <w:rStyle w:val="Lienhypertexte"/>
+          <w:rFonts w:ascii="Arial" w:hAnsi="Arial" w:cs="Arial"/>
+          <w:b/>
+          <w:color w:val="auto"/>
+          <w:sz w:val="24"/>
+          <w:szCs w:val="24"/>
+          <w:u w:val="none"/>
+        </w:rPr>
+        <w:t xml:space="preserve"> (partie non CASifiée)</w:t>
       </w:r>
     </w:p>
     <w:p>
@@ -3759,33 +3324,7 @@
           <w:szCs w:val="24"/>
           <w:u w:val="none"/>
         </w:rPr>
-        <w:t xml:space="preserve"> conf du </w:t>
-      </w:r>
-      <w:proofErr w:type="spellStart"/>
-      <w:r>
-        <w:rPr>
-          <w:rStyle w:val="Lienhypertexte"/>
-          <w:rFonts w:ascii="Arial" w:hAnsi="Arial" w:cs="Arial"/>
-          <w:b/>
-          <w:color w:val="auto"/>
-          <w:sz w:val="24"/>
-          <w:szCs w:val="24"/>
-          <w:u w:val="none"/>
-        </w:rPr>
-        <w:t>virtualHost</w:t>
-      </w:r>
-      <w:proofErr w:type="spellEnd"/>
-      <w:r>
-        <w:rPr>
-          <w:rStyle w:val="Lienhypertexte"/>
-          <w:rFonts w:ascii="Arial" w:hAnsi="Arial" w:cs="Arial"/>
-          <w:b/>
-          <w:color w:val="auto"/>
-          <w:sz w:val="24"/>
-          <w:szCs w:val="24"/>
-          <w:u w:val="none"/>
-        </w:rPr>
-        <w:t>)</w:t>
+        <w:t xml:space="preserve"> conf du virtualHost)</w:t>
       </w:r>
       <w:r>
         <w:rPr>
@@ -3858,135 +3397,31 @@
           <w:szCs w:val="24"/>
           <w:u w:val="none"/>
         </w:rPr>
-        <w:t>URL avec les paramètres « </w:t>
-      </w:r>
-      <w:proofErr w:type="spellStart"/>
-      <w:r>
-        <w:rPr>
-          <w:rStyle w:val="Lienhypertexte"/>
-          <w:rFonts w:ascii="Arial" w:hAnsi="Arial" w:cs="Arial"/>
-          <w:b/>
-          <w:color w:val="auto"/>
-          <w:sz w:val="24"/>
-          <w:szCs w:val="24"/>
-          <w:u w:val="none"/>
-        </w:rPr>
-        <w:t>penpal</w:t>
-      </w:r>
-      <w:proofErr w:type="spellEnd"/>
-      <w:r>
-        <w:rPr>
-          <w:rStyle w:val="Lienhypertexte"/>
-          <w:rFonts w:ascii="Arial" w:hAnsi="Arial" w:cs="Arial"/>
-          <w:b/>
-          <w:color w:val="auto"/>
-          <w:sz w:val="24"/>
-          <w:szCs w:val="24"/>
-          <w:u w:val="none"/>
-        </w:rPr>
-        <w:t> » et « </w:t>
-      </w:r>
-      <w:proofErr w:type="spellStart"/>
-      <w:r>
-        <w:rPr>
-          <w:rStyle w:val="Lienhypertexte"/>
-          <w:rFonts w:ascii="Arial" w:hAnsi="Arial" w:cs="Arial"/>
-          <w:b/>
-          <w:color w:val="auto"/>
-          <w:sz w:val="24"/>
-          <w:szCs w:val="24"/>
-          <w:u w:val="none"/>
-        </w:rPr>
-        <w:t>uid</w:t>
-      </w:r>
-      <w:proofErr w:type="spellEnd"/>
-      <w:r>
-        <w:rPr>
-          <w:rStyle w:val="Lienhypertexte"/>
-          <w:rFonts w:ascii="Arial" w:hAnsi="Arial" w:cs="Arial"/>
-          <w:b/>
-          <w:color w:val="auto"/>
-          <w:sz w:val="24"/>
-          <w:szCs w:val="24"/>
-          <w:u w:val="none"/>
-        </w:rPr>
-        <w:t> »</w:t>
-      </w:r>
-      <w:r>
-        <w:rPr>
-          <w:rStyle w:val="Lienhypertexte"/>
-          <w:rFonts w:ascii="Arial" w:hAnsi="Arial" w:cs="Arial"/>
-          <w:b/>
-          <w:color w:val="auto"/>
-          <w:sz w:val="24"/>
-          <w:szCs w:val="24"/>
-          <w:u w:val="none"/>
-        </w:rPr>
-        <w:t xml:space="preserve"> (ou « </w:t>
-      </w:r>
-      <w:proofErr w:type="spellStart"/>
-      <w:r>
-        <w:rPr>
-          <w:rStyle w:val="Lienhypertexte"/>
-          <w:rFonts w:ascii="Arial" w:hAnsi="Arial" w:cs="Arial"/>
-          <w:b/>
-          <w:color w:val="auto"/>
-          <w:sz w:val="24"/>
-          <w:szCs w:val="24"/>
-          <w:u w:val="none"/>
-        </w:rPr>
-        <w:t>numetu</w:t>
-      </w:r>
-      <w:proofErr w:type="spellEnd"/>
-      <w:r>
-        <w:rPr>
-          <w:rStyle w:val="Lienhypertexte"/>
-          <w:rFonts w:ascii="Arial" w:hAnsi="Arial" w:cs="Arial"/>
-          <w:b/>
-          <w:color w:val="auto"/>
-          <w:sz w:val="24"/>
-          <w:szCs w:val="24"/>
-          <w:u w:val="none"/>
-        </w:rPr>
-        <w:t> »</w:t>
-      </w:r>
-      <w:r>
-        <w:rPr>
-          <w:rStyle w:val="Lienhypertexte"/>
-          <w:rFonts w:ascii="Arial" w:hAnsi="Arial" w:cs="Arial"/>
-          <w:b/>
-          <w:color w:val="auto"/>
-          <w:sz w:val="24"/>
-          <w:szCs w:val="24"/>
-          <w:u w:val="none"/>
-        </w:rPr>
-        <w:t xml:space="preserve"> / « mail » / « </w:t>
-      </w:r>
-      <w:proofErr w:type="spellStart"/>
-      <w:r>
-        <w:rPr>
-          <w:rStyle w:val="Lienhypertexte"/>
-          <w:rFonts w:ascii="Arial" w:hAnsi="Arial" w:cs="Arial"/>
-          <w:b/>
-          <w:color w:val="auto"/>
-          <w:sz w:val="24"/>
-          <w:szCs w:val="24"/>
-          <w:u w:val="none"/>
-        </w:rPr>
-        <w:t>eppn</w:t>
-      </w:r>
-      <w:proofErr w:type="spellEnd"/>
-      <w:r>
-        <w:rPr>
-          <w:rStyle w:val="Lienhypertexte"/>
-          <w:rFonts w:ascii="Arial" w:hAnsi="Arial" w:cs="Arial"/>
-          <w:b/>
-          <w:color w:val="auto"/>
-          <w:sz w:val="24"/>
-          <w:szCs w:val="24"/>
-          <w:u w:val="none"/>
-        </w:rPr>
-        <w:t> »</w:t>
+        <w:t>URL avec les paramètres « penpal » et « uid »</w:t>
+      </w:r>
+      <w:r>
+        <w:rPr>
+          <w:rStyle w:val="Lienhypertexte"/>
+          <w:rFonts w:ascii="Arial" w:hAnsi="Arial" w:cs="Arial"/>
+          <w:b/>
+          <w:color w:val="auto"/>
+          <w:sz w:val="24"/>
+          <w:szCs w:val="24"/>
+          <w:u w:val="none"/>
+        </w:rPr>
+        <w:t xml:space="preserve"> (ou « numetu »</w:t>
+      </w:r>
+      <w:r>
+        <w:rPr>
+          <w:rStyle w:val="Lienhypertexte"/>
+          <w:rFonts w:ascii="Arial" w:hAnsi="Arial" w:cs="Arial"/>
+          <w:b/>
+          <w:color w:val="auto"/>
+          <w:sz w:val="24"/>
+          <w:szCs w:val="24"/>
+          <w:u w:val="none"/>
+        </w:rPr>
+        <w:t xml:space="preserve"> / « mail » / « eppn »</w:t>
       </w:r>
       <w:r>
         <w:rPr>
@@ -4076,55 +3511,7 @@
           <w:szCs w:val="24"/>
           <w:u w:val="none"/>
         </w:rPr>
-        <w:t>ffiche la photo du user « </w:t>
-      </w:r>
-      <w:proofErr w:type="spellStart"/>
-      <w:r>
-        <w:rPr>
-          <w:rStyle w:val="Lienhypertexte"/>
-          <w:rFonts w:ascii="Arial" w:hAnsi="Arial" w:cs="Arial"/>
-          <w:color w:val="auto"/>
-          <w:sz w:val="24"/>
-          <w:szCs w:val="24"/>
-          <w:u w:val="none"/>
-        </w:rPr>
-        <w:t>uid</w:t>
-      </w:r>
-      <w:proofErr w:type="spellEnd"/>
-      <w:r>
-        <w:rPr>
-          <w:rStyle w:val="Lienhypertexte"/>
-          <w:rFonts w:ascii="Arial" w:hAnsi="Arial" w:cs="Arial"/>
-          <w:color w:val="auto"/>
-          <w:sz w:val="24"/>
-          <w:szCs w:val="24"/>
-          <w:u w:val="none"/>
-        </w:rPr>
-        <w:t> » si le user « </w:t>
-      </w:r>
-      <w:proofErr w:type="spellStart"/>
-      <w:r>
-        <w:rPr>
-          <w:rStyle w:val="Lienhypertexte"/>
-          <w:rFonts w:ascii="Arial" w:hAnsi="Arial" w:cs="Arial"/>
-          <w:color w:val="auto"/>
-          <w:sz w:val="24"/>
-          <w:szCs w:val="24"/>
-          <w:u w:val="none"/>
-        </w:rPr>
-        <w:t>penpal</w:t>
-      </w:r>
-      <w:proofErr w:type="spellEnd"/>
-      <w:r>
-        <w:rPr>
-          <w:rStyle w:val="Lienhypertexte"/>
-          <w:rFonts w:ascii="Arial" w:hAnsi="Arial" w:cs="Arial"/>
-          <w:color w:val="auto"/>
-          <w:sz w:val="24"/>
-          <w:szCs w:val="24"/>
-          <w:u w:val="none"/>
-        </w:rPr>
-        <w:t xml:space="preserve"> » a le droit de </w:t>
+        <w:t xml:space="preserve">ffiche la photo du user « uid » si le user « penpal » a le droit de </w:t>
       </w:r>
       <w:r>
         <w:rPr>
@@ -4192,97 +3579,19 @@
           <w:szCs w:val="24"/>
           <w:u w:val="none"/>
         </w:rPr>
-        <w:t>URL avec le paramètre « </w:t>
-      </w:r>
-      <w:proofErr w:type="spellStart"/>
-      <w:r>
-        <w:rPr>
-          <w:rStyle w:val="Lienhypertexte"/>
-          <w:rFonts w:ascii="Arial" w:hAnsi="Arial" w:cs="Arial"/>
-          <w:b/>
-          <w:color w:val="auto"/>
-          <w:sz w:val="24"/>
-          <w:szCs w:val="24"/>
-          <w:u w:val="none"/>
-        </w:rPr>
-        <w:t>uid</w:t>
-      </w:r>
-      <w:proofErr w:type="spellEnd"/>
-      <w:r>
-        <w:rPr>
-          <w:rStyle w:val="Lienhypertexte"/>
-          <w:rFonts w:ascii="Arial" w:hAnsi="Arial" w:cs="Arial"/>
-          <w:b/>
-          <w:color w:val="auto"/>
-          <w:sz w:val="24"/>
-          <w:szCs w:val="24"/>
-          <w:u w:val="none"/>
-        </w:rPr>
-        <w:t> » (ou « </w:t>
-      </w:r>
-      <w:proofErr w:type="spellStart"/>
-      <w:r>
-        <w:rPr>
-          <w:rStyle w:val="Lienhypertexte"/>
-          <w:rFonts w:ascii="Arial" w:hAnsi="Arial" w:cs="Arial"/>
-          <w:b/>
-          <w:color w:val="auto"/>
-          <w:sz w:val="24"/>
-          <w:szCs w:val="24"/>
-          <w:u w:val="none"/>
-        </w:rPr>
-        <w:t>numetu</w:t>
-      </w:r>
-      <w:proofErr w:type="spellEnd"/>
-      <w:r>
-        <w:rPr>
-          <w:rStyle w:val="Lienhypertexte"/>
-          <w:rFonts w:ascii="Arial" w:hAnsi="Arial" w:cs="Arial"/>
-          <w:b/>
-          <w:color w:val="auto"/>
-          <w:sz w:val="24"/>
-          <w:szCs w:val="24"/>
-          <w:u w:val="none"/>
-        </w:rPr>
-        <w:t> »</w:t>
-      </w:r>
-      <w:r>
-        <w:rPr>
-          <w:rStyle w:val="Lienhypertexte"/>
-          <w:rFonts w:ascii="Arial" w:hAnsi="Arial" w:cs="Arial"/>
-          <w:b/>
-          <w:color w:val="auto"/>
-          <w:sz w:val="24"/>
-          <w:szCs w:val="24"/>
-          <w:u w:val="none"/>
-        </w:rPr>
-        <w:t xml:space="preserve"> / « mail » / « </w:t>
-      </w:r>
-      <w:proofErr w:type="spellStart"/>
-      <w:r>
-        <w:rPr>
-          <w:rStyle w:val="Lienhypertexte"/>
-          <w:rFonts w:ascii="Arial" w:hAnsi="Arial" w:cs="Arial"/>
-          <w:b/>
-          <w:color w:val="auto"/>
-          <w:sz w:val="24"/>
-          <w:szCs w:val="24"/>
-          <w:u w:val="none"/>
-        </w:rPr>
-        <w:t>eppn</w:t>
-      </w:r>
-      <w:proofErr w:type="spellEnd"/>
-      <w:r>
-        <w:rPr>
-          <w:rStyle w:val="Lienhypertexte"/>
-          <w:rFonts w:ascii="Arial" w:hAnsi="Arial" w:cs="Arial"/>
-          <w:b/>
-          <w:color w:val="auto"/>
-          <w:sz w:val="24"/>
-          <w:szCs w:val="24"/>
-          <w:u w:val="none"/>
-        </w:rPr>
-        <w:t> »</w:t>
+        <w:t>URL avec le paramètre « uid » (ou « numetu »</w:t>
+      </w:r>
+      <w:r>
+        <w:rPr>
+          <w:rStyle w:val="Lienhypertexte"/>
+          <w:rFonts w:ascii="Arial" w:hAnsi="Arial" w:cs="Arial"/>
+          <w:b/>
+          <w:color w:val="auto"/>
+          <w:sz w:val="24"/>
+          <w:szCs w:val="24"/>
+          <w:u w:val="none"/>
+        </w:rPr>
+        <w:t xml:space="preserve"> / « mail » / « eppn »</w:t>
       </w:r>
       <w:r>
         <w:rPr>
@@ -4351,31 +3660,7 @@
           <w:szCs w:val="24"/>
           <w:u w:val="none"/>
         </w:rPr>
-        <w:t>affiche la photo du user « </w:t>
-      </w:r>
-      <w:proofErr w:type="spellStart"/>
-      <w:r>
-        <w:rPr>
-          <w:rStyle w:val="Lienhypertexte"/>
-          <w:rFonts w:ascii="Arial" w:hAnsi="Arial" w:cs="Arial"/>
-          <w:color w:val="auto"/>
-          <w:sz w:val="24"/>
-          <w:szCs w:val="24"/>
-          <w:u w:val="none"/>
-        </w:rPr>
-        <w:t>uid</w:t>
-      </w:r>
-      <w:proofErr w:type="spellEnd"/>
-      <w:r>
-        <w:rPr>
-          <w:rStyle w:val="Lienhypertexte"/>
-          <w:rFonts w:ascii="Arial" w:hAnsi="Arial" w:cs="Arial"/>
-          <w:color w:val="auto"/>
-          <w:sz w:val="24"/>
-          <w:szCs w:val="24"/>
-          <w:u w:val="none"/>
-        </w:rPr>
-        <w:t> » dans tous les cas</w:t>
+        <w:t>affiche la photo du user « uid » dans tous les cas</w:t>
       </w:r>
     </w:p>
     <w:p>
@@ -4423,97 +3708,19 @@
           <w:u w:val="none"/>
         </w:rPr>
         <w:lastRenderedPageBreak/>
-        <w:t>URL avec les paramètres « </w:t>
-      </w:r>
-      <w:proofErr w:type="spellStart"/>
-      <w:r>
-        <w:rPr>
-          <w:rStyle w:val="Lienhypertexte"/>
-          <w:rFonts w:ascii="Arial" w:hAnsi="Arial" w:cs="Arial"/>
-          <w:b/>
-          <w:color w:val="auto"/>
-          <w:sz w:val="24"/>
-          <w:szCs w:val="24"/>
-          <w:u w:val="none"/>
-        </w:rPr>
-        <w:t>uid</w:t>
-      </w:r>
-      <w:proofErr w:type="spellEnd"/>
-      <w:r>
-        <w:rPr>
-          <w:rStyle w:val="Lienhypertexte"/>
-          <w:rFonts w:ascii="Arial" w:hAnsi="Arial" w:cs="Arial"/>
-          <w:b/>
-          <w:color w:val="auto"/>
-          <w:sz w:val="24"/>
-          <w:szCs w:val="24"/>
-          <w:u w:val="none"/>
-        </w:rPr>
-        <w:t> » (ou « </w:t>
-      </w:r>
-      <w:proofErr w:type="spellStart"/>
-      <w:r>
-        <w:rPr>
-          <w:rStyle w:val="Lienhypertexte"/>
-          <w:rFonts w:ascii="Arial" w:hAnsi="Arial" w:cs="Arial"/>
-          <w:b/>
-          <w:color w:val="auto"/>
-          <w:sz w:val="24"/>
-          <w:szCs w:val="24"/>
-          <w:u w:val="none"/>
-        </w:rPr>
-        <w:t>numetu</w:t>
-      </w:r>
-      <w:proofErr w:type="spellEnd"/>
-      <w:r>
-        <w:rPr>
-          <w:rStyle w:val="Lienhypertexte"/>
-          <w:rFonts w:ascii="Arial" w:hAnsi="Arial" w:cs="Arial"/>
-          <w:b/>
-          <w:color w:val="auto"/>
-          <w:sz w:val="24"/>
-          <w:szCs w:val="24"/>
-          <w:u w:val="none"/>
-        </w:rPr>
-        <w:t> »</w:t>
-      </w:r>
-      <w:r>
-        <w:rPr>
-          <w:rStyle w:val="Lienhypertexte"/>
-          <w:rFonts w:ascii="Arial" w:hAnsi="Arial" w:cs="Arial"/>
-          <w:b/>
-          <w:color w:val="auto"/>
-          <w:sz w:val="24"/>
-          <w:szCs w:val="24"/>
-          <w:u w:val="none"/>
-        </w:rPr>
-        <w:t xml:space="preserve"> / « mail » / « </w:t>
-      </w:r>
-      <w:proofErr w:type="spellStart"/>
-      <w:r>
-        <w:rPr>
-          <w:rStyle w:val="Lienhypertexte"/>
-          <w:rFonts w:ascii="Arial" w:hAnsi="Arial" w:cs="Arial"/>
-          <w:b/>
-          <w:color w:val="auto"/>
-          <w:sz w:val="24"/>
-          <w:szCs w:val="24"/>
-          <w:u w:val="none"/>
-        </w:rPr>
-        <w:t>eppn</w:t>
-      </w:r>
-      <w:proofErr w:type="spellEnd"/>
-      <w:r>
-        <w:rPr>
-          <w:rStyle w:val="Lienhypertexte"/>
-          <w:rFonts w:ascii="Arial" w:hAnsi="Arial" w:cs="Arial"/>
-          <w:b/>
-          <w:color w:val="auto"/>
-          <w:sz w:val="24"/>
-          <w:szCs w:val="24"/>
-          <w:u w:val="none"/>
-        </w:rPr>
-        <w:t> »</w:t>
+        <w:t>URL avec les paramètres « uid » (ou « numetu »</w:t>
+      </w:r>
+      <w:r>
+        <w:rPr>
+          <w:rStyle w:val="Lienhypertexte"/>
+          <w:rFonts w:ascii="Arial" w:hAnsi="Arial" w:cs="Arial"/>
+          <w:b/>
+          <w:color w:val="auto"/>
+          <w:sz w:val="24"/>
+          <w:szCs w:val="24"/>
+          <w:u w:val="none"/>
+        </w:rPr>
+        <w:t xml:space="preserve"> / « mail » / « eppn »</w:t>
       </w:r>
       <w:r>
         <w:rPr>
@@ -4595,31 +3802,7 @@
           <w:szCs w:val="24"/>
           <w:u w:val="none"/>
         </w:rPr>
-        <w:t xml:space="preserve"> « </w:t>
-      </w:r>
-      <w:proofErr w:type="spellStart"/>
-      <w:r>
-        <w:rPr>
-          <w:rStyle w:val="Lienhypertexte"/>
-          <w:rFonts w:ascii="Arial" w:hAnsi="Arial" w:cs="Arial"/>
-          <w:color w:val="auto"/>
-          <w:sz w:val="24"/>
-          <w:szCs w:val="24"/>
-          <w:u w:val="none"/>
-        </w:rPr>
-        <w:t>uid</w:t>
-      </w:r>
-      <w:proofErr w:type="spellEnd"/>
-      <w:r>
-        <w:rPr>
-          <w:rStyle w:val="Lienhypertexte"/>
-          <w:rFonts w:ascii="Arial" w:hAnsi="Arial" w:cs="Arial"/>
-          <w:color w:val="auto"/>
-          <w:sz w:val="24"/>
-          <w:szCs w:val="24"/>
-          <w:u w:val="none"/>
-        </w:rPr>
-        <w:t> » si ce dernier a dans ses autorisations au moins une des valeurs passée dans le paramètre « up1termsofuse »</w:t>
+        <w:t xml:space="preserve"> « uid » si ce dernier a dans ses autorisations au moins une des valeurs passée dans le paramètre « up1termsofuse »</w:t>
       </w:r>
     </w:p>
     <w:p>
@@ -5068,9 +4251,8 @@
           <w:szCs w:val="28"/>
           <w:u w:val="none"/>
         </w:rPr>
-        <w:t>, partie « </w:t>
-      </w:r>
-      <w:proofErr w:type="spellStart"/>
+        <w:t>, partie « CASifiée »</w:t>
+      </w:r>
       <w:r>
         <w:rPr>
           <w:rStyle w:val="Lienhypertexte"/>
@@ -5081,10 +4263,807 @@
           <w:szCs w:val="28"/>
           <w:u w:val="none"/>
         </w:rPr>
-        <w:t>CASifiée</w:t>
-      </w:r>
-      <w:proofErr w:type="spellEnd"/>
-      <w:r>
+        <w:t>:</w:t>
+      </w:r>
+    </w:p>
+    <w:p>
+      <w:pPr>
+        <w:spacing w:after="0" w:line="240" w:lineRule="auto"/>
+        <w:jc w:val="both"/>
+        <w:rPr>
+          <w:rStyle w:val="Lienhypertexte"/>
+          <w:rFonts w:ascii="Arial" w:hAnsi="Arial" w:cs="Arial"/>
+          <w:color w:val="auto"/>
+          <w:sz w:val="24"/>
+          <w:szCs w:val="24"/>
+          <w:u w:val="none"/>
+        </w:rPr>
+      </w:pPr>
+      <w:r>
+        <w:rPr>
+          <w:rStyle w:val="Lienhypertexte"/>
+          <w:rFonts w:ascii="Arial" w:hAnsi="Arial" w:cs="Arial"/>
+          <w:b/>
+          <w:color w:val="auto"/>
+          <w:sz w:val="24"/>
+          <w:szCs w:val="24"/>
+          <w:u w:val="none"/>
+        </w:rPr>
+        <w:t>cas-test</w:t>
+      </w:r>
+      <w:r>
+        <w:rPr>
+          <w:rStyle w:val="Lienhypertexte"/>
+          <w:rFonts w:ascii="Arial" w:hAnsi="Arial" w:cs="Arial"/>
+          <w:color w:val="auto"/>
+          <w:sz w:val="24"/>
+          <w:szCs w:val="24"/>
+          <w:u w:val="none"/>
+        </w:rPr>
+        <w:t xml:space="preserve"> (=1 par exemple), pour indiquer une authentification via le CAS de test</w:t>
+      </w:r>
+      <w:r>
+        <w:rPr>
+          <w:rStyle w:val="Lienhypertexte"/>
+          <w:rFonts w:ascii="Arial" w:hAnsi="Arial" w:cs="Arial"/>
+          <w:color w:val="auto"/>
+          <w:sz w:val="24"/>
+          <w:szCs w:val="24"/>
+          <w:u w:val="none"/>
+        </w:rPr>
+        <w:t xml:space="preserve"> </w:t>
+      </w:r>
+    </w:p>
+    <w:p>
+      <w:pPr>
+        <w:spacing w:after="0" w:line="240" w:lineRule="auto"/>
+        <w:jc w:val="both"/>
+        <w:rPr>
+          <w:rStyle w:val="Lienhypertexte"/>
+          <w:rFonts w:ascii="Arial" w:hAnsi="Arial" w:cs="Arial"/>
+          <w:color w:val="auto"/>
+          <w:sz w:val="24"/>
+          <w:szCs w:val="24"/>
+          <w:u w:val="none"/>
+        </w:rPr>
+      </w:pPr>
+      <w:r>
+        <w:rPr>
+          <w:rStyle w:val="Lienhypertexte"/>
+          <w:rFonts w:ascii="Arial" w:hAnsi="Arial" w:cs="Arial"/>
+          <w:b/>
+          <w:color w:val="auto"/>
+          <w:sz w:val="24"/>
+          <w:szCs w:val="24"/>
+          <w:u w:val="none"/>
+        </w:rPr>
+        <w:t>ldap-test</w:t>
+      </w:r>
+      <w:r>
+        <w:rPr>
+          <w:rStyle w:val="Lienhypertexte"/>
+          <w:rFonts w:ascii="Arial" w:hAnsi="Arial" w:cs="Arial"/>
+          <w:color w:val="auto"/>
+          <w:sz w:val="24"/>
+          <w:szCs w:val="24"/>
+          <w:u w:val="none"/>
+        </w:rPr>
+        <w:t xml:space="preserve"> (=1 par exemple), pour indiquer une recherche dans le LDAP de test</w:t>
+      </w:r>
+    </w:p>
+    <w:p>
+      <w:pPr>
+        <w:spacing w:after="0" w:line="240" w:lineRule="auto"/>
+        <w:jc w:val="both"/>
+        <w:rPr>
+          <w:rStyle w:val="Lienhypertexte"/>
+          <w:rFonts w:ascii="Arial" w:hAnsi="Arial" w:cs="Arial"/>
+          <w:color w:val="auto"/>
+          <w:sz w:val="24"/>
+          <w:szCs w:val="24"/>
+          <w:u w:val="none"/>
+        </w:rPr>
+      </w:pPr>
+      <w:r>
+        <w:rPr>
+          <w:rStyle w:val="Lienhypertexte"/>
+          <w:rFonts w:ascii="Arial" w:hAnsi="Arial" w:cs="Arial"/>
+          <w:b/>
+          <w:color w:val="auto"/>
+          <w:sz w:val="24"/>
+          <w:szCs w:val="24"/>
+          <w:u w:val="none"/>
+        </w:rPr>
+        <w:t>uid</w:t>
+      </w:r>
+      <w:r>
+        <w:rPr>
+          <w:rStyle w:val="Lienhypertexte"/>
+          <w:rFonts w:ascii="Arial" w:hAnsi="Arial" w:cs="Arial"/>
+          <w:color w:val="auto"/>
+          <w:sz w:val="24"/>
+          <w:szCs w:val="24"/>
+          <w:u w:val="none"/>
+        </w:rPr>
+        <w:t>, un identifiant utilisateur</w:t>
+      </w:r>
+    </w:p>
+    <w:p>
+      <w:pPr>
+        <w:spacing w:after="0" w:line="240" w:lineRule="auto"/>
+        <w:jc w:val="both"/>
+        <w:rPr>
+          <w:rStyle w:val="Lienhypertexte"/>
+          <w:rFonts w:ascii="Arial" w:hAnsi="Arial" w:cs="Arial"/>
+          <w:color w:val="auto"/>
+          <w:sz w:val="24"/>
+          <w:szCs w:val="24"/>
+          <w:u w:val="none"/>
+        </w:rPr>
+      </w:pPr>
+      <w:r>
+        <w:rPr>
+          <w:rStyle w:val="Lienhypertexte"/>
+          <w:rFonts w:ascii="Arial" w:hAnsi="Arial" w:cs="Arial"/>
+          <w:b/>
+          <w:color w:val="auto"/>
+          <w:sz w:val="24"/>
+          <w:szCs w:val="24"/>
+          <w:u w:val="none"/>
+        </w:rPr>
+        <w:t>numetu</w:t>
+      </w:r>
+      <w:r>
+        <w:rPr>
+          <w:rStyle w:val="Lienhypertexte"/>
+          <w:rFonts w:ascii="Arial" w:hAnsi="Arial" w:cs="Arial"/>
+          <w:color w:val="auto"/>
+          <w:sz w:val="24"/>
+          <w:szCs w:val="24"/>
+          <w:u w:val="none"/>
+        </w:rPr>
+        <w:t xml:space="preserve">, un numéro étudiant </w:t>
+      </w:r>
+    </w:p>
+    <w:p>
+      <w:pPr>
+        <w:spacing w:after="0" w:line="240" w:lineRule="auto"/>
+        <w:jc w:val="both"/>
+        <w:rPr>
+          <w:rStyle w:val="Lienhypertexte"/>
+          <w:rFonts w:ascii="Arial" w:hAnsi="Arial" w:cs="Arial"/>
+          <w:color w:val="auto"/>
+          <w:sz w:val="24"/>
+          <w:szCs w:val="24"/>
+          <w:u w:val="none"/>
+        </w:rPr>
+      </w:pPr>
+      <w:r>
+        <w:rPr>
+          <w:rStyle w:val="Lienhypertexte"/>
+          <w:rFonts w:ascii="Arial" w:hAnsi="Arial" w:cs="Arial"/>
+          <w:b/>
+          <w:color w:val="auto"/>
+          <w:sz w:val="24"/>
+          <w:szCs w:val="24"/>
+          <w:u w:val="none"/>
+        </w:rPr>
+        <w:t>mail</w:t>
+      </w:r>
+      <w:r>
+        <w:rPr>
+          <w:rStyle w:val="Lienhypertexte"/>
+          <w:rFonts w:ascii="Arial" w:hAnsi="Arial" w:cs="Arial"/>
+          <w:color w:val="auto"/>
+          <w:sz w:val="24"/>
+          <w:szCs w:val="24"/>
+          <w:u w:val="none"/>
+        </w:rPr>
+        <w:t>, l’adresse email d’un utilisateur</w:t>
+      </w:r>
+    </w:p>
+    <w:p>
+      <w:pPr>
+        <w:spacing w:after="0" w:line="240" w:lineRule="auto"/>
+        <w:jc w:val="both"/>
+        <w:rPr>
+          <w:rStyle w:val="Lienhypertexte"/>
+          <w:rFonts w:ascii="Arial" w:hAnsi="Arial" w:cs="Arial"/>
+          <w:color w:val="auto"/>
+          <w:sz w:val="24"/>
+          <w:szCs w:val="24"/>
+          <w:u w:val="none"/>
+        </w:rPr>
+      </w:pPr>
+      <w:r>
+        <w:rPr>
+          <w:rStyle w:val="Lienhypertexte"/>
+          <w:rFonts w:ascii="Arial" w:hAnsi="Arial" w:cs="Arial"/>
+          <w:b/>
+          <w:bCs/>
+          <w:color w:val="auto"/>
+          <w:sz w:val="24"/>
+          <w:szCs w:val="24"/>
+          <w:u w:val="none"/>
+        </w:rPr>
+        <w:t>eppn</w:t>
+      </w:r>
+      <w:r>
+        <w:rPr>
+          <w:rStyle w:val="Lienhypertexte"/>
+          <w:rFonts w:ascii="Arial" w:hAnsi="Arial" w:cs="Arial"/>
+          <w:color w:val="auto"/>
+          <w:sz w:val="24"/>
+          <w:szCs w:val="24"/>
+          <w:u w:val="none"/>
+        </w:rPr>
+        <w:t>, l’eppn d’un utilisateur</w:t>
+      </w:r>
+    </w:p>
+    <w:p>
+      <w:pPr>
+        <w:spacing w:after="0" w:line="240" w:lineRule="auto"/>
+        <w:jc w:val="both"/>
+        <w:rPr>
+          <w:rStyle w:val="Lienhypertexte"/>
+          <w:rFonts w:ascii="Arial" w:hAnsi="Arial" w:cs="Arial"/>
+          <w:color w:val="auto"/>
+          <w:sz w:val="24"/>
+          <w:szCs w:val="24"/>
+          <w:u w:val="none"/>
+        </w:rPr>
+      </w:pPr>
+      <w:r>
+        <w:rPr>
+          <w:rStyle w:val="Lienhypertexte"/>
+          <w:rFonts w:ascii="Arial" w:hAnsi="Arial" w:cs="Arial"/>
+          <w:b/>
+          <w:color w:val="auto"/>
+          <w:sz w:val="24"/>
+          <w:szCs w:val="24"/>
+          <w:u w:val="none"/>
+        </w:rPr>
+        <w:t>penpal</w:t>
+      </w:r>
+      <w:r>
+        <w:rPr>
+          <w:rStyle w:val="Lienhypertexte"/>
+          <w:rFonts w:ascii="Arial" w:hAnsi="Arial" w:cs="Arial"/>
+          <w:color w:val="auto"/>
+          <w:sz w:val="24"/>
+          <w:szCs w:val="24"/>
+          <w:u w:val="none"/>
+        </w:rPr>
+        <w:t>, un identifiant utilisateur</w:t>
+      </w:r>
+    </w:p>
+    <w:p>
+      <w:pPr>
+        <w:spacing w:after="0" w:line="240" w:lineRule="auto"/>
+        <w:jc w:val="both"/>
+        <w:rPr>
+          <w:rFonts w:ascii="Arial" w:hAnsi="Arial" w:cs="Arial"/>
+          <w:sz w:val="24"/>
+          <w:szCs w:val="24"/>
+        </w:rPr>
+      </w:pPr>
+      <w:r>
+        <w:rPr>
+          <w:rFonts w:ascii="Arial" w:hAnsi="Arial" w:cs="Arial"/>
+          <w:b/>
+          <w:sz w:val="24"/>
+          <w:szCs w:val="24"/>
+        </w:rPr>
+        <w:t>penpalAffiliation</w:t>
+      </w:r>
+      <w:r>
+        <w:rPr>
+          <w:rFonts w:ascii="Arial" w:hAnsi="Arial" w:cs="Arial"/>
+          <w:b/>
+          <w:sz w:val="24"/>
+          <w:szCs w:val="24"/>
+        </w:rPr>
+        <w:t xml:space="preserve"> </w:t>
+      </w:r>
+      <w:r>
+        <w:rPr>
+          <w:rFonts w:ascii="Arial" w:hAnsi="Arial" w:cs="Arial"/>
+          <w:sz w:val="24"/>
+          <w:szCs w:val="24"/>
+        </w:rPr>
+        <w:t>(= loggedUser</w:t>
+      </w:r>
+      <w:r>
+        <w:rPr>
+          <w:rFonts w:ascii="Arial" w:hAnsi="Arial" w:cs="Arial"/>
+          <w:sz w:val="24"/>
+          <w:szCs w:val="24"/>
+        </w:rPr>
+        <w:t xml:space="preserve">), pour ne pas vérifier la condition « un user xxx peut voir la photo d’un user yyy </w:t>
+      </w:r>
+      <w:r>
+        <w:rPr>
+          <w:rFonts w:ascii="Arial" w:hAnsi="Arial" w:cs="Arial"/>
+          <w:sz w:val="24"/>
+          <w:szCs w:val="24"/>
+          <w:u w:val="single"/>
+        </w:rPr>
+        <w:t>si xxx et yyy sont une même personne</w:t>
+      </w:r>
+      <w:r>
+        <w:rPr>
+          <w:rFonts w:ascii="Arial" w:hAnsi="Arial" w:cs="Arial"/>
+          <w:sz w:val="24"/>
+          <w:szCs w:val="24"/>
+        </w:rPr>
+        <w:t> »</w:t>
+      </w:r>
+    </w:p>
+    <w:p>
+      <w:pPr>
+        <w:spacing w:after="0" w:line="240" w:lineRule="auto"/>
+        <w:jc w:val="both"/>
+        <w:rPr>
+          <w:rFonts w:ascii="Arial" w:hAnsi="Arial" w:cs="Arial"/>
+          <w:sz w:val="24"/>
+          <w:szCs w:val="24"/>
+        </w:rPr>
+      </w:pPr>
+      <w:r>
+        <w:rPr>
+          <w:rFonts w:ascii="Arial" w:hAnsi="Arial" w:cs="Arial"/>
+          <w:b/>
+          <w:sz w:val="24"/>
+          <w:szCs w:val="24"/>
+        </w:rPr>
+        <w:t>penpalAffiliation</w:t>
+      </w:r>
+      <w:r>
+        <w:rPr>
+          <w:rFonts w:ascii="Arial" w:hAnsi="Arial" w:cs="Arial"/>
+          <w:b/>
+          <w:sz w:val="24"/>
+          <w:szCs w:val="24"/>
+        </w:rPr>
+        <w:t xml:space="preserve"> </w:t>
+      </w:r>
+      <w:r>
+        <w:rPr>
+          <w:rFonts w:ascii="Arial" w:hAnsi="Arial" w:cs="Arial"/>
+          <w:sz w:val="24"/>
+          <w:szCs w:val="24"/>
+        </w:rPr>
+        <w:t>(= anonymous), équivalent d’un accès non authentifié</w:t>
+      </w:r>
+      <w:r>
+        <w:rPr>
+          <w:rFonts w:ascii="Arial" w:hAnsi="Arial" w:cs="Arial"/>
+          <w:sz w:val="24"/>
+          <w:szCs w:val="24"/>
+        </w:rPr>
+        <w:t xml:space="preserve"> (utilisé par exemple pour l’annuaire public)</w:t>
+      </w:r>
+    </w:p>
+    <w:p>
+      <w:pPr>
+        <w:spacing w:after="0" w:line="240" w:lineRule="auto"/>
+        <w:jc w:val="both"/>
+        <w:rPr>
+          <w:rFonts w:ascii="Arial" w:hAnsi="Arial" w:cs="Arial"/>
+          <w:sz w:val="24"/>
+          <w:szCs w:val="24"/>
+        </w:rPr>
+      </w:pPr>
+      <w:r>
+        <w:rPr>
+          <w:rFonts w:ascii="Arial" w:hAnsi="Arial" w:cs="Arial"/>
+          <w:b/>
+          <w:sz w:val="24"/>
+          <w:szCs w:val="24"/>
+        </w:rPr>
+        <w:t>app-cli</w:t>
+      </w:r>
+      <w:r>
+        <w:rPr>
+          <w:rFonts w:ascii="Arial" w:hAnsi="Arial" w:cs="Arial"/>
+          <w:b/>
+          <w:sz w:val="24"/>
+          <w:szCs w:val="24"/>
+        </w:rPr>
+        <w:t xml:space="preserve">, </w:t>
+      </w:r>
+      <w:r>
+        <w:rPr>
+          <w:rFonts w:ascii="Arial" w:hAnsi="Arial" w:cs="Arial"/>
+          <w:sz w:val="24"/>
+          <w:szCs w:val="24"/>
+        </w:rPr>
+        <w:t xml:space="preserve">paramètre </w:t>
+      </w:r>
+      <w:r>
+        <w:rPr>
+          <w:rFonts w:ascii="Arial" w:hAnsi="Arial" w:cs="Arial"/>
+          <w:sz w:val="24"/>
+          <w:szCs w:val="24"/>
+        </w:rPr>
+        <w:t xml:space="preserve">indiquant </w:t>
+      </w:r>
+      <w:r>
+        <w:rPr>
+          <w:rFonts w:ascii="Arial" w:hAnsi="Arial" w:cs="Arial"/>
+          <w:sz w:val="24"/>
+          <w:szCs w:val="24"/>
+        </w:rPr>
+        <w:t xml:space="preserve">quelle est </w:t>
+      </w:r>
+      <w:r>
+        <w:rPr>
+          <w:rFonts w:ascii="Arial" w:hAnsi="Arial" w:cs="Arial"/>
+          <w:sz w:val="24"/>
+          <w:szCs w:val="24"/>
+        </w:rPr>
+        <w:t>l</w:t>
+      </w:r>
+      <w:r>
+        <w:rPr>
+          <w:rFonts w:ascii="Arial" w:hAnsi="Arial" w:cs="Arial"/>
+          <w:sz w:val="24"/>
+          <w:szCs w:val="24"/>
+        </w:rPr>
+        <w:t>’application</w:t>
+      </w:r>
+      <w:r>
+        <w:rPr>
+          <w:rFonts w:ascii="Arial" w:hAnsi="Arial" w:cs="Arial"/>
+          <w:sz w:val="24"/>
+          <w:szCs w:val="24"/>
+        </w:rPr>
+        <w:t xml:space="preserve"> cliente</w:t>
+      </w:r>
+      <w:r>
+        <w:rPr>
+          <w:rFonts w:ascii="Arial" w:hAnsi="Arial" w:cs="Arial"/>
+          <w:sz w:val="24"/>
+          <w:szCs w:val="24"/>
+        </w:rPr>
+        <w:t> ; valeurs possibles :</w:t>
+      </w:r>
+      <w:r>
+        <w:rPr>
+          <w:rFonts w:ascii="Arial" w:hAnsi="Arial" w:cs="Arial"/>
+          <w:sz w:val="24"/>
+          <w:szCs w:val="24"/>
+        </w:rPr>
+        <w:t xml:space="preserve"> « </w:t>
+      </w:r>
+      <w:r>
+        <w:rPr>
+          <w:rFonts w:ascii="Arial" w:hAnsi="Arial" w:cs="Arial"/>
+          <w:sz w:val="24"/>
+          <w:szCs w:val="24"/>
+        </w:rPr>
+        <w:t>userinfo</w:t>
+      </w:r>
+      <w:r>
+        <w:rPr>
+          <w:rFonts w:ascii="Arial" w:hAnsi="Arial" w:cs="Arial"/>
+          <w:sz w:val="24"/>
+          <w:szCs w:val="24"/>
+        </w:rPr>
+        <w:t> »</w:t>
+      </w:r>
+      <w:r>
+        <w:rPr>
+          <w:rFonts w:ascii="Arial" w:hAnsi="Arial" w:cs="Arial"/>
+          <w:sz w:val="24"/>
+          <w:szCs w:val="24"/>
+        </w:rPr>
+        <w:t xml:space="preserve"> (si l’application cliente est userinfo), ou « </w:t>
+      </w:r>
+      <w:r>
+        <w:rPr>
+          <w:rFonts w:ascii="Arial" w:hAnsi="Arial" w:cs="Arial"/>
+          <w:sz w:val="24"/>
+          <w:szCs w:val="24"/>
+        </w:rPr>
+        <w:t>comp-photoetu</w:t>
+      </w:r>
+      <w:r>
+        <w:rPr>
+          <w:rFonts w:ascii="Arial" w:hAnsi="Arial" w:cs="Arial"/>
+          <w:sz w:val="24"/>
+          <w:szCs w:val="24"/>
+        </w:rPr>
+        <w:t> » (si l’application client</w:t>
+      </w:r>
+      <w:r>
+        <w:rPr>
+          <w:rFonts w:ascii="Arial" w:hAnsi="Arial" w:cs="Arial"/>
+          <w:sz w:val="24"/>
+          <w:szCs w:val="24"/>
+        </w:rPr>
+        <w:t>e</w:t>
+      </w:r>
+      <w:r>
+        <w:rPr>
+          <w:rFonts w:ascii="Arial" w:hAnsi="Arial" w:cs="Arial"/>
+          <w:sz w:val="24"/>
+          <w:szCs w:val="24"/>
+        </w:rPr>
+        <w:t xml:space="preserve"> est le complément LDAP de consultation des photos étudiants) </w:t>
+      </w:r>
+    </w:p>
+    <w:p>
+      <w:pPr>
+        <w:spacing w:after="0" w:line="240" w:lineRule="auto"/>
+        <w:jc w:val="both"/>
+        <w:rPr>
+          <w:rStyle w:val="Lienhypertexte"/>
+          <w:rFonts w:ascii="Arial" w:hAnsi="Arial" w:cs="Arial"/>
+          <w:color w:val="auto"/>
+          <w:sz w:val="24"/>
+          <w:szCs w:val="24"/>
+          <w:u w:val="none"/>
+        </w:rPr>
+      </w:pPr>
+      <w:r>
+        <w:rPr>
+          <w:rStyle w:val="Lienhypertexte"/>
+          <w:rFonts w:ascii="Arial" w:hAnsi="Arial" w:cs="Arial"/>
+          <w:b/>
+          <w:color w:val="auto"/>
+          <w:sz w:val="24"/>
+          <w:szCs w:val="24"/>
+          <w:u w:val="none"/>
+        </w:rPr>
+        <w:t>ratio</w:t>
+      </w:r>
+      <w:r>
+        <w:rPr>
+          <w:rStyle w:val="Lienhypertexte"/>
+          <w:rFonts w:ascii="Arial" w:hAnsi="Arial" w:cs="Arial"/>
+          <w:color w:val="auto"/>
+          <w:sz w:val="24"/>
+          <w:szCs w:val="24"/>
+          <w:u w:val="none"/>
+        </w:rPr>
+        <w:t xml:space="preserve"> (=1), paramètre pour redimensionner l’image, de telle sorte d’obtenir une image carrée</w:t>
+      </w:r>
+    </w:p>
+    <w:p>
+      <w:pPr>
+        <w:spacing w:after="0" w:line="240" w:lineRule="auto"/>
+        <w:jc w:val="both"/>
+        <w:rPr>
+          <w:rStyle w:val="Lienhypertexte"/>
+          <w:rFonts w:ascii="Arial" w:hAnsi="Arial" w:cs="Arial"/>
+          <w:color w:val="auto"/>
+          <w:sz w:val="24"/>
+          <w:szCs w:val="24"/>
+          <w:u w:val="none"/>
+        </w:rPr>
+      </w:pPr>
+      <w:r>
+        <w:rPr>
+          <w:rStyle w:val="Lienhypertexte"/>
+          <w:rFonts w:ascii="Arial" w:hAnsi="Arial" w:cs="Arial"/>
+          <w:b/>
+          <w:bCs/>
+          <w:color w:val="auto"/>
+          <w:sz w:val="24"/>
+          <w:szCs w:val="24"/>
+          <w:u w:val="none"/>
+        </w:rPr>
+        <w:t>type-photo</w:t>
+      </w:r>
+      <w:r>
+        <w:rPr>
+          <w:rStyle w:val="Lienhypertexte"/>
+          <w:rFonts w:ascii="Arial" w:hAnsi="Arial" w:cs="Arial"/>
+          <w:color w:val="auto"/>
+          <w:sz w:val="24"/>
+          <w:szCs w:val="24"/>
+          <w:u w:val="none"/>
+        </w:rPr>
+        <w:t>, paramètre pour récupérer la photo de la carte</w:t>
+      </w:r>
+      <w:r>
+        <w:rPr>
+          <w:rStyle w:val="Lienhypertexte"/>
+          <w:rFonts w:ascii="Arial" w:hAnsi="Arial" w:cs="Arial"/>
+          <w:color w:val="auto"/>
+          <w:sz w:val="24"/>
+          <w:szCs w:val="24"/>
+          <w:u w:val="none"/>
+        </w:rPr>
+        <w:t xml:space="preserve"> étudiant (si valeur = « etu »</w:t>
+      </w:r>
+      <w:r>
+        <w:rPr>
+          <w:rStyle w:val="Lienhypertexte"/>
+          <w:rFonts w:ascii="Arial" w:hAnsi="Arial" w:cs="Arial"/>
+          <w:color w:val="auto"/>
+          <w:sz w:val="24"/>
+          <w:szCs w:val="24"/>
+          <w:u w:val="none"/>
+        </w:rPr>
+        <w:t xml:space="preserve"> ou « etu-only »</w:t>
+      </w:r>
+      <w:r>
+        <w:rPr>
+          <w:rStyle w:val="Lienhypertexte"/>
+          <w:rFonts w:ascii="Arial" w:hAnsi="Arial" w:cs="Arial"/>
+          <w:color w:val="auto"/>
+          <w:sz w:val="24"/>
+          <w:szCs w:val="24"/>
+          <w:u w:val="none"/>
+        </w:rPr>
+        <w:t xml:space="preserve">) ou </w:t>
+      </w:r>
+      <w:r>
+        <w:rPr>
+          <w:rStyle w:val="Lienhypertexte"/>
+          <w:rFonts w:ascii="Arial" w:hAnsi="Arial" w:cs="Arial"/>
+          <w:color w:val="auto"/>
+          <w:sz w:val="24"/>
+          <w:szCs w:val="24"/>
+          <w:u w:val="none"/>
+        </w:rPr>
+        <w:t xml:space="preserve">de la carte </w:t>
+      </w:r>
+      <w:r>
+        <w:rPr>
+          <w:rStyle w:val="Lienhypertexte"/>
+          <w:rFonts w:ascii="Arial" w:hAnsi="Arial" w:cs="Arial"/>
+          <w:color w:val="auto"/>
+          <w:sz w:val="24"/>
+          <w:szCs w:val="24"/>
+          <w:u w:val="none"/>
+        </w:rPr>
+        <w:t>étudiant IAE (si valeur = « etu-iae »</w:t>
+      </w:r>
+      <w:r>
+        <w:rPr>
+          <w:rStyle w:val="Lienhypertexte"/>
+          <w:rFonts w:ascii="Arial" w:hAnsi="Arial" w:cs="Arial"/>
+          <w:color w:val="auto"/>
+          <w:sz w:val="24"/>
+          <w:szCs w:val="24"/>
+          <w:u w:val="none"/>
+        </w:rPr>
+        <w:t xml:space="preserve"> ou « etu-iae-only »</w:t>
+      </w:r>
+      <w:r>
+        <w:rPr>
+          <w:rStyle w:val="Lienhypertexte"/>
+          <w:rFonts w:ascii="Arial" w:hAnsi="Arial" w:cs="Arial"/>
+          <w:color w:val="auto"/>
+          <w:sz w:val="24"/>
+          <w:szCs w:val="24"/>
+          <w:u w:val="none"/>
+        </w:rPr>
+        <w:t>)</w:t>
+      </w:r>
+      <w:r>
+        <w:rPr>
+          <w:rStyle w:val="Lienhypertexte"/>
+          <w:rFonts w:ascii="Arial" w:hAnsi="Arial" w:cs="Arial"/>
+          <w:color w:val="auto"/>
+          <w:sz w:val="24"/>
+          <w:szCs w:val="24"/>
+          <w:u w:val="none"/>
+        </w:rPr>
+        <w:t xml:space="preserve">. Avec les valeurs «etu»/«etu-iae», s’il n’y a pas de photo carte, c’est la photo « classique » (celle de l’annuaire) qui est récupérée. Mais avec les </w:t>
+      </w:r>
+      <w:r>
+        <w:rPr>
+          <w:rStyle w:val="Lienhypertexte"/>
+          <w:rFonts w:ascii="Arial" w:hAnsi="Arial" w:cs="Arial"/>
+          <w:color w:val="auto"/>
+          <w:sz w:val="24"/>
+          <w:szCs w:val="24"/>
+          <w:u w:val="none"/>
+        </w:rPr>
+        <w:t xml:space="preserve">valeurs </w:t>
+      </w:r>
+      <w:r>
+        <w:rPr>
+          <w:rStyle w:val="Lienhypertexte"/>
+          <w:rFonts w:ascii="Arial" w:hAnsi="Arial" w:cs="Arial"/>
+          <w:color w:val="auto"/>
+          <w:sz w:val="24"/>
+          <w:szCs w:val="24"/>
+          <w:u w:val="none"/>
+        </w:rPr>
+        <w:t>«etu</w:t>
+      </w:r>
+      <w:r>
+        <w:rPr>
+          <w:rStyle w:val="Lienhypertexte"/>
+          <w:rFonts w:ascii="Arial" w:hAnsi="Arial" w:cs="Arial"/>
+          <w:color w:val="auto"/>
+          <w:sz w:val="24"/>
+          <w:szCs w:val="24"/>
+          <w:u w:val="none"/>
+        </w:rPr>
+        <w:t>-only</w:t>
+      </w:r>
+      <w:r>
+        <w:rPr>
+          <w:rStyle w:val="Lienhypertexte"/>
+          <w:rFonts w:ascii="Arial" w:hAnsi="Arial" w:cs="Arial"/>
+          <w:color w:val="auto"/>
+          <w:sz w:val="24"/>
+          <w:szCs w:val="24"/>
+          <w:u w:val="none"/>
+        </w:rPr>
+        <w:t>»/«etu-iae</w:t>
+      </w:r>
+      <w:r>
+        <w:rPr>
+          <w:rStyle w:val="Lienhypertexte"/>
+          <w:rFonts w:ascii="Arial" w:hAnsi="Arial" w:cs="Arial"/>
+          <w:color w:val="auto"/>
+          <w:sz w:val="24"/>
+          <w:szCs w:val="24"/>
+          <w:u w:val="none"/>
+        </w:rPr>
+        <w:t>-only</w:t>
+      </w:r>
+      <w:r>
+        <w:rPr>
+          <w:rStyle w:val="Lienhypertexte"/>
+          <w:rFonts w:ascii="Arial" w:hAnsi="Arial" w:cs="Arial"/>
+          <w:color w:val="auto"/>
+          <w:sz w:val="24"/>
+          <w:szCs w:val="24"/>
+          <w:u w:val="none"/>
+        </w:rPr>
+        <w:t>»,</w:t>
+      </w:r>
+      <w:r>
+        <w:rPr>
+          <w:rStyle w:val="Lienhypertexte"/>
+          <w:rFonts w:ascii="Arial" w:hAnsi="Arial" w:cs="Arial"/>
+          <w:color w:val="auto"/>
+          <w:sz w:val="24"/>
+          <w:szCs w:val="24"/>
+          <w:u w:val="none"/>
+        </w:rPr>
+        <w:t xml:space="preserve"> s’il n’y a pas de photo carte, renvoie une erreur Http 404.</w:t>
+      </w:r>
+    </w:p>
+    <w:p>
+      <w:pPr>
+        <w:spacing w:after="0" w:line="240" w:lineRule="auto"/>
+        <w:jc w:val="both"/>
+        <w:rPr>
+          <w:rStyle w:val="Lienhypertexte"/>
+          <w:rFonts w:ascii="Arial" w:hAnsi="Arial" w:cs="Arial"/>
+          <w:color w:val="auto"/>
+          <w:sz w:val="24"/>
+          <w:szCs w:val="24"/>
+          <w:u w:val="none"/>
+        </w:rPr>
+      </w:pPr>
+    </w:p>
+    <w:p>
+      <w:pPr>
+        <w:spacing w:after="0" w:line="240" w:lineRule="auto"/>
+        <w:jc w:val="both"/>
+        <w:rPr>
+          <w:rStyle w:val="Lienhypertexte"/>
+          <w:rFonts w:ascii="Arial" w:hAnsi="Arial" w:cs="Arial"/>
+          <w:color w:val="auto"/>
+          <w:sz w:val="24"/>
+          <w:szCs w:val="24"/>
+          <w:u w:val="none"/>
+        </w:rPr>
+      </w:pPr>
+    </w:p>
+    <w:p>
+      <w:pPr>
+        <w:jc w:val="both"/>
         <w:rPr>
           <w:rStyle w:val="Lienhypertexte"/>
           <w:rFonts w:ascii="Arial" w:hAnsi="Arial" w:cs="Arial"/>
@@ -5094,8 +5073,7 @@
           <w:szCs w:val="28"/>
           <w:u w:val="none"/>
         </w:rPr>
-        <w:t> »</w:t>
-      </w:r>
+      </w:pPr>
       <w:r>
         <w:rPr>
           <w:rStyle w:val="Lienhypertexte"/>
@@ -5106,7 +5084,7 @@
           <w:szCs w:val="28"/>
           <w:u w:val="none"/>
         </w:rPr>
-        <w:t>:</w:t>
+        <w:t>Récapitulatif des paramètres qu’il est possible de passer dans l’URL, partie « Trusted »:</w:t>
       </w:r>
     </w:p>
     <w:p>
@@ -5132,30 +5110,326 @@
           <w:szCs w:val="24"/>
           <w:u w:val="none"/>
         </w:rPr>
-        <w:t>cas-test</w:t>
-      </w:r>
-      <w:r>
-        <w:rPr>
-          <w:rStyle w:val="Lienhypertexte"/>
-          <w:rFonts w:ascii="Arial" w:hAnsi="Arial" w:cs="Arial"/>
-          <w:color w:val="auto"/>
-          <w:sz w:val="24"/>
-          <w:szCs w:val="24"/>
-          <w:u w:val="none"/>
-        </w:rPr>
-        <w:t xml:space="preserve"> (=1 par exemple), pour indiquer une authentification via le CAS de test</w:t>
-      </w:r>
-      <w:r>
-        <w:rPr>
-          <w:rStyle w:val="Lienhypertexte"/>
-          <w:rFonts w:ascii="Arial" w:hAnsi="Arial" w:cs="Arial"/>
-          <w:color w:val="auto"/>
-          <w:sz w:val="24"/>
-          <w:szCs w:val="24"/>
-          <w:u w:val="none"/>
+        <w:t>ldap-test</w:t>
+      </w:r>
+      <w:r>
+        <w:rPr>
+          <w:rStyle w:val="Lienhypertexte"/>
+          <w:rFonts w:ascii="Arial" w:hAnsi="Arial" w:cs="Arial"/>
+          <w:color w:val="auto"/>
+          <w:sz w:val="24"/>
+          <w:szCs w:val="24"/>
+          <w:u w:val="none"/>
+        </w:rPr>
+        <w:t xml:space="preserve"> (=1 par exemple), pour indiquer une recherche dans le LDAP de test</w:t>
+      </w:r>
+    </w:p>
+    <w:p>
+      <w:pPr>
+        <w:spacing w:after="0" w:line="240" w:lineRule="auto"/>
+        <w:jc w:val="both"/>
+        <w:rPr>
+          <w:rStyle w:val="Lienhypertexte"/>
+          <w:rFonts w:ascii="Arial" w:hAnsi="Arial" w:cs="Arial"/>
+          <w:color w:val="auto"/>
+          <w:sz w:val="24"/>
+          <w:szCs w:val="24"/>
+          <w:u w:val="none"/>
+        </w:rPr>
+      </w:pPr>
+      <w:r>
+        <w:rPr>
+          <w:rStyle w:val="Lienhypertexte"/>
+          <w:rFonts w:ascii="Arial" w:hAnsi="Arial" w:cs="Arial"/>
+          <w:b/>
+          <w:color w:val="auto"/>
+          <w:sz w:val="24"/>
+          <w:szCs w:val="24"/>
+          <w:u w:val="none"/>
+        </w:rPr>
+        <w:t>uid</w:t>
+      </w:r>
+      <w:r>
+        <w:rPr>
+          <w:rStyle w:val="Lienhypertexte"/>
+          <w:rFonts w:ascii="Arial" w:hAnsi="Arial" w:cs="Arial"/>
+          <w:color w:val="auto"/>
+          <w:sz w:val="24"/>
+          <w:szCs w:val="24"/>
+          <w:u w:val="none"/>
+        </w:rPr>
+        <w:t>, un identifiant utilisateur</w:t>
+      </w:r>
+    </w:p>
+    <w:p>
+      <w:pPr>
+        <w:spacing w:after="0" w:line="240" w:lineRule="auto"/>
+        <w:jc w:val="both"/>
+        <w:rPr>
+          <w:rStyle w:val="Lienhypertexte"/>
+          <w:rFonts w:ascii="Arial" w:hAnsi="Arial" w:cs="Arial"/>
+          <w:color w:val="auto"/>
+          <w:sz w:val="24"/>
+          <w:szCs w:val="24"/>
+          <w:u w:val="none"/>
+        </w:rPr>
+      </w:pPr>
+      <w:r>
+        <w:rPr>
+          <w:rStyle w:val="Lienhypertexte"/>
+          <w:rFonts w:ascii="Arial" w:hAnsi="Arial" w:cs="Arial"/>
+          <w:b/>
+          <w:color w:val="auto"/>
+          <w:sz w:val="24"/>
+          <w:szCs w:val="24"/>
+          <w:u w:val="none"/>
+        </w:rPr>
+        <w:t>numetu</w:t>
+      </w:r>
+      <w:r>
+        <w:rPr>
+          <w:rStyle w:val="Lienhypertexte"/>
+          <w:rFonts w:ascii="Arial" w:hAnsi="Arial" w:cs="Arial"/>
+          <w:color w:val="auto"/>
+          <w:sz w:val="24"/>
+          <w:szCs w:val="24"/>
+          <w:u w:val="none"/>
+        </w:rPr>
+        <w:t>, un numéro étudiant</w:t>
+      </w:r>
+    </w:p>
+    <w:p>
+      <w:pPr>
+        <w:spacing w:after="0" w:line="240" w:lineRule="auto"/>
+        <w:jc w:val="both"/>
+        <w:rPr>
+          <w:rStyle w:val="Lienhypertexte"/>
+          <w:rFonts w:ascii="Arial" w:hAnsi="Arial" w:cs="Arial"/>
+          <w:color w:val="auto"/>
+          <w:sz w:val="24"/>
+          <w:szCs w:val="24"/>
+          <w:u w:val="none"/>
+        </w:rPr>
+      </w:pPr>
+      <w:r>
+        <w:rPr>
+          <w:rStyle w:val="Lienhypertexte"/>
+          <w:rFonts w:ascii="Arial" w:hAnsi="Arial" w:cs="Arial"/>
+          <w:b/>
+          <w:color w:val="auto"/>
+          <w:sz w:val="24"/>
+          <w:szCs w:val="24"/>
+          <w:u w:val="none"/>
+        </w:rPr>
+        <w:t>mail</w:t>
+      </w:r>
+      <w:r>
+        <w:rPr>
+          <w:rStyle w:val="Lienhypertexte"/>
+          <w:rFonts w:ascii="Arial" w:hAnsi="Arial" w:cs="Arial"/>
+          <w:color w:val="auto"/>
+          <w:sz w:val="24"/>
+          <w:szCs w:val="24"/>
+          <w:u w:val="none"/>
+        </w:rPr>
+        <w:t>, l’adresse email d’un utilisateur</w:t>
+      </w:r>
+    </w:p>
+    <w:p>
+      <w:pPr>
+        <w:spacing w:after="0" w:line="240" w:lineRule="auto"/>
+        <w:jc w:val="both"/>
+        <w:rPr>
+          <w:rStyle w:val="Lienhypertexte"/>
+          <w:rFonts w:ascii="Arial" w:hAnsi="Arial" w:cs="Arial"/>
+          <w:color w:val="auto"/>
+          <w:sz w:val="24"/>
+          <w:szCs w:val="24"/>
+          <w:u w:val="none"/>
+        </w:rPr>
+      </w:pPr>
+      <w:r>
+        <w:rPr>
+          <w:rStyle w:val="Lienhypertexte"/>
+          <w:rFonts w:ascii="Arial" w:hAnsi="Arial" w:cs="Arial"/>
+          <w:b/>
+          <w:bCs/>
+          <w:color w:val="auto"/>
+          <w:sz w:val="24"/>
+          <w:szCs w:val="24"/>
+          <w:u w:val="none"/>
+        </w:rPr>
+        <w:t>eppn</w:t>
+      </w:r>
+      <w:r>
+        <w:rPr>
+          <w:rStyle w:val="Lienhypertexte"/>
+          <w:rFonts w:ascii="Arial" w:hAnsi="Arial" w:cs="Arial"/>
+          <w:color w:val="auto"/>
+          <w:sz w:val="24"/>
+          <w:szCs w:val="24"/>
+          <w:u w:val="none"/>
+        </w:rPr>
+        <w:t>, l’eppn d’un utilisateur</w:t>
+      </w:r>
+    </w:p>
+    <w:p>
+      <w:pPr>
+        <w:spacing w:after="0" w:line="240" w:lineRule="auto"/>
+        <w:jc w:val="both"/>
+        <w:rPr>
+          <w:rStyle w:val="Lienhypertexte"/>
+          <w:rFonts w:ascii="Arial" w:hAnsi="Arial" w:cs="Arial"/>
+          <w:color w:val="auto"/>
+          <w:sz w:val="24"/>
+          <w:szCs w:val="24"/>
+          <w:u w:val="none"/>
+        </w:rPr>
+      </w:pPr>
+      <w:r>
+        <w:rPr>
+          <w:rStyle w:val="Lienhypertexte"/>
+          <w:rFonts w:ascii="Arial" w:hAnsi="Arial" w:cs="Arial"/>
+          <w:b/>
+          <w:color w:val="auto"/>
+          <w:sz w:val="24"/>
+          <w:szCs w:val="24"/>
+          <w:u w:val="none"/>
+        </w:rPr>
+        <w:t>penpal</w:t>
+      </w:r>
+      <w:r>
+        <w:rPr>
+          <w:rStyle w:val="Lienhypertexte"/>
+          <w:rFonts w:ascii="Arial" w:hAnsi="Arial" w:cs="Arial"/>
+          <w:color w:val="auto"/>
+          <w:sz w:val="24"/>
+          <w:szCs w:val="24"/>
+          <w:u w:val="none"/>
+        </w:rPr>
+        <w:t>, un identifiant utilisateur</w:t>
+      </w:r>
+    </w:p>
+    <w:p>
+      <w:pPr>
+        <w:spacing w:after="0" w:line="240" w:lineRule="auto"/>
+        <w:jc w:val="both"/>
+        <w:rPr>
+          <w:rStyle w:val="Lienhypertexte"/>
+          <w:rFonts w:ascii="Arial" w:hAnsi="Arial" w:cs="Arial"/>
+          <w:color w:val="auto"/>
+          <w:sz w:val="24"/>
+          <w:szCs w:val="24"/>
+          <w:u w:val="none"/>
+        </w:rPr>
+      </w:pPr>
+      <w:bookmarkStart w:id="0" w:name="_Hlk172294099"/>
+      <w:r>
+        <w:rPr>
+          <w:rStyle w:val="Lienhypertexte"/>
+          <w:rFonts w:ascii="Arial" w:hAnsi="Arial" w:cs="Arial"/>
+          <w:b/>
+          <w:color w:val="auto"/>
+          <w:sz w:val="24"/>
+          <w:szCs w:val="24"/>
+          <w:u w:val="none"/>
+        </w:rPr>
+        <w:t>up1termsofuse</w:t>
+      </w:r>
+      <w:bookmarkEnd w:id="0"/>
+      <w:r>
+        <w:rPr>
+          <w:rStyle w:val="Lienhypertexte"/>
+          <w:rFonts w:ascii="Arial" w:hAnsi="Arial" w:cs="Arial"/>
+          <w:b/>
+          <w:color w:val="auto"/>
+          <w:sz w:val="24"/>
+          <w:szCs w:val="24"/>
+          <w:u w:val="none"/>
+        </w:rPr>
+        <w:t xml:space="preserve">, </w:t>
+      </w:r>
+      <w:r>
+        <w:rPr>
+          <w:rStyle w:val="Lienhypertexte"/>
+          <w:rFonts w:ascii="Arial" w:hAnsi="Arial" w:cs="Arial"/>
+          <w:color w:val="auto"/>
+          <w:sz w:val="24"/>
+          <w:szCs w:val="24"/>
+          <w:u w:val="none"/>
+        </w:rPr>
+        <w:t>une liste d’autorisations (telles qu’elles figurent dans le LDAP)</w:t>
+      </w:r>
+    </w:p>
+    <w:p>
+      <w:pPr>
+        <w:spacing w:after="0" w:line="240" w:lineRule="auto"/>
+        <w:jc w:val="both"/>
+        <w:rPr>
+          <w:rFonts w:ascii="Arial" w:hAnsi="Arial" w:cs="Arial"/>
+          <w:sz w:val="24"/>
+          <w:szCs w:val="24"/>
+        </w:rPr>
+      </w:pPr>
+      <w:r>
+        <w:rPr>
+          <w:rFonts w:ascii="Arial" w:hAnsi="Arial" w:cs="Arial"/>
+          <w:b/>
+          <w:sz w:val="24"/>
+          <w:szCs w:val="24"/>
+        </w:rPr>
+        <w:t>penpalAffiliation</w:t>
+      </w:r>
+      <w:r>
+        <w:rPr>
+          <w:rFonts w:ascii="Arial" w:hAnsi="Arial" w:cs="Arial"/>
+          <w:b/>
+          <w:sz w:val="24"/>
+          <w:szCs w:val="24"/>
         </w:rPr>
         <w:t xml:space="preserve"> </w:t>
       </w:r>
+      <w:r>
+        <w:rPr>
+          <w:rFonts w:ascii="Arial" w:hAnsi="Arial" w:cs="Arial"/>
+          <w:sz w:val="24"/>
+          <w:szCs w:val="24"/>
+        </w:rPr>
+        <w:t>(= loggedUser)</w:t>
+      </w:r>
+      <w:r>
+        <w:rPr>
+          <w:rFonts w:ascii="Arial" w:hAnsi="Arial" w:cs="Arial"/>
+          <w:sz w:val="24"/>
+          <w:szCs w:val="24"/>
+        </w:rPr>
+        <w:t xml:space="preserve">, </w:t>
+      </w:r>
+      <w:r>
+        <w:rPr>
+          <w:rFonts w:ascii="Arial" w:hAnsi="Arial" w:cs="Arial"/>
+          <w:sz w:val="24"/>
+          <w:szCs w:val="24"/>
+        </w:rPr>
+        <w:t xml:space="preserve">pour ne pas vérifier la condition « un user xxx peut voir la photo d’un user yyy </w:t>
+      </w:r>
+      <w:r>
+        <w:rPr>
+          <w:rFonts w:ascii="Arial" w:hAnsi="Arial" w:cs="Arial"/>
+          <w:sz w:val="24"/>
+          <w:szCs w:val="24"/>
+          <w:u w:val="single"/>
+        </w:rPr>
+        <w:t>si xxx et yyy sont une même personne</w:t>
+      </w:r>
+      <w:r>
+        <w:rPr>
+          <w:rFonts w:ascii="Arial" w:hAnsi="Arial" w:cs="Arial"/>
+          <w:sz w:val="24"/>
+          <w:szCs w:val="24"/>
+        </w:rPr>
+        <w:t xml:space="preserve"> » </w:t>
+      </w:r>
     </w:p>
     <w:p>
       <w:pPr>
@@ -5170,173 +5444,6 @@
           <w:u w:val="none"/>
         </w:rPr>
       </w:pPr>
-      <w:proofErr w:type="spellStart"/>
-      <w:r>
-        <w:rPr>
-          <w:rStyle w:val="Lienhypertexte"/>
-          <w:rFonts w:ascii="Arial" w:hAnsi="Arial" w:cs="Arial"/>
-          <w:b/>
-          <w:color w:val="auto"/>
-          <w:sz w:val="24"/>
-          <w:szCs w:val="24"/>
-          <w:u w:val="none"/>
-        </w:rPr>
-        <w:t>ldap</w:t>
-      </w:r>
-      <w:proofErr w:type="spellEnd"/>
-      <w:r>
-        <w:rPr>
-          <w:rStyle w:val="Lienhypertexte"/>
-          <w:rFonts w:ascii="Arial" w:hAnsi="Arial" w:cs="Arial"/>
-          <w:b/>
-          <w:color w:val="auto"/>
-          <w:sz w:val="24"/>
-          <w:szCs w:val="24"/>
-          <w:u w:val="none"/>
-        </w:rPr>
-        <w:t>-test</w:t>
-      </w:r>
-      <w:r>
-        <w:rPr>
-          <w:rStyle w:val="Lienhypertexte"/>
-          <w:rFonts w:ascii="Arial" w:hAnsi="Arial" w:cs="Arial"/>
-          <w:color w:val="auto"/>
-          <w:sz w:val="24"/>
-          <w:szCs w:val="24"/>
-          <w:u w:val="none"/>
-        </w:rPr>
-        <w:t xml:space="preserve"> (=1 par exemple), pour indiquer une recherche dans le LDAP de test</w:t>
-      </w:r>
-    </w:p>
-    <w:p>
-      <w:pPr>
-        <w:spacing w:after="0" w:line="240" w:lineRule="auto"/>
-        <w:jc w:val="both"/>
-        <w:rPr>
-          <w:rStyle w:val="Lienhypertexte"/>
-          <w:rFonts w:ascii="Arial" w:hAnsi="Arial" w:cs="Arial"/>
-          <w:color w:val="auto"/>
-          <w:sz w:val="24"/>
-          <w:szCs w:val="24"/>
-          <w:u w:val="none"/>
-        </w:rPr>
-      </w:pPr>
-      <w:proofErr w:type="spellStart"/>
-      <w:r>
-        <w:rPr>
-          <w:rStyle w:val="Lienhypertexte"/>
-          <w:rFonts w:ascii="Arial" w:hAnsi="Arial" w:cs="Arial"/>
-          <w:b/>
-          <w:color w:val="auto"/>
-          <w:sz w:val="24"/>
-          <w:szCs w:val="24"/>
-          <w:u w:val="none"/>
-        </w:rPr>
-        <w:t>uid</w:t>
-      </w:r>
-      <w:proofErr w:type="spellEnd"/>
-      <w:r>
-        <w:rPr>
-          <w:rStyle w:val="Lienhypertexte"/>
-          <w:rFonts w:ascii="Arial" w:hAnsi="Arial" w:cs="Arial"/>
-          <w:color w:val="auto"/>
-          <w:sz w:val="24"/>
-          <w:szCs w:val="24"/>
-          <w:u w:val="none"/>
-        </w:rPr>
-        <w:t>, un identifiant utilisateur</w:t>
-      </w:r>
-    </w:p>
-    <w:p>
-      <w:pPr>
-        <w:spacing w:after="0" w:line="240" w:lineRule="auto"/>
-        <w:jc w:val="both"/>
-        <w:rPr>
-          <w:rStyle w:val="Lienhypertexte"/>
-          <w:rFonts w:ascii="Arial" w:hAnsi="Arial" w:cs="Arial"/>
-          <w:color w:val="auto"/>
-          <w:sz w:val="24"/>
-          <w:szCs w:val="24"/>
-          <w:u w:val="none"/>
-        </w:rPr>
-      </w:pPr>
-      <w:proofErr w:type="spellStart"/>
-      <w:r>
-        <w:rPr>
-          <w:rStyle w:val="Lienhypertexte"/>
-          <w:rFonts w:ascii="Arial" w:hAnsi="Arial" w:cs="Arial"/>
-          <w:b/>
-          <w:color w:val="auto"/>
-          <w:sz w:val="24"/>
-          <w:szCs w:val="24"/>
-          <w:u w:val="none"/>
-        </w:rPr>
-        <w:t>numetu</w:t>
-      </w:r>
-      <w:proofErr w:type="spellEnd"/>
-      <w:r>
-        <w:rPr>
-          <w:rStyle w:val="Lienhypertexte"/>
-          <w:rFonts w:ascii="Arial" w:hAnsi="Arial" w:cs="Arial"/>
-          <w:color w:val="auto"/>
-          <w:sz w:val="24"/>
-          <w:szCs w:val="24"/>
-          <w:u w:val="none"/>
-        </w:rPr>
-        <w:t xml:space="preserve">, un numéro étudiant </w:t>
-      </w:r>
-    </w:p>
-    <w:p>
-      <w:pPr>
-        <w:spacing w:after="0" w:line="240" w:lineRule="auto"/>
-        <w:jc w:val="both"/>
-        <w:rPr>
-          <w:rStyle w:val="Lienhypertexte"/>
-          <w:rFonts w:ascii="Arial" w:hAnsi="Arial" w:cs="Arial"/>
-          <w:color w:val="auto"/>
-          <w:sz w:val="24"/>
-          <w:szCs w:val="24"/>
-          <w:u w:val="none"/>
-        </w:rPr>
-      </w:pPr>
-      <w:r>
-        <w:rPr>
-          <w:rStyle w:val="Lienhypertexte"/>
-          <w:rFonts w:ascii="Arial" w:hAnsi="Arial" w:cs="Arial"/>
-          <w:b/>
-          <w:color w:val="auto"/>
-          <w:sz w:val="24"/>
-          <w:szCs w:val="24"/>
-          <w:u w:val="none"/>
-        </w:rPr>
-        <w:t>mail</w:t>
-      </w:r>
-      <w:r>
-        <w:rPr>
-          <w:rStyle w:val="Lienhypertexte"/>
-          <w:rFonts w:ascii="Arial" w:hAnsi="Arial" w:cs="Arial"/>
-          <w:color w:val="auto"/>
-          <w:sz w:val="24"/>
-          <w:szCs w:val="24"/>
-          <w:u w:val="none"/>
-        </w:rPr>
-        <w:t>, l’adresse email d’un utilisateur</w:t>
-      </w:r>
-    </w:p>
-    <w:p>
-      <w:pPr>
-        <w:spacing w:after="0" w:line="240" w:lineRule="auto"/>
-        <w:jc w:val="both"/>
-        <w:rPr>
-          <w:rStyle w:val="Lienhypertexte"/>
-          <w:rFonts w:ascii="Arial" w:hAnsi="Arial" w:cs="Arial"/>
-          <w:color w:val="auto"/>
-          <w:sz w:val="24"/>
-          <w:szCs w:val="24"/>
-          <w:u w:val="none"/>
-        </w:rPr>
-      </w:pPr>
-      <w:proofErr w:type="spellStart"/>
       <w:r>
         <w:rPr>
           <w:rStyle w:val="Lienhypertexte"/>
@@ -5348,576 +5455,206 @@
           <w:szCs w:val="24"/>
           <w:u w:val="none"/>
         </w:rPr>
-        <w:t>eppn</w:t>
-      </w:r>
-      <w:proofErr w:type="spellEnd"/>
-      <w:r>
-        <w:rPr>
-          <w:rStyle w:val="Lienhypertexte"/>
-          <w:rFonts w:ascii="Arial" w:hAnsi="Arial" w:cs="Arial"/>
-          <w:color w:val="auto"/>
-          <w:sz w:val="24"/>
-          <w:szCs w:val="24"/>
-          <w:u w:val="none"/>
-        </w:rPr>
-        <w:t>, l’</w:t>
-      </w:r>
-      <w:proofErr w:type="spellStart"/>
-      <w:r>
-        <w:rPr>
-          <w:rStyle w:val="Lienhypertexte"/>
-          <w:rFonts w:ascii="Arial" w:hAnsi="Arial" w:cs="Arial"/>
-          <w:color w:val="auto"/>
-          <w:sz w:val="24"/>
-          <w:szCs w:val="24"/>
-          <w:u w:val="none"/>
-        </w:rPr>
-        <w:t>eppn</w:t>
-      </w:r>
-      <w:proofErr w:type="spellEnd"/>
-      <w:r>
-        <w:rPr>
-          <w:rStyle w:val="Lienhypertexte"/>
-          <w:rFonts w:ascii="Arial" w:hAnsi="Arial" w:cs="Arial"/>
-          <w:color w:val="auto"/>
-          <w:sz w:val="24"/>
-          <w:szCs w:val="24"/>
-          <w:u w:val="none"/>
-        </w:rPr>
-        <w:t xml:space="preserve"> d’un utilisateur</w:t>
-      </w:r>
-    </w:p>
-    <w:p>
-      <w:pPr>
-        <w:spacing w:after="0" w:line="240" w:lineRule="auto"/>
-        <w:jc w:val="both"/>
-        <w:rPr>
-          <w:rStyle w:val="Lienhypertexte"/>
-          <w:rFonts w:ascii="Arial" w:hAnsi="Arial" w:cs="Arial"/>
-          <w:color w:val="auto"/>
-          <w:sz w:val="24"/>
-          <w:szCs w:val="24"/>
-          <w:u w:val="none"/>
-        </w:rPr>
-      </w:pPr>
-      <w:proofErr w:type="spellStart"/>
-      <w:r>
-        <w:rPr>
-          <w:rStyle w:val="Lienhypertexte"/>
-          <w:rFonts w:ascii="Arial" w:hAnsi="Arial" w:cs="Arial"/>
-          <w:b/>
-          <w:color w:val="auto"/>
-          <w:sz w:val="24"/>
-          <w:szCs w:val="24"/>
-          <w:u w:val="none"/>
-        </w:rPr>
-        <w:t>penpal</w:t>
-      </w:r>
-      <w:proofErr w:type="spellEnd"/>
-      <w:r>
-        <w:rPr>
-          <w:rStyle w:val="Lienhypertexte"/>
-          <w:rFonts w:ascii="Arial" w:hAnsi="Arial" w:cs="Arial"/>
-          <w:color w:val="auto"/>
-          <w:sz w:val="24"/>
-          <w:szCs w:val="24"/>
-          <w:u w:val="none"/>
-        </w:rPr>
-        <w:t>, un identifiant utilisateur</w:t>
-      </w:r>
-    </w:p>
-    <w:p>
-      <w:pPr>
-        <w:spacing w:after="0" w:line="240" w:lineRule="auto"/>
-        <w:jc w:val="both"/>
-        <w:rPr>
-          <w:rFonts w:ascii="Arial" w:hAnsi="Arial" w:cs="Arial"/>
-          <w:sz w:val="24"/>
-          <w:szCs w:val="24"/>
-        </w:rPr>
-      </w:pPr>
-      <w:proofErr w:type="spellStart"/>
-      <w:r>
-        <w:rPr>
-          <w:rFonts w:ascii="Arial" w:hAnsi="Arial" w:cs="Arial"/>
-          <w:b/>
-          <w:sz w:val="24"/>
-          <w:szCs w:val="24"/>
-        </w:rPr>
-        <w:t>penpalAffiliation</w:t>
-      </w:r>
-      <w:proofErr w:type="spellEnd"/>
-      <w:r>
-        <w:rPr>
-          <w:rFonts w:ascii="Arial" w:hAnsi="Arial" w:cs="Arial"/>
-          <w:b/>
-          <w:sz w:val="24"/>
-          <w:szCs w:val="24"/>
+        <w:t>type-photo</w:t>
+      </w:r>
+      <w:r>
+        <w:rPr>
+          <w:rStyle w:val="Lienhypertexte"/>
+          <w:rFonts w:ascii="Arial" w:hAnsi="Arial" w:cs="Arial"/>
+          <w:color w:val="auto"/>
+          <w:sz w:val="24"/>
+          <w:szCs w:val="24"/>
+          <w:u w:val="none"/>
+        </w:rPr>
+        <w:t xml:space="preserve">, paramètre pour récupérer la photo de la carte étudiant (si valeur = « etu ») ou </w:t>
+      </w:r>
+      <w:r>
+        <w:rPr>
+          <w:rStyle w:val="Lienhypertexte"/>
+          <w:rFonts w:ascii="Arial" w:hAnsi="Arial" w:cs="Arial"/>
+          <w:color w:val="auto"/>
+          <w:sz w:val="24"/>
+          <w:szCs w:val="24"/>
+          <w:u w:val="none"/>
+        </w:rPr>
+        <w:t xml:space="preserve">de la carte </w:t>
+      </w:r>
+      <w:r>
+        <w:rPr>
+          <w:rStyle w:val="Lienhypertexte"/>
+          <w:rFonts w:ascii="Arial" w:hAnsi="Arial" w:cs="Arial"/>
+          <w:color w:val="auto"/>
+          <w:sz w:val="24"/>
+          <w:szCs w:val="24"/>
+          <w:u w:val="none"/>
+        </w:rPr>
+        <w:t>étudiant IAE (si valeur = « etu-iae »)</w:t>
+      </w:r>
+      <w:r>
+        <w:rPr>
+          <w:rStyle w:val="Lienhypertexte"/>
+          <w:rFonts w:ascii="Arial" w:hAnsi="Arial" w:cs="Arial"/>
+          <w:color w:val="auto"/>
+          <w:sz w:val="24"/>
+          <w:szCs w:val="24"/>
+          <w:u w:val="none"/>
+        </w:rPr>
+        <w:t xml:space="preserve"> – </w:t>
+      </w:r>
+      <w:r>
+        <w:rPr>
+          <w:rStyle w:val="Lienhypertexte"/>
+          <w:rFonts w:ascii="Arial" w:hAnsi="Arial" w:cs="Arial"/>
+          <w:color w:val="auto"/>
+          <w:sz w:val="24"/>
+          <w:szCs w:val="24"/>
+          <w:u w:val="none"/>
+        </w:rPr>
+        <w:t xml:space="preserve">NB : </w:t>
+      </w:r>
+      <w:r>
+        <w:rPr>
+          <w:rStyle w:val="Lienhypertexte"/>
+          <w:rFonts w:ascii="Arial" w:hAnsi="Arial" w:cs="Arial"/>
+          <w:color w:val="auto"/>
+          <w:sz w:val="24"/>
+          <w:szCs w:val="24"/>
+          <w:u w:val="none"/>
+        </w:rPr>
+        <w:t xml:space="preserve">si les attributs </w:t>
+      </w:r>
+      <w:r>
+        <w:rPr>
+          <w:rStyle w:val="Lienhypertexte"/>
+          <w:rFonts w:ascii="Arial" w:hAnsi="Arial" w:cs="Arial"/>
+          <w:color w:val="auto"/>
+          <w:sz w:val="24"/>
+          <w:szCs w:val="24"/>
+          <w:u w:val="none"/>
+        </w:rPr>
+        <w:t xml:space="preserve">LDAP </w:t>
+      </w:r>
+      <w:r>
+        <w:rPr>
+          <w:rStyle w:val="Lienhypertexte"/>
+          <w:rFonts w:ascii="Arial" w:hAnsi="Arial" w:cs="Arial"/>
+          <w:color w:val="auto"/>
+          <w:sz w:val="24"/>
+          <w:szCs w:val="24"/>
+          <w:u w:val="none"/>
+        </w:rPr>
+        <w:t xml:space="preserve">correspondants n’existent pas, c’est la photo « classique » (celle de l’annuaire) qui est </w:t>
+      </w:r>
+      <w:r>
+        <w:rPr>
+          <w:rStyle w:val="Lienhypertexte"/>
+          <w:rFonts w:ascii="Arial" w:hAnsi="Arial" w:cs="Arial"/>
+          <w:color w:val="auto"/>
+          <w:sz w:val="24"/>
+          <w:szCs w:val="24"/>
+          <w:u w:val="none"/>
+        </w:rPr>
+        <w:t>récupérée</w:t>
+      </w:r>
+      <w:r>
+        <w:rPr>
+          <w:rStyle w:val="Lienhypertexte"/>
+          <w:rFonts w:ascii="Arial" w:hAnsi="Arial" w:cs="Arial"/>
+          <w:color w:val="auto"/>
+          <w:sz w:val="24"/>
+          <w:szCs w:val="24"/>
+          <w:u w:val="none"/>
+        </w:rPr>
+        <w:t xml:space="preserve">. </w:t>
+      </w:r>
+      <w:r>
+        <w:rPr>
+          <w:rStyle w:val="Lienhypertexte"/>
+          <w:rFonts w:ascii="Arial" w:hAnsi="Arial" w:cs="Arial"/>
+          <w:color w:val="auto"/>
+          <w:sz w:val="24"/>
+          <w:szCs w:val="24"/>
+          <w:u w:val="none"/>
+        </w:rPr>
+        <w:t>Attention avec</w:t>
+      </w:r>
+      <w:r>
+        <w:rPr>
+          <w:rStyle w:val="Lienhypertexte"/>
+          <w:rFonts w:ascii="Arial" w:hAnsi="Arial" w:cs="Arial"/>
+          <w:color w:val="auto"/>
+          <w:sz w:val="24"/>
+          <w:szCs w:val="24"/>
+          <w:u w:val="none"/>
+        </w:rPr>
+        <w:t xml:space="preserve"> les valeurs </w:t>
+      </w:r>
+      <w:r>
+        <w:rPr>
+          <w:rStyle w:val="Lienhypertexte"/>
+          <w:rFonts w:ascii="Arial" w:hAnsi="Arial" w:cs="Arial"/>
+          <w:color w:val="auto"/>
+          <w:sz w:val="24"/>
+          <w:szCs w:val="24"/>
+          <w:u w:val="none"/>
+        </w:rPr>
+        <w:t>«etu-only»/«etu-iae-only»</w:t>
+      </w:r>
+      <w:r>
+        <w:rPr>
+          <w:rStyle w:val="Lienhypertexte"/>
+          <w:rFonts w:ascii="Arial" w:hAnsi="Arial" w:cs="Arial"/>
+          <w:color w:val="auto"/>
+          <w:sz w:val="24"/>
+          <w:szCs w:val="24"/>
+          <w:u w:val="none"/>
+        </w:rPr>
+        <w:t>, erreur http 404 éventuellement renvoyée</w:t>
+      </w:r>
+      <w:r>
+        <w:rPr>
+          <w:rStyle w:val="Lienhypertexte"/>
+          <w:rFonts w:ascii="Arial" w:hAnsi="Arial" w:cs="Arial"/>
+          <w:color w:val="auto"/>
+          <w:sz w:val="24"/>
+          <w:szCs w:val="24"/>
+          <w:u w:val="none"/>
         </w:rPr>
         <w:t xml:space="preserve"> </w:t>
       </w:r>
       <w:r>
         <w:rPr>
-          <w:rFonts w:ascii="Arial" w:hAnsi="Arial" w:cs="Arial"/>
-          <w:sz w:val="24"/>
-          <w:szCs w:val="24"/>
-        </w:rPr>
-        <w:t xml:space="preserve">(= </w:t>
-      </w:r>
-      <w:proofErr w:type="spellStart"/>
-      <w:r>
-        <w:rPr>
-          <w:rFonts w:ascii="Arial" w:hAnsi="Arial" w:cs="Arial"/>
-          <w:sz w:val="24"/>
-          <w:szCs w:val="24"/>
-        </w:rPr>
-        <w:t>loggedUser</w:t>
-      </w:r>
-      <w:proofErr w:type="spellEnd"/>
-      <w:r>
-        <w:rPr>
-          <w:rFonts w:ascii="Arial" w:hAnsi="Arial" w:cs="Arial"/>
-          <w:sz w:val="24"/>
-          <w:szCs w:val="24"/>
-        </w:rPr>
-        <w:t xml:space="preserve">), pour ne pas vérifier la condition « un user xxx peut voir la photo d’un user </w:t>
-      </w:r>
-      <w:proofErr w:type="spellStart"/>
-      <w:r>
-        <w:rPr>
-          <w:rFonts w:ascii="Arial" w:hAnsi="Arial" w:cs="Arial"/>
-          <w:sz w:val="24"/>
-          <w:szCs w:val="24"/>
-        </w:rPr>
-        <w:t>yyy</w:t>
-      </w:r>
-      <w:proofErr w:type="spellEnd"/>
-      <w:r>
-        <w:rPr>
-          <w:rFonts w:ascii="Arial" w:hAnsi="Arial" w:cs="Arial"/>
-          <w:sz w:val="24"/>
-          <w:szCs w:val="24"/>
-        </w:rPr>
-        <w:t xml:space="preserve"> </w:t>
-      </w:r>
-      <w:r>
-        <w:rPr>
-          <w:rFonts w:ascii="Arial" w:hAnsi="Arial" w:cs="Arial"/>
-          <w:sz w:val="24"/>
-          <w:szCs w:val="24"/>
-          <w:u w:val="single"/>
-        </w:rPr>
-        <w:t xml:space="preserve">si xxx et </w:t>
-      </w:r>
-      <w:proofErr w:type="spellStart"/>
-      <w:r>
-        <w:rPr>
-          <w:rFonts w:ascii="Arial" w:hAnsi="Arial" w:cs="Arial"/>
-          <w:sz w:val="24"/>
-          <w:szCs w:val="24"/>
-          <w:u w:val="single"/>
-        </w:rPr>
-        <w:t>yyy</w:t>
-      </w:r>
-      <w:proofErr w:type="spellEnd"/>
-      <w:r>
-        <w:rPr>
-          <w:rFonts w:ascii="Arial" w:hAnsi="Arial" w:cs="Arial"/>
-          <w:sz w:val="24"/>
-          <w:szCs w:val="24"/>
-          <w:u w:val="single"/>
-        </w:rPr>
-        <w:t xml:space="preserve"> sont une même personne</w:t>
-      </w:r>
-      <w:r>
-        <w:rPr>
-          <w:rFonts w:ascii="Arial" w:hAnsi="Arial" w:cs="Arial"/>
-          <w:sz w:val="24"/>
-          <w:szCs w:val="24"/>
-        </w:rPr>
-        <w:t> »</w:t>
-      </w:r>
-    </w:p>
-    <w:p>
-      <w:pPr>
-        <w:spacing w:after="0" w:line="240" w:lineRule="auto"/>
-        <w:jc w:val="both"/>
-        <w:rPr>
-          <w:rFonts w:ascii="Arial" w:hAnsi="Arial" w:cs="Arial"/>
-          <w:sz w:val="24"/>
-          <w:szCs w:val="24"/>
-        </w:rPr>
-      </w:pPr>
-      <w:proofErr w:type="spellStart"/>
-      <w:r>
-        <w:rPr>
-          <w:rFonts w:ascii="Arial" w:hAnsi="Arial" w:cs="Arial"/>
-          <w:b/>
-          <w:sz w:val="24"/>
-          <w:szCs w:val="24"/>
-        </w:rPr>
-        <w:t>penpalAffiliation</w:t>
-      </w:r>
-      <w:proofErr w:type="spellEnd"/>
-      <w:r>
-        <w:rPr>
-          <w:rFonts w:ascii="Arial" w:hAnsi="Arial" w:cs="Arial"/>
-          <w:b/>
-          <w:sz w:val="24"/>
-          <w:szCs w:val="24"/>
-        </w:rPr>
-        <w:t xml:space="preserve"> </w:t>
-      </w:r>
-      <w:r>
-        <w:rPr>
-          <w:rFonts w:ascii="Arial" w:hAnsi="Arial" w:cs="Arial"/>
-          <w:sz w:val="24"/>
-          <w:szCs w:val="24"/>
-        </w:rPr>
-        <w:t xml:space="preserve">(= </w:t>
-      </w:r>
-      <w:proofErr w:type="spellStart"/>
-      <w:r>
-        <w:rPr>
-          <w:rFonts w:ascii="Arial" w:hAnsi="Arial" w:cs="Arial"/>
-          <w:sz w:val="24"/>
-          <w:szCs w:val="24"/>
-        </w:rPr>
-        <w:t>anonymous</w:t>
-      </w:r>
-      <w:proofErr w:type="spellEnd"/>
-      <w:r>
-        <w:rPr>
-          <w:rFonts w:ascii="Arial" w:hAnsi="Arial" w:cs="Arial"/>
-          <w:sz w:val="24"/>
-          <w:szCs w:val="24"/>
-        </w:rPr>
-        <w:t>), équivalent d’un accès non authentifié</w:t>
-      </w:r>
-      <w:r>
-        <w:rPr>
-          <w:rFonts w:ascii="Arial" w:hAnsi="Arial" w:cs="Arial"/>
-          <w:sz w:val="24"/>
-          <w:szCs w:val="24"/>
-        </w:rPr>
-        <w:t xml:space="preserve"> (utilisé par exemple pour l’annuaire public)</w:t>
-      </w:r>
-    </w:p>
-    <w:p>
-      <w:pPr>
-        <w:spacing w:after="0" w:line="240" w:lineRule="auto"/>
-        <w:jc w:val="both"/>
-        <w:rPr>
-          <w:rFonts w:ascii="Arial" w:hAnsi="Arial" w:cs="Arial"/>
-          <w:sz w:val="24"/>
-          <w:szCs w:val="24"/>
-        </w:rPr>
-      </w:pPr>
-      <w:r>
-        <w:rPr>
-          <w:rFonts w:ascii="Arial" w:hAnsi="Arial" w:cs="Arial"/>
-          <w:b/>
-          <w:sz w:val="24"/>
-          <w:szCs w:val="24"/>
-        </w:rPr>
-        <w:t>app-cli</w:t>
-      </w:r>
-      <w:r>
-        <w:rPr>
-          <w:rFonts w:ascii="Arial" w:hAnsi="Arial" w:cs="Arial"/>
-          <w:b/>
-          <w:sz w:val="24"/>
-          <w:szCs w:val="24"/>
-        </w:rPr>
-        <w:t xml:space="preserve">, </w:t>
-      </w:r>
-      <w:r>
-        <w:rPr>
-          <w:rFonts w:ascii="Arial" w:hAnsi="Arial" w:cs="Arial"/>
-          <w:sz w:val="24"/>
-          <w:szCs w:val="24"/>
-        </w:rPr>
-        <w:t xml:space="preserve">paramètre </w:t>
-      </w:r>
-      <w:r>
-        <w:rPr>
-          <w:rFonts w:ascii="Arial" w:hAnsi="Arial" w:cs="Arial"/>
-          <w:sz w:val="24"/>
-          <w:szCs w:val="24"/>
-        </w:rPr>
-        <w:t xml:space="preserve">indiquant </w:t>
-      </w:r>
-      <w:r>
-        <w:rPr>
-          <w:rFonts w:ascii="Arial" w:hAnsi="Arial" w:cs="Arial"/>
-          <w:sz w:val="24"/>
-          <w:szCs w:val="24"/>
-        </w:rPr>
-        <w:t xml:space="preserve">quelle est </w:t>
-      </w:r>
-      <w:r>
-        <w:rPr>
-          <w:rFonts w:ascii="Arial" w:hAnsi="Arial" w:cs="Arial"/>
-          <w:sz w:val="24"/>
-          <w:szCs w:val="24"/>
-        </w:rPr>
-        <w:t>l</w:t>
-      </w:r>
-      <w:r>
-        <w:rPr>
-          <w:rFonts w:ascii="Arial" w:hAnsi="Arial" w:cs="Arial"/>
-          <w:sz w:val="24"/>
-          <w:szCs w:val="24"/>
-        </w:rPr>
-        <w:t>’application</w:t>
-      </w:r>
-      <w:r>
-        <w:rPr>
-          <w:rFonts w:ascii="Arial" w:hAnsi="Arial" w:cs="Arial"/>
-          <w:sz w:val="24"/>
-          <w:szCs w:val="24"/>
-        </w:rPr>
-        <w:t xml:space="preserve"> cliente</w:t>
-      </w:r>
-      <w:r>
-        <w:rPr>
-          <w:rFonts w:ascii="Arial" w:hAnsi="Arial" w:cs="Arial"/>
-          <w:sz w:val="24"/>
-          <w:szCs w:val="24"/>
-        </w:rPr>
-        <w:t> ; valeurs possibles :</w:t>
-      </w:r>
-      <w:r>
-        <w:rPr>
-          <w:rFonts w:ascii="Arial" w:hAnsi="Arial" w:cs="Arial"/>
-          <w:sz w:val="24"/>
-          <w:szCs w:val="24"/>
+          <w:rStyle w:val="Lienhypertexte"/>
+          <w:rFonts w:ascii="Arial" w:hAnsi="Arial" w:cs="Arial"/>
+          <w:color w:val="auto"/>
+          <w:sz w:val="24"/>
+          <w:szCs w:val="24"/>
+          <w:u w:val="none"/>
+        </w:rPr>
+        <w:t>(sauf dans le cas où il y a le paramètre</w:t>
+      </w:r>
+      <w:r>
+        <w:rPr>
+          <w:rStyle w:val="Lienhypertexte"/>
+          <w:rFonts w:ascii="Arial" w:hAnsi="Arial" w:cs="Arial"/>
+          <w:color w:val="auto"/>
+          <w:sz w:val="24"/>
+          <w:szCs w:val="24"/>
+          <w:u w:val="none"/>
         </w:rPr>
         <w:t xml:space="preserve"> « </w:t>
       </w:r>
-      <w:proofErr w:type="spellStart"/>
-      <w:r>
-        <w:rPr>
-          <w:rFonts w:ascii="Arial" w:hAnsi="Arial" w:cs="Arial"/>
-          <w:sz w:val="24"/>
-          <w:szCs w:val="24"/>
-        </w:rPr>
-        <w:t>userinfo</w:t>
-      </w:r>
-      <w:proofErr w:type="spellEnd"/>
-      <w:r>
-        <w:rPr>
-          <w:rFonts w:ascii="Arial" w:hAnsi="Arial" w:cs="Arial"/>
-          <w:sz w:val="24"/>
-          <w:szCs w:val="24"/>
-        </w:rPr>
-        <w:t> »</w:t>
-      </w:r>
-      <w:r>
-        <w:rPr>
-          <w:rFonts w:ascii="Arial" w:hAnsi="Arial" w:cs="Arial"/>
-          <w:sz w:val="24"/>
-          <w:szCs w:val="24"/>
-        </w:rPr>
-        <w:t xml:space="preserve"> (si l’application cliente est </w:t>
-      </w:r>
-      <w:proofErr w:type="spellStart"/>
-      <w:r>
-        <w:rPr>
-          <w:rFonts w:ascii="Arial" w:hAnsi="Arial" w:cs="Arial"/>
-          <w:sz w:val="24"/>
-          <w:szCs w:val="24"/>
-        </w:rPr>
-        <w:t>userinfo</w:t>
-      </w:r>
-      <w:proofErr w:type="spellEnd"/>
-      <w:r>
-        <w:rPr>
-          <w:rFonts w:ascii="Arial" w:hAnsi="Arial" w:cs="Arial"/>
-          <w:sz w:val="24"/>
-          <w:szCs w:val="24"/>
-        </w:rPr>
-        <w:t>), ou « </w:t>
-      </w:r>
-      <w:proofErr w:type="spellStart"/>
-      <w:r>
-        <w:rPr>
-          <w:rFonts w:ascii="Arial" w:hAnsi="Arial" w:cs="Arial"/>
-          <w:sz w:val="24"/>
-          <w:szCs w:val="24"/>
-        </w:rPr>
-        <w:t>comp-photoetu</w:t>
-      </w:r>
-      <w:proofErr w:type="spellEnd"/>
-      <w:r>
-        <w:rPr>
-          <w:rFonts w:ascii="Arial" w:hAnsi="Arial" w:cs="Arial"/>
-          <w:sz w:val="24"/>
-          <w:szCs w:val="24"/>
-        </w:rPr>
-        <w:t> » (si l’application client</w:t>
-      </w:r>
-      <w:r>
-        <w:rPr>
-          <w:rFonts w:ascii="Arial" w:hAnsi="Arial" w:cs="Arial"/>
-          <w:sz w:val="24"/>
-          <w:szCs w:val="24"/>
-        </w:rPr>
-        <w:t>e</w:t>
-      </w:r>
-      <w:r>
-        <w:rPr>
-          <w:rFonts w:ascii="Arial" w:hAnsi="Arial" w:cs="Arial"/>
-          <w:sz w:val="24"/>
-          <w:szCs w:val="24"/>
-        </w:rPr>
-        <w:t xml:space="preserve"> est le complément LDAP de consultation des photos étudiants) </w:t>
-      </w:r>
-    </w:p>
-    <w:p>
-      <w:pPr>
-        <w:spacing w:after="0" w:line="240" w:lineRule="auto"/>
-        <w:jc w:val="both"/>
-        <w:rPr>
-          <w:rStyle w:val="Lienhypertexte"/>
-          <w:rFonts w:ascii="Arial" w:hAnsi="Arial" w:cs="Arial"/>
-          <w:color w:val="auto"/>
-          <w:sz w:val="24"/>
-          <w:szCs w:val="24"/>
-          <w:u w:val="none"/>
-        </w:rPr>
-      </w:pPr>
-      <w:r>
-        <w:rPr>
-          <w:rStyle w:val="Lienhypertexte"/>
-          <w:rFonts w:ascii="Arial" w:hAnsi="Arial" w:cs="Arial"/>
-          <w:b/>
-          <w:color w:val="auto"/>
-          <w:sz w:val="24"/>
-          <w:szCs w:val="24"/>
-          <w:u w:val="none"/>
-        </w:rPr>
-        <w:t>ratio</w:t>
-      </w:r>
-      <w:r>
-        <w:rPr>
-          <w:rStyle w:val="Lienhypertexte"/>
-          <w:rFonts w:ascii="Arial" w:hAnsi="Arial" w:cs="Arial"/>
-          <w:color w:val="auto"/>
-          <w:sz w:val="24"/>
-          <w:szCs w:val="24"/>
-          <w:u w:val="none"/>
-        </w:rPr>
-        <w:t xml:space="preserve"> (=1), paramètre pour redimensionner l’image, de telle sorte d’obtenir une image carrée</w:t>
-      </w:r>
-    </w:p>
-    <w:p>
-      <w:pPr>
-        <w:spacing w:after="0" w:line="240" w:lineRule="auto"/>
-        <w:jc w:val="both"/>
-        <w:rPr>
-          <w:rStyle w:val="Lienhypertexte"/>
-          <w:rFonts w:ascii="Arial" w:hAnsi="Arial" w:cs="Arial"/>
-          <w:color w:val="auto"/>
-          <w:sz w:val="24"/>
-          <w:szCs w:val="24"/>
-          <w:u w:val="none"/>
-        </w:rPr>
-      </w:pPr>
-      <w:r>
-        <w:rPr>
-          <w:rStyle w:val="Lienhypertexte"/>
-          <w:rFonts w:ascii="Arial" w:hAnsi="Arial" w:cs="Arial"/>
-          <w:b/>
-          <w:bCs/>
-          <w:color w:val="auto"/>
-          <w:sz w:val="24"/>
-          <w:szCs w:val="24"/>
-          <w:u w:val="none"/>
-        </w:rPr>
-        <w:t>type-photo</w:t>
-      </w:r>
-      <w:r>
-        <w:rPr>
-          <w:rStyle w:val="Lienhypertexte"/>
-          <w:rFonts w:ascii="Arial" w:hAnsi="Arial" w:cs="Arial"/>
-          <w:color w:val="auto"/>
-          <w:sz w:val="24"/>
-          <w:szCs w:val="24"/>
-          <w:u w:val="none"/>
-        </w:rPr>
-        <w:t>, paramètre pour récupérer la photo de la carte</w:t>
-      </w:r>
-      <w:r>
-        <w:rPr>
-          <w:rStyle w:val="Lienhypertexte"/>
-          <w:rFonts w:ascii="Arial" w:hAnsi="Arial" w:cs="Arial"/>
-          <w:color w:val="auto"/>
-          <w:sz w:val="24"/>
-          <w:szCs w:val="24"/>
-          <w:u w:val="none"/>
-        </w:rPr>
-        <w:t xml:space="preserve"> étudiant (si valeur = « </w:t>
-      </w:r>
-      <w:proofErr w:type="spellStart"/>
-      <w:r>
-        <w:rPr>
-          <w:rStyle w:val="Lienhypertexte"/>
-          <w:rFonts w:ascii="Arial" w:hAnsi="Arial" w:cs="Arial"/>
-          <w:color w:val="auto"/>
-          <w:sz w:val="24"/>
-          <w:szCs w:val="24"/>
-          <w:u w:val="none"/>
-        </w:rPr>
-        <w:t>etu</w:t>
-      </w:r>
-      <w:proofErr w:type="spellEnd"/>
-      <w:r>
-        <w:rPr>
-          <w:rStyle w:val="Lienhypertexte"/>
-          <w:rFonts w:ascii="Arial" w:hAnsi="Arial" w:cs="Arial"/>
-          <w:color w:val="auto"/>
-          <w:sz w:val="24"/>
-          <w:szCs w:val="24"/>
-          <w:u w:val="none"/>
-        </w:rPr>
-        <w:t xml:space="preserve"> ») ou </w:t>
-      </w:r>
-      <w:r>
-        <w:rPr>
-          <w:rStyle w:val="Lienhypertexte"/>
-          <w:rFonts w:ascii="Arial" w:hAnsi="Arial" w:cs="Arial"/>
-          <w:color w:val="auto"/>
-          <w:sz w:val="24"/>
-          <w:szCs w:val="24"/>
-          <w:u w:val="none"/>
-        </w:rPr>
-        <w:t xml:space="preserve">de la carte </w:t>
-      </w:r>
-      <w:r>
-        <w:rPr>
-          <w:rStyle w:val="Lienhypertexte"/>
-          <w:rFonts w:ascii="Arial" w:hAnsi="Arial" w:cs="Arial"/>
-          <w:color w:val="auto"/>
-          <w:sz w:val="24"/>
-          <w:szCs w:val="24"/>
-          <w:u w:val="none"/>
-        </w:rPr>
-        <w:t>étudiant IAE (si valeur = « </w:t>
-      </w:r>
-      <w:proofErr w:type="spellStart"/>
-      <w:r>
-        <w:rPr>
-          <w:rStyle w:val="Lienhypertexte"/>
-          <w:rFonts w:ascii="Arial" w:hAnsi="Arial" w:cs="Arial"/>
-          <w:color w:val="auto"/>
-          <w:sz w:val="24"/>
-          <w:szCs w:val="24"/>
-          <w:u w:val="none"/>
-        </w:rPr>
-        <w:t>etu-iae</w:t>
-      </w:r>
-      <w:proofErr w:type="spellEnd"/>
+      <w:r>
+        <w:rPr>
+          <w:rStyle w:val="Lienhypertexte"/>
+          <w:rFonts w:ascii="Arial" w:hAnsi="Arial" w:cs="Arial"/>
+          <w:color w:val="auto"/>
+          <w:sz w:val="24"/>
+          <w:szCs w:val="24"/>
+          <w:u w:val="none"/>
+        </w:rPr>
+        <w:t>up1termsofuse</w:t>
+      </w:r>
       <w:r>
         <w:rPr>
           <w:rStyle w:val="Lienhypertexte"/>
@@ -5928,782 +5665,6 @@
           <w:u w:val="none"/>
         </w:rPr>
         <w:t> »)</w:t>
-      </w:r>
-      <w:r>
-        <w:rPr>
-          <w:rStyle w:val="Lienhypertexte"/>
-          <w:rFonts w:ascii="Arial" w:hAnsi="Arial" w:cs="Arial"/>
-          <w:color w:val="auto"/>
-          <w:sz w:val="24"/>
-          <w:szCs w:val="24"/>
-          <w:u w:val="none"/>
-        </w:rPr>
-        <w:t xml:space="preserve"> –</w:t>
-      </w:r>
-      <w:r>
-        <w:rPr>
-          <w:rStyle w:val="Lienhypertexte"/>
-          <w:rFonts w:ascii="Arial" w:hAnsi="Arial" w:cs="Arial"/>
-          <w:color w:val="auto"/>
-          <w:sz w:val="24"/>
-          <w:szCs w:val="24"/>
-          <w:u w:val="none"/>
-        </w:rPr>
-        <w:t xml:space="preserve"> NB :</w:t>
-      </w:r>
-      <w:r>
-        <w:rPr>
-          <w:rStyle w:val="Lienhypertexte"/>
-          <w:rFonts w:ascii="Arial" w:hAnsi="Arial" w:cs="Arial"/>
-          <w:color w:val="auto"/>
-          <w:sz w:val="24"/>
-          <w:szCs w:val="24"/>
-          <w:u w:val="none"/>
-        </w:rPr>
-        <w:t xml:space="preserve"> si les attributs </w:t>
-      </w:r>
-      <w:r>
-        <w:rPr>
-          <w:rStyle w:val="Lienhypertexte"/>
-          <w:rFonts w:ascii="Arial" w:hAnsi="Arial" w:cs="Arial"/>
-          <w:color w:val="auto"/>
-          <w:sz w:val="24"/>
-          <w:szCs w:val="24"/>
-          <w:u w:val="none"/>
-        </w:rPr>
-        <w:t xml:space="preserve">LDAP </w:t>
-      </w:r>
-      <w:r>
-        <w:rPr>
-          <w:rStyle w:val="Lienhypertexte"/>
-          <w:rFonts w:ascii="Arial" w:hAnsi="Arial" w:cs="Arial"/>
-          <w:color w:val="auto"/>
-          <w:sz w:val="24"/>
-          <w:szCs w:val="24"/>
-          <w:u w:val="none"/>
-        </w:rPr>
-        <w:t xml:space="preserve">correspondants n’existent pas, c’est la photo « classique » (celle </w:t>
-      </w:r>
-      <w:r>
-        <w:rPr>
-          <w:rStyle w:val="Lienhypertexte"/>
-          <w:rFonts w:ascii="Arial" w:hAnsi="Arial" w:cs="Arial"/>
-          <w:color w:val="auto"/>
-          <w:sz w:val="24"/>
-          <w:szCs w:val="24"/>
-          <w:u w:val="none"/>
-        </w:rPr>
-        <w:t xml:space="preserve">de </w:t>
-      </w:r>
-      <w:r>
-        <w:rPr>
-          <w:rStyle w:val="Lienhypertexte"/>
-          <w:rFonts w:ascii="Arial" w:hAnsi="Arial" w:cs="Arial"/>
-          <w:color w:val="auto"/>
-          <w:sz w:val="24"/>
-          <w:szCs w:val="24"/>
-          <w:u w:val="none"/>
-        </w:rPr>
-        <w:t>l’annuaire) qui est r</w:t>
-      </w:r>
-      <w:r>
-        <w:rPr>
-          <w:rStyle w:val="Lienhypertexte"/>
-          <w:rFonts w:ascii="Arial" w:hAnsi="Arial" w:cs="Arial"/>
-          <w:color w:val="auto"/>
-          <w:sz w:val="24"/>
-          <w:szCs w:val="24"/>
-          <w:u w:val="none"/>
-        </w:rPr>
-        <w:t>écupérée</w:t>
-      </w:r>
-    </w:p>
-    <w:p>
-      <w:pPr>
-        <w:spacing w:after="0" w:line="240" w:lineRule="auto"/>
-        <w:jc w:val="both"/>
-        <w:rPr>
-          <w:rStyle w:val="Lienhypertexte"/>
-          <w:rFonts w:ascii="Arial" w:hAnsi="Arial" w:cs="Arial"/>
-          <w:color w:val="auto"/>
-          <w:sz w:val="24"/>
-          <w:szCs w:val="24"/>
-          <w:u w:val="none"/>
-        </w:rPr>
-      </w:pPr>
-    </w:p>
-    <w:p>
-      <w:pPr>
-        <w:spacing w:after="0" w:line="240" w:lineRule="auto"/>
-        <w:jc w:val="both"/>
-        <w:rPr>
-          <w:rStyle w:val="Lienhypertexte"/>
-          <w:rFonts w:ascii="Arial" w:hAnsi="Arial" w:cs="Arial"/>
-          <w:color w:val="auto"/>
-          <w:sz w:val="24"/>
-          <w:szCs w:val="24"/>
-          <w:u w:val="none"/>
-        </w:rPr>
-      </w:pPr>
-    </w:p>
-    <w:p>
-      <w:pPr>
-        <w:jc w:val="both"/>
-        <w:rPr>
-          <w:rStyle w:val="Lienhypertexte"/>
-          <w:rFonts w:ascii="Arial" w:hAnsi="Arial" w:cs="Arial"/>
-          <w:b/>
-          <w:color w:val="auto"/>
-          <w:sz w:val="28"/>
-          <w:szCs w:val="28"/>
-          <w:u w:val="none"/>
-        </w:rPr>
-      </w:pPr>
-      <w:r>
-        <w:rPr>
-          <w:rStyle w:val="Lienhypertexte"/>
-          <w:rFonts w:ascii="Arial" w:hAnsi="Arial" w:cs="Arial"/>
-          <w:b/>
-          <w:color w:val="auto"/>
-          <w:sz w:val="28"/>
-          <w:szCs w:val="28"/>
-          <w:u w:val="none"/>
-        </w:rPr>
-        <w:t>Récapitulatif des paramètres qu’il est possible de passer dans l’URL, partie « </w:t>
-      </w:r>
-      <w:proofErr w:type="spellStart"/>
-      <w:r>
-        <w:rPr>
-          <w:rStyle w:val="Lienhypertexte"/>
-          <w:rFonts w:ascii="Arial" w:hAnsi="Arial" w:cs="Arial"/>
-          <w:b/>
-          <w:color w:val="auto"/>
-          <w:sz w:val="28"/>
-          <w:szCs w:val="28"/>
-          <w:u w:val="none"/>
-        </w:rPr>
-        <w:t>Trusted</w:t>
-      </w:r>
-      <w:proofErr w:type="spellEnd"/>
-      <w:r>
-        <w:rPr>
-          <w:rStyle w:val="Lienhypertexte"/>
-          <w:rFonts w:ascii="Arial" w:hAnsi="Arial" w:cs="Arial"/>
-          <w:b/>
-          <w:color w:val="auto"/>
-          <w:sz w:val="28"/>
-          <w:szCs w:val="28"/>
-          <w:u w:val="none"/>
-        </w:rPr>
-        <w:t> »:</w:t>
-      </w:r>
-    </w:p>
-    <w:p>
-      <w:pPr>
-        <w:spacing w:after="0" w:line="240" w:lineRule="auto"/>
-        <w:jc w:val="both"/>
-        <w:rPr>
-          <w:rStyle w:val="Lienhypertexte"/>
-          <w:rFonts w:ascii="Arial" w:hAnsi="Arial" w:cs="Arial"/>
-          <w:color w:val="auto"/>
-          <w:sz w:val="24"/>
-          <w:szCs w:val="24"/>
-          <w:u w:val="none"/>
-        </w:rPr>
-      </w:pPr>
-      <w:proofErr w:type="spellStart"/>
-      <w:r>
-        <w:rPr>
-          <w:rStyle w:val="Lienhypertexte"/>
-          <w:rFonts w:ascii="Arial" w:hAnsi="Arial" w:cs="Arial"/>
-          <w:b/>
-          <w:color w:val="auto"/>
-          <w:sz w:val="24"/>
-          <w:szCs w:val="24"/>
-          <w:u w:val="none"/>
-        </w:rPr>
-        <w:t>ldap</w:t>
-      </w:r>
-      <w:proofErr w:type="spellEnd"/>
-      <w:r>
-        <w:rPr>
-          <w:rStyle w:val="Lienhypertexte"/>
-          <w:rFonts w:ascii="Arial" w:hAnsi="Arial" w:cs="Arial"/>
-          <w:b/>
-          <w:color w:val="auto"/>
-          <w:sz w:val="24"/>
-          <w:szCs w:val="24"/>
-          <w:u w:val="none"/>
-        </w:rPr>
-        <w:t>-test</w:t>
-      </w:r>
-      <w:r>
-        <w:rPr>
-          <w:rStyle w:val="Lienhypertexte"/>
-          <w:rFonts w:ascii="Arial" w:hAnsi="Arial" w:cs="Arial"/>
-          <w:color w:val="auto"/>
-          <w:sz w:val="24"/>
-          <w:szCs w:val="24"/>
-          <w:u w:val="none"/>
-        </w:rPr>
-        <w:t xml:space="preserve"> (=1 par exemple), pour indiquer une recherche dans le LDAP de test</w:t>
-      </w:r>
-    </w:p>
-    <w:p>
-      <w:pPr>
-        <w:spacing w:after="0" w:line="240" w:lineRule="auto"/>
-        <w:jc w:val="both"/>
-        <w:rPr>
-          <w:rStyle w:val="Lienhypertexte"/>
-          <w:rFonts w:ascii="Arial" w:hAnsi="Arial" w:cs="Arial"/>
-          <w:color w:val="auto"/>
-          <w:sz w:val="24"/>
-          <w:szCs w:val="24"/>
-          <w:u w:val="none"/>
-        </w:rPr>
-      </w:pPr>
-      <w:proofErr w:type="spellStart"/>
-      <w:r>
-        <w:rPr>
-          <w:rStyle w:val="Lienhypertexte"/>
-          <w:rFonts w:ascii="Arial" w:hAnsi="Arial" w:cs="Arial"/>
-          <w:b/>
-          <w:color w:val="auto"/>
-          <w:sz w:val="24"/>
-          <w:szCs w:val="24"/>
-          <w:u w:val="none"/>
-        </w:rPr>
-        <w:t>uid</w:t>
-      </w:r>
-      <w:proofErr w:type="spellEnd"/>
-      <w:r>
-        <w:rPr>
-          <w:rStyle w:val="Lienhypertexte"/>
-          <w:rFonts w:ascii="Arial" w:hAnsi="Arial" w:cs="Arial"/>
-          <w:color w:val="auto"/>
-          <w:sz w:val="24"/>
-          <w:szCs w:val="24"/>
-          <w:u w:val="none"/>
-        </w:rPr>
-        <w:t>, un identifiant utilisateur</w:t>
-      </w:r>
-    </w:p>
-    <w:p>
-      <w:pPr>
-        <w:spacing w:after="0" w:line="240" w:lineRule="auto"/>
-        <w:jc w:val="both"/>
-        <w:rPr>
-          <w:rStyle w:val="Lienhypertexte"/>
-          <w:rFonts w:ascii="Arial" w:hAnsi="Arial" w:cs="Arial"/>
-          <w:color w:val="auto"/>
-          <w:sz w:val="24"/>
-          <w:szCs w:val="24"/>
-          <w:u w:val="none"/>
-        </w:rPr>
-      </w:pPr>
-      <w:proofErr w:type="spellStart"/>
-      <w:r>
-        <w:rPr>
-          <w:rStyle w:val="Lienhypertexte"/>
-          <w:rFonts w:ascii="Arial" w:hAnsi="Arial" w:cs="Arial"/>
-          <w:b/>
-          <w:color w:val="auto"/>
-          <w:sz w:val="24"/>
-          <w:szCs w:val="24"/>
-          <w:u w:val="none"/>
-        </w:rPr>
-        <w:t>numetu</w:t>
-      </w:r>
-      <w:proofErr w:type="spellEnd"/>
-      <w:r>
-        <w:rPr>
-          <w:rStyle w:val="Lienhypertexte"/>
-          <w:rFonts w:ascii="Arial" w:hAnsi="Arial" w:cs="Arial"/>
-          <w:color w:val="auto"/>
-          <w:sz w:val="24"/>
-          <w:szCs w:val="24"/>
-          <w:u w:val="none"/>
-        </w:rPr>
-        <w:t>, un numéro étudiant</w:t>
-      </w:r>
-    </w:p>
-    <w:p>
-      <w:pPr>
-        <w:spacing w:after="0" w:line="240" w:lineRule="auto"/>
-        <w:jc w:val="both"/>
-        <w:rPr>
-          <w:rStyle w:val="Lienhypertexte"/>
-          <w:rFonts w:ascii="Arial" w:hAnsi="Arial" w:cs="Arial"/>
-          <w:color w:val="auto"/>
-          <w:sz w:val="24"/>
-          <w:szCs w:val="24"/>
-          <w:u w:val="none"/>
-        </w:rPr>
-      </w:pPr>
-      <w:r>
-        <w:rPr>
-          <w:rStyle w:val="Lienhypertexte"/>
-          <w:rFonts w:ascii="Arial" w:hAnsi="Arial" w:cs="Arial"/>
-          <w:b/>
-          <w:color w:val="auto"/>
-          <w:sz w:val="24"/>
-          <w:szCs w:val="24"/>
-          <w:u w:val="none"/>
-        </w:rPr>
-        <w:t>mail</w:t>
-      </w:r>
-      <w:r>
-        <w:rPr>
-          <w:rStyle w:val="Lienhypertexte"/>
-          <w:rFonts w:ascii="Arial" w:hAnsi="Arial" w:cs="Arial"/>
-          <w:color w:val="auto"/>
-          <w:sz w:val="24"/>
-          <w:szCs w:val="24"/>
-          <w:u w:val="none"/>
-        </w:rPr>
-        <w:t>, l’adresse email d’un utilisateur</w:t>
-      </w:r>
-    </w:p>
-    <w:p>
-      <w:pPr>
-        <w:spacing w:after="0" w:line="240" w:lineRule="auto"/>
-        <w:jc w:val="both"/>
-        <w:rPr>
-          <w:rStyle w:val="Lienhypertexte"/>
-          <w:rFonts w:ascii="Arial" w:hAnsi="Arial" w:cs="Arial"/>
-          <w:color w:val="auto"/>
-          <w:sz w:val="24"/>
-          <w:szCs w:val="24"/>
-          <w:u w:val="none"/>
-        </w:rPr>
-      </w:pPr>
-      <w:proofErr w:type="spellStart"/>
-      <w:r>
-        <w:rPr>
-          <w:rStyle w:val="Lienhypertexte"/>
-          <w:rFonts w:ascii="Arial" w:hAnsi="Arial" w:cs="Arial"/>
-          <w:b/>
-          <w:bCs/>
-          <w:color w:val="auto"/>
-          <w:sz w:val="24"/>
-          <w:szCs w:val="24"/>
-          <w:u w:val="none"/>
-        </w:rPr>
-        <w:t>eppn</w:t>
-      </w:r>
-      <w:proofErr w:type="spellEnd"/>
-      <w:r>
-        <w:rPr>
-          <w:rStyle w:val="Lienhypertexte"/>
-          <w:rFonts w:ascii="Arial" w:hAnsi="Arial" w:cs="Arial"/>
-          <w:color w:val="auto"/>
-          <w:sz w:val="24"/>
-          <w:szCs w:val="24"/>
-          <w:u w:val="none"/>
-        </w:rPr>
-        <w:t>, l’</w:t>
-      </w:r>
-      <w:proofErr w:type="spellStart"/>
-      <w:r>
-        <w:rPr>
-          <w:rStyle w:val="Lienhypertexte"/>
-          <w:rFonts w:ascii="Arial" w:hAnsi="Arial" w:cs="Arial"/>
-          <w:color w:val="auto"/>
-          <w:sz w:val="24"/>
-          <w:szCs w:val="24"/>
-          <w:u w:val="none"/>
-        </w:rPr>
-        <w:t>eppn</w:t>
-      </w:r>
-      <w:proofErr w:type="spellEnd"/>
-      <w:r>
-        <w:rPr>
-          <w:rStyle w:val="Lienhypertexte"/>
-          <w:rFonts w:ascii="Arial" w:hAnsi="Arial" w:cs="Arial"/>
-          <w:color w:val="auto"/>
-          <w:sz w:val="24"/>
-          <w:szCs w:val="24"/>
-          <w:u w:val="none"/>
-        </w:rPr>
-        <w:t xml:space="preserve"> d’un utilisateur</w:t>
-      </w:r>
-    </w:p>
-    <w:p>
-      <w:pPr>
-        <w:spacing w:after="0" w:line="240" w:lineRule="auto"/>
-        <w:jc w:val="both"/>
-        <w:rPr>
-          <w:rStyle w:val="Lienhypertexte"/>
-          <w:rFonts w:ascii="Arial" w:hAnsi="Arial" w:cs="Arial"/>
-          <w:color w:val="auto"/>
-          <w:sz w:val="24"/>
-          <w:szCs w:val="24"/>
-          <w:u w:val="none"/>
-        </w:rPr>
-      </w:pPr>
-      <w:proofErr w:type="spellStart"/>
-      <w:r>
-        <w:rPr>
-          <w:rStyle w:val="Lienhypertexte"/>
-          <w:rFonts w:ascii="Arial" w:hAnsi="Arial" w:cs="Arial"/>
-          <w:b/>
-          <w:color w:val="auto"/>
-          <w:sz w:val="24"/>
-          <w:szCs w:val="24"/>
-          <w:u w:val="none"/>
-        </w:rPr>
-        <w:t>penpal</w:t>
-      </w:r>
-      <w:proofErr w:type="spellEnd"/>
-      <w:r>
-        <w:rPr>
-          <w:rStyle w:val="Lienhypertexte"/>
-          <w:rFonts w:ascii="Arial" w:hAnsi="Arial" w:cs="Arial"/>
-          <w:color w:val="auto"/>
-          <w:sz w:val="24"/>
-          <w:szCs w:val="24"/>
-          <w:u w:val="none"/>
-        </w:rPr>
-        <w:t>, un identifiant utilisateur</w:t>
-      </w:r>
-    </w:p>
-    <w:p>
-      <w:pPr>
-        <w:spacing w:after="0" w:line="240" w:lineRule="auto"/>
-        <w:jc w:val="both"/>
-        <w:rPr>
-          <w:rStyle w:val="Lienhypertexte"/>
-          <w:rFonts w:ascii="Arial" w:hAnsi="Arial" w:cs="Arial"/>
-          <w:color w:val="auto"/>
-          <w:sz w:val="24"/>
-          <w:szCs w:val="24"/>
-          <w:u w:val="none"/>
-        </w:rPr>
-      </w:pPr>
-      <w:r>
-        <w:rPr>
-          <w:rStyle w:val="Lienhypertexte"/>
-          <w:rFonts w:ascii="Arial" w:hAnsi="Arial" w:cs="Arial"/>
-          <w:b/>
-          <w:color w:val="auto"/>
-          <w:sz w:val="24"/>
-          <w:szCs w:val="24"/>
-          <w:u w:val="none"/>
-        </w:rPr>
-        <w:t xml:space="preserve">up1termsofuse, </w:t>
-      </w:r>
-      <w:r>
-        <w:rPr>
-          <w:rStyle w:val="Lienhypertexte"/>
-          <w:rFonts w:ascii="Arial" w:hAnsi="Arial" w:cs="Arial"/>
-          <w:color w:val="auto"/>
-          <w:sz w:val="24"/>
-          <w:szCs w:val="24"/>
-          <w:u w:val="none"/>
-        </w:rPr>
-        <w:t>une liste d’autorisations (telles qu’elles figurent dans le LDAP)</w:t>
-      </w:r>
-    </w:p>
-    <w:p>
-      <w:pPr>
-        <w:spacing w:after="0" w:line="240" w:lineRule="auto"/>
-        <w:jc w:val="both"/>
-        <w:rPr>
-          <w:rFonts w:ascii="Arial" w:hAnsi="Arial" w:cs="Arial"/>
-          <w:sz w:val="24"/>
-          <w:szCs w:val="24"/>
-        </w:rPr>
-      </w:pPr>
-      <w:proofErr w:type="spellStart"/>
-      <w:r>
-        <w:rPr>
-          <w:rFonts w:ascii="Arial" w:hAnsi="Arial" w:cs="Arial"/>
-          <w:b/>
-          <w:sz w:val="24"/>
-          <w:szCs w:val="24"/>
-        </w:rPr>
-        <w:t>penpalAffiliation</w:t>
-      </w:r>
-      <w:proofErr w:type="spellEnd"/>
-      <w:r>
-        <w:rPr>
-          <w:rFonts w:ascii="Arial" w:hAnsi="Arial" w:cs="Arial"/>
-          <w:b/>
-          <w:sz w:val="24"/>
-          <w:szCs w:val="24"/>
-        </w:rPr>
-        <w:t xml:space="preserve"> </w:t>
-      </w:r>
-      <w:r>
-        <w:rPr>
-          <w:rFonts w:ascii="Arial" w:hAnsi="Arial" w:cs="Arial"/>
-          <w:sz w:val="24"/>
-          <w:szCs w:val="24"/>
-        </w:rPr>
-        <w:t xml:space="preserve">(= </w:t>
-      </w:r>
-      <w:proofErr w:type="spellStart"/>
-      <w:r>
-        <w:rPr>
-          <w:rFonts w:ascii="Arial" w:hAnsi="Arial" w:cs="Arial"/>
-          <w:sz w:val="24"/>
-          <w:szCs w:val="24"/>
-        </w:rPr>
-        <w:t>loggedUser</w:t>
-      </w:r>
-      <w:proofErr w:type="spellEnd"/>
-      <w:r>
-        <w:rPr>
-          <w:rFonts w:ascii="Arial" w:hAnsi="Arial" w:cs="Arial"/>
-          <w:sz w:val="24"/>
-          <w:szCs w:val="24"/>
-        </w:rPr>
-        <w:t>)</w:t>
-      </w:r>
-      <w:r>
-        <w:rPr>
-          <w:rFonts w:ascii="Arial" w:hAnsi="Arial" w:cs="Arial"/>
-          <w:sz w:val="24"/>
-          <w:szCs w:val="24"/>
-        </w:rPr>
-        <w:t xml:space="preserve">, </w:t>
-      </w:r>
-      <w:r>
-        <w:rPr>
-          <w:rFonts w:ascii="Arial" w:hAnsi="Arial" w:cs="Arial"/>
-          <w:sz w:val="24"/>
-          <w:szCs w:val="24"/>
-        </w:rPr>
-        <w:t xml:space="preserve">pour ne pas vérifier la condition « un user xxx peut voir la photo d’un user </w:t>
-      </w:r>
-      <w:proofErr w:type="spellStart"/>
-      <w:r>
-        <w:rPr>
-          <w:rFonts w:ascii="Arial" w:hAnsi="Arial" w:cs="Arial"/>
-          <w:sz w:val="24"/>
-          <w:szCs w:val="24"/>
-        </w:rPr>
-        <w:t>yyy</w:t>
-      </w:r>
-      <w:proofErr w:type="spellEnd"/>
-      <w:r>
-        <w:rPr>
-          <w:rFonts w:ascii="Arial" w:hAnsi="Arial" w:cs="Arial"/>
-          <w:sz w:val="24"/>
-          <w:szCs w:val="24"/>
-        </w:rPr>
-        <w:t xml:space="preserve"> </w:t>
-      </w:r>
-      <w:r>
-        <w:rPr>
-          <w:rFonts w:ascii="Arial" w:hAnsi="Arial" w:cs="Arial"/>
-          <w:sz w:val="24"/>
-          <w:szCs w:val="24"/>
-          <w:u w:val="single"/>
-        </w:rPr>
-        <w:t xml:space="preserve">si xxx et </w:t>
-      </w:r>
-      <w:proofErr w:type="spellStart"/>
-      <w:r>
-        <w:rPr>
-          <w:rFonts w:ascii="Arial" w:hAnsi="Arial" w:cs="Arial"/>
-          <w:sz w:val="24"/>
-          <w:szCs w:val="24"/>
-          <w:u w:val="single"/>
-        </w:rPr>
-        <w:t>yyy</w:t>
-      </w:r>
-      <w:proofErr w:type="spellEnd"/>
-      <w:r>
-        <w:rPr>
-          <w:rFonts w:ascii="Arial" w:hAnsi="Arial" w:cs="Arial"/>
-          <w:sz w:val="24"/>
-          <w:szCs w:val="24"/>
-          <w:u w:val="single"/>
-        </w:rPr>
-        <w:t xml:space="preserve"> sont une même personne</w:t>
-      </w:r>
-      <w:r>
-        <w:rPr>
-          <w:rFonts w:ascii="Arial" w:hAnsi="Arial" w:cs="Arial"/>
-          <w:sz w:val="24"/>
-          <w:szCs w:val="24"/>
-        </w:rPr>
-        <w:t xml:space="preserve"> » </w:t>
-      </w:r>
-    </w:p>
-    <w:p>
-      <w:pPr>
-        <w:spacing w:after="0" w:line="240" w:lineRule="auto"/>
-        <w:jc w:val="both"/>
-        <w:rPr>
-          <w:rStyle w:val="Lienhypertexte"/>
-          <w:rFonts w:ascii="Arial" w:hAnsi="Arial" w:cs="Arial"/>
-          <w:color w:val="auto"/>
-          <w:sz w:val="24"/>
-          <w:szCs w:val="24"/>
-          <w:u w:val="none"/>
-        </w:rPr>
-      </w:pPr>
-      <w:r>
-        <w:rPr>
-          <w:rStyle w:val="Lienhypertexte"/>
-          <w:rFonts w:ascii="Arial" w:hAnsi="Arial" w:cs="Arial"/>
-          <w:b/>
-          <w:bCs/>
-          <w:color w:val="auto"/>
-          <w:sz w:val="24"/>
-          <w:szCs w:val="24"/>
-          <w:u w:val="none"/>
-        </w:rPr>
-        <w:t>type-photo</w:t>
-      </w:r>
-      <w:r>
-        <w:rPr>
-          <w:rStyle w:val="Lienhypertexte"/>
-          <w:rFonts w:ascii="Arial" w:hAnsi="Arial" w:cs="Arial"/>
-          <w:color w:val="auto"/>
-          <w:sz w:val="24"/>
-          <w:szCs w:val="24"/>
-          <w:u w:val="none"/>
-        </w:rPr>
-        <w:t>, paramètre pour récupérer la photo de la carte étudiant (si valeur = « </w:t>
-      </w:r>
-      <w:proofErr w:type="spellStart"/>
-      <w:r>
-        <w:rPr>
-          <w:rStyle w:val="Lienhypertexte"/>
-          <w:rFonts w:ascii="Arial" w:hAnsi="Arial" w:cs="Arial"/>
-          <w:color w:val="auto"/>
-          <w:sz w:val="24"/>
-          <w:szCs w:val="24"/>
-          <w:u w:val="none"/>
-        </w:rPr>
-        <w:t>etu</w:t>
-      </w:r>
-      <w:proofErr w:type="spellEnd"/>
-      <w:r>
-        <w:rPr>
-          <w:rStyle w:val="Lienhypertexte"/>
-          <w:rFonts w:ascii="Arial" w:hAnsi="Arial" w:cs="Arial"/>
-          <w:color w:val="auto"/>
-          <w:sz w:val="24"/>
-          <w:szCs w:val="24"/>
-          <w:u w:val="none"/>
-        </w:rPr>
-        <w:t xml:space="preserve"> ») ou </w:t>
-      </w:r>
-      <w:r>
-        <w:rPr>
-          <w:rStyle w:val="Lienhypertexte"/>
-          <w:rFonts w:ascii="Arial" w:hAnsi="Arial" w:cs="Arial"/>
-          <w:color w:val="auto"/>
-          <w:sz w:val="24"/>
-          <w:szCs w:val="24"/>
-          <w:u w:val="none"/>
-        </w:rPr>
-        <w:t xml:space="preserve">de la carte </w:t>
-      </w:r>
-      <w:r>
-        <w:rPr>
-          <w:rStyle w:val="Lienhypertexte"/>
-          <w:rFonts w:ascii="Arial" w:hAnsi="Arial" w:cs="Arial"/>
-          <w:color w:val="auto"/>
-          <w:sz w:val="24"/>
-          <w:szCs w:val="24"/>
-          <w:u w:val="none"/>
-        </w:rPr>
-        <w:t>étudiant IAE (si valeur = « </w:t>
-      </w:r>
-      <w:proofErr w:type="spellStart"/>
-      <w:r>
-        <w:rPr>
-          <w:rStyle w:val="Lienhypertexte"/>
-          <w:rFonts w:ascii="Arial" w:hAnsi="Arial" w:cs="Arial"/>
-          <w:color w:val="auto"/>
-          <w:sz w:val="24"/>
-          <w:szCs w:val="24"/>
-          <w:u w:val="none"/>
-        </w:rPr>
-        <w:t>etu-iae</w:t>
-      </w:r>
-      <w:proofErr w:type="spellEnd"/>
-      <w:r>
-        <w:rPr>
-          <w:rStyle w:val="Lienhypertexte"/>
-          <w:rFonts w:ascii="Arial" w:hAnsi="Arial" w:cs="Arial"/>
-          <w:color w:val="auto"/>
-          <w:sz w:val="24"/>
-          <w:szCs w:val="24"/>
-          <w:u w:val="none"/>
-        </w:rPr>
-        <w:t> »)</w:t>
-      </w:r>
-      <w:r>
-        <w:rPr>
-          <w:rStyle w:val="Lienhypertexte"/>
-          <w:rFonts w:ascii="Arial" w:hAnsi="Arial" w:cs="Arial"/>
-          <w:color w:val="auto"/>
-          <w:sz w:val="24"/>
-          <w:szCs w:val="24"/>
-          <w:u w:val="none"/>
-        </w:rPr>
-        <w:t xml:space="preserve"> – </w:t>
-      </w:r>
-      <w:r>
-        <w:rPr>
-          <w:rStyle w:val="Lienhypertexte"/>
-          <w:rFonts w:ascii="Arial" w:hAnsi="Arial" w:cs="Arial"/>
-          <w:color w:val="auto"/>
-          <w:sz w:val="24"/>
-          <w:szCs w:val="24"/>
-          <w:u w:val="none"/>
-        </w:rPr>
-        <w:t xml:space="preserve">NB : </w:t>
-      </w:r>
-      <w:r>
-        <w:rPr>
-          <w:rStyle w:val="Lienhypertexte"/>
-          <w:rFonts w:ascii="Arial" w:hAnsi="Arial" w:cs="Arial"/>
-          <w:color w:val="auto"/>
-          <w:sz w:val="24"/>
-          <w:szCs w:val="24"/>
-          <w:u w:val="none"/>
-        </w:rPr>
-        <w:t xml:space="preserve">si les attributs </w:t>
-      </w:r>
-      <w:r>
-        <w:rPr>
-          <w:rStyle w:val="Lienhypertexte"/>
-          <w:rFonts w:ascii="Arial" w:hAnsi="Arial" w:cs="Arial"/>
-          <w:color w:val="auto"/>
-          <w:sz w:val="24"/>
-          <w:szCs w:val="24"/>
-          <w:u w:val="none"/>
-        </w:rPr>
-        <w:t xml:space="preserve">LDAP </w:t>
-      </w:r>
-      <w:r>
-        <w:rPr>
-          <w:rStyle w:val="Lienhypertexte"/>
-          <w:rFonts w:ascii="Arial" w:hAnsi="Arial" w:cs="Arial"/>
-          <w:color w:val="auto"/>
-          <w:sz w:val="24"/>
-          <w:szCs w:val="24"/>
-          <w:u w:val="none"/>
-        </w:rPr>
-        <w:t xml:space="preserve">correspondants n’existent pas, c’est la photo « classique » (celle de l’annuaire) qui est </w:t>
-      </w:r>
-      <w:r>
-        <w:rPr>
-          <w:rStyle w:val="Lienhypertexte"/>
-          <w:rFonts w:ascii="Arial" w:hAnsi="Arial" w:cs="Arial"/>
-          <w:color w:val="auto"/>
-          <w:sz w:val="24"/>
-          <w:szCs w:val="24"/>
-          <w:u w:val="none"/>
-        </w:rPr>
-        <w:t>récupérée</w:t>
       </w:r>
     </w:p>
     <w:p>

</xml_diff>